<commit_message>
Added articles and links about the upcoming version of Windows Server and its integration with PowerShell Version 3.0
</commit_message>
<xml_diff>
--- a/Introduction to Windows PowerShell.docx
+++ b/Introduction to Windows PowerShell.docx
@@ -5,32 +5,34 @@
     <w:p>
       <w:pPr>
         <w:pStyle w:val="berschrift1"/>
-      </w:pPr>
-      <w:r>
+        <w:rPr>
+          <w:lang w:val="en-US"/>
+        </w:rPr>
+      </w:pPr>
+      <w:r>
+        <w:rPr>
+          <w:lang w:val="en-US"/>
+        </w:rPr>
         <w:t>Windows PowerShell</w:t>
       </w:r>
     </w:p>
     <w:p>
       <w:pPr>
         <w:pStyle w:val="berschrift2"/>
-      </w:pPr>
-      <w:proofErr w:type="spellStart"/>
-      <w:r>
-        <w:t>What</w:t>
-      </w:r>
-      <w:proofErr w:type="spellEnd"/>
-      <w:r>
-        <w:t xml:space="preserve"> </w:t>
-      </w:r>
-      <w:proofErr w:type="spellStart"/>
-      <w:r>
-        <w:t>is</w:t>
-      </w:r>
-      <w:proofErr w:type="spellEnd"/>
-      <w:r>
-        <w:t xml:space="preserve"> PowerShell</w:t>
-      </w:r>
-      <w:r>
+        <w:rPr>
+          <w:lang w:val="en-US"/>
+        </w:rPr>
+      </w:pPr>
+      <w:r>
+        <w:rPr>
+          <w:lang w:val="en-US"/>
+        </w:rPr>
+        <w:t>What is PowerShell</w:t>
+      </w:r>
+      <w:r>
+        <w:rPr>
+          <w:lang w:val="en-US"/>
+        </w:rPr>
         <w:t>?</w:t>
       </w:r>
     </w:p>
@@ -242,35 +244,7 @@
         <w:rPr>
           <w:lang w:val="en-US"/>
         </w:rPr>
-        <w:t xml:space="preserve">  Bruce </w:t>
-      </w:r>
-      <w:proofErr w:type="spellStart"/>
-      <w:r>
-        <w:rPr>
-          <w:lang w:val="en-US"/>
-        </w:rPr>
-        <w:t>Pyette</w:t>
-      </w:r>
-      <w:proofErr w:type="spellEnd"/>
-      <w:r>
-        <w:rPr>
-          <w:lang w:val="en-US"/>
-        </w:rPr>
-        <w:t xml:space="preserve">: </w:t>
-      </w:r>
-      <w:proofErr w:type="spellStart"/>
-      <w:r>
-        <w:rPr>
-          <w:lang w:val="en-US"/>
-        </w:rPr>
-        <w:t>PowerShell</w:t>
-      </w:r>
-      <w:proofErr w:type="spellEnd"/>
-      <w:r>
-        <w:rPr>
-          <w:lang w:val="en-US"/>
-        </w:rPr>
-        <w:t xml:space="preserve"> in Action</w:t>
+        <w:t xml:space="preserve">  Bruce Pyette: PowerShell in Action</w:t>
       </w:r>
     </w:p>
     <w:p>
@@ -436,33 +410,11 @@
           <w:lang w:val="en-US"/>
         </w:rPr>
       </w:pPr>
-      <w:proofErr w:type="spellStart"/>
-      <w:r>
-        <w:rPr>
-          <w:lang w:val="en-US"/>
-        </w:rPr>
-        <w:t>Korn</w:t>
-      </w:r>
-      <w:proofErr w:type="spellEnd"/>
-      <w:r>
-        <w:rPr>
-          <w:lang w:val="en-US"/>
-        </w:rPr>
-        <w:t xml:space="preserve"> Shell (</w:t>
-      </w:r>
-      <w:proofErr w:type="spellStart"/>
-      <w:r>
-        <w:rPr>
-          <w:lang w:val="en-US"/>
-        </w:rPr>
-        <w:t>ksh</w:t>
-      </w:r>
-      <w:proofErr w:type="spellEnd"/>
-      <w:r>
-        <w:rPr>
-          <w:lang w:val="en-US"/>
-        </w:rPr>
-        <w:t>)</w:t>
+      <w:r>
+        <w:rPr>
+          <w:lang w:val="en-US"/>
+        </w:rPr>
+        <w:t>Korn Shell (ksh)</w:t>
       </w:r>
     </w:p>
     <w:p>
@@ -574,14 +526,12 @@
           <w:lang w:val="en-US"/>
         </w:rPr>
       </w:pPr>
-      <w:proofErr w:type="spellStart"/>
       <w:r>
         <w:rPr>
           <w:lang w:val="en-US"/>
         </w:rPr>
         <w:t>PowerShell</w:t>
       </w:r>
-      <w:proofErr w:type="spellEnd"/>
     </w:p>
     <w:p>
       <w:pPr>
@@ -594,14 +544,12 @@
           <w:lang w:val="en-US"/>
         </w:rPr>
       </w:pPr>
-      <w:proofErr w:type="spellStart"/>
       <w:r>
         <w:rPr>
           <w:lang w:val="en-US"/>
         </w:rPr>
         <w:t>Cygwin</w:t>
       </w:r>
-      <w:proofErr w:type="spellEnd"/>
     </w:p>
     <w:p>
       <w:pPr>
@@ -861,16 +809,419 @@
         <w:rPr>
           <w:lang w:val="en-US"/>
         </w:rPr>
-        <w:t xml:space="preserve">Why </w:t>
-      </w:r>
-      <w:proofErr w:type="spellStart"/>
-      <w:r>
-        <w:rPr>
-          <w:lang w:val="en-US"/>
-        </w:rPr>
-        <w:t>PowerShell</w:t>
-      </w:r>
-      <w:proofErr w:type="spellEnd"/>
+        <w:t>Why PowerShell?</w:t>
+      </w:r>
+    </w:p>
+    <w:p>
+      <w:pPr>
+        <w:pStyle w:val="Listenabsatz"/>
+        <w:numPr>
+          <w:ilvl w:val="0"/>
+          <w:numId w:val="3"/>
+        </w:numPr>
+        <w:rPr>
+          <w:lang w:val="en-US"/>
+        </w:rPr>
+      </w:pPr>
+      <w:r>
+        <w:rPr>
+          <w:lang w:val="en-US"/>
+        </w:rPr>
+        <w:t>“When comparing the command-line manageability of a Windows system to a UNIX system, Windows was found to be limited”</w:t>
+      </w:r>
+    </w:p>
+    <w:p>
+      <w:pPr>
+        <w:pStyle w:val="Listenabsatz"/>
+        <w:numPr>
+          <w:ilvl w:val="0"/>
+          <w:numId w:val="3"/>
+        </w:numPr>
+        <w:rPr>
+          <w:lang w:val="en-US"/>
+        </w:rPr>
+      </w:pPr>
+      <w:r>
+        <w:rPr>
+          <w:lang w:val="en-US"/>
+        </w:rPr>
+        <w:t xml:space="preserve">Windows command line is an inferior technology which cannot compete with the known </w:t>
+      </w:r>
+      <w:r>
+        <w:rPr>
+          <w:lang w:val="en-US"/>
+        </w:rPr>
+        <w:t>UNIX</w:t>
+      </w:r>
+      <w:r>
+        <w:rPr>
+          <w:lang w:val="en-US"/>
+        </w:rPr>
+        <w:t xml:space="preserve"> Shells</w:t>
+      </w:r>
+    </w:p>
+    <w:p>
+      <w:pPr>
+        <w:pStyle w:val="Listenabsatz"/>
+        <w:numPr>
+          <w:ilvl w:val="0"/>
+          <w:numId w:val="3"/>
+        </w:numPr>
+        <w:rPr>
+          <w:lang w:val="en-US"/>
+        </w:rPr>
+      </w:pPr>
+      <w:r>
+        <w:rPr>
+          <w:lang w:val="en-US"/>
+        </w:rPr>
+        <w:t>Windows</w:t>
+      </w:r>
+      <w:r>
+        <w:rPr>
+          <w:lang w:val="en-US"/>
+        </w:rPr>
+        <w:t xml:space="preserve"> is known for its Management UIs but</w:t>
+      </w:r>
+      <w:r>
+        <w:rPr>
+          <w:lang w:val="en-US"/>
+        </w:rPr>
+        <w:t xml:space="preserve"> lacked an automatio</w:t>
+      </w:r>
+      <w:r>
+        <w:rPr>
+          <w:lang w:val="en-US"/>
+        </w:rPr>
+        <w:t xml:space="preserve">n framework </w:t>
+      </w:r>
+      <w:r>
+        <w:rPr>
+          <w:lang w:val="en-US"/>
+        </w:rPr>
+        <w:sym w:font="Wingdings" w:char="F0E0"/>
+      </w:r>
+      <w:r>
+        <w:rPr>
+          <w:lang w:val="en-US"/>
+        </w:rPr>
+        <w:t xml:space="preserve"> </w:t>
+      </w:r>
+      <w:r>
+        <w:rPr>
+          <w:lang w:val="en-US"/>
+        </w:rPr>
+        <w:t>“Point and click does not scale”</w:t>
+      </w:r>
+    </w:p>
+    <w:p>
+      <w:pPr>
+        <w:pStyle w:val="berschrift2"/>
+        <w:rPr>
+          <w:lang w:val="en-US"/>
+        </w:rPr>
+      </w:pPr>
+      <w:r>
+        <w:rPr>
+          <w:lang w:val="en-US"/>
+        </w:rPr>
+        <w:t xml:space="preserve">Version </w:t>
+      </w:r>
+      <w:r>
+        <w:rPr>
+          <w:lang w:val="en-US"/>
+        </w:rPr>
+        <w:t>History</w:t>
+      </w:r>
+    </w:p>
+    <w:p>
+      <w:pPr>
+        <w:pStyle w:val="Listenabsatz"/>
+        <w:numPr>
+          <w:ilvl w:val="0"/>
+          <w:numId w:val="2"/>
+        </w:numPr>
+        <w:rPr>
+          <w:lang w:val="en-US"/>
+        </w:rPr>
+      </w:pPr>
+      <w:r>
+        <w:rPr>
+          <w:lang w:val="en-US"/>
+        </w:rPr>
+        <w:t>Designed from scratch</w:t>
+      </w:r>
+      <w:r>
+        <w:rPr>
+          <w:lang w:val="en-US"/>
+        </w:rPr>
+        <w:t xml:space="preserve"> in 2005</w:t>
+      </w:r>
+    </w:p>
+    <w:p>
+      <w:pPr>
+        <w:pStyle w:val="Listenabsatz"/>
+        <w:numPr>
+          <w:ilvl w:val="0"/>
+          <w:numId w:val="2"/>
+        </w:numPr>
+        <w:rPr>
+          <w:lang w:val="en-US"/>
+        </w:rPr>
+      </w:pPr>
+      <w:r>
+        <w:rPr>
+          <w:lang w:val="en-US"/>
+        </w:rPr>
+        <w:t>Version 1.0 was released in 2006 for Windows XP, Windows Server 2003 and Windows Vista</w:t>
+      </w:r>
+      <w:r>
+        <w:rPr>
+          <w:lang w:val="en-US"/>
+        </w:rPr>
+        <w:t>. Only optional for Windows Server 2008.</w:t>
+      </w:r>
+    </w:p>
+    <w:p>
+      <w:pPr>
+        <w:pStyle w:val="Listenabsatz"/>
+        <w:numPr>
+          <w:ilvl w:val="0"/>
+          <w:numId w:val="2"/>
+        </w:numPr>
+        <w:rPr>
+          <w:lang w:val="en-US"/>
+        </w:rPr>
+      </w:pPr>
+      <w:r>
+        <w:rPr>
+          <w:lang w:val="en-US"/>
+        </w:rPr>
+        <w:t>Version 2.0</w:t>
+      </w:r>
+      <w:r>
+        <w:rPr>
+          <w:lang w:val="en-US"/>
+        </w:rPr>
+        <w:t xml:space="preserve"> is the current version and</w:t>
+      </w:r>
+      <w:r>
+        <w:rPr>
+          <w:lang w:val="en-US"/>
+        </w:rPr>
+        <w:t xml:space="preserve"> was released in 2009 for W</w:t>
+      </w:r>
+      <w:r>
+        <w:rPr>
+          <w:lang w:val="en-US"/>
+        </w:rPr>
+        <w:t>indows 7, Winder Server 2008 R2</w:t>
+      </w:r>
+    </w:p>
+    <w:p>
+      <w:pPr>
+        <w:pStyle w:val="berschrift2"/>
+        <w:rPr>
+          <w:lang w:val="en-US"/>
+        </w:rPr>
+      </w:pPr>
+      <w:r>
+        <w:rPr>
+          <w:lang w:val="en-US"/>
+        </w:rPr>
+        <w:t>Outlook</w:t>
+      </w:r>
+    </w:p>
+    <w:p>
+      <w:pPr>
+        <w:pStyle w:val="Listenabsatz"/>
+        <w:numPr>
+          <w:ilvl w:val="0"/>
+          <w:numId w:val="9"/>
+        </w:numPr>
+        <w:rPr>
+          <w:lang w:val="en-US"/>
+        </w:rPr>
+      </w:pPr>
+      <w:r>
+        <w:rPr>
+          <w:lang w:val="en-US"/>
+        </w:rPr>
+        <w:t>PowerShell Version 3.0 is currently a CTP and will be released with Windows Server 8</w:t>
+      </w:r>
+    </w:p>
+    <w:p>
+      <w:pPr>
+        <w:pStyle w:val="Listenabsatz"/>
+        <w:numPr>
+          <w:ilvl w:val="0"/>
+          <w:numId w:val="9"/>
+        </w:numPr>
+        <w:rPr>
+          <w:lang w:val="en-US"/>
+        </w:rPr>
+      </w:pPr>
+      <w:r>
+        <w:rPr>
+          <w:lang w:val="en-US"/>
+        </w:rPr>
+        <w:t>The management of Windows Server 8</w:t>
+      </w:r>
+      <w:r>
+        <w:rPr>
+          <w:lang w:val="en-US"/>
+        </w:rPr>
+        <w:t xml:space="preserve"> (Core)</w:t>
+      </w:r>
+      <w:r>
+        <w:rPr>
+          <w:lang w:val="en-US"/>
+        </w:rPr>
+        <w:t xml:space="preserve"> will be entirely based on PowerShell</w:t>
+      </w:r>
+    </w:p>
+    <w:p>
+      <w:pPr>
+        <w:pStyle w:val="Listenabsatz"/>
+        <w:numPr>
+          <w:ilvl w:val="0"/>
+          <w:numId w:val="9"/>
+        </w:numPr>
+        <w:rPr>
+          <w:lang w:val="en-US"/>
+        </w:rPr>
+      </w:pPr>
+      <w:r>
+        <w:rPr>
+          <w:lang w:val="en-US"/>
+        </w:rPr>
+        <w:t>For the release of Windows Server 8 t</w:t>
+      </w:r>
+      <w:r>
+        <w:rPr>
+          <w:lang w:val="en-US"/>
+        </w:rPr>
+        <w:t>he number of built-in PowerShell commands</w:t>
+      </w:r>
+      <w:r>
+        <w:rPr>
+          <w:lang w:val="en-US"/>
+        </w:rPr>
+        <w:t xml:space="preserve"> (cmdlets)</w:t>
+      </w:r>
+      <w:r>
+        <w:rPr>
+          <w:lang w:val="en-US"/>
+        </w:rPr>
+        <w:t xml:space="preserve"> will be increased from 200 to 2300</w:t>
+      </w:r>
+    </w:p>
+    <w:p>
+      <w:pPr>
+        <w:rPr>
+          <w:lang w:val="en-US"/>
+        </w:rPr>
+      </w:pPr>
+      <w:r>
+        <w:rPr>
+          <w:lang w:val="en-US"/>
+        </w:rPr>
+        <w:t>Links:</w:t>
+      </w:r>
+    </w:p>
+    <w:p>
+      <w:pPr>
+        <w:pStyle w:val="Listenabsatz"/>
+        <w:numPr>
+          <w:ilvl w:val="0"/>
+          <w:numId w:val="9"/>
+        </w:numPr>
+        <w:rPr>
+          <w:lang w:val="en-US"/>
+        </w:rPr>
+      </w:pPr>
+      <w:r>
+        <w:rPr>
+          <w:lang w:val="en-US"/>
+        </w:rPr>
+        <w:t>Windows Server 8 Developer Preview and PowerShell v3 First Look</w:t>
+      </w:r>
+      <w:r>
+        <w:rPr>
+          <w:lang w:val="en-US"/>
+        </w:rPr>
+        <w:t xml:space="preserve"> - </w:t>
+      </w:r>
+      <w:hyperlink r:id="rId10" w:history="1">
+        <w:r>
+          <w:rPr>
+            <w:rStyle w:val="Hyperlink"/>
+            <w:lang w:val="en-US"/>
+          </w:rPr>
+          <w:t>http://www.mikepfeiffer.net/2011/09/windows-server-8-developer-preview-and-powershell-v3-first-look/</w:t>
+        </w:r>
+      </w:hyperlink>
+    </w:p>
+    <w:p>
+      <w:pPr>
+        <w:pStyle w:val="Listenabsatz"/>
+        <w:numPr>
+          <w:ilvl w:val="0"/>
+          <w:numId w:val="9"/>
+        </w:numPr>
+      </w:pPr>
+      <w:r>
+        <w:t>Microsoft verabschiedet sich vom GUI</w:t>
+      </w:r>
+      <w:r>
+        <w:t xml:space="preserve"> - </w:t>
+      </w:r>
+      <w:hyperlink r:id="rId11" w:history="1">
+        <w:r>
+          <w:rPr>
+            <w:rStyle w:val="Hyperlink"/>
+          </w:rPr>
+          <w:t>http://www.golem.de/1109/86435.html</w:t>
+        </w:r>
+      </w:hyperlink>
+    </w:p>
+    <w:p>
+      <w:pPr>
+        <w:pStyle w:val="Listenabsatz"/>
+        <w:numPr>
+          <w:ilvl w:val="0"/>
+          <w:numId w:val="9"/>
+        </w:numPr>
+      </w:pPr>
+      <w:r>
+        <w:t>Powershell dominiert die Server-Verwaltung ab Windows Server 8</w:t>
+      </w:r>
+      <w:r>
+        <w:t xml:space="preserve"> - </w:t>
+      </w:r>
+      <w:hyperlink r:id="rId12" w:history="1">
+        <w:r>
+          <w:rPr>
+            <w:rStyle w:val="Hyperlink"/>
+          </w:rPr>
+          <w:t>http://www.nt4admins.de/themen/verwaltungs-tools/artikel/powershell-dominiert-die-server-verwaltung-ab-windows-server-8.html</w:t>
+        </w:r>
+      </w:hyperlink>
+    </w:p>
+    <w:p>
+      <w:pPr>
+        <w:pStyle w:val="berschrift2"/>
+        <w:rPr>
+          <w:lang w:val="en-US"/>
+        </w:rPr>
+      </w:pPr>
+      <w:r>
+        <w:rPr>
+          <w:lang w:val="en-US"/>
+        </w:rPr>
+        <w:lastRenderedPageBreak/>
+        <w:t>What is special about Windows PowerShell</w:t>
+      </w:r>
       <w:r>
         <w:rPr>
           <w:lang w:val="en-US"/>
@@ -883,234 +1234,6 @@
         <w:pStyle w:val="Listenabsatz"/>
         <w:numPr>
           <w:ilvl w:val="0"/>
-          <w:numId w:val="3"/>
-        </w:numPr>
-        <w:rPr>
-          <w:lang w:val="en-US"/>
-        </w:rPr>
-      </w:pPr>
-      <w:r>
-        <w:rPr>
-          <w:lang w:val="en-US"/>
-        </w:rPr>
-        <w:t>“When comparing the command-line manageability of a Windows system to a UNIX system, Windows was found to be limited”</w:t>
-      </w:r>
-    </w:p>
-    <w:p>
-      <w:pPr>
-        <w:pStyle w:val="Listenabsatz"/>
-        <w:numPr>
-          <w:ilvl w:val="0"/>
-          <w:numId w:val="3"/>
-        </w:numPr>
-        <w:rPr>
-          <w:lang w:val="en-US"/>
-        </w:rPr>
-      </w:pPr>
-      <w:r>
-        <w:rPr>
-          <w:lang w:val="en-US"/>
-        </w:rPr>
-        <w:t xml:space="preserve">Windows command line is an inferior technology which cannot compete with the known </w:t>
-      </w:r>
-      <w:r>
-        <w:rPr>
-          <w:lang w:val="en-US"/>
-        </w:rPr>
-        <w:t>UNIX</w:t>
-      </w:r>
-      <w:r>
-        <w:rPr>
-          <w:lang w:val="en-US"/>
-        </w:rPr>
-        <w:t xml:space="preserve"> Shells</w:t>
-      </w:r>
-    </w:p>
-    <w:p>
-      <w:pPr>
-        <w:pStyle w:val="Listenabsatz"/>
-        <w:numPr>
-          <w:ilvl w:val="0"/>
-          <w:numId w:val="3"/>
-        </w:numPr>
-        <w:rPr>
-          <w:lang w:val="en-US"/>
-        </w:rPr>
-      </w:pPr>
-      <w:r>
-        <w:rPr>
-          <w:lang w:val="en-US"/>
-        </w:rPr>
-        <w:t>Windows</w:t>
-      </w:r>
-      <w:r>
-        <w:rPr>
-          <w:lang w:val="en-US"/>
-        </w:rPr>
-        <w:t xml:space="preserve"> is known for its Management UIs but</w:t>
-      </w:r>
-      <w:r>
-        <w:rPr>
-          <w:lang w:val="en-US"/>
-        </w:rPr>
-        <w:t xml:space="preserve"> lacked an automatio</w:t>
-      </w:r>
-      <w:r>
-        <w:rPr>
-          <w:lang w:val="en-US"/>
-        </w:rPr>
-        <w:t xml:space="preserve">n framework </w:t>
-      </w:r>
-      <w:r>
-        <w:rPr>
-          <w:lang w:val="en-US"/>
-        </w:rPr>
-        <w:sym w:font="Wingdings" w:char="F0E0"/>
-      </w:r>
-      <w:r>
-        <w:rPr>
-          <w:lang w:val="en-US"/>
-        </w:rPr>
-        <w:t xml:space="preserve"> </w:t>
-      </w:r>
-      <w:r>
-        <w:rPr>
-          <w:lang w:val="en-US"/>
-        </w:rPr>
-        <w:t>“Point and click does not scale”</w:t>
-      </w:r>
-    </w:p>
-    <w:p>
-      <w:pPr>
-        <w:pStyle w:val="berschrift2"/>
-        <w:rPr>
-          <w:lang w:val="en-US"/>
-        </w:rPr>
-      </w:pPr>
-      <w:r>
-        <w:rPr>
-          <w:lang w:val="en-US"/>
-        </w:rPr>
-        <w:t xml:space="preserve">Version </w:t>
-      </w:r>
-      <w:r>
-        <w:rPr>
-          <w:lang w:val="en-US"/>
-        </w:rPr>
-        <w:t>History</w:t>
-      </w:r>
-    </w:p>
-    <w:p>
-      <w:pPr>
-        <w:pStyle w:val="Listenabsatz"/>
-        <w:numPr>
-          <w:ilvl w:val="0"/>
-          <w:numId w:val="2"/>
-        </w:numPr>
-        <w:rPr>
-          <w:lang w:val="en-US"/>
-        </w:rPr>
-      </w:pPr>
-      <w:r>
-        <w:rPr>
-          <w:lang w:val="en-US"/>
-        </w:rPr>
-        <w:t>Designed from scratch</w:t>
-      </w:r>
-      <w:r>
-        <w:rPr>
-          <w:lang w:val="en-US"/>
-        </w:rPr>
-        <w:t xml:space="preserve"> in 2005</w:t>
-      </w:r>
-    </w:p>
-    <w:p>
-      <w:pPr>
-        <w:pStyle w:val="Listenabsatz"/>
-        <w:numPr>
-          <w:ilvl w:val="0"/>
-          <w:numId w:val="2"/>
-        </w:numPr>
-        <w:rPr>
-          <w:lang w:val="en-US"/>
-        </w:rPr>
-      </w:pPr>
-      <w:r>
-        <w:rPr>
-          <w:lang w:val="en-US"/>
-        </w:rPr>
-        <w:t>Version 1.0 was released in 2006 for Windows XP, Windows Server 2003 and Windows Vista</w:t>
-      </w:r>
-      <w:r>
-        <w:rPr>
-          <w:lang w:val="en-US"/>
-        </w:rPr>
-        <w:t>. Only optional for Windows Server 2008.</w:t>
-      </w:r>
-    </w:p>
-    <w:p>
-      <w:pPr>
-        <w:pStyle w:val="Listenabsatz"/>
-        <w:numPr>
-          <w:ilvl w:val="0"/>
-          <w:numId w:val="2"/>
-        </w:numPr>
-        <w:rPr>
-          <w:lang w:val="en-US"/>
-        </w:rPr>
-      </w:pPr>
-      <w:r>
-        <w:rPr>
-          <w:lang w:val="en-US"/>
-        </w:rPr>
-        <w:t>Version 2.0</w:t>
-      </w:r>
-      <w:r>
-        <w:rPr>
-          <w:lang w:val="en-US"/>
-        </w:rPr>
-        <w:t xml:space="preserve"> is the current version and</w:t>
-      </w:r>
-      <w:r>
-        <w:rPr>
-          <w:lang w:val="en-US"/>
-        </w:rPr>
-        <w:t xml:space="preserve"> was released in 2009 for Windows 7, Winder Server 2008 R2 </w:t>
-      </w:r>
-    </w:p>
-    <w:p>
-      <w:pPr>
-        <w:pStyle w:val="berschrift2"/>
-        <w:rPr>
-          <w:lang w:val="en-US"/>
-        </w:rPr>
-      </w:pPr>
-      <w:r>
-        <w:rPr>
-          <w:lang w:val="en-US"/>
-        </w:rPr>
-        <w:t xml:space="preserve">What is special about Windows </w:t>
-      </w:r>
-      <w:proofErr w:type="spellStart"/>
-      <w:r>
-        <w:rPr>
-          <w:lang w:val="en-US"/>
-        </w:rPr>
-        <w:t>PowerShell</w:t>
-      </w:r>
-      <w:proofErr w:type="spellEnd"/>
-      <w:r>
-        <w:rPr>
-          <w:lang w:val="en-US"/>
-        </w:rPr>
-        <w:t>?</w:t>
-      </w:r>
-    </w:p>
-    <w:p>
-      <w:pPr>
-        <w:pStyle w:val="Listenabsatz"/>
-        <w:numPr>
-          <w:ilvl w:val="0"/>
           <w:numId w:val="4"/>
         </w:numPr>
         <w:rPr>
@@ -1145,21 +1268,7 @@
         <w:rPr>
           <w:lang w:val="en-US"/>
         </w:rPr>
-        <w:t xml:space="preserve"> – </w:t>
-      </w:r>
-      <w:proofErr w:type="spellStart"/>
-      <w:r>
-        <w:rPr>
-          <w:lang w:val="en-US"/>
-        </w:rPr>
-        <w:t>PowerShells</w:t>
-      </w:r>
-      <w:proofErr w:type="spellEnd"/>
-      <w:r>
-        <w:rPr>
-          <w:lang w:val="en-US"/>
-        </w:rPr>
-        <w:t xml:space="preserve"> goal is to be both a good scripting language and a good interactive shell</w:t>
+        <w:t xml:space="preserve"> – PowerShells goal is to be both a good scripting language and a good interactive shell</w:t>
       </w:r>
     </w:p>
     <w:p>
@@ -1989,6 +2098,119 @@
       </w:rPr>
     </w:lvl>
     <w:lvl w:ilvl="1" w:tplc="04070003">
+      <w:start w:val="1"/>
+      <w:numFmt w:val="bullet"/>
+      <w:lvlText w:val="o"/>
+      <w:lvlJc w:val="left"/>
+      <w:pPr>
+        <w:ind w:left="1440" w:hanging="360"/>
+      </w:pPr>
+      <w:rPr>
+        <w:rFonts w:ascii="Courier New" w:hAnsi="Courier New" w:cs="Courier New" w:hint="default"/>
+      </w:rPr>
+    </w:lvl>
+    <w:lvl w:ilvl="2" w:tplc="04070005" w:tentative="1">
+      <w:start w:val="1"/>
+      <w:numFmt w:val="bullet"/>
+      <w:lvlText w:val=""/>
+      <w:lvlJc w:val="left"/>
+      <w:pPr>
+        <w:ind w:left="2160" w:hanging="360"/>
+      </w:pPr>
+      <w:rPr>
+        <w:rFonts w:ascii="Wingdings" w:hAnsi="Wingdings" w:hint="default"/>
+      </w:rPr>
+    </w:lvl>
+    <w:lvl w:ilvl="3" w:tplc="04070001" w:tentative="1">
+      <w:start w:val="1"/>
+      <w:numFmt w:val="bullet"/>
+      <w:lvlText w:val=""/>
+      <w:lvlJc w:val="left"/>
+      <w:pPr>
+        <w:ind w:left="2880" w:hanging="360"/>
+      </w:pPr>
+      <w:rPr>
+        <w:rFonts w:ascii="Symbol" w:hAnsi="Symbol" w:hint="default"/>
+      </w:rPr>
+    </w:lvl>
+    <w:lvl w:ilvl="4" w:tplc="04070003" w:tentative="1">
+      <w:start w:val="1"/>
+      <w:numFmt w:val="bullet"/>
+      <w:lvlText w:val="o"/>
+      <w:lvlJc w:val="left"/>
+      <w:pPr>
+        <w:ind w:left="3600" w:hanging="360"/>
+      </w:pPr>
+      <w:rPr>
+        <w:rFonts w:ascii="Courier New" w:hAnsi="Courier New" w:cs="Courier New" w:hint="default"/>
+      </w:rPr>
+    </w:lvl>
+    <w:lvl w:ilvl="5" w:tplc="04070005" w:tentative="1">
+      <w:start w:val="1"/>
+      <w:numFmt w:val="bullet"/>
+      <w:lvlText w:val=""/>
+      <w:lvlJc w:val="left"/>
+      <w:pPr>
+        <w:ind w:left="4320" w:hanging="360"/>
+      </w:pPr>
+      <w:rPr>
+        <w:rFonts w:ascii="Wingdings" w:hAnsi="Wingdings" w:hint="default"/>
+      </w:rPr>
+    </w:lvl>
+    <w:lvl w:ilvl="6" w:tplc="04070001" w:tentative="1">
+      <w:start w:val="1"/>
+      <w:numFmt w:val="bullet"/>
+      <w:lvlText w:val=""/>
+      <w:lvlJc w:val="left"/>
+      <w:pPr>
+        <w:ind w:left="5040" w:hanging="360"/>
+      </w:pPr>
+      <w:rPr>
+        <w:rFonts w:ascii="Symbol" w:hAnsi="Symbol" w:hint="default"/>
+      </w:rPr>
+    </w:lvl>
+    <w:lvl w:ilvl="7" w:tplc="04070003" w:tentative="1">
+      <w:start w:val="1"/>
+      <w:numFmt w:val="bullet"/>
+      <w:lvlText w:val="o"/>
+      <w:lvlJc w:val="left"/>
+      <w:pPr>
+        <w:ind w:left="5760" w:hanging="360"/>
+      </w:pPr>
+      <w:rPr>
+        <w:rFonts w:ascii="Courier New" w:hAnsi="Courier New" w:cs="Courier New" w:hint="default"/>
+      </w:rPr>
+    </w:lvl>
+    <w:lvl w:ilvl="8" w:tplc="04070005" w:tentative="1">
+      <w:start w:val="1"/>
+      <w:numFmt w:val="bullet"/>
+      <w:lvlText w:val=""/>
+      <w:lvlJc w:val="left"/>
+      <w:pPr>
+        <w:ind w:left="6480" w:hanging="360"/>
+      </w:pPr>
+      <w:rPr>
+        <w:rFonts w:ascii="Wingdings" w:hAnsi="Wingdings" w:hint="default"/>
+      </w:rPr>
+    </w:lvl>
+  </w:abstractNum>
+  <w:abstractNum w:abstractNumId="8">
+    <w:nsid w:val="7D60179B"/>
+    <w:multiLevelType w:val="hybridMultilevel"/>
+    <w:tmpl w:val="D98C8CD6"/>
+    <w:lvl w:ilvl="0" w:tplc="04070001">
+      <w:start w:val="1"/>
+      <w:numFmt w:val="bullet"/>
+      <w:lvlText w:val=""/>
+      <w:lvlJc w:val="left"/>
+      <w:pPr>
+        <w:ind w:left="720" w:hanging="360"/>
+      </w:pPr>
+      <w:rPr>
+        <w:rFonts w:ascii="Symbol" w:hAnsi="Symbol" w:hint="default"/>
+      </w:rPr>
+    </w:lvl>
+    <w:lvl w:ilvl="1" w:tplc="04070003" w:tentative="1">
       <w:start w:val="1"/>
       <w:numFmt w:val="bullet"/>
       <w:lvlText w:val="o"/>
@@ -2108,6 +2330,9 @@
   </w:num>
   <w:num w:numId="8">
     <w:abstractNumId w:val="4"/>
+  </w:num>
+  <w:num w:numId="9">
+    <w:abstractNumId w:val="8"/>
   </w:num>
 </w:numbering>
 </file>
@@ -2493,6 +2718,18 @@
       <w:color w:val="4F81BD" w:themeColor="accent1"/>
     </w:rPr>
   </w:style>
+  <w:style w:type="character" w:styleId="Hyperlink">
+    <w:name w:val="Hyperlink"/>
+    <w:basedOn w:val="Absatz-Standardschriftart"/>
+    <w:uiPriority w:val="99"/>
+    <w:semiHidden/>
+    <w:unhideWhenUsed/>
+    <w:rsid w:val="00664E2A"/>
+    <w:rPr>
+      <w:color w:val="0000FF"/>
+      <w:u w:val="single"/>
+    </w:rPr>
+  </w:style>
 </w:styles>
 </file>
 

</xml_diff>

<commit_message>
Added some more information to the chapter "Whats so special about PowerShell"
</commit_message>
<xml_diff>
--- a/Introduction to Windows PowerShell.docx
+++ b/Introduction to Windows PowerShell.docx
@@ -108,6 +108,24 @@
           <w:lang w:val="en-US"/>
         </w:rPr>
         <w:t>Based on the .NET Framework</w:t>
+      </w:r>
+    </w:p>
+    <w:p>
+      <w:pPr>
+        <w:pStyle w:val="Listenabsatz"/>
+        <w:numPr>
+          <w:ilvl w:val="0"/>
+          <w:numId w:val="1"/>
+        </w:numPr>
+        <w:rPr>
+          <w:lang w:val="en-US"/>
+        </w:rPr>
+      </w:pPr>
+      <w:r>
+        <w:rPr>
+          <w:lang w:val="en-US"/>
+        </w:rPr>
+        <w:t>Inspired by UNIX shells and scripting languages such as Perl and Python</w:t>
       </w:r>
     </w:p>
     <w:p>
@@ -916,6 +934,108 @@
     </w:p>
     <w:p>
       <w:pPr>
+        <w:pStyle w:val="Listenabsatz"/>
+        <w:numPr>
+          <w:ilvl w:val="1"/>
+          <w:numId w:val="3"/>
+        </w:numPr>
+        <w:rPr>
+          <w:lang w:val="en-US"/>
+        </w:rPr>
+      </w:pPr>
+      <w:r>
+        <w:rPr>
+          <w:lang w:val="en-US"/>
+        </w:rPr>
+        <w:t>Not across different people</w:t>
+      </w:r>
+    </w:p>
+    <w:p>
+      <w:pPr>
+        <w:pStyle w:val="Listenabsatz"/>
+        <w:numPr>
+          <w:ilvl w:val="1"/>
+          <w:numId w:val="3"/>
+        </w:numPr>
+        <w:rPr>
+          <w:lang w:val="en-US"/>
+        </w:rPr>
+      </w:pPr>
+      <w:r>
+        <w:rPr>
+          <w:lang w:val="en-US"/>
+        </w:rPr>
+        <w:t>Not over time</w:t>
+      </w:r>
+    </w:p>
+    <w:p>
+      <w:pPr>
+        <w:pStyle w:val="Listenabsatz"/>
+        <w:numPr>
+          <w:ilvl w:val="1"/>
+          <w:numId w:val="3"/>
+        </w:numPr>
+        <w:rPr>
+          <w:lang w:val="en-US"/>
+        </w:rPr>
+      </w:pPr>
+      <w:r>
+        <w:rPr>
+          <w:lang w:val="en-US"/>
+        </w:rPr>
+        <w:t>Not across different server environments</w:t>
+      </w:r>
+    </w:p>
+    <w:p>
+      <w:pPr>
+        <w:pStyle w:val="Listenabsatz"/>
+        <w:numPr>
+          <w:ilvl w:val="1"/>
+          <w:numId w:val="3"/>
+        </w:numPr>
+        <w:rPr>
+          <w:lang w:val="en-US"/>
+        </w:rPr>
+      </w:pPr>
+      <w:r>
+        <w:rPr>
+          <w:lang w:val="en-US"/>
+        </w:rPr>
+        <w:t>Not across multiple servers</w:t>
+      </w:r>
+    </w:p>
+    <w:p>
+      <w:pPr>
+        <w:pStyle w:val="Listenabsatz"/>
+        <w:numPr>
+          <w:ilvl w:val="1"/>
+          <w:numId w:val="3"/>
+        </w:numPr>
+        <w:rPr>
+          <w:lang w:val="en-US"/>
+        </w:rPr>
+      </w:pPr>
+      <w:r>
+        <w:rPr>
+          <w:lang w:val="en-US"/>
+        </w:rPr>
+        <w:t>And it is hard to</w:t>
+      </w:r>
+      <w:r>
+        <w:rPr>
+          <w:lang w:val="en-US"/>
+        </w:rPr>
+        <w:t xml:space="preserve"> control and to</w:t>
+      </w:r>
+      <w:r>
+        <w:rPr>
+          <w:lang w:val="en-US"/>
+        </w:rPr>
+        <w:t xml:space="preserve"> document</w:t>
+      </w:r>
+    </w:p>
+    <w:p>
+      <w:pPr>
         <w:pStyle w:val="berschrift2"/>
         <w:rPr>
           <w:lang w:val="en-US"/>
@@ -1144,6 +1264,7 @@
         <w:rPr>
           <w:lang w:val="en-US"/>
         </w:rPr>
+        <w:lastRenderedPageBreak/>
         <w:t>Windows Server 8 Developer Preview and PowerShell v3 First Look</w:t>
       </w:r>
       <w:r>
@@ -1219,7 +1340,6 @@
         <w:rPr>
           <w:lang w:val="en-US"/>
         </w:rPr>
-        <w:lastRenderedPageBreak/>
         <w:t>What is special about Windows PowerShell</w:t>
       </w:r>
       <w:r>
@@ -1244,14 +1364,32 @@
         <w:rPr>
           <w:lang w:val="en-US"/>
         </w:rPr>
-        <w:t>Object Oriented and not String-Based</w:t>
-      </w:r>
-    </w:p>
-    <w:p>
-      <w:pPr>
-        <w:pStyle w:val="Listenabsatz"/>
-        <w:numPr>
-          <w:ilvl w:val="0"/>
+        <w:t xml:space="preserve">PowerShell is a new class of object-based shell language </w:t>
+      </w:r>
+      <w:r>
+        <w:rPr>
+          <w:lang w:val="en-US"/>
+        </w:rPr>
+        <w:softHyphen/>
+      </w:r>
+      <w:r>
+        <w:rPr>
+          <w:lang w:val="en-US"/>
+        </w:rPr>
+        <w:sym w:font="Symbol" w:char="F02D"/>
+      </w:r>
+      <w:r>
+        <w:rPr>
+          <w:lang w:val="en-US"/>
+        </w:rPr>
+        <w:t xml:space="preserve"> most other shell-languages are string-based</w:t>
+      </w:r>
+    </w:p>
+    <w:p>
+      <w:pPr>
+        <w:pStyle w:val="Listenabsatz"/>
+        <w:numPr>
+          <w:ilvl w:val="1"/>
           <w:numId w:val="4"/>
         </w:numPr>
         <w:rPr>
@@ -1262,6 +1400,24 @@
         <w:rPr>
           <w:lang w:val="en-US"/>
         </w:rPr>
+        <w:t>PowerShell preserves the structure of the Windows data types</w:t>
+      </w:r>
+    </w:p>
+    <w:p>
+      <w:pPr>
+        <w:pStyle w:val="Listenabsatz"/>
+        <w:numPr>
+          <w:ilvl w:val="0"/>
+          <w:numId w:val="4"/>
+        </w:numPr>
+        <w:rPr>
+          <w:lang w:val="en-US"/>
+        </w:rPr>
+      </w:pPr>
+      <w:r>
+        <w:rPr>
+          <w:lang w:val="en-US"/>
+        </w:rPr>
         <w:t>Command-Line Shell AND Scripting Language in one product</w:t>
       </w:r>
       <w:r>
@@ -1269,6 +1425,24 @@
           <w:lang w:val="en-US"/>
         </w:rPr>
         <w:t xml:space="preserve"> – PowerShells goal is to be both a good scripting language and a good interactive shell</w:t>
+      </w:r>
+    </w:p>
+    <w:p>
+      <w:pPr>
+        <w:pStyle w:val="Listenabsatz"/>
+        <w:numPr>
+          <w:ilvl w:val="0"/>
+          <w:numId w:val="4"/>
+        </w:numPr>
+        <w:rPr>
+          <w:lang w:val="en-US"/>
+        </w:rPr>
+      </w:pPr>
+      <w:r>
+        <w:rPr>
+          <w:lang w:val="en-US"/>
+        </w:rPr>
+        <w:t>PowerShell leverages the full functionality of the .NET framework</w:t>
       </w:r>
     </w:p>
     <w:p>
@@ -1419,7 +1593,7 @@
         <w:rFonts w:ascii="Symbol" w:hAnsi="Symbol" w:hint="default"/>
       </w:rPr>
     </w:lvl>
-    <w:lvl w:ilvl="1" w:tplc="04070003" w:tentative="1">
+    <w:lvl w:ilvl="1" w:tplc="04070003">
       <w:start w:val="1"/>
       <w:numFmt w:val="bullet"/>
       <w:lvlText w:val="o"/>
@@ -1984,7 +2158,7 @@
         <w:rFonts w:ascii="Symbol" w:hAnsi="Symbol" w:hint="default"/>
       </w:rPr>
     </w:lvl>
-    <w:lvl w:ilvl="1" w:tplc="04070003" w:tentative="1">
+    <w:lvl w:ilvl="1" w:tplc="04070003">
       <w:start w:val="1"/>
       <w:numFmt w:val="bullet"/>
       <w:lvlText w:val="o"/>

</xml_diff>

<commit_message>
Restructured the document outline
</commit_message>
<xml_diff>
--- a/Introduction to Windows PowerShell.docx
+++ b/Introduction to Windows PowerShell.docx
@@ -19,6 +19,20 @@
     <w:p>
       <w:pPr>
         <w:pStyle w:val="berschrift2"/>
+        <w:rPr>
+          <w:lang w:val="en-US"/>
+        </w:rPr>
+      </w:pPr>
+      <w:r>
+        <w:rPr>
+          <w:lang w:val="en-US"/>
+        </w:rPr>
+        <w:t>Introduction to PowerShell</w:t>
+      </w:r>
+    </w:p>
+    <w:p>
+      <w:pPr>
+        <w:pStyle w:val="berschrift3"/>
         <w:rPr>
           <w:lang w:val="en-US"/>
         </w:rPr>
@@ -155,7 +169,7 @@
                     <pic:cNvPicPr/>
                   </pic:nvPicPr>
                   <pic:blipFill>
-                    <a:blip r:embed="rId5" cstate="print"/>
+                    <a:blip r:embed="rId6" cstate="print"/>
                     <a:stretch>
                       <a:fillRect/>
                     </a:stretch>
@@ -178,7 +192,7 @@
     </w:p>
     <w:p>
       <w:pPr>
-        <w:pStyle w:val="berschrift2"/>
+        <w:pStyle w:val="berschrift3"/>
         <w:rPr>
           <w:lang w:val="en-US"/>
         </w:rPr>
@@ -198,7 +212,7 @@
     </w:p>
     <w:p>
       <w:pPr>
-        <w:pStyle w:val="berschrift3"/>
+        <w:pStyle w:val="berschrift4"/>
         <w:rPr>
           <w:lang w:val="en-US"/>
         </w:rPr>
@@ -262,7 +276,21 @@
         <w:rPr>
           <w:lang w:val="en-US"/>
         </w:rPr>
-        <w:t xml:space="preserve">  Bruce Pyette: PowerShell in Action</w:t>
+        <w:t xml:space="preserve">  Bruce </w:t>
+      </w:r>
+      <w:proofErr w:type="spellStart"/>
+      <w:r>
+        <w:rPr>
+          <w:lang w:val="en-US"/>
+        </w:rPr>
+        <w:t>Pyette</w:t>
+      </w:r>
+      <w:proofErr w:type="spellEnd"/>
+      <w:r>
+        <w:rPr>
+          <w:lang w:val="en-US"/>
+        </w:rPr>
+        <w:t>: PowerShell in Action</w:t>
       </w:r>
     </w:p>
     <w:p>
@@ -428,11 +456,33 @@
           <w:lang w:val="en-US"/>
         </w:rPr>
       </w:pPr>
-      <w:r>
-        <w:rPr>
-          <w:lang w:val="en-US"/>
-        </w:rPr>
-        <w:t>Korn Shell (ksh)</w:t>
+      <w:proofErr w:type="spellStart"/>
+      <w:r>
+        <w:rPr>
+          <w:lang w:val="en-US"/>
+        </w:rPr>
+        <w:t>Korn</w:t>
+      </w:r>
+      <w:proofErr w:type="spellEnd"/>
+      <w:r>
+        <w:rPr>
+          <w:lang w:val="en-US"/>
+        </w:rPr>
+        <w:t xml:space="preserve"> Shell (</w:t>
+      </w:r>
+      <w:proofErr w:type="spellStart"/>
+      <w:r>
+        <w:rPr>
+          <w:lang w:val="en-US"/>
+        </w:rPr>
+        <w:t>ksh</w:t>
+      </w:r>
+      <w:proofErr w:type="spellEnd"/>
+      <w:r>
+        <w:rPr>
+          <w:lang w:val="en-US"/>
+        </w:rPr>
+        <w:t>)</w:t>
       </w:r>
     </w:p>
     <w:p>
@@ -512,7 +562,7 @@
                     <pic:cNvPicPr/>
                   </pic:nvPicPr>
                   <pic:blipFill>
-                    <a:blip r:embed="rId6" cstate="print"/>
+                    <a:blip r:embed="rId7" cstate="print"/>
                     <a:stretch>
                       <a:fillRect/>
                     </a:stretch>
@@ -562,12 +612,14 @@
           <w:lang w:val="en-US"/>
         </w:rPr>
       </w:pPr>
+      <w:proofErr w:type="spellStart"/>
       <w:r>
         <w:rPr>
           <w:lang w:val="en-US"/>
         </w:rPr>
         <w:t>Cygwin</w:t>
       </w:r>
+      <w:proofErr w:type="spellEnd"/>
     </w:p>
     <w:p>
       <w:pPr>
@@ -598,7 +650,7 @@
                     <pic:cNvPicPr/>
                   </pic:nvPicPr>
                   <pic:blipFill>
-                    <a:blip r:embed="rId7" cstate="print"/>
+                    <a:blip r:embed="rId8" cstate="print"/>
                     <a:stretch>
                       <a:fillRect/>
                     </a:stretch>
@@ -678,7 +730,7 @@
                     <pic:cNvPicPr/>
                   </pic:nvPicPr>
                   <pic:blipFill>
-                    <a:blip r:embed="rId8" cstate="print"/>
+                    <a:blip r:embed="rId9" cstate="print"/>
                     <a:stretch>
                       <a:fillRect/>
                     </a:stretch>
@@ -745,7 +797,7 @@
                     <pic:cNvPicPr/>
                   </pic:nvPicPr>
                   <pic:blipFill>
-                    <a:blip r:embed="rId9" cstate="print"/>
+                    <a:blip r:embed="rId10" cstate="print"/>
                     <a:stretch>
                       <a:fillRect/>
                     </a:stretch>
@@ -768,7 +820,7 @@
     </w:p>
     <w:p>
       <w:pPr>
-        <w:pStyle w:val="berschrift3"/>
+        <w:pStyle w:val="berschrift4"/>
         <w:rPr>
           <w:lang w:val="en-US"/>
         </w:rPr>
@@ -818,7 +870,7 @@
     </w:p>
     <w:p>
       <w:pPr>
-        <w:pStyle w:val="berschrift2"/>
+        <w:pStyle w:val="berschrift3"/>
         <w:rPr>
           <w:lang w:val="en-US"/>
         </w:rPr>
@@ -1036,7 +1088,7 @@
     </w:p>
     <w:p>
       <w:pPr>
-        <w:pStyle w:val="berschrift2"/>
+        <w:pStyle w:val="berschrift3"/>
         <w:rPr>
           <w:lang w:val="en-US"/>
         </w:rPr>
@@ -1140,7 +1192,7 @@
     </w:p>
     <w:p>
       <w:pPr>
-        <w:pStyle w:val="berschrift2"/>
+        <w:pStyle w:val="berschrift3"/>
         <w:rPr>
           <w:lang w:val="en-US"/>
         </w:rPr>
@@ -1227,7 +1279,21 @@
         <w:rPr>
           <w:lang w:val="en-US"/>
         </w:rPr>
-        <w:t xml:space="preserve"> (cmdlets)</w:t>
+        <w:t xml:space="preserve"> (</w:t>
+      </w:r>
+      <w:proofErr w:type="spellStart"/>
+      <w:r>
+        <w:rPr>
+          <w:lang w:val="en-US"/>
+        </w:rPr>
+        <w:t>cmdlets</w:t>
+      </w:r>
+      <w:proofErr w:type="spellEnd"/>
+      <w:r>
+        <w:rPr>
+          <w:lang w:val="en-US"/>
+        </w:rPr>
+        <w:t>)</w:t>
       </w:r>
       <w:r>
         <w:rPr>
@@ -1273,7 +1339,7 @@
         </w:rPr>
         <w:t xml:space="preserve"> - </w:t>
       </w:r>
-      <w:hyperlink r:id="rId10" w:history="1">
+      <w:hyperlink r:id="rId11" w:history="1">
         <w:r>
           <w:rPr>
             <w:rStyle w:val="Hyperlink"/>
@@ -1297,7 +1363,7 @@
       <w:r>
         <w:t xml:space="preserve"> - </w:t>
       </w:r>
-      <w:hyperlink r:id="rId11" w:history="1">
+      <w:hyperlink r:id="rId12" w:history="1">
         <w:r>
           <w:rPr>
             <w:rStyle w:val="Hyperlink"/>
@@ -1320,7 +1386,7 @@
       <w:r>
         <w:t xml:space="preserve"> - </w:t>
       </w:r>
-      <w:hyperlink r:id="rId12" w:history="1">
+      <w:hyperlink r:id="rId13" w:history="1">
         <w:r>
           <w:rPr>
             <w:rStyle w:val="Hyperlink"/>
@@ -1331,7 +1397,7 @@
     </w:p>
     <w:p>
       <w:pPr>
-        <w:pStyle w:val="berschrift2"/>
+        <w:pStyle w:val="berschrift3"/>
         <w:rPr>
           <w:lang w:val="en-US"/>
         </w:rPr>
@@ -1418,13 +1484,7 @@
         <w:rPr>
           <w:lang w:val="en-US"/>
         </w:rPr>
-        <w:t>Command-Line Shell AND Scripting Language in one product</w:t>
-      </w:r>
-      <w:r>
-        <w:rPr>
-          <w:lang w:val="en-US"/>
-        </w:rPr>
-        <w:t xml:space="preserve"> – PowerShells goal is to be both a good scripting language and a good interactive shell</w:t>
+        <w:t>Command-Line Shell AND Scripting Language in one product – PowerShells goal is to be both a good scripting language and a good interactive shell</w:t>
       </w:r>
     </w:p>
     <w:p>
@@ -1443,6 +1503,76 @@
           <w:lang w:val="en-US"/>
         </w:rPr>
         <w:t>PowerShell leverages the full functionality of the .NET framework</w:t>
+      </w:r>
+    </w:p>
+    <w:p>
+      <w:pPr>
+        <w:pStyle w:val="berschrift2"/>
+        <w:rPr>
+          <w:lang w:val="en-US"/>
+        </w:rPr>
+      </w:pPr>
+      <w:r>
+        <w:rPr>
+          <w:lang w:val="en-US"/>
+        </w:rPr>
+        <w:t>Getting Started with PowerShell</w:t>
+      </w:r>
+    </w:p>
+    <w:p>
+      <w:pPr>
+        <w:pStyle w:val="berschrift3"/>
+        <w:rPr>
+          <w:lang w:val="en-US"/>
+        </w:rPr>
+      </w:pPr>
+      <w:r>
+        <w:rPr>
+          <w:lang w:val="en-US"/>
+        </w:rPr>
+        <w:t>Installation</w:t>
+      </w:r>
+    </w:p>
+    <w:p>
+      <w:pPr>
+        <w:pStyle w:val="berschrift2"/>
+        <w:rPr>
+          <w:lang w:val="en-US"/>
+        </w:rPr>
+      </w:pPr>
+      <w:r>
+        <w:rPr>
+          <w:lang w:val="en-US"/>
+        </w:rPr>
+        <w:t>Core Elements of PowerShell</w:t>
+      </w:r>
+    </w:p>
+    <w:p>
+      <w:pPr>
+        <w:pStyle w:val="berschrift3"/>
+        <w:rPr>
+          <w:lang w:val="en-US"/>
+        </w:rPr>
+      </w:pPr>
+    </w:p>
+    <w:p>
+      <w:pPr>
+        <w:pStyle w:val="berschrift2"/>
+        <w:rPr>
+          <w:lang w:val="en-US"/>
+        </w:rPr>
+      </w:pPr>
+      <w:r>
+        <w:rPr>
+          <w:lang w:val="en-US"/>
+        </w:rPr>
+        <w:t>Less</w:t>
+      </w:r>
+      <w:r>
+        <w:rPr>
+          <w:lang w:val="en-US"/>
+        </w:rPr>
+        <w:t>ons</w:t>
       </w:r>
     </w:p>
     <w:p>
@@ -2741,6 +2871,31 @@
       <w:color w:val="4F81BD" w:themeColor="accent1"/>
     </w:rPr>
   </w:style>
+  <w:style w:type="paragraph" w:styleId="berschrift4">
+    <w:name w:val="heading 4"/>
+    <w:basedOn w:val="Standard"/>
+    <w:next w:val="Standard"/>
+    <w:link w:val="berschrift4Zchn"/>
+    <w:uiPriority w:val="9"/>
+    <w:semiHidden/>
+    <w:unhideWhenUsed/>
+    <w:qFormat/>
+    <w:rsid w:val="00AF1244"/>
+    <w:pPr>
+      <w:keepNext/>
+      <w:keepLines/>
+      <w:spacing w:before="200" w:after="0"/>
+      <w:outlineLvl w:val="3"/>
+    </w:pPr>
+    <w:rPr>
+      <w:rFonts w:asciiTheme="majorHAnsi" w:eastAsiaTheme="majorEastAsia" w:hAnsiTheme="majorHAnsi" w:cstheme="majorBidi"/>
+      <w:b/>
+      <w:bCs/>
+      <w:i/>
+      <w:iCs/>
+      <w:color w:val="4F81BD" w:themeColor="accent1"/>
+    </w:rPr>
+  </w:style>
   <w:style w:type="character" w:default="1" w:styleId="Absatz-Standardschriftart">
     <w:name w:val="Default Paragraph Font"/>
     <w:uiPriority w:val="1"/>
@@ -2902,6 +3057,22 @@
     <w:rPr>
       <w:color w:val="0000FF"/>
       <w:u w:val="single"/>
+    </w:rPr>
+  </w:style>
+  <w:style w:type="character" w:customStyle="1" w:styleId="berschrift4Zchn">
+    <w:name w:val="Überschrift 4 Zchn"/>
+    <w:basedOn w:val="Absatz-Standardschriftart"/>
+    <w:link w:val="berschrift4"/>
+    <w:uiPriority w:val="9"/>
+    <w:semiHidden/>
+    <w:rsid w:val="00AF1244"/>
+    <w:rPr>
+      <w:rFonts w:asciiTheme="majorHAnsi" w:eastAsiaTheme="majorEastAsia" w:hAnsiTheme="majorHAnsi" w:cstheme="majorBidi"/>
+      <w:b/>
+      <w:bCs/>
+      <w:i/>
+      <w:iCs/>
+      <w:color w:val="4F81BD" w:themeColor="accent1"/>
     </w:rPr>
   </w:style>
 </w:styles>
@@ -3188,4 +3359,16 @@
   <a:objectDefaults/>
   <a:extraClrSchemeLst/>
 </a:theme>
+</file>
+
+<file path=customXml/item1.xml><?xml version="1.0" encoding="utf-8"?>
+<b:Sources xmlns:b="http://schemas.openxmlformats.org/officeDocument/2006/bibliography" xmlns="http://schemas.openxmlformats.org/officeDocument/2006/bibliography" SelectedStyle="\APA.XSL" StyleName="APA Fifth Edition"/>
+</file>
+
+<file path=customXml/itemProps1.xml><?xml version="1.0" encoding="utf-8"?>
+<ds:datastoreItem xmlns:ds="http://schemas.openxmlformats.org/officeDocument/2006/customXml" ds:itemID="{DA7EEA95-BF07-4C51-88B4-434FE4EE3D22}">
+  <ds:schemaRefs>
+    <ds:schemaRef ds:uri="http://schemas.openxmlformats.org/officeDocument/2006/bibliography"/>
+  </ds:schemaRefs>
+</ds:datastoreItem>
 </file>
</xml_diff>

<commit_message>
Finished the first draft of the "Introduction to PowerShell" chapter
</commit_message>
<xml_diff>
--- a/Introduction to Windows PowerShell.docx
+++ b/Introduction to Windows PowerShell.docx
@@ -276,21 +276,7 @@
         <w:rPr>
           <w:lang w:val="en-US"/>
         </w:rPr>
-        <w:t xml:space="preserve">  Bruce </w:t>
-      </w:r>
-      <w:proofErr w:type="spellStart"/>
-      <w:r>
-        <w:rPr>
-          <w:lang w:val="en-US"/>
-        </w:rPr>
-        <w:t>Pyette</w:t>
-      </w:r>
-      <w:proofErr w:type="spellEnd"/>
-      <w:r>
-        <w:rPr>
-          <w:lang w:val="en-US"/>
-        </w:rPr>
-        <w:t>: PowerShell in Action</w:t>
+        <w:t xml:space="preserve">  Bruce Pyette: PowerShell in Action</w:t>
       </w:r>
     </w:p>
     <w:p>
@@ -456,33 +442,11 @@
           <w:lang w:val="en-US"/>
         </w:rPr>
       </w:pPr>
-      <w:proofErr w:type="spellStart"/>
-      <w:r>
-        <w:rPr>
-          <w:lang w:val="en-US"/>
-        </w:rPr>
-        <w:t>Korn</w:t>
-      </w:r>
-      <w:proofErr w:type="spellEnd"/>
-      <w:r>
-        <w:rPr>
-          <w:lang w:val="en-US"/>
-        </w:rPr>
-        <w:t xml:space="preserve"> Shell (</w:t>
-      </w:r>
-      <w:proofErr w:type="spellStart"/>
-      <w:r>
-        <w:rPr>
-          <w:lang w:val="en-US"/>
-        </w:rPr>
-        <w:t>ksh</w:t>
-      </w:r>
-      <w:proofErr w:type="spellEnd"/>
-      <w:r>
-        <w:rPr>
-          <w:lang w:val="en-US"/>
-        </w:rPr>
-        <w:t>)</w:t>
+      <w:r>
+        <w:rPr>
+          <w:lang w:val="en-US"/>
+        </w:rPr>
+        <w:t>Korn Shell (ksh)</w:t>
       </w:r>
     </w:p>
     <w:p>
@@ -612,14 +576,12 @@
           <w:lang w:val="en-US"/>
         </w:rPr>
       </w:pPr>
-      <w:proofErr w:type="spellStart"/>
       <w:r>
         <w:rPr>
           <w:lang w:val="en-US"/>
         </w:rPr>
         <w:t>Cygwin</w:t>
       </w:r>
-      <w:proofErr w:type="spellEnd"/>
     </w:p>
     <w:p>
       <w:pPr>
@@ -1279,21 +1241,7 @@
         <w:rPr>
           <w:lang w:val="en-US"/>
         </w:rPr>
-        <w:t xml:space="preserve"> (</w:t>
-      </w:r>
-      <w:proofErr w:type="spellStart"/>
-      <w:r>
-        <w:rPr>
-          <w:lang w:val="en-US"/>
-        </w:rPr>
-        <w:t>cmdlets</w:t>
-      </w:r>
-      <w:proofErr w:type="spellEnd"/>
-      <w:r>
-        <w:rPr>
-          <w:lang w:val="en-US"/>
-        </w:rPr>
-        <w:t>)</w:t>
+        <w:t xml:space="preserve"> (cmdlets)</w:t>
       </w:r>
       <w:r>
         <w:rPr>
@@ -1468,6 +1416,30 @@
         </w:rPr>
         <w:t>PowerShell preserves the structure of the Windows data types</w:t>
       </w:r>
+      <w:r>
+        <w:rPr>
+          <w:lang w:val="en-US"/>
+        </w:rPr>
+        <w:t xml:space="preserve"> by using the .NET object model</w:t>
+      </w:r>
+      <w:r>
+        <w:rPr>
+          <w:lang w:val="en-US"/>
+        </w:rPr>
+        <w:t xml:space="preserve"> </w:t>
+      </w:r>
+      <w:r>
+        <w:rPr>
+          <w:lang w:val="en-US"/>
+        </w:rPr>
+        <w:sym w:font="Wingdings" w:char="F0E0"/>
+      </w:r>
+      <w:r>
+        <w:rPr>
+          <w:lang w:val="en-US"/>
+        </w:rPr>
+        <w:t xml:space="preserve"> No tedious string parsing required</w:t>
+      </w:r>
     </w:p>
     <w:p>
       <w:pPr>
@@ -1503,6 +1475,24 @@
           <w:lang w:val="en-US"/>
         </w:rPr>
         <w:t>PowerShell leverages the full functionality of the .NET framework</w:t>
+      </w:r>
+    </w:p>
+    <w:p>
+      <w:pPr>
+        <w:pStyle w:val="Listenabsatz"/>
+        <w:numPr>
+          <w:ilvl w:val="1"/>
+          <w:numId w:val="4"/>
+        </w:numPr>
+        <w:rPr>
+          <w:lang w:val="en-US"/>
+        </w:rPr>
+      </w:pPr>
+      <w:r>
+        <w:rPr>
+          <w:lang w:val="en-US"/>
+        </w:rPr>
+        <w:t>You can use all the objects and functions that you know and love from the .NET Framework</w:t>
       </w:r>
     </w:p>
     <w:p>
@@ -3366,7 +3356,7 @@
 </file>
 
 <file path=customXml/itemProps1.xml><?xml version="1.0" encoding="utf-8"?>
-<ds:datastoreItem xmlns:ds="http://schemas.openxmlformats.org/officeDocument/2006/customXml" ds:itemID="{DA7EEA95-BF07-4C51-88B4-434FE4EE3D22}">
+<ds:datastoreItem xmlns:ds="http://schemas.openxmlformats.org/officeDocument/2006/customXml" ds:itemID="{B40AFCD6-D275-47E2-B4D9-94400314A92C}">
   <ds:schemaRefs>
     <ds:schemaRef ds:uri="http://schemas.openxmlformats.org/officeDocument/2006/bibliography"/>
   </ds:schemaRefs>

</xml_diff>

<commit_message>
Added some material about the PowerShell installation and the fetching of the workshop material from my Mercurial Repository
</commit_message>
<xml_diff>
--- a/Introduction to Windows PowerShell.docx
+++ b/Introduction to Windows PowerShell.docx
@@ -1520,7 +1520,686 @@
         <w:rPr>
           <w:lang w:val="en-US"/>
         </w:rPr>
+        <w:t>Online Resources about Windows PowerShell</w:t>
+      </w:r>
+    </w:p>
+    <w:p>
+      <w:pPr>
+        <w:pStyle w:val="Listenabsatz"/>
+        <w:numPr>
+          <w:ilvl w:val="0"/>
+          <w:numId w:val="10"/>
+        </w:numPr>
+        <w:rPr>
+          <w:lang w:val="en-US"/>
+        </w:rPr>
+      </w:pPr>
+      <w:r>
+        <w:rPr>
+          <w:lang w:val="en-US"/>
+        </w:rPr>
+        <w:t xml:space="preserve">A list of PowerShell Cmdlets - </w:t>
+      </w:r>
+      <w:hyperlink r:id="rId14" w:history="1">
+        <w:r>
+          <w:rPr>
+            <w:rStyle w:val="Hyperlink"/>
+            <w:lang w:val="en-US"/>
+          </w:rPr>
+          <w:t>http://technet.microsoft.com/en-us/library/hh848794.aspx</w:t>
+        </w:r>
+      </w:hyperlink>
+    </w:p>
+    <w:p>
+      <w:pPr>
+        <w:pStyle w:val="Listenabsatz"/>
+        <w:numPr>
+          <w:ilvl w:val="0"/>
+          <w:numId w:val="10"/>
+        </w:numPr>
+        <w:rPr>
+          <w:lang w:val="en-US"/>
+        </w:rPr>
+      </w:pPr>
+      <w:r>
+        <w:rPr>
+          <w:lang w:val="en-US"/>
+        </w:rPr>
+        <w:t xml:space="preserve">Scott Hanselman’s PowerShell Posts - </w:t>
+      </w:r>
+      <w:hyperlink r:id="rId15" w:anchor="PowerShell" w:history="1">
+        <w:r>
+          <w:rPr>
+            <w:rStyle w:val="Hyperlink"/>
+            <w:lang w:val="en-US"/>
+          </w:rPr>
+          <w:t>http://www.hanselman.com/blog/archives.aspx#PowerShell</w:t>
+        </w:r>
+      </w:hyperlink>
+    </w:p>
+    <w:p>
+      <w:pPr>
+        <w:pStyle w:val="Listenabsatz"/>
+        <w:numPr>
+          <w:ilvl w:val="0"/>
+          <w:numId w:val="10"/>
+        </w:numPr>
+        <w:rPr>
+          <w:lang w:val="en-US"/>
+        </w:rPr>
+      </w:pPr>
+      <w:r>
+        <w:rPr>
+          <w:lang w:val="en-US"/>
+        </w:rPr>
+        <w:t xml:space="preserve">PowerGUI: An alternative to the PowerShell ISE - </w:t>
+      </w:r>
+      <w:hyperlink r:id="rId16" w:history="1">
+        <w:r>
+          <w:rPr>
+            <w:rStyle w:val="Hyperlink"/>
+            <w:lang w:val="en-US"/>
+          </w:rPr>
+          <w:t>http://powergui.org</w:t>
+        </w:r>
+      </w:hyperlink>
+    </w:p>
+    <w:p>
+      <w:pPr>
+        <w:pStyle w:val="Listenabsatz"/>
+        <w:numPr>
+          <w:ilvl w:val="0"/>
+          <w:numId w:val="10"/>
+        </w:numPr>
+        <w:rPr>
+          <w:lang w:val="en-US"/>
+        </w:rPr>
+      </w:pPr>
+      <w:r>
+        <w:rPr>
+          <w:lang w:val="en-US"/>
+        </w:rPr>
+        <w:t xml:space="preserve">Web Administration Cmdlets for Windows PowerShell - </w:t>
+      </w:r>
+      <w:hyperlink r:id="rId17" w:history="1">
+        <w:r>
+          <w:rPr>
+            <w:rStyle w:val="Hyperlink"/>
+            <w:lang w:val="en-US"/>
+          </w:rPr>
+          <w:t>http://technet.microsoft.com/en-us/library/ee790599(WS.10).aspx</w:t>
+        </w:r>
+      </w:hyperlink>
+    </w:p>
+    <w:p>
+      <w:pPr>
+        <w:pStyle w:val="Listenabsatz"/>
+        <w:numPr>
+          <w:ilvl w:val="0"/>
+          <w:numId w:val="10"/>
+        </w:numPr>
+        <w:rPr>
+          <w:lang w:val="en-US"/>
+        </w:rPr>
+      </w:pPr>
+      <w:r>
+        <w:rPr>
+          <w:lang w:val="en-US"/>
+        </w:rPr>
+        <w:t xml:space="preserve">Microsoft Technet Script Resources - </w:t>
+      </w:r>
+      <w:hyperlink r:id="rId18" w:history="1">
+        <w:r>
+          <w:rPr>
+            <w:rStyle w:val="Hyperlink"/>
+            <w:lang w:val="en-US"/>
+          </w:rPr>
+          <w:t>http://gallery.technet.microsoft.com/scriptcenter/</w:t>
+        </w:r>
+      </w:hyperlink>
+    </w:p>
+    <w:p>
+      <w:pPr>
+        <w:pStyle w:val="Listenabsatz"/>
+        <w:numPr>
+          <w:ilvl w:val="0"/>
+          <w:numId w:val="10"/>
+        </w:numPr>
+        <w:rPr>
+          <w:lang w:val="en-US"/>
+        </w:rPr>
+      </w:pPr>
+      <w:r>
+        <w:rPr>
+          <w:lang w:val="en-US"/>
+        </w:rPr>
+        <w:t xml:space="preserve">Official </w:t>
+      </w:r>
+      <w:r>
+        <w:rPr>
+          <w:lang w:val="en-US"/>
+        </w:rPr>
+        <w:t xml:space="preserve">PowerShell </w:t>
+      </w:r>
+      <w:r>
+        <w:rPr>
+          <w:lang w:val="en-US"/>
+        </w:rPr>
+        <w:t xml:space="preserve">Homepage - </w:t>
+      </w:r>
+      <w:hyperlink r:id="rId19" w:history="1">
+        <w:r>
+          <w:rPr>
+            <w:rStyle w:val="Hyperlink"/>
+            <w:lang w:val="en-US"/>
+          </w:rPr>
+          <w:t>http://technet.microsoft.com/en-us/scriptcenter/dd742419.aspx</w:t>
+        </w:r>
+      </w:hyperlink>
+    </w:p>
+    <w:p>
+      <w:pPr>
+        <w:pStyle w:val="Listenabsatz"/>
+        <w:numPr>
+          <w:ilvl w:val="0"/>
+          <w:numId w:val="10"/>
+        </w:numPr>
+        <w:rPr>
+          <w:lang w:val="en-US"/>
+        </w:rPr>
+      </w:pPr>
+      <w:r>
+        <w:rPr>
+          <w:lang w:val="en-US"/>
+        </w:rPr>
+        <w:t xml:space="preserve">My Personal PowerShell Bookmark Collection - </w:t>
+      </w:r>
+      <w:hyperlink r:id="rId20" w:history="1">
+        <w:r>
+          <w:rPr>
+            <w:rStyle w:val="Hyperlink"/>
+            <w:lang w:val="en-US"/>
+          </w:rPr>
+          <w:t>http://delicious.com/andyk7/powershell</w:t>
+        </w:r>
+      </w:hyperlink>
+    </w:p>
+    <w:p>
+      <w:pPr>
+        <w:pStyle w:val="berschrift3"/>
+        <w:rPr>
+          <w:lang w:val="en-US"/>
+        </w:rPr>
+      </w:pPr>
+      <w:r>
+        <w:rPr>
+          <w:lang w:val="en-US"/>
+        </w:rPr>
         <w:t>Installation</w:t>
+      </w:r>
+    </w:p>
+    <w:p>
+      <w:pPr>
+        <w:pStyle w:val="berschrift4"/>
+        <w:rPr>
+          <w:lang w:val="en-US"/>
+        </w:rPr>
+      </w:pPr>
+      <w:r>
+        <w:rPr>
+          <w:lang w:val="en-US"/>
+        </w:rPr>
+        <w:t>PowerShell Command-Line</w:t>
+      </w:r>
+    </w:p>
+    <w:p>
+      <w:pPr>
+        <w:rPr>
+          <w:lang w:val="en-US"/>
+        </w:rPr>
+      </w:pPr>
+      <w:r>
+        <w:rPr>
+          <w:lang w:val="en-US"/>
+        </w:rPr>
+        <w:t>If you are running a recent version of Windows you will have PowerShell already installed:</w:t>
+      </w:r>
+    </w:p>
+    <w:p>
+      <w:pPr>
+        <w:rPr>
+          <w:lang w:val="en-US"/>
+        </w:rPr>
+      </w:pPr>
+      <w:r>
+        <w:rPr>
+          <w:lang w:val="en-US"/>
+        </w:rPr>
+        <w:t>Start &gt; Accessories &gt; Windows PowerShell</w:t>
+      </w:r>
+    </w:p>
+    <w:p>
+      <w:pPr>
+        <w:rPr>
+          <w:lang w:val="en-US"/>
+        </w:rPr>
+      </w:pPr>
+      <w:r>
+        <w:rPr>
+          <w:noProof/>
+          <w:lang w:eastAsia="de-DE"/>
+        </w:rPr>
+        <w:drawing>
+          <wp:inline distT="0" distB="0" distL="0" distR="0">
+            <wp:extent cx="3866667" cy="4742857"/>
+            <wp:effectExtent l="19050" t="0" r="483" b="0"/>
+            <wp:docPr id="6" name="Grafik 5" descr="Screenshot-03-PowerShell-Shortcuts-Window-Start-Menu.png"/>
+            <wp:cNvGraphicFramePr>
+              <a:graphicFrameLocks xmlns:a="http://schemas.openxmlformats.org/drawingml/2006/main" noChangeAspect="1"/>
+            </wp:cNvGraphicFramePr>
+            <a:graphic xmlns:a="http://schemas.openxmlformats.org/drawingml/2006/main">
+              <a:graphicData uri="http://schemas.openxmlformats.org/drawingml/2006/picture">
+                <pic:pic xmlns:pic="http://schemas.openxmlformats.org/drawingml/2006/picture">
+                  <pic:nvPicPr>
+                    <pic:cNvPr id="0" name="Screenshot-03-PowerShell-Shortcuts-Window-Start-Menu.png"/>
+                    <pic:cNvPicPr/>
+                  </pic:nvPicPr>
+                  <pic:blipFill>
+                    <a:blip r:embed="rId21" cstate="print"/>
+                    <a:stretch>
+                      <a:fillRect/>
+                    </a:stretch>
+                  </pic:blipFill>
+                  <pic:spPr>
+                    <a:xfrm>
+                      <a:off x="0" y="0"/>
+                      <a:ext cx="3866667" cy="4742857"/>
+                    </a:xfrm>
+                    <a:prstGeom prst="rect">
+                      <a:avLst/>
+                    </a:prstGeom>
+                  </pic:spPr>
+                </pic:pic>
+              </a:graphicData>
+            </a:graphic>
+          </wp:inline>
+        </w:drawing>
+      </w:r>
+    </w:p>
+    <w:p>
+      <w:pPr>
+        <w:pStyle w:val="berschrift4"/>
+        <w:rPr>
+          <w:lang w:val="en-US"/>
+        </w:rPr>
+      </w:pPr>
+      <w:r>
+        <w:rPr>
+          <w:lang w:val="en-US"/>
+        </w:rPr>
+        <w:t>Windows PowerShell Integrated Scripting Environment (ISE)</w:t>
+      </w:r>
+    </w:p>
+    <w:p>
+      <w:pPr>
+        <w:rPr>
+          <w:lang w:val="en-US"/>
+        </w:rPr>
+      </w:pPr>
+      <w:r>
+        <w:rPr>
+          <w:lang w:val="en-US"/>
+        </w:rPr>
+        <w:t>If don’t have the PowerShell debugger installed you can add it via the Windows Features dialog:</w:t>
+      </w:r>
+    </w:p>
+    <w:p>
+      <w:pPr>
+        <w:rPr>
+          <w:lang w:val="en-US"/>
+        </w:rPr>
+      </w:pPr>
+      <w:r>
+        <w:rPr>
+          <w:lang w:val="en-US"/>
+        </w:rPr>
+        <w:t>Server Management &gt; Features &gt; Add Feature &gt; “Windows Integrated Scripting Environment (ISE)”</w:t>
+      </w:r>
+    </w:p>
+    <w:p>
+      <w:pPr>
+        <w:rPr>
+          <w:lang w:val="en-US"/>
+        </w:rPr>
+      </w:pPr>
+      <w:r>
+        <w:rPr>
+          <w:noProof/>
+          <w:lang w:eastAsia="de-DE"/>
+        </w:rPr>
+        <w:lastRenderedPageBreak/>
+        <w:drawing>
+          <wp:inline distT="0" distB="0" distL="0" distR="0">
+            <wp:extent cx="8257143" cy="4561905"/>
+            <wp:effectExtent l="19050" t="0" r="0" b="0"/>
+            <wp:docPr id="8" name="Grafik 7" descr="Screenshot-10-Installing-Windows-PowerShell-Integrated-Scripting-Environment-ISE-on-Windows-Server-2008-R2.png"/>
+            <wp:cNvGraphicFramePr>
+              <a:graphicFrameLocks xmlns:a="http://schemas.openxmlformats.org/drawingml/2006/main" noChangeAspect="1"/>
+            </wp:cNvGraphicFramePr>
+            <a:graphic xmlns:a="http://schemas.openxmlformats.org/drawingml/2006/main">
+              <a:graphicData uri="http://schemas.openxmlformats.org/drawingml/2006/picture">
+                <pic:pic xmlns:pic="http://schemas.openxmlformats.org/drawingml/2006/picture">
+                  <pic:nvPicPr>
+                    <pic:cNvPr id="0" name="Screenshot-10-Installing-Windows-PowerShell-Integrated-Scripting-Environment-ISE-on-Windows-Server-2008-R2.png"/>
+                    <pic:cNvPicPr/>
+                  </pic:nvPicPr>
+                  <pic:blipFill>
+                    <a:blip r:embed="rId22" cstate="print"/>
+                    <a:stretch>
+                      <a:fillRect/>
+                    </a:stretch>
+                  </pic:blipFill>
+                  <pic:spPr>
+                    <a:xfrm>
+                      <a:off x="0" y="0"/>
+                      <a:ext cx="8257143" cy="4561905"/>
+                    </a:xfrm>
+                    <a:prstGeom prst="rect">
+                      <a:avLst/>
+                    </a:prstGeom>
+                  </pic:spPr>
+                </pic:pic>
+              </a:graphicData>
+            </a:graphic>
+          </wp:inline>
+        </w:drawing>
+      </w:r>
+    </w:p>
+    <w:p>
+      <w:pPr>
+        <w:rPr>
+          <w:lang w:val="en-US"/>
+        </w:rPr>
+      </w:pPr>
+      <w:r>
+        <w:rPr>
+          <w:noProof/>
+          <w:lang w:eastAsia="de-DE"/>
+        </w:rPr>
+        <w:drawing>
+          <wp:inline distT="0" distB="0" distL="0" distR="0">
+            <wp:extent cx="9752382" cy="6885715"/>
+            <wp:effectExtent l="19050" t="0" r="1218" b="0"/>
+            <wp:docPr id="7" name="Grafik 6" descr="Screenshot-05-Installing-Windows-PowerShell-Integrated-Scripting-Environment-ISE-on-Windows-Server-2008-R2.png"/>
+            <wp:cNvGraphicFramePr>
+              <a:graphicFrameLocks xmlns:a="http://schemas.openxmlformats.org/drawingml/2006/main" noChangeAspect="1"/>
+            </wp:cNvGraphicFramePr>
+            <a:graphic xmlns:a="http://schemas.openxmlformats.org/drawingml/2006/main">
+              <a:graphicData uri="http://schemas.openxmlformats.org/drawingml/2006/picture">
+                <pic:pic xmlns:pic="http://schemas.openxmlformats.org/drawingml/2006/picture">
+                  <pic:nvPicPr>
+                    <pic:cNvPr id="0" name="Screenshot-05-Installing-Windows-PowerShell-Integrated-Scripting-Environment-ISE-on-Windows-Server-2008-R2.png"/>
+                    <pic:cNvPicPr/>
+                  </pic:nvPicPr>
+                  <pic:blipFill>
+                    <a:blip r:embed="rId23" cstate="print"/>
+                    <a:stretch>
+                      <a:fillRect/>
+                    </a:stretch>
+                  </pic:blipFill>
+                  <pic:spPr>
+                    <a:xfrm>
+                      <a:off x="0" y="0"/>
+                      <a:ext cx="9752382" cy="6885715"/>
+                    </a:xfrm>
+                    <a:prstGeom prst="rect">
+                      <a:avLst/>
+                    </a:prstGeom>
+                  </pic:spPr>
+                </pic:pic>
+              </a:graphicData>
+            </a:graphic>
+          </wp:inline>
+        </w:drawing>
+      </w:r>
+    </w:p>
+    <w:p>
+      <w:pPr>
+        <w:pStyle w:val="berschrift4"/>
+        <w:rPr>
+          <w:lang w:val="en-US"/>
+        </w:rPr>
+      </w:pPr>
+      <w:r>
+        <w:rPr>
+          <w:lang w:val="en-US"/>
+        </w:rPr>
+        <w:t>Installation Directory</w:t>
+      </w:r>
+    </w:p>
+    <w:p>
+      <w:pPr>
+        <w:rPr>
+          <w:lang w:val="en-US"/>
+        </w:rPr>
+      </w:pPr>
+      <w:r>
+        <w:rPr>
+          <w:lang w:val="en-US"/>
+        </w:rPr>
+        <w:t>The PowerShell executables are located in the folder:</w:t>
+      </w:r>
+    </w:p>
+    <w:p>
+      <w:pPr>
+        <w:rPr>
+          <w:lang w:val="en-US"/>
+        </w:rPr>
+      </w:pPr>
+      <w:r>
+        <w:rPr>
+          <w:lang w:val="en-US"/>
+        </w:rPr>
+        <w:t>%windir%\System32\WindowsPowerShell\v1.0</w:t>
+      </w:r>
+    </w:p>
+    <w:p>
+      <w:pPr>
+        <w:rPr>
+          <w:lang w:val="en-US"/>
+        </w:rPr>
+      </w:pPr>
+      <w:r>
+        <w:rPr>
+          <w:noProof/>
+          <w:lang w:eastAsia="de-DE"/>
+        </w:rPr>
+        <w:lastRenderedPageBreak/>
+        <w:drawing>
+          <wp:inline distT="0" distB="0" distL="0" distR="0">
+            <wp:extent cx="8342858" cy="6238096"/>
+            <wp:effectExtent l="19050" t="0" r="1042" b="0"/>
+            <wp:docPr id="9" name="Grafik 8" descr="Screenshot-04-PowerShell-Installation-Folder.png"/>
+            <wp:cNvGraphicFramePr>
+              <a:graphicFrameLocks xmlns:a="http://schemas.openxmlformats.org/drawingml/2006/main" noChangeAspect="1"/>
+            </wp:cNvGraphicFramePr>
+            <a:graphic xmlns:a="http://schemas.openxmlformats.org/drawingml/2006/main">
+              <a:graphicData uri="http://schemas.openxmlformats.org/drawingml/2006/picture">
+                <pic:pic xmlns:pic="http://schemas.openxmlformats.org/drawingml/2006/picture">
+                  <pic:nvPicPr>
+                    <pic:cNvPr id="0" name="Screenshot-04-PowerShell-Installation-Folder.png"/>
+                    <pic:cNvPicPr/>
+                  </pic:nvPicPr>
+                  <pic:blipFill>
+                    <a:blip r:embed="rId24" cstate="print"/>
+                    <a:stretch>
+                      <a:fillRect/>
+                    </a:stretch>
+                  </pic:blipFill>
+                  <pic:spPr>
+                    <a:xfrm>
+                      <a:off x="0" y="0"/>
+                      <a:ext cx="8342858" cy="6238096"/>
+                    </a:xfrm>
+                    <a:prstGeom prst="rect">
+                      <a:avLst/>
+                    </a:prstGeom>
+                  </pic:spPr>
+                </pic:pic>
+              </a:graphicData>
+            </a:graphic>
+          </wp:inline>
+        </w:drawing>
+      </w:r>
+    </w:p>
+    <w:p>
+      <w:pPr>
+        <w:pStyle w:val="berschrift3"/>
+        <w:rPr>
+          <w:lang w:val="en-US"/>
+        </w:rPr>
+      </w:pPr>
+      <w:r>
+        <w:rPr>
+          <w:lang w:val="en-US"/>
+        </w:rPr>
+        <w:t>Fetching the workshop material</w:t>
+      </w:r>
+    </w:p>
+    <w:p>
+      <w:pPr>
+        <w:rPr>
+          <w:lang w:val="en-US"/>
+        </w:rPr>
+      </w:pPr>
+      <w:r>
+        <w:rPr>
+          <w:lang w:val="en-US"/>
+        </w:rPr>
+        <w:t>In order to get a copy of the PowerShell workshop material please clone my mercurial respository</w:t>
+      </w:r>
+      <w:r>
+        <w:rPr>
+          <w:lang w:val="en-US"/>
+        </w:rPr>
+        <w:t xml:space="preserve"> and create a branch that is named after you</w:t>
+      </w:r>
+      <w:r>
+        <w:rPr>
+          <w:lang w:val="en-US"/>
+        </w:rPr>
+        <w:t>:</w:t>
+      </w:r>
+    </w:p>
+    <w:p>
+      <w:pPr>
+        <w:rPr>
+          <w:lang w:val="en-US"/>
+        </w:rPr>
+      </w:pPr>
+      <w:r>
+        <w:rPr>
+          <w:lang w:val="en-US"/>
+        </w:rPr>
+        <w:t>Start PowerShell</w:t>
+      </w:r>
+    </w:p>
+    <w:p>
+      <w:pPr>
+        <w:rPr>
+          <w:lang w:val="en-US"/>
+        </w:rPr>
+      </w:pPr>
+      <w:r>
+        <w:rPr>
+          <w:lang w:val="en-US"/>
+        </w:rPr>
+        <w:t xml:space="preserve">&gt; </w:t>
+      </w:r>
+      <w:r>
+        <w:rPr>
+          <w:lang w:val="en-US"/>
+        </w:rPr>
+        <w:t>mkdir $Home\</w:t>
+      </w:r>
+      <w:r>
+        <w:rPr>
+          <w:lang w:val="en-US"/>
+        </w:rPr>
+        <w:t>Desktop\</w:t>
+      </w:r>
+      <w:r>
+        <w:rPr>
+          <w:lang w:val="en-US"/>
+        </w:rPr>
+        <w:t>dev</w:t>
+      </w:r>
+      <w:r>
+        <w:rPr>
+          <w:lang w:val="en-US"/>
+        </w:rPr>
+        <w:t xml:space="preserve"> | Set-Location</w:t>
+      </w:r>
+      <w:r>
+        <w:rPr>
+          <w:lang w:val="en-US"/>
+        </w:rPr>
+        <w:br/>
+        <w:t xml:space="preserve">&gt; hg clone </w:t>
+      </w:r>
+      <w:hyperlink r:id="rId25" w:history="1">
+        <w:r>
+          <w:rPr>
+            <w:rStyle w:val="Hyperlink"/>
+            <w:lang w:val="en-US"/>
+          </w:rPr>
+          <w:t>http://andyk.dyndns-server.com:8000</w:t>
+        </w:r>
+      </w:hyperlink>
+      <w:r>
+        <w:rPr>
+          <w:lang w:val="en-US"/>
+        </w:rPr>
+        <w:t xml:space="preserve"> </w:t>
+      </w:r>
+      <w:r>
+        <w:rPr>
+          <w:lang w:val="en-US"/>
+        </w:rPr>
+        <w:t>PowerShell-Workshop</w:t>
+      </w:r>
+      <w:r>
+        <w:rPr>
+          <w:lang w:val="en-US"/>
+        </w:rPr>
+        <w:br/>
+        <w:t xml:space="preserve">&gt; </w:t>
+      </w:r>
+      <w:r>
+        <w:rPr>
+          <w:lang w:val="en-US"/>
+        </w:rPr>
+        <w:t>Set-Location</w:t>
+      </w:r>
+      <w:r>
+        <w:rPr>
+          <w:lang w:val="en-US"/>
+        </w:rPr>
+        <w:t xml:space="preserve"> PowerShell-Workshop</w:t>
+      </w:r>
+      <w:r>
+        <w:rPr>
+          <w:lang w:val="en-US"/>
+        </w:rPr>
+        <w:br/>
+        <w:t>&gt; hg branch “YourName”</w:t>
+      </w:r>
+      <w:r>
+        <w:rPr>
+          <w:lang w:val="en-US"/>
+        </w:rPr>
+        <w:br/>
+        <w:t>&gt; hg push --new-branch</w:t>
       </w:r>
     </w:p>
     <w:p>
@@ -2263,6 +2942,119 @@
     </w:lvl>
   </w:abstractNum>
   <w:abstractNum w:abstractNumId="6">
+    <w:nsid w:val="526B1079"/>
+    <w:multiLevelType w:val="hybridMultilevel"/>
+    <w:tmpl w:val="447EE702"/>
+    <w:lvl w:ilvl="0" w:tplc="04070001">
+      <w:start w:val="1"/>
+      <w:numFmt w:val="bullet"/>
+      <w:lvlText w:val=""/>
+      <w:lvlJc w:val="left"/>
+      <w:pPr>
+        <w:ind w:left="720" w:hanging="360"/>
+      </w:pPr>
+      <w:rPr>
+        <w:rFonts w:ascii="Symbol" w:hAnsi="Symbol" w:hint="default"/>
+      </w:rPr>
+    </w:lvl>
+    <w:lvl w:ilvl="1" w:tplc="04070003" w:tentative="1">
+      <w:start w:val="1"/>
+      <w:numFmt w:val="bullet"/>
+      <w:lvlText w:val="o"/>
+      <w:lvlJc w:val="left"/>
+      <w:pPr>
+        <w:ind w:left="1440" w:hanging="360"/>
+      </w:pPr>
+      <w:rPr>
+        <w:rFonts w:ascii="Courier New" w:hAnsi="Courier New" w:cs="Courier New" w:hint="default"/>
+      </w:rPr>
+    </w:lvl>
+    <w:lvl w:ilvl="2" w:tplc="04070005" w:tentative="1">
+      <w:start w:val="1"/>
+      <w:numFmt w:val="bullet"/>
+      <w:lvlText w:val=""/>
+      <w:lvlJc w:val="left"/>
+      <w:pPr>
+        <w:ind w:left="2160" w:hanging="360"/>
+      </w:pPr>
+      <w:rPr>
+        <w:rFonts w:ascii="Wingdings" w:hAnsi="Wingdings" w:hint="default"/>
+      </w:rPr>
+    </w:lvl>
+    <w:lvl w:ilvl="3" w:tplc="04070001" w:tentative="1">
+      <w:start w:val="1"/>
+      <w:numFmt w:val="bullet"/>
+      <w:lvlText w:val=""/>
+      <w:lvlJc w:val="left"/>
+      <w:pPr>
+        <w:ind w:left="2880" w:hanging="360"/>
+      </w:pPr>
+      <w:rPr>
+        <w:rFonts w:ascii="Symbol" w:hAnsi="Symbol" w:hint="default"/>
+      </w:rPr>
+    </w:lvl>
+    <w:lvl w:ilvl="4" w:tplc="04070003" w:tentative="1">
+      <w:start w:val="1"/>
+      <w:numFmt w:val="bullet"/>
+      <w:lvlText w:val="o"/>
+      <w:lvlJc w:val="left"/>
+      <w:pPr>
+        <w:ind w:left="3600" w:hanging="360"/>
+      </w:pPr>
+      <w:rPr>
+        <w:rFonts w:ascii="Courier New" w:hAnsi="Courier New" w:cs="Courier New" w:hint="default"/>
+      </w:rPr>
+    </w:lvl>
+    <w:lvl w:ilvl="5" w:tplc="04070005" w:tentative="1">
+      <w:start w:val="1"/>
+      <w:numFmt w:val="bullet"/>
+      <w:lvlText w:val=""/>
+      <w:lvlJc w:val="left"/>
+      <w:pPr>
+        <w:ind w:left="4320" w:hanging="360"/>
+      </w:pPr>
+      <w:rPr>
+        <w:rFonts w:ascii="Wingdings" w:hAnsi="Wingdings" w:hint="default"/>
+      </w:rPr>
+    </w:lvl>
+    <w:lvl w:ilvl="6" w:tplc="04070001" w:tentative="1">
+      <w:start w:val="1"/>
+      <w:numFmt w:val="bullet"/>
+      <w:lvlText w:val=""/>
+      <w:lvlJc w:val="left"/>
+      <w:pPr>
+        <w:ind w:left="5040" w:hanging="360"/>
+      </w:pPr>
+      <w:rPr>
+        <w:rFonts w:ascii="Symbol" w:hAnsi="Symbol" w:hint="default"/>
+      </w:rPr>
+    </w:lvl>
+    <w:lvl w:ilvl="7" w:tplc="04070003" w:tentative="1">
+      <w:start w:val="1"/>
+      <w:numFmt w:val="bullet"/>
+      <w:lvlText w:val="o"/>
+      <w:lvlJc w:val="left"/>
+      <w:pPr>
+        <w:ind w:left="5760" w:hanging="360"/>
+      </w:pPr>
+      <w:rPr>
+        <w:rFonts w:ascii="Courier New" w:hAnsi="Courier New" w:cs="Courier New" w:hint="default"/>
+      </w:rPr>
+    </w:lvl>
+    <w:lvl w:ilvl="8" w:tplc="04070005" w:tentative="1">
+      <w:start w:val="1"/>
+      <w:numFmt w:val="bullet"/>
+      <w:lvlText w:val=""/>
+      <w:lvlJc w:val="left"/>
+      <w:pPr>
+        <w:ind w:left="6480" w:hanging="360"/>
+      </w:pPr>
+      <w:rPr>
+        <w:rFonts w:ascii="Wingdings" w:hAnsi="Wingdings" w:hint="default"/>
+      </w:rPr>
+    </w:lvl>
+  </w:abstractNum>
+  <w:abstractNum w:abstractNumId="7">
     <w:nsid w:val="6499092F"/>
     <w:multiLevelType w:val="hybridMultilevel"/>
     <w:tmpl w:val="E6782AD2"/>
@@ -2375,7 +3167,7 @@
       </w:rPr>
     </w:lvl>
   </w:abstractNum>
-  <w:abstractNum w:abstractNumId="7">
+  <w:abstractNum w:abstractNumId="8">
     <w:nsid w:val="64D32E5F"/>
     <w:multiLevelType w:val="hybridMultilevel"/>
     <w:tmpl w:val="5F1E7804"/>
@@ -2488,7 +3280,7 @@
       </w:rPr>
     </w:lvl>
   </w:abstractNum>
-  <w:abstractNum w:abstractNumId="8">
+  <w:abstractNum w:abstractNumId="9">
     <w:nsid w:val="7D60179B"/>
     <w:multiLevelType w:val="hybridMultilevel"/>
     <w:tmpl w:val="D98C8CD6"/>
@@ -2602,7 +3394,7 @@
     </w:lvl>
   </w:abstractNum>
   <w:num w:numId="1">
-    <w:abstractNumId w:val="7"/>
+    <w:abstractNumId w:val="8"/>
   </w:num>
   <w:num w:numId="2">
     <w:abstractNumId w:val="5"/>
@@ -2611,7 +3403,7 @@
     <w:abstractNumId w:val="1"/>
   </w:num>
   <w:num w:numId="4">
-    <w:abstractNumId w:val="6"/>
+    <w:abstractNumId w:val="7"/>
   </w:num>
   <w:num w:numId="5">
     <w:abstractNumId w:val="2"/>
@@ -2626,7 +3418,10 @@
     <w:abstractNumId w:val="4"/>
   </w:num>
   <w:num w:numId="9">
-    <w:abstractNumId w:val="8"/>
+    <w:abstractNumId w:val="9"/>
+  </w:num>
+  <w:num w:numId="10">
+    <w:abstractNumId w:val="6"/>
   </w:num>
 </w:numbering>
 </file>
@@ -2867,7 +3662,6 @@
     <w:next w:val="Standard"/>
     <w:link w:val="berschrift4Zchn"/>
     <w:uiPriority w:val="9"/>
-    <w:semiHidden/>
     <w:unhideWhenUsed/>
     <w:qFormat/>
     <w:rsid w:val="00AF1244"/>
@@ -3041,7 +3835,6 @@
     <w:name w:val="Hyperlink"/>
     <w:basedOn w:val="Absatz-Standardschriftart"/>
     <w:uiPriority w:val="99"/>
-    <w:semiHidden/>
     <w:unhideWhenUsed/>
     <w:rsid w:val="00664E2A"/>
     <w:rPr>
@@ -3054,7 +3847,6 @@
     <w:basedOn w:val="Absatz-Standardschriftart"/>
     <w:link w:val="berschrift4"/>
     <w:uiPriority w:val="9"/>
-    <w:semiHidden/>
     <w:rsid w:val="00AF1244"/>
     <w:rPr>
       <w:rFonts w:asciiTheme="majorHAnsi" w:eastAsiaTheme="majorEastAsia" w:hAnsiTheme="majorHAnsi" w:cstheme="majorBidi"/>
@@ -3356,7 +4148,7 @@
 </file>
 
 <file path=customXml/itemProps1.xml><?xml version="1.0" encoding="utf-8"?>
-<ds:datastoreItem xmlns:ds="http://schemas.openxmlformats.org/officeDocument/2006/customXml" ds:itemID="{B40AFCD6-D275-47E2-B4D9-94400314A92C}">
+<ds:datastoreItem xmlns:ds="http://schemas.openxmlformats.org/officeDocument/2006/customXml" ds:itemID="{CF094C04-FF41-46D5-A50A-7E421A570184}">
   <ds:schemaRefs>
     <ds:schemaRef ds:uri="http://schemas.openxmlformats.org/officeDocument/2006/bibliography"/>
   </ds:schemaRefs>

</xml_diff>

<commit_message>
Added a section about configuring mercurial for the workshop
</commit_message>
<xml_diff>
--- a/Introduction to Windows PowerShell.docx
+++ b/Introduction to Windows PowerShell.docx
@@ -2063,7 +2063,173 @@
         <w:rPr>
           <w:lang w:val="en-US"/>
         </w:rPr>
+        <w:t>Configuring Mercurial</w:t>
+      </w:r>
+    </w:p>
+    <w:p>
+      <w:pPr>
+        <w:rPr>
+          <w:lang w:val="en-US"/>
+        </w:rPr>
+      </w:pPr>
+      <w:r>
+        <w:rPr>
+          <w:lang w:val="en-US"/>
+        </w:rPr>
+        <w:t>Start PowerShell</w:t>
+      </w:r>
+    </w:p>
+    <w:p>
+      <w:pPr>
+        <w:rPr>
+          <w:lang w:val="en-US"/>
+        </w:rPr>
+      </w:pPr>
+      <w:r>
+        <w:rPr>
+          <w:lang w:val="en-US"/>
+        </w:rPr>
+        <w:t>&gt; notepad $Home\Mercurial.ini</w:t>
+      </w:r>
+    </w:p>
+    <w:p>
+      <w:pPr>
+        <w:rPr>
+          <w:lang w:val="en-US"/>
+        </w:rPr>
+      </w:pPr>
+      <w:r>
+        <w:rPr>
+          <w:lang w:val="en-US"/>
+        </w:rPr>
+        <w:t xml:space="preserve">Enter </w:t>
+      </w:r>
+      <w:r>
+        <w:rPr>
+          <w:lang w:val="en-US"/>
+        </w:rPr>
+        <w:t>the following</w:t>
+      </w:r>
+      <w:r>
+        <w:rPr>
+          <w:lang w:val="en-US"/>
+        </w:rPr>
+        <w:t xml:space="preserve"> text and then save the changes:</w:t>
+      </w:r>
+    </w:p>
+    <w:p>
+      <w:pPr>
+        <w:rPr>
+          <w:lang w:val="en-US"/>
+        </w:rPr>
+      </w:pPr>
+      <w:r>
+        <w:rPr>
+          <w:lang w:val="en-US"/>
+        </w:rPr>
+        <w:t>[ui]</w:t>
+      </w:r>
+      <w:r>
+        <w:rPr>
+          <w:lang w:val="en-US"/>
+        </w:rPr>
+        <w:br/>
+        <w:t>username = Your Name &lt;Your.Name@Domain.Com&gt;</w:t>
+      </w:r>
+      <w:r>
+        <w:rPr>
+          <w:lang w:val="en-US"/>
+        </w:rPr>
+        <w:br/>
+        <w:t>verbose = True</w:t>
+      </w:r>
+    </w:p>
+    <w:p>
+      <w:pPr>
+        <w:rPr>
+          <w:lang w:val="en-US"/>
+        </w:rPr>
+      </w:pPr>
+      <w:r>
+        <w:rPr>
+          <w:lang w:val="en-US"/>
+        </w:rPr>
+        <w:t>[Extensions]</w:t>
+      </w:r>
+      <w:r>
+        <w:rPr>
+          <w:lang w:val="en-US"/>
+        </w:rPr>
+        <w:br/>
+        <w:t>purge =</w:t>
+      </w:r>
+    </w:p>
+    <w:p>
+      <w:pPr>
+        <w:rPr>
+          <w:lang w:val="en-US"/>
+        </w:rPr>
+      </w:pPr>
+      <w:r>
+        <w:rPr>
+          <w:noProof/>
+          <w:lang w:eastAsia="de-DE"/>
+        </w:rPr>
+        <w:drawing>
+          <wp:inline distT="0" distB="0" distL="0" distR="0">
+            <wp:extent cx="9533334" cy="2266667"/>
+            <wp:effectExtent l="19050" t="0" r="0" b="0"/>
+            <wp:docPr id="10" name="Grafik 9" descr="Screenshot-11-Configure-Mercurial.png"/>
+            <wp:cNvGraphicFramePr>
+              <a:graphicFrameLocks xmlns:a="http://schemas.openxmlformats.org/drawingml/2006/main" noChangeAspect="1"/>
+            </wp:cNvGraphicFramePr>
+            <a:graphic xmlns:a="http://schemas.openxmlformats.org/drawingml/2006/main">
+              <a:graphicData uri="http://schemas.openxmlformats.org/drawingml/2006/picture">
+                <pic:pic xmlns:pic="http://schemas.openxmlformats.org/drawingml/2006/picture">
+                  <pic:nvPicPr>
+                    <pic:cNvPr id="0" name="Screenshot-11-Configure-Mercurial.png"/>
+                    <pic:cNvPicPr/>
+                  </pic:nvPicPr>
+                  <pic:blipFill>
+                    <a:blip r:embed="rId25" cstate="print"/>
+                    <a:stretch>
+                      <a:fillRect/>
+                    </a:stretch>
+                  </pic:blipFill>
+                  <pic:spPr>
+                    <a:xfrm>
+                      <a:off x="0" y="0"/>
+                      <a:ext cx="9533334" cy="2266667"/>
+                    </a:xfrm>
+                    <a:prstGeom prst="rect">
+                      <a:avLst/>
+                    </a:prstGeom>
+                  </pic:spPr>
+                </pic:pic>
+              </a:graphicData>
+            </a:graphic>
+          </wp:inline>
+        </w:drawing>
+      </w:r>
+    </w:p>
+    <w:p>
+      <w:pPr>
+        <w:pStyle w:val="berschrift3"/>
+        <w:rPr>
+          <w:lang w:val="en-US"/>
+        </w:rPr>
+      </w:pPr>
+      <w:r>
+        <w:rPr>
+          <w:lang w:val="en-US"/>
+        </w:rPr>
         <w:t>Fetching the workshop material</w:t>
+      </w:r>
+      <w:r>
+        <w:rPr>
+          <w:lang w:val="en-US"/>
+        </w:rPr>
+        <w:t xml:space="preserve"> from my Mercurial respository</w:t>
       </w:r>
     </w:p>
     <w:p>
@@ -2147,7 +2313,7 @@
         <w:br/>
         <w:t xml:space="preserve">&gt; hg clone </w:t>
       </w:r>
-      <w:hyperlink r:id="rId25" w:history="1">
+      <w:hyperlink r:id="rId26" w:history="1">
         <w:r>
           <w:rPr>
             <w:rStyle w:val="Hyperlink"/>
@@ -4148,7 +4314,7 @@
 </file>
 
 <file path=customXml/itemProps1.xml><?xml version="1.0" encoding="utf-8"?>
-<ds:datastoreItem xmlns:ds="http://schemas.openxmlformats.org/officeDocument/2006/customXml" ds:itemID="{CF094C04-FF41-46D5-A50A-7E421A570184}">
+<ds:datastoreItem xmlns:ds="http://schemas.openxmlformats.org/officeDocument/2006/customXml" ds:itemID="{9BFAD843-4AE3-44FA-B096-459A84AFBD8D}">
   <ds:schemaRefs>
     <ds:schemaRef ds:uri="http://schemas.openxmlformats.org/officeDocument/2006/bibliography"/>
   </ds:schemaRefs>

</xml_diff>

<commit_message>
Updated the layout of the workshop documentation
</commit_message>
<xml_diff>
--- a/Introduction to Windows PowerShell.docx
+++ b/Introduction to Windows PowerShell.docx
@@ -5,48 +5,27 @@
     <w:p>
       <w:pPr>
         <w:pStyle w:val="berschrift1"/>
-        <w:rPr>
-          <w:lang w:val="en-US"/>
-        </w:rPr>
-      </w:pPr>
-      <w:r>
-        <w:rPr>
-          <w:lang w:val="en-US"/>
-        </w:rPr>
+      </w:pPr>
+      <w:r>
         <w:t>Windows PowerShell</w:t>
       </w:r>
     </w:p>
     <w:p>
       <w:pPr>
         <w:pStyle w:val="berschrift2"/>
-        <w:rPr>
-          <w:lang w:val="en-US"/>
-        </w:rPr>
-      </w:pPr>
-      <w:r>
-        <w:rPr>
-          <w:lang w:val="en-US"/>
-        </w:rPr>
+      </w:pPr>
+      <w:r>
         <w:t>Introduction to PowerShell</w:t>
       </w:r>
     </w:p>
     <w:p>
       <w:pPr>
         <w:pStyle w:val="berschrift3"/>
-        <w:rPr>
-          <w:lang w:val="en-US"/>
-        </w:rPr>
-      </w:pPr>
-      <w:r>
-        <w:rPr>
-          <w:lang w:val="en-US"/>
-        </w:rPr>
+      </w:pPr>
+      <w:r>
         <w:t>What is PowerShell</w:t>
       </w:r>
       <w:r>
-        <w:rPr>
-          <w:lang w:val="en-US"/>
-        </w:rPr>
         <w:t>?</w:t>
       </w:r>
     </w:p>
@@ -69,39 +48,25 @@
           <w:ilvl w:val="0"/>
           <w:numId w:val="1"/>
         </w:numPr>
-        <w:rPr>
-          <w:lang w:val="en-US"/>
-        </w:rPr>
-      </w:pPr>
-      <w:r>
-        <w:rPr>
-          <w:lang w:val="en-US"/>
-        </w:rPr>
+      </w:pPr>
+      <w:r>
         <w:t xml:space="preserve">Command-Line Shell </w:t>
       </w:r>
       <w:r>
         <w:rPr>
           <w:b/>
-          <w:lang w:val="en-US"/>
         </w:rPr>
         <w:t>and</w:t>
       </w:r>
       <w:r>
-        <w:rPr>
-          <w:lang w:val="en-US"/>
-        </w:rPr>
         <w:t xml:space="preserve"> Scripting Language</w:t>
       </w:r>
       <w:r>
-        <w:rPr>
-          <w:lang w:val="en-US"/>
-        </w:rPr>
         <w:t xml:space="preserve"> </w:t>
       </w:r>
       <w:r>
         <w:rPr>
           <w:u w:val="single"/>
-          <w:lang w:val="en-US"/>
         </w:rPr>
         <w:t>for Windows</w:t>
       </w:r>
@@ -113,14 +78,8 @@
           <w:ilvl w:val="0"/>
           <w:numId w:val="1"/>
         </w:numPr>
-        <w:rPr>
-          <w:lang w:val="en-US"/>
-        </w:rPr>
-      </w:pPr>
-      <w:r>
-        <w:rPr>
-          <w:lang w:val="en-US"/>
-        </w:rPr>
+      </w:pPr>
+      <w:r>
         <w:t>Based on the .NET Framework</w:t>
       </w:r>
     </w:p>
@@ -131,23 +90,12 @@
           <w:ilvl w:val="0"/>
           <w:numId w:val="1"/>
         </w:numPr>
-        <w:rPr>
-          <w:lang w:val="en-US"/>
-        </w:rPr>
-      </w:pPr>
-      <w:r>
-        <w:rPr>
-          <w:lang w:val="en-US"/>
-        </w:rPr>
+      </w:pPr>
+      <w:r>
         <w:t>Inspired by UNIX shells and scripting languages such as Perl and Python</w:t>
       </w:r>
     </w:p>
     <w:p>
-      <w:pPr>
-        <w:rPr>
-          <w:lang w:val="en-US"/>
-        </w:rPr>
-      </w:pPr>
       <w:r>
         <w:rPr>
           <w:noProof/>
@@ -193,108 +141,64 @@
     <w:p>
       <w:pPr>
         <w:pStyle w:val="berschrift3"/>
-        <w:rPr>
-          <w:lang w:val="en-US"/>
-        </w:rPr>
-      </w:pPr>
-      <w:r>
-        <w:rPr>
-          <w:lang w:val="en-US"/>
-        </w:rPr>
+      </w:pPr>
+      <w:r>
         <w:t>Terminology</w:t>
       </w:r>
       <w:r>
-        <w:rPr>
-          <w:lang w:val="en-US"/>
-        </w:rPr>
         <w:t>: Shell- vs. Scripting-Languages</w:t>
       </w:r>
     </w:p>
     <w:p>
       <w:pPr>
         <w:pStyle w:val="berschrift4"/>
-        <w:rPr>
-          <w:lang w:val="en-US"/>
-        </w:rPr>
-      </w:pPr>
-      <w:r>
-        <w:rPr>
-          <w:lang w:val="en-US"/>
-        </w:rPr>
+      </w:pPr>
+      <w:r>
         <w:t>(</w:t>
       </w:r>
       <w:r>
-        <w:rPr>
-          <w:lang w:val="en-US"/>
-        </w:rPr>
         <w:t>Command-Line</w:t>
       </w:r>
       <w:r>
-        <w:rPr>
-          <w:lang w:val="en-US"/>
-        </w:rPr>
         <w:t>)</w:t>
       </w:r>
       <w:r>
-        <w:rPr>
-          <w:lang w:val="en-US"/>
-        </w:rPr>
         <w:t xml:space="preserve"> </w:t>
       </w:r>
       <w:r>
-        <w:rPr>
-          <w:lang w:val="en-US"/>
-        </w:rPr>
         <w:t>Shell</w:t>
       </w:r>
     </w:p>
     <w:p>
-      <w:pPr>
-        <w:rPr>
-          <w:lang w:val="en-US"/>
-        </w:rPr>
-      </w:pPr>
-      <w:r>
-        <w:rPr>
-          <w:lang w:val="en-US"/>
-        </w:rPr>
+      <w:r>
         <w:t>“A shell is a piece of software that lets you access the functionality provided by the operating system.”</w:t>
       </w:r>
       <w:r>
-        <w:rPr>
-          <w:lang w:val="en-US"/>
-        </w:rPr>
         <w:br/>
       </w:r>
       <w:r>
-        <w:rPr>
-          <w:lang w:val="en-US"/>
-        </w:rPr>
         <w:sym w:font="Symbol" w:char="F02D"/>
       </w:r>
       <w:r>
-        <w:rPr>
-          <w:lang w:val="en-US"/>
-        </w:rPr>
-        <w:t xml:space="preserve">  Bruce Pyette: PowerShell in Action</w:t>
-      </w:r>
-    </w:p>
-    <w:p>
-      <w:pPr>
-        <w:rPr>
-          <w:lang w:val="en-US"/>
-        </w:rPr>
-      </w:pPr>
-      <w:r>
-        <w:rPr>
-          <w:lang w:val="en-US"/>
-        </w:rPr>
+        <w:t xml:space="preserve">  Bruce </w:t>
+      </w:r>
+      <w:proofErr w:type="spellStart"/>
+      <w:r>
+        <w:t>Pyette</w:t>
+      </w:r>
+      <w:proofErr w:type="spellEnd"/>
+      <w:r>
+        <w:t>: PowerShell in Action</w:t>
+      </w:r>
+    </w:p>
+    <w:p>
+      <w:pPr>
+        <w:pStyle w:val="Bullet-ListHeadline"/>
+      </w:pPr>
+      <w:r>
         <w:t xml:space="preserve">Common </w:t>
       </w:r>
       <w:r>
-        <w:rPr>
-          <w:lang w:val="en-US"/>
-        </w:rPr>
         <w:t>Features:</w:t>
       </w:r>
     </w:p>
@@ -305,14 +209,8 @@
           <w:ilvl w:val="0"/>
           <w:numId w:val="5"/>
         </w:numPr>
-        <w:rPr>
-          <w:lang w:val="en-US"/>
-        </w:rPr>
-      </w:pPr>
-      <w:r>
-        <w:rPr>
-          <w:lang w:val="en-US"/>
-        </w:rPr>
+      </w:pPr>
+      <w:r>
         <w:t>Read-Evaluate-Print loop (REP)</w:t>
       </w:r>
     </w:p>
@@ -323,20 +221,11 @@
           <w:ilvl w:val="0"/>
           <w:numId w:val="5"/>
         </w:numPr>
-        <w:rPr>
-          <w:lang w:val="en-US"/>
-        </w:rPr>
-      </w:pPr>
-      <w:r>
-        <w:rPr>
-          <w:lang w:val="en-US"/>
-        </w:rPr>
+      </w:pPr>
+      <w:r>
         <w:t>Al</w:t>
       </w:r>
       <w:r>
-        <w:rPr>
-          <w:lang w:val="en-US"/>
-        </w:rPr>
         <w:t>iases/Shortcuts for long command names</w:t>
       </w:r>
     </w:p>
@@ -347,20 +236,11 @@
           <w:ilvl w:val="0"/>
           <w:numId w:val="5"/>
         </w:numPr>
-        <w:rPr>
-          <w:lang w:val="en-US"/>
-        </w:rPr>
-      </w:pPr>
-      <w:r>
-        <w:rPr>
-          <w:lang w:val="en-US"/>
-        </w:rPr>
+      </w:pPr>
+      <w:r>
         <w:t>Wildcard matching</w:t>
       </w:r>
       <w:r>
-        <w:rPr>
-          <w:lang w:val="en-US"/>
-        </w:rPr>
         <w:t>, so you don’t have to type the full names of everything</w:t>
       </w:r>
     </w:p>
@@ -371,14 +251,8 @@
           <w:ilvl w:val="0"/>
           <w:numId w:val="5"/>
         </w:numPr>
-        <w:rPr>
-          <w:lang w:val="en-US"/>
-        </w:rPr>
-      </w:pPr>
-      <w:r>
-        <w:rPr>
-          <w:lang w:val="en-US"/>
-        </w:rPr>
+      </w:pPr>
+      <w:r>
         <w:t>Call external programs</w:t>
       </w:r>
     </w:p>
@@ -389,27 +263,16 @@
           <w:ilvl w:val="0"/>
           <w:numId w:val="5"/>
         </w:numPr>
-        <w:rPr>
-          <w:lang w:val="en-US"/>
-        </w:rPr>
-      </w:pPr>
-      <w:r>
-        <w:rPr>
-          <w:lang w:val="en-US"/>
-        </w:rPr>
+      </w:pPr>
+      <w:r>
         <w:t>Command History</w:t>
       </w:r>
     </w:p>
     <w:p>
       <w:pPr>
-        <w:rPr>
-          <w:lang w:val="en-US"/>
-        </w:rPr>
-      </w:pPr>
-      <w:r>
-        <w:rPr>
-          <w:lang w:val="en-US"/>
-        </w:rPr>
+        <w:pStyle w:val="Bullet-ListHeadline"/>
+      </w:pPr>
+      <w:r>
         <w:t>UNIX Shells</w:t>
       </w:r>
     </w:p>
@@ -420,14 +283,8 @@
           <w:ilvl w:val="0"/>
           <w:numId w:val="6"/>
         </w:numPr>
-        <w:rPr>
-          <w:lang w:val="en-US"/>
-        </w:rPr>
-      </w:pPr>
-      <w:r>
-        <w:rPr>
-          <w:lang w:val="en-US"/>
-        </w:rPr>
+      </w:pPr>
+      <w:r>
         <w:t>Bourne-Again Shell (bash)</w:t>
       </w:r>
     </w:p>
@@ -438,27 +295,29 @@
           <w:ilvl w:val="0"/>
           <w:numId w:val="6"/>
         </w:numPr>
-        <w:rPr>
-          <w:lang w:val="en-US"/>
-        </w:rPr>
-      </w:pPr>
-      <w:r>
-        <w:rPr>
-          <w:lang w:val="en-US"/>
-        </w:rPr>
-        <w:t>Korn Shell (ksh)</w:t>
-      </w:r>
-    </w:p>
-    <w:p>
-      <w:pPr>
-        <w:rPr>
-          <w:lang w:val="en-US"/>
-        </w:rPr>
-      </w:pPr>
-      <w:r>
-        <w:rPr>
-          <w:lang w:val="en-US"/>
-        </w:rPr>
+      </w:pPr>
+      <w:proofErr w:type="spellStart"/>
+      <w:r>
+        <w:t>Korn</w:t>
+      </w:r>
+      <w:proofErr w:type="spellEnd"/>
+      <w:r>
+        <w:t xml:space="preserve"> Shell (</w:t>
+      </w:r>
+      <w:proofErr w:type="spellStart"/>
+      <w:r>
+        <w:t>ksh</w:t>
+      </w:r>
+      <w:proofErr w:type="spellEnd"/>
+      <w:r>
+        <w:t>)</w:t>
+      </w:r>
+    </w:p>
+    <w:p>
+      <w:pPr>
+        <w:pStyle w:val="Bullet-ListHeadline"/>
+      </w:pPr>
+      <w:r>
         <w:t>Windows Shells</w:t>
       </w:r>
     </w:p>
@@ -469,14 +328,8 @@
           <w:ilvl w:val="0"/>
           <w:numId w:val="7"/>
         </w:numPr>
-        <w:rPr>
-          <w:lang w:val="en-US"/>
-        </w:rPr>
-      </w:pPr>
-      <w:r>
-        <w:rPr>
-          <w:lang w:val="en-US"/>
-        </w:rPr>
+      </w:pPr>
+      <w:r>
         <w:t>Command.com</w:t>
       </w:r>
     </w:p>
@@ -487,23 +340,14 @@
           <w:ilvl w:val="0"/>
           <w:numId w:val="7"/>
         </w:numPr>
-        <w:rPr>
-          <w:lang w:val="en-US"/>
-        </w:rPr>
-      </w:pPr>
-      <w:r>
-        <w:rPr>
-          <w:lang w:val="en-US"/>
-        </w:rPr>
+      </w:pPr>
+      <w:r>
         <w:t>Cmd.exe</w:t>
       </w:r>
     </w:p>
     <w:p>
       <w:pPr>
         <w:pStyle w:val="Listenabsatz"/>
-        <w:rPr>
-          <w:lang w:val="en-US"/>
-        </w:rPr>
       </w:pPr>
       <w:r>
         <w:rPr>
@@ -554,14 +398,8 @@
           <w:ilvl w:val="0"/>
           <w:numId w:val="7"/>
         </w:numPr>
-        <w:rPr>
-          <w:lang w:val="en-US"/>
-        </w:rPr>
-      </w:pPr>
-      <w:r>
-        <w:rPr>
-          <w:lang w:val="en-US"/>
-        </w:rPr>
+      </w:pPr>
+      <w:r>
         <w:t>PowerShell</w:t>
       </w:r>
     </w:p>
@@ -572,23 +410,16 @@
           <w:ilvl w:val="0"/>
           <w:numId w:val="7"/>
         </w:numPr>
-        <w:rPr>
-          <w:lang w:val="en-US"/>
-        </w:rPr>
-      </w:pPr>
-      <w:r>
-        <w:rPr>
-          <w:lang w:val="en-US"/>
-        </w:rPr>
+      </w:pPr>
+      <w:proofErr w:type="spellStart"/>
+      <w:r>
         <w:t>Cygwin</w:t>
       </w:r>
-    </w:p>
-    <w:p>
-      <w:pPr>
-        <w:pStyle w:val="Listenabsatz"/>
-        <w:rPr>
-          <w:lang w:val="en-US"/>
-        </w:rPr>
+      <w:proofErr w:type="spellEnd"/>
+    </w:p>
+    <w:p>
+      <w:pPr>
+        <w:pStyle w:val="Listenabsatz"/>
       </w:pPr>
       <w:r>
         <w:rPr>
@@ -635,14 +466,9 @@
     </w:p>
     <w:p>
       <w:pPr>
-        <w:rPr>
-          <w:lang w:val="en-US"/>
-        </w:rPr>
-      </w:pPr>
-      <w:r>
-        <w:rPr>
-          <w:lang w:val="en-US"/>
-        </w:rPr>
+        <w:pStyle w:val="Bullet-ListHeadline"/>
+      </w:pPr>
+      <w:r>
         <w:t>Others</w:t>
       </w:r>
     </w:p>
@@ -653,23 +479,14 @@
           <w:ilvl w:val="0"/>
           <w:numId w:val="8"/>
         </w:numPr>
-        <w:rPr>
-          <w:lang w:val="en-US"/>
-        </w:rPr>
-      </w:pPr>
-      <w:r>
-        <w:rPr>
-          <w:lang w:val="en-US"/>
-        </w:rPr>
+      </w:pPr>
+      <w:r>
         <w:t>Chrome Console</w:t>
       </w:r>
     </w:p>
     <w:p>
       <w:pPr>
         <w:pStyle w:val="Listenabsatz"/>
-        <w:rPr>
-          <w:lang w:val="en-US"/>
-        </w:rPr>
       </w:pPr>
       <w:r>
         <w:rPr>
@@ -720,23 +537,14 @@
           <w:ilvl w:val="0"/>
           <w:numId w:val="8"/>
         </w:numPr>
-        <w:rPr>
-          <w:lang w:val="en-US"/>
-        </w:rPr>
-      </w:pPr>
-      <w:r>
-        <w:rPr>
-          <w:lang w:val="en-US"/>
-        </w:rPr>
+      </w:pPr>
+      <w:r>
         <w:t>Firebug Command Line</w:t>
       </w:r>
     </w:p>
     <w:p>
       <w:pPr>
         <w:pStyle w:val="Listenabsatz"/>
-        <w:rPr>
-          <w:lang w:val="en-US"/>
-        </w:rPr>
       </w:pPr>
       <w:r>
         <w:rPr>
@@ -783,14 +591,8 @@
     <w:p>
       <w:pPr>
         <w:pStyle w:val="berschrift4"/>
-        <w:rPr>
-          <w:lang w:val="en-US"/>
-        </w:rPr>
-      </w:pPr>
-      <w:r>
-        <w:rPr>
-          <w:lang w:val="en-US"/>
-        </w:rPr>
+      </w:pPr>
+      <w:r>
         <w:t>Scripting Languages</w:t>
       </w:r>
     </w:p>
@@ -801,14 +603,8 @@
           <w:ilvl w:val="0"/>
           <w:numId w:val="8"/>
         </w:numPr>
-        <w:rPr>
-          <w:lang w:val="en-US"/>
-        </w:rPr>
-      </w:pPr>
-      <w:r>
-        <w:rPr>
-          <w:lang w:val="en-US"/>
-        </w:rPr>
+      </w:pPr>
+      <w:r>
         <w:t>Scripting languages typically provide more sophisticated features for debugging your scripts and they provide mechanisms for developing larger scripts by letting you break a script into components or modules</w:t>
       </w:r>
     </w:p>
@@ -819,28 +615,16 @@
           <w:ilvl w:val="0"/>
           <w:numId w:val="8"/>
         </w:numPr>
-        <w:rPr>
-          <w:lang w:val="en-US"/>
-        </w:rPr>
-      </w:pPr>
-      <w:r>
-        <w:rPr>
-          <w:lang w:val="en-US"/>
-        </w:rPr>
+      </w:pPr>
+      <w:r>
         <w:t>Scripting Language syntax is oriented more towards writing an application than toward interactively issuing commands</w:t>
       </w:r>
     </w:p>
     <w:p>
       <w:pPr>
         <w:pStyle w:val="berschrift3"/>
-        <w:rPr>
-          <w:lang w:val="en-US"/>
-        </w:rPr>
-      </w:pPr>
-      <w:r>
-        <w:rPr>
-          <w:lang w:val="en-US"/>
-        </w:rPr>
+      </w:pPr>
+      <w:r>
         <w:t>Why PowerShell?</w:t>
       </w:r>
     </w:p>
@@ -851,14 +635,8 @@
           <w:ilvl w:val="0"/>
           <w:numId w:val="3"/>
         </w:numPr>
-        <w:rPr>
-          <w:lang w:val="en-US"/>
-        </w:rPr>
-      </w:pPr>
-      <w:r>
-        <w:rPr>
-          <w:lang w:val="en-US"/>
-        </w:rPr>
+      </w:pPr>
+      <w:r>
         <w:t>“When comparing the command-line manageability of a Windows system to a UNIX system, Windows was found to be limited”</w:t>
       </w:r>
     </w:p>
@@ -869,26 +647,14 @@
           <w:ilvl w:val="0"/>
           <w:numId w:val="3"/>
         </w:numPr>
-        <w:rPr>
-          <w:lang w:val="en-US"/>
-        </w:rPr>
-      </w:pPr>
-      <w:r>
-        <w:rPr>
-          <w:lang w:val="en-US"/>
-        </w:rPr>
+      </w:pPr>
+      <w:r>
         <w:t xml:space="preserve">Windows command line is an inferior technology which cannot compete with the known </w:t>
       </w:r>
       <w:r>
-        <w:rPr>
-          <w:lang w:val="en-US"/>
-        </w:rPr>
         <w:t>UNIX</w:t>
       </w:r>
       <w:r>
-        <w:rPr>
-          <w:lang w:val="en-US"/>
-        </w:rPr>
         <w:t xml:space="preserve"> Shells</w:t>
       </w:r>
     </w:p>
@@ -899,50 +665,26 @@
           <w:ilvl w:val="0"/>
           <w:numId w:val="3"/>
         </w:numPr>
-        <w:rPr>
-          <w:lang w:val="en-US"/>
-        </w:rPr>
-      </w:pPr>
-      <w:r>
-        <w:rPr>
-          <w:lang w:val="en-US"/>
-        </w:rPr>
+      </w:pPr>
+      <w:r>
         <w:t>Windows</w:t>
       </w:r>
       <w:r>
-        <w:rPr>
-          <w:lang w:val="en-US"/>
-        </w:rPr>
         <w:t xml:space="preserve"> is known for its Management UIs but</w:t>
       </w:r>
       <w:r>
-        <w:rPr>
-          <w:lang w:val="en-US"/>
-        </w:rPr>
         <w:t xml:space="preserve"> lacked an automatio</w:t>
       </w:r>
       <w:r>
-        <w:rPr>
-          <w:lang w:val="en-US"/>
-        </w:rPr>
         <w:t xml:space="preserve">n framework </w:t>
       </w:r>
       <w:r>
-        <w:rPr>
-          <w:lang w:val="en-US"/>
-        </w:rPr>
         <w:sym w:font="Wingdings" w:char="F0E0"/>
       </w:r>
       <w:r>
-        <w:rPr>
-          <w:lang w:val="en-US"/>
-        </w:rPr>
         <w:t xml:space="preserve"> </w:t>
       </w:r>
       <w:r>
-        <w:rPr>
-          <w:lang w:val="en-US"/>
-        </w:rPr>
         <w:t>“Point and click does not scale”</w:t>
       </w:r>
     </w:p>
@@ -953,14 +695,8 @@
           <w:ilvl w:val="1"/>
           <w:numId w:val="3"/>
         </w:numPr>
-        <w:rPr>
-          <w:lang w:val="en-US"/>
-        </w:rPr>
-      </w:pPr>
-      <w:r>
-        <w:rPr>
-          <w:lang w:val="en-US"/>
-        </w:rPr>
+      </w:pPr>
+      <w:r>
         <w:t>Not across different people</w:t>
       </w:r>
     </w:p>
@@ -971,14 +707,8 @@
           <w:ilvl w:val="1"/>
           <w:numId w:val="3"/>
         </w:numPr>
-        <w:rPr>
-          <w:lang w:val="en-US"/>
-        </w:rPr>
-      </w:pPr>
-      <w:r>
-        <w:rPr>
-          <w:lang w:val="en-US"/>
-        </w:rPr>
+      </w:pPr>
+      <w:r>
         <w:t>Not over time</w:t>
       </w:r>
     </w:p>
@@ -989,14 +719,8 @@
           <w:ilvl w:val="1"/>
           <w:numId w:val="3"/>
         </w:numPr>
-        <w:rPr>
-          <w:lang w:val="en-US"/>
-        </w:rPr>
-      </w:pPr>
-      <w:r>
-        <w:rPr>
-          <w:lang w:val="en-US"/>
-        </w:rPr>
+      </w:pPr>
+      <w:r>
         <w:t>Not across different server environments</w:t>
       </w:r>
     </w:p>
@@ -1007,14 +731,8 @@
           <w:ilvl w:val="1"/>
           <w:numId w:val="3"/>
         </w:numPr>
-        <w:rPr>
-          <w:lang w:val="en-US"/>
-        </w:rPr>
-      </w:pPr>
-      <w:r>
-        <w:rPr>
-          <w:lang w:val="en-US"/>
-        </w:rPr>
+      </w:pPr>
+      <w:r>
         <w:t>Not across multiple servers</w:t>
       </w:r>
     </w:p>
@@ -1025,46 +743,25 @@
           <w:ilvl w:val="1"/>
           <w:numId w:val="3"/>
         </w:numPr>
-        <w:rPr>
-          <w:lang w:val="en-US"/>
-        </w:rPr>
-      </w:pPr>
-      <w:r>
-        <w:rPr>
-          <w:lang w:val="en-US"/>
-        </w:rPr>
+      </w:pPr>
+      <w:r>
         <w:t>And it is hard to</w:t>
       </w:r>
       <w:r>
-        <w:rPr>
-          <w:lang w:val="en-US"/>
-        </w:rPr>
         <w:t xml:space="preserve"> control and to</w:t>
       </w:r>
       <w:r>
-        <w:rPr>
-          <w:lang w:val="en-US"/>
-        </w:rPr>
         <w:t xml:space="preserve"> document</w:t>
       </w:r>
     </w:p>
     <w:p>
       <w:pPr>
         <w:pStyle w:val="berschrift3"/>
-        <w:rPr>
-          <w:lang w:val="en-US"/>
-        </w:rPr>
-      </w:pPr>
-      <w:r>
-        <w:rPr>
-          <w:lang w:val="en-US"/>
-        </w:rPr>
+      </w:pPr>
+      <w:r>
         <w:t xml:space="preserve">Version </w:t>
       </w:r>
       <w:r>
-        <w:rPr>
-          <w:lang w:val="en-US"/>
-        </w:rPr>
         <w:t>History</w:t>
       </w:r>
     </w:p>
@@ -1075,20 +772,11 @@
           <w:ilvl w:val="0"/>
           <w:numId w:val="2"/>
         </w:numPr>
-        <w:rPr>
-          <w:lang w:val="en-US"/>
-        </w:rPr>
-      </w:pPr>
-      <w:r>
-        <w:rPr>
-          <w:lang w:val="en-US"/>
-        </w:rPr>
+      </w:pPr>
+      <w:r>
         <w:t>Designed from scratch</w:t>
       </w:r>
       <w:r>
-        <w:rPr>
-          <w:lang w:val="en-US"/>
-        </w:rPr>
         <w:t xml:space="preserve"> in 2005</w:t>
       </w:r>
     </w:p>
@@ -1099,20 +787,11 @@
           <w:ilvl w:val="0"/>
           <w:numId w:val="2"/>
         </w:numPr>
-        <w:rPr>
-          <w:lang w:val="en-US"/>
-        </w:rPr>
-      </w:pPr>
-      <w:r>
-        <w:rPr>
-          <w:lang w:val="en-US"/>
-        </w:rPr>
+      </w:pPr>
+      <w:r>
         <w:t>Version 1.0 was released in 2006 for Windows XP, Windows Server 2003 and Windows Vista</w:t>
       </w:r>
       <w:r>
-        <w:rPr>
-          <w:lang w:val="en-US"/>
-        </w:rPr>
         <w:t>. Only optional for Windows Server 2008.</w:t>
       </w:r>
     </w:p>
@@ -1123,47 +802,26 @@
           <w:ilvl w:val="0"/>
           <w:numId w:val="2"/>
         </w:numPr>
-        <w:rPr>
-          <w:lang w:val="en-US"/>
-        </w:rPr>
-      </w:pPr>
-      <w:r>
-        <w:rPr>
-          <w:lang w:val="en-US"/>
-        </w:rPr>
+      </w:pPr>
+      <w:r>
         <w:t>Version 2.0</w:t>
       </w:r>
       <w:r>
-        <w:rPr>
-          <w:lang w:val="en-US"/>
-        </w:rPr>
         <w:t xml:space="preserve"> is the current version and</w:t>
       </w:r>
       <w:r>
-        <w:rPr>
-          <w:lang w:val="en-US"/>
-        </w:rPr>
         <w:t xml:space="preserve"> was released in 2009 for W</w:t>
       </w:r>
       <w:r>
-        <w:rPr>
-          <w:lang w:val="en-US"/>
-        </w:rPr>
         <w:t>indows 7, Winder Server 2008 R2</w:t>
       </w:r>
     </w:p>
     <w:p>
       <w:pPr>
         <w:pStyle w:val="berschrift3"/>
-        <w:rPr>
-          <w:lang w:val="en-US"/>
-        </w:rPr>
-      </w:pPr>
-      <w:r>
-        <w:rPr>
-          <w:lang w:val="en-US"/>
-        </w:rPr>
-        <w:t>Outlook</w:t>
+      </w:pPr>
+      <w:r>
+        <w:t>The Future of PowerShell</w:t>
       </w:r>
     </w:p>
     <w:p>
@@ -1173,14 +831,8 @@
           <w:ilvl w:val="0"/>
           <w:numId w:val="9"/>
         </w:numPr>
-        <w:rPr>
-          <w:lang w:val="en-US"/>
-        </w:rPr>
-      </w:pPr>
-      <w:r>
-        <w:rPr>
-          <w:lang w:val="en-US"/>
-        </w:rPr>
+      </w:pPr>
+      <w:r>
         <w:t>PowerShell Version 3.0 is currently a CTP and will be released with Windows Server 8</w:t>
       </w:r>
     </w:p>
@@ -1191,26 +843,14 @@
           <w:ilvl w:val="0"/>
           <w:numId w:val="9"/>
         </w:numPr>
-        <w:rPr>
-          <w:lang w:val="en-US"/>
-        </w:rPr>
-      </w:pPr>
-      <w:r>
-        <w:rPr>
-          <w:lang w:val="en-US"/>
-        </w:rPr>
+      </w:pPr>
+      <w:r>
         <w:t>The management of Windows Server 8</w:t>
       </w:r>
       <w:r>
-        <w:rPr>
-          <w:lang w:val="en-US"/>
-        </w:rPr>
         <w:t xml:space="preserve"> (Core)</w:t>
       </w:r>
       <w:r>
-        <w:rPr>
-          <w:lang w:val="en-US"/>
-        </w:rPr>
         <w:t xml:space="preserve"> will be entirely based on PowerShell</w:t>
       </w:r>
     </w:p>
@@ -1221,46 +861,34 @@
           <w:ilvl w:val="0"/>
           <w:numId w:val="9"/>
         </w:numPr>
-        <w:rPr>
-          <w:lang w:val="en-US"/>
-        </w:rPr>
-      </w:pPr>
-      <w:r>
-        <w:rPr>
-          <w:lang w:val="en-US"/>
-        </w:rPr>
+      </w:pPr>
+      <w:r>
         <w:t>For the release of Windows Server 8 t</w:t>
       </w:r>
       <w:r>
-        <w:rPr>
-          <w:lang w:val="en-US"/>
-        </w:rPr>
         <w:t>he number of built-in PowerShell commands</w:t>
       </w:r>
       <w:r>
-        <w:rPr>
-          <w:lang w:val="en-US"/>
-        </w:rPr>
-        <w:t xml:space="preserve"> (cmdlets)</w:t>
-      </w:r>
-      <w:r>
-        <w:rPr>
-          <w:lang w:val="en-US"/>
-        </w:rPr>
+        <w:t xml:space="preserve"> (</w:t>
+      </w:r>
+      <w:proofErr w:type="spellStart"/>
+      <w:r>
+        <w:t>cmdlets</w:t>
+      </w:r>
+      <w:proofErr w:type="spellEnd"/>
+      <w:r>
+        <w:t>)</w:t>
+      </w:r>
+      <w:r>
         <w:t xml:space="preserve"> will be increased from 200 to 2300</w:t>
       </w:r>
     </w:p>
     <w:p>
       <w:pPr>
-        <w:rPr>
-          <w:lang w:val="en-US"/>
-        </w:rPr>
-      </w:pPr>
-      <w:r>
-        <w:rPr>
-          <w:lang w:val="en-US"/>
-        </w:rPr>
-        <w:t>Links:</w:t>
+        <w:pStyle w:val="Bullet-ListHeadline"/>
+      </w:pPr>
+      <w:r>
+        <w:t>Links</w:t>
       </w:r>
     </w:p>
     <w:p>
@@ -1270,28 +898,17 @@
           <w:ilvl w:val="0"/>
           <w:numId w:val="9"/>
         </w:numPr>
-        <w:rPr>
-          <w:lang w:val="en-US"/>
-        </w:rPr>
-      </w:pPr>
-      <w:r>
-        <w:rPr>
-          <w:lang w:val="en-US"/>
-        </w:rPr>
-        <w:lastRenderedPageBreak/>
+      </w:pPr>
+      <w:r>
         <w:t>Windows Server 8 Developer Preview and PowerShell v3 First Look</w:t>
       </w:r>
       <w:r>
-        <w:rPr>
-          <w:lang w:val="en-US"/>
-        </w:rPr>
         <w:t xml:space="preserve"> - </w:t>
       </w:r>
       <w:hyperlink r:id="rId11" w:history="1">
         <w:r>
           <w:rPr>
             <w:rStyle w:val="Hyperlink"/>
-            <w:lang w:val="en-US"/>
           </w:rPr>
           <w:t>http://www.mikepfeiffer.net/2011/09/windows-server-8-developer-preview-and-powershell-v3-first-look/</w:t>
         </w:r>
@@ -1306,6 +923,7 @@
         </w:numPr>
       </w:pPr>
       <w:r>
+        <w:lastRenderedPageBreak/>
         <w:t>Microsoft verabschiedet sich vom GUI</w:t>
       </w:r>
       <w:r>
@@ -1346,20 +964,11 @@
     <w:p>
       <w:pPr>
         <w:pStyle w:val="berschrift3"/>
-        <w:rPr>
-          <w:lang w:val="en-US"/>
-        </w:rPr>
-      </w:pPr>
-      <w:r>
-        <w:rPr>
-          <w:lang w:val="en-US"/>
-        </w:rPr>
+      </w:pPr>
+      <w:r>
         <w:t>What is special about Windows PowerShell</w:t>
       </w:r>
       <w:r>
-        <w:rPr>
-          <w:lang w:val="en-US"/>
-        </w:rPr>
         <w:t>?</w:t>
       </w:r>
     </w:p>
@@ -1370,32 +979,17 @@
           <w:ilvl w:val="0"/>
           <w:numId w:val="4"/>
         </w:numPr>
-        <w:rPr>
-          <w:lang w:val="en-US"/>
-        </w:rPr>
-      </w:pPr>
-      <w:r>
-        <w:rPr>
-          <w:lang w:val="en-US"/>
-        </w:rPr>
+      </w:pPr>
+      <w:r>
         <w:t xml:space="preserve">PowerShell is a new class of object-based shell language </w:t>
       </w:r>
       <w:r>
-        <w:rPr>
-          <w:lang w:val="en-US"/>
-        </w:rPr>
         <w:softHyphen/>
       </w:r>
       <w:r>
-        <w:rPr>
-          <w:lang w:val="en-US"/>
-        </w:rPr>
         <w:sym w:font="Symbol" w:char="F02D"/>
       </w:r>
       <w:r>
-        <w:rPr>
-          <w:lang w:val="en-US"/>
-        </w:rPr>
         <w:t xml:space="preserve"> most other shell-languages are string-based</w:t>
       </w:r>
     </w:p>
@@ -1406,38 +1000,20 @@
           <w:ilvl w:val="1"/>
           <w:numId w:val="4"/>
         </w:numPr>
-        <w:rPr>
-          <w:lang w:val="en-US"/>
-        </w:rPr>
-      </w:pPr>
-      <w:r>
-        <w:rPr>
-          <w:lang w:val="en-US"/>
-        </w:rPr>
+      </w:pPr>
+      <w:r>
         <w:t>PowerShell preserves the structure of the Windows data types</w:t>
       </w:r>
       <w:r>
-        <w:rPr>
-          <w:lang w:val="en-US"/>
-        </w:rPr>
         <w:t xml:space="preserve"> by using the .NET object model</w:t>
       </w:r>
       <w:r>
-        <w:rPr>
-          <w:lang w:val="en-US"/>
-        </w:rPr>
         <w:t xml:space="preserve"> </w:t>
       </w:r>
       <w:r>
-        <w:rPr>
-          <w:lang w:val="en-US"/>
-        </w:rPr>
         <w:sym w:font="Wingdings" w:char="F0E0"/>
       </w:r>
       <w:r>
-        <w:rPr>
-          <w:lang w:val="en-US"/>
-        </w:rPr>
         <w:t xml:space="preserve"> No tedious string parsing required</w:t>
       </w:r>
     </w:p>
@@ -1448,14 +1024,8 @@
           <w:ilvl w:val="0"/>
           <w:numId w:val="4"/>
         </w:numPr>
-        <w:rPr>
-          <w:lang w:val="en-US"/>
-        </w:rPr>
-      </w:pPr>
-      <w:r>
-        <w:rPr>
-          <w:lang w:val="en-US"/>
-        </w:rPr>
+      </w:pPr>
+      <w:r>
         <w:t>Command-Line Shell AND Scripting Language in one product – PowerShells goal is to be both a good scripting language and a good interactive shell</w:t>
       </w:r>
     </w:p>
@@ -1466,14 +1036,8 @@
           <w:ilvl w:val="0"/>
           <w:numId w:val="4"/>
         </w:numPr>
-        <w:rPr>
-          <w:lang w:val="en-US"/>
-        </w:rPr>
-      </w:pPr>
-      <w:r>
-        <w:rPr>
-          <w:lang w:val="en-US"/>
-        </w:rPr>
+      </w:pPr>
+      <w:r>
         <w:t>PowerShell leverages the full functionality of the .NET framework</w:t>
       </w:r>
     </w:p>
@@ -1484,42 +1048,24 @@
           <w:ilvl w:val="1"/>
           <w:numId w:val="4"/>
         </w:numPr>
-        <w:rPr>
-          <w:lang w:val="en-US"/>
-        </w:rPr>
-      </w:pPr>
-      <w:r>
-        <w:rPr>
-          <w:lang w:val="en-US"/>
-        </w:rPr>
+      </w:pPr>
+      <w:r>
         <w:t>You can use all the objects and functions that you know and love from the .NET Framework</w:t>
       </w:r>
     </w:p>
     <w:p>
       <w:pPr>
         <w:pStyle w:val="berschrift2"/>
-        <w:rPr>
-          <w:lang w:val="en-US"/>
-        </w:rPr>
-      </w:pPr>
-      <w:r>
-        <w:rPr>
-          <w:lang w:val="en-US"/>
-        </w:rPr>
+      </w:pPr>
+      <w:r>
         <w:t>Getting Started with PowerShell</w:t>
       </w:r>
     </w:p>
     <w:p>
       <w:pPr>
         <w:pStyle w:val="berschrift3"/>
-        <w:rPr>
-          <w:lang w:val="en-US"/>
-        </w:rPr>
-      </w:pPr>
-      <w:r>
-        <w:rPr>
-          <w:lang w:val="en-US"/>
-        </w:rPr>
+      </w:pPr>
+      <w:r>
         <w:t>Online Resources about Windows PowerShell</w:t>
       </w:r>
     </w:p>
@@ -1530,21 +1076,28 @@
           <w:ilvl w:val="0"/>
           <w:numId w:val="10"/>
         </w:numPr>
-        <w:rPr>
-          <w:lang w:val="en-US"/>
-        </w:rPr>
-      </w:pPr>
-      <w:r>
-        <w:rPr>
-          <w:lang w:val="en-US"/>
-        </w:rPr>
-        <w:t xml:space="preserve">A list of PowerShell Cmdlets - </w:t>
+      </w:pPr>
+      <w:r>
+        <w:t xml:space="preserve">A list of PowerShell </w:t>
+      </w:r>
+      <w:proofErr w:type="spellStart"/>
+      <w:r>
+        <w:t>Cmdlets</w:t>
+      </w:r>
+      <w:proofErr w:type="spellEnd"/>
+      <w:r>
+        <w:t xml:space="preserve"> </w:t>
+      </w:r>
+      <w:r>
+        <w:sym w:font="Symbol" w:char="F02D"/>
+      </w:r>
+      <w:r>
+        <w:t xml:space="preserve"> </w:t>
       </w:r>
       <w:hyperlink r:id="rId14" w:history="1">
         <w:r>
           <w:rPr>
             <w:rStyle w:val="Hyperlink"/>
-            <w:lang w:val="en-US"/>
           </w:rPr>
           <w:t>http://technet.microsoft.com/en-us/library/hh848794.aspx</w:t>
         </w:r>
@@ -1557,21 +1110,28 @@
           <w:ilvl w:val="0"/>
           <w:numId w:val="10"/>
         </w:numPr>
-        <w:rPr>
-          <w:lang w:val="en-US"/>
-        </w:rPr>
-      </w:pPr>
-      <w:r>
-        <w:rPr>
-          <w:lang w:val="en-US"/>
-        </w:rPr>
-        <w:t xml:space="preserve">Scott Hanselman’s PowerShell Posts - </w:t>
+      </w:pPr>
+      <w:r>
+        <w:t xml:space="preserve">Scott </w:t>
+      </w:r>
+      <w:proofErr w:type="spellStart"/>
+      <w:r>
+        <w:t>Hanselman’s</w:t>
+      </w:r>
+      <w:proofErr w:type="spellEnd"/>
+      <w:r>
+        <w:t xml:space="preserve"> PowerShell Posts </w:t>
+      </w:r>
+      <w:r>
+        <w:sym w:font="Symbol" w:char="F02D"/>
+      </w:r>
+      <w:r>
+        <w:t xml:space="preserve"> </w:t>
       </w:r>
       <w:hyperlink r:id="rId15" w:anchor="PowerShell" w:history="1">
         <w:r>
           <w:rPr>
             <w:rStyle w:val="Hyperlink"/>
-            <w:lang w:val="en-US"/>
           </w:rPr>
           <w:t>http://www.hanselman.com/blog/archives.aspx#PowerShell</w:t>
         </w:r>
@@ -1584,21 +1144,25 @@
           <w:ilvl w:val="0"/>
           <w:numId w:val="10"/>
         </w:numPr>
-        <w:rPr>
-          <w:lang w:val="en-US"/>
-        </w:rPr>
-      </w:pPr>
-      <w:r>
-        <w:rPr>
-          <w:lang w:val="en-US"/>
-        </w:rPr>
-        <w:t xml:space="preserve">PowerGUI: An alternative to the PowerShell ISE - </w:t>
+      </w:pPr>
+      <w:proofErr w:type="spellStart"/>
+      <w:r>
+        <w:t>PowerGUI</w:t>
+      </w:r>
+      <w:proofErr w:type="spellEnd"/>
+      <w:r>
+        <w:t xml:space="preserve">: An alternative to the PowerShell ISE </w:t>
+      </w:r>
+      <w:r>
+        <w:sym w:font="Symbol" w:char="F02D"/>
+      </w:r>
+      <w:r>
+        <w:t xml:space="preserve"> </w:t>
       </w:r>
       <w:hyperlink r:id="rId16" w:history="1">
         <w:r>
           <w:rPr>
             <w:rStyle w:val="Hyperlink"/>
-            <w:lang w:val="en-US"/>
           </w:rPr>
           <w:t>http://powergui.org</w:t>
         </w:r>
@@ -1611,21 +1175,28 @@
           <w:ilvl w:val="0"/>
           <w:numId w:val="10"/>
         </w:numPr>
-        <w:rPr>
-          <w:lang w:val="en-US"/>
-        </w:rPr>
-      </w:pPr>
-      <w:r>
-        <w:rPr>
-          <w:lang w:val="en-US"/>
-        </w:rPr>
-        <w:t xml:space="preserve">Web Administration Cmdlets for Windows PowerShell - </w:t>
+      </w:pPr>
+      <w:r>
+        <w:t xml:space="preserve">Web Administration </w:t>
+      </w:r>
+      <w:proofErr w:type="spellStart"/>
+      <w:r>
+        <w:t>Cmdlets</w:t>
+      </w:r>
+      <w:proofErr w:type="spellEnd"/>
+      <w:r>
+        <w:t xml:space="preserve"> for Windows PowerShell </w:t>
+      </w:r>
+      <w:r>
+        <w:sym w:font="Symbol" w:char="F02D"/>
+      </w:r>
+      <w:r>
+        <w:t xml:space="preserve"> </w:t>
       </w:r>
       <w:hyperlink r:id="rId17" w:history="1">
         <w:r>
           <w:rPr>
             <w:rStyle w:val="Hyperlink"/>
-            <w:lang w:val="en-US"/>
           </w:rPr>
           <w:t>http://technet.microsoft.com/en-us/library/ee790599(WS.10).aspx</w:t>
         </w:r>
@@ -1638,21 +1209,28 @@
           <w:ilvl w:val="0"/>
           <w:numId w:val="10"/>
         </w:numPr>
-        <w:rPr>
-          <w:lang w:val="en-US"/>
-        </w:rPr>
-      </w:pPr>
-      <w:r>
-        <w:rPr>
-          <w:lang w:val="en-US"/>
-        </w:rPr>
-        <w:t xml:space="preserve">Microsoft Technet Script Resources - </w:t>
+      </w:pPr>
+      <w:r>
+        <w:t xml:space="preserve">Microsoft </w:t>
+      </w:r>
+      <w:proofErr w:type="spellStart"/>
+      <w:r>
+        <w:t>Technet</w:t>
+      </w:r>
+      <w:proofErr w:type="spellEnd"/>
+      <w:r>
+        <w:t xml:space="preserve"> Script Resources </w:t>
+      </w:r>
+      <w:r>
+        <w:sym w:font="Symbol" w:char="F02D"/>
+      </w:r>
+      <w:r>
+        <w:t xml:space="preserve"> </w:t>
       </w:r>
       <w:hyperlink r:id="rId18" w:history="1">
         <w:r>
           <w:rPr>
             <w:rStyle w:val="Hyperlink"/>
-            <w:lang w:val="en-US"/>
           </w:rPr>
           <w:t>http://gallery.technet.microsoft.com/scriptcenter/</w:t>
         </w:r>
@@ -1665,33 +1243,26 @@
           <w:ilvl w:val="0"/>
           <w:numId w:val="10"/>
         </w:numPr>
-        <w:rPr>
-          <w:lang w:val="en-US"/>
-        </w:rPr>
-      </w:pPr>
-      <w:r>
-        <w:rPr>
-          <w:lang w:val="en-US"/>
-        </w:rPr>
+      </w:pPr>
+      <w:r>
         <w:t xml:space="preserve">Official </w:t>
       </w:r>
       <w:r>
-        <w:rPr>
-          <w:lang w:val="en-US"/>
-        </w:rPr>
         <w:t xml:space="preserve">PowerShell </w:t>
       </w:r>
       <w:r>
-        <w:rPr>
-          <w:lang w:val="en-US"/>
-        </w:rPr>
-        <w:t xml:space="preserve">Homepage - </w:t>
+        <w:t xml:space="preserve">Homepage </w:t>
+      </w:r>
+      <w:r>
+        <w:sym w:font="Symbol" w:char="F02D"/>
+      </w:r>
+      <w:r>
+        <w:t xml:space="preserve"> </w:t>
       </w:r>
       <w:hyperlink r:id="rId19" w:history="1">
         <w:r>
           <w:rPr>
             <w:rStyle w:val="Hyperlink"/>
-            <w:lang w:val="en-US"/>
           </w:rPr>
           <w:t>http://technet.microsoft.com/en-us/scriptcenter/dd742419.aspx</w:t>
         </w:r>
@@ -1704,21 +1275,20 @@
           <w:ilvl w:val="0"/>
           <w:numId w:val="10"/>
         </w:numPr>
-        <w:rPr>
-          <w:lang w:val="en-US"/>
-        </w:rPr>
-      </w:pPr>
-      <w:r>
-        <w:rPr>
-          <w:lang w:val="en-US"/>
-        </w:rPr>
-        <w:t xml:space="preserve">My Personal PowerShell Bookmark Collection - </w:t>
+      </w:pPr>
+      <w:r>
+        <w:t xml:space="preserve">My Personal PowerShell Bookmark Collection </w:t>
+      </w:r>
+      <w:r>
+        <w:sym w:font="Symbol" w:char="F02D"/>
+      </w:r>
+      <w:r>
+        <w:t xml:space="preserve"> </w:t>
       </w:r>
       <w:hyperlink r:id="rId20" w:history="1">
         <w:r>
           <w:rPr>
             <w:rStyle w:val="Hyperlink"/>
-            <w:lang w:val="en-US"/>
           </w:rPr>
           <w:t>http://delicious.com/andyk7/powershell</w:t>
         </w:r>
@@ -1727,63 +1297,36 @@
     <w:p>
       <w:pPr>
         <w:pStyle w:val="berschrift3"/>
-        <w:rPr>
-          <w:lang w:val="en-US"/>
-        </w:rPr>
-      </w:pPr>
-      <w:r>
-        <w:rPr>
-          <w:lang w:val="en-US"/>
-        </w:rPr>
+      </w:pPr>
+      <w:r>
         <w:t>Installation</w:t>
       </w:r>
+      <w:r>
+        <w:t xml:space="preserve"> &amp; Startup</w:t>
+      </w:r>
     </w:p>
     <w:p>
       <w:pPr>
         <w:pStyle w:val="berschrift4"/>
-        <w:rPr>
-          <w:lang w:val="en-US"/>
-        </w:rPr>
-      </w:pPr>
-      <w:r>
-        <w:rPr>
-          <w:lang w:val="en-US"/>
-        </w:rPr>
+      </w:pPr>
+      <w:r>
         <w:t>PowerShell Command-Line</w:t>
       </w:r>
     </w:p>
     <w:p>
-      <w:pPr>
-        <w:rPr>
-          <w:lang w:val="en-US"/>
-        </w:rPr>
-      </w:pPr>
-      <w:r>
-        <w:rPr>
-          <w:lang w:val="en-US"/>
-        </w:rPr>
+      <w:r>
         <w:t>If you are running a recent version of Windows you will have PowerShell already installed:</w:t>
       </w:r>
     </w:p>
     <w:p>
       <w:pPr>
-        <w:rPr>
-          <w:lang w:val="en-US"/>
-        </w:rPr>
-      </w:pPr>
-      <w:r>
-        <w:rPr>
-          <w:lang w:val="en-US"/>
-        </w:rPr>
+        <w:pStyle w:val="UIClick-Path"/>
+      </w:pPr>
+      <w:r>
         <w:t>Start &gt; Accessories &gt; Windows PowerShell</w:t>
       </w:r>
     </w:p>
     <w:p>
-      <w:pPr>
-        <w:rPr>
-          <w:lang w:val="en-US"/>
-        </w:rPr>
-      </w:pPr>
       <w:r>
         <w:rPr>
           <w:noProof/>
@@ -1829,49 +1372,25 @@
     <w:p>
       <w:pPr>
         <w:pStyle w:val="berschrift4"/>
-        <w:rPr>
-          <w:lang w:val="en-US"/>
-        </w:rPr>
-      </w:pPr>
-      <w:r>
-        <w:rPr>
-          <w:lang w:val="en-US"/>
-        </w:rPr>
+      </w:pPr>
+      <w:r>
         <w:t>Windows PowerShell Integrated Scripting Environment (ISE)</w:t>
       </w:r>
     </w:p>
     <w:p>
-      <w:pPr>
-        <w:rPr>
-          <w:lang w:val="en-US"/>
-        </w:rPr>
-      </w:pPr>
-      <w:r>
-        <w:rPr>
-          <w:lang w:val="en-US"/>
-        </w:rPr>
+      <w:r>
         <w:t>If don’t have the PowerShell debugger installed you can add it via the Windows Features dialog:</w:t>
       </w:r>
     </w:p>
     <w:p>
       <w:pPr>
-        <w:rPr>
-          <w:lang w:val="en-US"/>
-        </w:rPr>
-      </w:pPr>
-      <w:r>
-        <w:rPr>
-          <w:lang w:val="en-US"/>
-        </w:rPr>
+        <w:pStyle w:val="UIClick-Path"/>
+      </w:pPr>
+      <w:r>
         <w:t>Server Management &gt; Features &gt; Add Feature &gt; “Windows Integrated Scripting Environment (ISE)”</w:t>
       </w:r>
     </w:p>
     <w:p>
-      <w:pPr>
-        <w:rPr>
-          <w:lang w:val="en-US"/>
-        </w:rPr>
-      </w:pPr>
       <w:r>
         <w:rPr>
           <w:noProof/>
@@ -1916,11 +1435,6 @@
       </w:r>
     </w:p>
     <w:p>
-      <w:pPr>
-        <w:rPr>
-          <w:lang w:val="en-US"/>
-        </w:rPr>
-      </w:pPr>
       <w:r>
         <w:rPr>
           <w:noProof/>
@@ -1966,49 +1480,41 @@
     <w:p>
       <w:pPr>
         <w:pStyle w:val="berschrift4"/>
-        <w:rPr>
-          <w:lang w:val="en-US"/>
-        </w:rPr>
-      </w:pPr>
-      <w:r>
-        <w:rPr>
-          <w:lang w:val="en-US"/>
-        </w:rPr>
+      </w:pPr>
+      <w:r>
         <w:t>Installation Directory</w:t>
       </w:r>
     </w:p>
     <w:p>
-      <w:pPr>
-        <w:rPr>
-          <w:lang w:val="en-US"/>
-        </w:rPr>
-      </w:pPr>
-      <w:r>
-        <w:rPr>
-          <w:lang w:val="en-US"/>
-        </w:rPr>
+      <w:r>
         <w:t>The PowerShell executables are located in the folder:</w:t>
       </w:r>
     </w:p>
     <w:p>
       <w:pPr>
-        <w:rPr>
-          <w:lang w:val="en-US"/>
-        </w:rPr>
-      </w:pPr>
-      <w:r>
-        <w:rPr>
-          <w:lang w:val="en-US"/>
-        </w:rPr>
-        <w:t>%windir%\System32\WindowsPowerShell\v1.0</w:t>
-      </w:r>
-    </w:p>
-    <w:p>
-      <w:pPr>
-        <w:rPr>
-          <w:lang w:val="en-US"/>
-        </w:rPr>
-      </w:pPr>
+        <w:pStyle w:val="Command-Line"/>
+      </w:pPr>
+      <w:r>
+        <w:t>%</w:t>
+      </w:r>
+      <w:proofErr w:type="spellStart"/>
+      <w:r>
+        <w:t>windir</w:t>
+      </w:r>
+      <w:proofErr w:type="spellEnd"/>
+      <w:r>
+        <w:t>%\System32\</w:t>
+      </w:r>
+      <w:proofErr w:type="spellStart"/>
+      <w:r>
+        <w:t>WindowsPowerShell</w:t>
+      </w:r>
+      <w:proofErr w:type="spellEnd"/>
+      <w:r>
+        <w:t>\v1.0</w:t>
+      </w:r>
+    </w:p>
+    <w:p>
       <w:r>
         <w:rPr>
           <w:noProof/>
@@ -2055,121 +1561,103 @@
     <w:p>
       <w:pPr>
         <w:pStyle w:val="berschrift3"/>
-        <w:rPr>
-          <w:lang w:val="en-US"/>
-        </w:rPr>
-      </w:pPr>
-      <w:r>
-        <w:rPr>
-          <w:lang w:val="en-US"/>
-        </w:rPr>
+      </w:pPr>
+      <w:r>
         <w:t>Configuring Mercurial</w:t>
       </w:r>
     </w:p>
     <w:p>
       <w:pPr>
-        <w:rPr>
-          <w:lang w:val="en-US"/>
-        </w:rPr>
-      </w:pPr>
-      <w:r>
-        <w:rPr>
-          <w:lang w:val="en-US"/>
-        </w:rPr>
+        <w:pStyle w:val="Command-LineHeadline"/>
+      </w:pPr>
+      <w:r>
         <w:t>Start PowerShell</w:t>
       </w:r>
     </w:p>
     <w:p>
       <w:pPr>
-        <w:rPr>
-          <w:lang w:val="en-US"/>
-        </w:rPr>
-      </w:pPr>
-      <w:r>
-        <w:rPr>
-          <w:lang w:val="en-US"/>
-        </w:rPr>
-        <w:t>&gt; notepad $Home\Mercurial.ini</w:t>
-      </w:r>
-    </w:p>
-    <w:p>
-      <w:pPr>
-        <w:rPr>
-          <w:lang w:val="en-US"/>
-        </w:rPr>
-      </w:pPr>
-      <w:r>
-        <w:rPr>
-          <w:lang w:val="en-US"/>
-        </w:rPr>
+        <w:pStyle w:val="Command-Line"/>
+      </w:pPr>
+      <w:r>
+        <w:t xml:space="preserve">&gt; </w:t>
+      </w:r>
+      <w:proofErr w:type="gramStart"/>
+      <w:r>
+        <w:t>notepad</w:t>
+      </w:r>
+      <w:proofErr w:type="gramEnd"/>
+      <w:r>
+        <w:t xml:space="preserve"> $Home\Mercurial.ini</w:t>
+      </w:r>
+    </w:p>
+    <w:p>
+      <w:pPr>
+        <w:pStyle w:val="Command-LineHeadline"/>
+      </w:pPr>
+      <w:r>
         <w:t xml:space="preserve">Enter </w:t>
       </w:r>
       <w:r>
-        <w:rPr>
-          <w:lang w:val="en-US"/>
-        </w:rPr>
         <w:t>the following</w:t>
       </w:r>
       <w:r>
-        <w:rPr>
-          <w:lang w:val="en-US"/>
-        </w:rPr>
         <w:t xml:space="preserve"> text and then save the changes:</w:t>
       </w:r>
     </w:p>
     <w:p>
       <w:pPr>
-        <w:rPr>
-          <w:lang w:val="en-US"/>
-        </w:rPr>
-      </w:pPr>
-      <w:r>
-        <w:rPr>
-          <w:lang w:val="en-US"/>
-        </w:rPr>
-        <w:t>[ui]</w:t>
-      </w:r>
-      <w:r>
-        <w:rPr>
-          <w:lang w:val="en-US"/>
-        </w:rPr>
+        <w:pStyle w:val="Command-Line"/>
+      </w:pPr>
+      <w:r>
+        <w:t>[</w:t>
+      </w:r>
+      <w:proofErr w:type="spellStart"/>
+      <w:proofErr w:type="gramStart"/>
+      <w:r>
+        <w:t>ui</w:t>
+      </w:r>
+      <w:proofErr w:type="spellEnd"/>
+      <w:proofErr w:type="gramEnd"/>
+      <w:r>
+        <w:t>]</w:t>
+      </w:r>
+      <w:r>
         <w:br/>
         <w:t>username = Your Name &lt;Your.Name@Domain.Com&gt;</w:t>
       </w:r>
       <w:r>
-        <w:rPr>
-          <w:lang w:val="en-US"/>
-        </w:rPr>
         <w:br/>
         <w:t>verbose = True</w:t>
       </w:r>
     </w:p>
     <w:p>
       <w:pPr>
-        <w:rPr>
-          <w:lang w:val="en-US"/>
-        </w:rPr>
-      </w:pPr>
-      <w:r>
-        <w:rPr>
-          <w:lang w:val="en-US"/>
-        </w:rPr>
+        <w:pStyle w:val="Command-Line"/>
+      </w:pPr>
+    </w:p>
+    <w:p>
+      <w:pPr>
+        <w:pStyle w:val="Command-Line"/>
+      </w:pPr>
+      <w:r>
         <w:t>[Extensions]</w:t>
       </w:r>
-      <w:r>
-        <w:rPr>
-          <w:lang w:val="en-US"/>
-        </w:rPr>
-        <w:br/>
-        <w:t>purge =</w:t>
-      </w:r>
-    </w:p>
-    <w:p>
-      <w:pPr>
-        <w:rPr>
-          <w:lang w:val="en-US"/>
-        </w:rPr>
-      </w:pPr>
+    </w:p>
+    <w:p>
+      <w:pPr>
+        <w:pStyle w:val="Command-Line"/>
+      </w:pPr>
+      <w:proofErr w:type="gramStart"/>
+      <w:r>
+        <w:t>purge</w:t>
+      </w:r>
+      <w:proofErr w:type="gramEnd"/>
+      <w:r>
+        <w:t xml:space="preserve"> =</w:t>
+      </w:r>
+    </w:p>
+    <w:p/>
+    <w:p>
       <w:r>
         <w:rPr>
           <w:noProof/>
@@ -2215,101 +1703,69 @@
     <w:p>
       <w:pPr>
         <w:pStyle w:val="berschrift3"/>
-        <w:rPr>
-          <w:lang w:val="en-US"/>
-        </w:rPr>
-      </w:pPr>
-      <w:r>
-        <w:rPr>
-          <w:lang w:val="en-US"/>
-        </w:rPr>
+      </w:pPr>
+      <w:r>
         <w:t>Fetching the workshop material</w:t>
       </w:r>
       <w:r>
-        <w:rPr>
-          <w:lang w:val="en-US"/>
-        </w:rPr>
-        <w:t xml:space="preserve"> from my Mercurial respository</w:t>
-      </w:r>
-    </w:p>
-    <w:p>
-      <w:pPr>
-        <w:rPr>
-          <w:lang w:val="en-US"/>
-        </w:rPr>
-      </w:pPr>
-      <w:r>
-        <w:rPr>
-          <w:lang w:val="en-US"/>
-        </w:rPr>
-        <w:t>In order to get a copy of the PowerShell workshop material please clone my mercurial respository</w:t>
-      </w:r>
-      <w:r>
-        <w:rPr>
-          <w:lang w:val="en-US"/>
-        </w:rPr>
+        <w:t xml:space="preserve"> from my Mercurial re</w:t>
+      </w:r>
+      <w:r>
+        <w:t>pository</w:t>
+      </w:r>
+    </w:p>
+    <w:p>
+      <w:r>
+        <w:t>In order to get a copy of the PowerShell workshop materi</w:t>
+      </w:r>
+      <w:r>
+        <w:t>al please clone my mercurial re</w:t>
+      </w:r>
+      <w:r>
+        <w:t>pository</w:t>
+      </w:r>
+      <w:r>
         <w:t xml:space="preserve"> and create a branch that is named after you</w:t>
       </w:r>
       <w:r>
-        <w:rPr>
-          <w:lang w:val="en-US"/>
-        </w:rPr>
-        <w:t>:</w:t>
-      </w:r>
-    </w:p>
-    <w:p>
-      <w:pPr>
-        <w:rPr>
-          <w:lang w:val="en-US"/>
-        </w:rPr>
-      </w:pPr>
-      <w:r>
-        <w:rPr>
-          <w:lang w:val="en-US"/>
-        </w:rPr>
+        <w:t>.</w:t>
+      </w:r>
+    </w:p>
+    <w:p>
+      <w:pPr>
+        <w:pStyle w:val="Command-LineHeadline"/>
+      </w:pPr>
+      <w:r>
         <w:t>Start PowerShell</w:t>
       </w:r>
     </w:p>
     <w:p>
       <w:pPr>
-        <w:rPr>
-          <w:lang w:val="en-US"/>
-        </w:rPr>
-      </w:pPr>
-      <w:r>
-        <w:rPr>
-          <w:lang w:val="en-US"/>
-        </w:rPr>
+        <w:pStyle w:val="Command-Line"/>
+      </w:pPr>
+      <w:r>
         <w:t xml:space="preserve">&gt; </w:t>
       </w:r>
-      <w:r>
-        <w:rPr>
-          <w:lang w:val="en-US"/>
-        </w:rPr>
-        <w:t>mkdir $Home\</w:t>
-      </w:r>
-      <w:r>
-        <w:rPr>
-          <w:lang w:val="en-US"/>
-        </w:rPr>
+      <w:proofErr w:type="spellStart"/>
+      <w:proofErr w:type="gramStart"/>
+      <w:r>
+        <w:t>mkdir</w:t>
+      </w:r>
+      <w:proofErr w:type="spellEnd"/>
+      <w:proofErr w:type="gramEnd"/>
+      <w:r>
+        <w:t xml:space="preserve"> $Home\</w:t>
+      </w:r>
+      <w:r>
         <w:t>Desktop\</w:t>
       </w:r>
       <w:r>
-        <w:rPr>
-          <w:lang w:val="en-US"/>
-        </w:rPr>
         <w:t>dev</w:t>
       </w:r>
       <w:r>
-        <w:rPr>
-          <w:lang w:val="en-US"/>
-        </w:rPr>
         <w:t xml:space="preserve"> | Set-Location</w:t>
       </w:r>
       <w:r>
-        <w:rPr>
-          <w:lang w:val="en-US"/>
-        </w:rPr>
         <w:br/>
         <w:t xml:space="preserve">&gt; hg clone </w:t>
       </w:r>
@@ -2317,53 +1773,39 @@
         <w:r>
           <w:rPr>
             <w:rStyle w:val="Hyperlink"/>
-            <w:lang w:val="en-US"/>
           </w:rPr>
           <w:t>http://andyk.dyndns-server.com:8000</w:t>
         </w:r>
       </w:hyperlink>
       <w:r>
-        <w:rPr>
-          <w:lang w:val="en-US"/>
-        </w:rPr>
         <w:t xml:space="preserve"> </w:t>
       </w:r>
       <w:r>
-        <w:rPr>
-          <w:lang w:val="en-US"/>
-        </w:rPr>
         <w:t>PowerShell-Workshop</w:t>
       </w:r>
       <w:r>
-        <w:rPr>
-          <w:lang w:val="en-US"/>
-        </w:rPr>
         <w:br/>
         <w:t xml:space="preserve">&gt; </w:t>
       </w:r>
       <w:r>
-        <w:rPr>
-          <w:lang w:val="en-US"/>
-        </w:rPr>
         <w:t>Set-Location</w:t>
       </w:r>
       <w:r>
-        <w:rPr>
-          <w:lang w:val="en-US"/>
-        </w:rPr>
         <w:t xml:space="preserve"> PowerShell-Workshop</w:t>
       </w:r>
       <w:r>
-        <w:rPr>
-          <w:lang w:val="en-US"/>
-        </w:rPr>
         <w:br/>
-        <w:t>&gt; hg branch “YourName”</w:t>
-      </w:r>
-      <w:r>
-        <w:rPr>
-          <w:lang w:val="en-US"/>
-        </w:rPr>
+        <w:t>&gt; hg branch “</w:t>
+      </w:r>
+      <w:proofErr w:type="spellStart"/>
+      <w:r>
+        <w:t>YourName</w:t>
+      </w:r>
+      <w:proofErr w:type="spellEnd"/>
+      <w:r>
+        <w:t>”</w:t>
+      </w:r>
+      <w:r>
         <w:br/>
         <w:t>&gt; hg push --new-branch</w:t>
       </w:r>
@@ -2371,52 +1813,28 @@
     <w:p>
       <w:pPr>
         <w:pStyle w:val="berschrift2"/>
-        <w:rPr>
-          <w:lang w:val="en-US"/>
-        </w:rPr>
-      </w:pPr>
-      <w:r>
-        <w:rPr>
-          <w:lang w:val="en-US"/>
-        </w:rPr>
+      </w:pPr>
+      <w:r>
         <w:t>Core Elements of PowerShell</w:t>
       </w:r>
     </w:p>
     <w:p>
       <w:pPr>
         <w:pStyle w:val="berschrift3"/>
-        <w:rPr>
-          <w:lang w:val="en-US"/>
-        </w:rPr>
       </w:pPr>
     </w:p>
     <w:p>
       <w:pPr>
         <w:pStyle w:val="berschrift2"/>
-        <w:rPr>
-          <w:lang w:val="en-US"/>
-        </w:rPr>
-      </w:pPr>
-      <w:r>
-        <w:rPr>
-          <w:lang w:val="en-US"/>
-        </w:rPr>
+      </w:pPr>
+      <w:r>
         <w:t>Less</w:t>
       </w:r>
       <w:r>
-        <w:rPr>
-          <w:lang w:val="en-US"/>
-        </w:rPr>
         <w:t>ons</w:t>
       </w:r>
     </w:p>
-    <w:p>
-      <w:pPr>
-        <w:rPr>
-          <w:lang w:val="en-US"/>
-        </w:rPr>
-      </w:pPr>
-    </w:p>
+    <w:p/>
     <w:sectPr>
       <w:pgSz w:w="16839" w:h="23814" w:code="8"/>
       <w:pgMar w:top="720" w:right="720" w:bottom="720" w:left="720" w:header="708" w:footer="708" w:gutter="0"/>
@@ -3597,10 +3015,10 @@
   <w:docDefaults>
     <w:rPrDefault>
       <w:rPr>
-        <w:rFonts w:asciiTheme="minorHAnsi" w:eastAsiaTheme="minorHAnsi" w:hAnsiTheme="minorHAnsi" w:cstheme="minorBidi"/>
+        <w:rFonts w:asciiTheme="minorHAnsi" w:eastAsiaTheme="minorEastAsia" w:hAnsiTheme="minorHAnsi" w:cstheme="minorBidi"/>
         <w:sz w:val="22"/>
         <w:szCs w:val="22"/>
-        <w:lang w:val="de-DE" w:eastAsia="en-US" w:bidi="ar-SA"/>
+        <w:lang w:val="en-US" w:eastAsia="en-US" w:bidi="en-US"/>
       </w:rPr>
     </w:rPrDefault>
     <w:pPrDefault>
@@ -3629,7 +3047,7 @@
     <w:lsdException w:name="toc 7" w:uiPriority="39"/>
     <w:lsdException w:name="toc 8" w:uiPriority="39"/>
     <w:lsdException w:name="toc 9" w:uiPriority="39"/>
-    <w:lsdException w:name="caption" w:uiPriority="35" w:qFormat="1"/>
+    <w:lsdException w:name="caption" w:uiPriority="35"/>
     <w:lsdException w:name="Title" w:semiHidden="0" w:uiPriority="10" w:unhideWhenUsed="0" w:qFormat="1"/>
     <w:lsdException w:name="Default Paragraph Font" w:uiPriority="1"/>
     <w:lsdException w:name="Subtitle" w:semiHidden="0" w:uiPriority="11" w:unhideWhenUsed="0" w:qFormat="1"/>
@@ -3751,7 +3169,7 @@
   <w:style w:type="paragraph" w:default="1" w:styleId="Standard">
     <w:name w:val="Normal"/>
     <w:qFormat/>
-    <w:rsid w:val="005461AD"/>
+    <w:rsid w:val="00E63976"/>
   </w:style>
   <w:style w:type="paragraph" w:styleId="berschrift1">
     <w:name w:val="heading 1"/>
@@ -3760,18 +3178,16 @@
     <w:link w:val="berschrift1Zchn"/>
     <w:uiPriority w:val="9"/>
     <w:qFormat/>
-    <w:rsid w:val="00F863D3"/>
+    <w:rsid w:val="00E63976"/>
     <w:pPr>
-      <w:keepNext/>
-      <w:keepLines/>
       <w:spacing w:before="480" w:after="0"/>
+      <w:contextualSpacing/>
       <w:outlineLvl w:val="0"/>
     </w:pPr>
     <w:rPr>
       <w:rFonts w:asciiTheme="majorHAnsi" w:eastAsiaTheme="majorEastAsia" w:hAnsiTheme="majorHAnsi" w:cstheme="majorBidi"/>
       <w:b/>
       <w:bCs/>
-      <w:color w:val="365F91" w:themeColor="accent1" w:themeShade="BF"/>
       <w:sz w:val="28"/>
       <w:szCs w:val="28"/>
     </w:rPr>
@@ -3784,10 +3200,8 @@
     <w:uiPriority w:val="9"/>
     <w:unhideWhenUsed/>
     <w:qFormat/>
-    <w:rsid w:val="001D2431"/>
+    <w:rsid w:val="00E63976"/>
     <w:pPr>
-      <w:keepNext/>
-      <w:keepLines/>
       <w:spacing w:before="200" w:after="0"/>
       <w:outlineLvl w:val="1"/>
     </w:pPr>
@@ -3795,7 +3209,6 @@
       <w:rFonts w:asciiTheme="majorHAnsi" w:eastAsiaTheme="majorEastAsia" w:hAnsiTheme="majorHAnsi" w:cstheme="majorBidi"/>
       <w:b/>
       <w:bCs/>
-      <w:color w:val="4F81BD" w:themeColor="accent1"/>
       <w:sz w:val="26"/>
       <w:szCs w:val="26"/>
     </w:rPr>
@@ -3808,18 +3221,15 @@
     <w:uiPriority w:val="9"/>
     <w:unhideWhenUsed/>
     <w:qFormat/>
-    <w:rsid w:val="00D7203A"/>
+    <w:rsid w:val="00E63976"/>
     <w:pPr>
-      <w:keepNext/>
-      <w:keepLines/>
-      <w:spacing w:before="200" w:after="0"/>
+      <w:spacing w:before="200" w:after="0" w:line="271" w:lineRule="auto"/>
       <w:outlineLvl w:val="2"/>
     </w:pPr>
     <w:rPr>
       <w:rFonts w:asciiTheme="majorHAnsi" w:eastAsiaTheme="majorEastAsia" w:hAnsiTheme="majorHAnsi" w:cstheme="majorBidi"/>
       <w:b/>
       <w:bCs/>
-      <w:color w:val="4F81BD" w:themeColor="accent1"/>
     </w:rPr>
   </w:style>
   <w:style w:type="paragraph" w:styleId="berschrift4">
@@ -3830,10 +3240,8 @@
     <w:uiPriority w:val="9"/>
     <w:unhideWhenUsed/>
     <w:qFormat/>
-    <w:rsid w:val="00AF1244"/>
+    <w:rsid w:val="00E63976"/>
     <w:pPr>
-      <w:keepNext/>
-      <w:keepLines/>
       <w:spacing w:before="200" w:after="0"/>
       <w:outlineLvl w:val="3"/>
     </w:pPr>
@@ -3843,7 +3251,113 @@
       <w:bCs/>
       <w:i/>
       <w:iCs/>
-      <w:color w:val="4F81BD" w:themeColor="accent1"/>
+    </w:rPr>
+  </w:style>
+  <w:style w:type="paragraph" w:styleId="berschrift5">
+    <w:name w:val="heading 5"/>
+    <w:basedOn w:val="Standard"/>
+    <w:next w:val="Standard"/>
+    <w:link w:val="berschrift5Zchn"/>
+    <w:uiPriority w:val="9"/>
+    <w:semiHidden/>
+    <w:unhideWhenUsed/>
+    <w:qFormat/>
+    <w:rsid w:val="00E63976"/>
+    <w:pPr>
+      <w:spacing w:before="200" w:after="0"/>
+      <w:outlineLvl w:val="4"/>
+    </w:pPr>
+    <w:rPr>
+      <w:rFonts w:asciiTheme="majorHAnsi" w:eastAsiaTheme="majorEastAsia" w:hAnsiTheme="majorHAnsi" w:cstheme="majorBidi"/>
+      <w:b/>
+      <w:bCs/>
+      <w:color w:val="7F7F7F" w:themeColor="text1" w:themeTint="80"/>
+    </w:rPr>
+  </w:style>
+  <w:style w:type="paragraph" w:styleId="berschrift6">
+    <w:name w:val="heading 6"/>
+    <w:basedOn w:val="Standard"/>
+    <w:next w:val="Standard"/>
+    <w:link w:val="berschrift6Zchn"/>
+    <w:uiPriority w:val="9"/>
+    <w:semiHidden/>
+    <w:unhideWhenUsed/>
+    <w:qFormat/>
+    <w:rsid w:val="00E63976"/>
+    <w:pPr>
+      <w:spacing w:after="0" w:line="271" w:lineRule="auto"/>
+      <w:outlineLvl w:val="5"/>
+    </w:pPr>
+    <w:rPr>
+      <w:rFonts w:asciiTheme="majorHAnsi" w:eastAsiaTheme="majorEastAsia" w:hAnsiTheme="majorHAnsi" w:cstheme="majorBidi"/>
+      <w:b/>
+      <w:bCs/>
+      <w:i/>
+      <w:iCs/>
+      <w:color w:val="7F7F7F" w:themeColor="text1" w:themeTint="80"/>
+    </w:rPr>
+  </w:style>
+  <w:style w:type="paragraph" w:styleId="berschrift7">
+    <w:name w:val="heading 7"/>
+    <w:basedOn w:val="Standard"/>
+    <w:next w:val="Standard"/>
+    <w:link w:val="berschrift7Zchn"/>
+    <w:uiPriority w:val="9"/>
+    <w:semiHidden/>
+    <w:unhideWhenUsed/>
+    <w:qFormat/>
+    <w:rsid w:val="00E63976"/>
+    <w:pPr>
+      <w:spacing w:after="0"/>
+      <w:outlineLvl w:val="6"/>
+    </w:pPr>
+    <w:rPr>
+      <w:rFonts w:asciiTheme="majorHAnsi" w:eastAsiaTheme="majorEastAsia" w:hAnsiTheme="majorHAnsi" w:cstheme="majorBidi"/>
+      <w:i/>
+      <w:iCs/>
+    </w:rPr>
+  </w:style>
+  <w:style w:type="paragraph" w:styleId="berschrift8">
+    <w:name w:val="heading 8"/>
+    <w:basedOn w:val="Standard"/>
+    <w:next w:val="Standard"/>
+    <w:link w:val="berschrift8Zchn"/>
+    <w:uiPriority w:val="9"/>
+    <w:semiHidden/>
+    <w:unhideWhenUsed/>
+    <w:qFormat/>
+    <w:rsid w:val="00E63976"/>
+    <w:pPr>
+      <w:spacing w:after="0"/>
+      <w:outlineLvl w:val="7"/>
+    </w:pPr>
+    <w:rPr>
+      <w:rFonts w:asciiTheme="majorHAnsi" w:eastAsiaTheme="majorEastAsia" w:hAnsiTheme="majorHAnsi" w:cstheme="majorBidi"/>
+      <w:sz w:val="20"/>
+      <w:szCs w:val="20"/>
+    </w:rPr>
+  </w:style>
+  <w:style w:type="paragraph" w:styleId="berschrift9">
+    <w:name w:val="heading 9"/>
+    <w:basedOn w:val="Standard"/>
+    <w:next w:val="Standard"/>
+    <w:link w:val="berschrift9Zchn"/>
+    <w:uiPriority w:val="9"/>
+    <w:semiHidden/>
+    <w:unhideWhenUsed/>
+    <w:qFormat/>
+    <w:rsid w:val="00E63976"/>
+    <w:pPr>
+      <w:spacing w:after="0"/>
+      <w:outlineLvl w:val="8"/>
+    </w:pPr>
+    <w:rPr>
+      <w:rFonts w:asciiTheme="majorHAnsi" w:eastAsiaTheme="majorEastAsia" w:hAnsiTheme="majorHAnsi" w:cstheme="majorBidi"/>
+      <w:i/>
+      <w:iCs/>
+      <w:spacing w:val="5"/>
+      <w:sz w:val="20"/>
+      <w:szCs w:val="20"/>
     </w:rPr>
   </w:style>
   <w:style w:type="character" w:default="1" w:styleId="Absatz-Standardschriftart">
@@ -3879,12 +3393,11 @@
     <w:basedOn w:val="Absatz-Standardschriftart"/>
     <w:link w:val="berschrift1"/>
     <w:uiPriority w:val="9"/>
-    <w:rsid w:val="00F863D3"/>
+    <w:rsid w:val="00E63976"/>
     <w:rPr>
       <w:rFonts w:asciiTheme="majorHAnsi" w:eastAsiaTheme="majorEastAsia" w:hAnsiTheme="majorHAnsi" w:cstheme="majorBidi"/>
       <w:b/>
       <w:bCs/>
-      <w:color w:val="365F91" w:themeColor="accent1" w:themeShade="BF"/>
       <w:sz w:val="28"/>
       <w:szCs w:val="28"/>
     </w:rPr>
@@ -3894,12 +3407,11 @@
     <w:basedOn w:val="Absatz-Standardschriftart"/>
     <w:link w:val="berschrift2"/>
     <w:uiPriority w:val="9"/>
-    <w:rsid w:val="001D2431"/>
+    <w:rsid w:val="00E63976"/>
     <w:rPr>
       <w:rFonts w:asciiTheme="majorHAnsi" w:eastAsiaTheme="majorEastAsia" w:hAnsiTheme="majorHAnsi" w:cstheme="majorBidi"/>
       <w:b/>
       <w:bCs/>
-      <w:color w:val="4F81BD" w:themeColor="accent1"/>
       <w:sz w:val="26"/>
       <w:szCs w:val="26"/>
     </w:rPr>
@@ -3909,7 +3421,7 @@
     <w:basedOn w:val="Standard"/>
     <w:uiPriority w:val="34"/>
     <w:qFormat/>
-    <w:rsid w:val="001D2431"/>
+    <w:rsid w:val="00E63976"/>
     <w:pPr>
       <w:ind w:left="720"/>
       <w:contextualSpacing/>
@@ -3952,19 +3464,17 @@
     <w:link w:val="TitelZchn"/>
     <w:uiPriority w:val="10"/>
     <w:qFormat/>
-    <w:rsid w:val="00D7203A"/>
+    <w:rsid w:val="00E63976"/>
     <w:pPr>
       <w:pBdr>
-        <w:bottom w:val="single" w:sz="8" w:space="4" w:color="4F81BD" w:themeColor="accent1"/>
+        <w:bottom w:val="single" w:sz="4" w:space="1" w:color="auto"/>
       </w:pBdr>
-      <w:spacing w:after="300" w:line="240" w:lineRule="auto"/>
+      <w:spacing w:line="240" w:lineRule="auto"/>
       <w:contextualSpacing/>
     </w:pPr>
     <w:rPr>
       <w:rFonts w:asciiTheme="majorHAnsi" w:eastAsiaTheme="majorEastAsia" w:hAnsiTheme="majorHAnsi" w:cstheme="majorBidi"/>
-      <w:color w:val="17365D" w:themeColor="text2" w:themeShade="BF"/>
       <w:spacing w:val="5"/>
-      <w:kern w:val="28"/>
       <w:sz w:val="52"/>
       <w:szCs w:val="52"/>
     </w:rPr>
@@ -3974,12 +3484,10 @@
     <w:basedOn w:val="Absatz-Standardschriftart"/>
     <w:link w:val="Titel"/>
     <w:uiPriority w:val="10"/>
-    <w:rsid w:val="00D7203A"/>
+    <w:rsid w:val="00E63976"/>
     <w:rPr>
       <w:rFonts w:asciiTheme="majorHAnsi" w:eastAsiaTheme="majorEastAsia" w:hAnsiTheme="majorHAnsi" w:cstheme="majorBidi"/>
-      <w:color w:val="17365D" w:themeColor="text2" w:themeShade="BF"/>
       <w:spacing w:val="5"/>
-      <w:kern w:val="28"/>
       <w:sz w:val="52"/>
       <w:szCs w:val="52"/>
     </w:rPr>
@@ -3989,12 +3497,11 @@
     <w:basedOn w:val="Absatz-Standardschriftart"/>
     <w:link w:val="berschrift3"/>
     <w:uiPriority w:val="9"/>
-    <w:rsid w:val="00D7203A"/>
+    <w:rsid w:val="00E63976"/>
     <w:rPr>
       <w:rFonts w:asciiTheme="majorHAnsi" w:eastAsiaTheme="majorEastAsia" w:hAnsiTheme="majorHAnsi" w:cstheme="majorBidi"/>
       <w:b/>
       <w:bCs/>
-      <w:color w:val="4F81BD" w:themeColor="accent1"/>
     </w:rPr>
   </w:style>
   <w:style w:type="character" w:styleId="Hyperlink">
@@ -4013,14 +3520,397 @@
     <w:basedOn w:val="Absatz-Standardschriftart"/>
     <w:link w:val="berschrift4"/>
     <w:uiPriority w:val="9"/>
-    <w:rsid w:val="00AF1244"/>
+    <w:rsid w:val="00E63976"/>
     <w:rPr>
       <w:rFonts w:asciiTheme="majorHAnsi" w:eastAsiaTheme="majorEastAsia" w:hAnsiTheme="majorHAnsi" w:cstheme="majorBidi"/>
       <w:b/>
       <w:bCs/>
       <w:i/>
       <w:iCs/>
-      <w:color w:val="4F81BD" w:themeColor="accent1"/>
+    </w:rPr>
+  </w:style>
+  <w:style w:type="paragraph" w:customStyle="1" w:styleId="Command-Line">
+    <w:name w:val="Command-Line"/>
+    <w:basedOn w:val="Standard"/>
+    <w:link w:val="Command-LineZchn"/>
+    <w:qFormat/>
+    <w:rsid w:val="009A78A3"/>
+    <w:pPr>
+      <w:spacing w:after="0"/>
+      <w:ind w:left="284"/>
+    </w:pPr>
+    <w:rPr>
+      <w:rFonts w:ascii="Consolas" w:hAnsi="Consolas" w:cs="Consolas"/>
+      <w:sz w:val="18"/>
+    </w:rPr>
+  </w:style>
+  <w:style w:type="paragraph" w:customStyle="1" w:styleId="Command-LineHeadline">
+    <w:name w:val="Command-Line Headline"/>
+    <w:basedOn w:val="Standard"/>
+    <w:link w:val="Command-LineHeadlineZchn"/>
+    <w:qFormat/>
+    <w:rsid w:val="001C09F3"/>
+    <w:pPr>
+      <w:spacing w:before="120" w:after="0"/>
+    </w:pPr>
+  </w:style>
+  <w:style w:type="character" w:customStyle="1" w:styleId="Command-LineZchn">
+    <w:name w:val="Command-Line Zchn"/>
+    <w:basedOn w:val="Absatz-Standardschriftart"/>
+    <w:link w:val="Command-Line"/>
+    <w:rsid w:val="009A78A3"/>
+    <w:rPr>
+      <w:rFonts w:ascii="Consolas" w:hAnsi="Consolas" w:cs="Consolas"/>
+      <w:sz w:val="18"/>
+      <w:lang w:val="en-US"/>
+    </w:rPr>
+  </w:style>
+  <w:style w:type="character" w:customStyle="1" w:styleId="berschrift5Zchn">
+    <w:name w:val="Überschrift 5 Zchn"/>
+    <w:basedOn w:val="Absatz-Standardschriftart"/>
+    <w:link w:val="berschrift5"/>
+    <w:uiPriority w:val="9"/>
+    <w:semiHidden/>
+    <w:rsid w:val="00E63976"/>
+    <w:rPr>
+      <w:rFonts w:asciiTheme="majorHAnsi" w:eastAsiaTheme="majorEastAsia" w:hAnsiTheme="majorHAnsi" w:cstheme="majorBidi"/>
+      <w:b/>
+      <w:bCs/>
+      <w:color w:val="7F7F7F" w:themeColor="text1" w:themeTint="80"/>
+    </w:rPr>
+  </w:style>
+  <w:style w:type="character" w:customStyle="1" w:styleId="Command-LineHeadlineZchn">
+    <w:name w:val="Command-Line Headline Zchn"/>
+    <w:basedOn w:val="Absatz-Standardschriftart"/>
+    <w:link w:val="Command-LineHeadline"/>
+    <w:rsid w:val="001C09F3"/>
+    <w:rPr>
+      <w:lang w:val="en-US"/>
+    </w:rPr>
+  </w:style>
+  <w:style w:type="character" w:customStyle="1" w:styleId="berschrift6Zchn">
+    <w:name w:val="Überschrift 6 Zchn"/>
+    <w:basedOn w:val="Absatz-Standardschriftart"/>
+    <w:link w:val="berschrift6"/>
+    <w:uiPriority w:val="9"/>
+    <w:semiHidden/>
+    <w:rsid w:val="00E63976"/>
+    <w:rPr>
+      <w:rFonts w:asciiTheme="majorHAnsi" w:eastAsiaTheme="majorEastAsia" w:hAnsiTheme="majorHAnsi" w:cstheme="majorBidi"/>
+      <w:b/>
+      <w:bCs/>
+      <w:i/>
+      <w:iCs/>
+      <w:color w:val="7F7F7F" w:themeColor="text1" w:themeTint="80"/>
+    </w:rPr>
+  </w:style>
+  <w:style w:type="character" w:customStyle="1" w:styleId="berschrift7Zchn">
+    <w:name w:val="Überschrift 7 Zchn"/>
+    <w:basedOn w:val="Absatz-Standardschriftart"/>
+    <w:link w:val="berschrift7"/>
+    <w:uiPriority w:val="9"/>
+    <w:semiHidden/>
+    <w:rsid w:val="00E63976"/>
+    <w:rPr>
+      <w:rFonts w:asciiTheme="majorHAnsi" w:eastAsiaTheme="majorEastAsia" w:hAnsiTheme="majorHAnsi" w:cstheme="majorBidi"/>
+      <w:i/>
+      <w:iCs/>
+    </w:rPr>
+  </w:style>
+  <w:style w:type="character" w:customStyle="1" w:styleId="berschrift8Zchn">
+    <w:name w:val="Überschrift 8 Zchn"/>
+    <w:basedOn w:val="Absatz-Standardschriftart"/>
+    <w:link w:val="berschrift8"/>
+    <w:uiPriority w:val="9"/>
+    <w:semiHidden/>
+    <w:rsid w:val="00E63976"/>
+    <w:rPr>
+      <w:rFonts w:asciiTheme="majorHAnsi" w:eastAsiaTheme="majorEastAsia" w:hAnsiTheme="majorHAnsi" w:cstheme="majorBidi"/>
+      <w:sz w:val="20"/>
+      <w:szCs w:val="20"/>
+    </w:rPr>
+  </w:style>
+  <w:style w:type="character" w:customStyle="1" w:styleId="berschrift9Zchn">
+    <w:name w:val="Überschrift 9 Zchn"/>
+    <w:basedOn w:val="Absatz-Standardschriftart"/>
+    <w:link w:val="berschrift9"/>
+    <w:uiPriority w:val="9"/>
+    <w:semiHidden/>
+    <w:rsid w:val="00E63976"/>
+    <w:rPr>
+      <w:rFonts w:asciiTheme="majorHAnsi" w:eastAsiaTheme="majorEastAsia" w:hAnsiTheme="majorHAnsi" w:cstheme="majorBidi"/>
+      <w:i/>
+      <w:iCs/>
+      <w:spacing w:val="5"/>
+      <w:sz w:val="20"/>
+      <w:szCs w:val="20"/>
+    </w:rPr>
+  </w:style>
+  <w:style w:type="paragraph" w:styleId="Beschriftung">
+    <w:name w:val="caption"/>
+    <w:basedOn w:val="Standard"/>
+    <w:next w:val="Standard"/>
+    <w:uiPriority w:val="35"/>
+    <w:semiHidden/>
+    <w:unhideWhenUsed/>
+    <w:rsid w:val="006B2875"/>
+    <w:rPr>
+      <w:caps/>
+      <w:spacing w:val="10"/>
+      <w:sz w:val="18"/>
+      <w:szCs w:val="18"/>
+    </w:rPr>
+  </w:style>
+  <w:style w:type="paragraph" w:styleId="Untertitel">
+    <w:name w:val="Subtitle"/>
+    <w:basedOn w:val="Standard"/>
+    <w:next w:val="Standard"/>
+    <w:link w:val="UntertitelZchn"/>
+    <w:uiPriority w:val="11"/>
+    <w:qFormat/>
+    <w:rsid w:val="00E63976"/>
+    <w:pPr>
+      <w:spacing w:after="600"/>
+    </w:pPr>
+    <w:rPr>
+      <w:rFonts w:asciiTheme="majorHAnsi" w:eastAsiaTheme="majorEastAsia" w:hAnsiTheme="majorHAnsi" w:cstheme="majorBidi"/>
+      <w:i/>
+      <w:iCs/>
+      <w:spacing w:val="13"/>
+      <w:sz w:val="24"/>
+      <w:szCs w:val="24"/>
+    </w:rPr>
+  </w:style>
+  <w:style w:type="character" w:customStyle="1" w:styleId="UntertitelZchn">
+    <w:name w:val="Untertitel Zchn"/>
+    <w:basedOn w:val="Absatz-Standardschriftart"/>
+    <w:link w:val="Untertitel"/>
+    <w:uiPriority w:val="11"/>
+    <w:rsid w:val="00E63976"/>
+    <w:rPr>
+      <w:rFonts w:asciiTheme="majorHAnsi" w:eastAsiaTheme="majorEastAsia" w:hAnsiTheme="majorHAnsi" w:cstheme="majorBidi"/>
+      <w:i/>
+      <w:iCs/>
+      <w:spacing w:val="13"/>
+      <w:sz w:val="24"/>
+      <w:szCs w:val="24"/>
+    </w:rPr>
+  </w:style>
+  <w:style w:type="character" w:styleId="Fett">
+    <w:name w:val="Strong"/>
+    <w:uiPriority w:val="22"/>
+    <w:qFormat/>
+    <w:rsid w:val="00E63976"/>
+    <w:rPr>
+      <w:b/>
+      <w:bCs/>
+    </w:rPr>
+  </w:style>
+  <w:style w:type="character" w:styleId="Hervorhebung">
+    <w:name w:val="Emphasis"/>
+    <w:uiPriority w:val="20"/>
+    <w:qFormat/>
+    <w:rsid w:val="00E63976"/>
+    <w:rPr>
+      <w:b/>
+      <w:bCs/>
+      <w:i/>
+      <w:iCs/>
+      <w:spacing w:val="10"/>
+      <w:bdr w:val="none" w:sz="0" w:space="0" w:color="auto"/>
+      <w:shd w:val="clear" w:color="auto" w:fill="auto"/>
+    </w:rPr>
+  </w:style>
+  <w:style w:type="paragraph" w:styleId="KeinLeerraum">
+    <w:name w:val="No Spacing"/>
+    <w:basedOn w:val="Standard"/>
+    <w:link w:val="KeinLeerraumZchn"/>
+    <w:uiPriority w:val="1"/>
+    <w:qFormat/>
+    <w:rsid w:val="00E63976"/>
+    <w:pPr>
+      <w:spacing w:after="0" w:line="240" w:lineRule="auto"/>
+    </w:pPr>
+  </w:style>
+  <w:style w:type="character" w:customStyle="1" w:styleId="KeinLeerraumZchn">
+    <w:name w:val="Kein Leerraum Zchn"/>
+    <w:basedOn w:val="Absatz-Standardschriftart"/>
+    <w:link w:val="KeinLeerraum"/>
+    <w:uiPriority w:val="1"/>
+    <w:rsid w:val="006B2875"/>
+  </w:style>
+  <w:style w:type="paragraph" w:styleId="Anfhrungszeichen">
+    <w:name w:val="Quote"/>
+    <w:basedOn w:val="Standard"/>
+    <w:next w:val="Standard"/>
+    <w:link w:val="AnfhrungszeichenZchn"/>
+    <w:uiPriority w:val="29"/>
+    <w:qFormat/>
+    <w:rsid w:val="00E63976"/>
+    <w:pPr>
+      <w:spacing w:before="200" w:after="0"/>
+      <w:ind w:left="360" w:right="360"/>
+    </w:pPr>
+    <w:rPr>
+      <w:i/>
+      <w:iCs/>
+    </w:rPr>
+  </w:style>
+  <w:style w:type="character" w:customStyle="1" w:styleId="AnfhrungszeichenZchn">
+    <w:name w:val="Anführungszeichen Zchn"/>
+    <w:basedOn w:val="Absatz-Standardschriftart"/>
+    <w:link w:val="Anfhrungszeichen"/>
+    <w:uiPriority w:val="29"/>
+    <w:rsid w:val="00E63976"/>
+    <w:rPr>
+      <w:i/>
+      <w:iCs/>
+    </w:rPr>
+  </w:style>
+  <w:style w:type="paragraph" w:styleId="IntensivesAnfhrungszeichen">
+    <w:name w:val="Intense Quote"/>
+    <w:basedOn w:val="Standard"/>
+    <w:next w:val="Standard"/>
+    <w:link w:val="IntensivesAnfhrungszeichenZchn"/>
+    <w:uiPriority w:val="30"/>
+    <w:qFormat/>
+    <w:rsid w:val="00E63976"/>
+    <w:pPr>
+      <w:pBdr>
+        <w:bottom w:val="single" w:sz="4" w:space="1" w:color="auto"/>
+      </w:pBdr>
+      <w:spacing w:before="200" w:after="280"/>
+      <w:ind w:left="1008" w:right="1152"/>
+      <w:jc w:val="both"/>
+    </w:pPr>
+    <w:rPr>
+      <w:b/>
+      <w:bCs/>
+      <w:i/>
+      <w:iCs/>
+    </w:rPr>
+  </w:style>
+  <w:style w:type="character" w:customStyle="1" w:styleId="IntensivesAnfhrungszeichenZchn">
+    <w:name w:val="Intensives Anführungszeichen Zchn"/>
+    <w:basedOn w:val="Absatz-Standardschriftart"/>
+    <w:link w:val="IntensivesAnfhrungszeichen"/>
+    <w:uiPriority w:val="30"/>
+    <w:rsid w:val="00E63976"/>
+    <w:rPr>
+      <w:b/>
+      <w:bCs/>
+      <w:i/>
+      <w:iCs/>
+    </w:rPr>
+  </w:style>
+  <w:style w:type="character" w:styleId="SchwacheHervorhebung">
+    <w:name w:val="Subtle Emphasis"/>
+    <w:uiPriority w:val="19"/>
+    <w:qFormat/>
+    <w:rsid w:val="00E63976"/>
+    <w:rPr>
+      <w:i/>
+      <w:iCs/>
+    </w:rPr>
+  </w:style>
+  <w:style w:type="character" w:styleId="IntensiveHervorhebung">
+    <w:name w:val="Intense Emphasis"/>
+    <w:uiPriority w:val="21"/>
+    <w:qFormat/>
+    <w:rsid w:val="00E63976"/>
+    <w:rPr>
+      <w:b/>
+      <w:bCs/>
+    </w:rPr>
+  </w:style>
+  <w:style w:type="character" w:styleId="SchwacherVerweis">
+    <w:name w:val="Subtle Reference"/>
+    <w:uiPriority w:val="31"/>
+    <w:qFormat/>
+    <w:rsid w:val="00E63976"/>
+    <w:rPr>
+      <w:smallCaps/>
+    </w:rPr>
+  </w:style>
+  <w:style w:type="character" w:styleId="IntensiverVerweis">
+    <w:name w:val="Intense Reference"/>
+    <w:uiPriority w:val="32"/>
+    <w:qFormat/>
+    <w:rsid w:val="00E63976"/>
+    <w:rPr>
+      <w:smallCaps/>
+      <w:spacing w:val="5"/>
+      <w:u w:val="single"/>
+    </w:rPr>
+  </w:style>
+  <w:style w:type="character" w:styleId="Buchtitel">
+    <w:name w:val="Book Title"/>
+    <w:uiPriority w:val="33"/>
+    <w:qFormat/>
+    <w:rsid w:val="00E63976"/>
+    <w:rPr>
+      <w:i/>
+      <w:iCs/>
+      <w:smallCaps/>
+      <w:spacing w:val="5"/>
+    </w:rPr>
+  </w:style>
+  <w:style w:type="paragraph" w:styleId="Inhaltsverzeichnisberschrift">
+    <w:name w:val="TOC Heading"/>
+    <w:basedOn w:val="berschrift1"/>
+    <w:next w:val="Standard"/>
+    <w:uiPriority w:val="39"/>
+    <w:semiHidden/>
+    <w:unhideWhenUsed/>
+    <w:qFormat/>
+    <w:rsid w:val="00E63976"/>
+    <w:pPr>
+      <w:outlineLvl w:val="9"/>
+    </w:pPr>
+  </w:style>
+  <w:style w:type="paragraph" w:customStyle="1" w:styleId="Bullet-ListHeadline">
+    <w:name w:val="Bullet-List Headline"/>
+    <w:basedOn w:val="Standard"/>
+    <w:link w:val="Bullet-ListHeadlineZchn"/>
+    <w:qFormat/>
+    <w:rsid w:val="00FF05B5"/>
+    <w:pPr>
+      <w:spacing w:before="120" w:after="0"/>
+    </w:pPr>
+    <w:rPr>
+      <w:b/>
+    </w:rPr>
+  </w:style>
+  <w:style w:type="paragraph" w:customStyle="1" w:styleId="UIClick-Path">
+    <w:name w:val="UI Click-Path"/>
+    <w:basedOn w:val="Standard"/>
+    <w:link w:val="UIClick-PathZchn"/>
+    <w:qFormat/>
+    <w:rsid w:val="00252269"/>
+    <w:pPr>
+      <w:spacing w:before="120" w:after="120"/>
+      <w:ind w:left="170"/>
+    </w:pPr>
+    <w:rPr>
+      <w:i/>
+    </w:rPr>
+  </w:style>
+  <w:style w:type="character" w:customStyle="1" w:styleId="Bullet-ListHeadlineZchn">
+    <w:name w:val="Bullet-List Headline Zchn"/>
+    <w:basedOn w:val="Absatz-Standardschriftart"/>
+    <w:link w:val="Bullet-ListHeadline"/>
+    <w:rsid w:val="00FF05B5"/>
+    <w:rPr>
+      <w:b/>
+    </w:rPr>
+  </w:style>
+  <w:style w:type="character" w:customStyle="1" w:styleId="UIClick-PathZchn">
+    <w:name w:val="UI Click-Path Zchn"/>
+    <w:basedOn w:val="Absatz-Standardschriftart"/>
+    <w:link w:val="UIClick-Path"/>
+    <w:rsid w:val="00252269"/>
+    <w:rPr>
+      <w:i/>
     </w:rPr>
   </w:style>
 </w:styles>
@@ -4029,7 +3919,7 @@
 <file path=word/theme/theme1.xml><?xml version="1.0" encoding="utf-8"?>
 <a:theme xmlns:a="http://schemas.openxmlformats.org/drawingml/2006/main" name="Larissa-Design">
   <a:themeElements>
-    <a:clrScheme name="Larissa">
+    <a:clrScheme name="Ananke">
       <a:dk1>
         <a:sysClr val="windowText" lastClr="000000"/>
       </a:dk1>
@@ -4037,34 +3927,34 @@
         <a:sysClr val="window" lastClr="FFFFFF"/>
       </a:lt1>
       <a:dk2>
-        <a:srgbClr val="1F497D"/>
+        <a:srgbClr val="69676D"/>
       </a:dk2>
       <a:lt2>
-        <a:srgbClr val="EEECE1"/>
+        <a:srgbClr val="C9C2D1"/>
       </a:lt2>
       <a:accent1>
-        <a:srgbClr val="4F81BD"/>
+        <a:srgbClr val="CEB966"/>
       </a:accent1>
       <a:accent2>
-        <a:srgbClr val="C0504D"/>
+        <a:srgbClr val="9CB084"/>
       </a:accent2>
       <a:accent3>
-        <a:srgbClr val="9BBB59"/>
+        <a:srgbClr val="6BB1C9"/>
       </a:accent3>
       <a:accent4>
-        <a:srgbClr val="8064A2"/>
+        <a:srgbClr val="6585CF"/>
       </a:accent4>
       <a:accent5>
-        <a:srgbClr val="4BACC6"/>
+        <a:srgbClr val="7E6BC9"/>
       </a:accent5>
       <a:accent6>
-        <a:srgbClr val="F79646"/>
+        <a:srgbClr val="A379BB"/>
       </a:accent6>
       <a:hlink>
-        <a:srgbClr val="0000FF"/>
+        <a:srgbClr val="410082"/>
       </a:hlink>
       <a:folHlink>
-        <a:srgbClr val="800080"/>
+        <a:srgbClr val="932968"/>
       </a:folHlink>
     </a:clrScheme>
     <a:fontScheme name="Larissa">
@@ -4314,7 +4204,7 @@
 </file>
 
 <file path=customXml/itemProps1.xml><?xml version="1.0" encoding="utf-8"?>
-<ds:datastoreItem xmlns:ds="http://schemas.openxmlformats.org/officeDocument/2006/customXml" ds:itemID="{9BFAD843-4AE3-44FA-B096-459A84AFBD8D}">
+<ds:datastoreItem xmlns:ds="http://schemas.openxmlformats.org/officeDocument/2006/customXml" ds:itemID="{D7FDF4A1-4241-446D-8DD6-D8073D684DF9}">
   <ds:schemaRefs>
     <ds:schemaRef ds:uri="http://schemas.openxmlformats.org/officeDocument/2006/bibliography"/>
   </ds:schemaRefs>

</xml_diff>

<commit_message>
Started a lesson for extending the personal PowerShell user profile with clipboard access
</commit_message>
<xml_diff>
--- a/Introduction to Windows PowerShell.docx
+++ b/Introduction to Windows PowerShell.docx
@@ -99,7 +99,7 @@
       <w:r>
         <w:rPr>
           <w:noProof/>
-          <w:lang w:eastAsia="de-DE"/>
+          <w:lang w:val="de-DE" w:eastAsia="de-DE" w:bidi="ar-SA"/>
         </w:rPr>
         <w:drawing>
           <wp:inline distT="0" distB="0" distL="0" distR="0">
@@ -352,7 +352,7 @@
       <w:r>
         <w:rPr>
           <w:noProof/>
-          <w:lang w:eastAsia="de-DE"/>
+          <w:lang w:val="de-DE" w:eastAsia="de-DE" w:bidi="ar-SA"/>
         </w:rPr>
         <w:drawing>
           <wp:inline distT="0" distB="0" distL="0" distR="0">
@@ -424,7 +424,7 @@
       <w:r>
         <w:rPr>
           <w:noProof/>
-          <w:lang w:eastAsia="de-DE"/>
+          <w:lang w:val="de-DE" w:eastAsia="de-DE" w:bidi="ar-SA"/>
         </w:rPr>
         <w:lastRenderedPageBreak/>
         <w:drawing>
@@ -491,7 +491,7 @@
       <w:r>
         <w:rPr>
           <w:noProof/>
-          <w:lang w:eastAsia="de-DE"/>
+          <w:lang w:val="de-DE" w:eastAsia="de-DE" w:bidi="ar-SA"/>
         </w:rPr>
         <w:drawing>
           <wp:inline distT="0" distB="0" distL="0" distR="0">
@@ -549,7 +549,7 @@
       <w:r>
         <w:rPr>
           <w:noProof/>
-          <w:lang w:eastAsia="de-DE"/>
+          <w:lang w:val="de-DE" w:eastAsia="de-DE" w:bidi="ar-SA"/>
         </w:rPr>
         <w:drawing>
           <wp:inline distT="0" distB="0" distL="0" distR="0">
@@ -921,18 +921,22 @@
           <w:ilvl w:val="0"/>
           <w:numId w:val="9"/>
         </w:numPr>
-      </w:pPr>
-      <w:r>
+        <w:rPr>
+          <w:lang w:val="de-DE"/>
+        </w:rPr>
+      </w:pPr>
+      <w:r>
+        <w:rPr>
+          <w:lang w:val="de-DE"/>
+        </w:rPr>
         <w:lastRenderedPageBreak/>
-        <w:t>Microsoft verabschiedet sich vom GUI</w:t>
-      </w:r>
-      <w:r>
-        <w:t xml:space="preserve"> - </w:t>
+        <w:t xml:space="preserve">Microsoft verabschiedet sich vom GUI - </w:t>
       </w:r>
       <w:hyperlink r:id="rId12" w:history="1">
         <w:r>
           <w:rPr>
             <w:rStyle w:val="Hyperlink"/>
+            <w:lang w:val="de-DE"/>
           </w:rPr>
           <w:t>http://www.golem.de/1109/86435.html</w:t>
         </w:r>
@@ -945,17 +949,21 @@
           <w:ilvl w:val="0"/>
           <w:numId w:val="9"/>
         </w:numPr>
-      </w:pPr>
-      <w:r>
-        <w:t>Powershell dominiert die Server-Verwaltung ab Windows Server 8</w:t>
-      </w:r>
-      <w:r>
-        <w:t xml:space="preserve"> - </w:t>
+        <w:rPr>
+          <w:lang w:val="de-DE"/>
+        </w:rPr>
+      </w:pPr>
+      <w:r>
+        <w:rPr>
+          <w:lang w:val="de-DE"/>
+        </w:rPr>
+        <w:t xml:space="preserve">Powershell dominiert die Server-Verwaltung ab Windows Server 8 - </w:t>
       </w:r>
       <w:hyperlink r:id="rId13" w:history="1">
         <w:r>
           <w:rPr>
             <w:rStyle w:val="Hyperlink"/>
+            <w:lang w:val="de-DE"/>
           </w:rPr>
           <w:t>http://www.nt4admins.de/themen/verwaltungs-tools/artikel/powershell-dominiert-die-server-verwaltung-ab-windows-server-8.html</w:t>
         </w:r>
@@ -1330,7 +1338,7 @@
       <w:r>
         <w:rPr>
           <w:noProof/>
-          <w:lang w:eastAsia="de-DE"/>
+          <w:lang w:val="de-DE" w:eastAsia="de-DE" w:bidi="ar-SA"/>
         </w:rPr>
         <w:drawing>
           <wp:inline distT="0" distB="0" distL="0" distR="0">
@@ -1394,7 +1402,7 @@
       <w:r>
         <w:rPr>
           <w:noProof/>
-          <w:lang w:eastAsia="de-DE"/>
+          <w:lang w:val="de-DE" w:eastAsia="de-DE" w:bidi="ar-SA"/>
         </w:rPr>
         <w:lastRenderedPageBreak/>
         <w:drawing>
@@ -1438,7 +1446,7 @@
       <w:r>
         <w:rPr>
           <w:noProof/>
-          <w:lang w:eastAsia="de-DE"/>
+          <w:lang w:val="de-DE" w:eastAsia="de-DE" w:bidi="ar-SA"/>
         </w:rPr>
         <w:drawing>
           <wp:inline distT="0" distB="0" distL="0" distR="0">
@@ -1518,7 +1526,7 @@
       <w:r>
         <w:rPr>
           <w:noProof/>
-          <w:lang w:eastAsia="de-DE"/>
+          <w:lang w:val="de-DE" w:eastAsia="de-DE" w:bidi="ar-SA"/>
         </w:rPr>
         <w:lastRenderedPageBreak/>
         <w:drawing>
@@ -1661,7 +1669,7 @@
       <w:r>
         <w:rPr>
           <w:noProof/>
-          <w:lang w:eastAsia="de-DE"/>
+          <w:lang w:val="de-DE" w:eastAsia="de-DE" w:bidi="ar-SA"/>
         </w:rPr>
         <w:drawing>
           <wp:inline distT="0" distB="0" distL="0" distR="0">
@@ -1834,7 +1842,85 @@
         <w:t>ons</w:t>
       </w:r>
     </w:p>
+    <w:p>
+      <w:pPr>
+        <w:pStyle w:val="berschrift3"/>
+      </w:pPr>
+      <w:r>
+        <w:t>Extending PowerShell with Clipboard Access</w:t>
+      </w:r>
+      <w:r>
+        <w:t xml:space="preserve"> (Lesson: Profile-Extension-Clipboard)</w:t>
+      </w:r>
+    </w:p>
     <w:p/>
+    <w:p>
+      <w:pPr>
+        <w:pStyle w:val="Bullet-ListHeadline"/>
+      </w:pPr>
+      <w:r>
+        <w:lastRenderedPageBreak/>
+        <w:t>Links</w:t>
+      </w:r>
+    </w:p>
+    <w:p>
+      <w:pPr>
+        <w:pStyle w:val="Listenabsatz"/>
+        <w:numPr>
+          <w:ilvl w:val="0"/>
+          <w:numId w:val="11"/>
+        </w:numPr>
+      </w:pPr>
+      <w:r>
+        <w:t>The Windows PowerShell Profile</w:t>
+      </w:r>
+      <w:r>
+        <w:t xml:space="preserve"> </w:t>
+      </w:r>
+      <w:r>
+        <w:sym w:font="Symbol" w:char="F02D"/>
+      </w:r>
+      <w:r>
+        <w:t xml:space="preserve"> </w:t>
+      </w:r>
+      <w:hyperlink r:id="rId27" w:history="1">
+        <w:r>
+          <w:rPr>
+            <w:rStyle w:val="Hyperlink"/>
+          </w:rPr>
+          <w:t>http://technet.microsoft.com/en-us/library/ee692764.aspx</w:t>
+        </w:r>
+      </w:hyperlink>
+    </w:p>
+    <w:p>
+      <w:pPr>
+        <w:pStyle w:val="Listenabsatz"/>
+        <w:numPr>
+          <w:ilvl w:val="0"/>
+          <w:numId w:val="11"/>
+        </w:numPr>
+      </w:pPr>
+      <w:r>
+        <w:t>Copy and Paste with Clipboard from PowerShell</w:t>
+      </w:r>
+      <w:r>
+        <w:t xml:space="preserve"> </w:t>
+      </w:r>
+      <w:r>
+        <w:sym w:font="Symbol" w:char="F02D"/>
+      </w:r>
+      <w:r>
+        <w:t xml:space="preserve"> </w:t>
+      </w:r>
+      <w:hyperlink r:id="rId28" w:history="1">
+        <w:r>
+          <w:rPr>
+            <w:rStyle w:val="Hyperlink"/>
+          </w:rPr>
+          <w:t>http://brianreiter.org/2010/09/03/copy-and-paste-with-clipboard-from-powershell/</w:t>
+        </w:r>
+      </w:hyperlink>
+    </w:p>
     <w:sectPr>
       <w:pgSz w:w="16839" w:h="23814" w:code="8"/>
       <w:pgMar w:top="720" w:right="720" w:bottom="720" w:left="720" w:header="708" w:footer="708" w:gutter="0"/>
@@ -1961,6 +2047,119 @@
     </w:lvl>
   </w:abstractNum>
   <w:abstractNum w:abstractNumId="1">
+    <w:nsid w:val="103B6945"/>
+    <w:multiLevelType w:val="hybridMultilevel"/>
+    <w:tmpl w:val="7EE45818"/>
+    <w:lvl w:ilvl="0" w:tplc="04070001">
+      <w:start w:val="1"/>
+      <w:numFmt w:val="bullet"/>
+      <w:lvlText w:val=""/>
+      <w:lvlJc w:val="left"/>
+      <w:pPr>
+        <w:ind w:left="720" w:hanging="360"/>
+      </w:pPr>
+      <w:rPr>
+        <w:rFonts w:ascii="Symbol" w:hAnsi="Symbol" w:hint="default"/>
+      </w:rPr>
+    </w:lvl>
+    <w:lvl w:ilvl="1" w:tplc="04070003" w:tentative="1">
+      <w:start w:val="1"/>
+      <w:numFmt w:val="bullet"/>
+      <w:lvlText w:val="o"/>
+      <w:lvlJc w:val="left"/>
+      <w:pPr>
+        <w:ind w:left="1440" w:hanging="360"/>
+      </w:pPr>
+      <w:rPr>
+        <w:rFonts w:ascii="Courier New" w:hAnsi="Courier New" w:cs="Courier New" w:hint="default"/>
+      </w:rPr>
+    </w:lvl>
+    <w:lvl w:ilvl="2" w:tplc="04070005" w:tentative="1">
+      <w:start w:val="1"/>
+      <w:numFmt w:val="bullet"/>
+      <w:lvlText w:val=""/>
+      <w:lvlJc w:val="left"/>
+      <w:pPr>
+        <w:ind w:left="2160" w:hanging="360"/>
+      </w:pPr>
+      <w:rPr>
+        <w:rFonts w:ascii="Wingdings" w:hAnsi="Wingdings" w:hint="default"/>
+      </w:rPr>
+    </w:lvl>
+    <w:lvl w:ilvl="3" w:tplc="04070001" w:tentative="1">
+      <w:start w:val="1"/>
+      <w:numFmt w:val="bullet"/>
+      <w:lvlText w:val=""/>
+      <w:lvlJc w:val="left"/>
+      <w:pPr>
+        <w:ind w:left="2880" w:hanging="360"/>
+      </w:pPr>
+      <w:rPr>
+        <w:rFonts w:ascii="Symbol" w:hAnsi="Symbol" w:hint="default"/>
+      </w:rPr>
+    </w:lvl>
+    <w:lvl w:ilvl="4" w:tplc="04070003" w:tentative="1">
+      <w:start w:val="1"/>
+      <w:numFmt w:val="bullet"/>
+      <w:lvlText w:val="o"/>
+      <w:lvlJc w:val="left"/>
+      <w:pPr>
+        <w:ind w:left="3600" w:hanging="360"/>
+      </w:pPr>
+      <w:rPr>
+        <w:rFonts w:ascii="Courier New" w:hAnsi="Courier New" w:cs="Courier New" w:hint="default"/>
+      </w:rPr>
+    </w:lvl>
+    <w:lvl w:ilvl="5" w:tplc="04070005" w:tentative="1">
+      <w:start w:val="1"/>
+      <w:numFmt w:val="bullet"/>
+      <w:lvlText w:val=""/>
+      <w:lvlJc w:val="left"/>
+      <w:pPr>
+        <w:ind w:left="4320" w:hanging="360"/>
+      </w:pPr>
+      <w:rPr>
+        <w:rFonts w:ascii="Wingdings" w:hAnsi="Wingdings" w:hint="default"/>
+      </w:rPr>
+    </w:lvl>
+    <w:lvl w:ilvl="6" w:tplc="04070001" w:tentative="1">
+      <w:start w:val="1"/>
+      <w:numFmt w:val="bullet"/>
+      <w:lvlText w:val=""/>
+      <w:lvlJc w:val="left"/>
+      <w:pPr>
+        <w:ind w:left="5040" w:hanging="360"/>
+      </w:pPr>
+      <w:rPr>
+        <w:rFonts w:ascii="Symbol" w:hAnsi="Symbol" w:hint="default"/>
+      </w:rPr>
+    </w:lvl>
+    <w:lvl w:ilvl="7" w:tplc="04070003" w:tentative="1">
+      <w:start w:val="1"/>
+      <w:numFmt w:val="bullet"/>
+      <w:lvlText w:val="o"/>
+      <w:lvlJc w:val="left"/>
+      <w:pPr>
+        <w:ind w:left="5760" w:hanging="360"/>
+      </w:pPr>
+      <w:rPr>
+        <w:rFonts w:ascii="Courier New" w:hAnsi="Courier New" w:cs="Courier New" w:hint="default"/>
+      </w:rPr>
+    </w:lvl>
+    <w:lvl w:ilvl="8" w:tplc="04070005" w:tentative="1">
+      <w:start w:val="1"/>
+      <w:numFmt w:val="bullet"/>
+      <w:lvlText w:val=""/>
+      <w:lvlJc w:val="left"/>
+      <w:pPr>
+        <w:ind w:left="6480" w:hanging="360"/>
+      </w:pPr>
+      <w:rPr>
+        <w:rFonts w:ascii="Wingdings" w:hAnsi="Wingdings" w:hint="default"/>
+      </w:rPr>
+    </w:lvl>
+  </w:abstractNum>
+  <w:abstractNum w:abstractNumId="2">
     <w:nsid w:val="30EB54D3"/>
     <w:multiLevelType w:val="hybridMultilevel"/>
     <w:tmpl w:val="E34A3FA6"/>
@@ -2073,7 +2272,7 @@
       </w:rPr>
     </w:lvl>
   </w:abstractNum>
-  <w:abstractNum w:abstractNumId="2">
+  <w:abstractNum w:abstractNumId="3">
     <w:nsid w:val="329F4A95"/>
     <w:multiLevelType w:val="hybridMultilevel"/>
     <w:tmpl w:val="14E62B92"/>
@@ -2186,7 +2385,7 @@
       </w:rPr>
     </w:lvl>
   </w:abstractNum>
-  <w:abstractNum w:abstractNumId="3">
+  <w:abstractNum w:abstractNumId="4">
     <w:nsid w:val="33422025"/>
     <w:multiLevelType w:val="hybridMultilevel"/>
     <w:tmpl w:val="AC0CF42A"/>
@@ -2299,7 +2498,7 @@
       </w:rPr>
     </w:lvl>
   </w:abstractNum>
-  <w:abstractNum w:abstractNumId="4">
+  <w:abstractNum w:abstractNumId="5">
     <w:nsid w:val="3DA53088"/>
     <w:multiLevelType w:val="hybridMultilevel"/>
     <w:tmpl w:val="C58AB0CC"/>
@@ -2412,7 +2611,7 @@
       </w:rPr>
     </w:lvl>
   </w:abstractNum>
-  <w:abstractNum w:abstractNumId="5">
+  <w:abstractNum w:abstractNumId="6">
     <w:nsid w:val="4B582C82"/>
     <w:multiLevelType w:val="hybridMultilevel"/>
     <w:tmpl w:val="822690BC"/>
@@ -2525,7 +2724,7 @@
       </w:rPr>
     </w:lvl>
   </w:abstractNum>
-  <w:abstractNum w:abstractNumId="6">
+  <w:abstractNum w:abstractNumId="7">
     <w:nsid w:val="526B1079"/>
     <w:multiLevelType w:val="hybridMultilevel"/>
     <w:tmpl w:val="447EE702"/>
@@ -2638,7 +2837,7 @@
       </w:rPr>
     </w:lvl>
   </w:abstractNum>
-  <w:abstractNum w:abstractNumId="7">
+  <w:abstractNum w:abstractNumId="8">
     <w:nsid w:val="6499092F"/>
     <w:multiLevelType w:val="hybridMultilevel"/>
     <w:tmpl w:val="E6782AD2"/>
@@ -2751,7 +2950,7 @@
       </w:rPr>
     </w:lvl>
   </w:abstractNum>
-  <w:abstractNum w:abstractNumId="8">
+  <w:abstractNum w:abstractNumId="9">
     <w:nsid w:val="64D32E5F"/>
     <w:multiLevelType w:val="hybridMultilevel"/>
     <w:tmpl w:val="5F1E7804"/>
@@ -2864,7 +3063,7 @@
       </w:rPr>
     </w:lvl>
   </w:abstractNum>
-  <w:abstractNum w:abstractNumId="9">
+  <w:abstractNum w:abstractNumId="10">
     <w:nsid w:val="7D60179B"/>
     <w:multiLevelType w:val="hybridMultilevel"/>
     <w:tmpl w:val="D98C8CD6"/>
@@ -2978,34 +3177,37 @@
     </w:lvl>
   </w:abstractNum>
   <w:num w:numId="1">
+    <w:abstractNumId w:val="9"/>
+  </w:num>
+  <w:num w:numId="2">
+    <w:abstractNumId w:val="6"/>
+  </w:num>
+  <w:num w:numId="3">
+    <w:abstractNumId w:val="2"/>
+  </w:num>
+  <w:num w:numId="4">
     <w:abstractNumId w:val="8"/>
   </w:num>
-  <w:num w:numId="2">
-    <w:abstractNumId w:val="5"/>
-  </w:num>
-  <w:num w:numId="3">
-    <w:abstractNumId w:val="1"/>
-  </w:num>
-  <w:num w:numId="4">
-    <w:abstractNumId w:val="7"/>
-  </w:num>
   <w:num w:numId="5">
-    <w:abstractNumId w:val="2"/>
+    <w:abstractNumId w:val="3"/>
   </w:num>
   <w:num w:numId="6">
-    <w:abstractNumId w:val="3"/>
+    <w:abstractNumId w:val="4"/>
   </w:num>
   <w:num w:numId="7">
     <w:abstractNumId w:val="0"/>
   </w:num>
   <w:num w:numId="8">
-    <w:abstractNumId w:val="4"/>
+    <w:abstractNumId w:val="5"/>
   </w:num>
   <w:num w:numId="9">
-    <w:abstractNumId w:val="9"/>
+    <w:abstractNumId w:val="10"/>
   </w:num>
   <w:num w:numId="10">
-    <w:abstractNumId w:val="6"/>
+    <w:abstractNumId w:val="7"/>
+  </w:num>
+  <w:num w:numId="11">
+    <w:abstractNumId w:val="1"/>
   </w:num>
 </w:numbering>
 </file>
@@ -3911,6 +4113,18 @@
     <w:rsid w:val="00252269"/>
     <w:rPr>
       <w:i/>
+    </w:rPr>
+  </w:style>
+  <w:style w:type="character" w:styleId="BesuchterHyperlink">
+    <w:name w:val="FollowedHyperlink"/>
+    <w:basedOn w:val="Absatz-Standardschriftart"/>
+    <w:uiPriority w:val="99"/>
+    <w:semiHidden/>
+    <w:unhideWhenUsed/>
+    <w:rsid w:val="007F56F4"/>
+    <w:rPr>
+      <w:color w:val="932968" w:themeColor="followedHyperlink"/>
+      <w:u w:val="single"/>
     </w:rPr>
   </w:style>
 </w:styles>
@@ -4204,7 +4418,7 @@
 </file>
 
 <file path=customXml/itemProps1.xml><?xml version="1.0" encoding="utf-8"?>
-<ds:datastoreItem xmlns:ds="http://schemas.openxmlformats.org/officeDocument/2006/customXml" ds:itemID="{D7FDF4A1-4241-446D-8DD6-D8073D684DF9}">
+<ds:datastoreItem xmlns:ds="http://schemas.openxmlformats.org/officeDocument/2006/customXml" ds:itemID="{6A89798A-D499-475D-AC6B-406ED0240ABE}">
   <ds:schemaRefs>
     <ds:schemaRef ds:uri="http://schemas.openxmlformats.org/officeDocument/2006/bibliography"/>
   </ds:schemaRefs>

</xml_diff>

<commit_message>
Added some more content to the Clipboard access lesson
</commit_message>
<xml_diff>
--- a/Introduction to Windows PowerShell.docx
+++ b/Introduction to Windows PowerShell.docx
@@ -1827,25 +1827,25 @@
       </w:r>
     </w:p>
     <w:p>
+      <w:r>
+        <w:t>PowerShell is case insensitive by default</w:t>
+      </w:r>
+    </w:p>
+    <w:p>
+      <w:pPr>
+        <w:pStyle w:val="berschrift2"/>
+      </w:pPr>
+      <w:r>
+        <w:t>Less</w:t>
+      </w:r>
+      <w:r>
+        <w:t>ons</w:t>
+      </w:r>
+    </w:p>
+    <w:p>
       <w:pPr>
         <w:pStyle w:val="berschrift3"/>
       </w:pPr>
-    </w:p>
-    <w:p>
-      <w:pPr>
-        <w:pStyle w:val="berschrift2"/>
-      </w:pPr>
-      <w:r>
-        <w:t>Less</w:t>
-      </w:r>
-      <w:r>
-        <w:t>ons</w:t>
-      </w:r>
-    </w:p>
-    <w:p>
-      <w:pPr>
-        <w:pStyle w:val="berschrift3"/>
-      </w:pPr>
       <w:r>
         <w:t>Extending PowerShell with Clipboard Access</w:t>
       </w:r>
@@ -1853,13 +1853,343 @@
         <w:t xml:space="preserve"> (Lesson: Profile-Extension-Clipboard)</w:t>
       </w:r>
     </w:p>
-    <w:p/>
+    <w:p>
+      <w:pPr>
+        <w:pStyle w:val="berschrift4"/>
+      </w:pPr>
+      <w:r>
+        <w:t>What it the PowerShell Profile</w:t>
+      </w:r>
+    </w:p>
+    <w:p>
+      <w:r>
+        <w:lastRenderedPageBreak/>
+        <w:t xml:space="preserve">The Windows PowerShell profile is simply a script file that runs </w:t>
+      </w:r>
+      <w:r>
+        <w:t>when you start</w:t>
+      </w:r>
+      <w:r>
+        <w:t xml:space="preserve"> Windows PowerShell.</w:t>
+      </w:r>
+      <w:r>
+        <w:t xml:space="preserve"> All functions defined in this script will be automatically available in your new PowerShell session.</w:t>
+      </w:r>
+    </w:p>
+    <w:p>
+      <w:pPr>
+        <w:pStyle w:val="Command-LineHeadline"/>
+      </w:pPr>
+      <w:r>
+        <w:t>The location of your PowerShell profile is stored in the $PROFILE variable:</w:t>
+      </w:r>
+    </w:p>
+    <w:p>
+      <w:pPr>
+        <w:pStyle w:val="Command-Line"/>
+      </w:pPr>
+      <w:r>
+        <w:t xml:space="preserve">&gt; </w:t>
+      </w:r>
+      <w:r>
+        <w:t>$profile</w:t>
+      </w:r>
+    </w:p>
+    <w:p>
+      <w:pPr>
+        <w:pStyle w:val="Command-Line"/>
+      </w:pPr>
+      <w:r>
+        <w:t>C:\Users\Administrator\Documents\WindowsPowerShell\Microsoft.PowerShell_profile.ps1</w:t>
+      </w:r>
+    </w:p>
+    <w:p>
+      <w:pPr>
+        <w:pStyle w:val="Command-Line"/>
+        <w:ind w:left="0"/>
+      </w:pPr>
+    </w:p>
+    <w:p>
+      <w:pPr>
+        <w:pStyle w:val="Command-Line"/>
+        <w:ind w:left="0"/>
+      </w:pPr>
+      <w:r>
+        <w:rPr>
+          <w:noProof/>
+          <w:lang w:val="de-DE" w:eastAsia="de-DE" w:bidi="ar-SA"/>
+        </w:rPr>
+        <w:drawing>
+          <wp:inline distT="0" distB="0" distL="0" distR="0">
+            <wp:extent cx="7047620" cy="2161905"/>
+            <wp:effectExtent l="19050" t="0" r="880" b="0"/>
+            <wp:docPr id="12" name="Grafik 11" descr="Screenshot-01-Profile-Variable.png"/>
+            <wp:cNvGraphicFramePr>
+              <a:graphicFrameLocks xmlns:a="http://schemas.openxmlformats.org/drawingml/2006/main" noChangeAspect="1"/>
+            </wp:cNvGraphicFramePr>
+            <a:graphic xmlns:a="http://schemas.openxmlformats.org/drawingml/2006/main">
+              <a:graphicData uri="http://schemas.openxmlformats.org/drawingml/2006/picture">
+                <pic:pic xmlns:pic="http://schemas.openxmlformats.org/drawingml/2006/picture">
+                  <pic:nvPicPr>
+                    <pic:cNvPr id="0" name="Screenshot-01-Profile-Variable.png"/>
+                    <pic:cNvPicPr/>
+                  </pic:nvPicPr>
+                  <pic:blipFill>
+                    <a:blip r:embed="rId27" cstate="print"/>
+                    <a:stretch>
+                      <a:fillRect/>
+                    </a:stretch>
+                  </pic:blipFill>
+                  <pic:spPr>
+                    <a:xfrm>
+                      <a:off x="0" y="0"/>
+                      <a:ext cx="7047620" cy="2161905"/>
+                    </a:xfrm>
+                    <a:prstGeom prst="rect">
+                      <a:avLst/>
+                    </a:prstGeom>
+                  </pic:spPr>
+                </pic:pic>
+              </a:graphicData>
+            </a:graphic>
+          </wp:inline>
+        </w:drawing>
+      </w:r>
+    </w:p>
+    <w:p>
+      <w:pPr>
+        <w:pStyle w:val="Command-LineHeadline"/>
+      </w:pPr>
+      <w:r>
+        <w:t>You can edit your profile</w:t>
+      </w:r>
+      <w:r>
+        <w:t xml:space="preserve"> script</w:t>
+      </w:r>
+      <w:r>
+        <w:t xml:space="preserve"> by entering:</w:t>
+      </w:r>
+    </w:p>
+    <w:p>
+      <w:pPr>
+        <w:pStyle w:val="Command-Line"/>
+      </w:pPr>
+      <w:r>
+        <w:t xml:space="preserve">&gt; </w:t>
+      </w:r>
+      <w:proofErr w:type="gramStart"/>
+      <w:r>
+        <w:t>notepad</w:t>
+      </w:r>
+      <w:proofErr w:type="gramEnd"/>
+      <w:r>
+        <w:t xml:space="preserve"> $profile</w:t>
+      </w:r>
+    </w:p>
+    <w:p>
+      <w:pPr>
+        <w:pStyle w:val="Command-LineHeadline"/>
+      </w:pPr>
+      <w:r>
+        <w:t>In case you don’t have a profile script you will get a message like this:</w:t>
+      </w:r>
+    </w:p>
+    <w:p>
+      <w:r>
+        <w:rPr>
+          <w:noProof/>
+          <w:lang w:val="de-DE" w:eastAsia="de-DE" w:bidi="ar-SA"/>
+        </w:rPr>
+        <w:drawing>
+          <wp:inline distT="0" distB="0" distL="0" distR="0">
+            <wp:extent cx="8857143" cy="2780953"/>
+            <wp:effectExtent l="19050" t="0" r="1107" b="0"/>
+            <wp:docPr id="11" name="Grafik 10" descr="Screenshot-02-Profile-Does-Not-Exist.png"/>
+            <wp:cNvGraphicFramePr>
+              <a:graphicFrameLocks xmlns:a="http://schemas.openxmlformats.org/drawingml/2006/main" noChangeAspect="1"/>
+            </wp:cNvGraphicFramePr>
+            <a:graphic xmlns:a="http://schemas.openxmlformats.org/drawingml/2006/main">
+              <a:graphicData uri="http://schemas.openxmlformats.org/drawingml/2006/picture">
+                <pic:pic xmlns:pic="http://schemas.openxmlformats.org/drawingml/2006/picture">
+                  <pic:nvPicPr>
+                    <pic:cNvPr id="0" name="Screenshot-02-Profile-Does-Not-Exist.png"/>
+                    <pic:cNvPicPr/>
+                  </pic:nvPicPr>
+                  <pic:blipFill>
+                    <a:blip r:embed="rId28" cstate="print"/>
+                    <a:stretch>
+                      <a:fillRect/>
+                    </a:stretch>
+                  </pic:blipFill>
+                  <pic:spPr>
+                    <a:xfrm>
+                      <a:off x="0" y="0"/>
+                      <a:ext cx="8857143" cy="2780953"/>
+                    </a:xfrm>
+                    <a:prstGeom prst="rect">
+                      <a:avLst/>
+                    </a:prstGeom>
+                  </pic:spPr>
+                </pic:pic>
+              </a:graphicData>
+            </a:graphic>
+          </wp:inline>
+        </w:drawing>
+      </w:r>
+    </w:p>
+    <w:p>
+      <w:pPr>
+        <w:pStyle w:val="Command-LineHeadline"/>
+      </w:pPr>
+      <w:r>
+        <w:t xml:space="preserve">In order to create the profile script and open it with notepad </w:t>
+      </w:r>
+      <w:proofErr w:type="gramStart"/>
+      <w:r>
+        <w:t>type</w:t>
+      </w:r>
+      <w:proofErr w:type="gramEnd"/>
+      <w:r>
+        <w:t xml:space="preserve"> this command:</w:t>
+      </w:r>
+    </w:p>
+    <w:p>
+      <w:pPr>
+        <w:pStyle w:val="Command-Line"/>
+      </w:pPr>
+      <w:r>
+        <w:t xml:space="preserve">&gt; </w:t>
+      </w:r>
+      <w:proofErr w:type="gramStart"/>
+      <w:r>
+        <w:t>notepad</w:t>
+      </w:r>
+      <w:proofErr w:type="gramEnd"/>
+      <w:r>
+        <w:t xml:space="preserve"> (New-Item $PROFILE -Type file -force)</w:t>
+      </w:r>
+    </w:p>
+    <w:p>
+      <w:r>
+        <w:rPr>
+          <w:noProof/>
+          <w:lang w:val="de-DE" w:eastAsia="de-DE" w:bidi="ar-SA"/>
+        </w:rPr>
+        <w:drawing>
+          <wp:inline distT="0" distB="0" distL="0" distR="0">
+            <wp:extent cx="8200001" cy="2428572"/>
+            <wp:effectExtent l="19050" t="0" r="0" b="0"/>
+            <wp:docPr id="13" name="Grafik 12" descr="Screenshot-03-Creating-a-Profile.png"/>
+            <wp:cNvGraphicFramePr>
+              <a:graphicFrameLocks xmlns:a="http://schemas.openxmlformats.org/drawingml/2006/main" noChangeAspect="1"/>
+            </wp:cNvGraphicFramePr>
+            <a:graphic xmlns:a="http://schemas.openxmlformats.org/drawingml/2006/main">
+              <a:graphicData uri="http://schemas.openxmlformats.org/drawingml/2006/picture">
+                <pic:pic xmlns:pic="http://schemas.openxmlformats.org/drawingml/2006/picture">
+                  <pic:nvPicPr>
+                    <pic:cNvPr id="0" name="Screenshot-03-Creating-a-Profile.png"/>
+                    <pic:cNvPicPr/>
+                  </pic:nvPicPr>
+                  <pic:blipFill>
+                    <a:blip r:embed="rId29" cstate="print"/>
+                    <a:stretch>
+                      <a:fillRect/>
+                    </a:stretch>
+                  </pic:blipFill>
+                  <pic:spPr>
+                    <a:xfrm>
+                      <a:off x="0" y="0"/>
+                      <a:ext cx="8200001" cy="2428572"/>
+                    </a:xfrm>
+                    <a:prstGeom prst="rect">
+                      <a:avLst/>
+                    </a:prstGeom>
+                  </pic:spPr>
+                </pic:pic>
+              </a:graphicData>
+            </a:graphic>
+          </wp:inline>
+        </w:drawing>
+      </w:r>
+    </w:p>
+    <w:p>
+      <w:r>
+        <w:t>Everything that you add to this script will be executed when you launch a new instance of PowerShell.</w:t>
+      </w:r>
+    </w:p>
+    <w:p>
+      <w:pPr>
+        <w:pStyle w:val="Command-LineHeadline"/>
+      </w:pPr>
+      <w:r>
+        <w:t>In order to open the directory of the profile script you can enter:</w:t>
+      </w:r>
+    </w:p>
+    <w:p>
+      <w:pPr>
+        <w:pStyle w:val="Command-Line"/>
+      </w:pPr>
+      <w:r>
+        <w:t xml:space="preserve">&gt; </w:t>
+      </w:r>
+      <w:proofErr w:type="gramStart"/>
+      <w:r>
+        <w:t>explorer</w:t>
+      </w:r>
+      <w:proofErr w:type="gramEnd"/>
+      <w:r>
+        <w:t xml:space="preserve"> (Get-Item $PROFILE).Directory</w:t>
+      </w:r>
+    </w:p>
+    <w:p>
+      <w:r>
+        <w:rPr>
+          <w:noProof/>
+          <w:lang w:val="de-DE" w:eastAsia="de-DE" w:bidi="ar-SA"/>
+        </w:rPr>
+        <w:lastRenderedPageBreak/>
+        <w:drawing>
+          <wp:inline distT="0" distB="0" distL="0" distR="0">
+            <wp:extent cx="9752382" cy="4352381"/>
+            <wp:effectExtent l="19050" t="0" r="1218" b="0"/>
+            <wp:docPr id="14" name="Grafik 13" descr="Screenshot-04-Open-Profile-Directory-in-Windows-Explorer.png"/>
+            <wp:cNvGraphicFramePr>
+              <a:graphicFrameLocks xmlns:a="http://schemas.openxmlformats.org/drawingml/2006/main" noChangeAspect="1"/>
+            </wp:cNvGraphicFramePr>
+            <a:graphic xmlns:a="http://schemas.openxmlformats.org/drawingml/2006/main">
+              <a:graphicData uri="http://schemas.openxmlformats.org/drawingml/2006/picture">
+                <pic:pic xmlns:pic="http://schemas.openxmlformats.org/drawingml/2006/picture">
+                  <pic:nvPicPr>
+                    <pic:cNvPr id="0" name="Screenshot-04-Open-Profile-Directory-in-Windows-Explorer.png"/>
+                    <pic:cNvPicPr/>
+                  </pic:nvPicPr>
+                  <pic:blipFill>
+                    <a:blip r:embed="rId30" cstate="print"/>
+                    <a:stretch>
+                      <a:fillRect/>
+                    </a:stretch>
+                  </pic:blipFill>
+                  <pic:spPr>
+                    <a:xfrm>
+                      <a:off x="0" y="0"/>
+                      <a:ext cx="9752382" cy="4352381"/>
+                    </a:xfrm>
+                    <a:prstGeom prst="rect">
+                      <a:avLst/>
+                    </a:prstGeom>
+                  </pic:spPr>
+                </pic:pic>
+              </a:graphicData>
+            </a:graphic>
+          </wp:inline>
+        </w:drawing>
+      </w:r>
+    </w:p>
     <w:p>
       <w:pPr>
         <w:pStyle w:val="Bullet-ListHeadline"/>
       </w:pPr>
       <w:r>
-        <w:lastRenderedPageBreak/>
         <w:t>Links</w:t>
       </w:r>
     </w:p>
@@ -1883,7 +2213,7 @@
       <w:r>
         <w:t xml:space="preserve"> </w:t>
       </w:r>
-      <w:hyperlink r:id="rId27" w:history="1">
+      <w:hyperlink r:id="rId31" w:history="1">
         <w:r>
           <w:rPr>
             <w:rStyle w:val="Hyperlink"/>
@@ -1912,7 +2242,7 @@
       <w:r>
         <w:t xml:space="preserve"> </w:t>
       </w:r>
-      <w:hyperlink r:id="rId28" w:history="1">
+      <w:hyperlink r:id="rId32" w:history="1">
         <w:r>
           <w:rPr>
             <w:rStyle w:val="Hyperlink"/>
@@ -1934,6 +2264,119 @@
 <file path=word/numbering.xml><?xml version="1.0" encoding="utf-8"?>
 <w:numbering xmlns:ve="http://schemas.openxmlformats.org/markup-compatibility/2006" xmlns:o="urn:schemas-microsoft-com:office:office" xmlns:r="http://schemas.openxmlformats.org/officeDocument/2006/relationships" xmlns:m="http://schemas.openxmlformats.org/officeDocument/2006/math" xmlns:v="urn:schemas-microsoft-com:vml" xmlns:wp="http://schemas.openxmlformats.org/drawingml/2006/wordprocessingDrawing" xmlns:w10="urn:schemas-microsoft-com:office:word" xmlns:w="http://schemas.openxmlformats.org/wordprocessingml/2006/main" xmlns:wne="http://schemas.microsoft.com/office/word/2006/wordml">
   <w:abstractNum w:abstractNumId="0">
+    <w:nsid w:val="0E7E19C2"/>
+    <w:multiLevelType w:val="hybridMultilevel"/>
+    <w:tmpl w:val="C5B8D7DE"/>
+    <w:lvl w:ilvl="0" w:tplc="04070001">
+      <w:start w:val="1"/>
+      <w:numFmt w:val="bullet"/>
+      <w:lvlText w:val=""/>
+      <w:lvlJc w:val="left"/>
+      <w:pPr>
+        <w:ind w:left="720" w:hanging="360"/>
+      </w:pPr>
+      <w:rPr>
+        <w:rFonts w:ascii="Symbol" w:hAnsi="Symbol" w:hint="default"/>
+      </w:rPr>
+    </w:lvl>
+    <w:lvl w:ilvl="1" w:tplc="04070003" w:tentative="1">
+      <w:start w:val="1"/>
+      <w:numFmt w:val="bullet"/>
+      <w:lvlText w:val="o"/>
+      <w:lvlJc w:val="left"/>
+      <w:pPr>
+        <w:ind w:left="1440" w:hanging="360"/>
+      </w:pPr>
+      <w:rPr>
+        <w:rFonts w:ascii="Courier New" w:hAnsi="Courier New" w:cs="Courier New" w:hint="default"/>
+      </w:rPr>
+    </w:lvl>
+    <w:lvl w:ilvl="2" w:tplc="04070005" w:tentative="1">
+      <w:start w:val="1"/>
+      <w:numFmt w:val="bullet"/>
+      <w:lvlText w:val=""/>
+      <w:lvlJc w:val="left"/>
+      <w:pPr>
+        <w:ind w:left="2160" w:hanging="360"/>
+      </w:pPr>
+      <w:rPr>
+        <w:rFonts w:ascii="Wingdings" w:hAnsi="Wingdings" w:hint="default"/>
+      </w:rPr>
+    </w:lvl>
+    <w:lvl w:ilvl="3" w:tplc="04070001" w:tentative="1">
+      <w:start w:val="1"/>
+      <w:numFmt w:val="bullet"/>
+      <w:lvlText w:val=""/>
+      <w:lvlJc w:val="left"/>
+      <w:pPr>
+        <w:ind w:left="2880" w:hanging="360"/>
+      </w:pPr>
+      <w:rPr>
+        <w:rFonts w:ascii="Symbol" w:hAnsi="Symbol" w:hint="default"/>
+      </w:rPr>
+    </w:lvl>
+    <w:lvl w:ilvl="4" w:tplc="04070003" w:tentative="1">
+      <w:start w:val="1"/>
+      <w:numFmt w:val="bullet"/>
+      <w:lvlText w:val="o"/>
+      <w:lvlJc w:val="left"/>
+      <w:pPr>
+        <w:ind w:left="3600" w:hanging="360"/>
+      </w:pPr>
+      <w:rPr>
+        <w:rFonts w:ascii="Courier New" w:hAnsi="Courier New" w:cs="Courier New" w:hint="default"/>
+      </w:rPr>
+    </w:lvl>
+    <w:lvl w:ilvl="5" w:tplc="04070005" w:tentative="1">
+      <w:start w:val="1"/>
+      <w:numFmt w:val="bullet"/>
+      <w:lvlText w:val=""/>
+      <w:lvlJc w:val="left"/>
+      <w:pPr>
+        <w:ind w:left="4320" w:hanging="360"/>
+      </w:pPr>
+      <w:rPr>
+        <w:rFonts w:ascii="Wingdings" w:hAnsi="Wingdings" w:hint="default"/>
+      </w:rPr>
+    </w:lvl>
+    <w:lvl w:ilvl="6" w:tplc="04070001" w:tentative="1">
+      <w:start w:val="1"/>
+      <w:numFmt w:val="bullet"/>
+      <w:lvlText w:val=""/>
+      <w:lvlJc w:val="left"/>
+      <w:pPr>
+        <w:ind w:left="5040" w:hanging="360"/>
+      </w:pPr>
+      <w:rPr>
+        <w:rFonts w:ascii="Symbol" w:hAnsi="Symbol" w:hint="default"/>
+      </w:rPr>
+    </w:lvl>
+    <w:lvl w:ilvl="7" w:tplc="04070003" w:tentative="1">
+      <w:start w:val="1"/>
+      <w:numFmt w:val="bullet"/>
+      <w:lvlText w:val="o"/>
+      <w:lvlJc w:val="left"/>
+      <w:pPr>
+        <w:ind w:left="5760" w:hanging="360"/>
+      </w:pPr>
+      <w:rPr>
+        <w:rFonts w:ascii="Courier New" w:hAnsi="Courier New" w:cs="Courier New" w:hint="default"/>
+      </w:rPr>
+    </w:lvl>
+    <w:lvl w:ilvl="8" w:tplc="04070005" w:tentative="1">
+      <w:start w:val="1"/>
+      <w:numFmt w:val="bullet"/>
+      <w:lvlText w:val=""/>
+      <w:lvlJc w:val="left"/>
+      <w:pPr>
+        <w:ind w:left="6480" w:hanging="360"/>
+      </w:pPr>
+      <w:rPr>
+        <w:rFonts w:ascii="Wingdings" w:hAnsi="Wingdings" w:hint="default"/>
+      </w:rPr>
+    </w:lvl>
+  </w:abstractNum>
+  <w:abstractNum w:abstractNumId="1">
     <w:nsid w:val="0EBE4A74"/>
     <w:multiLevelType w:val="hybridMultilevel"/>
     <w:tmpl w:val="08C49D16"/>
@@ -2046,7 +2489,7 @@
       </w:rPr>
     </w:lvl>
   </w:abstractNum>
-  <w:abstractNum w:abstractNumId="1">
+  <w:abstractNum w:abstractNumId="2">
     <w:nsid w:val="103B6945"/>
     <w:multiLevelType w:val="hybridMultilevel"/>
     <w:tmpl w:val="7EE45818"/>
@@ -2159,7 +2602,7 @@
       </w:rPr>
     </w:lvl>
   </w:abstractNum>
-  <w:abstractNum w:abstractNumId="2">
+  <w:abstractNum w:abstractNumId="3">
     <w:nsid w:val="30EB54D3"/>
     <w:multiLevelType w:val="hybridMultilevel"/>
     <w:tmpl w:val="E34A3FA6"/>
@@ -2272,7 +2715,7 @@
       </w:rPr>
     </w:lvl>
   </w:abstractNum>
-  <w:abstractNum w:abstractNumId="3">
+  <w:abstractNum w:abstractNumId="4">
     <w:nsid w:val="329F4A95"/>
     <w:multiLevelType w:val="hybridMultilevel"/>
     <w:tmpl w:val="14E62B92"/>
@@ -2385,7 +2828,7 @@
       </w:rPr>
     </w:lvl>
   </w:abstractNum>
-  <w:abstractNum w:abstractNumId="4">
+  <w:abstractNum w:abstractNumId="5">
     <w:nsid w:val="33422025"/>
     <w:multiLevelType w:val="hybridMultilevel"/>
     <w:tmpl w:val="AC0CF42A"/>
@@ -2498,7 +2941,7 @@
       </w:rPr>
     </w:lvl>
   </w:abstractNum>
-  <w:abstractNum w:abstractNumId="5">
+  <w:abstractNum w:abstractNumId="6">
     <w:nsid w:val="3DA53088"/>
     <w:multiLevelType w:val="hybridMultilevel"/>
     <w:tmpl w:val="C58AB0CC"/>
@@ -2611,7 +3054,7 @@
       </w:rPr>
     </w:lvl>
   </w:abstractNum>
-  <w:abstractNum w:abstractNumId="6">
+  <w:abstractNum w:abstractNumId="7">
     <w:nsid w:val="4B582C82"/>
     <w:multiLevelType w:val="hybridMultilevel"/>
     <w:tmpl w:val="822690BC"/>
@@ -2724,7 +3167,7 @@
       </w:rPr>
     </w:lvl>
   </w:abstractNum>
-  <w:abstractNum w:abstractNumId="7">
+  <w:abstractNum w:abstractNumId="8">
     <w:nsid w:val="526B1079"/>
     <w:multiLevelType w:val="hybridMultilevel"/>
     <w:tmpl w:val="447EE702"/>
@@ -2837,7 +3280,7 @@
       </w:rPr>
     </w:lvl>
   </w:abstractNum>
-  <w:abstractNum w:abstractNumId="8">
+  <w:abstractNum w:abstractNumId="9">
     <w:nsid w:val="6499092F"/>
     <w:multiLevelType w:val="hybridMultilevel"/>
     <w:tmpl w:val="E6782AD2"/>
@@ -2950,7 +3393,7 @@
       </w:rPr>
     </w:lvl>
   </w:abstractNum>
-  <w:abstractNum w:abstractNumId="9">
+  <w:abstractNum w:abstractNumId="10">
     <w:nsid w:val="64D32E5F"/>
     <w:multiLevelType w:val="hybridMultilevel"/>
     <w:tmpl w:val="5F1E7804"/>
@@ -3063,7 +3506,7 @@
       </w:rPr>
     </w:lvl>
   </w:abstractNum>
-  <w:abstractNum w:abstractNumId="10">
+  <w:abstractNum w:abstractNumId="11">
     <w:nsid w:val="7D60179B"/>
     <w:multiLevelType w:val="hybridMultilevel"/>
     <w:tmpl w:val="D98C8CD6"/>
@@ -3177,37 +3620,40 @@
     </w:lvl>
   </w:abstractNum>
   <w:num w:numId="1">
+    <w:abstractNumId w:val="10"/>
+  </w:num>
+  <w:num w:numId="2">
+    <w:abstractNumId w:val="7"/>
+  </w:num>
+  <w:num w:numId="3">
+    <w:abstractNumId w:val="3"/>
+  </w:num>
+  <w:num w:numId="4">
     <w:abstractNumId w:val="9"/>
   </w:num>
-  <w:num w:numId="2">
+  <w:num w:numId="5">
+    <w:abstractNumId w:val="4"/>
+  </w:num>
+  <w:num w:numId="6">
+    <w:abstractNumId w:val="5"/>
+  </w:num>
+  <w:num w:numId="7">
+    <w:abstractNumId w:val="1"/>
+  </w:num>
+  <w:num w:numId="8">
     <w:abstractNumId w:val="6"/>
   </w:num>
-  <w:num w:numId="3">
+  <w:num w:numId="9">
+    <w:abstractNumId w:val="11"/>
+  </w:num>
+  <w:num w:numId="10">
+    <w:abstractNumId w:val="8"/>
+  </w:num>
+  <w:num w:numId="11">
     <w:abstractNumId w:val="2"/>
   </w:num>
-  <w:num w:numId="4">
-    <w:abstractNumId w:val="8"/>
-  </w:num>
-  <w:num w:numId="5">
-    <w:abstractNumId w:val="3"/>
-  </w:num>
-  <w:num w:numId="6">
-    <w:abstractNumId w:val="4"/>
-  </w:num>
-  <w:num w:numId="7">
+  <w:num w:numId="12">
     <w:abstractNumId w:val="0"/>
-  </w:num>
-  <w:num w:numId="8">
-    <w:abstractNumId w:val="5"/>
-  </w:num>
-  <w:num w:numId="9">
-    <w:abstractNumId w:val="10"/>
-  </w:num>
-  <w:num w:numId="10">
-    <w:abstractNumId w:val="7"/>
-  </w:num>
-  <w:num w:numId="11">
-    <w:abstractNumId w:val="1"/>
   </w:num>
 </w:numbering>
 </file>
@@ -4418,7 +4864,7 @@
 </file>
 
 <file path=customXml/itemProps1.xml><?xml version="1.0" encoding="utf-8"?>
-<ds:datastoreItem xmlns:ds="http://schemas.openxmlformats.org/officeDocument/2006/customXml" ds:itemID="{6A89798A-D499-475D-AC6B-406ED0240ABE}">
+<ds:datastoreItem xmlns:ds="http://schemas.openxmlformats.org/officeDocument/2006/customXml" ds:itemID="{6731E5BF-9E03-4541-A993-646064965DEE}">
   <ds:schemaRefs>
     <ds:schemaRef ds:uri="http://schemas.openxmlformats.org/officeDocument/2006/bibliography"/>
   </ds:schemaRefs>

</xml_diff>

<commit_message>
Added some more resources and the code to the clipboard access lesson
</commit_message>
<xml_diff>
--- a/Introduction to Windows PowerShell.docx
+++ b/Introduction to Windows PowerShell.docx
@@ -2186,6 +2186,172 @@
       </w:r>
     </w:p>
     <w:p>
+      <w:r>
+        <w:t>Now you can add the functions for reading and writing to and from the Windows Clipboard to your personal PowerShell profile:</w:t>
+      </w:r>
+    </w:p>
+    <w:p>
+      <w:pPr>
+        <w:pStyle w:val="Command-Line"/>
+      </w:pPr>
+      <w:proofErr w:type="gramStart"/>
+      <w:r>
+        <w:t>new-alias</w:t>
+      </w:r>
+      <w:proofErr w:type="gramEnd"/>
+      <w:r>
+        <w:t xml:space="preserve"> </w:t>
+      </w:r>
+      <w:r>
+        <w:t>Out-Clipboard $</w:t>
+      </w:r>
+      <w:proofErr w:type="spellStart"/>
+      <w:r>
+        <w:t>env:SystemRoot</w:t>
+      </w:r>
+      <w:proofErr w:type="spellEnd"/>
+      <w:r>
+        <w:t>\system32\clip.exe</w:t>
+      </w:r>
+    </w:p>
+    <w:p>
+      <w:pPr>
+        <w:pStyle w:val="Command-Line"/>
+      </w:pPr>
+    </w:p>
+    <w:p>
+      <w:pPr>
+        <w:pStyle w:val="Command-Line"/>
+      </w:pPr>
+      <w:proofErr w:type="gramStart"/>
+      <w:r>
+        <w:t>function</w:t>
+      </w:r>
+      <w:proofErr w:type="gramEnd"/>
+      <w:r>
+        <w:t xml:space="preserve"> Get-</w:t>
+      </w:r>
+      <w:proofErr w:type="spellStart"/>
+      <w:r>
+        <w:t>ClipboardText</w:t>
+      </w:r>
+      <w:proofErr w:type="spellEnd"/>
+      <w:r>
+        <w:t>()</w:t>
+      </w:r>
+    </w:p>
+    <w:p>
+      <w:pPr>
+        <w:pStyle w:val="Command-Line"/>
+      </w:pPr>
+      <w:r>
+        <w:t>{</w:t>
+      </w:r>
+    </w:p>
+    <w:p>
+      <w:pPr>
+        <w:pStyle w:val="Command-Line"/>
+      </w:pPr>
+      <w:r>
+        <w:tab/>
+        <w:t>Add-Type -</w:t>
+      </w:r>
+      <w:proofErr w:type="spellStart"/>
+      <w:r>
+        <w:t>AssemblyName</w:t>
+      </w:r>
+      <w:proofErr w:type="spellEnd"/>
+      <w:r>
+        <w:t xml:space="preserve"> </w:t>
+      </w:r>
+      <w:proofErr w:type="spellStart"/>
+      <w:r>
+        <w:t>System.Windows.Forms</w:t>
+      </w:r>
+      <w:proofErr w:type="spellEnd"/>
+    </w:p>
+    <w:p>
+      <w:pPr>
+        <w:pStyle w:val="Command-Line"/>
+      </w:pPr>
+      <w:r>
+        <w:tab/>
+        <w:t>$</w:t>
+      </w:r>
+      <w:proofErr w:type="spellStart"/>
+      <w:r>
+        <w:t>tb</w:t>
+      </w:r>
+      <w:proofErr w:type="spellEnd"/>
+      <w:r>
+        <w:t xml:space="preserve"> = New-Object </w:t>
+      </w:r>
+      <w:proofErr w:type="spellStart"/>
+      <w:r>
+        <w:t>System.Windows.Forms.TextBox</w:t>
+      </w:r>
+      <w:proofErr w:type="spellEnd"/>
+    </w:p>
+    <w:p>
+      <w:pPr>
+        <w:pStyle w:val="Command-Line"/>
+      </w:pPr>
+      <w:r>
+        <w:tab/>
+        <w:t>$</w:t>
+      </w:r>
+      <w:proofErr w:type="spellStart"/>
+      <w:r>
+        <w:t>tb.Multiline</w:t>
+      </w:r>
+      <w:proofErr w:type="spellEnd"/>
+      <w:r>
+        <w:t xml:space="preserve"> = $true</w:t>
+      </w:r>
+    </w:p>
+    <w:p>
+      <w:pPr>
+        <w:pStyle w:val="Command-Line"/>
+      </w:pPr>
+      <w:r>
+        <w:tab/>
+        <w:t>$</w:t>
+      </w:r>
+      <w:proofErr w:type="spellStart"/>
+      <w:proofErr w:type="gramStart"/>
+      <w:r>
+        <w:t>tb.Paste</w:t>
+      </w:r>
+      <w:proofErr w:type="spellEnd"/>
+      <w:r>
+        <w:t>()</w:t>
+      </w:r>
+      <w:proofErr w:type="gramEnd"/>
+    </w:p>
+    <w:p>
+      <w:pPr>
+        <w:pStyle w:val="Command-Line"/>
+      </w:pPr>
+      <w:r>
+        <w:tab/>
+        <w:t>$</w:t>
+      </w:r>
+      <w:proofErr w:type="spellStart"/>
+      <w:r>
+        <w:t>tb.Text</w:t>
+      </w:r>
+      <w:proofErr w:type="spellEnd"/>
+    </w:p>
+    <w:p>
+      <w:pPr>
+        <w:pStyle w:val="Command-Line"/>
+      </w:pPr>
+      <w:r>
+        <w:t>}</w:t>
+      </w:r>
+    </w:p>
+    <w:p/>
+    <w:p>
       <w:pPr>
         <w:pStyle w:val="Bullet-ListHeadline"/>
       </w:pPr>
@@ -2248,6 +2414,142 @@
             <w:rStyle w:val="Hyperlink"/>
           </w:rPr>
           <w:t>http://brianreiter.org/2010/09/03/copy-and-paste-with-clipboard-from-powershell/</w:t>
+        </w:r>
+      </w:hyperlink>
+    </w:p>
+    <w:p>
+      <w:pPr>
+        <w:pStyle w:val="Listenabsatz"/>
+        <w:numPr>
+          <w:ilvl w:val="0"/>
+          <w:numId w:val="11"/>
+        </w:numPr>
+      </w:pPr>
+      <w:r>
+        <w:t xml:space="preserve">Using the New-Alias </w:t>
+      </w:r>
+      <w:proofErr w:type="spellStart"/>
+      <w:r>
+        <w:t>Cmdlet</w:t>
+      </w:r>
+      <w:proofErr w:type="spellEnd"/>
+      <w:r>
+        <w:t xml:space="preserve"> </w:t>
+      </w:r>
+      <w:r>
+        <w:sym w:font="Symbol" w:char="F02D"/>
+      </w:r>
+      <w:r>
+        <w:t xml:space="preserve"> </w:t>
+      </w:r>
+      <w:hyperlink r:id="rId33" w:history="1">
+        <w:r>
+          <w:rPr>
+            <w:rStyle w:val="Hyperlink"/>
+          </w:rPr>
+          <w:t>http://technet.microsoft.com/en-us/library/ee176913.aspx</w:t>
+        </w:r>
+      </w:hyperlink>
+    </w:p>
+    <w:p>
+      <w:pPr>
+        <w:pStyle w:val="Listenabsatz"/>
+        <w:numPr>
+          <w:ilvl w:val="0"/>
+          <w:numId w:val="11"/>
+        </w:numPr>
+      </w:pPr>
+      <w:r>
+        <w:t xml:space="preserve">Using the Add-Type </w:t>
+      </w:r>
+      <w:proofErr w:type="spellStart"/>
+      <w:r>
+        <w:t>Cmdlet</w:t>
+      </w:r>
+      <w:proofErr w:type="spellEnd"/>
+      <w:r>
+        <w:t xml:space="preserve"> </w:t>
+      </w:r>
+      <w:r>
+        <w:sym w:font="Symbol" w:char="F02D"/>
+      </w:r>
+      <w:r>
+        <w:t xml:space="preserve"> </w:t>
+      </w:r>
+      <w:hyperlink r:id="rId34" w:history="1">
+        <w:r>
+          <w:rPr>
+            <w:rStyle w:val="Hyperlink"/>
+          </w:rPr>
+          <w:t>http://technet.microsoft.com/en-US/library/dd315241.aspx</w:t>
+        </w:r>
+      </w:hyperlink>
+    </w:p>
+    <w:p>
+      <w:pPr>
+        <w:pStyle w:val="Listenabsatz"/>
+        <w:numPr>
+          <w:ilvl w:val="0"/>
+          <w:numId w:val="11"/>
+        </w:numPr>
+      </w:pPr>
+      <w:r>
+        <w:t xml:space="preserve">Using the New-Object </w:t>
+      </w:r>
+      <w:proofErr w:type="spellStart"/>
+      <w:r>
+        <w:t>Cmdled</w:t>
+      </w:r>
+      <w:proofErr w:type="spellEnd"/>
+      <w:r>
+        <w:t xml:space="preserve"> </w:t>
+      </w:r>
+      <w:r>
+        <w:sym w:font="Symbol" w:char="F02D"/>
+      </w:r>
+      <w:r>
+        <w:t xml:space="preserve"> </w:t>
+      </w:r>
+      <w:hyperlink r:id="rId35" w:history="1">
+        <w:r>
+          <w:rPr>
+            <w:rStyle w:val="Hyperlink"/>
+          </w:rPr>
+          <w:t>http://technet.microsoft.com/en-US/library/dd315334.aspx</w:t>
+        </w:r>
+      </w:hyperlink>
+    </w:p>
+    <w:p>
+      <w:pPr>
+        <w:pStyle w:val="Listenabsatz"/>
+        <w:numPr>
+          <w:ilvl w:val="0"/>
+          <w:numId w:val="11"/>
+        </w:numPr>
+      </w:pPr>
+      <w:r>
+        <w:t xml:space="preserve">The .NET </w:t>
+      </w:r>
+      <w:proofErr w:type="spellStart"/>
+      <w:r>
+        <w:t>TextBox</w:t>
+      </w:r>
+      <w:proofErr w:type="spellEnd"/>
+      <w:r>
+        <w:t xml:space="preserve"> Class </w:t>
+      </w:r>
+      <w:r>
+        <w:sym w:font="Symbol" w:char="F02D"/>
+      </w:r>
+      <w:r>
+        <w:t xml:space="preserve"> </w:t>
+      </w:r>
+      <w:hyperlink r:id="rId36" w:history="1">
+        <w:r>
+          <w:rPr>
+            <w:rStyle w:val="Hyperlink"/>
+          </w:rPr>
+          <w:t>http://msdn.microsoft.com/en-us/library/system.windows.forms.textbox.aspx</w:t>
         </w:r>
       </w:hyperlink>
     </w:p>
@@ -4864,7 +5166,7 @@
 </file>
 
 <file path=customXml/itemProps1.xml><?xml version="1.0" encoding="utf-8"?>
-<ds:datastoreItem xmlns:ds="http://schemas.openxmlformats.org/officeDocument/2006/customXml" ds:itemID="{6731E5BF-9E03-4541-A993-646064965DEE}">
+<ds:datastoreItem xmlns:ds="http://schemas.openxmlformats.org/officeDocument/2006/customXml" ds:itemID="{DAB82F0E-B134-41CE-B41B-AD3DCAD23FBF}">
   <ds:schemaRefs>
     <ds:schemaRef ds:uri="http://schemas.openxmlformats.org/officeDocument/2006/bibliography"/>
   </ds:schemaRefs>

</xml_diff>

<commit_message>
Added a section about the PowerShell Execution Policy
</commit_message>
<xml_diff>
--- a/Introduction to Windows PowerShell.docx
+++ b/Introduction to Windows PowerShell.docx
@@ -1568,9 +1568,242 @@
     </w:p>
     <w:p>
       <w:pPr>
+        <w:pStyle w:val="berschrift4"/>
+      </w:pPr>
+      <w:r>
+        <w:t>PowerShell Security Settings</w:t>
+      </w:r>
+    </w:p>
+    <w:p>
+      <w:r>
+        <w:t xml:space="preserve"> “</w:t>
+      </w:r>
+      <w:r>
+        <w:t>The execution policy is part of the security strategy of Windows PowerShell. It determines whether you can load configuration files (including your Windows PowerShell profile) and run scripts, and it determines which scripts, if any, must be digitally signed before they will run.</w:t>
+      </w:r>
+      <w:r>
+        <w:t>”</w:t>
+      </w:r>
+    </w:p>
+    <w:p>
+      <w:pPr>
+        <w:pStyle w:val="Command-LineHeadline"/>
+      </w:pPr>
+      <w:r>
+        <w:t>By default, PowerShell does not allow the execution of unsigned/</w:t>
+      </w:r>
+      <w:proofErr w:type="spellStart"/>
+      <w:r>
+        <w:t>untrusted</w:t>
+      </w:r>
+      <w:proofErr w:type="spellEnd"/>
+      <w:r>
+        <w:t xml:space="preserve"> scripts</w:t>
+      </w:r>
+      <w:r>
+        <w:t>, including your own PowerShell Profile:</w:t>
+      </w:r>
+    </w:p>
+    <w:p>
+      <w:pPr>
+        <w:pStyle w:val="Command-Line"/>
+      </w:pPr>
+      <w:r>
+        <w:t>&gt; Get-</w:t>
+      </w:r>
+      <w:proofErr w:type="spellStart"/>
+      <w:r>
+        <w:t>ExecutionPolicy</w:t>
+      </w:r>
+      <w:proofErr w:type="spellEnd"/>
+    </w:p>
+    <w:p>
+      <w:pPr>
+        <w:pStyle w:val="Command-Line"/>
+      </w:pPr>
+      <w:r>
+        <w:t>Restricted</w:t>
+      </w:r>
+    </w:p>
+    <w:p>
+      <w:r>
+        <w:rPr>
+          <w:noProof/>
+          <w:lang w:val="de-DE" w:eastAsia="de-DE" w:bidi="ar-SA"/>
+        </w:rPr>
+        <w:drawing>
+          <wp:inline distT="0" distB="0" distL="0" distR="0">
+            <wp:extent cx="9409524" cy="2580953"/>
+            <wp:effectExtent l="19050" t="0" r="1176" b="0"/>
+            <wp:docPr id="15" name="Grafik 14" descr="Screenshot-12-Execution-Policy.png"/>
+            <wp:cNvGraphicFramePr>
+              <a:graphicFrameLocks xmlns:a="http://schemas.openxmlformats.org/drawingml/2006/main" noChangeAspect="1"/>
+            </wp:cNvGraphicFramePr>
+            <a:graphic xmlns:a="http://schemas.openxmlformats.org/drawingml/2006/main">
+              <a:graphicData uri="http://schemas.openxmlformats.org/drawingml/2006/picture">
+                <pic:pic xmlns:pic="http://schemas.openxmlformats.org/drawingml/2006/picture">
+                  <pic:nvPicPr>
+                    <pic:cNvPr id="0" name="Screenshot-12-Execution-Policy.png"/>
+                    <pic:cNvPicPr/>
+                  </pic:nvPicPr>
+                  <pic:blipFill>
+                    <a:blip r:embed="rId25" cstate="print"/>
+                    <a:stretch>
+                      <a:fillRect/>
+                    </a:stretch>
+                  </pic:blipFill>
+                  <pic:spPr>
+                    <a:xfrm>
+                      <a:off x="0" y="0"/>
+                      <a:ext cx="9409524" cy="2580953"/>
+                    </a:xfrm>
+                    <a:prstGeom prst="rect">
+                      <a:avLst/>
+                    </a:prstGeom>
+                  </pic:spPr>
+                </pic:pic>
+              </a:graphicData>
+            </a:graphic>
+          </wp:inline>
+        </w:drawing>
+      </w:r>
+    </w:p>
+    <w:p>
+      <w:r>
+        <w:t xml:space="preserve">In order to be able to run (unsigned) PowerShell scripts and configuration files you need to set the </w:t>
+      </w:r>
+      <w:proofErr w:type="spellStart"/>
+      <w:r>
+        <w:t>ExecutionPolicy</w:t>
+      </w:r>
+      <w:proofErr w:type="spellEnd"/>
+      <w:r>
+        <w:t xml:space="preserve"> to “</w:t>
+      </w:r>
+      <w:proofErr w:type="spellStart"/>
+      <w:r>
+        <w:t>RemoteSigned</w:t>
+      </w:r>
+      <w:proofErr w:type="spellEnd"/>
+      <w:r>
+        <w:t xml:space="preserve">”: </w:t>
+      </w:r>
+    </w:p>
+    <w:p>
+      <w:pPr>
+        <w:pStyle w:val="Command-Line"/>
+      </w:pPr>
+      <w:r>
+        <w:t xml:space="preserve">&gt; </w:t>
+      </w:r>
+      <w:r>
+        <w:t>Set-</w:t>
+      </w:r>
+      <w:proofErr w:type="spellStart"/>
+      <w:r>
+        <w:t>ExecutionPolicy</w:t>
+      </w:r>
+      <w:proofErr w:type="spellEnd"/>
+      <w:r>
+        <w:t xml:space="preserve"> </w:t>
+      </w:r>
+      <w:proofErr w:type="spellStart"/>
+      <w:r>
+        <w:t>RemoteSigned</w:t>
+      </w:r>
+      <w:proofErr w:type="spellEnd"/>
+    </w:p>
+    <w:p>
+      <w:r>
+        <w:rPr>
+          <w:noProof/>
+          <w:lang w:val="de-DE" w:eastAsia="de-DE" w:bidi="ar-SA"/>
+        </w:rPr>
+        <w:drawing>
+          <wp:inline distT="0" distB="0" distL="0" distR="0">
+            <wp:extent cx="9409524" cy="2580953"/>
+            <wp:effectExtent l="19050" t="0" r="1176" b="0"/>
+            <wp:docPr id="16" name="Grafik 15" descr="Screenshot-13-Execution-Policy.png"/>
+            <wp:cNvGraphicFramePr>
+              <a:graphicFrameLocks xmlns:a="http://schemas.openxmlformats.org/drawingml/2006/main" noChangeAspect="1"/>
+            </wp:cNvGraphicFramePr>
+            <a:graphic xmlns:a="http://schemas.openxmlformats.org/drawingml/2006/main">
+              <a:graphicData uri="http://schemas.openxmlformats.org/drawingml/2006/picture">
+                <pic:pic xmlns:pic="http://schemas.openxmlformats.org/drawingml/2006/picture">
+                  <pic:nvPicPr>
+                    <pic:cNvPr id="0" name="Screenshot-13-Execution-Policy.png"/>
+                    <pic:cNvPicPr/>
+                  </pic:nvPicPr>
+                  <pic:blipFill>
+                    <a:blip r:embed="rId26" cstate="print"/>
+                    <a:stretch>
+                      <a:fillRect/>
+                    </a:stretch>
+                  </pic:blipFill>
+                  <pic:spPr>
+                    <a:xfrm>
+                      <a:off x="0" y="0"/>
+                      <a:ext cx="9409524" cy="2580953"/>
+                    </a:xfrm>
+                    <a:prstGeom prst="rect">
+                      <a:avLst/>
+                    </a:prstGeom>
+                  </pic:spPr>
+                </pic:pic>
+              </a:graphicData>
+            </a:graphic>
+          </wp:inline>
+        </w:drawing>
+      </w:r>
+    </w:p>
+    <w:p>
+      <w:pPr>
+        <w:pStyle w:val="Bullet-ListHeadline"/>
+      </w:pPr>
+      <w:r>
+        <w:t>Links</w:t>
+      </w:r>
+    </w:p>
+    <w:p>
+      <w:pPr>
+        <w:pStyle w:val="Listenabsatz"/>
+        <w:numPr>
+          <w:ilvl w:val="0"/>
+          <w:numId w:val="13"/>
+        </w:numPr>
+      </w:pPr>
+      <w:r>
+        <w:t>Set-</w:t>
+      </w:r>
+      <w:proofErr w:type="spellStart"/>
+      <w:r>
+        <w:t>ExecutionPolicy</w:t>
+      </w:r>
+      <w:proofErr w:type="spellEnd"/>
+      <w:r>
+        <w:t xml:space="preserve"> </w:t>
+      </w:r>
+      <w:r>
+        <w:sym w:font="Symbol" w:char="F02D"/>
+      </w:r>
+      <w:r>
+        <w:t xml:space="preserve"> </w:t>
+      </w:r>
+      <w:hyperlink r:id="rId27" w:history="1">
+        <w:r>
+          <w:rPr>
+            <w:rStyle w:val="Hyperlink"/>
+          </w:rPr>
+          <w:t>http://technet.microsoft.com/en-US/library/dd347628.aspx</w:t>
+        </w:r>
+      </w:hyperlink>
+    </w:p>
+    <w:p>
+      <w:pPr>
         <w:pStyle w:val="berschrift3"/>
       </w:pPr>
       <w:r>
+        <w:lastRenderedPageBreak/>
         <w:t>Configuring Mercurial</w:t>
       </w:r>
     </w:p>
@@ -1687,7 +1920,7 @@
                     <pic:cNvPicPr/>
                   </pic:nvPicPr>
                   <pic:blipFill>
-                    <a:blip r:embed="rId25" cstate="print"/>
+                    <a:blip r:embed="rId28" cstate="print"/>
                     <a:stretch>
                       <a:fillRect/>
                     </a:stretch>
@@ -1777,7 +2010,7 @@
         <w:br/>
         <w:t xml:space="preserve">&gt; hg clone </w:t>
       </w:r>
-      <w:hyperlink r:id="rId26" w:history="1">
+      <w:hyperlink r:id="rId29" w:history="1">
         <w:r>
           <w:rPr>
             <w:rStyle w:val="Hyperlink"/>
@@ -1863,7 +2096,6 @@
     </w:p>
     <w:p>
       <w:r>
-        <w:lastRenderedPageBreak/>
         <w:t xml:space="preserve">The Windows PowerShell profile is simply a script file that runs </w:t>
       </w:r>
       <w:r>
@@ -1935,7 +2167,7 @@
                     <pic:cNvPicPr/>
                   </pic:nvPicPr>
                   <pic:blipFill>
-                    <a:blip r:embed="rId27" cstate="print"/>
+                    <a:blip r:embed="rId30" cstate="print"/>
                     <a:stretch>
                       <a:fillRect/>
                     </a:stretch>
@@ -2000,6 +2232,7 @@
           <w:noProof/>
           <w:lang w:val="de-DE" w:eastAsia="de-DE" w:bidi="ar-SA"/>
         </w:rPr>
+        <w:lastRenderedPageBreak/>
         <w:drawing>
           <wp:inline distT="0" distB="0" distL="0" distR="0">
             <wp:extent cx="8857143" cy="2780953"/>
@@ -2016,7 +2249,7 @@
                     <pic:cNvPicPr/>
                   </pic:nvPicPr>
                   <pic:blipFill>
-                    <a:blip r:embed="rId28" cstate="print"/>
+                    <a:blip r:embed="rId31" cstate="print"/>
                     <a:stretch>
                       <a:fillRect/>
                     </a:stretch>
@@ -2091,7 +2324,7 @@
                     <pic:cNvPicPr/>
                   </pic:nvPicPr>
                   <pic:blipFill>
-                    <a:blip r:embed="rId29" cstate="print"/>
+                    <a:blip r:embed="rId32" cstate="print"/>
                     <a:stretch>
                       <a:fillRect/>
                     </a:stretch>
@@ -2147,7 +2380,6 @@
           <w:noProof/>
           <w:lang w:val="de-DE" w:eastAsia="de-DE" w:bidi="ar-SA"/>
         </w:rPr>
-        <w:lastRenderedPageBreak/>
         <w:drawing>
           <wp:inline distT="0" distB="0" distL="0" distR="0">
             <wp:extent cx="9752382" cy="4352381"/>
@@ -2164,7 +2396,7 @@
                     <pic:cNvPicPr/>
                   </pic:nvPicPr>
                   <pic:blipFill>
-                    <a:blip r:embed="rId30" cstate="print"/>
+                    <a:blip r:embed="rId33" cstate="print"/>
                     <a:stretch>
                       <a:fillRect/>
                     </a:stretch>
@@ -2379,7 +2611,7 @@
       <w:r>
         <w:t xml:space="preserve"> </w:t>
       </w:r>
-      <w:hyperlink r:id="rId31" w:history="1">
+      <w:hyperlink r:id="rId34" w:history="1">
         <w:r>
           <w:rPr>
             <w:rStyle w:val="Hyperlink"/>
@@ -2408,7 +2640,7 @@
       <w:r>
         <w:t xml:space="preserve"> </w:t>
       </w:r>
-      <w:hyperlink r:id="rId32" w:history="1">
+      <w:hyperlink r:id="rId35" w:history="1">
         <w:r>
           <w:rPr>
             <w:rStyle w:val="Hyperlink"/>
@@ -2442,7 +2674,7 @@
       <w:r>
         <w:t xml:space="preserve"> </w:t>
       </w:r>
-      <w:hyperlink r:id="rId33" w:history="1">
+      <w:hyperlink r:id="rId36" w:history="1">
         <w:r>
           <w:rPr>
             <w:rStyle w:val="Hyperlink"/>
@@ -2460,6 +2692,7 @@
         </w:numPr>
       </w:pPr>
       <w:r>
+        <w:lastRenderedPageBreak/>
         <w:t xml:space="preserve">Using the Add-Type </w:t>
       </w:r>
       <w:proofErr w:type="spellStart"/>
@@ -2476,7 +2709,7 @@
       <w:r>
         <w:t xml:space="preserve"> </w:t>
       </w:r>
-      <w:hyperlink r:id="rId34" w:history="1">
+      <w:hyperlink r:id="rId37" w:history="1">
         <w:r>
           <w:rPr>
             <w:rStyle w:val="Hyperlink"/>
@@ -2510,7 +2743,7 @@
       <w:r>
         <w:t xml:space="preserve"> </w:t>
       </w:r>
-      <w:hyperlink r:id="rId35" w:history="1">
+      <w:hyperlink r:id="rId38" w:history="1">
         <w:r>
           <w:rPr>
             <w:rStyle w:val="Hyperlink"/>
@@ -2544,7 +2777,7 @@
       <w:r>
         <w:t xml:space="preserve"> </w:t>
       </w:r>
-      <w:hyperlink r:id="rId36" w:history="1">
+      <w:hyperlink r:id="rId39" w:history="1">
         <w:r>
           <w:rPr>
             <w:rStyle w:val="Hyperlink"/>
@@ -3583,6 +3816,119 @@
     </w:lvl>
   </w:abstractNum>
   <w:abstractNum w:abstractNumId="9">
+    <w:nsid w:val="5450462C"/>
+    <w:multiLevelType w:val="hybridMultilevel"/>
+    <w:tmpl w:val="9320BEDC"/>
+    <w:lvl w:ilvl="0" w:tplc="04070001">
+      <w:start w:val="1"/>
+      <w:numFmt w:val="bullet"/>
+      <w:lvlText w:val=""/>
+      <w:lvlJc w:val="left"/>
+      <w:pPr>
+        <w:ind w:left="720" w:hanging="360"/>
+      </w:pPr>
+      <w:rPr>
+        <w:rFonts w:ascii="Symbol" w:hAnsi="Symbol" w:hint="default"/>
+      </w:rPr>
+    </w:lvl>
+    <w:lvl w:ilvl="1" w:tplc="04070003" w:tentative="1">
+      <w:start w:val="1"/>
+      <w:numFmt w:val="bullet"/>
+      <w:lvlText w:val="o"/>
+      <w:lvlJc w:val="left"/>
+      <w:pPr>
+        <w:ind w:left="1440" w:hanging="360"/>
+      </w:pPr>
+      <w:rPr>
+        <w:rFonts w:ascii="Courier New" w:hAnsi="Courier New" w:cs="Courier New" w:hint="default"/>
+      </w:rPr>
+    </w:lvl>
+    <w:lvl w:ilvl="2" w:tplc="04070005" w:tentative="1">
+      <w:start w:val="1"/>
+      <w:numFmt w:val="bullet"/>
+      <w:lvlText w:val=""/>
+      <w:lvlJc w:val="left"/>
+      <w:pPr>
+        <w:ind w:left="2160" w:hanging="360"/>
+      </w:pPr>
+      <w:rPr>
+        <w:rFonts w:ascii="Wingdings" w:hAnsi="Wingdings" w:hint="default"/>
+      </w:rPr>
+    </w:lvl>
+    <w:lvl w:ilvl="3" w:tplc="04070001" w:tentative="1">
+      <w:start w:val="1"/>
+      <w:numFmt w:val="bullet"/>
+      <w:lvlText w:val=""/>
+      <w:lvlJc w:val="left"/>
+      <w:pPr>
+        <w:ind w:left="2880" w:hanging="360"/>
+      </w:pPr>
+      <w:rPr>
+        <w:rFonts w:ascii="Symbol" w:hAnsi="Symbol" w:hint="default"/>
+      </w:rPr>
+    </w:lvl>
+    <w:lvl w:ilvl="4" w:tplc="04070003" w:tentative="1">
+      <w:start w:val="1"/>
+      <w:numFmt w:val="bullet"/>
+      <w:lvlText w:val="o"/>
+      <w:lvlJc w:val="left"/>
+      <w:pPr>
+        <w:ind w:left="3600" w:hanging="360"/>
+      </w:pPr>
+      <w:rPr>
+        <w:rFonts w:ascii="Courier New" w:hAnsi="Courier New" w:cs="Courier New" w:hint="default"/>
+      </w:rPr>
+    </w:lvl>
+    <w:lvl w:ilvl="5" w:tplc="04070005" w:tentative="1">
+      <w:start w:val="1"/>
+      <w:numFmt w:val="bullet"/>
+      <w:lvlText w:val=""/>
+      <w:lvlJc w:val="left"/>
+      <w:pPr>
+        <w:ind w:left="4320" w:hanging="360"/>
+      </w:pPr>
+      <w:rPr>
+        <w:rFonts w:ascii="Wingdings" w:hAnsi="Wingdings" w:hint="default"/>
+      </w:rPr>
+    </w:lvl>
+    <w:lvl w:ilvl="6" w:tplc="04070001" w:tentative="1">
+      <w:start w:val="1"/>
+      <w:numFmt w:val="bullet"/>
+      <w:lvlText w:val=""/>
+      <w:lvlJc w:val="left"/>
+      <w:pPr>
+        <w:ind w:left="5040" w:hanging="360"/>
+      </w:pPr>
+      <w:rPr>
+        <w:rFonts w:ascii="Symbol" w:hAnsi="Symbol" w:hint="default"/>
+      </w:rPr>
+    </w:lvl>
+    <w:lvl w:ilvl="7" w:tplc="04070003" w:tentative="1">
+      <w:start w:val="1"/>
+      <w:numFmt w:val="bullet"/>
+      <w:lvlText w:val="o"/>
+      <w:lvlJc w:val="left"/>
+      <w:pPr>
+        <w:ind w:left="5760" w:hanging="360"/>
+      </w:pPr>
+      <w:rPr>
+        <w:rFonts w:ascii="Courier New" w:hAnsi="Courier New" w:cs="Courier New" w:hint="default"/>
+      </w:rPr>
+    </w:lvl>
+    <w:lvl w:ilvl="8" w:tplc="04070005" w:tentative="1">
+      <w:start w:val="1"/>
+      <w:numFmt w:val="bullet"/>
+      <w:lvlText w:val=""/>
+      <w:lvlJc w:val="left"/>
+      <w:pPr>
+        <w:ind w:left="6480" w:hanging="360"/>
+      </w:pPr>
+      <w:rPr>
+        <w:rFonts w:ascii="Wingdings" w:hAnsi="Wingdings" w:hint="default"/>
+      </w:rPr>
+    </w:lvl>
+  </w:abstractNum>
+  <w:abstractNum w:abstractNumId="10">
     <w:nsid w:val="6499092F"/>
     <w:multiLevelType w:val="hybridMultilevel"/>
     <w:tmpl w:val="E6782AD2"/>
@@ -3695,7 +4041,7 @@
       </w:rPr>
     </w:lvl>
   </w:abstractNum>
-  <w:abstractNum w:abstractNumId="10">
+  <w:abstractNum w:abstractNumId="11">
     <w:nsid w:val="64D32E5F"/>
     <w:multiLevelType w:val="hybridMultilevel"/>
     <w:tmpl w:val="5F1E7804"/>
@@ -3808,7 +4154,7 @@
       </w:rPr>
     </w:lvl>
   </w:abstractNum>
-  <w:abstractNum w:abstractNumId="11">
+  <w:abstractNum w:abstractNumId="12">
     <w:nsid w:val="7D60179B"/>
     <w:multiLevelType w:val="hybridMultilevel"/>
     <w:tmpl w:val="D98C8CD6"/>
@@ -3922,7 +4268,7 @@
     </w:lvl>
   </w:abstractNum>
   <w:num w:numId="1">
-    <w:abstractNumId w:val="10"/>
+    <w:abstractNumId w:val="11"/>
   </w:num>
   <w:num w:numId="2">
     <w:abstractNumId w:val="7"/>
@@ -3931,7 +4277,7 @@
     <w:abstractNumId w:val="3"/>
   </w:num>
   <w:num w:numId="4">
-    <w:abstractNumId w:val="9"/>
+    <w:abstractNumId w:val="10"/>
   </w:num>
   <w:num w:numId="5">
     <w:abstractNumId w:val="4"/>
@@ -3946,7 +4292,7 @@
     <w:abstractNumId w:val="6"/>
   </w:num>
   <w:num w:numId="9">
-    <w:abstractNumId w:val="11"/>
+    <w:abstractNumId w:val="12"/>
   </w:num>
   <w:num w:numId="10">
     <w:abstractNumId w:val="8"/>
@@ -3956,6 +4302,9 @@
   </w:num>
   <w:num w:numId="12">
     <w:abstractNumId w:val="0"/>
+  </w:num>
+  <w:num w:numId="13">
+    <w:abstractNumId w:val="9"/>
   </w:num>
 </w:numbering>
 </file>
@@ -5166,7 +5515,7 @@
 </file>
 
 <file path=customXml/itemProps1.xml><?xml version="1.0" encoding="utf-8"?>
-<ds:datastoreItem xmlns:ds="http://schemas.openxmlformats.org/officeDocument/2006/customXml" ds:itemID="{DAB82F0E-B134-41CE-B41B-AD3DCAD23FBF}">
+<ds:datastoreItem xmlns:ds="http://schemas.openxmlformats.org/officeDocument/2006/customXml" ds:itemID="{41DFA924-BEDB-455F-8947-E3FCC42A1C64}">
   <ds:schemaRefs>
     <ds:schemaRef ds:uri="http://schemas.openxmlformats.org/officeDocument/2006/bibliography"/>
   </ds:schemaRefs>

</xml_diff>

<commit_message>
Introduced a format template for screenshots to the workshop documentation
</commit_message>
<xml_diff>
--- a/Introduction to Windows PowerShell.docx
+++ b/Introduction to Windows PowerShell.docx
@@ -96,11 +96,10 @@
       </w:r>
     </w:p>
     <w:p>
-      <w:r>
-        <w:rPr>
-          <w:noProof/>
-          <w:lang w:val="de-DE" w:eastAsia="de-DE" w:bidi="ar-SA"/>
-        </w:rPr>
+      <w:pPr>
+        <w:pStyle w:val="Screenshot"/>
+      </w:pPr>
+      <w:r>
         <w:drawing>
           <wp:inline distT="0" distB="0" distL="0" distR="0">
             <wp:extent cx="9400001" cy="3038095"/>
@@ -347,13 +346,9 @@
     </w:p>
     <w:p>
       <w:pPr>
-        <w:pStyle w:val="Listenabsatz"/>
-      </w:pPr>
-      <w:r>
-        <w:rPr>
-          <w:noProof/>
-          <w:lang w:val="de-DE" w:eastAsia="de-DE" w:bidi="ar-SA"/>
-        </w:rPr>
+        <w:pStyle w:val="Screenshot"/>
+      </w:pPr>
+      <w:r>
         <w:drawing>
           <wp:inline distT="0" distB="0" distL="0" distR="0">
             <wp:extent cx="6361905" cy="3152381"/>
@@ -419,13 +414,9 @@
     </w:p>
     <w:p>
       <w:pPr>
-        <w:pStyle w:val="Listenabsatz"/>
-      </w:pPr>
-      <w:r>
-        <w:rPr>
-          <w:noProof/>
-          <w:lang w:val="de-DE" w:eastAsia="de-DE" w:bidi="ar-SA"/>
-        </w:rPr>
+        <w:pStyle w:val="Screenshot"/>
+      </w:pPr>
+      <w:r>
         <w:lastRenderedPageBreak/>
         <w:drawing>
           <wp:inline distT="0" distB="0" distL="0" distR="0">
@@ -486,13 +477,9 @@
     </w:p>
     <w:p>
       <w:pPr>
-        <w:pStyle w:val="Listenabsatz"/>
-      </w:pPr>
-      <w:r>
-        <w:rPr>
-          <w:noProof/>
-          <w:lang w:val="de-DE" w:eastAsia="de-DE" w:bidi="ar-SA"/>
-        </w:rPr>
+        <w:pStyle w:val="Screenshot"/>
+      </w:pPr>
+      <w:r>
         <w:drawing>
           <wp:inline distT="0" distB="0" distL="0" distR="0">
             <wp:extent cx="6667500" cy="2409825"/>
@@ -544,13 +531,9 @@
     </w:p>
     <w:p>
       <w:pPr>
-        <w:pStyle w:val="Listenabsatz"/>
-      </w:pPr>
-      <w:r>
-        <w:rPr>
-          <w:noProof/>
-          <w:lang w:val="de-DE" w:eastAsia="de-DE" w:bidi="ar-SA"/>
-        </w:rPr>
+        <w:pStyle w:val="Screenshot"/>
+      </w:pPr>
+      <w:r>
         <w:drawing>
           <wp:inline distT="0" distB="0" distL="0" distR="0">
             <wp:extent cx="6858000" cy="1647825"/>
@@ -900,6 +883,7 @@
         </w:numPr>
       </w:pPr>
       <w:r>
+        <w:lastRenderedPageBreak/>
         <w:t>Windows Server 8 Developer Preview and PowerShell v3 First Look</w:t>
       </w:r>
       <w:r>
@@ -929,7 +913,6 @@
         <w:rPr>
           <w:lang w:val="de-DE"/>
         </w:rPr>
-        <w:lastRenderedPageBreak/>
         <w:t xml:space="preserve">Microsoft verabschiedet sich vom GUI - </w:t>
       </w:r>
       <w:hyperlink r:id="rId12" w:history="1">
@@ -1335,11 +1318,10 @@
       </w:r>
     </w:p>
     <w:p>
-      <w:r>
-        <w:rPr>
-          <w:noProof/>
-          <w:lang w:val="de-DE" w:eastAsia="de-DE" w:bidi="ar-SA"/>
-        </w:rPr>
+      <w:pPr>
+        <w:pStyle w:val="Screenshot"/>
+      </w:pPr>
+      <w:r>
         <w:drawing>
           <wp:inline distT="0" distB="0" distL="0" distR="0">
             <wp:extent cx="3866667" cy="4742857"/>
@@ -1399,11 +1381,10 @@
       </w:r>
     </w:p>
     <w:p>
-      <w:r>
-        <w:rPr>
-          <w:noProof/>
-          <w:lang w:val="de-DE" w:eastAsia="de-DE" w:bidi="ar-SA"/>
-        </w:rPr>
+      <w:pPr>
+        <w:pStyle w:val="Screenshot"/>
+      </w:pPr>
+      <w:r>
         <w:lastRenderedPageBreak/>
         <w:drawing>
           <wp:inline distT="0" distB="0" distL="0" distR="0">
@@ -1443,11 +1424,10 @@
       </w:r>
     </w:p>
     <w:p>
-      <w:r>
-        <w:rPr>
-          <w:noProof/>
-          <w:lang w:val="de-DE" w:eastAsia="de-DE" w:bidi="ar-SA"/>
-        </w:rPr>
+      <w:pPr>
+        <w:pStyle w:val="Screenshot"/>
+      </w:pPr>
+      <w:r>
         <w:drawing>
           <wp:inline distT="0" distB="0" distL="0" distR="0">
             <wp:extent cx="9752382" cy="6885715"/>
@@ -1523,11 +1503,10 @@
       </w:r>
     </w:p>
     <w:p>
-      <w:r>
-        <w:rPr>
-          <w:noProof/>
-          <w:lang w:val="de-DE" w:eastAsia="de-DE" w:bidi="ar-SA"/>
-        </w:rPr>
+      <w:pPr>
+        <w:pStyle w:val="Screenshot"/>
+      </w:pPr>
+      <w:r>
         <w:lastRenderedPageBreak/>
         <w:drawing>
           <wp:inline distT="0" distB="0" distL="0" distR="0">
@@ -1626,11 +1605,10 @@
       </w:r>
     </w:p>
     <w:p>
-      <w:r>
-        <w:rPr>
-          <w:noProof/>
-          <w:lang w:val="de-DE" w:eastAsia="de-DE" w:bidi="ar-SA"/>
-        </w:rPr>
+      <w:pPr>
+        <w:pStyle w:val="Screenshot"/>
+      </w:pPr>
+      <w:r>
         <w:drawing>
           <wp:inline distT="0" distB="0" distL="0" distR="0">
             <wp:extent cx="9409524" cy="2580953"/>
@@ -1714,11 +1692,10 @@
       <w:proofErr w:type="spellEnd"/>
     </w:p>
     <w:p>
-      <w:r>
-        <w:rPr>
-          <w:noProof/>
-          <w:lang w:val="de-DE" w:eastAsia="de-DE" w:bidi="ar-SA"/>
-        </w:rPr>
+      <w:pPr>
+        <w:pStyle w:val="Screenshot"/>
+      </w:pPr>
+      <w:r>
         <w:drawing>
           <wp:inline distT="0" distB="0" distL="0" distR="0">
             <wp:extent cx="9409524" cy="2580953"/>
@@ -1897,13 +1874,11 @@
         <w:t xml:space="preserve"> =</w:t>
       </w:r>
     </w:p>
-    <w:p/>
-    <w:p>
-      <w:r>
-        <w:rPr>
-          <w:noProof/>
-          <w:lang w:val="de-DE" w:eastAsia="de-DE" w:bidi="ar-SA"/>
-        </w:rPr>
+    <w:p>
+      <w:pPr>
+        <w:pStyle w:val="Screenshot"/>
+      </w:pPr>
+      <w:r>
         <w:drawing>
           <wp:inline distT="0" distB="0" distL="0" distR="0">
             <wp:extent cx="9533334" cy="2266667"/>
@@ -2137,20 +2112,9 @@
     </w:p>
     <w:p>
       <w:pPr>
-        <w:pStyle w:val="Command-Line"/>
-        <w:ind w:left="0"/>
-      </w:pPr>
-    </w:p>
-    <w:p>
-      <w:pPr>
-        <w:pStyle w:val="Command-Line"/>
-        <w:ind w:left="0"/>
-      </w:pPr>
-      <w:r>
-        <w:rPr>
-          <w:noProof/>
-          <w:lang w:val="de-DE" w:eastAsia="de-DE" w:bidi="ar-SA"/>
-        </w:rPr>
+        <w:pStyle w:val="Screenshot"/>
+      </w:pPr>
+      <w:r>
         <w:drawing>
           <wp:inline distT="0" distB="0" distL="0" distR="0">
             <wp:extent cx="7047620" cy="2161905"/>
@@ -2227,12 +2191,10 @@
       </w:r>
     </w:p>
     <w:p>
-      <w:r>
-        <w:rPr>
-          <w:noProof/>
-          <w:lang w:val="de-DE" w:eastAsia="de-DE" w:bidi="ar-SA"/>
-        </w:rPr>
-        <w:lastRenderedPageBreak/>
+      <w:pPr>
+        <w:pStyle w:val="Screenshot"/>
+      </w:pPr>
+      <w:r>
         <w:drawing>
           <wp:inline distT="0" distB="0" distL="0" distR="0">
             <wp:extent cx="8857143" cy="2780953"/>
@@ -2275,6 +2237,7 @@
         <w:pStyle w:val="Command-LineHeadline"/>
       </w:pPr>
       <w:r>
+        <w:lastRenderedPageBreak/>
         <w:t xml:space="preserve">In order to create the profile script and open it with notepad </w:t>
       </w:r>
       <w:proofErr w:type="gramStart"/>
@@ -2303,11 +2266,10 @@
       </w:r>
     </w:p>
     <w:p>
-      <w:r>
-        <w:rPr>
-          <w:noProof/>
-          <w:lang w:val="de-DE" w:eastAsia="de-DE" w:bidi="ar-SA"/>
-        </w:rPr>
+      <w:pPr>
+        <w:pStyle w:val="Screenshot"/>
+      </w:pPr>
+      <w:r>
         <w:drawing>
           <wp:inline distT="0" distB="0" distL="0" distR="0">
             <wp:extent cx="8200001" cy="2428572"/>
@@ -2375,11 +2337,10 @@
       </w:r>
     </w:p>
     <w:p>
-      <w:r>
-        <w:rPr>
-          <w:noProof/>
-          <w:lang w:val="de-DE" w:eastAsia="de-DE" w:bidi="ar-SA"/>
-        </w:rPr>
+      <w:pPr>
+        <w:pStyle w:val="Screenshot"/>
+      </w:pPr>
+      <w:r>
         <w:drawing>
           <wp:inline distT="0" distB="0" distL="0" distR="0">
             <wp:extent cx="9752382" cy="4352381"/>
@@ -2692,7 +2653,6 @@
         </w:numPr>
       </w:pPr>
       <w:r>
-        <w:lastRenderedPageBreak/>
         <w:t xml:space="preserve">Using the Add-Type </w:t>
       </w:r>
       <w:proofErr w:type="spellStart"/>
@@ -5224,6 +5184,31 @@
       <w:u w:val="single"/>
     </w:rPr>
   </w:style>
+  <w:style w:type="paragraph" w:customStyle="1" w:styleId="Screenshot">
+    <w:name w:val="Screenshot"/>
+    <w:basedOn w:val="Standard"/>
+    <w:link w:val="ScreenshotZchn"/>
+    <w:qFormat/>
+    <w:rsid w:val="00DF6E9B"/>
+    <w:pPr>
+      <w:spacing w:before="120" w:after="120"/>
+      <w:ind w:left="284"/>
+    </w:pPr>
+    <w:rPr>
+      <w:noProof/>
+      <w:lang w:val="de-DE" w:eastAsia="de-DE" w:bidi="ar-SA"/>
+    </w:rPr>
+  </w:style>
+  <w:style w:type="character" w:customStyle="1" w:styleId="ScreenshotZchn">
+    <w:name w:val="Screenshot Zchn"/>
+    <w:basedOn w:val="Absatz-Standardschriftart"/>
+    <w:link w:val="Screenshot"/>
+    <w:rsid w:val="00DF6E9B"/>
+    <w:rPr>
+      <w:noProof/>
+      <w:lang w:val="de-DE" w:eastAsia="de-DE" w:bidi="ar-SA"/>
+    </w:rPr>
+  </w:style>
 </w:styles>
 </file>
 
@@ -5515,7 +5500,7 @@
 </file>
 
 <file path=customXml/itemProps1.xml><?xml version="1.0" encoding="utf-8"?>
-<ds:datastoreItem xmlns:ds="http://schemas.openxmlformats.org/officeDocument/2006/customXml" ds:itemID="{41DFA924-BEDB-455F-8947-E3FCC42A1C64}">
+<ds:datastoreItem xmlns:ds="http://schemas.openxmlformats.org/officeDocument/2006/customXml" ds:itemID="{B6EB5FA2-5C89-4526-BCB0-DD482EACA32B}">
   <ds:schemaRefs>
     <ds:schemaRef ds:uri="http://schemas.openxmlformats.org/officeDocument/2006/bibliography"/>
   </ds:schemaRefs>

</xml_diff>

<commit_message>
Finished the "Extending PowerShell with Clipboard Access" lesson
</commit_message>
<xml_diff>
--- a/Introduction to Windows PowerShell.docx
+++ b/Introduction to Windows PowerShell.docx
@@ -179,15 +179,7 @@
         <w:sym w:font="Symbol" w:char="F02D"/>
       </w:r>
       <w:r>
-        <w:t xml:space="preserve">  Bruce </w:t>
-      </w:r>
-      <w:proofErr w:type="spellStart"/>
-      <w:r>
-        <w:t>Pyette</w:t>
-      </w:r>
-      <w:proofErr w:type="spellEnd"/>
-      <w:r>
-        <w:t>: PowerShell in Action</w:t>
+        <w:t xml:space="preserve">  Bruce Pyette: PowerShell in Action</w:t>
       </w:r>
     </w:p>
     <w:p>
@@ -295,21 +287,8 @@
           <w:numId w:val="6"/>
         </w:numPr>
       </w:pPr>
-      <w:proofErr w:type="spellStart"/>
-      <w:r>
-        <w:t>Korn</w:t>
-      </w:r>
-      <w:proofErr w:type="spellEnd"/>
-      <w:r>
-        <w:t xml:space="preserve"> Shell (</w:t>
-      </w:r>
-      <w:proofErr w:type="spellStart"/>
-      <w:r>
-        <w:t>ksh</w:t>
-      </w:r>
-      <w:proofErr w:type="spellEnd"/>
-      <w:r>
-        <w:t>)</w:t>
+      <w:r>
+        <w:t>Korn Shell (ksh)</w:t>
       </w:r>
     </w:p>
     <w:p>
@@ -406,11 +385,9 @@
           <w:numId w:val="7"/>
         </w:numPr>
       </w:pPr>
-      <w:proofErr w:type="spellStart"/>
       <w:r>
         <w:t>Cygwin</w:t>
       </w:r>
-      <w:proofErr w:type="spellEnd"/>
     </w:p>
     <w:p>
       <w:pPr>
@@ -852,15 +829,7 @@
         <w:t>he number of built-in PowerShell commands</w:t>
       </w:r>
       <w:r>
-        <w:t xml:space="preserve"> (</w:t>
-      </w:r>
-      <w:proofErr w:type="spellStart"/>
-      <w:r>
-        <w:t>cmdlets</w:t>
-      </w:r>
-      <w:proofErr w:type="spellEnd"/>
-      <w:r>
-        <w:t>)</w:t>
+        <w:t xml:space="preserve"> (cmdlets)</w:t>
       </w:r>
       <w:r>
         <w:t xml:space="preserve"> will be increased from 200 to 2300</w:t>
@@ -1069,15 +1038,7 @@
         </w:numPr>
       </w:pPr>
       <w:r>
-        <w:t xml:space="preserve">A list of PowerShell </w:t>
-      </w:r>
-      <w:proofErr w:type="spellStart"/>
-      <w:r>
-        <w:t>Cmdlets</w:t>
-      </w:r>
-      <w:proofErr w:type="spellEnd"/>
-      <w:r>
-        <w:t xml:space="preserve"> </w:t>
+        <w:t xml:space="preserve">A list of PowerShell Cmdlets </w:t>
       </w:r>
       <w:r>
         <w:sym w:font="Symbol" w:char="F02D"/>
@@ -1103,15 +1064,7 @@
         </w:numPr>
       </w:pPr>
       <w:r>
-        <w:t xml:space="preserve">Scott </w:t>
-      </w:r>
-      <w:proofErr w:type="spellStart"/>
-      <w:r>
-        <w:t>Hanselman’s</w:t>
-      </w:r>
-      <w:proofErr w:type="spellEnd"/>
-      <w:r>
-        <w:t xml:space="preserve"> PowerShell Posts </w:t>
+        <w:t xml:space="preserve">Scott Hanselman’s PowerShell Posts </w:t>
       </w:r>
       <w:r>
         <w:sym w:font="Symbol" w:char="F02D"/>
@@ -1136,13 +1089,8 @@
           <w:numId w:val="10"/>
         </w:numPr>
       </w:pPr>
-      <w:proofErr w:type="spellStart"/>
-      <w:r>
-        <w:t>PowerGUI</w:t>
-      </w:r>
-      <w:proofErr w:type="spellEnd"/>
-      <w:r>
-        <w:t xml:space="preserve">: An alternative to the PowerShell ISE </w:t>
+      <w:r>
+        <w:t xml:space="preserve">PowerGUI: An alternative to the PowerShell ISE </w:t>
       </w:r>
       <w:r>
         <w:sym w:font="Symbol" w:char="F02D"/>
@@ -1168,15 +1116,7 @@
         </w:numPr>
       </w:pPr>
       <w:r>
-        <w:t xml:space="preserve">Web Administration </w:t>
-      </w:r>
-      <w:proofErr w:type="spellStart"/>
-      <w:r>
-        <w:t>Cmdlets</w:t>
-      </w:r>
-      <w:proofErr w:type="spellEnd"/>
-      <w:r>
-        <w:t xml:space="preserve"> for Windows PowerShell </w:t>
+        <w:t xml:space="preserve">Web Administration Cmdlets for Windows PowerShell </w:t>
       </w:r>
       <w:r>
         <w:sym w:font="Symbol" w:char="F02D"/>
@@ -1202,15 +1142,7 @@
         </w:numPr>
       </w:pPr>
       <w:r>
-        <w:t xml:space="preserve">Microsoft </w:t>
-      </w:r>
-      <w:proofErr w:type="spellStart"/>
-      <w:r>
-        <w:t>Technet</w:t>
-      </w:r>
-      <w:proofErr w:type="spellEnd"/>
-      <w:r>
-        <w:t xml:space="preserve"> Script Resources </w:t>
+        <w:t xml:space="preserve">Microsoft Technet Script Resources </w:t>
       </w:r>
       <w:r>
         <w:sym w:font="Symbol" w:char="F02D"/>
@@ -1483,23 +1415,7 @@
         <w:pStyle w:val="Command-Line"/>
       </w:pPr>
       <w:r>
-        <w:t>%</w:t>
-      </w:r>
-      <w:proofErr w:type="spellStart"/>
-      <w:r>
-        <w:t>windir</w:t>
-      </w:r>
-      <w:proofErr w:type="spellEnd"/>
-      <w:r>
-        <w:t>%\System32\</w:t>
-      </w:r>
-      <w:proofErr w:type="spellStart"/>
-      <w:r>
-        <w:t>WindowsPowerShell</w:t>
-      </w:r>
-      <w:proofErr w:type="spellEnd"/>
-      <w:r>
-        <w:t>\v1.0</w:t>
+        <w:t>%windir%\System32\WindowsPowerShell\v1.0</w:t>
       </w:r>
     </w:p>
     <w:p>
@@ -1569,15 +1485,7 @@
         <w:pStyle w:val="Command-LineHeadline"/>
       </w:pPr>
       <w:r>
-        <w:t>By default, PowerShell does not allow the execution of unsigned/</w:t>
-      </w:r>
-      <w:proofErr w:type="spellStart"/>
-      <w:r>
-        <w:t>untrusted</w:t>
-      </w:r>
-      <w:proofErr w:type="spellEnd"/>
-      <w:r>
-        <w:t xml:space="preserve"> scripts</w:t>
+        <w:t>By default, PowerShell does not allow the execution of unsigned/untrusted scripts</w:t>
       </w:r>
       <w:r>
         <w:t>, including your own PowerShell Profile:</w:t>
@@ -1588,13 +1496,8 @@
         <w:pStyle w:val="Command-Line"/>
       </w:pPr>
       <w:r>
-        <w:t>&gt; Get-</w:t>
-      </w:r>
-      <w:proofErr w:type="spellStart"/>
-      <w:r>
-        <w:t>ExecutionPolicy</w:t>
-      </w:r>
-      <w:proofErr w:type="spellEnd"/>
+        <w:t>&gt; Get-ExecutionPolicy</w:t>
+      </w:r>
     </w:p>
     <w:p>
       <w:pPr>
@@ -1648,23 +1551,7 @@
     </w:p>
     <w:p>
       <w:r>
-        <w:t xml:space="preserve">In order to be able to run (unsigned) PowerShell scripts and configuration files you need to set the </w:t>
-      </w:r>
-      <w:proofErr w:type="spellStart"/>
-      <w:r>
-        <w:t>ExecutionPolicy</w:t>
-      </w:r>
-      <w:proofErr w:type="spellEnd"/>
-      <w:r>
-        <w:t xml:space="preserve"> to “</w:t>
-      </w:r>
-      <w:proofErr w:type="spellStart"/>
-      <w:r>
-        <w:t>RemoteSigned</w:t>
-      </w:r>
-      <w:proofErr w:type="spellEnd"/>
-      <w:r>
-        <w:t xml:space="preserve">”: </w:t>
+        <w:t xml:space="preserve">In order to be able to run (unsigned) PowerShell scripts and configuration files you need to set the ExecutionPolicy to “RemoteSigned”: </w:t>
       </w:r>
     </w:p>
     <w:p>
@@ -1675,21 +1562,8 @@
         <w:t xml:space="preserve">&gt; </w:t>
       </w:r>
       <w:r>
-        <w:t>Set-</w:t>
-      </w:r>
-      <w:proofErr w:type="spellStart"/>
-      <w:r>
-        <w:t>ExecutionPolicy</w:t>
-      </w:r>
-      <w:proofErr w:type="spellEnd"/>
-      <w:r>
-        <w:t xml:space="preserve"> </w:t>
-      </w:r>
-      <w:proofErr w:type="spellStart"/>
-      <w:r>
-        <w:t>RemoteSigned</w:t>
-      </w:r>
-      <w:proofErr w:type="spellEnd"/>
+        <w:t>Set-ExecutionPolicy RemoteSigned</w:t>
+      </w:r>
     </w:p>
     <w:p>
       <w:pPr>
@@ -1750,13 +1624,8 @@
         </w:numPr>
       </w:pPr>
       <w:r>
-        <w:t>Set-</w:t>
-      </w:r>
-      <w:proofErr w:type="spellStart"/>
-      <w:r>
-        <w:t>ExecutionPolicy</w:t>
-      </w:r>
-      <w:proofErr w:type="spellEnd"/>
+        <w:t>Set-ExecutionPolicy</w:t>
+      </w:r>
       <w:r>
         <w:t xml:space="preserve"> </w:t>
       </w:r>
@@ -1797,15 +1666,7 @@
         <w:pStyle w:val="Command-Line"/>
       </w:pPr>
       <w:r>
-        <w:t xml:space="preserve">&gt; </w:t>
-      </w:r>
-      <w:proofErr w:type="gramStart"/>
-      <w:r>
-        <w:t>notepad</w:t>
-      </w:r>
-      <w:proofErr w:type="gramEnd"/>
-      <w:r>
-        <w:t xml:space="preserve"> $Home\Mercurial.ini</w:t>
+        <w:t>&gt; notepad $Home\Mercurial.ini</w:t>
       </w:r>
     </w:p>
     <w:p>
@@ -1827,17 +1688,7 @@
         <w:pStyle w:val="Command-Line"/>
       </w:pPr>
       <w:r>
-        <w:t>[</w:t>
-      </w:r>
-      <w:proofErr w:type="spellStart"/>
-      <w:proofErr w:type="gramStart"/>
-      <w:r>
-        <w:t>ui</w:t>
-      </w:r>
-      <w:proofErr w:type="spellEnd"/>
-      <w:proofErr w:type="gramEnd"/>
-      <w:r>
-        <w:t>]</w:t>
+        <w:t>[ui]</w:t>
       </w:r>
       <w:r>
         <w:br/>
@@ -1865,13 +1716,8 @@
       <w:pPr>
         <w:pStyle w:val="Command-Line"/>
       </w:pPr>
-      <w:proofErr w:type="gramStart"/>
-      <w:r>
-        <w:t>purge</w:t>
-      </w:r>
-      <w:proofErr w:type="gramEnd"/>
-      <w:r>
-        <w:t xml:space="preserve"> =</w:t>
+      <w:r>
+        <w:t>purge =</w:t>
       </w:r>
     </w:p>
     <w:p>
@@ -1962,15 +1808,8 @@
       <w:r>
         <w:t xml:space="preserve">&gt; </w:t>
       </w:r>
-      <w:proofErr w:type="spellStart"/>
-      <w:proofErr w:type="gramStart"/>
-      <w:r>
-        <w:t>mkdir</w:t>
-      </w:r>
-      <w:proofErr w:type="spellEnd"/>
-      <w:proofErr w:type="gramEnd"/>
-      <w:r>
-        <w:t xml:space="preserve"> $Home\</w:t>
+      <w:r>
+        <w:t>mkdir $Home\</w:t>
       </w:r>
       <w:r>
         <w:t>Desktop\</w:t>
@@ -2011,15 +1850,7 @@
       </w:r>
       <w:r>
         <w:br/>
-        <w:t>&gt; hg branch “</w:t>
-      </w:r>
-      <w:proofErr w:type="spellStart"/>
-      <w:r>
-        <w:t>YourName</w:t>
-      </w:r>
-      <w:proofErr w:type="spellEnd"/>
-      <w:r>
-        <w:t>”</w:t>
+        <w:t>&gt; hg branch “YourName”</w:t>
       </w:r>
       <w:r>
         <w:br/>
@@ -2171,15 +2002,7 @@
         <w:pStyle w:val="Command-Line"/>
       </w:pPr>
       <w:r>
-        <w:t xml:space="preserve">&gt; </w:t>
-      </w:r>
-      <w:proofErr w:type="gramStart"/>
-      <w:r>
-        <w:t>notepad</w:t>
-      </w:r>
-      <w:proofErr w:type="gramEnd"/>
-      <w:r>
-        <w:t xml:space="preserve"> $profile</w:t>
+        <w:t>&gt; notepad $profile</w:t>
       </w:r>
     </w:p>
     <w:p>
@@ -2238,15 +2061,7 @@
       </w:pPr>
       <w:r>
         <w:lastRenderedPageBreak/>
-        <w:t xml:space="preserve">In order to create the profile script and open it with notepad </w:t>
-      </w:r>
-      <w:proofErr w:type="gramStart"/>
-      <w:r>
-        <w:t>type</w:t>
-      </w:r>
-      <w:proofErr w:type="gramEnd"/>
-      <w:r>
-        <w:t xml:space="preserve"> this command:</w:t>
+        <w:t>In order to create the profile script and open it with notepad type this command:</w:t>
       </w:r>
     </w:p>
     <w:p>
@@ -2256,13 +2071,8 @@
       <w:r>
         <w:t xml:space="preserve">&gt; </w:t>
       </w:r>
-      <w:proofErr w:type="gramStart"/>
-      <w:r>
-        <w:t>notepad</w:t>
-      </w:r>
-      <w:proofErr w:type="gramEnd"/>
-      <w:r>
-        <w:t xml:space="preserve"> (New-Item $PROFILE -Type file -force)</w:t>
+      <w:r>
+        <w:t>notepad (New-Item $PROFILE -Type file -force)</w:t>
       </w:r>
     </w:p>
     <w:p>
@@ -2327,13 +2137,8 @@
       <w:r>
         <w:t xml:space="preserve">&gt; </w:t>
       </w:r>
-      <w:proofErr w:type="gramStart"/>
-      <w:r>
-        <w:t>explorer</w:t>
-      </w:r>
-      <w:proofErr w:type="gramEnd"/>
-      <w:r>
-        <w:t xml:space="preserve"> (Get-Item $PROFILE).Directory</w:t>
+      <w:r>
+        <w:t>explorer (Get-Item $PROFILE).Directory</w:t>
       </w:r>
     </w:p>
     <w:p>
@@ -2387,24 +2192,14 @@
       <w:pPr>
         <w:pStyle w:val="Command-Line"/>
       </w:pPr>
-      <w:proofErr w:type="gramStart"/>
       <w:r>
         <w:t>new-alias</w:t>
       </w:r>
-      <w:proofErr w:type="gramEnd"/>
       <w:r>
         <w:t xml:space="preserve"> </w:t>
       </w:r>
       <w:r>
-        <w:t>Out-Clipboard $</w:t>
-      </w:r>
-      <w:proofErr w:type="spellStart"/>
-      <w:r>
-        <w:t>env:SystemRoot</w:t>
-      </w:r>
-      <w:proofErr w:type="spellEnd"/>
-      <w:r>
-        <w:t>\system32\clip.exe</w:t>
+        <w:t>Out-Clipboard $env:SystemRoot\system32\clip.exe</w:t>
       </w:r>
     </w:p>
     <w:p>
@@ -2416,21 +2211,8 @@
       <w:pPr>
         <w:pStyle w:val="Command-Line"/>
       </w:pPr>
-      <w:proofErr w:type="gramStart"/>
-      <w:r>
-        <w:t>function</w:t>
-      </w:r>
-      <w:proofErr w:type="gramEnd"/>
-      <w:r>
-        <w:t xml:space="preserve"> Get-</w:t>
-      </w:r>
-      <w:proofErr w:type="spellStart"/>
-      <w:r>
-        <w:t>ClipboardText</w:t>
-      </w:r>
-      <w:proofErr w:type="spellEnd"/>
-      <w:r>
-        <w:t>()</w:t>
+      <w:r>
+        <w:t>function Get-ClipboardText()</w:t>
       </w:r>
     </w:p>
     <w:p>
@@ -2447,21 +2229,8 @@
       </w:pPr>
       <w:r>
         <w:tab/>
-        <w:t>Add-Type -</w:t>
-      </w:r>
-      <w:proofErr w:type="spellStart"/>
-      <w:r>
-        <w:t>AssemblyName</w:t>
-      </w:r>
-      <w:proofErr w:type="spellEnd"/>
-      <w:r>
-        <w:t xml:space="preserve"> </w:t>
-      </w:r>
-      <w:proofErr w:type="spellStart"/>
-      <w:r>
-        <w:t>System.Windows.Forms</w:t>
-      </w:r>
-      <w:proofErr w:type="spellEnd"/>
+        <w:t>Add-Type -AssemblyName System.Windows.Forms</w:t>
+      </w:r>
     </w:p>
     <w:p>
       <w:pPr>
@@ -2469,21 +2238,8 @@
       </w:pPr>
       <w:r>
         <w:tab/>
-        <w:t>$</w:t>
-      </w:r>
-      <w:proofErr w:type="spellStart"/>
-      <w:r>
-        <w:t>tb</w:t>
-      </w:r>
-      <w:proofErr w:type="spellEnd"/>
-      <w:r>
-        <w:t xml:space="preserve"> = New-Object </w:t>
-      </w:r>
-      <w:proofErr w:type="spellStart"/>
-      <w:r>
-        <w:t>System.Windows.Forms.TextBox</w:t>
-      </w:r>
-      <w:proofErr w:type="spellEnd"/>
+        <w:t>$tb = New-Object System.Windows.Forms.TextBox</w:t>
+      </w:r>
     </w:p>
     <w:p>
       <w:pPr>
@@ -2491,15 +2247,7 @@
       </w:pPr>
       <w:r>
         <w:tab/>
-        <w:t>$</w:t>
-      </w:r>
-      <w:proofErr w:type="spellStart"/>
-      <w:r>
-        <w:t>tb.Multiline</w:t>
-      </w:r>
-      <w:proofErr w:type="spellEnd"/>
-      <w:r>
-        <w:t xml:space="preserve"> = $true</w:t>
+        <w:t>$tb.Multiline = $true</w:t>
       </w:r>
     </w:p>
     <w:p>
@@ -2508,18 +2256,8 @@
       </w:pPr>
       <w:r>
         <w:tab/>
-        <w:t>$</w:t>
-      </w:r>
-      <w:proofErr w:type="spellStart"/>
-      <w:proofErr w:type="gramStart"/>
-      <w:r>
-        <w:t>tb.Paste</w:t>
-      </w:r>
-      <w:proofErr w:type="spellEnd"/>
-      <w:r>
-        <w:t>()</w:t>
-      </w:r>
-      <w:proofErr w:type="gramEnd"/>
+        <w:t>$tb.Paste()</w:t>
+      </w:r>
     </w:p>
     <w:p>
       <w:pPr>
@@ -2527,13 +2265,8 @@
       </w:pPr>
       <w:r>
         <w:tab/>
-        <w:t>$</w:t>
-      </w:r>
-      <w:proofErr w:type="spellStart"/>
-      <w:r>
-        <w:t>tb.Text</w:t>
-      </w:r>
-      <w:proofErr w:type="spellEnd"/>
+        <w:t>$tb.Text</w:t>
+      </w:r>
     </w:p>
     <w:p>
       <w:pPr>
@@ -2543,7 +2276,120 @@
         <w:t>}</w:t>
       </w:r>
     </w:p>
-    <w:p/>
+    <w:p>
+      <w:pPr>
+        <w:pStyle w:val="Command-LineHeadline"/>
+      </w:pPr>
+      <w:r>
+        <w:rPr>
+          <w:b/>
+        </w:rPr>
+        <w:t>Start a new instance of PowerShell</w:t>
+      </w:r>
+      <w:r>
+        <w:t xml:space="preserve"> a</w:t>
+      </w:r>
+      <w:r>
+        <w:t>nd verify that y</w:t>
+      </w:r>
+      <w:r>
+        <w:t>our functions have been applied</w:t>
+      </w:r>
+      <w:r>
+        <w:t xml:space="preserve"> correctly:</w:t>
+      </w:r>
+    </w:p>
+    <w:p>
+      <w:pPr>
+        <w:pStyle w:val="Command-Line"/>
+      </w:pPr>
+      <w:r>
+        <w:t xml:space="preserve">&gt; </w:t>
+      </w:r>
+      <w:r>
+        <w:t>Get-Command *Clipboard*</w:t>
+      </w:r>
+    </w:p>
+    <w:p>
+      <w:pPr>
+        <w:pStyle w:val="Screenshot"/>
+      </w:pPr>
+      <w:r>
+        <w:drawing>
+          <wp:inline distT="0" distB="0" distL="0" distR="0">
+            <wp:extent cx="9409524" cy="1780953"/>
+            <wp:effectExtent l="19050" t="0" r="1176" b="0"/>
+            <wp:docPr id="17" name="Grafik 16" descr="Screenshot-05-Get-Clipboard-Commands.png"/>
+            <wp:cNvGraphicFramePr>
+              <a:graphicFrameLocks xmlns:a="http://schemas.openxmlformats.org/drawingml/2006/main" noChangeAspect="1"/>
+            </wp:cNvGraphicFramePr>
+            <a:graphic xmlns:a="http://schemas.openxmlformats.org/drawingml/2006/main">
+              <a:graphicData uri="http://schemas.openxmlformats.org/drawingml/2006/picture">
+                <pic:pic xmlns:pic="http://schemas.openxmlformats.org/drawingml/2006/picture">
+                  <pic:nvPicPr>
+                    <pic:cNvPr id="0" name="Screenshot-05-Get-Clipboard-Commands.png"/>
+                    <pic:cNvPicPr/>
+                  </pic:nvPicPr>
+                  <pic:blipFill>
+                    <a:blip r:embed="rId34" cstate="print"/>
+                    <a:stretch>
+                      <a:fillRect/>
+                    </a:stretch>
+                  </pic:blipFill>
+                  <pic:spPr>
+                    <a:xfrm>
+                      <a:off x="0" y="0"/>
+                      <a:ext cx="9409524" cy="1780953"/>
+                    </a:xfrm>
+                    <a:prstGeom prst="rect">
+                      <a:avLst/>
+                    </a:prstGeom>
+                  </pic:spPr>
+                </pic:pic>
+              </a:graphicData>
+            </a:graphic>
+          </wp:inline>
+        </w:drawing>
+      </w:r>
+    </w:p>
+    <w:p>
+      <w:r>
+        <w:t>And now you can take your new functions “Get-ClipboardText” and “Out-Clipboard” out for a spin:</w:t>
+      </w:r>
+    </w:p>
+    <w:p>
+      <w:pPr>
+        <w:pStyle w:val="Command-Line"/>
+      </w:pPr>
+      <w:r>
+        <w:t>&gt; Get-</w:t>
+      </w:r>
+      <w:r>
+        <w:t>Content $Profile</w:t>
+      </w:r>
+      <w:r>
+        <w:t xml:space="preserve"> | Out-Clipboard</w:t>
+      </w:r>
+    </w:p>
+    <w:p>
+      <w:pPr>
+        <w:pStyle w:val="Command-Line"/>
+      </w:pPr>
+      <w:r>
+        <w:t xml:space="preserve">&gt; </w:t>
+      </w:r>
+      <w:r>
+        <w:t>dir | Out-Clipboard</w:t>
+      </w:r>
+    </w:p>
+    <w:p>
+      <w:pPr>
+        <w:pStyle w:val="Command-Line"/>
+      </w:pPr>
+      <w:r>
+        <w:t>&gt; Get-Process | Out-Clipboard</w:t>
+      </w:r>
+    </w:p>
     <w:p>
       <w:pPr>
         <w:pStyle w:val="Bullet-ListHeadline"/>
@@ -2572,7 +2418,7 @@
       <w:r>
         <w:t xml:space="preserve"> </w:t>
       </w:r>
-      <w:hyperlink r:id="rId34" w:history="1">
+      <w:hyperlink r:id="rId35" w:history="1">
         <w:r>
           <w:rPr>
             <w:rStyle w:val="Hyperlink"/>
@@ -2601,7 +2447,7 @@
       <w:r>
         <w:t xml:space="preserve"> </w:t>
       </w:r>
-      <w:hyperlink r:id="rId35" w:history="1">
+      <w:hyperlink r:id="rId36" w:history="1">
         <w:r>
           <w:rPr>
             <w:rStyle w:val="Hyperlink"/>
@@ -2619,23 +2465,15 @@
         </w:numPr>
       </w:pPr>
       <w:r>
-        <w:t xml:space="preserve">Using the New-Alias </w:t>
-      </w:r>
-      <w:proofErr w:type="spellStart"/>
-      <w:r>
-        <w:t>Cmdlet</w:t>
-      </w:r>
-      <w:proofErr w:type="spellEnd"/>
+        <w:t xml:space="preserve">Using the New-Alias Cmdlet </w:t>
+      </w:r>
+      <w:r>
+        <w:sym w:font="Symbol" w:char="F02D"/>
+      </w:r>
       <w:r>
         <w:t xml:space="preserve"> </w:t>
       </w:r>
-      <w:r>
-        <w:sym w:font="Symbol" w:char="F02D"/>
-      </w:r>
-      <w:r>
-        <w:t xml:space="preserve"> </w:t>
-      </w:r>
-      <w:hyperlink r:id="rId36" w:history="1">
+      <w:hyperlink r:id="rId37" w:history="1">
         <w:r>
           <w:rPr>
             <w:rStyle w:val="Hyperlink"/>
@@ -2653,23 +2491,16 @@
         </w:numPr>
       </w:pPr>
       <w:r>
-        <w:t xml:space="preserve">Using the Add-Type </w:t>
-      </w:r>
-      <w:proofErr w:type="spellStart"/>
-      <w:r>
-        <w:t>Cmdlet</w:t>
-      </w:r>
-      <w:proofErr w:type="spellEnd"/>
+        <w:lastRenderedPageBreak/>
+        <w:t xml:space="preserve">Using the Add-Type Cmdlet </w:t>
+      </w:r>
+      <w:r>
+        <w:sym w:font="Symbol" w:char="F02D"/>
+      </w:r>
       <w:r>
         <w:t xml:space="preserve"> </w:t>
       </w:r>
-      <w:r>
-        <w:sym w:font="Symbol" w:char="F02D"/>
-      </w:r>
-      <w:r>
-        <w:t xml:space="preserve"> </w:t>
-      </w:r>
-      <w:hyperlink r:id="rId37" w:history="1">
+      <w:hyperlink r:id="rId38" w:history="1">
         <w:r>
           <w:rPr>
             <w:rStyle w:val="Hyperlink"/>
@@ -2687,23 +2518,15 @@
         </w:numPr>
       </w:pPr>
       <w:r>
-        <w:t xml:space="preserve">Using the New-Object </w:t>
-      </w:r>
-      <w:proofErr w:type="spellStart"/>
-      <w:r>
-        <w:t>Cmdled</w:t>
-      </w:r>
-      <w:proofErr w:type="spellEnd"/>
+        <w:t xml:space="preserve">Using the New-Object Cmdled </w:t>
+      </w:r>
+      <w:r>
+        <w:sym w:font="Symbol" w:char="F02D"/>
+      </w:r>
       <w:r>
         <w:t xml:space="preserve"> </w:t>
       </w:r>
-      <w:r>
-        <w:sym w:font="Symbol" w:char="F02D"/>
-      </w:r>
-      <w:r>
-        <w:t xml:space="preserve"> </w:t>
-      </w:r>
-      <w:hyperlink r:id="rId38" w:history="1">
+      <w:hyperlink r:id="rId39" w:history="1">
         <w:r>
           <w:rPr>
             <w:rStyle w:val="Hyperlink"/>
@@ -2721,15 +2544,7 @@
         </w:numPr>
       </w:pPr>
       <w:r>
-        <w:t xml:space="preserve">The .NET </w:t>
-      </w:r>
-      <w:proofErr w:type="spellStart"/>
-      <w:r>
-        <w:t>TextBox</w:t>
-      </w:r>
-      <w:proofErr w:type="spellEnd"/>
-      <w:r>
-        <w:t xml:space="preserve"> Class </w:t>
+        <w:t xml:space="preserve">The .NET TextBox Class </w:t>
       </w:r>
       <w:r>
         <w:sym w:font="Symbol" w:char="F02D"/>
@@ -2737,7 +2552,7 @@
       <w:r>
         <w:t xml:space="preserve"> </w:t>
       </w:r>
-      <w:hyperlink r:id="rId39" w:history="1">
+      <w:hyperlink r:id="rId40" w:history="1">
         <w:r>
           <w:rPr>
             <w:rStyle w:val="Hyperlink"/>
@@ -3100,7 +2915,7 @@
   <w:abstractNum w:abstractNumId="3">
     <w:nsid w:val="30EB54D3"/>
     <w:multiLevelType w:val="hybridMultilevel"/>
-    <w:tmpl w:val="E34A3FA6"/>
+    <w:tmpl w:val="7C6EEB3E"/>
     <w:lvl w:ilvl="0" w:tplc="04070001">
       <w:start w:val="1"/>
       <w:numFmt w:val="bullet"/>
@@ -3125,16 +2940,15 @@
         <w:rFonts w:ascii="Courier New" w:hAnsi="Courier New" w:cs="Courier New" w:hint="default"/>
       </w:rPr>
     </w:lvl>
-    <w:lvl w:ilvl="2" w:tplc="04070005" w:tentative="1">
-      <w:start w:val="1"/>
-      <w:numFmt w:val="bullet"/>
-      <w:lvlText w:val=""/>
+    <w:lvl w:ilvl="2" w:tplc="44DAD11C">
+      <w:numFmt w:val="bullet"/>
+      <w:lvlText w:val=""/>
       <w:lvlJc w:val="left"/>
       <w:pPr>
         <w:ind w:left="2160" w:hanging="360"/>
       </w:pPr>
       <w:rPr>
-        <w:rFonts w:ascii="Wingdings" w:hAnsi="Wingdings" w:hint="default"/>
+        <w:rFonts w:ascii="Wingdings" w:eastAsiaTheme="minorEastAsia" w:hAnsi="Wingdings" w:cstheme="minorBidi" w:hint="default"/>
       </w:rPr>
     </w:lvl>
     <w:lvl w:ilvl="3" w:tplc="04070001" w:tentative="1">
@@ -5500,7 +5314,7 @@
 </file>
 
 <file path=customXml/itemProps1.xml><?xml version="1.0" encoding="utf-8"?>
-<ds:datastoreItem xmlns:ds="http://schemas.openxmlformats.org/officeDocument/2006/customXml" ds:itemID="{B6EB5FA2-5C89-4526-BCB0-DD482EACA32B}">
+<ds:datastoreItem xmlns:ds="http://schemas.openxmlformats.org/officeDocument/2006/customXml" ds:itemID="{D260C6C0-B0A9-4802-95AA-E1781F0D2707}">
   <ds:schemaRefs>
     <ds:schemaRef ds:uri="http://schemas.openxmlformats.org/officeDocument/2006/bibliography"/>
   </ds:schemaRefs>

</xml_diff>

<commit_message>
Added some more ideas for future lessons and a link to the PowerShell Community Extensions
</commit_message>
<xml_diff>
--- a/Introduction to Windows PowerShell.docx
+++ b/Introduction to Windows PowerShell.docx
@@ -179,7 +179,15 @@
         <w:sym w:font="Symbol" w:char="F02D"/>
       </w:r>
       <w:r>
-        <w:t xml:space="preserve">  Bruce Pyette: PowerShell in Action</w:t>
+        <w:t xml:space="preserve">  Bruce </w:t>
+      </w:r>
+      <w:proofErr w:type="spellStart"/>
+      <w:r>
+        <w:t>Pyette</w:t>
+      </w:r>
+      <w:proofErr w:type="spellEnd"/>
+      <w:r>
+        <w:t>: PowerShell in Action</w:t>
       </w:r>
     </w:p>
     <w:p>
@@ -287,8 +295,21 @@
           <w:numId w:val="6"/>
         </w:numPr>
       </w:pPr>
-      <w:r>
-        <w:t>Korn Shell (ksh)</w:t>
+      <w:proofErr w:type="spellStart"/>
+      <w:r>
+        <w:t>Korn</w:t>
+      </w:r>
+      <w:proofErr w:type="spellEnd"/>
+      <w:r>
+        <w:t xml:space="preserve"> Shell (</w:t>
+      </w:r>
+      <w:proofErr w:type="spellStart"/>
+      <w:r>
+        <w:t>ksh</w:t>
+      </w:r>
+      <w:proofErr w:type="spellEnd"/>
+      <w:r>
+        <w:t>)</w:t>
       </w:r>
     </w:p>
     <w:p>
@@ -385,9 +406,11 @@
           <w:numId w:val="7"/>
         </w:numPr>
       </w:pPr>
+      <w:proofErr w:type="spellStart"/>
       <w:r>
         <w:t>Cygwin</w:t>
       </w:r>
+      <w:proofErr w:type="spellEnd"/>
     </w:p>
     <w:p>
       <w:pPr>
@@ -829,7 +852,15 @@
         <w:t>he number of built-in PowerShell commands</w:t>
       </w:r>
       <w:r>
-        <w:t xml:space="preserve"> (cmdlets)</w:t>
+        <w:t xml:space="preserve"> (</w:t>
+      </w:r>
+      <w:proofErr w:type="spellStart"/>
+      <w:r>
+        <w:t>cmdlets</w:t>
+      </w:r>
+      <w:proofErr w:type="spellEnd"/>
+      <w:r>
+        <w:t>)</w:t>
       </w:r>
       <w:r>
         <w:t xml:space="preserve"> will be increased from 200 to 2300</w:t>
@@ -1038,7 +1069,15 @@
         </w:numPr>
       </w:pPr>
       <w:r>
-        <w:t xml:space="preserve">A list of PowerShell Cmdlets </w:t>
+        <w:t xml:space="preserve">A list of PowerShell </w:t>
+      </w:r>
+      <w:proofErr w:type="spellStart"/>
+      <w:r>
+        <w:t>Cmdlets</w:t>
+      </w:r>
+      <w:proofErr w:type="spellEnd"/>
+      <w:r>
+        <w:t xml:space="preserve"> </w:t>
       </w:r>
       <w:r>
         <w:sym w:font="Symbol" w:char="F02D"/>
@@ -1064,7 +1103,15 @@
         </w:numPr>
       </w:pPr>
       <w:r>
-        <w:t xml:space="preserve">Scott Hanselman’s PowerShell Posts </w:t>
+        <w:t xml:space="preserve">Scott </w:t>
+      </w:r>
+      <w:proofErr w:type="spellStart"/>
+      <w:r>
+        <w:t>Hanselman’s</w:t>
+      </w:r>
+      <w:proofErr w:type="spellEnd"/>
+      <w:r>
+        <w:t xml:space="preserve"> PowerShell Posts </w:t>
       </w:r>
       <w:r>
         <w:sym w:font="Symbol" w:char="F02D"/>
@@ -1089,8 +1136,13 @@
           <w:numId w:val="10"/>
         </w:numPr>
       </w:pPr>
-      <w:r>
-        <w:t xml:space="preserve">PowerGUI: An alternative to the PowerShell ISE </w:t>
+      <w:proofErr w:type="spellStart"/>
+      <w:r>
+        <w:t>PowerGUI</w:t>
+      </w:r>
+      <w:proofErr w:type="spellEnd"/>
+      <w:r>
+        <w:t xml:space="preserve">: An alternative to the PowerShell ISE </w:t>
       </w:r>
       <w:r>
         <w:sym w:font="Symbol" w:char="F02D"/>
@@ -1116,7 +1168,15 @@
         </w:numPr>
       </w:pPr>
       <w:r>
-        <w:t xml:space="preserve">Web Administration Cmdlets for Windows PowerShell </w:t>
+        <w:t xml:space="preserve">Web Administration </w:t>
+      </w:r>
+      <w:proofErr w:type="spellStart"/>
+      <w:r>
+        <w:t>Cmdlets</w:t>
+      </w:r>
+      <w:proofErr w:type="spellEnd"/>
+      <w:r>
+        <w:t xml:space="preserve"> for Windows PowerShell </w:t>
       </w:r>
       <w:r>
         <w:sym w:font="Symbol" w:char="F02D"/>
@@ -1142,7 +1202,15 @@
         </w:numPr>
       </w:pPr>
       <w:r>
-        <w:t xml:space="preserve">Microsoft Technet Script Resources </w:t>
+        <w:t xml:space="preserve">Microsoft </w:t>
+      </w:r>
+      <w:proofErr w:type="spellStart"/>
+      <w:r>
+        <w:t>Technet</w:t>
+      </w:r>
+      <w:proofErr w:type="spellEnd"/>
+      <w:r>
+        <w:t xml:space="preserve"> Script Resources </w:t>
       </w:r>
       <w:r>
         <w:sym w:font="Symbol" w:char="F02D"/>
@@ -1168,6 +1236,32 @@
         </w:numPr>
       </w:pPr>
       <w:r>
+        <w:t xml:space="preserve">PowerShell Community Extensions </w:t>
+      </w:r>
+      <w:r>
+        <w:sym w:font="Symbol" w:char="F02D"/>
+      </w:r>
+      <w:r>
+        <w:t xml:space="preserve"> </w:t>
+      </w:r>
+      <w:hyperlink r:id="rId19" w:history="1">
+        <w:r>
+          <w:rPr>
+            <w:rStyle w:val="Hyperlink"/>
+          </w:rPr>
+          <w:t>http://pscx.codeplex.com/</w:t>
+        </w:r>
+      </w:hyperlink>
+    </w:p>
+    <w:p>
+      <w:pPr>
+        <w:pStyle w:val="Listenabsatz"/>
+        <w:numPr>
+          <w:ilvl w:val="0"/>
+          <w:numId w:val="10"/>
+        </w:numPr>
+      </w:pPr>
+      <w:r>
         <w:t xml:space="preserve">Official </w:t>
       </w:r>
       <w:r>
@@ -1182,7 +1276,7 @@
       <w:r>
         <w:t xml:space="preserve"> </w:t>
       </w:r>
-      <w:hyperlink r:id="rId19" w:history="1">
+      <w:hyperlink r:id="rId20" w:history="1">
         <w:r>
           <w:rPr>
             <w:rStyle w:val="Hyperlink"/>
@@ -1208,7 +1302,7 @@
       <w:r>
         <w:t xml:space="preserve"> </w:t>
       </w:r>
-      <w:hyperlink r:id="rId20" w:history="1">
+      <w:hyperlink r:id="rId21" w:history="1">
         <w:r>
           <w:rPr>
             <w:rStyle w:val="Hyperlink"/>
@@ -1270,7 +1364,7 @@
                     <pic:cNvPicPr/>
                   </pic:nvPicPr>
                   <pic:blipFill>
-                    <a:blip r:embed="rId21" cstate="print"/>
+                    <a:blip r:embed="rId22" cstate="print"/>
                     <a:stretch>
                       <a:fillRect/>
                     </a:stretch>
@@ -1334,7 +1428,7 @@
                     <pic:cNvPicPr/>
                   </pic:nvPicPr>
                   <pic:blipFill>
-                    <a:blip r:embed="rId22" cstate="print"/>
+                    <a:blip r:embed="rId23" cstate="print"/>
                     <a:stretch>
                       <a:fillRect/>
                     </a:stretch>
@@ -1376,7 +1470,7 @@
                     <pic:cNvPicPr/>
                   </pic:nvPicPr>
                   <pic:blipFill>
-                    <a:blip r:embed="rId23" cstate="print"/>
+                    <a:blip r:embed="rId24" cstate="print"/>
                     <a:stretch>
                       <a:fillRect/>
                     </a:stretch>
@@ -1415,7 +1509,23 @@
         <w:pStyle w:val="Command-Line"/>
       </w:pPr>
       <w:r>
-        <w:t>%windir%\System32\WindowsPowerShell\v1.0</w:t>
+        <w:t>%</w:t>
+      </w:r>
+      <w:proofErr w:type="spellStart"/>
+      <w:r>
+        <w:t>windir</w:t>
+      </w:r>
+      <w:proofErr w:type="spellEnd"/>
+      <w:r>
+        <w:t>%\System32\</w:t>
+      </w:r>
+      <w:proofErr w:type="spellStart"/>
+      <w:r>
+        <w:t>WindowsPowerShell</w:t>
+      </w:r>
+      <w:proofErr w:type="spellEnd"/>
+      <w:r>
+        <w:t>\v1.0</w:t>
       </w:r>
     </w:p>
     <w:p>
@@ -1440,7 +1550,7 @@
                     <pic:cNvPicPr/>
                   </pic:nvPicPr>
                   <pic:blipFill>
-                    <a:blip r:embed="rId24" cstate="print"/>
+                    <a:blip r:embed="rId25" cstate="print"/>
                     <a:stretch>
                       <a:fillRect/>
                     </a:stretch>
@@ -1485,7 +1595,15 @@
         <w:pStyle w:val="Command-LineHeadline"/>
       </w:pPr>
       <w:r>
-        <w:t>By default, PowerShell does not allow the execution of unsigned/untrusted scripts</w:t>
+        <w:t>By default, PowerShell does not allow the execution of unsigned/</w:t>
+      </w:r>
+      <w:proofErr w:type="spellStart"/>
+      <w:r>
+        <w:t>untrusted</w:t>
+      </w:r>
+      <w:proofErr w:type="spellEnd"/>
+      <w:r>
+        <w:t xml:space="preserve"> scripts</w:t>
       </w:r>
       <w:r>
         <w:t>, including your own PowerShell Profile:</w:t>
@@ -1496,8 +1614,13 @@
         <w:pStyle w:val="Command-Line"/>
       </w:pPr>
       <w:r>
-        <w:t>&gt; Get-ExecutionPolicy</w:t>
-      </w:r>
+        <w:t>&gt; Get-</w:t>
+      </w:r>
+      <w:proofErr w:type="spellStart"/>
+      <w:r>
+        <w:t>ExecutionPolicy</w:t>
+      </w:r>
+      <w:proofErr w:type="spellEnd"/>
     </w:p>
     <w:p>
       <w:pPr>
@@ -1525,64 +1648,6 @@
                 <pic:pic xmlns:pic="http://schemas.openxmlformats.org/drawingml/2006/picture">
                   <pic:nvPicPr>
                     <pic:cNvPr id="0" name="Screenshot-12-Execution-Policy.png"/>
-                    <pic:cNvPicPr/>
-                  </pic:nvPicPr>
-                  <pic:blipFill>
-                    <a:blip r:embed="rId25" cstate="print"/>
-                    <a:stretch>
-                      <a:fillRect/>
-                    </a:stretch>
-                  </pic:blipFill>
-                  <pic:spPr>
-                    <a:xfrm>
-                      <a:off x="0" y="0"/>
-                      <a:ext cx="9409524" cy="2580953"/>
-                    </a:xfrm>
-                    <a:prstGeom prst="rect">
-                      <a:avLst/>
-                    </a:prstGeom>
-                  </pic:spPr>
-                </pic:pic>
-              </a:graphicData>
-            </a:graphic>
-          </wp:inline>
-        </w:drawing>
-      </w:r>
-    </w:p>
-    <w:p>
-      <w:r>
-        <w:t xml:space="preserve">In order to be able to run (unsigned) PowerShell scripts and configuration files you need to set the ExecutionPolicy to “RemoteSigned”: </w:t>
-      </w:r>
-    </w:p>
-    <w:p>
-      <w:pPr>
-        <w:pStyle w:val="Command-Line"/>
-      </w:pPr>
-      <w:r>
-        <w:t xml:space="preserve">&gt; </w:t>
-      </w:r>
-      <w:r>
-        <w:t>Set-ExecutionPolicy RemoteSigned</w:t>
-      </w:r>
-    </w:p>
-    <w:p>
-      <w:pPr>
-        <w:pStyle w:val="Screenshot"/>
-      </w:pPr>
-      <w:r>
-        <w:drawing>
-          <wp:inline distT="0" distB="0" distL="0" distR="0">
-            <wp:extent cx="9409524" cy="2580953"/>
-            <wp:effectExtent l="19050" t="0" r="1176" b="0"/>
-            <wp:docPr id="16" name="Grafik 15" descr="Screenshot-13-Execution-Policy.png"/>
-            <wp:cNvGraphicFramePr>
-              <a:graphicFrameLocks xmlns:a="http://schemas.openxmlformats.org/drawingml/2006/main" noChangeAspect="1"/>
-            </wp:cNvGraphicFramePr>
-            <a:graphic xmlns:a="http://schemas.openxmlformats.org/drawingml/2006/main">
-              <a:graphicData uri="http://schemas.openxmlformats.org/drawingml/2006/picture">
-                <pic:pic xmlns:pic="http://schemas.openxmlformats.org/drawingml/2006/picture">
-                  <pic:nvPicPr>
-                    <pic:cNvPr id="0" name="Screenshot-13-Execution-Policy.png"/>
                     <pic:cNvPicPr/>
                   </pic:nvPicPr>
                   <pic:blipFill>
@@ -1608,6 +1673,93 @@
       </w:r>
     </w:p>
     <w:p>
+      <w:r>
+        <w:t xml:space="preserve">In order to be able to run (unsigned) PowerShell scripts and configuration files you need to set the </w:t>
+      </w:r>
+      <w:proofErr w:type="spellStart"/>
+      <w:r>
+        <w:t>ExecutionPolicy</w:t>
+      </w:r>
+      <w:proofErr w:type="spellEnd"/>
+      <w:r>
+        <w:t xml:space="preserve"> to “</w:t>
+      </w:r>
+      <w:proofErr w:type="spellStart"/>
+      <w:r>
+        <w:t>RemoteSigned</w:t>
+      </w:r>
+      <w:proofErr w:type="spellEnd"/>
+      <w:r>
+        <w:t xml:space="preserve">”: </w:t>
+      </w:r>
+    </w:p>
+    <w:p>
+      <w:pPr>
+        <w:pStyle w:val="Command-Line"/>
+      </w:pPr>
+      <w:r>
+        <w:t xml:space="preserve">&gt; </w:t>
+      </w:r>
+      <w:r>
+        <w:t>Set-</w:t>
+      </w:r>
+      <w:proofErr w:type="spellStart"/>
+      <w:r>
+        <w:t>ExecutionPolicy</w:t>
+      </w:r>
+      <w:proofErr w:type="spellEnd"/>
+      <w:r>
+        <w:t xml:space="preserve"> </w:t>
+      </w:r>
+      <w:proofErr w:type="spellStart"/>
+      <w:r>
+        <w:t>RemoteSigned</w:t>
+      </w:r>
+      <w:proofErr w:type="spellEnd"/>
+    </w:p>
+    <w:p>
+      <w:pPr>
+        <w:pStyle w:val="Screenshot"/>
+      </w:pPr>
+      <w:r>
+        <w:drawing>
+          <wp:inline distT="0" distB="0" distL="0" distR="0">
+            <wp:extent cx="9409524" cy="2580953"/>
+            <wp:effectExtent l="19050" t="0" r="1176" b="0"/>
+            <wp:docPr id="16" name="Grafik 15" descr="Screenshot-13-Execution-Policy.png"/>
+            <wp:cNvGraphicFramePr>
+              <a:graphicFrameLocks xmlns:a="http://schemas.openxmlformats.org/drawingml/2006/main" noChangeAspect="1"/>
+            </wp:cNvGraphicFramePr>
+            <a:graphic xmlns:a="http://schemas.openxmlformats.org/drawingml/2006/main">
+              <a:graphicData uri="http://schemas.openxmlformats.org/drawingml/2006/picture">
+                <pic:pic xmlns:pic="http://schemas.openxmlformats.org/drawingml/2006/picture">
+                  <pic:nvPicPr>
+                    <pic:cNvPr id="0" name="Screenshot-13-Execution-Policy.png"/>
+                    <pic:cNvPicPr/>
+                  </pic:nvPicPr>
+                  <pic:blipFill>
+                    <a:blip r:embed="rId27" cstate="print"/>
+                    <a:stretch>
+                      <a:fillRect/>
+                    </a:stretch>
+                  </pic:blipFill>
+                  <pic:spPr>
+                    <a:xfrm>
+                      <a:off x="0" y="0"/>
+                      <a:ext cx="9409524" cy="2580953"/>
+                    </a:xfrm>
+                    <a:prstGeom prst="rect">
+                      <a:avLst/>
+                    </a:prstGeom>
+                  </pic:spPr>
+                </pic:pic>
+              </a:graphicData>
+            </a:graphic>
+          </wp:inline>
+        </w:drawing>
+      </w:r>
+    </w:p>
+    <w:p>
       <w:pPr>
         <w:pStyle w:val="Bullet-ListHeadline"/>
       </w:pPr>
@@ -1624,8 +1776,13 @@
         </w:numPr>
       </w:pPr>
       <w:r>
-        <w:t>Set-ExecutionPolicy</w:t>
-      </w:r>
+        <w:t>Set-</w:t>
+      </w:r>
+      <w:proofErr w:type="spellStart"/>
+      <w:r>
+        <w:t>ExecutionPolicy</w:t>
+      </w:r>
+      <w:proofErr w:type="spellEnd"/>
       <w:r>
         <w:t xml:space="preserve"> </w:t>
       </w:r>
@@ -1635,7 +1792,7 @@
       <w:r>
         <w:t xml:space="preserve"> </w:t>
       </w:r>
-      <w:hyperlink r:id="rId27" w:history="1">
+      <w:hyperlink r:id="rId28" w:history="1">
         <w:r>
           <w:rPr>
             <w:rStyle w:val="Hyperlink"/>
@@ -1666,7 +1823,15 @@
         <w:pStyle w:val="Command-Line"/>
       </w:pPr>
       <w:r>
-        <w:t>&gt; notepad $Home\Mercurial.ini</w:t>
+        <w:t xml:space="preserve">&gt; </w:t>
+      </w:r>
+      <w:proofErr w:type="gramStart"/>
+      <w:r>
+        <w:t>notepad</w:t>
+      </w:r>
+      <w:proofErr w:type="gramEnd"/>
+      <w:r>
+        <w:t xml:space="preserve"> $Home\Mercurial.ini</w:t>
       </w:r>
     </w:p>
     <w:p>
@@ -1688,7 +1853,17 @@
         <w:pStyle w:val="Command-Line"/>
       </w:pPr>
       <w:r>
-        <w:t>[ui]</w:t>
+        <w:t>[</w:t>
+      </w:r>
+      <w:proofErr w:type="spellStart"/>
+      <w:proofErr w:type="gramStart"/>
+      <w:r>
+        <w:t>ui</w:t>
+      </w:r>
+      <w:proofErr w:type="spellEnd"/>
+      <w:proofErr w:type="gramEnd"/>
+      <w:r>
+        <w:t>]</w:t>
       </w:r>
       <w:r>
         <w:br/>
@@ -1716,8 +1891,13 @@
       <w:pPr>
         <w:pStyle w:val="Command-Line"/>
       </w:pPr>
-      <w:r>
-        <w:t>purge =</w:t>
+      <w:proofErr w:type="gramStart"/>
+      <w:r>
+        <w:t>purge</w:t>
+      </w:r>
+      <w:proofErr w:type="gramEnd"/>
+      <w:r>
+        <w:t xml:space="preserve"> =</w:t>
       </w:r>
     </w:p>
     <w:p>
@@ -1741,7 +1921,7 @@
                     <pic:cNvPicPr/>
                   </pic:nvPicPr>
                   <pic:blipFill>
-                    <a:blip r:embed="rId28" cstate="print"/>
+                    <a:blip r:embed="rId29" cstate="print"/>
                     <a:stretch>
                       <a:fillRect/>
                     </a:stretch>
@@ -1808,8 +1988,15 @@
       <w:r>
         <w:t xml:space="preserve">&gt; </w:t>
       </w:r>
-      <w:r>
-        <w:t>mkdir $Home\</w:t>
+      <w:proofErr w:type="spellStart"/>
+      <w:proofErr w:type="gramStart"/>
+      <w:r>
+        <w:t>mkdir</w:t>
+      </w:r>
+      <w:proofErr w:type="spellEnd"/>
+      <w:proofErr w:type="gramEnd"/>
+      <w:r>
+        <w:t xml:space="preserve"> $Home\</w:t>
       </w:r>
       <w:r>
         <w:t>Desktop\</w:t>
@@ -1824,7 +2011,7 @@
         <w:br/>
         <w:t xml:space="preserve">&gt; hg clone </w:t>
       </w:r>
-      <w:hyperlink r:id="rId29" w:history="1">
+      <w:hyperlink r:id="rId30" w:history="1">
         <w:r>
           <w:rPr>
             <w:rStyle w:val="Hyperlink"/>
@@ -1850,7 +2037,15 @@
       </w:r>
       <w:r>
         <w:br/>
-        <w:t>&gt; hg branch “YourName”</w:t>
+        <w:t>&gt; hg branch “</w:t>
+      </w:r>
+      <w:proofErr w:type="spellStart"/>
+      <w:r>
+        <w:t>YourName</w:t>
+      </w:r>
+      <w:proofErr w:type="spellEnd"/>
+      <w:r>
+        <w:t>”</w:t>
       </w:r>
       <w:r>
         <w:br/>
@@ -1880,6 +2075,38 @@
       <w:r>
         <w:t>ons</w:t>
       </w:r>
+    </w:p>
+    <w:p>
+      <w:pPr>
+        <w:pStyle w:val="berschrift3"/>
+      </w:pPr>
+      <w:r>
+        <w:t>Reading XML Files with PowerShell</w:t>
+      </w:r>
+    </w:p>
+    <w:p>
+      <w:pPr>
+        <w:pStyle w:val="berschrift3"/>
+      </w:pPr>
+      <w:r>
+        <w:t>Signing PowerShell Scripts</w:t>
+      </w:r>
+    </w:p>
+    <w:p>
+      <w:pPr>
+        <w:pStyle w:val="berschrift3"/>
+      </w:pPr>
+      <w:r>
+        <w:t>Automati</w:t>
+      </w:r>
+      <w:r>
+        <w:t xml:space="preserve">ng Visual Studio with </w:t>
+      </w:r>
+      <w:proofErr w:type="spellStart"/>
+      <w:r>
+        <w:t>PowerConsole</w:t>
+      </w:r>
+      <w:proofErr w:type="spellEnd"/>
     </w:p>
     <w:p>
       <w:pPr>
@@ -1962,7 +2189,7 @@
                     <pic:cNvPicPr/>
                   </pic:nvPicPr>
                   <pic:blipFill>
-                    <a:blip r:embed="rId30" cstate="print"/>
+                    <a:blip r:embed="rId31" cstate="print"/>
                     <a:stretch>
                       <a:fillRect/>
                     </a:stretch>
@@ -2002,7 +2229,15 @@
         <w:pStyle w:val="Command-Line"/>
       </w:pPr>
       <w:r>
-        <w:t>&gt; notepad $profile</w:t>
+        <w:t xml:space="preserve">&gt; </w:t>
+      </w:r>
+      <w:proofErr w:type="gramStart"/>
+      <w:r>
+        <w:t>notepad</w:t>
+      </w:r>
+      <w:proofErr w:type="gramEnd"/>
+      <w:r>
+        <w:t xml:space="preserve"> $profile</w:t>
       </w:r>
     </w:p>
     <w:p>
@@ -2018,6 +2253,7 @@
         <w:pStyle w:val="Screenshot"/>
       </w:pPr>
       <w:r>
+        <w:lastRenderedPageBreak/>
         <w:drawing>
           <wp:inline distT="0" distB="0" distL="0" distR="0">
             <wp:extent cx="8857143" cy="2780953"/>
@@ -2034,7 +2270,7 @@
                     <pic:cNvPicPr/>
                   </pic:nvPicPr>
                   <pic:blipFill>
-                    <a:blip r:embed="rId31" cstate="print"/>
+                    <a:blip r:embed="rId32" cstate="print"/>
                     <a:stretch>
                       <a:fillRect/>
                     </a:stretch>
@@ -2060,8 +2296,15 @@
         <w:pStyle w:val="Command-LineHeadline"/>
       </w:pPr>
       <w:r>
-        <w:lastRenderedPageBreak/>
-        <w:t>In order to create the profile script and open it with notepad type this command:</w:t>
+        <w:t xml:space="preserve">In order to create the profile script and open it with notepad </w:t>
+      </w:r>
+      <w:proofErr w:type="gramStart"/>
+      <w:r>
+        <w:t>type</w:t>
+      </w:r>
+      <w:proofErr w:type="gramEnd"/>
+      <w:r>
+        <w:t xml:space="preserve"> this command:</w:t>
       </w:r>
     </w:p>
     <w:p>
@@ -2071,8 +2314,13 @@
       <w:r>
         <w:t xml:space="preserve">&gt; </w:t>
       </w:r>
-      <w:r>
-        <w:t>notepad (New-Item $PROFILE -Type file -force)</w:t>
+      <w:proofErr w:type="gramStart"/>
+      <w:r>
+        <w:t>notepad</w:t>
+      </w:r>
+      <w:proofErr w:type="gramEnd"/>
+      <w:r>
+        <w:t xml:space="preserve"> (New-Item $PROFILE -Type file -force)</w:t>
       </w:r>
     </w:p>
     <w:p>
@@ -2096,7 +2344,7 @@
                     <pic:cNvPicPr/>
                   </pic:nvPicPr>
                   <pic:blipFill>
-                    <a:blip r:embed="rId32" cstate="print"/>
+                    <a:blip r:embed="rId33" cstate="print"/>
                     <a:stretch>
                       <a:fillRect/>
                     </a:stretch>
@@ -2137,8 +2385,13 @@
       <w:r>
         <w:t xml:space="preserve">&gt; </w:t>
       </w:r>
-      <w:r>
-        <w:t>explorer (Get-Item $PROFILE).Directory</w:t>
+      <w:proofErr w:type="gramStart"/>
+      <w:r>
+        <w:t>explorer</w:t>
+      </w:r>
+      <w:proofErr w:type="gramEnd"/>
+      <w:r>
+        <w:t xml:space="preserve"> (Get-Item $PROFILE).Directory</w:t>
       </w:r>
     </w:p>
     <w:p>
@@ -2162,7 +2415,7 @@
                     <pic:cNvPicPr/>
                   </pic:nvPicPr>
                   <pic:blipFill>
-                    <a:blip r:embed="rId33" cstate="print"/>
+                    <a:blip r:embed="rId34" cstate="print"/>
                     <a:stretch>
                       <a:fillRect/>
                     </a:stretch>
@@ -2192,14 +2445,24 @@
       <w:pPr>
         <w:pStyle w:val="Command-Line"/>
       </w:pPr>
+      <w:proofErr w:type="gramStart"/>
       <w:r>
         <w:t>new-alias</w:t>
       </w:r>
+      <w:proofErr w:type="gramEnd"/>
       <w:r>
         <w:t xml:space="preserve"> </w:t>
       </w:r>
       <w:r>
-        <w:t>Out-Clipboard $env:SystemRoot\system32\clip.exe</w:t>
+        <w:t>Out-Clipboard $</w:t>
+      </w:r>
+      <w:proofErr w:type="spellStart"/>
+      <w:r>
+        <w:t>env:SystemRoot</w:t>
+      </w:r>
+      <w:proofErr w:type="spellEnd"/>
+      <w:r>
+        <w:t>\system32\clip.exe</w:t>
       </w:r>
     </w:p>
     <w:p>
@@ -2211,8 +2474,21 @@
       <w:pPr>
         <w:pStyle w:val="Command-Line"/>
       </w:pPr>
-      <w:r>
-        <w:t>function Get-ClipboardText()</w:t>
+      <w:proofErr w:type="gramStart"/>
+      <w:r>
+        <w:t>function</w:t>
+      </w:r>
+      <w:proofErr w:type="gramEnd"/>
+      <w:r>
+        <w:t xml:space="preserve"> Get-</w:t>
+      </w:r>
+      <w:proofErr w:type="spellStart"/>
+      <w:r>
+        <w:t>ClipboardText</w:t>
+      </w:r>
+      <w:proofErr w:type="spellEnd"/>
+      <w:r>
+        <w:t>()</w:t>
       </w:r>
     </w:p>
     <w:p>
@@ -2229,8 +2505,21 @@
       </w:pPr>
       <w:r>
         <w:tab/>
-        <w:t>Add-Type -AssemblyName System.Windows.Forms</w:t>
-      </w:r>
+        <w:t>Add-Type -</w:t>
+      </w:r>
+      <w:proofErr w:type="spellStart"/>
+      <w:r>
+        <w:t>AssemblyName</w:t>
+      </w:r>
+      <w:proofErr w:type="spellEnd"/>
+      <w:r>
+        <w:t xml:space="preserve"> </w:t>
+      </w:r>
+      <w:proofErr w:type="spellStart"/>
+      <w:r>
+        <w:t>System.Windows.Forms</w:t>
+      </w:r>
+      <w:proofErr w:type="spellEnd"/>
     </w:p>
     <w:p>
       <w:pPr>
@@ -2238,8 +2527,21 @@
       </w:pPr>
       <w:r>
         <w:tab/>
-        <w:t>$tb = New-Object System.Windows.Forms.TextBox</w:t>
-      </w:r>
+        <w:t>$</w:t>
+      </w:r>
+      <w:proofErr w:type="spellStart"/>
+      <w:r>
+        <w:t>tb</w:t>
+      </w:r>
+      <w:proofErr w:type="spellEnd"/>
+      <w:r>
+        <w:t xml:space="preserve"> = New-Object </w:t>
+      </w:r>
+      <w:proofErr w:type="spellStart"/>
+      <w:r>
+        <w:t>System.Windows.Forms.TextBox</w:t>
+      </w:r>
+      <w:proofErr w:type="spellEnd"/>
     </w:p>
     <w:p>
       <w:pPr>
@@ -2247,7 +2549,15 @@
       </w:pPr>
       <w:r>
         <w:tab/>
-        <w:t>$tb.Multiline = $true</w:t>
+        <w:t>$</w:t>
+      </w:r>
+      <w:proofErr w:type="spellStart"/>
+      <w:r>
+        <w:t>tb.Multiline</w:t>
+      </w:r>
+      <w:proofErr w:type="spellEnd"/>
+      <w:r>
+        <w:t xml:space="preserve"> = $true</w:t>
       </w:r>
     </w:p>
     <w:p>
@@ -2256,8 +2566,18 @@
       </w:pPr>
       <w:r>
         <w:tab/>
-        <w:t>$tb.Paste()</w:t>
-      </w:r>
+        <w:t>$</w:t>
+      </w:r>
+      <w:proofErr w:type="spellStart"/>
+      <w:proofErr w:type="gramStart"/>
+      <w:r>
+        <w:t>tb.Paste</w:t>
+      </w:r>
+      <w:proofErr w:type="spellEnd"/>
+      <w:r>
+        <w:t>()</w:t>
+      </w:r>
+      <w:proofErr w:type="gramEnd"/>
     </w:p>
     <w:p>
       <w:pPr>
@@ -2265,8 +2585,13 @@
       </w:pPr>
       <w:r>
         <w:tab/>
-        <w:t>$tb.Text</w:t>
-      </w:r>
+        <w:t>$</w:t>
+      </w:r>
+      <w:proofErr w:type="spellStart"/>
+      <w:r>
+        <w:t>tb.Text</w:t>
+      </w:r>
+      <w:proofErr w:type="spellEnd"/>
     </w:p>
     <w:p>
       <w:pPr>
@@ -2315,6 +2640,7 @@
         <w:pStyle w:val="Screenshot"/>
       </w:pPr>
       <w:r>
+        <w:lastRenderedPageBreak/>
         <w:drawing>
           <wp:inline distT="0" distB="0" distL="0" distR="0">
             <wp:extent cx="9409524" cy="1780953"/>
@@ -2331,7 +2657,7 @@
                     <pic:cNvPicPr/>
                   </pic:nvPicPr>
                   <pic:blipFill>
-                    <a:blip r:embed="rId34" cstate="print"/>
+                    <a:blip r:embed="rId35" cstate="print"/>
                     <a:stretch>
                       <a:fillRect/>
                     </a:stretch>
@@ -2354,7 +2680,15 @@
     </w:p>
     <w:p>
       <w:r>
-        <w:t>And now you can take your new functions “Get-ClipboardText” and “Out-Clipboard” out for a spin:</w:t>
+        <w:t>And now you can take your new functions “Get-</w:t>
+      </w:r>
+      <w:proofErr w:type="spellStart"/>
+      <w:r>
+        <w:t>ClipboardText</w:t>
+      </w:r>
+      <w:proofErr w:type="spellEnd"/>
+      <w:r>
+        <w:t>” and “Out-Clipboard” out for a spin:</w:t>
       </w:r>
     </w:p>
     <w:p>
@@ -2378,8 +2712,13 @@
       <w:r>
         <w:t xml:space="preserve">&gt; </w:t>
       </w:r>
-      <w:r>
-        <w:t>dir | Out-Clipboard</w:t>
+      <w:proofErr w:type="gramStart"/>
+      <w:r>
+        <w:t>dir</w:t>
+      </w:r>
+      <w:proofErr w:type="gramEnd"/>
+      <w:r>
+        <w:t xml:space="preserve"> | Out-Clipboard</w:t>
       </w:r>
     </w:p>
     <w:p>
@@ -2418,7 +2757,7 @@
       <w:r>
         <w:t xml:space="preserve"> </w:t>
       </w:r>
-      <w:hyperlink r:id="rId35" w:history="1">
+      <w:hyperlink r:id="rId36" w:history="1">
         <w:r>
           <w:rPr>
             <w:rStyle w:val="Hyperlink"/>
@@ -2447,7 +2786,7 @@
       <w:r>
         <w:t xml:space="preserve"> </w:t>
       </w:r>
-      <w:hyperlink r:id="rId36" w:history="1">
+      <w:hyperlink r:id="rId37" w:history="1">
         <w:r>
           <w:rPr>
             <w:rStyle w:val="Hyperlink"/>
@@ -2465,7 +2804,15 @@
         </w:numPr>
       </w:pPr>
       <w:r>
-        <w:t xml:space="preserve">Using the New-Alias Cmdlet </w:t>
+        <w:t xml:space="preserve">Using the New-Alias </w:t>
+      </w:r>
+      <w:proofErr w:type="spellStart"/>
+      <w:r>
+        <w:t>Cmdlet</w:t>
+      </w:r>
+      <w:proofErr w:type="spellEnd"/>
+      <w:r>
+        <w:t xml:space="preserve"> </w:t>
       </w:r>
       <w:r>
         <w:sym w:font="Symbol" w:char="F02D"/>
@@ -2473,7 +2820,7 @@
       <w:r>
         <w:t xml:space="preserve"> </w:t>
       </w:r>
-      <w:hyperlink r:id="rId37" w:history="1">
+      <w:hyperlink r:id="rId38" w:history="1">
         <w:r>
           <w:rPr>
             <w:rStyle w:val="Hyperlink"/>
@@ -2491,8 +2838,15 @@
         </w:numPr>
       </w:pPr>
       <w:r>
-        <w:lastRenderedPageBreak/>
-        <w:t xml:space="preserve">Using the Add-Type Cmdlet </w:t>
+        <w:t xml:space="preserve">Using the Add-Type </w:t>
+      </w:r>
+      <w:proofErr w:type="spellStart"/>
+      <w:r>
+        <w:t>Cmdlet</w:t>
+      </w:r>
+      <w:proofErr w:type="spellEnd"/>
+      <w:r>
+        <w:t xml:space="preserve"> </w:t>
       </w:r>
       <w:r>
         <w:sym w:font="Symbol" w:char="F02D"/>
@@ -2500,7 +2854,7 @@
       <w:r>
         <w:t xml:space="preserve"> </w:t>
       </w:r>
-      <w:hyperlink r:id="rId38" w:history="1">
+      <w:hyperlink r:id="rId39" w:history="1">
         <w:r>
           <w:rPr>
             <w:rStyle w:val="Hyperlink"/>
@@ -2518,7 +2872,15 @@
         </w:numPr>
       </w:pPr>
       <w:r>
-        <w:t xml:space="preserve">Using the New-Object Cmdled </w:t>
+        <w:t xml:space="preserve">Using the New-Object </w:t>
+      </w:r>
+      <w:proofErr w:type="spellStart"/>
+      <w:r>
+        <w:t>Cmdled</w:t>
+      </w:r>
+      <w:proofErr w:type="spellEnd"/>
+      <w:r>
+        <w:t xml:space="preserve"> </w:t>
       </w:r>
       <w:r>
         <w:sym w:font="Symbol" w:char="F02D"/>
@@ -2526,7 +2888,7 @@
       <w:r>
         <w:t xml:space="preserve"> </w:t>
       </w:r>
-      <w:hyperlink r:id="rId39" w:history="1">
+      <w:hyperlink r:id="rId40" w:history="1">
         <w:r>
           <w:rPr>
             <w:rStyle w:val="Hyperlink"/>
@@ -2544,7 +2906,15 @@
         </w:numPr>
       </w:pPr>
       <w:r>
-        <w:t xml:space="preserve">The .NET TextBox Class </w:t>
+        <w:t xml:space="preserve">The .NET </w:t>
+      </w:r>
+      <w:proofErr w:type="spellStart"/>
+      <w:r>
+        <w:t>TextBox</w:t>
+      </w:r>
+      <w:proofErr w:type="spellEnd"/>
+      <w:r>
+        <w:t xml:space="preserve"> Class </w:t>
       </w:r>
       <w:r>
         <w:sym w:font="Symbol" w:char="F02D"/>
@@ -2552,7 +2922,7 @@
       <w:r>
         <w:t xml:space="preserve"> </w:t>
       </w:r>
-      <w:hyperlink r:id="rId40" w:history="1">
+      <w:hyperlink r:id="rId41" w:history="1">
         <w:r>
           <w:rPr>
             <w:rStyle w:val="Hyperlink"/>
@@ -5314,7 +5684,7 @@
 </file>
 
 <file path=customXml/itemProps1.xml><?xml version="1.0" encoding="utf-8"?>
-<ds:datastoreItem xmlns:ds="http://schemas.openxmlformats.org/officeDocument/2006/customXml" ds:itemID="{D260C6C0-B0A9-4802-95AA-E1781F0D2707}">
+<ds:datastoreItem xmlns:ds="http://schemas.openxmlformats.org/officeDocument/2006/customXml" ds:itemID="{B86BDB7D-5B62-4574-817C-933663DF9B61}">
   <ds:schemaRefs>
     <ds:schemaRef ds:uri="http://schemas.openxmlformats.org/officeDocument/2006/bibliography"/>
   </ds:schemaRefs>

</xml_diff>

<commit_message>
Started a lesson about installing the PowerShell Community Extensions (PSCX)
</commit_message>
<xml_diff>
--- a/Introduction to Windows PowerShell.docx
+++ b/Introduction to Windows PowerShell.docx
@@ -2081,6 +2081,280 @@
         <w:pStyle w:val="berschrift3"/>
       </w:pPr>
       <w:r>
+        <w:t>Installing the PowerShell Community Extensions</w:t>
+      </w:r>
+      <w:r>
+        <w:t xml:space="preserve"> (PSCX)</w:t>
+      </w:r>
+    </w:p>
+    <w:p>
+      <w:r>
+        <w:t xml:space="preserve">The PowerShell Community extensions (PSCX) </w:t>
+      </w:r>
+      <w:r>
+        <w:t>are</w:t>
+      </w:r>
+      <w:r>
+        <w:t xml:space="preserve"> a PowerShell module that adds a lot of useful </w:t>
+      </w:r>
+      <w:proofErr w:type="spellStart"/>
+      <w:r>
+        <w:t>cmdlets</w:t>
+      </w:r>
+      <w:proofErr w:type="spellEnd"/>
+      <w:r>
+        <w:t xml:space="preserve"> to </w:t>
+      </w:r>
+      <w:r>
+        <w:t>PowerShell:</w:t>
+      </w:r>
+    </w:p>
+    <w:p>
+      <w:pPr>
+        <w:pStyle w:val="Listenabsatz"/>
+        <w:numPr>
+          <w:ilvl w:val="0"/>
+          <w:numId w:val="13"/>
+        </w:numPr>
+      </w:pPr>
+      <w:r>
+        <w:rPr>
+          <w:b/>
+        </w:rPr>
+        <w:t>Edit-File</w:t>
+      </w:r>
+      <w:r>
+        <w:t>: Opens the specified text file in a text editor</w:t>
+      </w:r>
+    </w:p>
+    <w:p>
+      <w:pPr>
+        <w:pStyle w:val="Listenabsatz"/>
+        <w:numPr>
+          <w:ilvl w:val="0"/>
+          <w:numId w:val="13"/>
+        </w:numPr>
+      </w:pPr>
+      <w:r>
+        <w:rPr>
+          <w:b/>
+        </w:rPr>
+        <w:t>Show-Tree</w:t>
+      </w:r>
+      <w:r>
+        <w:t>: Shows the specified path as a tree</w:t>
+      </w:r>
+    </w:p>
+    <w:p>
+      <w:pPr>
+        <w:pStyle w:val="Listenabsatz"/>
+        <w:numPr>
+          <w:ilvl w:val="0"/>
+          <w:numId w:val="13"/>
+        </w:numPr>
+      </w:pPr>
+      <w:r>
+        <w:rPr>
+          <w:b/>
+        </w:rPr>
+        <w:t>Out-Speech</w:t>
+      </w:r>
+      <w:r>
+        <w:t>: Outputs text as spoken words</w:t>
+      </w:r>
+    </w:p>
+    <w:p>
+      <w:pPr>
+        <w:pStyle w:val="Listenabsatz"/>
+        <w:numPr>
+          <w:ilvl w:val="0"/>
+          <w:numId w:val="13"/>
+        </w:numPr>
+      </w:pPr>
+      <w:r>
+        <w:rPr>
+          <w:b/>
+        </w:rPr>
+        <w:t>Enable-</w:t>
+      </w:r>
+      <w:proofErr w:type="spellStart"/>
+      <w:r>
+        <w:rPr>
+          <w:b/>
+        </w:rPr>
+        <w:t>OpenPowerShellHere</w:t>
+      </w:r>
+      <w:proofErr w:type="spellEnd"/>
+      <w:r>
+        <w:t xml:space="preserve">: </w:t>
+      </w:r>
+      <w:r>
+        <w:t xml:space="preserve">Creates the registry entries required to create Windows Explorer context </w:t>
+      </w:r>
+    </w:p>
+    <w:p>
+      <w:pPr>
+        <w:pStyle w:val="Listenabsatz"/>
+      </w:pPr>
+      <w:proofErr w:type="gramStart"/>
+      <w:r>
+        <w:t>menu</w:t>
+      </w:r>
+      <w:proofErr w:type="gramEnd"/>
+      <w:r>
+        <w:t xml:space="preserve"> "Open PowerShell Here" for both Directories and Drives</w:t>
+      </w:r>
+    </w:p>
+    <w:p>
+      <w:pPr>
+        <w:pStyle w:val="Listenabsatz"/>
+        <w:numPr>
+          <w:ilvl w:val="0"/>
+          <w:numId w:val="14"/>
+        </w:numPr>
+      </w:pPr>
+      <w:r>
+        <w:rPr>
+          <w:b/>
+        </w:rPr>
+        <w:t>Format</w:t>
+      </w:r>
+      <w:r>
+        <w:rPr>
+          <w:b/>
+        </w:rPr>
+        <w:t>-</w:t>
+      </w:r>
+      <w:r>
+        <w:rPr>
+          <w:b/>
+        </w:rPr>
+        <w:t>Xml</w:t>
+      </w:r>
+      <w:r>
+        <w:t>: Pretty print XML</w:t>
+      </w:r>
+    </w:p>
+    <w:p>
+      <w:pPr>
+        <w:pStyle w:val="Listenabsatz"/>
+        <w:numPr>
+          <w:ilvl w:val="0"/>
+          <w:numId w:val="14"/>
+        </w:numPr>
+      </w:pPr>
+      <w:r>
+        <w:rPr>
+          <w:b/>
+        </w:rPr>
+        <w:t>Write-Zip</w:t>
+      </w:r>
+      <w:r>
+        <w:t>: Creates an ZIP Archive from the pipeline input</w:t>
+      </w:r>
+    </w:p>
+    <w:p>
+      <w:pPr>
+        <w:pStyle w:val="Listenabsatz"/>
+        <w:numPr>
+          <w:ilvl w:val="0"/>
+          <w:numId w:val="14"/>
+        </w:numPr>
+      </w:pPr>
+      <w:r>
+        <w:rPr>
+          <w:b/>
+        </w:rPr>
+        <w:t>New-</w:t>
+      </w:r>
+      <w:r>
+        <w:rPr>
+          <w:b/>
+        </w:rPr>
+        <w:t>Junction</w:t>
+      </w:r>
+      <w:r>
+        <w:t xml:space="preserve">: Creates </w:t>
+      </w:r>
+      <w:r>
+        <w:t>an NTFS directory junction</w:t>
+      </w:r>
+      <w:r>
+        <w:t xml:space="preserve"> link (just like mklink.exe)</w:t>
+      </w:r>
+    </w:p>
+    <w:p>
+      <w:pPr>
+        <w:pStyle w:val="Listenabsatz"/>
+        <w:numPr>
+          <w:ilvl w:val="0"/>
+          <w:numId w:val="14"/>
+        </w:numPr>
+      </w:pPr>
+      <w:r>
+        <w:rPr>
+          <w:b/>
+        </w:rPr>
+        <w:t>Out-Clipboard</w:t>
+      </w:r>
+      <w:r>
+        <w:t xml:space="preserve">: </w:t>
+      </w:r>
+      <w:r>
+        <w:t>Formats text via Out-String before placing in clipboard. Can also place string in clipboard as a file.</w:t>
+      </w:r>
+    </w:p>
+    <w:p>
+      <w:pPr>
+        <w:pStyle w:val="Listenabsatz"/>
+        <w:numPr>
+          <w:ilvl w:val="0"/>
+          <w:numId w:val="14"/>
+        </w:numPr>
+      </w:pPr>
+      <w:r>
+        <w:t>…</w:t>
+      </w:r>
+    </w:p>
+    <w:p>
+      <w:pPr>
+        <w:pStyle w:val="Bullet-ListHeadline"/>
+      </w:pPr>
+      <w:r>
+        <w:t>Links</w:t>
+      </w:r>
+    </w:p>
+    <w:p>
+      <w:pPr>
+        <w:pStyle w:val="Listenabsatz"/>
+        <w:numPr>
+          <w:ilvl w:val="0"/>
+          <w:numId w:val="15"/>
+        </w:numPr>
+      </w:pPr>
+      <w:r>
+        <w:t xml:space="preserve">PowerShell Community Extensions (PSCX) </w:t>
+      </w:r>
+      <w:r>
+        <w:sym w:font="Symbol" w:char="F02D"/>
+      </w:r>
+      <w:r>
+        <w:t xml:space="preserve"> </w:t>
+      </w:r>
+      <w:hyperlink r:id="rId31" w:history="1">
+        <w:r>
+          <w:rPr>
+            <w:rStyle w:val="Hyperlink"/>
+          </w:rPr>
+          <w:t>http://pscx.codeplex.com/documentation</w:t>
+        </w:r>
+      </w:hyperlink>
+    </w:p>
+    <w:p>
+      <w:pPr>
+        <w:pStyle w:val="berschrift3"/>
+      </w:pPr>
+      <w:r>
         <w:t>Reading XML Files with PowerShell</w:t>
       </w:r>
     </w:p>
@@ -2173,6 +2447,7 @@
         <w:pStyle w:val="Screenshot"/>
       </w:pPr>
       <w:r>
+        <w:lastRenderedPageBreak/>
         <w:drawing>
           <wp:inline distT="0" distB="0" distL="0" distR="0">
             <wp:extent cx="7047620" cy="2161905"/>
@@ -2189,7 +2464,7 @@
                     <pic:cNvPicPr/>
                   </pic:nvPicPr>
                   <pic:blipFill>
-                    <a:blip r:embed="rId31" cstate="print"/>
+                    <a:blip r:embed="rId32" cstate="print"/>
                     <a:stretch>
                       <a:fillRect/>
                     </a:stretch>
@@ -2253,7 +2528,6 @@
         <w:pStyle w:val="Screenshot"/>
       </w:pPr>
       <w:r>
-        <w:lastRenderedPageBreak/>
         <w:drawing>
           <wp:inline distT="0" distB="0" distL="0" distR="0">
             <wp:extent cx="8857143" cy="2780953"/>
@@ -2270,7 +2544,7 @@
                     <pic:cNvPicPr/>
                   </pic:nvPicPr>
                   <pic:blipFill>
-                    <a:blip r:embed="rId32" cstate="print"/>
+                    <a:blip r:embed="rId33" cstate="print"/>
                     <a:stretch>
                       <a:fillRect/>
                     </a:stretch>
@@ -2344,7 +2618,7 @@
                     <pic:cNvPicPr/>
                   </pic:nvPicPr>
                   <pic:blipFill>
-                    <a:blip r:embed="rId33" cstate="print"/>
+                    <a:blip r:embed="rId34" cstate="print"/>
                     <a:stretch>
                       <a:fillRect/>
                     </a:stretch>
@@ -2415,7 +2689,7 @@
                     <pic:cNvPicPr/>
                   </pic:nvPicPr>
                   <pic:blipFill>
-                    <a:blip r:embed="rId34" cstate="print"/>
+                    <a:blip r:embed="rId35" cstate="print"/>
                     <a:stretch>
                       <a:fillRect/>
                     </a:stretch>
@@ -2447,6 +2721,7 @@
       </w:pPr>
       <w:proofErr w:type="gramStart"/>
       <w:r>
+        <w:lastRenderedPageBreak/>
         <w:t>new-alias</w:t>
       </w:r>
       <w:proofErr w:type="gramEnd"/>
@@ -2640,7 +2915,6 @@
         <w:pStyle w:val="Screenshot"/>
       </w:pPr>
       <w:r>
-        <w:lastRenderedPageBreak/>
         <w:drawing>
           <wp:inline distT="0" distB="0" distL="0" distR="0">
             <wp:extent cx="9409524" cy="1780953"/>
@@ -2657,7 +2931,7 @@
                     <pic:cNvPicPr/>
                   </pic:nvPicPr>
                   <pic:blipFill>
-                    <a:blip r:embed="rId35" cstate="print"/>
+                    <a:blip r:embed="rId36" cstate="print"/>
                     <a:stretch>
                       <a:fillRect/>
                     </a:stretch>
@@ -2757,7 +3031,7 @@
       <w:r>
         <w:t xml:space="preserve"> </w:t>
       </w:r>
-      <w:hyperlink r:id="rId36" w:history="1">
+      <w:hyperlink r:id="rId37" w:history="1">
         <w:r>
           <w:rPr>
             <w:rStyle w:val="Hyperlink"/>
@@ -2786,7 +3060,7 @@
       <w:r>
         <w:t xml:space="preserve"> </w:t>
       </w:r>
-      <w:hyperlink r:id="rId37" w:history="1">
+      <w:hyperlink r:id="rId38" w:history="1">
         <w:r>
           <w:rPr>
             <w:rStyle w:val="Hyperlink"/>
@@ -2820,7 +3094,7 @@
       <w:r>
         <w:t xml:space="preserve"> </w:t>
       </w:r>
-      <w:hyperlink r:id="rId38" w:history="1">
+      <w:hyperlink r:id="rId39" w:history="1">
         <w:r>
           <w:rPr>
             <w:rStyle w:val="Hyperlink"/>
@@ -2854,7 +3128,7 @@
       <w:r>
         <w:t xml:space="preserve"> </w:t>
       </w:r>
-      <w:hyperlink r:id="rId39" w:history="1">
+      <w:hyperlink r:id="rId40" w:history="1">
         <w:r>
           <w:rPr>
             <w:rStyle w:val="Hyperlink"/>
@@ -2888,7 +3162,7 @@
       <w:r>
         <w:t xml:space="preserve"> </w:t>
       </w:r>
-      <w:hyperlink r:id="rId40" w:history="1">
+      <w:hyperlink r:id="rId41" w:history="1">
         <w:r>
           <w:rPr>
             <w:rStyle w:val="Hyperlink"/>
@@ -2922,7 +3196,7 @@
       <w:r>
         <w:t xml:space="preserve"> </w:t>
       </w:r>
-      <w:hyperlink r:id="rId41" w:history="1">
+      <w:hyperlink r:id="rId42" w:history="1">
         <w:r>
           <w:rPr>
             <w:rStyle w:val="Hyperlink"/>
@@ -2944,6 +3218,119 @@
 <file path=word/numbering.xml><?xml version="1.0" encoding="utf-8"?>
 <w:numbering xmlns:ve="http://schemas.openxmlformats.org/markup-compatibility/2006" xmlns:o="urn:schemas-microsoft-com:office:office" xmlns:r="http://schemas.openxmlformats.org/officeDocument/2006/relationships" xmlns:m="http://schemas.openxmlformats.org/officeDocument/2006/math" xmlns:v="urn:schemas-microsoft-com:vml" xmlns:wp="http://schemas.openxmlformats.org/drawingml/2006/wordprocessingDrawing" xmlns:w10="urn:schemas-microsoft-com:office:word" xmlns:w="http://schemas.openxmlformats.org/wordprocessingml/2006/main" xmlns:wne="http://schemas.microsoft.com/office/word/2006/wordml">
   <w:abstractNum w:abstractNumId="0">
+    <w:nsid w:val="0D4C60A5"/>
+    <w:multiLevelType w:val="hybridMultilevel"/>
+    <w:tmpl w:val="DC5E903A"/>
+    <w:lvl w:ilvl="0" w:tplc="04070001">
+      <w:start w:val="1"/>
+      <w:numFmt w:val="bullet"/>
+      <w:lvlText w:val=""/>
+      <w:lvlJc w:val="left"/>
+      <w:pPr>
+        <w:ind w:left="720" w:hanging="360"/>
+      </w:pPr>
+      <w:rPr>
+        <w:rFonts w:ascii="Symbol" w:hAnsi="Symbol" w:hint="default"/>
+      </w:rPr>
+    </w:lvl>
+    <w:lvl w:ilvl="1" w:tplc="04070003" w:tentative="1">
+      <w:start w:val="1"/>
+      <w:numFmt w:val="bullet"/>
+      <w:lvlText w:val="o"/>
+      <w:lvlJc w:val="left"/>
+      <w:pPr>
+        <w:ind w:left="1440" w:hanging="360"/>
+      </w:pPr>
+      <w:rPr>
+        <w:rFonts w:ascii="Courier New" w:hAnsi="Courier New" w:cs="Courier New" w:hint="default"/>
+      </w:rPr>
+    </w:lvl>
+    <w:lvl w:ilvl="2" w:tplc="04070005" w:tentative="1">
+      <w:start w:val="1"/>
+      <w:numFmt w:val="bullet"/>
+      <w:lvlText w:val=""/>
+      <w:lvlJc w:val="left"/>
+      <w:pPr>
+        <w:ind w:left="2160" w:hanging="360"/>
+      </w:pPr>
+      <w:rPr>
+        <w:rFonts w:ascii="Wingdings" w:hAnsi="Wingdings" w:hint="default"/>
+      </w:rPr>
+    </w:lvl>
+    <w:lvl w:ilvl="3" w:tplc="04070001" w:tentative="1">
+      <w:start w:val="1"/>
+      <w:numFmt w:val="bullet"/>
+      <w:lvlText w:val=""/>
+      <w:lvlJc w:val="left"/>
+      <w:pPr>
+        <w:ind w:left="2880" w:hanging="360"/>
+      </w:pPr>
+      <w:rPr>
+        <w:rFonts w:ascii="Symbol" w:hAnsi="Symbol" w:hint="default"/>
+      </w:rPr>
+    </w:lvl>
+    <w:lvl w:ilvl="4" w:tplc="04070003" w:tentative="1">
+      <w:start w:val="1"/>
+      <w:numFmt w:val="bullet"/>
+      <w:lvlText w:val="o"/>
+      <w:lvlJc w:val="left"/>
+      <w:pPr>
+        <w:ind w:left="3600" w:hanging="360"/>
+      </w:pPr>
+      <w:rPr>
+        <w:rFonts w:ascii="Courier New" w:hAnsi="Courier New" w:cs="Courier New" w:hint="default"/>
+      </w:rPr>
+    </w:lvl>
+    <w:lvl w:ilvl="5" w:tplc="04070005" w:tentative="1">
+      <w:start w:val="1"/>
+      <w:numFmt w:val="bullet"/>
+      <w:lvlText w:val=""/>
+      <w:lvlJc w:val="left"/>
+      <w:pPr>
+        <w:ind w:left="4320" w:hanging="360"/>
+      </w:pPr>
+      <w:rPr>
+        <w:rFonts w:ascii="Wingdings" w:hAnsi="Wingdings" w:hint="default"/>
+      </w:rPr>
+    </w:lvl>
+    <w:lvl w:ilvl="6" w:tplc="04070001" w:tentative="1">
+      <w:start w:val="1"/>
+      <w:numFmt w:val="bullet"/>
+      <w:lvlText w:val=""/>
+      <w:lvlJc w:val="left"/>
+      <w:pPr>
+        <w:ind w:left="5040" w:hanging="360"/>
+      </w:pPr>
+      <w:rPr>
+        <w:rFonts w:ascii="Symbol" w:hAnsi="Symbol" w:hint="default"/>
+      </w:rPr>
+    </w:lvl>
+    <w:lvl w:ilvl="7" w:tplc="04070003" w:tentative="1">
+      <w:start w:val="1"/>
+      <w:numFmt w:val="bullet"/>
+      <w:lvlText w:val="o"/>
+      <w:lvlJc w:val="left"/>
+      <w:pPr>
+        <w:ind w:left="5760" w:hanging="360"/>
+      </w:pPr>
+      <w:rPr>
+        <w:rFonts w:ascii="Courier New" w:hAnsi="Courier New" w:cs="Courier New" w:hint="default"/>
+      </w:rPr>
+    </w:lvl>
+    <w:lvl w:ilvl="8" w:tplc="04070005" w:tentative="1">
+      <w:start w:val="1"/>
+      <w:numFmt w:val="bullet"/>
+      <w:lvlText w:val=""/>
+      <w:lvlJc w:val="left"/>
+      <w:pPr>
+        <w:ind w:left="6480" w:hanging="360"/>
+      </w:pPr>
+      <w:rPr>
+        <w:rFonts w:ascii="Wingdings" w:hAnsi="Wingdings" w:hint="default"/>
+      </w:rPr>
+    </w:lvl>
+  </w:abstractNum>
+  <w:abstractNum w:abstractNumId="1">
     <w:nsid w:val="0E7E19C2"/>
     <w:multiLevelType w:val="hybridMultilevel"/>
     <w:tmpl w:val="C5B8D7DE"/>
@@ -3056,7 +3443,7 @@
       </w:rPr>
     </w:lvl>
   </w:abstractNum>
-  <w:abstractNum w:abstractNumId="1">
+  <w:abstractNum w:abstractNumId="2">
     <w:nsid w:val="0EBE4A74"/>
     <w:multiLevelType w:val="hybridMultilevel"/>
     <w:tmpl w:val="08C49D16"/>
@@ -3169,7 +3556,7 @@
       </w:rPr>
     </w:lvl>
   </w:abstractNum>
-  <w:abstractNum w:abstractNumId="2">
+  <w:abstractNum w:abstractNumId="3">
     <w:nsid w:val="103B6945"/>
     <w:multiLevelType w:val="hybridMultilevel"/>
     <w:tmpl w:val="7EE45818"/>
@@ -3282,7 +3669,7 @@
       </w:rPr>
     </w:lvl>
   </w:abstractNum>
-  <w:abstractNum w:abstractNumId="3">
+  <w:abstractNum w:abstractNumId="4">
     <w:nsid w:val="30EB54D3"/>
     <w:multiLevelType w:val="hybridMultilevel"/>
     <w:tmpl w:val="7C6EEB3E"/>
@@ -3394,7 +3781,7 @@
       </w:rPr>
     </w:lvl>
   </w:abstractNum>
-  <w:abstractNum w:abstractNumId="4">
+  <w:abstractNum w:abstractNumId="5">
     <w:nsid w:val="329F4A95"/>
     <w:multiLevelType w:val="hybridMultilevel"/>
     <w:tmpl w:val="14E62B92"/>
@@ -3507,7 +3894,7 @@
       </w:rPr>
     </w:lvl>
   </w:abstractNum>
-  <w:abstractNum w:abstractNumId="5">
+  <w:abstractNum w:abstractNumId="6">
     <w:nsid w:val="33422025"/>
     <w:multiLevelType w:val="hybridMultilevel"/>
     <w:tmpl w:val="AC0CF42A"/>
@@ -3620,7 +4007,7 @@
       </w:rPr>
     </w:lvl>
   </w:abstractNum>
-  <w:abstractNum w:abstractNumId="6">
+  <w:abstractNum w:abstractNumId="7">
     <w:nsid w:val="3DA53088"/>
     <w:multiLevelType w:val="hybridMultilevel"/>
     <w:tmpl w:val="C58AB0CC"/>
@@ -3733,7 +4120,7 @@
       </w:rPr>
     </w:lvl>
   </w:abstractNum>
-  <w:abstractNum w:abstractNumId="7">
+  <w:abstractNum w:abstractNumId="8">
     <w:nsid w:val="4B582C82"/>
     <w:multiLevelType w:val="hybridMultilevel"/>
     <w:tmpl w:val="822690BC"/>
@@ -3846,7 +4233,7 @@
       </w:rPr>
     </w:lvl>
   </w:abstractNum>
-  <w:abstractNum w:abstractNumId="8">
+  <w:abstractNum w:abstractNumId="9">
     <w:nsid w:val="526B1079"/>
     <w:multiLevelType w:val="hybridMultilevel"/>
     <w:tmpl w:val="447EE702"/>
@@ -3959,10 +4346,10 @@
       </w:rPr>
     </w:lvl>
   </w:abstractNum>
-  <w:abstractNum w:abstractNumId="9">
+  <w:abstractNum w:abstractNumId="10">
     <w:nsid w:val="5450462C"/>
     <w:multiLevelType w:val="hybridMultilevel"/>
-    <w:tmpl w:val="9320BEDC"/>
+    <w:tmpl w:val="13724E7C"/>
     <w:lvl w:ilvl="0" w:tplc="04070001">
       <w:start w:val="1"/>
       <w:numFmt w:val="bullet"/>
@@ -4072,7 +4459,120 @@
       </w:rPr>
     </w:lvl>
   </w:abstractNum>
-  <w:abstractNum w:abstractNumId="10">
+  <w:abstractNum w:abstractNumId="11">
+    <w:nsid w:val="61512B43"/>
+    <w:multiLevelType w:val="hybridMultilevel"/>
+    <w:tmpl w:val="D940F4F6"/>
+    <w:lvl w:ilvl="0" w:tplc="04070001">
+      <w:start w:val="1"/>
+      <w:numFmt w:val="bullet"/>
+      <w:lvlText w:val=""/>
+      <w:lvlJc w:val="left"/>
+      <w:pPr>
+        <w:ind w:left="720" w:hanging="360"/>
+      </w:pPr>
+      <w:rPr>
+        <w:rFonts w:ascii="Symbol" w:hAnsi="Symbol" w:hint="default"/>
+      </w:rPr>
+    </w:lvl>
+    <w:lvl w:ilvl="1" w:tplc="04070003" w:tentative="1">
+      <w:start w:val="1"/>
+      <w:numFmt w:val="bullet"/>
+      <w:lvlText w:val="o"/>
+      <w:lvlJc w:val="left"/>
+      <w:pPr>
+        <w:ind w:left="1440" w:hanging="360"/>
+      </w:pPr>
+      <w:rPr>
+        <w:rFonts w:ascii="Courier New" w:hAnsi="Courier New" w:cs="Courier New" w:hint="default"/>
+      </w:rPr>
+    </w:lvl>
+    <w:lvl w:ilvl="2" w:tplc="04070005" w:tentative="1">
+      <w:start w:val="1"/>
+      <w:numFmt w:val="bullet"/>
+      <w:lvlText w:val=""/>
+      <w:lvlJc w:val="left"/>
+      <w:pPr>
+        <w:ind w:left="2160" w:hanging="360"/>
+      </w:pPr>
+      <w:rPr>
+        <w:rFonts w:ascii="Wingdings" w:hAnsi="Wingdings" w:hint="default"/>
+      </w:rPr>
+    </w:lvl>
+    <w:lvl w:ilvl="3" w:tplc="04070001" w:tentative="1">
+      <w:start w:val="1"/>
+      <w:numFmt w:val="bullet"/>
+      <w:lvlText w:val=""/>
+      <w:lvlJc w:val="left"/>
+      <w:pPr>
+        <w:ind w:left="2880" w:hanging="360"/>
+      </w:pPr>
+      <w:rPr>
+        <w:rFonts w:ascii="Symbol" w:hAnsi="Symbol" w:hint="default"/>
+      </w:rPr>
+    </w:lvl>
+    <w:lvl w:ilvl="4" w:tplc="04070003" w:tentative="1">
+      <w:start w:val="1"/>
+      <w:numFmt w:val="bullet"/>
+      <w:lvlText w:val="o"/>
+      <w:lvlJc w:val="left"/>
+      <w:pPr>
+        <w:ind w:left="3600" w:hanging="360"/>
+      </w:pPr>
+      <w:rPr>
+        <w:rFonts w:ascii="Courier New" w:hAnsi="Courier New" w:cs="Courier New" w:hint="default"/>
+      </w:rPr>
+    </w:lvl>
+    <w:lvl w:ilvl="5" w:tplc="04070005" w:tentative="1">
+      <w:start w:val="1"/>
+      <w:numFmt w:val="bullet"/>
+      <w:lvlText w:val=""/>
+      <w:lvlJc w:val="left"/>
+      <w:pPr>
+        <w:ind w:left="4320" w:hanging="360"/>
+      </w:pPr>
+      <w:rPr>
+        <w:rFonts w:ascii="Wingdings" w:hAnsi="Wingdings" w:hint="default"/>
+      </w:rPr>
+    </w:lvl>
+    <w:lvl w:ilvl="6" w:tplc="04070001" w:tentative="1">
+      <w:start w:val="1"/>
+      <w:numFmt w:val="bullet"/>
+      <w:lvlText w:val=""/>
+      <w:lvlJc w:val="left"/>
+      <w:pPr>
+        <w:ind w:left="5040" w:hanging="360"/>
+      </w:pPr>
+      <w:rPr>
+        <w:rFonts w:ascii="Symbol" w:hAnsi="Symbol" w:hint="default"/>
+      </w:rPr>
+    </w:lvl>
+    <w:lvl w:ilvl="7" w:tplc="04070003" w:tentative="1">
+      <w:start w:val="1"/>
+      <w:numFmt w:val="bullet"/>
+      <w:lvlText w:val="o"/>
+      <w:lvlJc w:val="left"/>
+      <w:pPr>
+        <w:ind w:left="5760" w:hanging="360"/>
+      </w:pPr>
+      <w:rPr>
+        <w:rFonts w:ascii="Courier New" w:hAnsi="Courier New" w:cs="Courier New" w:hint="default"/>
+      </w:rPr>
+    </w:lvl>
+    <w:lvl w:ilvl="8" w:tplc="04070005" w:tentative="1">
+      <w:start w:val="1"/>
+      <w:numFmt w:val="bullet"/>
+      <w:lvlText w:val=""/>
+      <w:lvlJc w:val="left"/>
+      <w:pPr>
+        <w:ind w:left="6480" w:hanging="360"/>
+      </w:pPr>
+      <w:rPr>
+        <w:rFonts w:ascii="Wingdings" w:hAnsi="Wingdings" w:hint="default"/>
+      </w:rPr>
+    </w:lvl>
+  </w:abstractNum>
+  <w:abstractNum w:abstractNumId="12">
     <w:nsid w:val="6499092F"/>
     <w:multiLevelType w:val="hybridMultilevel"/>
     <w:tmpl w:val="E6782AD2"/>
@@ -4185,7 +4685,7 @@
       </w:rPr>
     </w:lvl>
   </w:abstractNum>
-  <w:abstractNum w:abstractNumId="11">
+  <w:abstractNum w:abstractNumId="13">
     <w:nsid w:val="64D32E5F"/>
     <w:multiLevelType w:val="hybridMultilevel"/>
     <w:tmpl w:val="5F1E7804"/>
@@ -4298,7 +4798,7 @@
       </w:rPr>
     </w:lvl>
   </w:abstractNum>
-  <w:abstractNum w:abstractNumId="12">
+  <w:abstractNum w:abstractNumId="14">
     <w:nsid w:val="7D60179B"/>
     <w:multiLevelType w:val="hybridMultilevel"/>
     <w:tmpl w:val="D98C8CD6"/>
@@ -4412,43 +4912,49 @@
     </w:lvl>
   </w:abstractNum>
   <w:num w:numId="1">
+    <w:abstractNumId w:val="13"/>
+  </w:num>
+  <w:num w:numId="2">
+    <w:abstractNumId w:val="8"/>
+  </w:num>
+  <w:num w:numId="3">
+    <w:abstractNumId w:val="4"/>
+  </w:num>
+  <w:num w:numId="4">
+    <w:abstractNumId w:val="12"/>
+  </w:num>
+  <w:num w:numId="5">
+    <w:abstractNumId w:val="5"/>
+  </w:num>
+  <w:num w:numId="6">
+    <w:abstractNumId w:val="6"/>
+  </w:num>
+  <w:num w:numId="7">
+    <w:abstractNumId w:val="2"/>
+  </w:num>
+  <w:num w:numId="8">
+    <w:abstractNumId w:val="7"/>
+  </w:num>
+  <w:num w:numId="9">
+    <w:abstractNumId w:val="14"/>
+  </w:num>
+  <w:num w:numId="10">
+    <w:abstractNumId w:val="9"/>
+  </w:num>
+  <w:num w:numId="11">
+    <w:abstractNumId w:val="3"/>
+  </w:num>
+  <w:num w:numId="12">
+    <w:abstractNumId w:val="1"/>
+  </w:num>
+  <w:num w:numId="13">
+    <w:abstractNumId w:val="10"/>
+  </w:num>
+  <w:num w:numId="14">
     <w:abstractNumId w:val="11"/>
   </w:num>
-  <w:num w:numId="2">
-    <w:abstractNumId w:val="7"/>
-  </w:num>
-  <w:num w:numId="3">
-    <w:abstractNumId w:val="3"/>
-  </w:num>
-  <w:num w:numId="4">
-    <w:abstractNumId w:val="10"/>
-  </w:num>
-  <w:num w:numId="5">
-    <w:abstractNumId w:val="4"/>
-  </w:num>
-  <w:num w:numId="6">
-    <w:abstractNumId w:val="5"/>
-  </w:num>
-  <w:num w:numId="7">
-    <w:abstractNumId w:val="1"/>
-  </w:num>
-  <w:num w:numId="8">
-    <w:abstractNumId w:val="6"/>
-  </w:num>
-  <w:num w:numId="9">
-    <w:abstractNumId w:val="12"/>
-  </w:num>
-  <w:num w:numId="10">
-    <w:abstractNumId w:val="8"/>
-  </w:num>
-  <w:num w:numId="11">
-    <w:abstractNumId w:val="2"/>
-  </w:num>
-  <w:num w:numId="12">
+  <w:num w:numId="15">
     <w:abstractNumId w:val="0"/>
-  </w:num>
-  <w:num w:numId="13">
-    <w:abstractNumId w:val="9"/>
   </w:num>
 </w:numbering>
 </file>
@@ -5684,7 +6190,7 @@
 </file>
 
 <file path=customXml/itemProps1.xml><?xml version="1.0" encoding="utf-8"?>
-<ds:datastoreItem xmlns:ds="http://schemas.openxmlformats.org/officeDocument/2006/customXml" ds:itemID="{B86BDB7D-5B62-4574-817C-933663DF9B61}">
+<ds:datastoreItem xmlns:ds="http://schemas.openxmlformats.org/officeDocument/2006/customXml" ds:itemID="{732C4141-A14F-45DE-B9CE-D7DB572B56A8}">
   <ds:schemaRefs>
     <ds:schemaRef ds:uri="http://schemas.openxmlformats.org/officeDocument/2006/bibliography"/>
   </ds:schemaRefs>

</xml_diff>

<commit_message>
Finished the lesson about installing the PowerShell Community Extensions
</commit_message>
<xml_diff>
--- a/Introduction to Windows PowerShell.docx
+++ b/Introduction to Windows PowerShell.docx
@@ -179,15 +179,7 @@
         <w:sym w:font="Symbol" w:char="F02D"/>
       </w:r>
       <w:r>
-        <w:t xml:space="preserve">  Bruce </w:t>
-      </w:r>
-      <w:proofErr w:type="spellStart"/>
-      <w:r>
-        <w:t>Pyette</w:t>
-      </w:r>
-      <w:proofErr w:type="spellEnd"/>
-      <w:r>
-        <w:t>: PowerShell in Action</w:t>
+        <w:t xml:space="preserve">  Bruce Pyette: PowerShell in Action</w:t>
       </w:r>
     </w:p>
     <w:p>
@@ -295,21 +287,8 @@
           <w:numId w:val="6"/>
         </w:numPr>
       </w:pPr>
-      <w:proofErr w:type="spellStart"/>
-      <w:r>
-        <w:t>Korn</w:t>
-      </w:r>
-      <w:proofErr w:type="spellEnd"/>
-      <w:r>
-        <w:t xml:space="preserve"> Shell (</w:t>
-      </w:r>
-      <w:proofErr w:type="spellStart"/>
-      <w:r>
-        <w:t>ksh</w:t>
-      </w:r>
-      <w:proofErr w:type="spellEnd"/>
-      <w:r>
-        <w:t>)</w:t>
+      <w:r>
+        <w:t>Korn Shell (ksh)</w:t>
       </w:r>
     </w:p>
     <w:p>
@@ -406,11 +385,9 @@
           <w:numId w:val="7"/>
         </w:numPr>
       </w:pPr>
-      <w:proofErr w:type="spellStart"/>
       <w:r>
         <w:t>Cygwin</w:t>
       </w:r>
-      <w:proofErr w:type="spellEnd"/>
     </w:p>
     <w:p>
       <w:pPr>
@@ -852,15 +829,7 @@
         <w:t>he number of built-in PowerShell commands</w:t>
       </w:r>
       <w:r>
-        <w:t xml:space="preserve"> (</w:t>
-      </w:r>
-      <w:proofErr w:type="spellStart"/>
-      <w:r>
-        <w:t>cmdlets</w:t>
-      </w:r>
-      <w:proofErr w:type="spellEnd"/>
-      <w:r>
-        <w:t>)</w:t>
+        <w:t xml:space="preserve"> (cmdlets)</w:t>
       </w:r>
       <w:r>
         <w:t xml:space="preserve"> will be increased from 200 to 2300</w:t>
@@ -1069,15 +1038,7 @@
         </w:numPr>
       </w:pPr>
       <w:r>
-        <w:t xml:space="preserve">A list of PowerShell </w:t>
-      </w:r>
-      <w:proofErr w:type="spellStart"/>
-      <w:r>
-        <w:t>Cmdlets</w:t>
-      </w:r>
-      <w:proofErr w:type="spellEnd"/>
-      <w:r>
-        <w:t xml:space="preserve"> </w:t>
+        <w:t xml:space="preserve">A list of PowerShell Cmdlets </w:t>
       </w:r>
       <w:r>
         <w:sym w:font="Symbol" w:char="F02D"/>
@@ -1103,15 +1064,7 @@
         </w:numPr>
       </w:pPr>
       <w:r>
-        <w:t xml:space="preserve">Scott </w:t>
-      </w:r>
-      <w:proofErr w:type="spellStart"/>
-      <w:r>
-        <w:t>Hanselman’s</w:t>
-      </w:r>
-      <w:proofErr w:type="spellEnd"/>
-      <w:r>
-        <w:t xml:space="preserve"> PowerShell Posts </w:t>
+        <w:t xml:space="preserve">Scott Hanselman’s PowerShell Posts </w:t>
       </w:r>
       <w:r>
         <w:sym w:font="Symbol" w:char="F02D"/>
@@ -1136,13 +1089,8 @@
           <w:numId w:val="10"/>
         </w:numPr>
       </w:pPr>
-      <w:proofErr w:type="spellStart"/>
-      <w:r>
-        <w:t>PowerGUI</w:t>
-      </w:r>
-      <w:proofErr w:type="spellEnd"/>
-      <w:r>
-        <w:t xml:space="preserve">: An alternative to the PowerShell ISE </w:t>
+      <w:r>
+        <w:t xml:space="preserve">PowerGUI: An alternative to the PowerShell ISE </w:t>
       </w:r>
       <w:r>
         <w:sym w:font="Symbol" w:char="F02D"/>
@@ -1168,15 +1116,7 @@
         </w:numPr>
       </w:pPr>
       <w:r>
-        <w:t xml:space="preserve">Web Administration </w:t>
-      </w:r>
-      <w:proofErr w:type="spellStart"/>
-      <w:r>
-        <w:t>Cmdlets</w:t>
-      </w:r>
-      <w:proofErr w:type="spellEnd"/>
-      <w:r>
-        <w:t xml:space="preserve"> for Windows PowerShell </w:t>
+        <w:t xml:space="preserve">Web Administration Cmdlets for Windows PowerShell </w:t>
       </w:r>
       <w:r>
         <w:sym w:font="Symbol" w:char="F02D"/>
@@ -1202,15 +1142,7 @@
         </w:numPr>
       </w:pPr>
       <w:r>
-        <w:t xml:space="preserve">Microsoft </w:t>
-      </w:r>
-      <w:proofErr w:type="spellStart"/>
-      <w:r>
-        <w:t>Technet</w:t>
-      </w:r>
-      <w:proofErr w:type="spellEnd"/>
-      <w:r>
-        <w:t xml:space="preserve"> Script Resources </w:t>
+        <w:t xml:space="preserve">Microsoft Technet Script Resources </w:t>
       </w:r>
       <w:r>
         <w:sym w:font="Symbol" w:char="F02D"/>
@@ -1509,23 +1441,7 @@
         <w:pStyle w:val="Command-Line"/>
       </w:pPr>
       <w:r>
-        <w:t>%</w:t>
-      </w:r>
-      <w:proofErr w:type="spellStart"/>
-      <w:r>
-        <w:t>windir</w:t>
-      </w:r>
-      <w:proofErr w:type="spellEnd"/>
-      <w:r>
-        <w:t>%\System32\</w:t>
-      </w:r>
-      <w:proofErr w:type="spellStart"/>
-      <w:r>
-        <w:t>WindowsPowerShell</w:t>
-      </w:r>
-      <w:proofErr w:type="spellEnd"/>
-      <w:r>
-        <w:t>\v1.0</w:t>
+        <w:t>%windir%\System32\WindowsPowerShell\v1.0</w:t>
       </w:r>
     </w:p>
     <w:p>
@@ -1595,15 +1511,7 @@
         <w:pStyle w:val="Command-LineHeadline"/>
       </w:pPr>
       <w:r>
-        <w:t>By default, PowerShell does not allow the execution of unsigned/</w:t>
-      </w:r>
-      <w:proofErr w:type="spellStart"/>
-      <w:r>
-        <w:t>untrusted</w:t>
-      </w:r>
-      <w:proofErr w:type="spellEnd"/>
-      <w:r>
-        <w:t xml:space="preserve"> scripts</w:t>
+        <w:t>By default, PowerShell does not allow the execution of unsigned/untrusted scripts</w:t>
       </w:r>
       <w:r>
         <w:t>, including your own PowerShell Profile:</w:t>
@@ -1614,13 +1522,8 @@
         <w:pStyle w:val="Command-Line"/>
       </w:pPr>
       <w:r>
-        <w:t>&gt; Get-</w:t>
-      </w:r>
-      <w:proofErr w:type="spellStart"/>
-      <w:r>
-        <w:t>ExecutionPolicy</w:t>
-      </w:r>
-      <w:proofErr w:type="spellEnd"/>
+        <w:t>&gt; Get-ExecutionPolicy</w:t>
+      </w:r>
     </w:p>
     <w:p>
       <w:pPr>
@@ -1674,23 +1577,7 @@
     </w:p>
     <w:p>
       <w:r>
-        <w:t xml:space="preserve">In order to be able to run (unsigned) PowerShell scripts and configuration files you need to set the </w:t>
-      </w:r>
-      <w:proofErr w:type="spellStart"/>
-      <w:r>
-        <w:t>ExecutionPolicy</w:t>
-      </w:r>
-      <w:proofErr w:type="spellEnd"/>
-      <w:r>
-        <w:t xml:space="preserve"> to “</w:t>
-      </w:r>
-      <w:proofErr w:type="spellStart"/>
-      <w:r>
-        <w:t>RemoteSigned</w:t>
-      </w:r>
-      <w:proofErr w:type="spellEnd"/>
-      <w:r>
-        <w:t xml:space="preserve">”: </w:t>
+        <w:t xml:space="preserve">In order to be able to run (unsigned) PowerShell scripts and configuration files you need to set the ExecutionPolicy to “RemoteSigned”: </w:t>
       </w:r>
     </w:p>
     <w:p>
@@ -1701,21 +1588,8 @@
         <w:t xml:space="preserve">&gt; </w:t>
       </w:r>
       <w:r>
-        <w:t>Set-</w:t>
-      </w:r>
-      <w:proofErr w:type="spellStart"/>
-      <w:r>
-        <w:t>ExecutionPolicy</w:t>
-      </w:r>
-      <w:proofErr w:type="spellEnd"/>
-      <w:r>
-        <w:t xml:space="preserve"> </w:t>
-      </w:r>
-      <w:proofErr w:type="spellStart"/>
-      <w:r>
-        <w:t>RemoteSigned</w:t>
-      </w:r>
-      <w:proofErr w:type="spellEnd"/>
+        <w:t>Set-ExecutionPolicy RemoteSigned</w:t>
+      </w:r>
     </w:p>
     <w:p>
       <w:pPr>
@@ -1776,13 +1650,8 @@
         </w:numPr>
       </w:pPr>
       <w:r>
-        <w:t>Set-</w:t>
-      </w:r>
-      <w:proofErr w:type="spellStart"/>
-      <w:r>
-        <w:t>ExecutionPolicy</w:t>
-      </w:r>
-      <w:proofErr w:type="spellEnd"/>
+        <w:t>Set-ExecutionPolicy</w:t>
+      </w:r>
       <w:r>
         <w:t xml:space="preserve"> </w:t>
       </w:r>
@@ -1823,15 +1692,7 @@
         <w:pStyle w:val="Command-Line"/>
       </w:pPr>
       <w:r>
-        <w:t xml:space="preserve">&gt; </w:t>
-      </w:r>
-      <w:proofErr w:type="gramStart"/>
-      <w:r>
-        <w:t>notepad</w:t>
-      </w:r>
-      <w:proofErr w:type="gramEnd"/>
-      <w:r>
-        <w:t xml:space="preserve"> $Home\Mercurial.ini</w:t>
+        <w:t>&gt; notepad $Home\Mercurial.ini</w:t>
       </w:r>
     </w:p>
     <w:p>
@@ -1853,17 +1714,7 @@
         <w:pStyle w:val="Command-Line"/>
       </w:pPr>
       <w:r>
-        <w:t>[</w:t>
-      </w:r>
-      <w:proofErr w:type="spellStart"/>
-      <w:proofErr w:type="gramStart"/>
-      <w:r>
-        <w:t>ui</w:t>
-      </w:r>
-      <w:proofErr w:type="spellEnd"/>
-      <w:proofErr w:type="gramEnd"/>
-      <w:r>
-        <w:t>]</w:t>
+        <w:t>[ui]</w:t>
       </w:r>
       <w:r>
         <w:br/>
@@ -1891,13 +1742,8 @@
       <w:pPr>
         <w:pStyle w:val="Command-Line"/>
       </w:pPr>
-      <w:proofErr w:type="gramStart"/>
-      <w:r>
-        <w:t>purge</w:t>
-      </w:r>
-      <w:proofErr w:type="gramEnd"/>
-      <w:r>
-        <w:t xml:space="preserve"> =</w:t>
+      <w:r>
+        <w:t>purge =</w:t>
       </w:r>
     </w:p>
     <w:p>
@@ -1988,15 +1834,8 @@
       <w:r>
         <w:t xml:space="preserve">&gt; </w:t>
       </w:r>
-      <w:proofErr w:type="spellStart"/>
-      <w:proofErr w:type="gramStart"/>
-      <w:r>
-        <w:t>mkdir</w:t>
-      </w:r>
-      <w:proofErr w:type="spellEnd"/>
-      <w:proofErr w:type="gramEnd"/>
-      <w:r>
-        <w:t xml:space="preserve"> $Home\</w:t>
+      <w:r>
+        <w:t>mkdir $Home\</w:t>
       </w:r>
       <w:r>
         <w:t>Desktop\</w:t>
@@ -2037,15 +1876,7 @@
       </w:r>
       <w:r>
         <w:br/>
-        <w:t>&gt; hg branch “</w:t>
-      </w:r>
-      <w:proofErr w:type="spellStart"/>
-      <w:r>
-        <w:t>YourName</w:t>
-      </w:r>
-      <w:proofErr w:type="spellEnd"/>
-      <w:r>
-        <w:t>”</w:t>
+        <w:t>&gt; hg branch “YourName”</w:t>
       </w:r>
       <w:r>
         <w:br/>
@@ -2095,15 +1926,7 @@
         <w:t>are</w:t>
       </w:r>
       <w:r>
-        <w:t xml:space="preserve"> a PowerShell module that adds a lot of useful </w:t>
-      </w:r>
-      <w:proofErr w:type="spellStart"/>
-      <w:r>
-        <w:t>cmdlets</w:t>
-      </w:r>
-      <w:proofErr w:type="spellEnd"/>
-      <w:r>
-        <w:t xml:space="preserve"> to </w:t>
+        <w:t xml:space="preserve"> a PowerShell module that adds a lot of useful cmdlets to </w:t>
       </w:r>
       <w:r>
         <w:t>PowerShell:</w:t>
@@ -2175,34 +1998,18 @@
         <w:rPr>
           <w:b/>
         </w:rPr>
-        <w:t>Enable-</w:t>
-      </w:r>
-      <w:proofErr w:type="spellStart"/>
-      <w:r>
-        <w:rPr>
-          <w:b/>
-        </w:rPr>
-        <w:t>OpenPowerShellHere</w:t>
-      </w:r>
-      <w:proofErr w:type="spellEnd"/>
-      <w:r>
-        <w:t xml:space="preserve">: </w:t>
-      </w:r>
-      <w:r>
-        <w:t xml:space="preserve">Creates the registry entries required to create Windows Explorer context </w:t>
-      </w:r>
-    </w:p>
-    <w:p>
-      <w:pPr>
-        <w:pStyle w:val="Listenabsatz"/>
-      </w:pPr>
-      <w:proofErr w:type="gramStart"/>
-      <w:r>
-        <w:t>menu</w:t>
-      </w:r>
-      <w:proofErr w:type="gramEnd"/>
-      <w:r>
-        <w:t xml:space="preserve"> "Open PowerShell Here" for both Directories and Drives</w:t>
+        <w:t>Enable-OpenPowerShellHere</w:t>
+      </w:r>
+      <w:r>
+        <w:t xml:space="preserve">: Creates the registry entries required to create Windows Explorer context </w:t>
+      </w:r>
+    </w:p>
+    <w:p>
+      <w:pPr>
+        <w:pStyle w:val="Listenabsatz"/>
+      </w:pPr>
+      <w:r>
+        <w:t>menu "Open PowerShell Here" for both Directories and Drives</w:t>
       </w:r>
     </w:p>
     <w:p>
@@ -2314,6 +2121,144 @@
       </w:pPr>
       <w:r>
         <w:t>…</w:t>
+      </w:r>
+    </w:p>
+    <w:p>
+      <w:pPr>
+        <w:pStyle w:val="Bullet-ListHeadline"/>
+      </w:pPr>
+      <w:r>
+        <w:t>Instructions</w:t>
+      </w:r>
+    </w:p>
+    <w:p>
+      <w:pPr>
+        <w:pStyle w:val="Listenabsatz"/>
+        <w:numPr>
+          <w:ilvl w:val="0"/>
+          <w:numId w:val="17"/>
+        </w:numPr>
+      </w:pPr>
+      <w:r>
+        <w:t>Create a PowerShell Profile if you don’t have one yet</w:t>
+      </w:r>
+    </w:p>
+    <w:p>
+      <w:pPr>
+        <w:pStyle w:val="Code-Block"/>
+      </w:pPr>
+      <w:r>
+        <w:t>if ((Test-Path $Profile) -eq $false)</w:t>
+      </w:r>
+    </w:p>
+    <w:p>
+      <w:pPr>
+        <w:pStyle w:val="Code-Block"/>
+      </w:pPr>
+      <w:r>
+        <w:t>{</w:t>
+      </w:r>
+    </w:p>
+    <w:p>
+      <w:pPr>
+        <w:pStyle w:val="Code-Block"/>
+      </w:pPr>
+      <w:r>
+        <w:t xml:space="preserve">    New-Item $Profile -Type file -Force | Out-Null</w:t>
+      </w:r>
+    </w:p>
+    <w:p>
+      <w:pPr>
+        <w:pStyle w:val="Code-Block"/>
+      </w:pPr>
+      <w:r>
+        <w:t>}</w:t>
+      </w:r>
+    </w:p>
+    <w:p>
+      <w:pPr>
+        <w:pStyle w:val="Code-Block"/>
+      </w:pPr>
+    </w:p>
+    <w:p>
+      <w:pPr>
+        <w:pStyle w:val="Code-Block"/>
+      </w:pPr>
+      <w:r>
+        <w:t>explorer (Split-Path $profile -parent)</w:t>
+      </w:r>
+    </w:p>
+    <w:p>
+      <w:pPr>
+        <w:pStyle w:val="Listenabsatz"/>
+        <w:numPr>
+          <w:ilvl w:val="0"/>
+          <w:numId w:val="17"/>
+        </w:numPr>
+      </w:pPr>
+      <w:r>
+        <w:t>Extract the PSCX archive</w:t>
+      </w:r>
+      <w:r>
+        <w:t xml:space="preserve"> (“</w:t>
+      </w:r>
+      <w:r>
+        <w:t>Pscx-2.0.0.1.zip</w:t>
+      </w:r>
+      <w:r>
+        <w:t>”)</w:t>
+      </w:r>
+      <w:r>
+        <w:t xml:space="preserve"> into your PowerShell Profile Direct</w:t>
+      </w:r>
+      <w:r>
+        <w:t>ory</w:t>
+      </w:r>
+    </w:p>
+    <w:p>
+      <w:pPr>
+        <w:pStyle w:val="Code-Block"/>
+      </w:pPr>
+      <w:r>
+        <w:t>C:\Users\Administrator\Documents\WindowsPowerShell\Modules</w:t>
+      </w:r>
+    </w:p>
+    <w:p>
+      <w:pPr>
+        <w:pStyle w:val="Listenabsatz"/>
+        <w:numPr>
+          <w:ilvl w:val="0"/>
+          <w:numId w:val="17"/>
+        </w:numPr>
+      </w:pPr>
+      <w:r>
+        <w:t>Add an import statement to your PowerShell profile</w:t>
+      </w:r>
+    </w:p>
+    <w:p>
+      <w:pPr>
+        <w:pStyle w:val="Code-Block"/>
+      </w:pPr>
+      <w:r>
+        <w:t xml:space="preserve">Import-Module Pscx -arg "$(Split-Path </w:t>
+      </w:r>
+      <w:r>
+        <w:t>$profile</w:t>
+      </w:r>
+      <w:r>
+        <w:t xml:space="preserve"> -parent)\Modules\Pscx\Pscx.UserPreferences.ps1"</w:t>
+      </w:r>
+    </w:p>
+    <w:p>
+      <w:pPr>
+        <w:pStyle w:val="Listenabsatz"/>
+        <w:numPr>
+          <w:ilvl w:val="0"/>
+          <w:numId w:val="17"/>
+        </w:numPr>
+      </w:pPr>
+      <w:r>
+        <w:t>Restart PowerShell</w:t>
       </w:r>
     </w:p>
     <w:p>
@@ -2374,13 +2319,8 @@
         <w:t>Automati</w:t>
       </w:r>
       <w:r>
-        <w:t xml:space="preserve">ng Visual Studio with </w:t>
-      </w:r>
-      <w:proofErr w:type="spellStart"/>
-      <w:r>
-        <w:t>PowerConsole</w:t>
-      </w:r>
-      <w:proofErr w:type="spellEnd"/>
+        <w:t>ng Visual Studio with PowerConsole</w:t>
+      </w:r>
     </w:p>
     <w:p>
       <w:pPr>
@@ -2403,6 +2343,7 @@
     </w:p>
     <w:p>
       <w:r>
+        <w:lastRenderedPageBreak/>
         <w:t xml:space="preserve">The Windows PowerShell profile is simply a script file that runs </w:t>
       </w:r>
       <w:r>
@@ -2447,7 +2388,6 @@
         <w:pStyle w:val="Screenshot"/>
       </w:pPr>
       <w:r>
-        <w:lastRenderedPageBreak/>
         <w:drawing>
           <wp:inline distT="0" distB="0" distL="0" distR="0">
             <wp:extent cx="7047620" cy="2161905"/>
@@ -2504,15 +2444,7 @@
         <w:pStyle w:val="Command-Line"/>
       </w:pPr>
       <w:r>
-        <w:t xml:space="preserve">&gt; </w:t>
-      </w:r>
-      <w:proofErr w:type="gramStart"/>
-      <w:r>
-        <w:t>notepad</w:t>
-      </w:r>
-      <w:proofErr w:type="gramEnd"/>
-      <w:r>
-        <w:t xml:space="preserve"> $profile</w:t>
+        <w:t>&gt; notepad $profile</w:t>
       </w:r>
     </w:p>
     <w:p>
@@ -2570,15 +2502,7 @@
         <w:pStyle w:val="Command-LineHeadline"/>
       </w:pPr>
       <w:r>
-        <w:t xml:space="preserve">In order to create the profile script and open it with notepad </w:t>
-      </w:r>
-      <w:proofErr w:type="gramStart"/>
-      <w:r>
-        <w:t>type</w:t>
-      </w:r>
-      <w:proofErr w:type="gramEnd"/>
-      <w:r>
-        <w:t xml:space="preserve"> this command:</w:t>
+        <w:t>In order to create the profile script and open it with notepad type this command:</w:t>
       </w:r>
     </w:p>
     <w:p>
@@ -2588,13 +2512,8 @@
       <w:r>
         <w:t xml:space="preserve">&gt; </w:t>
       </w:r>
-      <w:proofErr w:type="gramStart"/>
-      <w:r>
-        <w:t>notepad</w:t>
-      </w:r>
-      <w:proofErr w:type="gramEnd"/>
-      <w:r>
-        <w:t xml:space="preserve"> (New-Item $PROFILE -Type file -force)</w:t>
+      <w:r>
+        <w:t>notepad (New-Item $PROFILE -Type file -force)</w:t>
       </w:r>
     </w:p>
     <w:p>
@@ -2659,13 +2578,8 @@
       <w:r>
         <w:t xml:space="preserve">&gt; </w:t>
       </w:r>
-      <w:proofErr w:type="gramStart"/>
-      <w:r>
-        <w:t>explorer</w:t>
-      </w:r>
-      <w:proofErr w:type="gramEnd"/>
-      <w:r>
-        <w:t xml:space="preserve"> (Get-Item $PROFILE).Directory</w:t>
+      <w:r>
+        <w:t>explorer (Get-Item $PROFILE).Directory</w:t>
       </w:r>
     </w:p>
     <w:p>
@@ -2673,6 +2587,7 @@
         <w:pStyle w:val="Screenshot"/>
       </w:pPr>
       <w:r>
+        <w:lastRenderedPageBreak/>
         <w:drawing>
           <wp:inline distT="0" distB="0" distL="0" distR="0">
             <wp:extent cx="9752382" cy="4352381"/>
@@ -2719,25 +2634,14 @@
       <w:pPr>
         <w:pStyle w:val="Command-Line"/>
       </w:pPr>
-      <w:proofErr w:type="gramStart"/>
-      <w:r>
-        <w:lastRenderedPageBreak/>
+      <w:r>
         <w:t>new-alias</w:t>
       </w:r>
-      <w:proofErr w:type="gramEnd"/>
       <w:r>
         <w:t xml:space="preserve"> </w:t>
       </w:r>
       <w:r>
-        <w:t>Out-Clipboard $</w:t>
-      </w:r>
-      <w:proofErr w:type="spellStart"/>
-      <w:r>
-        <w:t>env:SystemRoot</w:t>
-      </w:r>
-      <w:proofErr w:type="spellEnd"/>
-      <w:r>
-        <w:t>\system32\clip.exe</w:t>
+        <w:t>Out-Clipboard $env:SystemRoot\system32\clip.exe</w:t>
       </w:r>
     </w:p>
     <w:p>
@@ -2749,21 +2653,8 @@
       <w:pPr>
         <w:pStyle w:val="Command-Line"/>
       </w:pPr>
-      <w:proofErr w:type="gramStart"/>
-      <w:r>
-        <w:t>function</w:t>
-      </w:r>
-      <w:proofErr w:type="gramEnd"/>
-      <w:r>
-        <w:t xml:space="preserve"> Get-</w:t>
-      </w:r>
-      <w:proofErr w:type="spellStart"/>
-      <w:r>
-        <w:t>ClipboardText</w:t>
-      </w:r>
-      <w:proofErr w:type="spellEnd"/>
-      <w:r>
-        <w:t>()</w:t>
+      <w:r>
+        <w:t>function Get-ClipboardText()</w:t>
       </w:r>
     </w:p>
     <w:p>
@@ -2780,21 +2671,8 @@
       </w:pPr>
       <w:r>
         <w:tab/>
-        <w:t>Add-Type -</w:t>
-      </w:r>
-      <w:proofErr w:type="spellStart"/>
-      <w:r>
-        <w:t>AssemblyName</w:t>
-      </w:r>
-      <w:proofErr w:type="spellEnd"/>
-      <w:r>
-        <w:t xml:space="preserve"> </w:t>
-      </w:r>
-      <w:proofErr w:type="spellStart"/>
-      <w:r>
-        <w:t>System.Windows.Forms</w:t>
-      </w:r>
-      <w:proofErr w:type="spellEnd"/>
+        <w:t>Add-Type -AssemblyName System.Windows.Forms</w:t>
+      </w:r>
     </w:p>
     <w:p>
       <w:pPr>
@@ -2802,21 +2680,8 @@
       </w:pPr>
       <w:r>
         <w:tab/>
-        <w:t>$</w:t>
-      </w:r>
-      <w:proofErr w:type="spellStart"/>
-      <w:r>
-        <w:t>tb</w:t>
-      </w:r>
-      <w:proofErr w:type="spellEnd"/>
-      <w:r>
-        <w:t xml:space="preserve"> = New-Object </w:t>
-      </w:r>
-      <w:proofErr w:type="spellStart"/>
-      <w:r>
-        <w:t>System.Windows.Forms.TextBox</w:t>
-      </w:r>
-      <w:proofErr w:type="spellEnd"/>
+        <w:t>$tb = New-Object System.Windows.Forms.TextBox</w:t>
+      </w:r>
     </w:p>
     <w:p>
       <w:pPr>
@@ -2824,15 +2689,7 @@
       </w:pPr>
       <w:r>
         <w:tab/>
-        <w:t>$</w:t>
-      </w:r>
-      <w:proofErr w:type="spellStart"/>
-      <w:r>
-        <w:t>tb.Multiline</w:t>
-      </w:r>
-      <w:proofErr w:type="spellEnd"/>
-      <w:r>
-        <w:t xml:space="preserve"> = $true</w:t>
+        <w:t>$tb.Multiline = $true</w:t>
       </w:r>
     </w:p>
     <w:p>
@@ -2841,18 +2698,8 @@
       </w:pPr>
       <w:r>
         <w:tab/>
-        <w:t>$</w:t>
-      </w:r>
-      <w:proofErr w:type="spellStart"/>
-      <w:proofErr w:type="gramStart"/>
-      <w:r>
-        <w:t>tb.Paste</w:t>
-      </w:r>
-      <w:proofErr w:type="spellEnd"/>
-      <w:r>
-        <w:t>()</w:t>
-      </w:r>
-      <w:proofErr w:type="gramEnd"/>
+        <w:t>$tb.Paste()</w:t>
+      </w:r>
     </w:p>
     <w:p>
       <w:pPr>
@@ -2860,13 +2707,8 @@
       </w:pPr>
       <w:r>
         <w:tab/>
-        <w:t>$</w:t>
-      </w:r>
-      <w:proofErr w:type="spellStart"/>
-      <w:r>
-        <w:t>tb.Text</w:t>
-      </w:r>
-      <w:proofErr w:type="spellEnd"/>
+        <w:t>$tb.Text</w:t>
+      </w:r>
     </w:p>
     <w:p>
       <w:pPr>
@@ -2954,15 +2796,7 @@
     </w:p>
     <w:p>
       <w:r>
-        <w:t>And now you can take your new functions “Get-</w:t>
-      </w:r>
-      <w:proofErr w:type="spellStart"/>
-      <w:r>
-        <w:t>ClipboardText</w:t>
-      </w:r>
-      <w:proofErr w:type="spellEnd"/>
-      <w:r>
-        <w:t>” and “Out-Clipboard” out for a spin:</w:t>
+        <w:t>And now you can take your new functions “Get-ClipboardText” and “Out-Clipboard” out for a spin:</w:t>
       </w:r>
     </w:p>
     <w:p>
@@ -2986,13 +2820,8 @@
       <w:r>
         <w:t xml:space="preserve">&gt; </w:t>
       </w:r>
-      <w:proofErr w:type="gramStart"/>
-      <w:r>
-        <w:t>dir</w:t>
-      </w:r>
-      <w:proofErr w:type="gramEnd"/>
-      <w:r>
-        <w:t xml:space="preserve"> | Out-Clipboard</w:t>
+      <w:r>
+        <w:t>dir | Out-Clipboard</w:t>
       </w:r>
     </w:p>
     <w:p>
@@ -3078,15 +2907,7 @@
         </w:numPr>
       </w:pPr>
       <w:r>
-        <w:t xml:space="preserve">Using the New-Alias </w:t>
-      </w:r>
-      <w:proofErr w:type="spellStart"/>
-      <w:r>
-        <w:t>Cmdlet</w:t>
-      </w:r>
-      <w:proofErr w:type="spellEnd"/>
-      <w:r>
-        <w:t xml:space="preserve"> </w:t>
+        <w:t xml:space="preserve">Using the New-Alias Cmdlet </w:t>
       </w:r>
       <w:r>
         <w:sym w:font="Symbol" w:char="F02D"/>
@@ -3112,15 +2933,7 @@
         </w:numPr>
       </w:pPr>
       <w:r>
-        <w:t xml:space="preserve">Using the Add-Type </w:t>
-      </w:r>
-      <w:proofErr w:type="spellStart"/>
-      <w:r>
-        <w:t>Cmdlet</w:t>
-      </w:r>
-      <w:proofErr w:type="spellEnd"/>
-      <w:r>
-        <w:t xml:space="preserve"> </w:t>
+        <w:t xml:space="preserve">Using the Add-Type Cmdlet </w:t>
       </w:r>
       <w:r>
         <w:sym w:font="Symbol" w:char="F02D"/>
@@ -3146,15 +2959,7 @@
         </w:numPr>
       </w:pPr>
       <w:r>
-        <w:t xml:space="preserve">Using the New-Object </w:t>
-      </w:r>
-      <w:proofErr w:type="spellStart"/>
-      <w:r>
-        <w:t>Cmdled</w:t>
-      </w:r>
-      <w:proofErr w:type="spellEnd"/>
-      <w:r>
-        <w:t xml:space="preserve"> </w:t>
+        <w:t xml:space="preserve">Using the New-Object Cmdled </w:t>
       </w:r>
       <w:r>
         <w:sym w:font="Symbol" w:char="F02D"/>
@@ -3180,15 +2985,7 @@
         </w:numPr>
       </w:pPr>
       <w:r>
-        <w:t xml:space="preserve">The .NET </w:t>
-      </w:r>
-      <w:proofErr w:type="spellStart"/>
-      <w:r>
-        <w:t>TextBox</w:t>
-      </w:r>
-      <w:proofErr w:type="spellEnd"/>
-      <w:r>
-        <w:t xml:space="preserve"> Class </w:t>
+        <w:t xml:space="preserve">The .NET TextBox Class </w:t>
       </w:r>
       <w:r>
         <w:sym w:font="Symbol" w:char="F02D"/>
@@ -4460,6 +4257,92 @@
     </w:lvl>
   </w:abstractNum>
   <w:abstractNum w:abstractNumId="11">
+    <w:nsid w:val="59FF4C6B"/>
+    <w:multiLevelType w:val="hybridMultilevel"/>
+    <w:tmpl w:val="F9909A7E"/>
+    <w:lvl w:ilvl="0" w:tplc="0407000F">
+      <w:start w:val="1"/>
+      <w:numFmt w:val="decimal"/>
+      <w:lvlText w:val="%1."/>
+      <w:lvlJc w:val="left"/>
+      <w:pPr>
+        <w:ind w:left="720" w:hanging="360"/>
+      </w:pPr>
+    </w:lvl>
+    <w:lvl w:ilvl="1" w:tplc="04070019" w:tentative="1">
+      <w:start w:val="1"/>
+      <w:numFmt w:val="lowerLetter"/>
+      <w:lvlText w:val="%2."/>
+      <w:lvlJc w:val="left"/>
+      <w:pPr>
+        <w:ind w:left="1440" w:hanging="360"/>
+      </w:pPr>
+    </w:lvl>
+    <w:lvl w:ilvl="2" w:tplc="0407001B" w:tentative="1">
+      <w:start w:val="1"/>
+      <w:numFmt w:val="lowerRoman"/>
+      <w:lvlText w:val="%3."/>
+      <w:lvlJc w:val="right"/>
+      <w:pPr>
+        <w:ind w:left="2160" w:hanging="180"/>
+      </w:pPr>
+    </w:lvl>
+    <w:lvl w:ilvl="3" w:tplc="0407000F" w:tentative="1">
+      <w:start w:val="1"/>
+      <w:numFmt w:val="decimal"/>
+      <w:lvlText w:val="%4."/>
+      <w:lvlJc w:val="left"/>
+      <w:pPr>
+        <w:ind w:left="2880" w:hanging="360"/>
+      </w:pPr>
+    </w:lvl>
+    <w:lvl w:ilvl="4" w:tplc="04070019" w:tentative="1">
+      <w:start w:val="1"/>
+      <w:numFmt w:val="lowerLetter"/>
+      <w:lvlText w:val="%5."/>
+      <w:lvlJc w:val="left"/>
+      <w:pPr>
+        <w:ind w:left="3600" w:hanging="360"/>
+      </w:pPr>
+    </w:lvl>
+    <w:lvl w:ilvl="5" w:tplc="0407001B" w:tentative="1">
+      <w:start w:val="1"/>
+      <w:numFmt w:val="lowerRoman"/>
+      <w:lvlText w:val="%6."/>
+      <w:lvlJc w:val="right"/>
+      <w:pPr>
+        <w:ind w:left="4320" w:hanging="180"/>
+      </w:pPr>
+    </w:lvl>
+    <w:lvl w:ilvl="6" w:tplc="0407000F" w:tentative="1">
+      <w:start w:val="1"/>
+      <w:numFmt w:val="decimal"/>
+      <w:lvlText w:val="%7."/>
+      <w:lvlJc w:val="left"/>
+      <w:pPr>
+        <w:ind w:left="5040" w:hanging="360"/>
+      </w:pPr>
+    </w:lvl>
+    <w:lvl w:ilvl="7" w:tplc="04070019" w:tentative="1">
+      <w:start w:val="1"/>
+      <w:numFmt w:val="lowerLetter"/>
+      <w:lvlText w:val="%8."/>
+      <w:lvlJc w:val="left"/>
+      <w:pPr>
+        <w:ind w:left="5760" w:hanging="360"/>
+      </w:pPr>
+    </w:lvl>
+    <w:lvl w:ilvl="8" w:tplc="0407001B" w:tentative="1">
+      <w:start w:val="1"/>
+      <w:numFmt w:val="lowerRoman"/>
+      <w:lvlText w:val="%9."/>
+      <w:lvlJc w:val="right"/>
+      <w:pPr>
+        <w:ind w:left="6480" w:hanging="180"/>
+      </w:pPr>
+    </w:lvl>
+  </w:abstractNum>
+  <w:abstractNum w:abstractNumId="12">
     <w:nsid w:val="61512B43"/>
     <w:multiLevelType w:val="hybridMultilevel"/>
     <w:tmpl w:val="D940F4F6"/>
@@ -4572,7 +4455,7 @@
       </w:rPr>
     </w:lvl>
   </w:abstractNum>
-  <w:abstractNum w:abstractNumId="12">
+  <w:abstractNum w:abstractNumId="13">
     <w:nsid w:val="6499092F"/>
     <w:multiLevelType w:val="hybridMultilevel"/>
     <w:tmpl w:val="E6782AD2"/>
@@ -4685,7 +4568,7 @@
       </w:rPr>
     </w:lvl>
   </w:abstractNum>
-  <w:abstractNum w:abstractNumId="13">
+  <w:abstractNum w:abstractNumId="14">
     <w:nsid w:val="64D32E5F"/>
     <w:multiLevelType w:val="hybridMultilevel"/>
     <w:tmpl w:val="5F1E7804"/>
@@ -4798,7 +4681,93 @@
       </w:rPr>
     </w:lvl>
   </w:abstractNum>
-  <w:abstractNum w:abstractNumId="14">
+  <w:abstractNum w:abstractNumId="15">
+    <w:nsid w:val="73C05C3D"/>
+    <w:multiLevelType w:val="hybridMultilevel"/>
+    <w:tmpl w:val="A8428C62"/>
+    <w:lvl w:ilvl="0" w:tplc="0407000F">
+      <w:start w:val="1"/>
+      <w:numFmt w:val="decimal"/>
+      <w:lvlText w:val="%1."/>
+      <w:lvlJc w:val="left"/>
+      <w:pPr>
+        <w:ind w:left="720" w:hanging="360"/>
+      </w:pPr>
+    </w:lvl>
+    <w:lvl w:ilvl="1" w:tplc="04070019" w:tentative="1">
+      <w:start w:val="1"/>
+      <w:numFmt w:val="lowerLetter"/>
+      <w:lvlText w:val="%2."/>
+      <w:lvlJc w:val="left"/>
+      <w:pPr>
+        <w:ind w:left="1440" w:hanging="360"/>
+      </w:pPr>
+    </w:lvl>
+    <w:lvl w:ilvl="2" w:tplc="0407001B" w:tentative="1">
+      <w:start w:val="1"/>
+      <w:numFmt w:val="lowerRoman"/>
+      <w:lvlText w:val="%3."/>
+      <w:lvlJc w:val="right"/>
+      <w:pPr>
+        <w:ind w:left="2160" w:hanging="180"/>
+      </w:pPr>
+    </w:lvl>
+    <w:lvl w:ilvl="3" w:tplc="0407000F" w:tentative="1">
+      <w:start w:val="1"/>
+      <w:numFmt w:val="decimal"/>
+      <w:lvlText w:val="%4."/>
+      <w:lvlJc w:val="left"/>
+      <w:pPr>
+        <w:ind w:left="2880" w:hanging="360"/>
+      </w:pPr>
+    </w:lvl>
+    <w:lvl w:ilvl="4" w:tplc="04070019" w:tentative="1">
+      <w:start w:val="1"/>
+      <w:numFmt w:val="lowerLetter"/>
+      <w:lvlText w:val="%5."/>
+      <w:lvlJc w:val="left"/>
+      <w:pPr>
+        <w:ind w:left="3600" w:hanging="360"/>
+      </w:pPr>
+    </w:lvl>
+    <w:lvl w:ilvl="5" w:tplc="0407001B" w:tentative="1">
+      <w:start w:val="1"/>
+      <w:numFmt w:val="lowerRoman"/>
+      <w:lvlText w:val="%6."/>
+      <w:lvlJc w:val="right"/>
+      <w:pPr>
+        <w:ind w:left="4320" w:hanging="180"/>
+      </w:pPr>
+    </w:lvl>
+    <w:lvl w:ilvl="6" w:tplc="0407000F" w:tentative="1">
+      <w:start w:val="1"/>
+      <w:numFmt w:val="decimal"/>
+      <w:lvlText w:val="%7."/>
+      <w:lvlJc w:val="left"/>
+      <w:pPr>
+        <w:ind w:left="5040" w:hanging="360"/>
+      </w:pPr>
+    </w:lvl>
+    <w:lvl w:ilvl="7" w:tplc="04070019" w:tentative="1">
+      <w:start w:val="1"/>
+      <w:numFmt w:val="lowerLetter"/>
+      <w:lvlText w:val="%8."/>
+      <w:lvlJc w:val="left"/>
+      <w:pPr>
+        <w:ind w:left="5760" w:hanging="360"/>
+      </w:pPr>
+    </w:lvl>
+    <w:lvl w:ilvl="8" w:tplc="0407001B" w:tentative="1">
+      <w:start w:val="1"/>
+      <w:numFmt w:val="lowerRoman"/>
+      <w:lvlText w:val="%9."/>
+      <w:lvlJc w:val="right"/>
+      <w:pPr>
+        <w:ind w:left="6480" w:hanging="180"/>
+      </w:pPr>
+    </w:lvl>
+  </w:abstractNum>
+  <w:abstractNum w:abstractNumId="16">
     <w:nsid w:val="7D60179B"/>
     <w:multiLevelType w:val="hybridMultilevel"/>
     <w:tmpl w:val="D98C8CD6"/>
@@ -4912,7 +4881,7 @@
     </w:lvl>
   </w:abstractNum>
   <w:num w:numId="1">
-    <w:abstractNumId w:val="13"/>
+    <w:abstractNumId w:val="14"/>
   </w:num>
   <w:num w:numId="2">
     <w:abstractNumId w:val="8"/>
@@ -4921,7 +4890,7 @@
     <w:abstractNumId w:val="4"/>
   </w:num>
   <w:num w:numId="4">
-    <w:abstractNumId w:val="12"/>
+    <w:abstractNumId w:val="13"/>
   </w:num>
   <w:num w:numId="5">
     <w:abstractNumId w:val="5"/>
@@ -4936,7 +4905,7 @@
     <w:abstractNumId w:val="7"/>
   </w:num>
   <w:num w:numId="9">
-    <w:abstractNumId w:val="14"/>
+    <w:abstractNumId w:val="16"/>
   </w:num>
   <w:num w:numId="10">
     <w:abstractNumId w:val="9"/>
@@ -4951,10 +4920,16 @@
     <w:abstractNumId w:val="10"/>
   </w:num>
   <w:num w:numId="14">
-    <w:abstractNumId w:val="11"/>
+    <w:abstractNumId w:val="12"/>
   </w:num>
   <w:num w:numId="15">
     <w:abstractNumId w:val="0"/>
+  </w:num>
+  <w:num w:numId="16">
+    <w:abstractNumId w:val="15"/>
+  </w:num>
+  <w:num w:numId="17">
+    <w:abstractNumId w:val="11"/>
   </w:num>
 </w:numbering>
 </file>
@@ -5899,6 +5874,32 @@
       <w:lang w:val="de-DE" w:eastAsia="de-DE" w:bidi="ar-SA"/>
     </w:rPr>
   </w:style>
+  <w:style w:type="paragraph" w:customStyle="1" w:styleId="Code-Block">
+    <w:name w:val="Code-Block"/>
+    <w:basedOn w:val="Standard"/>
+    <w:next w:val="Standard"/>
+    <w:link w:val="Code-BlockZchn"/>
+    <w:qFormat/>
+    <w:rsid w:val="006C3AE0"/>
+    <w:pPr>
+      <w:spacing w:after="0" w:line="240" w:lineRule="auto"/>
+      <w:ind w:left="567"/>
+    </w:pPr>
+    <w:rPr>
+      <w:rFonts w:ascii="Consolas" w:hAnsi="Consolas"/>
+      <w:sz w:val="18"/>
+    </w:rPr>
+  </w:style>
+  <w:style w:type="character" w:customStyle="1" w:styleId="Code-BlockZchn">
+    <w:name w:val="Code-Block Zchn"/>
+    <w:basedOn w:val="Absatz-Standardschriftart"/>
+    <w:link w:val="Code-Block"/>
+    <w:rsid w:val="006C3AE0"/>
+    <w:rPr>
+      <w:rFonts w:ascii="Consolas" w:hAnsi="Consolas"/>
+      <w:sz w:val="18"/>
+    </w:rPr>
+  </w:style>
 </w:styles>
 </file>
 
@@ -6190,7 +6191,7 @@
 </file>
 
 <file path=customXml/itemProps1.xml><?xml version="1.0" encoding="utf-8"?>
-<ds:datastoreItem xmlns:ds="http://schemas.openxmlformats.org/officeDocument/2006/customXml" ds:itemID="{732C4141-A14F-45DE-B9CE-D7DB572B56A8}">
+<ds:datastoreItem xmlns:ds="http://schemas.openxmlformats.org/officeDocument/2006/customXml" ds:itemID="{47E2CFD8-3876-4BF7-A69E-B800DF649DC4}">
   <ds:schemaRefs>
     <ds:schemaRef ds:uri="http://schemas.openxmlformats.org/officeDocument/2006/bibliography"/>
   </ds:schemaRefs>

</xml_diff>

<commit_message>
Reformatted the PowerShell Extensions Lesson
</commit_message>
<xml_diff>
--- a/Introduction to Windows PowerShell.docx
+++ b/Introduction to Windows PowerShell.docx
@@ -179,7 +179,15 @@
         <w:sym w:font="Symbol" w:char="F02D"/>
       </w:r>
       <w:r>
-        <w:t xml:space="preserve">  Bruce Pyette: PowerShell in Action</w:t>
+        <w:t xml:space="preserve">  Bruce </w:t>
+      </w:r>
+      <w:proofErr w:type="spellStart"/>
+      <w:r>
+        <w:t>Pyette</w:t>
+      </w:r>
+      <w:proofErr w:type="spellEnd"/>
+      <w:r>
+        <w:t>: PowerShell in Action</w:t>
       </w:r>
     </w:p>
     <w:p>
@@ -287,8 +295,21 @@
           <w:numId w:val="6"/>
         </w:numPr>
       </w:pPr>
-      <w:r>
-        <w:t>Korn Shell (ksh)</w:t>
+      <w:proofErr w:type="spellStart"/>
+      <w:r>
+        <w:t>Korn</w:t>
+      </w:r>
+      <w:proofErr w:type="spellEnd"/>
+      <w:r>
+        <w:t xml:space="preserve"> Shell (</w:t>
+      </w:r>
+      <w:proofErr w:type="spellStart"/>
+      <w:r>
+        <w:t>ksh</w:t>
+      </w:r>
+      <w:proofErr w:type="spellEnd"/>
+      <w:r>
+        <w:t>)</w:t>
       </w:r>
     </w:p>
     <w:p>
@@ -385,9 +406,11 @@
           <w:numId w:val="7"/>
         </w:numPr>
       </w:pPr>
+      <w:proofErr w:type="spellStart"/>
       <w:r>
         <w:t>Cygwin</w:t>
       </w:r>
+      <w:proofErr w:type="spellEnd"/>
     </w:p>
     <w:p>
       <w:pPr>
@@ -829,7 +852,15 @@
         <w:t>he number of built-in PowerShell commands</w:t>
       </w:r>
       <w:r>
-        <w:t xml:space="preserve"> (cmdlets)</w:t>
+        <w:t xml:space="preserve"> (</w:t>
+      </w:r>
+      <w:proofErr w:type="spellStart"/>
+      <w:r>
+        <w:t>cmdlets</w:t>
+      </w:r>
+      <w:proofErr w:type="spellEnd"/>
+      <w:r>
+        <w:t>)</w:t>
       </w:r>
       <w:r>
         <w:t xml:space="preserve"> will be increased from 200 to 2300</w:t>
@@ -1038,7 +1069,15 @@
         </w:numPr>
       </w:pPr>
       <w:r>
-        <w:t xml:space="preserve">A list of PowerShell Cmdlets </w:t>
+        <w:t xml:space="preserve">A list of PowerShell </w:t>
+      </w:r>
+      <w:proofErr w:type="spellStart"/>
+      <w:r>
+        <w:t>Cmdlets</w:t>
+      </w:r>
+      <w:proofErr w:type="spellEnd"/>
+      <w:r>
+        <w:t xml:space="preserve"> </w:t>
       </w:r>
       <w:r>
         <w:sym w:font="Symbol" w:char="F02D"/>
@@ -1064,7 +1103,15 @@
         </w:numPr>
       </w:pPr>
       <w:r>
-        <w:t xml:space="preserve">Scott Hanselman’s PowerShell Posts </w:t>
+        <w:t xml:space="preserve">Scott </w:t>
+      </w:r>
+      <w:proofErr w:type="spellStart"/>
+      <w:r>
+        <w:t>Hanselman’s</w:t>
+      </w:r>
+      <w:proofErr w:type="spellEnd"/>
+      <w:r>
+        <w:t xml:space="preserve"> PowerShell Posts </w:t>
       </w:r>
       <w:r>
         <w:sym w:font="Symbol" w:char="F02D"/>
@@ -1089,8 +1136,13 @@
           <w:numId w:val="10"/>
         </w:numPr>
       </w:pPr>
-      <w:r>
-        <w:t xml:space="preserve">PowerGUI: An alternative to the PowerShell ISE </w:t>
+      <w:proofErr w:type="spellStart"/>
+      <w:r>
+        <w:t>PowerGUI</w:t>
+      </w:r>
+      <w:proofErr w:type="spellEnd"/>
+      <w:r>
+        <w:t xml:space="preserve">: An alternative to the PowerShell ISE </w:t>
       </w:r>
       <w:r>
         <w:sym w:font="Symbol" w:char="F02D"/>
@@ -1116,7 +1168,15 @@
         </w:numPr>
       </w:pPr>
       <w:r>
-        <w:t xml:space="preserve">Web Administration Cmdlets for Windows PowerShell </w:t>
+        <w:t xml:space="preserve">Web Administration </w:t>
+      </w:r>
+      <w:proofErr w:type="spellStart"/>
+      <w:r>
+        <w:t>Cmdlets</w:t>
+      </w:r>
+      <w:proofErr w:type="spellEnd"/>
+      <w:r>
+        <w:t xml:space="preserve"> for Windows PowerShell </w:t>
       </w:r>
       <w:r>
         <w:sym w:font="Symbol" w:char="F02D"/>
@@ -1142,7 +1202,15 @@
         </w:numPr>
       </w:pPr>
       <w:r>
-        <w:t xml:space="preserve">Microsoft Technet Script Resources </w:t>
+        <w:t xml:space="preserve">Microsoft </w:t>
+      </w:r>
+      <w:proofErr w:type="spellStart"/>
+      <w:r>
+        <w:t>Technet</w:t>
+      </w:r>
+      <w:proofErr w:type="spellEnd"/>
+      <w:r>
+        <w:t xml:space="preserve"> Script Resources </w:t>
       </w:r>
       <w:r>
         <w:sym w:font="Symbol" w:char="F02D"/>
@@ -1441,7 +1509,23 @@
         <w:pStyle w:val="Command-Line"/>
       </w:pPr>
       <w:r>
-        <w:t>%windir%\System32\WindowsPowerShell\v1.0</w:t>
+        <w:t>%</w:t>
+      </w:r>
+      <w:proofErr w:type="spellStart"/>
+      <w:r>
+        <w:t>windir</w:t>
+      </w:r>
+      <w:proofErr w:type="spellEnd"/>
+      <w:r>
+        <w:t>%\System32\</w:t>
+      </w:r>
+      <w:proofErr w:type="spellStart"/>
+      <w:r>
+        <w:t>WindowsPowerShell</w:t>
+      </w:r>
+      <w:proofErr w:type="spellEnd"/>
+      <w:r>
+        <w:t>\v1.0</w:t>
       </w:r>
     </w:p>
     <w:p>
@@ -1511,7 +1595,15 @@
         <w:pStyle w:val="Command-LineHeadline"/>
       </w:pPr>
       <w:r>
-        <w:t>By default, PowerShell does not allow the execution of unsigned/untrusted scripts</w:t>
+        <w:t>By default, PowerShell does not allow the execution of unsigned/</w:t>
+      </w:r>
+      <w:proofErr w:type="spellStart"/>
+      <w:r>
+        <w:t>untrusted</w:t>
+      </w:r>
+      <w:proofErr w:type="spellEnd"/>
+      <w:r>
+        <w:t xml:space="preserve"> scripts</w:t>
       </w:r>
       <w:r>
         <w:t>, including your own PowerShell Profile:</w:t>
@@ -1522,8 +1614,13 @@
         <w:pStyle w:val="Command-Line"/>
       </w:pPr>
       <w:r>
-        <w:t>&gt; Get-ExecutionPolicy</w:t>
-      </w:r>
+        <w:t>&gt; Get-</w:t>
+      </w:r>
+      <w:proofErr w:type="spellStart"/>
+      <w:r>
+        <w:t>ExecutionPolicy</w:t>
+      </w:r>
+      <w:proofErr w:type="spellEnd"/>
     </w:p>
     <w:p>
       <w:pPr>
@@ -1577,7 +1674,23 @@
     </w:p>
     <w:p>
       <w:r>
-        <w:t xml:space="preserve">In order to be able to run (unsigned) PowerShell scripts and configuration files you need to set the ExecutionPolicy to “RemoteSigned”: </w:t>
+        <w:t xml:space="preserve">In order to be able to run (unsigned) PowerShell scripts and configuration files you need to set the </w:t>
+      </w:r>
+      <w:proofErr w:type="spellStart"/>
+      <w:r>
+        <w:t>ExecutionPolicy</w:t>
+      </w:r>
+      <w:proofErr w:type="spellEnd"/>
+      <w:r>
+        <w:t xml:space="preserve"> to “</w:t>
+      </w:r>
+      <w:proofErr w:type="spellStart"/>
+      <w:r>
+        <w:t>RemoteSigned</w:t>
+      </w:r>
+      <w:proofErr w:type="spellEnd"/>
+      <w:r>
+        <w:t xml:space="preserve">”: </w:t>
       </w:r>
     </w:p>
     <w:p>
@@ -1588,8 +1701,21 @@
         <w:t xml:space="preserve">&gt; </w:t>
       </w:r>
       <w:r>
-        <w:t>Set-ExecutionPolicy RemoteSigned</w:t>
-      </w:r>
+        <w:t>Set-</w:t>
+      </w:r>
+      <w:proofErr w:type="spellStart"/>
+      <w:r>
+        <w:t>ExecutionPolicy</w:t>
+      </w:r>
+      <w:proofErr w:type="spellEnd"/>
+      <w:r>
+        <w:t xml:space="preserve"> </w:t>
+      </w:r>
+      <w:proofErr w:type="spellStart"/>
+      <w:r>
+        <w:t>RemoteSigned</w:t>
+      </w:r>
+      <w:proofErr w:type="spellEnd"/>
     </w:p>
     <w:p>
       <w:pPr>
@@ -1650,8 +1776,13 @@
         </w:numPr>
       </w:pPr>
       <w:r>
-        <w:t>Set-ExecutionPolicy</w:t>
-      </w:r>
+        <w:t>Set-</w:t>
+      </w:r>
+      <w:proofErr w:type="spellStart"/>
+      <w:r>
+        <w:t>ExecutionPolicy</w:t>
+      </w:r>
+      <w:proofErr w:type="spellEnd"/>
       <w:r>
         <w:t xml:space="preserve"> </w:t>
       </w:r>
@@ -1692,7 +1823,15 @@
         <w:pStyle w:val="Command-Line"/>
       </w:pPr>
       <w:r>
-        <w:t>&gt; notepad $Home\Mercurial.ini</w:t>
+        <w:t xml:space="preserve">&gt; </w:t>
+      </w:r>
+      <w:proofErr w:type="gramStart"/>
+      <w:r>
+        <w:t>notepad</w:t>
+      </w:r>
+      <w:proofErr w:type="gramEnd"/>
+      <w:r>
+        <w:t xml:space="preserve"> $Home\Mercurial.ini</w:t>
       </w:r>
     </w:p>
     <w:p>
@@ -1714,7 +1853,17 @@
         <w:pStyle w:val="Command-Line"/>
       </w:pPr>
       <w:r>
-        <w:t>[ui]</w:t>
+        <w:t>[</w:t>
+      </w:r>
+      <w:proofErr w:type="spellStart"/>
+      <w:proofErr w:type="gramStart"/>
+      <w:r>
+        <w:t>ui</w:t>
+      </w:r>
+      <w:proofErr w:type="spellEnd"/>
+      <w:proofErr w:type="gramEnd"/>
+      <w:r>
+        <w:t>]</w:t>
       </w:r>
       <w:r>
         <w:br/>
@@ -1742,8 +1891,13 @@
       <w:pPr>
         <w:pStyle w:val="Command-Line"/>
       </w:pPr>
-      <w:r>
-        <w:t>purge =</w:t>
+      <w:proofErr w:type="gramStart"/>
+      <w:r>
+        <w:t>purge</w:t>
+      </w:r>
+      <w:proofErr w:type="gramEnd"/>
+      <w:r>
+        <w:t xml:space="preserve"> =</w:t>
       </w:r>
     </w:p>
     <w:p>
@@ -1834,8 +1988,15 @@
       <w:r>
         <w:t xml:space="preserve">&gt; </w:t>
       </w:r>
-      <w:r>
-        <w:t>mkdir $Home\</w:t>
+      <w:proofErr w:type="spellStart"/>
+      <w:proofErr w:type="gramStart"/>
+      <w:r>
+        <w:t>mkdir</w:t>
+      </w:r>
+      <w:proofErr w:type="spellEnd"/>
+      <w:proofErr w:type="gramEnd"/>
+      <w:r>
+        <w:t xml:space="preserve"> $Home\</w:t>
       </w:r>
       <w:r>
         <w:t>Desktop\</w:t>
@@ -1876,7 +2037,15 @@
       </w:r>
       <w:r>
         <w:br/>
-        <w:t>&gt; hg branch “YourName”</w:t>
+        <w:t>&gt; hg branch “</w:t>
+      </w:r>
+      <w:proofErr w:type="spellStart"/>
+      <w:r>
+        <w:t>YourName</w:t>
+      </w:r>
+      <w:proofErr w:type="spellEnd"/>
+      <w:r>
+        <w:t>”</w:t>
       </w:r>
       <w:r>
         <w:br/>
@@ -1926,7 +2095,15 @@
         <w:t>are</w:t>
       </w:r>
       <w:r>
-        <w:t xml:space="preserve"> a PowerShell module that adds a lot of useful cmdlets to </w:t>
+        <w:t xml:space="preserve"> a PowerShell module that adds a lot of useful </w:t>
+      </w:r>
+      <w:proofErr w:type="spellStart"/>
+      <w:r>
+        <w:t>cmdlets</w:t>
+      </w:r>
+      <w:proofErr w:type="spellEnd"/>
+      <w:r>
+        <w:t xml:space="preserve"> to </w:t>
       </w:r>
       <w:r>
         <w:t>PowerShell:</w:t>
@@ -1998,18 +2175,18 @@
         <w:rPr>
           <w:b/>
         </w:rPr>
-        <w:t>Enable-OpenPowerShellHere</w:t>
-      </w:r>
-      <w:r>
-        <w:t xml:space="preserve">: Creates the registry entries required to create Windows Explorer context </w:t>
-      </w:r>
-    </w:p>
-    <w:p>
-      <w:pPr>
-        <w:pStyle w:val="Listenabsatz"/>
-      </w:pPr>
-      <w:r>
-        <w:t>menu "Open PowerShell Here" for both Directories and Drives</w:t>
+        <w:t>Enable-</w:t>
+      </w:r>
+      <w:proofErr w:type="spellStart"/>
+      <w:r>
+        <w:rPr>
+          <w:b/>
+        </w:rPr>
+        <w:t>OpenPowerShellHere</w:t>
+      </w:r>
+      <w:proofErr w:type="spellEnd"/>
+      <w:r>
+        <w:t>: Creates the registry entries required to create Windows Explorer context menu "Open PowerShell Here" for both Directories and Drives</w:t>
       </w:r>
     </w:p>
     <w:p>
@@ -2147,8 +2324,21 @@
       <w:pPr>
         <w:pStyle w:val="Code-Block"/>
       </w:pPr>
-      <w:r>
-        <w:t>if ((Test-Path $Profile) -eq $false)</w:t>
+      <w:proofErr w:type="gramStart"/>
+      <w:r>
+        <w:t>if</w:t>
+      </w:r>
+      <w:proofErr w:type="gramEnd"/>
+      <w:r>
+        <w:t xml:space="preserve"> ((Test-Path $Profile) -</w:t>
+      </w:r>
+      <w:proofErr w:type="spellStart"/>
+      <w:r>
+        <w:t>eq</w:t>
+      </w:r>
+      <w:proofErr w:type="spellEnd"/>
+      <w:r>
+        <w:t xml:space="preserve"> $false)</w:t>
       </w:r>
     </w:p>
     <w:p>
@@ -2184,9 +2374,19 @@
       <w:pPr>
         <w:pStyle w:val="Code-Block"/>
       </w:pPr>
-      <w:r>
-        <w:t>explorer (Split-Path $profile -parent)</w:t>
-      </w:r>
+      <w:proofErr w:type="gramStart"/>
+      <w:r>
+        <w:t>explorer</w:t>
+      </w:r>
+      <w:proofErr w:type="gramEnd"/>
+      <w:r>
+        <w:t xml:space="preserve"> (Split-Path $profile -parent)</w:t>
+      </w:r>
+    </w:p>
+    <w:p>
+      <w:pPr>
+        <w:pStyle w:val="Code-Block"/>
+      </w:pPr>
     </w:p>
     <w:p>
       <w:pPr>
@@ -2225,6 +2425,11 @@
     </w:p>
     <w:p>
       <w:pPr>
+        <w:pStyle w:val="Code-Block"/>
+      </w:pPr>
+    </w:p>
+    <w:p>
+      <w:pPr>
         <w:pStyle w:val="Listenabsatz"/>
         <w:numPr>
           <w:ilvl w:val="0"/>
@@ -2240,14 +2445,43 @@
         <w:pStyle w:val="Code-Block"/>
       </w:pPr>
       <w:r>
-        <w:t xml:space="preserve">Import-Module Pscx -arg "$(Split-Path </w:t>
+        <w:t xml:space="preserve">Import-Module </w:t>
+      </w:r>
+      <w:proofErr w:type="spellStart"/>
+      <w:r>
+        <w:t>Pscx</w:t>
+      </w:r>
+      <w:proofErr w:type="spellEnd"/>
+      <w:r>
+        <w:t xml:space="preserve"> -</w:t>
+      </w:r>
+      <w:proofErr w:type="spellStart"/>
+      <w:r>
+        <w:t>arg</w:t>
+      </w:r>
+      <w:proofErr w:type="spellEnd"/>
+      <w:r>
+        <w:t xml:space="preserve"> "$(Split-Path </w:t>
       </w:r>
       <w:r>
         <w:t>$profile</w:t>
       </w:r>
       <w:r>
-        <w:t xml:space="preserve"> -parent)\Modules\Pscx\Pscx.UserPreferences.ps1"</w:t>
-      </w:r>
+        <w:t xml:space="preserve"> -parent)\Modules\</w:t>
+      </w:r>
+      <w:proofErr w:type="spellStart"/>
+      <w:r>
+        <w:t>Pscx</w:t>
+      </w:r>
+      <w:proofErr w:type="spellEnd"/>
+      <w:r>
+        <w:t>\Pscx.UserPreferences.ps1"</w:t>
+      </w:r>
+    </w:p>
+    <w:p>
+      <w:pPr>
+        <w:pStyle w:val="Code-Block"/>
+      </w:pPr>
     </w:p>
     <w:p>
       <w:pPr>
@@ -2319,8 +2553,13 @@
         <w:t>Automati</w:t>
       </w:r>
       <w:r>
-        <w:t>ng Visual Studio with PowerConsole</w:t>
-      </w:r>
+        <w:t xml:space="preserve">ng Visual Studio with </w:t>
+      </w:r>
+      <w:proofErr w:type="spellStart"/>
+      <w:r>
+        <w:t>PowerConsole</w:t>
+      </w:r>
+      <w:proofErr w:type="spellEnd"/>
     </w:p>
     <w:p>
       <w:pPr>
@@ -2338,12 +2577,12 @@
         <w:pStyle w:val="berschrift4"/>
       </w:pPr>
       <w:r>
+        <w:lastRenderedPageBreak/>
         <w:t>What it the PowerShell Profile</w:t>
       </w:r>
     </w:p>
     <w:p>
       <w:r>
-        <w:lastRenderedPageBreak/>
         <w:t xml:space="preserve">The Windows PowerShell profile is simply a script file that runs </w:t>
       </w:r>
       <w:r>
@@ -2444,7 +2683,15 @@
         <w:pStyle w:val="Command-Line"/>
       </w:pPr>
       <w:r>
-        <w:t>&gt; notepad $profile</w:t>
+        <w:t xml:space="preserve">&gt; </w:t>
+      </w:r>
+      <w:proofErr w:type="gramStart"/>
+      <w:r>
+        <w:t>notepad</w:t>
+      </w:r>
+      <w:proofErr w:type="gramEnd"/>
+      <w:r>
+        <w:t xml:space="preserve"> $profile</w:t>
       </w:r>
     </w:p>
     <w:p>
@@ -2502,7 +2749,15 @@
         <w:pStyle w:val="Command-LineHeadline"/>
       </w:pPr>
       <w:r>
-        <w:t>In order to create the profile script and open it with notepad type this command:</w:t>
+        <w:t xml:space="preserve">In order to create the profile script and open it with notepad </w:t>
+      </w:r>
+      <w:proofErr w:type="gramStart"/>
+      <w:r>
+        <w:t>type</w:t>
+      </w:r>
+      <w:proofErr w:type="gramEnd"/>
+      <w:r>
+        <w:t xml:space="preserve"> this command:</w:t>
       </w:r>
     </w:p>
     <w:p>
@@ -2512,8 +2767,13 @@
       <w:r>
         <w:t xml:space="preserve">&gt; </w:t>
       </w:r>
-      <w:r>
-        <w:t>notepad (New-Item $PROFILE -Type file -force)</w:t>
+      <w:proofErr w:type="gramStart"/>
+      <w:r>
+        <w:t>notepad</w:t>
+      </w:r>
+      <w:proofErr w:type="gramEnd"/>
+      <w:r>
+        <w:t xml:space="preserve"> (New-Item $PROFILE -Type file -force)</w:t>
       </w:r>
     </w:p>
     <w:p>
@@ -2578,8 +2838,13 @@
       <w:r>
         <w:t xml:space="preserve">&gt; </w:t>
       </w:r>
-      <w:r>
-        <w:t>explorer (Get-Item $PROFILE).Directory</w:t>
+      <w:proofErr w:type="gramStart"/>
+      <w:r>
+        <w:t>explorer</w:t>
+      </w:r>
+      <w:proofErr w:type="gramEnd"/>
+      <w:r>
+        <w:t xml:space="preserve"> (Get-Item $PROFILE).Directory</w:t>
       </w:r>
     </w:p>
     <w:p>
@@ -2634,14 +2899,24 @@
       <w:pPr>
         <w:pStyle w:val="Command-Line"/>
       </w:pPr>
+      <w:proofErr w:type="gramStart"/>
       <w:r>
         <w:t>new-alias</w:t>
       </w:r>
+      <w:proofErr w:type="gramEnd"/>
       <w:r>
         <w:t xml:space="preserve"> </w:t>
       </w:r>
       <w:r>
-        <w:t>Out-Clipboard $env:SystemRoot\system32\clip.exe</w:t>
+        <w:t>Out-Clipboard $</w:t>
+      </w:r>
+      <w:proofErr w:type="spellStart"/>
+      <w:r>
+        <w:t>env:SystemRoot</w:t>
+      </w:r>
+      <w:proofErr w:type="spellEnd"/>
+      <w:r>
+        <w:t>\system32\clip.exe</w:t>
       </w:r>
     </w:p>
     <w:p>
@@ -2653,8 +2928,21 @@
       <w:pPr>
         <w:pStyle w:val="Command-Line"/>
       </w:pPr>
-      <w:r>
-        <w:t>function Get-ClipboardText()</w:t>
+      <w:proofErr w:type="gramStart"/>
+      <w:r>
+        <w:t>function</w:t>
+      </w:r>
+      <w:proofErr w:type="gramEnd"/>
+      <w:r>
+        <w:t xml:space="preserve"> Get-</w:t>
+      </w:r>
+      <w:proofErr w:type="spellStart"/>
+      <w:r>
+        <w:t>ClipboardText</w:t>
+      </w:r>
+      <w:proofErr w:type="spellEnd"/>
+      <w:r>
+        <w:t>()</w:t>
       </w:r>
     </w:p>
     <w:p>
@@ -2671,8 +2959,21 @@
       </w:pPr>
       <w:r>
         <w:tab/>
-        <w:t>Add-Type -AssemblyName System.Windows.Forms</w:t>
-      </w:r>
+        <w:t>Add-Type -</w:t>
+      </w:r>
+      <w:proofErr w:type="spellStart"/>
+      <w:r>
+        <w:t>AssemblyName</w:t>
+      </w:r>
+      <w:proofErr w:type="spellEnd"/>
+      <w:r>
+        <w:t xml:space="preserve"> </w:t>
+      </w:r>
+      <w:proofErr w:type="spellStart"/>
+      <w:r>
+        <w:t>System.Windows.Forms</w:t>
+      </w:r>
+      <w:proofErr w:type="spellEnd"/>
     </w:p>
     <w:p>
       <w:pPr>
@@ -2680,8 +2981,21 @@
       </w:pPr>
       <w:r>
         <w:tab/>
-        <w:t>$tb = New-Object System.Windows.Forms.TextBox</w:t>
-      </w:r>
+        <w:t>$</w:t>
+      </w:r>
+      <w:proofErr w:type="spellStart"/>
+      <w:r>
+        <w:t>tb</w:t>
+      </w:r>
+      <w:proofErr w:type="spellEnd"/>
+      <w:r>
+        <w:t xml:space="preserve"> = New-Object </w:t>
+      </w:r>
+      <w:proofErr w:type="spellStart"/>
+      <w:r>
+        <w:t>System.Windows.Forms.TextBox</w:t>
+      </w:r>
+      <w:proofErr w:type="spellEnd"/>
     </w:p>
     <w:p>
       <w:pPr>
@@ -2689,7 +3003,15 @@
       </w:pPr>
       <w:r>
         <w:tab/>
-        <w:t>$tb.Multiline = $true</w:t>
+        <w:t>$</w:t>
+      </w:r>
+      <w:proofErr w:type="spellStart"/>
+      <w:r>
+        <w:t>tb.Multiline</w:t>
+      </w:r>
+      <w:proofErr w:type="spellEnd"/>
+      <w:r>
+        <w:t xml:space="preserve"> = $true</w:t>
       </w:r>
     </w:p>
     <w:p>
@@ -2698,8 +3020,18 @@
       </w:pPr>
       <w:r>
         <w:tab/>
-        <w:t>$tb.Paste()</w:t>
-      </w:r>
+        <w:t>$</w:t>
+      </w:r>
+      <w:proofErr w:type="spellStart"/>
+      <w:proofErr w:type="gramStart"/>
+      <w:r>
+        <w:t>tb.Paste</w:t>
+      </w:r>
+      <w:proofErr w:type="spellEnd"/>
+      <w:r>
+        <w:t>()</w:t>
+      </w:r>
+      <w:proofErr w:type="gramEnd"/>
     </w:p>
     <w:p>
       <w:pPr>
@@ -2707,8 +3039,13 @@
       </w:pPr>
       <w:r>
         <w:tab/>
-        <w:t>$tb.Text</w:t>
-      </w:r>
+        <w:t>$</w:t>
+      </w:r>
+      <w:proofErr w:type="spellStart"/>
+      <w:r>
+        <w:t>tb.Text</w:t>
+      </w:r>
+      <w:proofErr w:type="spellEnd"/>
     </w:p>
     <w:p>
       <w:pPr>
@@ -2796,7 +3133,15 @@
     </w:p>
     <w:p>
       <w:r>
-        <w:t>And now you can take your new functions “Get-ClipboardText” and “Out-Clipboard” out for a spin:</w:t>
+        <w:t>And now you can take your new functions “Get-</w:t>
+      </w:r>
+      <w:proofErr w:type="spellStart"/>
+      <w:r>
+        <w:t>ClipboardText</w:t>
+      </w:r>
+      <w:proofErr w:type="spellEnd"/>
+      <w:r>
+        <w:t>” and “Out-Clipboard” out for a spin:</w:t>
       </w:r>
     </w:p>
     <w:p>
@@ -2820,8 +3165,13 @@
       <w:r>
         <w:t xml:space="preserve">&gt; </w:t>
       </w:r>
-      <w:r>
-        <w:t>dir | Out-Clipboard</w:t>
+      <w:proofErr w:type="gramStart"/>
+      <w:r>
+        <w:t>dir</w:t>
+      </w:r>
+      <w:proofErr w:type="gramEnd"/>
+      <w:r>
+        <w:t xml:space="preserve"> | Out-Clipboard</w:t>
       </w:r>
     </w:p>
     <w:p>
@@ -2907,7 +3257,15 @@
         </w:numPr>
       </w:pPr>
       <w:r>
-        <w:t xml:space="preserve">Using the New-Alias Cmdlet </w:t>
+        <w:t xml:space="preserve">Using the New-Alias </w:t>
+      </w:r>
+      <w:proofErr w:type="spellStart"/>
+      <w:r>
+        <w:t>Cmdlet</w:t>
+      </w:r>
+      <w:proofErr w:type="spellEnd"/>
+      <w:r>
+        <w:t xml:space="preserve"> </w:t>
       </w:r>
       <w:r>
         <w:sym w:font="Symbol" w:char="F02D"/>
@@ -2933,7 +3291,15 @@
         </w:numPr>
       </w:pPr>
       <w:r>
-        <w:t xml:space="preserve">Using the Add-Type Cmdlet </w:t>
+        <w:t xml:space="preserve">Using the Add-Type </w:t>
+      </w:r>
+      <w:proofErr w:type="spellStart"/>
+      <w:r>
+        <w:t>Cmdlet</w:t>
+      </w:r>
+      <w:proofErr w:type="spellEnd"/>
+      <w:r>
+        <w:t xml:space="preserve"> </w:t>
       </w:r>
       <w:r>
         <w:sym w:font="Symbol" w:char="F02D"/>
@@ -2959,7 +3325,15 @@
         </w:numPr>
       </w:pPr>
       <w:r>
-        <w:t xml:space="preserve">Using the New-Object Cmdled </w:t>
+        <w:t xml:space="preserve">Using the New-Object </w:t>
+      </w:r>
+      <w:proofErr w:type="spellStart"/>
+      <w:r>
+        <w:t>Cmdled</w:t>
+      </w:r>
+      <w:proofErr w:type="spellEnd"/>
+      <w:r>
+        <w:t xml:space="preserve"> </w:t>
       </w:r>
       <w:r>
         <w:sym w:font="Symbol" w:char="F02D"/>
@@ -2985,7 +3359,15 @@
         </w:numPr>
       </w:pPr>
       <w:r>
-        <w:t xml:space="preserve">The .NET TextBox Class </w:t>
+        <w:t xml:space="preserve">The .NET </w:t>
+      </w:r>
+      <w:proofErr w:type="spellStart"/>
+      <w:r>
+        <w:t>TextBox</w:t>
+      </w:r>
+      <w:proofErr w:type="spellEnd"/>
+      <w:r>
+        <w:t xml:space="preserve"> Class </w:t>
       </w:r>
       <w:r>
         <w:sym w:font="Symbol" w:char="F02D"/>
@@ -6191,7 +6573,7 @@
 </file>
 
 <file path=customXml/itemProps1.xml><?xml version="1.0" encoding="utf-8"?>
-<ds:datastoreItem xmlns:ds="http://schemas.openxmlformats.org/officeDocument/2006/customXml" ds:itemID="{47E2CFD8-3876-4BF7-A69E-B800DF649DC4}">
+<ds:datastoreItem xmlns:ds="http://schemas.openxmlformats.org/officeDocument/2006/customXml" ds:itemID="{595BFB15-822E-4E17-A13B-94062DF23A5F}">
   <ds:schemaRefs>
     <ds:schemaRef ds:uri="http://schemas.openxmlformats.org/officeDocument/2006/bibliography"/>
   </ds:schemaRefs>

</xml_diff>

<commit_message>
Started a lesson about reading/writing XML
</commit_message>
<xml_diff>
--- a/Introduction to Windows PowerShell.docx
+++ b/Introduction to Windows PowerShell.docx
@@ -179,15 +179,7 @@
         <w:sym w:font="Symbol" w:char="F02D"/>
       </w:r>
       <w:r>
-        <w:t xml:space="preserve">  Bruce </w:t>
-      </w:r>
-      <w:proofErr w:type="spellStart"/>
-      <w:r>
-        <w:t>Pyette</w:t>
-      </w:r>
-      <w:proofErr w:type="spellEnd"/>
-      <w:r>
-        <w:t>: PowerShell in Action</w:t>
+        <w:t xml:space="preserve">  Bruce Pyette: PowerShell in Action</w:t>
       </w:r>
     </w:p>
     <w:p>
@@ -295,21 +287,8 @@
           <w:numId w:val="6"/>
         </w:numPr>
       </w:pPr>
-      <w:proofErr w:type="spellStart"/>
-      <w:r>
-        <w:t>Korn</w:t>
-      </w:r>
-      <w:proofErr w:type="spellEnd"/>
-      <w:r>
-        <w:t xml:space="preserve"> Shell (</w:t>
-      </w:r>
-      <w:proofErr w:type="spellStart"/>
-      <w:r>
-        <w:t>ksh</w:t>
-      </w:r>
-      <w:proofErr w:type="spellEnd"/>
-      <w:r>
-        <w:t>)</w:t>
+      <w:r>
+        <w:t>Korn Shell (ksh)</w:t>
       </w:r>
     </w:p>
     <w:p>
@@ -406,11 +385,9 @@
           <w:numId w:val="7"/>
         </w:numPr>
       </w:pPr>
-      <w:proofErr w:type="spellStart"/>
       <w:r>
         <w:t>Cygwin</w:t>
       </w:r>
-      <w:proofErr w:type="spellEnd"/>
     </w:p>
     <w:p>
       <w:pPr>
@@ -852,15 +829,7 @@
         <w:t>he number of built-in PowerShell commands</w:t>
       </w:r>
       <w:r>
-        <w:t xml:space="preserve"> (</w:t>
-      </w:r>
-      <w:proofErr w:type="spellStart"/>
-      <w:r>
-        <w:t>cmdlets</w:t>
-      </w:r>
-      <w:proofErr w:type="spellEnd"/>
-      <w:r>
-        <w:t>)</w:t>
+        <w:t xml:space="preserve"> (cmdlets)</w:t>
       </w:r>
       <w:r>
         <w:t xml:space="preserve"> will be increased from 200 to 2300</w:t>
@@ -1069,15 +1038,7 @@
         </w:numPr>
       </w:pPr>
       <w:r>
-        <w:t xml:space="preserve">A list of PowerShell </w:t>
-      </w:r>
-      <w:proofErr w:type="spellStart"/>
-      <w:r>
-        <w:t>Cmdlets</w:t>
-      </w:r>
-      <w:proofErr w:type="spellEnd"/>
-      <w:r>
-        <w:t xml:space="preserve"> </w:t>
+        <w:t xml:space="preserve">A list of PowerShell Cmdlets </w:t>
       </w:r>
       <w:r>
         <w:sym w:font="Symbol" w:char="F02D"/>
@@ -1103,15 +1064,7 @@
         </w:numPr>
       </w:pPr>
       <w:r>
-        <w:t xml:space="preserve">Scott </w:t>
-      </w:r>
-      <w:proofErr w:type="spellStart"/>
-      <w:r>
-        <w:t>Hanselman’s</w:t>
-      </w:r>
-      <w:proofErr w:type="spellEnd"/>
-      <w:r>
-        <w:t xml:space="preserve"> PowerShell Posts </w:t>
+        <w:t xml:space="preserve">Scott Hanselman’s PowerShell Posts </w:t>
       </w:r>
       <w:r>
         <w:sym w:font="Symbol" w:char="F02D"/>
@@ -1136,13 +1089,8 @@
           <w:numId w:val="10"/>
         </w:numPr>
       </w:pPr>
-      <w:proofErr w:type="spellStart"/>
-      <w:r>
-        <w:t>PowerGUI</w:t>
-      </w:r>
-      <w:proofErr w:type="spellEnd"/>
-      <w:r>
-        <w:t xml:space="preserve">: An alternative to the PowerShell ISE </w:t>
+      <w:r>
+        <w:t xml:space="preserve">PowerGUI: An alternative to the PowerShell ISE </w:t>
       </w:r>
       <w:r>
         <w:sym w:font="Symbol" w:char="F02D"/>
@@ -1168,15 +1116,7 @@
         </w:numPr>
       </w:pPr>
       <w:r>
-        <w:t xml:space="preserve">Web Administration </w:t>
-      </w:r>
-      <w:proofErr w:type="spellStart"/>
-      <w:r>
-        <w:t>Cmdlets</w:t>
-      </w:r>
-      <w:proofErr w:type="spellEnd"/>
-      <w:r>
-        <w:t xml:space="preserve"> for Windows PowerShell </w:t>
+        <w:t xml:space="preserve">Web Administration Cmdlets for Windows PowerShell </w:t>
       </w:r>
       <w:r>
         <w:sym w:font="Symbol" w:char="F02D"/>
@@ -1202,15 +1142,7 @@
         </w:numPr>
       </w:pPr>
       <w:r>
-        <w:t xml:space="preserve">Microsoft </w:t>
-      </w:r>
-      <w:proofErr w:type="spellStart"/>
-      <w:r>
-        <w:t>Technet</w:t>
-      </w:r>
-      <w:proofErr w:type="spellEnd"/>
-      <w:r>
-        <w:t xml:space="preserve"> Script Resources </w:t>
+        <w:t xml:space="preserve">Microsoft Technet Script Resources </w:t>
       </w:r>
       <w:r>
         <w:sym w:font="Symbol" w:char="F02D"/>
@@ -1509,23 +1441,7 @@
         <w:pStyle w:val="Command-Line"/>
       </w:pPr>
       <w:r>
-        <w:t>%</w:t>
-      </w:r>
-      <w:proofErr w:type="spellStart"/>
-      <w:r>
-        <w:t>windir</w:t>
-      </w:r>
-      <w:proofErr w:type="spellEnd"/>
-      <w:r>
-        <w:t>%\System32\</w:t>
-      </w:r>
-      <w:proofErr w:type="spellStart"/>
-      <w:r>
-        <w:t>WindowsPowerShell</w:t>
-      </w:r>
-      <w:proofErr w:type="spellEnd"/>
-      <w:r>
-        <w:t>\v1.0</w:t>
+        <w:t>%windir%\System32\WindowsPowerShell\v1.0</w:t>
       </w:r>
     </w:p>
     <w:p>
@@ -1595,15 +1511,7 @@
         <w:pStyle w:val="Command-LineHeadline"/>
       </w:pPr>
       <w:r>
-        <w:t>By default, PowerShell does not allow the execution of unsigned/</w:t>
-      </w:r>
-      <w:proofErr w:type="spellStart"/>
-      <w:r>
-        <w:t>untrusted</w:t>
-      </w:r>
-      <w:proofErr w:type="spellEnd"/>
-      <w:r>
-        <w:t xml:space="preserve"> scripts</w:t>
+        <w:t>By default, PowerShell does not allow the execution of unsigned/untrusted scripts</w:t>
       </w:r>
       <w:r>
         <w:t>, including your own PowerShell Profile:</w:t>
@@ -1614,13 +1522,8 @@
         <w:pStyle w:val="Command-Line"/>
       </w:pPr>
       <w:r>
-        <w:t>&gt; Get-</w:t>
-      </w:r>
-      <w:proofErr w:type="spellStart"/>
-      <w:r>
-        <w:t>ExecutionPolicy</w:t>
-      </w:r>
-      <w:proofErr w:type="spellEnd"/>
+        <w:t>&gt; Get-ExecutionPolicy</w:t>
+      </w:r>
     </w:p>
     <w:p>
       <w:pPr>
@@ -1674,23 +1577,7 @@
     </w:p>
     <w:p>
       <w:r>
-        <w:t xml:space="preserve">In order to be able to run (unsigned) PowerShell scripts and configuration files you need to set the </w:t>
-      </w:r>
-      <w:proofErr w:type="spellStart"/>
-      <w:r>
-        <w:t>ExecutionPolicy</w:t>
-      </w:r>
-      <w:proofErr w:type="spellEnd"/>
-      <w:r>
-        <w:t xml:space="preserve"> to “</w:t>
-      </w:r>
-      <w:proofErr w:type="spellStart"/>
-      <w:r>
-        <w:t>RemoteSigned</w:t>
-      </w:r>
-      <w:proofErr w:type="spellEnd"/>
-      <w:r>
-        <w:t xml:space="preserve">”: </w:t>
+        <w:t xml:space="preserve">In order to be able to run (unsigned) PowerShell scripts and configuration files you need to set the ExecutionPolicy to “RemoteSigned”: </w:t>
       </w:r>
     </w:p>
     <w:p>
@@ -1701,21 +1588,8 @@
         <w:t xml:space="preserve">&gt; </w:t>
       </w:r>
       <w:r>
-        <w:t>Set-</w:t>
-      </w:r>
-      <w:proofErr w:type="spellStart"/>
-      <w:r>
-        <w:t>ExecutionPolicy</w:t>
-      </w:r>
-      <w:proofErr w:type="spellEnd"/>
-      <w:r>
-        <w:t xml:space="preserve"> </w:t>
-      </w:r>
-      <w:proofErr w:type="spellStart"/>
-      <w:r>
-        <w:t>RemoteSigned</w:t>
-      </w:r>
-      <w:proofErr w:type="spellEnd"/>
+        <w:t>Set-ExecutionPolicy RemoteSigned</w:t>
+      </w:r>
     </w:p>
     <w:p>
       <w:pPr>
@@ -1776,13 +1650,8 @@
         </w:numPr>
       </w:pPr>
       <w:r>
-        <w:t>Set-</w:t>
-      </w:r>
-      <w:proofErr w:type="spellStart"/>
-      <w:r>
-        <w:t>ExecutionPolicy</w:t>
-      </w:r>
-      <w:proofErr w:type="spellEnd"/>
+        <w:t>Set-ExecutionPolicy</w:t>
+      </w:r>
       <w:r>
         <w:t xml:space="preserve"> </w:t>
       </w:r>
@@ -1823,15 +1692,7 @@
         <w:pStyle w:val="Command-Line"/>
       </w:pPr>
       <w:r>
-        <w:t xml:space="preserve">&gt; </w:t>
-      </w:r>
-      <w:proofErr w:type="gramStart"/>
-      <w:r>
-        <w:t>notepad</w:t>
-      </w:r>
-      <w:proofErr w:type="gramEnd"/>
-      <w:r>
-        <w:t xml:space="preserve"> $Home\Mercurial.ini</w:t>
+        <w:t>&gt; notepad $Home\Mercurial.ini</w:t>
       </w:r>
     </w:p>
     <w:p>
@@ -1853,17 +1714,7 @@
         <w:pStyle w:val="Command-Line"/>
       </w:pPr>
       <w:r>
-        <w:t>[</w:t>
-      </w:r>
-      <w:proofErr w:type="spellStart"/>
-      <w:proofErr w:type="gramStart"/>
-      <w:r>
-        <w:t>ui</w:t>
-      </w:r>
-      <w:proofErr w:type="spellEnd"/>
-      <w:proofErr w:type="gramEnd"/>
-      <w:r>
-        <w:t>]</w:t>
+        <w:t>[ui]</w:t>
       </w:r>
       <w:r>
         <w:br/>
@@ -1891,13 +1742,8 @@
       <w:pPr>
         <w:pStyle w:val="Command-Line"/>
       </w:pPr>
-      <w:proofErr w:type="gramStart"/>
-      <w:r>
-        <w:t>purge</w:t>
-      </w:r>
-      <w:proofErr w:type="gramEnd"/>
-      <w:r>
-        <w:t xml:space="preserve"> =</w:t>
+      <w:r>
+        <w:t>purge =</w:t>
       </w:r>
     </w:p>
     <w:p>
@@ -1988,15 +1834,8 @@
       <w:r>
         <w:t xml:space="preserve">&gt; </w:t>
       </w:r>
-      <w:proofErr w:type="spellStart"/>
-      <w:proofErr w:type="gramStart"/>
-      <w:r>
-        <w:t>mkdir</w:t>
-      </w:r>
-      <w:proofErr w:type="spellEnd"/>
-      <w:proofErr w:type="gramEnd"/>
-      <w:r>
-        <w:t xml:space="preserve"> $Home\</w:t>
+      <w:r>
+        <w:t>mkdir $Home\</w:t>
       </w:r>
       <w:r>
         <w:t>Desktop\</w:t>
@@ -2037,15 +1876,7 @@
       </w:r>
       <w:r>
         <w:br/>
-        <w:t>&gt; hg branch “</w:t>
-      </w:r>
-      <w:proofErr w:type="spellStart"/>
-      <w:r>
-        <w:t>YourName</w:t>
-      </w:r>
-      <w:proofErr w:type="spellEnd"/>
-      <w:r>
-        <w:t>”</w:t>
+        <w:t>&gt; hg branch “YourName”</w:t>
       </w:r>
       <w:r>
         <w:br/>
@@ -2095,15 +1926,7 @@
         <w:t>are</w:t>
       </w:r>
       <w:r>
-        <w:t xml:space="preserve"> a PowerShell module that adds a lot of useful </w:t>
-      </w:r>
-      <w:proofErr w:type="spellStart"/>
-      <w:r>
-        <w:t>cmdlets</w:t>
-      </w:r>
-      <w:proofErr w:type="spellEnd"/>
-      <w:r>
-        <w:t xml:space="preserve"> to </w:t>
+        <w:t xml:space="preserve"> a PowerShell module that adds a lot of useful cmdlets to </w:t>
       </w:r>
       <w:r>
         <w:t>PowerShell:</w:t>
@@ -2175,16 +1998,8 @@
         <w:rPr>
           <w:b/>
         </w:rPr>
-        <w:t>Enable-</w:t>
-      </w:r>
-      <w:proofErr w:type="spellStart"/>
-      <w:r>
-        <w:rPr>
-          <w:b/>
-        </w:rPr>
-        <w:t>OpenPowerShellHere</w:t>
-      </w:r>
-      <w:proofErr w:type="spellEnd"/>
+        <w:t>Enable-OpenPowerShellHere</w:t>
+      </w:r>
       <w:r>
         <w:t>: Creates the registry entries required to create Windows Explorer context menu "Open PowerShell Here" for both Directories and Drives</w:t>
       </w:r>
@@ -2324,21 +2139,8 @@
       <w:pPr>
         <w:pStyle w:val="Code-Block"/>
       </w:pPr>
-      <w:proofErr w:type="gramStart"/>
-      <w:r>
-        <w:t>if</w:t>
-      </w:r>
-      <w:proofErr w:type="gramEnd"/>
-      <w:r>
-        <w:t xml:space="preserve"> ((Test-Path $Profile) -</w:t>
-      </w:r>
-      <w:proofErr w:type="spellStart"/>
-      <w:r>
-        <w:t>eq</w:t>
-      </w:r>
-      <w:proofErr w:type="spellEnd"/>
-      <w:r>
-        <w:t xml:space="preserve"> $false)</w:t>
+      <w:r>
+        <w:t>if ((Test-Path $Profile) -eq $false)</w:t>
       </w:r>
     </w:p>
     <w:p>
@@ -2374,13 +2176,8 @@
       <w:pPr>
         <w:pStyle w:val="Code-Block"/>
       </w:pPr>
-      <w:proofErr w:type="gramStart"/>
-      <w:r>
-        <w:t>explorer</w:t>
-      </w:r>
-      <w:proofErr w:type="gramEnd"/>
-      <w:r>
-        <w:t xml:space="preserve"> (Split-Path $profile -parent)</w:t>
+      <w:r>
+        <w:t>explorer (Split-Path $profile -parent)</w:t>
       </w:r>
     </w:p>
     <w:p>
@@ -2445,37 +2242,13 @@
         <w:pStyle w:val="Code-Block"/>
       </w:pPr>
       <w:r>
-        <w:t xml:space="preserve">Import-Module </w:t>
-      </w:r>
-      <w:proofErr w:type="spellStart"/>
-      <w:r>
-        <w:t>Pscx</w:t>
-      </w:r>
-      <w:proofErr w:type="spellEnd"/>
-      <w:r>
-        <w:t xml:space="preserve"> -</w:t>
-      </w:r>
-      <w:proofErr w:type="spellStart"/>
-      <w:r>
-        <w:t>arg</w:t>
-      </w:r>
-      <w:proofErr w:type="spellEnd"/>
-      <w:r>
-        <w:t xml:space="preserve"> "$(Split-Path </w:t>
+        <w:t xml:space="preserve">Import-Module Pscx -arg "$(Split-Path </w:t>
       </w:r>
       <w:r>
         <w:t>$profile</w:t>
       </w:r>
       <w:r>
-        <w:t xml:space="preserve"> -parent)\Modules\</w:t>
-      </w:r>
-      <w:proofErr w:type="spellStart"/>
-      <w:r>
-        <w:t>Pscx</w:t>
-      </w:r>
-      <w:proofErr w:type="spellEnd"/>
-      <w:r>
-        <w:t>\Pscx.UserPreferences.ps1"</w:t>
+        <w:t xml:space="preserve"> -parent)\Modules\Pscx\Pscx.UserPreferences.ps1"</w:t>
       </w:r>
     </w:p>
     <w:p>
@@ -2534,7 +2307,34 @@
         <w:pStyle w:val="berschrift3"/>
       </w:pPr>
       <w:r>
-        <w:t>Reading XML Files with PowerShell</w:t>
+        <w:t>Reading</w:t>
+      </w:r>
+      <w:r>
+        <w:t xml:space="preserve"> and Writing</w:t>
+      </w:r>
+      <w:r>
+        <w:t xml:space="preserve"> XML with PowerShell</w:t>
+      </w:r>
+    </w:p>
+    <w:p>
+      <w:r>
+        <w:t>PowerShell supports XML documents as a primitive data type.</w:t>
+      </w:r>
+    </w:p>
+    <w:p>
+      <w:r>
+        <w:t>Reading XML</w:t>
+      </w:r>
+    </w:p>
+    <w:p>
+      <w:r>
+        <w:t>Writing XML</w:t>
+      </w:r>
+    </w:p>
+    <w:p>
+      <w:r>
+        <w:lastRenderedPageBreak/>
+        <w:t>Links</w:t>
       </w:r>
     </w:p>
     <w:p>
@@ -2553,13 +2353,8 @@
         <w:t>Automati</w:t>
       </w:r>
       <w:r>
-        <w:t xml:space="preserve">ng Visual Studio with </w:t>
-      </w:r>
-      <w:proofErr w:type="spellStart"/>
-      <w:r>
-        <w:t>PowerConsole</w:t>
-      </w:r>
-      <w:proofErr w:type="spellEnd"/>
+        <w:t>ng Visual Studio with PowerConsole</w:t>
+      </w:r>
     </w:p>
     <w:p>
       <w:pPr>
@@ -2577,7 +2372,6 @@
         <w:pStyle w:val="berschrift4"/>
       </w:pPr>
       <w:r>
-        <w:lastRenderedPageBreak/>
         <w:t>What it the PowerShell Profile</w:t>
       </w:r>
     </w:p>
@@ -2683,15 +2477,7 @@
         <w:pStyle w:val="Command-Line"/>
       </w:pPr>
       <w:r>
-        <w:t xml:space="preserve">&gt; </w:t>
-      </w:r>
-      <w:proofErr w:type="gramStart"/>
-      <w:r>
-        <w:t>notepad</w:t>
-      </w:r>
-      <w:proofErr w:type="gramEnd"/>
-      <w:r>
-        <w:t xml:space="preserve"> $profile</w:t>
+        <w:t>&gt; notepad $profile</w:t>
       </w:r>
     </w:p>
     <w:p>
@@ -2749,15 +2535,7 @@
         <w:pStyle w:val="Command-LineHeadline"/>
       </w:pPr>
       <w:r>
-        <w:t xml:space="preserve">In order to create the profile script and open it with notepad </w:t>
-      </w:r>
-      <w:proofErr w:type="gramStart"/>
-      <w:r>
-        <w:t>type</w:t>
-      </w:r>
-      <w:proofErr w:type="gramEnd"/>
-      <w:r>
-        <w:t xml:space="preserve"> this command:</w:t>
+        <w:t>In order to create the profile script and open it with notepad type this command:</w:t>
       </w:r>
     </w:p>
     <w:p>
@@ -2767,13 +2545,8 @@
       <w:r>
         <w:t xml:space="preserve">&gt; </w:t>
       </w:r>
-      <w:proofErr w:type="gramStart"/>
-      <w:r>
-        <w:t>notepad</w:t>
-      </w:r>
-      <w:proofErr w:type="gramEnd"/>
-      <w:r>
-        <w:t xml:space="preserve"> (New-Item $PROFILE -Type file -force)</w:t>
+      <w:r>
+        <w:t>notepad (New-Item $PROFILE -Type file -force)</w:t>
       </w:r>
     </w:p>
     <w:p>
@@ -2838,13 +2611,8 @@
       <w:r>
         <w:t xml:space="preserve">&gt; </w:t>
       </w:r>
-      <w:proofErr w:type="gramStart"/>
-      <w:r>
-        <w:t>explorer</w:t>
-      </w:r>
-      <w:proofErr w:type="gramEnd"/>
-      <w:r>
-        <w:t xml:space="preserve"> (Get-Item $PROFILE).Directory</w:t>
+      <w:r>
+        <w:t>explorer (Get-Item $PROFILE).Directory</w:t>
       </w:r>
     </w:p>
     <w:p>
@@ -2899,24 +2667,14 @@
       <w:pPr>
         <w:pStyle w:val="Command-Line"/>
       </w:pPr>
-      <w:proofErr w:type="gramStart"/>
       <w:r>
         <w:t>new-alias</w:t>
       </w:r>
-      <w:proofErr w:type="gramEnd"/>
       <w:r>
         <w:t xml:space="preserve"> </w:t>
       </w:r>
       <w:r>
-        <w:t>Out-Clipboard $</w:t>
-      </w:r>
-      <w:proofErr w:type="spellStart"/>
-      <w:r>
-        <w:t>env:SystemRoot</w:t>
-      </w:r>
-      <w:proofErr w:type="spellEnd"/>
-      <w:r>
-        <w:t>\system32\clip.exe</w:t>
+        <w:t>Out-Clipboard $env:SystemRoot\system32\clip.exe</w:t>
       </w:r>
     </w:p>
     <w:p>
@@ -2928,21 +2686,8 @@
       <w:pPr>
         <w:pStyle w:val="Command-Line"/>
       </w:pPr>
-      <w:proofErr w:type="gramStart"/>
-      <w:r>
-        <w:t>function</w:t>
-      </w:r>
-      <w:proofErr w:type="gramEnd"/>
-      <w:r>
-        <w:t xml:space="preserve"> Get-</w:t>
-      </w:r>
-      <w:proofErr w:type="spellStart"/>
-      <w:r>
-        <w:t>ClipboardText</w:t>
-      </w:r>
-      <w:proofErr w:type="spellEnd"/>
-      <w:r>
-        <w:t>()</w:t>
+      <w:r>
+        <w:t>function Get-ClipboardText()</w:t>
       </w:r>
     </w:p>
     <w:p>
@@ -2959,21 +2704,8 @@
       </w:pPr>
       <w:r>
         <w:tab/>
-        <w:t>Add-Type -</w:t>
-      </w:r>
-      <w:proofErr w:type="spellStart"/>
-      <w:r>
-        <w:t>AssemblyName</w:t>
-      </w:r>
-      <w:proofErr w:type="spellEnd"/>
-      <w:r>
-        <w:t xml:space="preserve"> </w:t>
-      </w:r>
-      <w:proofErr w:type="spellStart"/>
-      <w:r>
-        <w:t>System.Windows.Forms</w:t>
-      </w:r>
-      <w:proofErr w:type="spellEnd"/>
+        <w:t>Add-Type -AssemblyName System.Windows.Forms</w:t>
+      </w:r>
     </w:p>
     <w:p>
       <w:pPr>
@@ -2981,21 +2713,8 @@
       </w:pPr>
       <w:r>
         <w:tab/>
-        <w:t>$</w:t>
-      </w:r>
-      <w:proofErr w:type="spellStart"/>
-      <w:r>
-        <w:t>tb</w:t>
-      </w:r>
-      <w:proofErr w:type="spellEnd"/>
-      <w:r>
-        <w:t xml:space="preserve"> = New-Object </w:t>
-      </w:r>
-      <w:proofErr w:type="spellStart"/>
-      <w:r>
-        <w:t>System.Windows.Forms.TextBox</w:t>
-      </w:r>
-      <w:proofErr w:type="spellEnd"/>
+        <w:t>$tb = New-Object System.Windows.Forms.TextBox</w:t>
+      </w:r>
     </w:p>
     <w:p>
       <w:pPr>
@@ -3003,15 +2722,7 @@
       </w:pPr>
       <w:r>
         <w:tab/>
-        <w:t>$</w:t>
-      </w:r>
-      <w:proofErr w:type="spellStart"/>
-      <w:r>
-        <w:t>tb.Multiline</w:t>
-      </w:r>
-      <w:proofErr w:type="spellEnd"/>
-      <w:r>
-        <w:t xml:space="preserve"> = $true</w:t>
+        <w:t>$tb.Multiline = $true</w:t>
       </w:r>
     </w:p>
     <w:p>
@@ -3020,18 +2731,8 @@
       </w:pPr>
       <w:r>
         <w:tab/>
-        <w:t>$</w:t>
-      </w:r>
-      <w:proofErr w:type="spellStart"/>
-      <w:proofErr w:type="gramStart"/>
-      <w:r>
-        <w:t>tb.Paste</w:t>
-      </w:r>
-      <w:proofErr w:type="spellEnd"/>
-      <w:r>
-        <w:t>()</w:t>
-      </w:r>
-      <w:proofErr w:type="gramEnd"/>
+        <w:t>$tb.Paste()</w:t>
+      </w:r>
     </w:p>
     <w:p>
       <w:pPr>
@@ -3039,13 +2740,8 @@
       </w:pPr>
       <w:r>
         <w:tab/>
-        <w:t>$</w:t>
-      </w:r>
-      <w:proofErr w:type="spellStart"/>
-      <w:r>
-        <w:t>tb.Text</w:t>
-      </w:r>
-      <w:proofErr w:type="spellEnd"/>
+        <w:t>$tb.Text</w:t>
+      </w:r>
     </w:p>
     <w:p>
       <w:pPr>
@@ -3133,15 +2829,7 @@
     </w:p>
     <w:p>
       <w:r>
-        <w:t>And now you can take your new functions “Get-</w:t>
-      </w:r>
-      <w:proofErr w:type="spellStart"/>
-      <w:r>
-        <w:t>ClipboardText</w:t>
-      </w:r>
-      <w:proofErr w:type="spellEnd"/>
-      <w:r>
-        <w:t>” and “Out-Clipboard” out for a spin:</w:t>
+        <w:t>And now you can take your new functions “Get-ClipboardText” and “Out-Clipboard” out for a spin:</w:t>
       </w:r>
     </w:p>
     <w:p>
@@ -3165,13 +2853,8 @@
       <w:r>
         <w:t xml:space="preserve">&gt; </w:t>
       </w:r>
-      <w:proofErr w:type="gramStart"/>
-      <w:r>
-        <w:t>dir</w:t>
-      </w:r>
-      <w:proofErr w:type="gramEnd"/>
-      <w:r>
-        <w:t xml:space="preserve"> | Out-Clipboard</w:t>
+      <w:r>
+        <w:t>dir | Out-Clipboard</w:t>
       </w:r>
     </w:p>
     <w:p>
@@ -3257,15 +2940,7 @@
         </w:numPr>
       </w:pPr>
       <w:r>
-        <w:t xml:space="preserve">Using the New-Alias </w:t>
-      </w:r>
-      <w:proofErr w:type="spellStart"/>
-      <w:r>
-        <w:t>Cmdlet</w:t>
-      </w:r>
-      <w:proofErr w:type="spellEnd"/>
-      <w:r>
-        <w:t xml:space="preserve"> </w:t>
+        <w:t xml:space="preserve">Using the New-Alias Cmdlet </w:t>
       </w:r>
       <w:r>
         <w:sym w:font="Symbol" w:char="F02D"/>
@@ -3291,15 +2966,7 @@
         </w:numPr>
       </w:pPr>
       <w:r>
-        <w:t xml:space="preserve">Using the Add-Type </w:t>
-      </w:r>
-      <w:proofErr w:type="spellStart"/>
-      <w:r>
-        <w:t>Cmdlet</w:t>
-      </w:r>
-      <w:proofErr w:type="spellEnd"/>
-      <w:r>
-        <w:t xml:space="preserve"> </w:t>
+        <w:t xml:space="preserve">Using the Add-Type Cmdlet </w:t>
       </w:r>
       <w:r>
         <w:sym w:font="Symbol" w:char="F02D"/>
@@ -3325,15 +2992,7 @@
         </w:numPr>
       </w:pPr>
       <w:r>
-        <w:t xml:space="preserve">Using the New-Object </w:t>
-      </w:r>
-      <w:proofErr w:type="spellStart"/>
-      <w:r>
-        <w:t>Cmdled</w:t>
-      </w:r>
-      <w:proofErr w:type="spellEnd"/>
-      <w:r>
-        <w:t xml:space="preserve"> </w:t>
+        <w:t xml:space="preserve">Using the New-Object Cmdled </w:t>
       </w:r>
       <w:r>
         <w:sym w:font="Symbol" w:char="F02D"/>
@@ -3359,15 +3018,7 @@
         </w:numPr>
       </w:pPr>
       <w:r>
-        <w:t xml:space="preserve">The .NET </w:t>
-      </w:r>
-      <w:proofErr w:type="spellStart"/>
-      <w:r>
-        <w:t>TextBox</w:t>
-      </w:r>
-      <w:proofErr w:type="spellEnd"/>
-      <w:r>
-        <w:t xml:space="preserve"> Class </w:t>
+        <w:t xml:space="preserve">The .NET TextBox Class </w:t>
       </w:r>
       <w:r>
         <w:sym w:font="Symbol" w:char="F02D"/>
@@ -6573,7 +6224,7 @@
 </file>
 
 <file path=customXml/itemProps1.xml><?xml version="1.0" encoding="utf-8"?>
-<ds:datastoreItem xmlns:ds="http://schemas.openxmlformats.org/officeDocument/2006/customXml" ds:itemID="{595BFB15-822E-4E17-A13B-94062DF23A5F}">
+<ds:datastoreItem xmlns:ds="http://schemas.openxmlformats.org/officeDocument/2006/customXml" ds:itemID="{7FF8FD48-B516-45A5-8BC7-37D7FB2B174D}">
   <ds:schemaRefs>
     <ds:schemaRef ds:uri="http://schemas.openxmlformats.org/officeDocument/2006/bibliography"/>
   </ds:schemaRefs>

</xml_diff>

<commit_message>
Finished the lesson about reading and writing XML
</commit_message>
<xml_diff>
--- a/Introduction to Windows PowerShell.docx
+++ b/Introduction to Windows PowerShell.docx
@@ -2322,19 +2322,332 @@
       </w:r>
     </w:p>
     <w:p>
+      <w:pPr>
+        <w:pStyle w:val="Code-BlockHeadline"/>
+      </w:pPr>
+      <w:r>
+        <w:t>Sample XML</w:t>
+      </w:r>
+    </w:p>
+    <w:p>
+      <w:pPr>
+        <w:pStyle w:val="Code-Block"/>
+      </w:pPr>
+      <w:r>
+        <w:t>&lt;Settings&gt;</w:t>
+      </w:r>
+    </w:p>
+    <w:p>
+      <w:pPr>
+        <w:pStyle w:val="Code-Block"/>
+      </w:pPr>
+      <w:r>
+        <w:tab/>
+        <w:t>&lt;Entry id="1"&gt;Value 1&lt;/Entry&gt;</w:t>
+      </w:r>
+    </w:p>
+    <w:p>
+      <w:pPr>
+        <w:pStyle w:val="Code-Block"/>
+      </w:pPr>
+      <w:r>
+        <w:tab/>
+        <w:t>&lt;Entry id="2"&gt;Value 2&lt;/Entry&gt;</w:t>
+      </w:r>
+    </w:p>
+    <w:p>
+      <w:pPr>
+        <w:pStyle w:val="Code-Block"/>
+      </w:pPr>
+      <w:r>
+        <w:tab/>
+        <w:t>&lt;Entry id="3"&gt;Value 3&lt;/Entry&gt;</w:t>
+      </w:r>
+    </w:p>
+    <w:p>
+      <w:pPr>
+        <w:pStyle w:val="Code-Block"/>
+      </w:pPr>
+      <w:r>
+        <w:lastRenderedPageBreak/>
+        <w:t>&lt;/Settings&gt;</w:t>
+      </w:r>
+    </w:p>
+    <w:p/>
+    <w:p>
+      <w:pPr>
+        <w:pStyle w:val="Code-BlockHeadline"/>
+      </w:pPr>
       <w:r>
         <w:t>Reading XML</w:t>
       </w:r>
     </w:p>
     <w:p>
+      <w:pPr>
+        <w:pStyle w:val="Code-Block"/>
+      </w:pPr>
+      <w:r>
+        <w:t>[xml] $xml = Get-Content sample.xml</w:t>
+      </w:r>
+    </w:p>
+    <w:p>
+      <w:pPr>
+        <w:pStyle w:val="Code-Block"/>
+      </w:pPr>
+      <w:r>
+        <w:t>foreach ($setting in $xml.Settings.Entry)</w:t>
+      </w:r>
+    </w:p>
+    <w:p>
+      <w:pPr>
+        <w:pStyle w:val="Code-Block"/>
+      </w:pPr>
+      <w:r>
+        <w:t>{</w:t>
+      </w:r>
+    </w:p>
+    <w:p>
+      <w:pPr>
+        <w:pStyle w:val="Code-Block"/>
+      </w:pPr>
+      <w:r>
+        <w:tab/>
+        <w:t>Write-Host "$($setting.psbase.InnerText) (Id: $($setting.Id))"</w:t>
+      </w:r>
+    </w:p>
+    <w:p>
+      <w:pPr>
+        <w:pStyle w:val="Code-Block"/>
+      </w:pPr>
+      <w:r>
+        <w:t>}</w:t>
+      </w:r>
+    </w:p>
+    <w:p>
+      <w:pPr>
+        <w:pStyle w:val="Screenshot"/>
+      </w:pPr>
+      <w:r>
+        <w:drawing>
+          <wp:inline distT="0" distB="0" distL="0" distR="0">
+            <wp:extent cx="9495239" cy="2000000"/>
+            <wp:effectExtent l="19050" t="0" r="0" b="0"/>
+            <wp:docPr id="18" name="Grafik 17" descr="Screenshot-01-Reading-XML.png"/>
+            <wp:cNvGraphicFramePr>
+              <a:graphicFrameLocks xmlns:a="http://schemas.openxmlformats.org/drawingml/2006/main" noChangeAspect="1"/>
+            </wp:cNvGraphicFramePr>
+            <a:graphic xmlns:a="http://schemas.openxmlformats.org/drawingml/2006/main">
+              <a:graphicData uri="http://schemas.openxmlformats.org/drawingml/2006/picture">
+                <pic:pic xmlns:pic="http://schemas.openxmlformats.org/drawingml/2006/picture">
+                  <pic:nvPicPr>
+                    <pic:cNvPr id="0" name="Screenshot-01-Reading-XML.png"/>
+                    <pic:cNvPicPr/>
+                  </pic:nvPicPr>
+                  <pic:blipFill>
+                    <a:blip r:embed="rId32" cstate="print"/>
+                    <a:stretch>
+                      <a:fillRect/>
+                    </a:stretch>
+                  </pic:blipFill>
+                  <pic:spPr>
+                    <a:xfrm>
+                      <a:off x="0" y="0"/>
+                      <a:ext cx="9495239" cy="2000000"/>
+                    </a:xfrm>
+                    <a:prstGeom prst="rect">
+                      <a:avLst/>
+                    </a:prstGeom>
+                  </pic:spPr>
+                </pic:pic>
+              </a:graphicData>
+            </a:graphic>
+          </wp:inline>
+        </w:drawing>
+      </w:r>
+    </w:p>
+    <w:p>
+      <w:pPr>
+        <w:pStyle w:val="Code-BlockHeadline"/>
+      </w:pPr>
       <w:r>
         <w:t>Writing XML</w:t>
       </w:r>
     </w:p>
     <w:p>
-      <w:r>
-        <w:lastRenderedPageBreak/>
-        <w:t>Links</w:t>
+      <w:pPr>
+        <w:pStyle w:val="Code-BlockComment"/>
+      </w:pPr>
+      <w:r>
+        <w:t># Read XML</w:t>
+      </w:r>
+    </w:p>
+    <w:p>
+      <w:pPr>
+        <w:pStyle w:val="Code-Block"/>
+      </w:pPr>
+      <w:r>
+        <w:t>[xml] $xml = Get-Content sample.xml</w:t>
+      </w:r>
+    </w:p>
+    <w:p>
+      <w:pPr>
+        <w:pStyle w:val="Code-BlockComment"/>
+      </w:pPr>
+      <w:r>
+        <w:t># Create new node</w:t>
+      </w:r>
+    </w:p>
+    <w:p>
+      <w:pPr>
+        <w:pStyle w:val="Code-Block"/>
+      </w:pPr>
+      <w:r>
+        <w:t>$newEntry = $xml.CreateElement("Entry")</w:t>
+      </w:r>
+    </w:p>
+    <w:p>
+      <w:pPr>
+        <w:pStyle w:val="Code-Block"/>
+      </w:pPr>
+      <w:r>
+        <w:t>$newEntry.psbase.InnerText = "Value 4"</w:t>
+      </w:r>
+    </w:p>
+    <w:p>
+      <w:pPr>
+        <w:pStyle w:val="Code-BlockComment"/>
+      </w:pPr>
+      <w:r>
+        <w:t># Create new node attribute</w:t>
+      </w:r>
+    </w:p>
+    <w:p>
+      <w:pPr>
+        <w:pStyle w:val="Code-Block"/>
+      </w:pPr>
+      <w:r>
+        <w:t>$idAttribute = $xml.CreateAttribute("id")</w:t>
+      </w:r>
+    </w:p>
+    <w:p>
+      <w:pPr>
+        <w:pStyle w:val="Code-Block"/>
+      </w:pPr>
+      <w:r>
+        <w:t>$idAttribute.psbase.Value = "4"</w:t>
+      </w:r>
+    </w:p>
+    <w:p>
+      <w:pPr>
+        <w:pStyle w:val="Code-BlockComment"/>
+      </w:pPr>
+      <w:r>
+        <w:t># Assign new attribute to new node</w:t>
+      </w:r>
+    </w:p>
+    <w:p>
+      <w:pPr>
+        <w:pStyle w:val="Code-Block"/>
+      </w:pPr>
+      <w:r>
+        <w:t>$newEntry.</w:t>
+      </w:r>
+      <w:r>
+        <w:t>SetAttributeNode($idAttribute)</w:t>
+      </w:r>
+    </w:p>
+    <w:p>
+      <w:pPr>
+        <w:pStyle w:val="Code-BlockComment"/>
+      </w:pPr>
+      <w:r>
+        <w:t># Append new node</w:t>
+      </w:r>
+    </w:p>
+    <w:p>
+      <w:pPr>
+        <w:pStyle w:val="Code-Block"/>
+      </w:pPr>
+      <w:r>
+        <w:t>$xml.Settings.A</w:t>
+      </w:r>
+      <w:r>
+        <w:t>ppendChild($newEntry)</w:t>
+      </w:r>
+    </w:p>
+    <w:p>
+      <w:pPr>
+        <w:pStyle w:val="Code-BlockComment"/>
+      </w:pPr>
+      <w:r>
+        <w:t># Save XML</w:t>
+      </w:r>
+      <w:r>
+        <w:t xml:space="preserve"> (Note: </w:t>
+      </w:r>
+      <w:r>
+        <w:t>Use absolute paths for</w:t>
+      </w:r>
+      <w:r>
+        <w:t xml:space="preserve"> XML.Save())</w:t>
+      </w:r>
+    </w:p>
+    <w:p>
+      <w:pPr>
+        <w:pStyle w:val="Code-Block"/>
+      </w:pPr>
+      <w:r>
+        <w:t>$targetFile = Join-Path "$(Get-Location)" "sample-extended.xml"</w:t>
+      </w:r>
+    </w:p>
+    <w:p>
+      <w:pPr>
+        <w:pStyle w:val="Code-Block"/>
+      </w:pPr>
+      <w:r>
+        <w:t>$xml.save($targetFile)</w:t>
+      </w:r>
+    </w:p>
+    <w:p>
+      <w:pPr>
+        <w:pStyle w:val="Screenshot"/>
+      </w:pPr>
+      <w:r>
+        <w:drawing>
+          <wp:inline distT="0" distB="0" distL="0" distR="0">
+            <wp:extent cx="9495239" cy="2800000"/>
+            <wp:effectExtent l="19050" t="0" r="0" b="0"/>
+            <wp:docPr id="19" name="Grafik 18" descr="Screenshot-02-Writing-XML.png"/>
+            <wp:cNvGraphicFramePr>
+              <a:graphicFrameLocks xmlns:a="http://schemas.openxmlformats.org/drawingml/2006/main" noChangeAspect="1"/>
+            </wp:cNvGraphicFramePr>
+            <a:graphic xmlns:a="http://schemas.openxmlformats.org/drawingml/2006/main">
+              <a:graphicData uri="http://schemas.openxmlformats.org/drawingml/2006/picture">
+                <pic:pic xmlns:pic="http://schemas.openxmlformats.org/drawingml/2006/picture">
+                  <pic:nvPicPr>
+                    <pic:cNvPr id="0" name="Screenshot-02-Writing-XML.png"/>
+                    <pic:cNvPicPr/>
+                  </pic:nvPicPr>
+                  <pic:blipFill>
+                    <a:blip r:embed="rId33" cstate="print"/>
+                    <a:stretch>
+                      <a:fillRect/>
+                    </a:stretch>
+                  </pic:blipFill>
+                  <pic:spPr>
+                    <a:xfrm>
+                      <a:off x="0" y="0"/>
+                      <a:ext cx="9495239" cy="2800000"/>
+                    </a:xfrm>
+                    <a:prstGeom prst="rect">
+                      <a:avLst/>
+                    </a:prstGeom>
+                  </pic:spPr>
+                </pic:pic>
+              </a:graphicData>
+            </a:graphic>
+          </wp:inline>
+        </w:drawing>
       </w:r>
     </w:p>
     <w:p>
@@ -2437,7 +2750,7 @@
                     <pic:cNvPicPr/>
                   </pic:nvPicPr>
                   <pic:blipFill>
-                    <a:blip r:embed="rId32" cstate="print"/>
+                    <a:blip r:embed="rId34" cstate="print"/>
                     <a:stretch>
                       <a:fillRect/>
                     </a:stretch>
@@ -2485,6 +2798,7 @@
         <w:pStyle w:val="Command-LineHeadline"/>
       </w:pPr>
       <w:r>
+        <w:lastRenderedPageBreak/>
         <w:t>In case you don’t have a profile script you will get a message like this:</w:t>
       </w:r>
     </w:p>
@@ -2509,7 +2823,7 @@
                     <pic:cNvPicPr/>
                   </pic:nvPicPr>
                   <pic:blipFill>
-                    <a:blip r:embed="rId33" cstate="print"/>
+                    <a:blip r:embed="rId35" cstate="print"/>
                     <a:stretch>
                       <a:fillRect/>
                     </a:stretch>
@@ -2570,7 +2884,7 @@
                     <pic:cNvPicPr/>
                   </pic:nvPicPr>
                   <pic:blipFill>
-                    <a:blip r:embed="rId34" cstate="print"/>
+                    <a:blip r:embed="rId36" cstate="print"/>
                     <a:stretch>
                       <a:fillRect/>
                     </a:stretch>
@@ -2620,7 +2934,6 @@
         <w:pStyle w:val="Screenshot"/>
       </w:pPr>
       <w:r>
-        <w:lastRenderedPageBreak/>
         <w:drawing>
           <wp:inline distT="0" distB="0" distL="0" distR="0">
             <wp:extent cx="9752382" cy="4352381"/>
@@ -2637,7 +2950,7 @@
                     <pic:cNvPicPr/>
                   </pic:nvPicPr>
                   <pic:blipFill>
-                    <a:blip r:embed="rId35" cstate="print"/>
+                    <a:blip r:embed="rId37" cstate="print"/>
                     <a:stretch>
                       <a:fillRect/>
                     </a:stretch>
@@ -2790,6 +3103,7 @@
         <w:pStyle w:val="Screenshot"/>
       </w:pPr>
       <w:r>
+        <w:lastRenderedPageBreak/>
         <w:drawing>
           <wp:inline distT="0" distB="0" distL="0" distR="0">
             <wp:extent cx="9409524" cy="1780953"/>
@@ -2806,7 +3120,7 @@
                     <pic:cNvPicPr/>
                   </pic:nvPicPr>
                   <pic:blipFill>
-                    <a:blip r:embed="rId36" cstate="print"/>
+                    <a:blip r:embed="rId38" cstate="print"/>
                     <a:stretch>
                       <a:fillRect/>
                     </a:stretch>
@@ -2893,7 +3207,7 @@
       <w:r>
         <w:t xml:space="preserve"> </w:t>
       </w:r>
-      <w:hyperlink r:id="rId37" w:history="1">
+      <w:hyperlink r:id="rId39" w:history="1">
         <w:r>
           <w:rPr>
             <w:rStyle w:val="Hyperlink"/>
@@ -2922,7 +3236,7 @@
       <w:r>
         <w:t xml:space="preserve"> </w:t>
       </w:r>
-      <w:hyperlink r:id="rId38" w:history="1">
+      <w:hyperlink r:id="rId40" w:history="1">
         <w:r>
           <w:rPr>
             <w:rStyle w:val="Hyperlink"/>
@@ -2948,7 +3262,7 @@
       <w:r>
         <w:t xml:space="preserve"> </w:t>
       </w:r>
-      <w:hyperlink r:id="rId39" w:history="1">
+      <w:hyperlink r:id="rId41" w:history="1">
         <w:r>
           <w:rPr>
             <w:rStyle w:val="Hyperlink"/>
@@ -2974,7 +3288,7 @@
       <w:r>
         <w:t xml:space="preserve"> </w:t>
       </w:r>
-      <w:hyperlink r:id="rId40" w:history="1">
+      <w:hyperlink r:id="rId42" w:history="1">
         <w:r>
           <w:rPr>
             <w:rStyle w:val="Hyperlink"/>
@@ -3000,7 +3314,7 @@
       <w:r>
         <w:t xml:space="preserve"> </w:t>
       </w:r>
-      <w:hyperlink r:id="rId41" w:history="1">
+      <w:hyperlink r:id="rId43" w:history="1">
         <w:r>
           <w:rPr>
             <w:rStyle w:val="Hyperlink"/>
@@ -3026,7 +3340,7 @@
       <w:r>
         <w:t xml:space="preserve"> </w:t>
       </w:r>
-      <w:hyperlink r:id="rId42" w:history="1">
+      <w:hyperlink r:id="rId44" w:history="1">
         <w:r>
           <w:rPr>
             <w:rStyle w:val="Hyperlink"/>
@@ -5933,6 +6247,50 @@
       <w:sz w:val="18"/>
     </w:rPr>
   </w:style>
+  <w:style w:type="paragraph" w:customStyle="1" w:styleId="Code-BlockHeadline">
+    <w:name w:val="Code-Block Headline"/>
+    <w:basedOn w:val="Standard"/>
+    <w:link w:val="Code-BlockHeadlineZchn"/>
+    <w:qFormat/>
+    <w:rsid w:val="00552946"/>
+    <w:pPr>
+      <w:spacing w:after="0"/>
+    </w:pPr>
+    <w:rPr>
+      <w:b/>
+    </w:rPr>
+  </w:style>
+  <w:style w:type="paragraph" w:customStyle="1" w:styleId="Code-BlockComment">
+    <w:name w:val="Code-Block Comment"/>
+    <w:basedOn w:val="Code-Block"/>
+    <w:link w:val="Code-BlockCommentZchn"/>
+    <w:qFormat/>
+    <w:rsid w:val="0053621E"/>
+    <w:pPr>
+      <w:spacing w:before="120"/>
+    </w:pPr>
+    <w:rPr>
+      <w:color w:val="BFBFBF" w:themeColor="background1" w:themeShade="BF"/>
+    </w:rPr>
+  </w:style>
+  <w:style w:type="character" w:customStyle="1" w:styleId="Code-BlockHeadlineZchn">
+    <w:name w:val="Code-Block Headline Zchn"/>
+    <w:basedOn w:val="Absatz-Standardschriftart"/>
+    <w:link w:val="Code-BlockHeadline"/>
+    <w:rsid w:val="00552946"/>
+    <w:rPr>
+      <w:b/>
+    </w:rPr>
+  </w:style>
+  <w:style w:type="character" w:customStyle="1" w:styleId="Code-BlockCommentZchn">
+    <w:name w:val="Code-Block Comment Zchn"/>
+    <w:basedOn w:val="Code-BlockZchn"/>
+    <w:link w:val="Code-BlockComment"/>
+    <w:rsid w:val="0053621E"/>
+    <w:rPr>
+      <w:color w:val="BFBFBF" w:themeColor="background1" w:themeShade="BF"/>
+    </w:rPr>
+  </w:style>
 </w:styles>
 </file>
 
@@ -6224,7 +6582,7 @@
 </file>
 
 <file path=customXml/itemProps1.xml><?xml version="1.0" encoding="utf-8"?>
-<ds:datastoreItem xmlns:ds="http://schemas.openxmlformats.org/officeDocument/2006/customXml" ds:itemID="{7FF8FD48-B516-45A5-8BC7-37D7FB2B174D}">
+<ds:datastoreItem xmlns:ds="http://schemas.openxmlformats.org/officeDocument/2006/customXml" ds:itemID="{8F648B29-3912-427A-8E30-FB041E581CF5}">
   <ds:schemaRefs>
     <ds:schemaRef ds:uri="http://schemas.openxmlformats.org/officeDocument/2006/bibliography"/>
   </ds:schemaRefs>

</xml_diff>

<commit_message>
Started working on the outline of the core chapter explaining all the key aspects of the PowerShell scripting langauge
</commit_message>
<xml_diff>
--- a/Introduction to Windows PowerShell.docx
+++ b/Introduction to Windows PowerShell.docx
@@ -1897,6 +1897,410 @@
       </w:r>
     </w:p>
     <w:p>
+      <w:r>
+        <w:t>Everything is an object</w:t>
+      </w:r>
+    </w:p>
+    <w:p>
+      <w:pPr>
+        <w:pStyle w:val="Listenabsatz"/>
+        <w:numPr>
+          <w:ilvl w:val="0"/>
+          <w:numId w:val="13"/>
+        </w:numPr>
+      </w:pPr>
+      <w:r>
+        <w:t>Syntax</w:t>
+      </w:r>
+    </w:p>
+    <w:p>
+      <w:pPr>
+        <w:pStyle w:val="Listenabsatz"/>
+        <w:numPr>
+          <w:ilvl w:val="1"/>
+          <w:numId w:val="13"/>
+        </w:numPr>
+      </w:pPr>
+      <w:r>
+        <w:t>Variables start with a $</w:t>
+      </w:r>
+    </w:p>
+    <w:p>
+      <w:pPr>
+        <w:pStyle w:val="Listenabsatz"/>
+        <w:numPr>
+          <w:ilvl w:val="1"/>
+          <w:numId w:val="13"/>
+        </w:numPr>
+      </w:pPr>
+      <w:r>
+        <w:t>Arguments with a dash –</w:t>
+      </w:r>
+    </w:p>
+    <w:p>
+      <w:pPr>
+        <w:pStyle w:val="Listenabsatz"/>
+        <w:numPr>
+          <w:ilvl w:val="1"/>
+          <w:numId w:val="13"/>
+        </w:numPr>
+      </w:pPr>
+      <w:r>
+        <w:t>Output Redirection is done with a |</w:t>
+      </w:r>
+    </w:p>
+    <w:p>
+      <w:pPr>
+        <w:pStyle w:val="Listenabsatz"/>
+        <w:numPr>
+          <w:ilvl w:val="1"/>
+          <w:numId w:val="13"/>
+        </w:numPr>
+      </w:pPr>
+      <w:r>
+        <w:t>Lambda Variables are $_</w:t>
+      </w:r>
+    </w:p>
+    <w:p>
+      <w:pPr>
+        <w:pStyle w:val="Listenabsatz"/>
+        <w:numPr>
+          <w:ilvl w:val="1"/>
+          <w:numId w:val="13"/>
+        </w:numPr>
+      </w:pPr>
+      <w:r>
+        <w:t>Strings a usually wrapped in double quotes “</w:t>
+      </w:r>
+    </w:p>
+    <w:p>
+      <w:pPr>
+        <w:pStyle w:val="Listenabsatz"/>
+        <w:numPr>
+          <w:ilvl w:val="1"/>
+          <w:numId w:val="13"/>
+        </w:numPr>
+      </w:pPr>
+      <w:r>
+        <w:t>Multi-Line Strings are done like this @”…”@</w:t>
+      </w:r>
+    </w:p>
+    <w:p>
+      <w:pPr>
+        <w:pStyle w:val="Listenabsatz"/>
+        <w:numPr>
+          <w:ilvl w:val="1"/>
+          <w:numId w:val="13"/>
+        </w:numPr>
+      </w:pPr>
+      <w:r>
+        <w:t>Escape character is the back tick `</w:t>
+      </w:r>
+    </w:p>
+    <w:p>
+      <w:pPr>
+        <w:pStyle w:val="Listenabsatz"/>
+        <w:numPr>
+          <w:ilvl w:val="0"/>
+          <w:numId w:val="13"/>
+        </w:numPr>
+      </w:pPr>
+      <w:r>
+        <w:t>Basics</w:t>
+      </w:r>
+    </w:p>
+    <w:p>
+      <w:pPr>
+        <w:pStyle w:val="Listenabsatz"/>
+        <w:numPr>
+          <w:ilvl w:val="1"/>
+          <w:numId w:val="13"/>
+        </w:numPr>
+      </w:pPr>
+      <w:r>
+        <w:t>Objects</w:t>
+      </w:r>
+    </w:p>
+    <w:p>
+      <w:pPr>
+        <w:pStyle w:val="Listenabsatz"/>
+        <w:numPr>
+          <w:ilvl w:val="1"/>
+          <w:numId w:val="13"/>
+        </w:numPr>
+      </w:pPr>
+      <w:r>
+        <w:t>Pipelining</w:t>
+      </w:r>
+    </w:p>
+    <w:p>
+      <w:pPr>
+        <w:pStyle w:val="Listenabsatz"/>
+        <w:numPr>
+          <w:ilvl w:val="1"/>
+          <w:numId w:val="13"/>
+        </w:numPr>
+      </w:pPr>
+      <w:r>
+        <w:t>Important Commands</w:t>
+      </w:r>
+    </w:p>
+    <w:p>
+      <w:pPr>
+        <w:pStyle w:val="Listenabsatz"/>
+        <w:numPr>
+          <w:ilvl w:val="2"/>
+          <w:numId w:val="13"/>
+        </w:numPr>
+      </w:pPr>
+      <w:r>
+        <w:t>Get-Help</w:t>
+      </w:r>
+    </w:p>
+    <w:p>
+      <w:pPr>
+        <w:pStyle w:val="Listenabsatz"/>
+        <w:numPr>
+          <w:ilvl w:val="2"/>
+          <w:numId w:val="13"/>
+        </w:numPr>
+      </w:pPr>
+      <w:r>
+        <w:t>Get-Member</w:t>
+      </w:r>
+    </w:p>
+    <w:p>
+      <w:pPr>
+        <w:pStyle w:val="Listenabsatz"/>
+        <w:numPr>
+          <w:ilvl w:val="2"/>
+          <w:numId w:val="13"/>
+        </w:numPr>
+      </w:pPr>
+      <w:r>
+        <w:t>Format-List</w:t>
+      </w:r>
+    </w:p>
+    <w:p>
+      <w:pPr>
+        <w:pStyle w:val="Listenabsatz"/>
+        <w:numPr>
+          <w:ilvl w:val="2"/>
+          <w:numId w:val="13"/>
+        </w:numPr>
+      </w:pPr>
+      <w:r>
+        <w:t>Format-Table</w:t>
+      </w:r>
+    </w:p>
+    <w:p>
+      <w:pPr>
+        <w:pStyle w:val="Listenabsatz"/>
+        <w:numPr>
+          <w:ilvl w:val="2"/>
+          <w:numId w:val="13"/>
+        </w:numPr>
+      </w:pPr>
+      <w:r>
+        <w:t>Write-Host</w:t>
+      </w:r>
+    </w:p>
+    <w:p>
+      <w:pPr>
+        <w:pStyle w:val="Listenabsatz"/>
+        <w:numPr>
+          <w:ilvl w:val="2"/>
+          <w:numId w:val="13"/>
+        </w:numPr>
+      </w:pPr>
+      <w:r>
+        <w:t>Sort</w:t>
+      </w:r>
+    </w:p>
+    <w:p>
+      <w:pPr>
+        <w:pStyle w:val="Listenabsatz"/>
+        <w:numPr>
+          <w:ilvl w:val="2"/>
+          <w:numId w:val="13"/>
+        </w:numPr>
+      </w:pPr>
+      <w:r>
+        <w:t>Select-Object</w:t>
+      </w:r>
+    </w:p>
+    <w:p>
+      <w:pPr>
+        <w:pStyle w:val="Listenabsatz"/>
+        <w:numPr>
+          <w:ilvl w:val="2"/>
+          <w:numId w:val="13"/>
+        </w:numPr>
+      </w:pPr>
+      <w:r>
+        <w:t>Where-Object</w:t>
+      </w:r>
+    </w:p>
+    <w:p>
+      <w:pPr>
+        <w:pStyle w:val="Listenabsatz"/>
+        <w:numPr>
+          <w:ilvl w:val="2"/>
+          <w:numId w:val="13"/>
+        </w:numPr>
+      </w:pPr>
+      <w:r>
+        <w:t>ForEach-Object</w:t>
+      </w:r>
+    </w:p>
+    <w:p>
+      <w:pPr>
+        <w:pStyle w:val="Listenabsatz"/>
+        <w:numPr>
+          <w:ilvl w:val="0"/>
+          <w:numId w:val="13"/>
+        </w:numPr>
+      </w:pPr>
+      <w:r>
+        <w:t>Wildcards</w:t>
+      </w:r>
+    </w:p>
+    <w:p>
+      <w:pPr>
+        <w:pStyle w:val="Listenabsatz"/>
+        <w:numPr>
+          <w:ilvl w:val="0"/>
+          <w:numId w:val="13"/>
+        </w:numPr>
+      </w:pPr>
+      <w:r>
+        <w:t>Regex</w:t>
+      </w:r>
+    </w:p>
+    <w:p>
+      <w:pPr>
+        <w:pStyle w:val="Listenabsatz"/>
+        <w:numPr>
+          <w:ilvl w:val="0"/>
+          <w:numId w:val="13"/>
+        </w:numPr>
+      </w:pPr>
+      <w:r>
+        <w:t>Types</w:t>
+      </w:r>
+    </w:p>
+    <w:p>
+      <w:pPr>
+        <w:pStyle w:val="Listenabsatz"/>
+        <w:numPr>
+          <w:ilvl w:val="0"/>
+          <w:numId w:val="13"/>
+        </w:numPr>
+      </w:pPr>
+      <w:r>
+        <w:t>Operators and expressions</w:t>
+      </w:r>
+    </w:p>
+    <w:p>
+      <w:pPr>
+        <w:pStyle w:val="Listenabsatz"/>
+        <w:numPr>
+          <w:ilvl w:val="0"/>
+          <w:numId w:val="13"/>
+        </w:numPr>
+      </w:pPr>
+      <w:r>
+        <w:t>Flow Control</w:t>
+      </w:r>
+    </w:p>
+    <w:p>
+      <w:pPr>
+        <w:pStyle w:val="Listenabsatz"/>
+        <w:numPr>
+          <w:ilvl w:val="1"/>
+          <w:numId w:val="13"/>
+        </w:numPr>
+      </w:pPr>
+      <w:r>
+        <w:t>If / Else</w:t>
+      </w:r>
+    </w:p>
+    <w:p>
+      <w:pPr>
+        <w:pStyle w:val="Listenabsatz"/>
+        <w:numPr>
+          <w:ilvl w:val="1"/>
+          <w:numId w:val="13"/>
+        </w:numPr>
+      </w:pPr>
+      <w:r>
+        <w:t>Switch</w:t>
+      </w:r>
+    </w:p>
+    <w:p>
+      <w:pPr>
+        <w:pStyle w:val="Listenabsatz"/>
+        <w:numPr>
+          <w:ilvl w:val="0"/>
+          <w:numId w:val="13"/>
+        </w:numPr>
+      </w:pPr>
+      <w:r>
+        <w:t>Functions</w:t>
+      </w:r>
+    </w:p>
+    <w:p>
+      <w:pPr>
+        <w:pStyle w:val="Listenabsatz"/>
+        <w:numPr>
+          <w:ilvl w:val="1"/>
+          <w:numId w:val="13"/>
+        </w:numPr>
+      </w:pPr>
+      <w:r>
+        <w:t>Parameters</w:t>
+      </w:r>
+    </w:p>
+    <w:p>
+      <w:pPr>
+        <w:pStyle w:val="Listenabsatz"/>
+        <w:numPr>
+          <w:ilvl w:val="0"/>
+          <w:numId w:val="13"/>
+        </w:numPr>
+      </w:pPr>
+      <w:r>
+        <w:t>Scripts</w:t>
+      </w:r>
+    </w:p>
+    <w:p>
+      <w:pPr>
+        <w:pStyle w:val="Listenabsatz"/>
+        <w:numPr>
+          <w:ilvl w:val="0"/>
+          <w:numId w:val="13"/>
+        </w:numPr>
+      </w:pPr>
+      <w:r>
+        <w:t xml:space="preserve">Errors and </w:t>
+      </w:r>
+      <w:r>
+        <w:t>Exceptions</w:t>
+      </w:r>
+    </w:p>
+    <w:p>
+      <w:pPr>
+        <w:pStyle w:val="Listenabsatz"/>
+        <w:numPr>
+          <w:ilvl w:val="0"/>
+          <w:numId w:val="13"/>
+        </w:numPr>
+      </w:pPr>
+      <w:r>
+        <w:t>Cmdlets</w:t>
+      </w:r>
+    </w:p>
+    <w:p>
       <w:pPr>
         <w:pStyle w:val="berschrift2"/>
       </w:pPr>
@@ -1905,6 +2309,62 @@
       </w:r>
       <w:r>
         <w:t>ons</w:t>
+      </w:r>
+    </w:p>
+    <w:p>
+      <w:pPr>
+        <w:pStyle w:val="berschrift3"/>
+      </w:pPr>
+      <w:r>
+        <w:t>Working with files</w:t>
+      </w:r>
+    </w:p>
+    <w:p>
+      <w:pPr>
+        <w:pStyle w:val="berschrift3"/>
+      </w:pPr>
+      <w:r>
+        <w:lastRenderedPageBreak/>
+        <w:t>Using the Web</w:t>
+      </w:r>
+      <w:r>
+        <w:t xml:space="preserve"> </w:t>
+      </w:r>
+      <w:r>
+        <w:t>A</w:t>
+      </w:r>
+      <w:r>
+        <w:t>d</w:t>
+      </w:r>
+      <w:r>
+        <w:t>ministration Module</w:t>
+      </w:r>
+    </w:p>
+    <w:p>
+      <w:pPr>
+        <w:pStyle w:val="berschrift3"/>
+      </w:pPr>
+      <w:r>
+        <w:t>Writing a custom Cmdlet</w:t>
+      </w:r>
+    </w:p>
+    <w:p>
+      <w:pPr>
+        <w:pStyle w:val="berschrift3"/>
+      </w:pPr>
+      <w:r>
+        <w:t>Debugging PowerShell Scripts</w:t>
+      </w:r>
+      <w:r>
+        <w:t xml:space="preserve"> with PowerShell ISE</w:t>
+      </w:r>
+    </w:p>
+    <w:p>
+      <w:pPr>
+        <w:pStyle w:val="berschrift3"/>
+      </w:pPr>
+      <w:r>
+        <w:t>Using .NET DLLs</w:t>
       </w:r>
     </w:p>
     <w:p>
@@ -2369,7 +2829,6 @@
         <w:pStyle w:val="Code-Block"/>
       </w:pPr>
       <w:r>
-        <w:lastRenderedPageBreak/>
         <w:t>&lt;/Settings&gt;</w:t>
       </w:r>
     </w:p>
@@ -2569,6 +3028,7 @@
         <w:pStyle w:val="Code-Block"/>
       </w:pPr>
       <w:r>
+        <w:lastRenderedPageBreak/>
         <w:t>$xml.Settings.A</w:t>
       </w:r>
       <w:r>
@@ -2798,7 +3258,6 @@
         <w:pStyle w:val="Command-LineHeadline"/>
       </w:pPr>
       <w:r>
-        <w:lastRenderedPageBreak/>
         <w:t>In case you don’t have a profile script you will get a message like this:</w:t>
       </w:r>
     </w:p>
@@ -2868,6 +3327,7 @@
         <w:pStyle w:val="Screenshot"/>
       </w:pPr>
       <w:r>
+        <w:lastRenderedPageBreak/>
         <w:drawing>
           <wp:inline distT="0" distB="0" distL="0" distR="0">
             <wp:extent cx="8200001" cy="2428572"/>
@@ -3103,7 +3563,6 @@
         <w:pStyle w:val="Screenshot"/>
       </w:pPr>
       <w:r>
-        <w:lastRenderedPageBreak/>
         <w:drawing>
           <wp:inline distT="0" distB="0" distL="0" distR="0">
             <wp:extent cx="9409524" cy="1780953"/>
@@ -3332,6 +3791,7 @@
         </w:numPr>
       </w:pPr>
       <w:r>
+        <w:lastRenderedPageBreak/>
         <w:t xml:space="preserve">The .NET TextBox Class </w:t>
       </w:r>
       <w:r>
@@ -4493,7 +4953,7 @@
   <w:abstractNum w:abstractNumId="10">
     <w:nsid w:val="5450462C"/>
     <w:multiLevelType w:val="hybridMultilevel"/>
-    <w:tmpl w:val="13724E7C"/>
+    <w:tmpl w:val="9AAEAF8A"/>
     <w:lvl w:ilvl="0" w:tplc="04070001">
       <w:start w:val="1"/>
       <w:numFmt w:val="bullet"/>
@@ -4506,7 +4966,7 @@
         <w:rFonts w:ascii="Symbol" w:hAnsi="Symbol" w:hint="default"/>
       </w:rPr>
     </w:lvl>
-    <w:lvl w:ilvl="1" w:tplc="04070003" w:tentative="1">
+    <w:lvl w:ilvl="1" w:tplc="04070003">
       <w:start w:val="1"/>
       <w:numFmt w:val="bullet"/>
       <w:lvlText w:val="o"/>
@@ -4518,7 +4978,7 @@
         <w:rFonts w:ascii="Courier New" w:hAnsi="Courier New" w:cs="Courier New" w:hint="default"/>
       </w:rPr>
     </w:lvl>
-    <w:lvl w:ilvl="2" w:tplc="04070005" w:tentative="1">
+    <w:lvl w:ilvl="2" w:tplc="04070005">
       <w:start w:val="1"/>
       <w:numFmt w:val="bullet"/>
       <w:lvlText w:val=""/>
@@ -6582,7 +7042,7 @@
 </file>
 
 <file path=customXml/itemProps1.xml><?xml version="1.0" encoding="utf-8"?>
-<ds:datastoreItem xmlns:ds="http://schemas.openxmlformats.org/officeDocument/2006/customXml" ds:itemID="{8F648B29-3912-427A-8E30-FB041E581CF5}">
+<ds:datastoreItem xmlns:ds="http://schemas.openxmlformats.org/officeDocument/2006/customXml" ds:itemID="{5660075C-AE22-493E-9BEE-62748F3620BC}">
   <ds:schemaRefs>
     <ds:schemaRef ds:uri="http://schemas.openxmlformats.org/officeDocument/2006/bibliography"/>
   </ds:schemaRefs>

</xml_diff>

<commit_message>
Added more topics to the core chapter
</commit_message>
<xml_diff>
--- a/Introduction to Windows PowerShell.docx
+++ b/Introduction to Windows PowerShell.docx
@@ -179,7 +179,15 @@
         <w:sym w:font="Symbol" w:char="F02D"/>
       </w:r>
       <w:r>
-        <w:t xml:space="preserve">  Bruce Pyette: PowerShell in Action</w:t>
+        <w:t xml:space="preserve">  Bruce </w:t>
+      </w:r>
+      <w:proofErr w:type="spellStart"/>
+      <w:r>
+        <w:t>Pyette</w:t>
+      </w:r>
+      <w:proofErr w:type="spellEnd"/>
+      <w:r>
+        <w:t>: PowerShell in Action</w:t>
       </w:r>
     </w:p>
     <w:p>
@@ -287,8 +295,21 @@
           <w:numId w:val="6"/>
         </w:numPr>
       </w:pPr>
-      <w:r>
-        <w:t>Korn Shell (ksh)</w:t>
+      <w:proofErr w:type="spellStart"/>
+      <w:r>
+        <w:t>Korn</w:t>
+      </w:r>
+      <w:proofErr w:type="spellEnd"/>
+      <w:r>
+        <w:t xml:space="preserve"> Shell (</w:t>
+      </w:r>
+      <w:proofErr w:type="spellStart"/>
+      <w:r>
+        <w:t>ksh</w:t>
+      </w:r>
+      <w:proofErr w:type="spellEnd"/>
+      <w:r>
+        <w:t>)</w:t>
       </w:r>
     </w:p>
     <w:p>
@@ -385,9 +406,11 @@
           <w:numId w:val="7"/>
         </w:numPr>
       </w:pPr>
+      <w:proofErr w:type="spellStart"/>
       <w:r>
         <w:t>Cygwin</w:t>
       </w:r>
+      <w:proofErr w:type="spellEnd"/>
     </w:p>
     <w:p>
       <w:pPr>
@@ -829,7 +852,15 @@
         <w:t>he number of built-in PowerShell commands</w:t>
       </w:r>
       <w:r>
-        <w:t xml:space="preserve"> (cmdlets)</w:t>
+        <w:t xml:space="preserve"> (</w:t>
+      </w:r>
+      <w:proofErr w:type="spellStart"/>
+      <w:r>
+        <w:t>cmdlets</w:t>
+      </w:r>
+      <w:proofErr w:type="spellEnd"/>
+      <w:r>
+        <w:t>)</w:t>
       </w:r>
       <w:r>
         <w:t xml:space="preserve"> will be increased from 200 to 2300</w:t>
@@ -1038,7 +1069,15 @@
         </w:numPr>
       </w:pPr>
       <w:r>
-        <w:t xml:space="preserve">A list of PowerShell Cmdlets </w:t>
+        <w:t xml:space="preserve">A list of PowerShell </w:t>
+      </w:r>
+      <w:proofErr w:type="spellStart"/>
+      <w:r>
+        <w:t>Cmdlets</w:t>
+      </w:r>
+      <w:proofErr w:type="spellEnd"/>
+      <w:r>
+        <w:t xml:space="preserve"> </w:t>
       </w:r>
       <w:r>
         <w:sym w:font="Symbol" w:char="F02D"/>
@@ -1064,7 +1103,15 @@
         </w:numPr>
       </w:pPr>
       <w:r>
-        <w:t xml:space="preserve">Scott Hanselman’s PowerShell Posts </w:t>
+        <w:t xml:space="preserve">Scott </w:t>
+      </w:r>
+      <w:proofErr w:type="spellStart"/>
+      <w:r>
+        <w:t>Hanselman’s</w:t>
+      </w:r>
+      <w:proofErr w:type="spellEnd"/>
+      <w:r>
+        <w:t xml:space="preserve"> PowerShell Posts </w:t>
       </w:r>
       <w:r>
         <w:sym w:font="Symbol" w:char="F02D"/>
@@ -1089,8 +1136,13 @@
           <w:numId w:val="10"/>
         </w:numPr>
       </w:pPr>
-      <w:r>
-        <w:t xml:space="preserve">PowerGUI: An alternative to the PowerShell ISE </w:t>
+      <w:proofErr w:type="spellStart"/>
+      <w:r>
+        <w:t>PowerGUI</w:t>
+      </w:r>
+      <w:proofErr w:type="spellEnd"/>
+      <w:r>
+        <w:t xml:space="preserve">: An alternative to the PowerShell ISE </w:t>
       </w:r>
       <w:r>
         <w:sym w:font="Symbol" w:char="F02D"/>
@@ -1116,7 +1168,15 @@
         </w:numPr>
       </w:pPr>
       <w:r>
-        <w:t xml:space="preserve">Web Administration Cmdlets for Windows PowerShell </w:t>
+        <w:t xml:space="preserve">Web Administration </w:t>
+      </w:r>
+      <w:proofErr w:type="spellStart"/>
+      <w:r>
+        <w:t>Cmdlets</w:t>
+      </w:r>
+      <w:proofErr w:type="spellEnd"/>
+      <w:r>
+        <w:t xml:space="preserve"> for Windows PowerShell </w:t>
       </w:r>
       <w:r>
         <w:sym w:font="Symbol" w:char="F02D"/>
@@ -1142,7 +1202,15 @@
         </w:numPr>
       </w:pPr>
       <w:r>
-        <w:t xml:space="preserve">Microsoft Technet Script Resources </w:t>
+        <w:t xml:space="preserve">Microsoft </w:t>
+      </w:r>
+      <w:proofErr w:type="spellStart"/>
+      <w:r>
+        <w:t>Technet</w:t>
+      </w:r>
+      <w:proofErr w:type="spellEnd"/>
+      <w:r>
+        <w:t xml:space="preserve"> Script Resources </w:t>
       </w:r>
       <w:r>
         <w:sym w:font="Symbol" w:char="F02D"/>
@@ -1441,7 +1509,23 @@
         <w:pStyle w:val="Command-Line"/>
       </w:pPr>
       <w:r>
-        <w:t>%windir%\System32\WindowsPowerShell\v1.0</w:t>
+        <w:t>%</w:t>
+      </w:r>
+      <w:proofErr w:type="spellStart"/>
+      <w:r>
+        <w:t>windir</w:t>
+      </w:r>
+      <w:proofErr w:type="spellEnd"/>
+      <w:r>
+        <w:t>%\System32\</w:t>
+      </w:r>
+      <w:proofErr w:type="spellStart"/>
+      <w:r>
+        <w:t>WindowsPowerShell</w:t>
+      </w:r>
+      <w:proofErr w:type="spellEnd"/>
+      <w:r>
+        <w:t>\v1.0</w:t>
       </w:r>
     </w:p>
     <w:p>
@@ -1511,7 +1595,15 @@
         <w:pStyle w:val="Command-LineHeadline"/>
       </w:pPr>
       <w:r>
-        <w:t>By default, PowerShell does not allow the execution of unsigned/untrusted scripts</w:t>
+        <w:t>By default, PowerShell does not allow the execution of unsigned/</w:t>
+      </w:r>
+      <w:proofErr w:type="spellStart"/>
+      <w:r>
+        <w:t>untrusted</w:t>
+      </w:r>
+      <w:proofErr w:type="spellEnd"/>
+      <w:r>
+        <w:t xml:space="preserve"> scripts</w:t>
       </w:r>
       <w:r>
         <w:t>, including your own PowerShell Profile:</w:t>
@@ -1522,8 +1614,13 @@
         <w:pStyle w:val="Command-Line"/>
       </w:pPr>
       <w:r>
-        <w:t>&gt; Get-ExecutionPolicy</w:t>
-      </w:r>
+        <w:t>&gt; Get-</w:t>
+      </w:r>
+      <w:proofErr w:type="spellStart"/>
+      <w:r>
+        <w:t>ExecutionPolicy</w:t>
+      </w:r>
+      <w:proofErr w:type="spellEnd"/>
     </w:p>
     <w:p>
       <w:pPr>
@@ -1577,7 +1674,23 @@
     </w:p>
     <w:p>
       <w:r>
-        <w:t xml:space="preserve">In order to be able to run (unsigned) PowerShell scripts and configuration files you need to set the ExecutionPolicy to “RemoteSigned”: </w:t>
+        <w:t xml:space="preserve">In order to be able to run (unsigned) PowerShell scripts and configuration files you need to set the </w:t>
+      </w:r>
+      <w:proofErr w:type="spellStart"/>
+      <w:r>
+        <w:t>ExecutionPolicy</w:t>
+      </w:r>
+      <w:proofErr w:type="spellEnd"/>
+      <w:r>
+        <w:t xml:space="preserve"> to “</w:t>
+      </w:r>
+      <w:proofErr w:type="spellStart"/>
+      <w:r>
+        <w:t>RemoteSigned</w:t>
+      </w:r>
+      <w:proofErr w:type="spellEnd"/>
+      <w:r>
+        <w:t xml:space="preserve">”: </w:t>
       </w:r>
     </w:p>
     <w:p>
@@ -1588,8 +1701,21 @@
         <w:t xml:space="preserve">&gt; </w:t>
       </w:r>
       <w:r>
-        <w:t>Set-ExecutionPolicy RemoteSigned</w:t>
-      </w:r>
+        <w:t>Set-</w:t>
+      </w:r>
+      <w:proofErr w:type="spellStart"/>
+      <w:r>
+        <w:t>ExecutionPolicy</w:t>
+      </w:r>
+      <w:proofErr w:type="spellEnd"/>
+      <w:r>
+        <w:t xml:space="preserve"> </w:t>
+      </w:r>
+      <w:proofErr w:type="spellStart"/>
+      <w:r>
+        <w:t>RemoteSigned</w:t>
+      </w:r>
+      <w:proofErr w:type="spellEnd"/>
     </w:p>
     <w:p>
       <w:pPr>
@@ -1650,8 +1776,13 @@
         </w:numPr>
       </w:pPr>
       <w:r>
-        <w:t>Set-ExecutionPolicy</w:t>
-      </w:r>
+        <w:t>Set-</w:t>
+      </w:r>
+      <w:proofErr w:type="spellStart"/>
+      <w:r>
+        <w:t>ExecutionPolicy</w:t>
+      </w:r>
+      <w:proofErr w:type="spellEnd"/>
       <w:r>
         <w:t xml:space="preserve"> </w:t>
       </w:r>
@@ -1692,7 +1823,15 @@
         <w:pStyle w:val="Command-Line"/>
       </w:pPr>
       <w:r>
-        <w:t>&gt; notepad $Home\Mercurial.ini</w:t>
+        <w:t xml:space="preserve">&gt; </w:t>
+      </w:r>
+      <w:proofErr w:type="gramStart"/>
+      <w:r>
+        <w:t>notepad</w:t>
+      </w:r>
+      <w:proofErr w:type="gramEnd"/>
+      <w:r>
+        <w:t xml:space="preserve"> $Home\Mercurial.ini</w:t>
       </w:r>
     </w:p>
     <w:p>
@@ -1714,7 +1853,17 @@
         <w:pStyle w:val="Command-Line"/>
       </w:pPr>
       <w:r>
-        <w:t>[ui]</w:t>
+        <w:t>[</w:t>
+      </w:r>
+      <w:proofErr w:type="spellStart"/>
+      <w:proofErr w:type="gramStart"/>
+      <w:r>
+        <w:t>ui</w:t>
+      </w:r>
+      <w:proofErr w:type="spellEnd"/>
+      <w:proofErr w:type="gramEnd"/>
+      <w:r>
+        <w:t>]</w:t>
       </w:r>
       <w:r>
         <w:br/>
@@ -1742,8 +1891,13 @@
       <w:pPr>
         <w:pStyle w:val="Command-Line"/>
       </w:pPr>
-      <w:r>
-        <w:t>purge =</w:t>
+      <w:proofErr w:type="gramStart"/>
+      <w:r>
+        <w:t>purge</w:t>
+      </w:r>
+      <w:proofErr w:type="gramEnd"/>
+      <w:r>
+        <w:t xml:space="preserve"> =</w:t>
       </w:r>
     </w:p>
     <w:p>
@@ -1834,8 +1988,15 @@
       <w:r>
         <w:t xml:space="preserve">&gt; </w:t>
       </w:r>
-      <w:r>
-        <w:t>mkdir $Home\</w:t>
+      <w:proofErr w:type="spellStart"/>
+      <w:proofErr w:type="gramStart"/>
+      <w:r>
+        <w:t>mkdir</w:t>
+      </w:r>
+      <w:proofErr w:type="spellEnd"/>
+      <w:proofErr w:type="gramEnd"/>
+      <w:r>
+        <w:t xml:space="preserve"> $Home\</w:t>
       </w:r>
       <w:r>
         <w:t>Desktop\</w:t>
@@ -1876,7 +2037,15 @@
       </w:r>
       <w:r>
         <w:br/>
-        <w:t>&gt; hg branch “YourName”</w:t>
+        <w:t>&gt; hg branch “</w:t>
+      </w:r>
+      <w:proofErr w:type="spellStart"/>
+      <w:r>
+        <w:t>YourName</w:t>
+      </w:r>
+      <w:proofErr w:type="spellEnd"/>
+      <w:r>
+        <w:t>”</w:t>
       </w:r>
       <w:r>
         <w:br/>
@@ -1892,15 +2061,81 @@
       </w:r>
     </w:p>
     <w:p>
+      <w:pPr>
+        <w:pStyle w:val="Listenabsatz"/>
+        <w:numPr>
+          <w:ilvl w:val="0"/>
+          <w:numId w:val="13"/>
+        </w:numPr>
+      </w:pPr>
       <w:r>
         <w:t>PowerShell is case insensitive by default</w:t>
       </w:r>
     </w:p>
     <w:p>
+      <w:pPr>
+        <w:pStyle w:val="Listenabsatz"/>
+        <w:numPr>
+          <w:ilvl w:val="0"/>
+          <w:numId w:val="13"/>
+        </w:numPr>
+      </w:pPr>
+      <w:r>
+        <w:t>PowerShell is object-based</w:t>
+      </w:r>
+      <w:r>
+        <w:t xml:space="preserve"> </w:t>
+      </w:r>
+      <w:r>
+        <w:sym w:font="Symbol" w:char="F02D"/>
+      </w:r>
+      <w:r>
+        <w:t xml:space="preserve"> not object-oriented. </w:t>
+      </w:r>
       <w:r>
         <w:t>Everything is an object</w:t>
       </w:r>
-    </w:p>
+      <w:r>
+        <w:t>.</w:t>
+      </w:r>
+    </w:p>
+    <w:p>
+      <w:pPr>
+        <w:pStyle w:val="Listenabsatz"/>
+        <w:numPr>
+          <w:ilvl w:val="0"/>
+          <w:numId w:val="13"/>
+        </w:numPr>
+      </w:pPr>
+      <w:r>
+        <w:t>Provider Based</w:t>
+      </w:r>
+    </w:p>
+    <w:p>
+      <w:pPr>
+        <w:pStyle w:val="Listenabsatz"/>
+        <w:numPr>
+          <w:ilvl w:val="0"/>
+          <w:numId w:val="13"/>
+        </w:numPr>
+      </w:pPr>
+      <w:r>
+        <w:t>Streaming</w:t>
+      </w:r>
+    </w:p>
+    <w:p>
+      <w:pPr>
+        <w:pStyle w:val="Listenabsatz"/>
+        <w:numPr>
+          <w:ilvl w:val="0"/>
+          <w:numId w:val="13"/>
+        </w:numPr>
+      </w:pPr>
+      <w:r>
+        <w:t>You can use all the CMD.exe commands you like</w:t>
+      </w:r>
+    </w:p>
+    <w:p/>
     <w:p>
       <w:pPr>
         <w:pStyle w:val="Listenabsatz"/>
@@ -1922,7 +2157,13 @@
         </w:numPr>
       </w:pPr>
       <w:r>
-        <w:t>Variables start with a $</w:t>
+        <w:t>Command</w:t>
+      </w:r>
+      <w:r>
+        <w:t xml:space="preserve"> Syn</w:t>
+      </w:r>
+      <w:r>
+        <w:t>tax: &lt;verb&gt;-&lt;noun&gt;</w:t>
       </w:r>
     </w:p>
     <w:p>
@@ -1934,7 +2175,7 @@
         </w:numPr>
       </w:pPr>
       <w:r>
-        <w:t>Arguments with a dash –</w:t>
+        <w:t>Variables start with a $</w:t>
       </w:r>
     </w:p>
     <w:p>
@@ -1946,7 +2187,10 @@
         </w:numPr>
       </w:pPr>
       <w:r>
-        <w:t>Output Redirection is done with a |</w:t>
+        <w:t>&amp; is the function call operator</w:t>
+      </w:r>
+      <w:r>
+        <w:t xml:space="preserve"> (Invoke Expression)</w:t>
       </w:r>
     </w:p>
     <w:p>
@@ -1958,7 +2202,10 @@
         </w:numPr>
       </w:pPr>
       <w:r>
-        <w:t>Lambda Variables are $_</w:t>
+        <w:t>Parameters start</w:t>
+      </w:r>
+      <w:r>
+        <w:t xml:space="preserve"> with a dash –</w:t>
       </w:r>
     </w:p>
     <w:p>
@@ -1970,7 +2217,7 @@
         </w:numPr>
       </w:pPr>
       <w:r>
-        <w:t>Strings a usually wrapped in double quotes “</w:t>
+        <w:t>Output Redirection is done with a |</w:t>
       </w:r>
     </w:p>
     <w:p>
@@ -1982,7 +2229,7 @@
         </w:numPr>
       </w:pPr>
       <w:r>
-        <w:t>Multi-Line Strings are done like this @”…”@</w:t>
+        <w:t>Lambda Variables are $_</w:t>
       </w:r>
     </w:p>
     <w:p>
@@ -1994,19 +2241,7 @@
         </w:numPr>
       </w:pPr>
       <w:r>
-        <w:t>Escape character is the back tick `</w:t>
-      </w:r>
-    </w:p>
-    <w:p>
-      <w:pPr>
-        <w:pStyle w:val="Listenabsatz"/>
-        <w:numPr>
-          <w:ilvl w:val="0"/>
-          <w:numId w:val="13"/>
-        </w:numPr>
-      </w:pPr>
-      <w:r>
-        <w:t>Basics</w:t>
+        <w:t>Strings a usually wrapped in double quotes “</w:t>
       </w:r>
     </w:p>
     <w:p>
@@ -2018,7 +2253,7 @@
         </w:numPr>
       </w:pPr>
       <w:r>
-        <w:t>Objects</w:t>
+        <w:t>Multi-Line Strings are done like this @”…”@</w:t>
       </w:r>
     </w:p>
     <w:p>
@@ -2030,7 +2265,19 @@
         </w:numPr>
       </w:pPr>
       <w:r>
-        <w:t>Pipelining</w:t>
+        <w:t>Escape character is the back tick `</w:t>
+      </w:r>
+    </w:p>
+    <w:p>
+      <w:pPr>
+        <w:pStyle w:val="Listenabsatz"/>
+        <w:numPr>
+          <w:ilvl w:val="0"/>
+          <w:numId w:val="13"/>
+        </w:numPr>
+      </w:pPr>
+      <w:r>
+        <w:t>Basics</w:t>
       </w:r>
     </w:p>
     <w:p>
@@ -2042,7 +2289,7 @@
         </w:numPr>
       </w:pPr>
       <w:r>
-        <w:t>Important Commands</w:t>
+        <w:t>Command Types</w:t>
       </w:r>
     </w:p>
     <w:p>
@@ -2053,8 +2300,65 @@
           <w:numId w:val="13"/>
         </w:numPr>
       </w:pPr>
-      <w:r>
-        <w:t>Get-Help</w:t>
+    </w:p>
+    <w:p>
+      <w:pPr>
+        <w:pStyle w:val="Listenabsatz"/>
+        <w:numPr>
+          <w:ilvl w:val="1"/>
+          <w:numId w:val="13"/>
+        </w:numPr>
+      </w:pPr>
+      <w:r>
+        <w:t>Objects</w:t>
+      </w:r>
+    </w:p>
+    <w:p>
+      <w:pPr>
+        <w:pStyle w:val="Listenabsatz"/>
+        <w:numPr>
+          <w:ilvl w:val="1"/>
+          <w:numId w:val="13"/>
+        </w:numPr>
+      </w:pPr>
+      <w:r>
+        <w:t>Pipelining</w:t>
+      </w:r>
+    </w:p>
+    <w:p>
+      <w:pPr>
+        <w:pStyle w:val="Listenabsatz"/>
+        <w:numPr>
+          <w:ilvl w:val="1"/>
+          <w:numId w:val="13"/>
+        </w:numPr>
+      </w:pPr>
+      <w:r>
+        <w:t>Aliases</w:t>
+      </w:r>
+    </w:p>
+    <w:p>
+      <w:pPr>
+        <w:pStyle w:val="Listenabsatz"/>
+        <w:numPr>
+          <w:ilvl w:val="1"/>
+          <w:numId w:val="13"/>
+        </w:numPr>
+      </w:pPr>
+      <w:r>
+        <w:t>PowerShell Drives</w:t>
+      </w:r>
+    </w:p>
+    <w:p>
+      <w:pPr>
+        <w:pStyle w:val="Listenabsatz"/>
+        <w:numPr>
+          <w:ilvl w:val="1"/>
+          <w:numId w:val="13"/>
+        </w:numPr>
+      </w:pPr>
+      <w:r>
+        <w:t>Important Commands</w:t>
       </w:r>
     </w:p>
     <w:p>
@@ -2066,7 +2370,7 @@
         </w:numPr>
       </w:pPr>
       <w:r>
-        <w:t>Get-Member</w:t>
+        <w:t>Get-Help</w:t>
       </w:r>
     </w:p>
     <w:p>
@@ -2078,7 +2382,7 @@
         </w:numPr>
       </w:pPr>
       <w:r>
-        <w:t>Format-List</w:t>
+        <w:t>Get-Member</w:t>
       </w:r>
     </w:p>
     <w:p>
@@ -2090,7 +2394,7 @@
         </w:numPr>
       </w:pPr>
       <w:r>
-        <w:t>Format-Table</w:t>
+        <w:t>Get-item</w:t>
       </w:r>
     </w:p>
     <w:p>
@@ -2102,8 +2406,13 @@
         </w:numPr>
       </w:pPr>
       <w:r>
-        <w:t>Write-Host</w:t>
-      </w:r>
+        <w:t>Get-</w:t>
+      </w:r>
+      <w:proofErr w:type="spellStart"/>
+      <w:r>
+        <w:t>ChildItem</w:t>
+      </w:r>
+      <w:proofErr w:type="spellEnd"/>
     </w:p>
     <w:p>
       <w:pPr>
@@ -2114,7 +2423,7 @@
         </w:numPr>
       </w:pPr>
       <w:r>
-        <w:t>Sort</w:t>
+        <w:t>New-Item</w:t>
       </w:r>
     </w:p>
     <w:p>
@@ -2126,7 +2435,7 @@
         </w:numPr>
       </w:pPr>
       <w:r>
-        <w:t>Select-Object</w:t>
+        <w:t>Remove-item</w:t>
       </w:r>
     </w:p>
     <w:p>
@@ -2138,7 +2447,7 @@
         </w:numPr>
       </w:pPr>
       <w:r>
-        <w:t>Where-Object</w:t>
+        <w:t>Copy-Item</w:t>
       </w:r>
     </w:p>
     <w:p>
@@ -2150,18 +2459,95 @@
         </w:numPr>
       </w:pPr>
       <w:r>
-        <w:t>ForEach-Object</w:t>
-      </w:r>
-    </w:p>
-    <w:p>
-      <w:pPr>
-        <w:pStyle w:val="Listenabsatz"/>
-        <w:numPr>
-          <w:ilvl w:val="0"/>
+        <w:t>Format-List</w:t>
+      </w:r>
+    </w:p>
+    <w:p>
+      <w:pPr>
+        <w:pStyle w:val="Listenabsatz"/>
+        <w:numPr>
+          <w:ilvl w:val="2"/>
           <w:numId w:val="13"/>
         </w:numPr>
       </w:pPr>
       <w:r>
+        <w:t>Format-Table</w:t>
+      </w:r>
+    </w:p>
+    <w:p>
+      <w:pPr>
+        <w:pStyle w:val="Listenabsatz"/>
+        <w:numPr>
+          <w:ilvl w:val="2"/>
+          <w:numId w:val="13"/>
+        </w:numPr>
+      </w:pPr>
+      <w:r>
+        <w:t>Write-Host</w:t>
+      </w:r>
+    </w:p>
+    <w:p>
+      <w:pPr>
+        <w:pStyle w:val="Listenabsatz"/>
+        <w:numPr>
+          <w:ilvl w:val="2"/>
+          <w:numId w:val="13"/>
+        </w:numPr>
+      </w:pPr>
+      <w:r>
+        <w:t>Sort</w:t>
+      </w:r>
+    </w:p>
+    <w:p>
+      <w:pPr>
+        <w:pStyle w:val="Listenabsatz"/>
+        <w:numPr>
+          <w:ilvl w:val="2"/>
+          <w:numId w:val="13"/>
+        </w:numPr>
+      </w:pPr>
+      <w:r>
+        <w:t>Select-Object</w:t>
+      </w:r>
+    </w:p>
+    <w:p>
+      <w:pPr>
+        <w:pStyle w:val="Listenabsatz"/>
+        <w:numPr>
+          <w:ilvl w:val="2"/>
+          <w:numId w:val="13"/>
+        </w:numPr>
+      </w:pPr>
+      <w:r>
+        <w:t>Where-Object</w:t>
+      </w:r>
+    </w:p>
+    <w:p>
+      <w:pPr>
+        <w:pStyle w:val="Listenabsatz"/>
+        <w:numPr>
+          <w:ilvl w:val="2"/>
+          <w:numId w:val="13"/>
+        </w:numPr>
+      </w:pPr>
+      <w:proofErr w:type="spellStart"/>
+      <w:r>
+        <w:t>ForEach</w:t>
+      </w:r>
+      <w:proofErr w:type="spellEnd"/>
+      <w:r>
+        <w:t>-Object</w:t>
+      </w:r>
+    </w:p>
+    <w:p>
+      <w:pPr>
+        <w:pStyle w:val="Listenabsatz"/>
+        <w:numPr>
+          <w:ilvl w:val="0"/>
+          <w:numId w:val="13"/>
+        </w:numPr>
+      </w:pPr>
+      <w:r>
         <w:t>Wildcards</w:t>
       </w:r>
     </w:p>
@@ -2173,9 +2559,12 @@
           <w:numId w:val="13"/>
         </w:numPr>
       </w:pPr>
-      <w:r>
+      <w:proofErr w:type="spellStart"/>
+      <w:r>
+        <w:lastRenderedPageBreak/>
         <w:t>Regex</w:t>
       </w:r>
+      <w:proofErr w:type="spellEnd"/>
     </w:p>
     <w:p>
       <w:pPr>
@@ -2265,11 +2654,35 @@
       <w:pPr>
         <w:pStyle w:val="Listenabsatz"/>
         <w:numPr>
-          <w:ilvl w:val="0"/>
+          <w:ilvl w:val="1"/>
           <w:numId w:val="13"/>
         </w:numPr>
       </w:pPr>
       <w:r>
+        <w:t>Switches</w:t>
+      </w:r>
+    </w:p>
+    <w:p>
+      <w:pPr>
+        <w:pStyle w:val="Listenabsatz"/>
+        <w:numPr>
+          <w:ilvl w:val="1"/>
+          <w:numId w:val="13"/>
+        </w:numPr>
+      </w:pPr>
+      <w:r>
+        <w:t>Streaming</w:t>
+      </w:r>
+    </w:p>
+    <w:p>
+      <w:pPr>
+        <w:pStyle w:val="Listenabsatz"/>
+        <w:numPr>
+          <w:ilvl w:val="0"/>
+          <w:numId w:val="13"/>
+        </w:numPr>
+      </w:pPr>
+      <w:r>
         <w:t>Scripts</w:t>
       </w:r>
     </w:p>
@@ -2296,9 +2709,23 @@
           <w:numId w:val="13"/>
         </w:numPr>
       </w:pPr>
+      <w:proofErr w:type="spellStart"/>
       <w:r>
         <w:t>Cmdlets</w:t>
       </w:r>
+      <w:proofErr w:type="spellEnd"/>
+    </w:p>
+    <w:p>
+      <w:pPr>
+        <w:pStyle w:val="Listenabsatz"/>
+        <w:numPr>
+          <w:ilvl w:val="0"/>
+          <w:numId w:val="13"/>
+        </w:numPr>
+      </w:pPr>
+      <w:r>
+        <w:t>Naming Conventions for scripts and modules (ps1, …)</w:t>
+      </w:r>
     </w:p>
     <w:p>
       <w:pPr>
@@ -2318,13 +2745,15 @@
       <w:r>
         <w:t>Working with files</w:t>
       </w:r>
+      <w:r>
+        <w:t xml:space="preserve"> and folders</w:t>
+      </w:r>
     </w:p>
     <w:p>
       <w:pPr>
         <w:pStyle w:val="berschrift3"/>
       </w:pPr>
       <w:r>
-        <w:lastRenderedPageBreak/>
         <w:t>Using the Web</w:t>
       </w:r>
       <w:r>
@@ -2342,11 +2771,52 @@
     </w:p>
     <w:p>
       <w:pPr>
+        <w:pStyle w:val="Listenabsatz"/>
+        <w:numPr>
+          <w:ilvl w:val="0"/>
+          <w:numId w:val="19"/>
+        </w:numPr>
+      </w:pPr>
+      <w:r>
+        <w:t>Recycling an App Pool</w:t>
+      </w:r>
+    </w:p>
+    <w:p>
+      <w:pPr>
+        <w:pStyle w:val="Listenabsatz"/>
+        <w:numPr>
+          <w:ilvl w:val="0"/>
+          <w:numId w:val="19"/>
+        </w:numPr>
+      </w:pPr>
+      <w:r>
+        <w:t>Stopping a website</w:t>
+      </w:r>
+    </w:p>
+    <w:p>
+      <w:pPr>
+        <w:pStyle w:val="Listenabsatz"/>
+        <w:numPr>
+          <w:ilvl w:val="0"/>
+          <w:numId w:val="19"/>
+        </w:numPr>
+      </w:pPr>
+      <w:r>
+        <w:t>Enabling Maintenance</w:t>
+      </w:r>
+    </w:p>
+    <w:p>
+      <w:pPr>
         <w:pStyle w:val="berschrift3"/>
       </w:pPr>
       <w:r>
-        <w:t>Writing a custom Cmdlet</w:t>
-      </w:r>
+        <w:t xml:space="preserve">Writing a custom </w:t>
+      </w:r>
+      <w:proofErr w:type="spellStart"/>
+      <w:r>
+        <w:t>Cmdlet</w:t>
+      </w:r>
+      <w:proofErr w:type="spellEnd"/>
     </w:p>
     <w:p>
       <w:pPr>
@@ -2369,6 +2839,35 @@
     </w:p>
     <w:p>
       <w:pPr>
+        <w:pStyle w:val="Listenabsatz"/>
+        <w:numPr>
+          <w:ilvl w:val="0"/>
+          <w:numId w:val="18"/>
+        </w:numPr>
+      </w:pPr>
+      <w:proofErr w:type="spellStart"/>
+      <w:r>
+        <w:t>CacheWarmup</w:t>
+      </w:r>
+      <w:proofErr w:type="spellEnd"/>
+      <w:r>
+        <w:t xml:space="preserve"> Tool</w:t>
+      </w:r>
+    </w:p>
+    <w:p>
+      <w:pPr>
+        <w:pStyle w:val="Listenabsatz"/>
+        <w:numPr>
+          <w:ilvl w:val="0"/>
+          <w:numId w:val="18"/>
+        </w:numPr>
+      </w:pPr>
+      <w:r>
+        <w:t>Commerce Server Connection String Switcher</w:t>
+      </w:r>
+    </w:p>
+    <w:p>
+      <w:pPr>
         <w:pStyle w:val="berschrift3"/>
       </w:pPr>
       <w:r>
@@ -2386,7 +2885,15 @@
         <w:t>are</w:t>
       </w:r>
       <w:r>
-        <w:t xml:space="preserve"> a PowerShell module that adds a lot of useful cmdlets to </w:t>
+        <w:t xml:space="preserve"> a PowerShell module that adds a lot of useful </w:t>
+      </w:r>
+      <w:proofErr w:type="spellStart"/>
+      <w:r>
+        <w:t>cmdlets</w:t>
+      </w:r>
+      <w:proofErr w:type="spellEnd"/>
+      <w:r>
+        <w:t xml:space="preserve"> to </w:t>
       </w:r>
       <w:r>
         <w:t>PowerShell:</w:t>
@@ -2458,8 +2965,16 @@
         <w:rPr>
           <w:b/>
         </w:rPr>
-        <w:t>Enable-OpenPowerShellHere</w:t>
-      </w:r>
+        <w:t>Enable-</w:t>
+      </w:r>
+      <w:proofErr w:type="spellStart"/>
+      <w:r>
+        <w:rPr>
+          <w:b/>
+        </w:rPr>
+        <w:t>OpenPowerShellHere</w:t>
+      </w:r>
+      <w:proofErr w:type="spellEnd"/>
       <w:r>
         <w:t>: Creates the registry entries required to create Windows Explorer context menu "Open PowerShell Here" for both Directories and Drives</w:t>
       </w:r>
@@ -2599,8 +3114,21 @@
       <w:pPr>
         <w:pStyle w:val="Code-Block"/>
       </w:pPr>
-      <w:r>
-        <w:t>if ((Test-Path $Profile) -eq $false)</w:t>
+      <w:proofErr w:type="gramStart"/>
+      <w:r>
+        <w:t>if</w:t>
+      </w:r>
+      <w:proofErr w:type="gramEnd"/>
+      <w:r>
+        <w:t xml:space="preserve"> ((Test-Path $Profile) -</w:t>
+      </w:r>
+      <w:proofErr w:type="spellStart"/>
+      <w:r>
+        <w:t>eq</w:t>
+      </w:r>
+      <w:proofErr w:type="spellEnd"/>
+      <w:r>
+        <w:t xml:space="preserve"> $false)</w:t>
       </w:r>
     </w:p>
     <w:p>
@@ -2636,8 +3164,13 @@
       <w:pPr>
         <w:pStyle w:val="Code-Block"/>
       </w:pPr>
-      <w:r>
-        <w:t>explorer (Split-Path $profile -parent)</w:t>
+      <w:proofErr w:type="gramStart"/>
+      <w:r>
+        <w:t>explorer</w:t>
+      </w:r>
+      <w:proofErr w:type="gramEnd"/>
+      <w:r>
+        <w:t xml:space="preserve"> (Split-Path $profile -parent)</w:t>
       </w:r>
     </w:p>
     <w:p>
@@ -2702,13 +3235,37 @@
         <w:pStyle w:val="Code-Block"/>
       </w:pPr>
       <w:r>
-        <w:t xml:space="preserve">Import-Module Pscx -arg "$(Split-Path </w:t>
+        <w:t xml:space="preserve">Import-Module </w:t>
+      </w:r>
+      <w:proofErr w:type="spellStart"/>
+      <w:r>
+        <w:t>Pscx</w:t>
+      </w:r>
+      <w:proofErr w:type="spellEnd"/>
+      <w:r>
+        <w:t xml:space="preserve"> -</w:t>
+      </w:r>
+      <w:proofErr w:type="spellStart"/>
+      <w:r>
+        <w:t>arg</w:t>
+      </w:r>
+      <w:proofErr w:type="spellEnd"/>
+      <w:r>
+        <w:t xml:space="preserve"> "$(Split-Path </w:t>
       </w:r>
       <w:r>
         <w:t>$profile</w:t>
       </w:r>
       <w:r>
-        <w:t xml:space="preserve"> -parent)\Modules\Pscx\Pscx.UserPreferences.ps1"</w:t>
+        <w:t xml:space="preserve"> -parent)\Modules\</w:t>
+      </w:r>
+      <w:proofErr w:type="spellStart"/>
+      <w:r>
+        <w:t>Pscx</w:t>
+      </w:r>
+      <w:proofErr w:type="spellEnd"/>
+      <w:r>
+        <w:t>\Pscx.UserPreferences.ps1"</w:t>
       </w:r>
     </w:p>
     <w:p>
@@ -2846,15 +3403,38 @@
         <w:pStyle w:val="Code-Block"/>
       </w:pPr>
       <w:r>
-        <w:t>[xml] $xml = Get-Content sample.xml</w:t>
+        <w:t>[</w:t>
+      </w:r>
+      <w:proofErr w:type="gramStart"/>
+      <w:r>
+        <w:t>xml</w:t>
+      </w:r>
+      <w:proofErr w:type="gramEnd"/>
+      <w:r>
+        <w:t>] $xml = Get-Content sample.xml</w:t>
       </w:r>
     </w:p>
     <w:p>
       <w:pPr>
         <w:pStyle w:val="Code-Block"/>
       </w:pPr>
-      <w:r>
-        <w:t>foreach ($setting in $xml.Settings.Entry)</w:t>
+      <w:proofErr w:type="spellStart"/>
+      <w:proofErr w:type="gramStart"/>
+      <w:r>
+        <w:t>foreach</w:t>
+      </w:r>
+      <w:proofErr w:type="spellEnd"/>
+      <w:proofErr w:type="gramEnd"/>
+      <w:r>
+        <w:t xml:space="preserve"> ($setting in $</w:t>
+      </w:r>
+      <w:proofErr w:type="spellStart"/>
+      <w:r>
+        <w:t>xml.Settings.Entry</w:t>
+      </w:r>
+      <w:proofErr w:type="spellEnd"/>
+      <w:r>
+        <w:t>)</w:t>
       </w:r>
     </w:p>
     <w:p>
@@ -2862,6 +3442,7 @@
         <w:pStyle w:val="Code-Block"/>
       </w:pPr>
       <w:r>
+        <w:lastRenderedPageBreak/>
         <w:t>{</w:t>
       </w:r>
     </w:p>
@@ -2871,7 +3452,23 @@
       </w:pPr>
       <w:r>
         <w:tab/>
-        <w:t>Write-Host "$($setting.psbase.InnerText) (Id: $($setting.Id))"</w:t>
+        <w:t>Write-Host "$($</w:t>
+      </w:r>
+      <w:proofErr w:type="spellStart"/>
+      <w:r>
+        <w:t>setting.psbase.InnerText</w:t>
+      </w:r>
+      <w:proofErr w:type="spellEnd"/>
+      <w:r>
+        <w:t>) (Id: $($</w:t>
+      </w:r>
+      <w:proofErr w:type="spellStart"/>
+      <w:r>
+        <w:t>setting.Id</w:t>
+      </w:r>
+      <w:proofErr w:type="spellEnd"/>
+      <w:r>
+        <w:t>))"</w:t>
       </w:r>
     </w:p>
     <w:p>
@@ -2945,7 +3542,15 @@
         <w:pStyle w:val="Code-Block"/>
       </w:pPr>
       <w:r>
-        <w:t>[xml] $xml = Get-Content sample.xml</w:t>
+        <w:t>[</w:t>
+      </w:r>
+      <w:proofErr w:type="gramStart"/>
+      <w:r>
+        <w:t>xml</w:t>
+      </w:r>
+      <w:proofErr w:type="gramEnd"/>
+      <w:r>
+        <w:t>] $xml = Get-Content sample.xml</w:t>
       </w:r>
     </w:p>
     <w:p>
@@ -2961,7 +3566,28 @@
         <w:pStyle w:val="Code-Block"/>
       </w:pPr>
       <w:r>
-        <w:t>$newEntry = $xml.CreateElement("Entry")</w:t>
+        <w:t>$</w:t>
+      </w:r>
+      <w:proofErr w:type="spellStart"/>
+      <w:r>
+        <w:t>newEntry</w:t>
+      </w:r>
+      <w:proofErr w:type="spellEnd"/>
+      <w:r>
+        <w:t xml:space="preserve"> = $</w:t>
+      </w:r>
+      <w:proofErr w:type="spellStart"/>
+      <w:proofErr w:type="gramStart"/>
+      <w:r>
+        <w:t>xml.CreateElement</w:t>
+      </w:r>
+      <w:proofErr w:type="spellEnd"/>
+      <w:r>
+        <w:t>(</w:t>
+      </w:r>
+      <w:proofErr w:type="gramEnd"/>
+      <w:r>
+        <w:t>"Entry")</w:t>
       </w:r>
     </w:p>
     <w:p>
@@ -2969,7 +3595,15 @@
         <w:pStyle w:val="Code-Block"/>
       </w:pPr>
       <w:r>
-        <w:t>$newEntry.psbase.InnerText = "Value 4"</w:t>
+        <w:t>$</w:t>
+      </w:r>
+      <w:proofErr w:type="spellStart"/>
+      <w:r>
+        <w:t>newEntry.psbase.InnerText</w:t>
+      </w:r>
+      <w:proofErr w:type="spellEnd"/>
+      <w:r>
+        <w:t xml:space="preserve"> = "Value 4"</w:t>
       </w:r>
     </w:p>
     <w:p>
@@ -2985,7 +3619,28 @@
         <w:pStyle w:val="Code-Block"/>
       </w:pPr>
       <w:r>
-        <w:t>$idAttribute = $xml.CreateAttribute("id")</w:t>
+        <w:t>$</w:t>
+      </w:r>
+      <w:proofErr w:type="spellStart"/>
+      <w:r>
+        <w:t>idAttribute</w:t>
+      </w:r>
+      <w:proofErr w:type="spellEnd"/>
+      <w:r>
+        <w:t xml:space="preserve"> = $</w:t>
+      </w:r>
+      <w:proofErr w:type="spellStart"/>
+      <w:proofErr w:type="gramStart"/>
+      <w:r>
+        <w:t>xml.CreateAttribute</w:t>
+      </w:r>
+      <w:proofErr w:type="spellEnd"/>
+      <w:r>
+        <w:t>(</w:t>
+      </w:r>
+      <w:proofErr w:type="gramEnd"/>
+      <w:r>
+        <w:t>"id")</w:t>
       </w:r>
     </w:p>
     <w:p>
@@ -2993,7 +3648,15 @@
         <w:pStyle w:val="Code-Block"/>
       </w:pPr>
       <w:r>
-        <w:t>$idAttribute.psbase.Value = "4"</w:t>
+        <w:t>$</w:t>
+      </w:r>
+      <w:proofErr w:type="spellStart"/>
+      <w:r>
+        <w:t>idAttribute.psbase.Value</w:t>
+      </w:r>
+      <w:proofErr w:type="spellEnd"/>
+      <w:r>
+        <w:t xml:space="preserve"> = "4"</w:t>
       </w:r>
     </w:p>
     <w:p>
@@ -3009,10 +3672,31 @@
         <w:pStyle w:val="Code-Block"/>
       </w:pPr>
       <w:r>
-        <w:t>$newEntry.</w:t>
-      </w:r>
-      <w:r>
-        <w:t>SetAttributeNode($idAttribute)</w:t>
+        <w:t>$</w:t>
+      </w:r>
+      <w:proofErr w:type="spellStart"/>
+      <w:proofErr w:type="gramStart"/>
+      <w:r>
+        <w:t>newEntry.</w:t>
+      </w:r>
+      <w:r>
+        <w:t>SetAttributeNode</w:t>
+      </w:r>
+      <w:proofErr w:type="spellEnd"/>
+      <w:r>
+        <w:t>(</w:t>
+      </w:r>
+      <w:proofErr w:type="gramEnd"/>
+      <w:r>
+        <w:t>$</w:t>
+      </w:r>
+      <w:proofErr w:type="spellStart"/>
+      <w:r>
+        <w:t>idAttribute</w:t>
+      </w:r>
+      <w:proofErr w:type="spellEnd"/>
+      <w:r>
+        <w:t>)</w:t>
       </w:r>
     </w:p>
     <w:p>
@@ -3028,11 +3712,31 @@
         <w:pStyle w:val="Code-Block"/>
       </w:pPr>
       <w:r>
-        <w:lastRenderedPageBreak/>
-        <w:t>$xml.Settings.A</w:t>
-      </w:r>
-      <w:r>
-        <w:t>ppendChild($newEntry)</w:t>
+        <w:t>$</w:t>
+      </w:r>
+      <w:proofErr w:type="spellStart"/>
+      <w:proofErr w:type="gramStart"/>
+      <w:r>
+        <w:t>xml.Settings.A</w:t>
+      </w:r>
+      <w:r>
+        <w:t>ppendChild</w:t>
+      </w:r>
+      <w:proofErr w:type="spellEnd"/>
+      <w:r>
+        <w:t>(</w:t>
+      </w:r>
+      <w:proofErr w:type="gramEnd"/>
+      <w:r>
+        <w:t>$</w:t>
+      </w:r>
+      <w:proofErr w:type="spellStart"/>
+      <w:r>
+        <w:t>newEntry</w:t>
+      </w:r>
+      <w:proofErr w:type="spellEnd"/>
+      <w:r>
+        <w:t>)</w:t>
       </w:r>
     </w:p>
     <w:p>
@@ -3049,7 +3753,20 @@
         <w:t>Use absolute paths for</w:t>
       </w:r>
       <w:r>
-        <w:t xml:space="preserve"> XML.Save())</w:t>
+        <w:t xml:space="preserve"> </w:t>
+      </w:r>
+      <w:proofErr w:type="spellStart"/>
+      <w:proofErr w:type="gramStart"/>
+      <w:r>
+        <w:t>XML.Save</w:t>
+      </w:r>
+      <w:proofErr w:type="spellEnd"/>
+      <w:r>
+        <w:t>(</w:t>
+      </w:r>
+      <w:proofErr w:type="gramEnd"/>
+      <w:r>
+        <w:t>))</w:t>
       </w:r>
     </w:p>
     <w:p>
@@ -3057,7 +3774,15 @@
         <w:pStyle w:val="Code-Block"/>
       </w:pPr>
       <w:r>
-        <w:t>$targetFile = Join-Path "$(Get-Location)" "sample-extended.xml"</w:t>
+        <w:t>$</w:t>
+      </w:r>
+      <w:proofErr w:type="spellStart"/>
+      <w:r>
+        <w:t>targetFile</w:t>
+      </w:r>
+      <w:proofErr w:type="spellEnd"/>
+      <w:r>
+        <w:t xml:space="preserve"> = Join-Path "$(Get-Location)" "sample-extended.xml"</w:t>
       </w:r>
     </w:p>
     <w:p>
@@ -3065,7 +3790,28 @@
         <w:pStyle w:val="Code-Block"/>
       </w:pPr>
       <w:r>
-        <w:t>$xml.save($targetFile)</w:t>
+        <w:t>$</w:t>
+      </w:r>
+      <w:proofErr w:type="spellStart"/>
+      <w:proofErr w:type="gramStart"/>
+      <w:r>
+        <w:t>xml.save</w:t>
+      </w:r>
+      <w:proofErr w:type="spellEnd"/>
+      <w:r>
+        <w:t>(</w:t>
+      </w:r>
+      <w:proofErr w:type="gramEnd"/>
+      <w:r>
+        <w:t>$</w:t>
+      </w:r>
+      <w:proofErr w:type="spellStart"/>
+      <w:r>
+        <w:t>targetFile</w:t>
+      </w:r>
+      <w:proofErr w:type="spellEnd"/>
+      <w:r>
+        <w:t>)</w:t>
       </w:r>
     </w:p>
     <w:p>
@@ -3126,8 +3872,13 @@
         <w:t>Automati</w:t>
       </w:r>
       <w:r>
-        <w:t>ng Visual Studio with PowerConsole</w:t>
-      </w:r>
+        <w:t xml:space="preserve">ng Visual Studio with </w:t>
+      </w:r>
+      <w:proofErr w:type="spellStart"/>
+      <w:r>
+        <w:t>PowerConsole</w:t>
+      </w:r>
+      <w:proofErr w:type="spellEnd"/>
     </w:p>
     <w:p>
       <w:pPr>
@@ -3250,7 +4001,15 @@
         <w:pStyle w:val="Command-Line"/>
       </w:pPr>
       <w:r>
-        <w:t>&gt; notepad $profile</w:t>
+        <w:t xml:space="preserve">&gt; </w:t>
+      </w:r>
+      <w:proofErr w:type="gramStart"/>
+      <w:r>
+        <w:t>notepad</w:t>
+      </w:r>
+      <w:proofErr w:type="gramEnd"/>
+      <w:r>
+        <w:t xml:space="preserve"> $profile</w:t>
       </w:r>
     </w:p>
     <w:p>
@@ -3266,6 +4025,7 @@
         <w:pStyle w:val="Screenshot"/>
       </w:pPr>
       <w:r>
+        <w:lastRenderedPageBreak/>
         <w:drawing>
           <wp:inline distT="0" distB="0" distL="0" distR="0">
             <wp:extent cx="8857143" cy="2780953"/>
@@ -3308,7 +4068,15 @@
         <w:pStyle w:val="Command-LineHeadline"/>
       </w:pPr>
       <w:r>
-        <w:t>In order to create the profile script and open it with notepad type this command:</w:t>
+        <w:t xml:space="preserve">In order to create the profile script and open it with notepad </w:t>
+      </w:r>
+      <w:proofErr w:type="gramStart"/>
+      <w:r>
+        <w:t>type</w:t>
+      </w:r>
+      <w:proofErr w:type="gramEnd"/>
+      <w:r>
+        <w:t xml:space="preserve"> this command:</w:t>
       </w:r>
     </w:p>
     <w:p>
@@ -3318,8 +4086,13 @@
       <w:r>
         <w:t xml:space="preserve">&gt; </w:t>
       </w:r>
-      <w:r>
-        <w:t>notepad (New-Item $PROFILE -Type file -force)</w:t>
+      <w:proofErr w:type="gramStart"/>
+      <w:r>
+        <w:t>notepad</w:t>
+      </w:r>
+      <w:proofErr w:type="gramEnd"/>
+      <w:r>
+        <w:t xml:space="preserve"> (New-Item $PROFILE -Type file -force)</w:t>
       </w:r>
     </w:p>
     <w:p>
@@ -3327,7 +4100,6 @@
         <w:pStyle w:val="Screenshot"/>
       </w:pPr>
       <w:r>
-        <w:lastRenderedPageBreak/>
         <w:drawing>
           <wp:inline distT="0" distB="0" distL="0" distR="0">
             <wp:extent cx="8200001" cy="2428572"/>
@@ -3385,8 +4157,13 @@
       <w:r>
         <w:t xml:space="preserve">&gt; </w:t>
       </w:r>
-      <w:r>
-        <w:t>explorer (Get-Item $PROFILE).Directory</w:t>
+      <w:proofErr w:type="gramStart"/>
+      <w:r>
+        <w:t>explorer</w:t>
+      </w:r>
+      <w:proofErr w:type="gramEnd"/>
+      <w:r>
+        <w:t xml:space="preserve"> (Get-Item $PROFILE).Directory</w:t>
       </w:r>
     </w:p>
     <w:p>
@@ -3440,14 +4217,24 @@
       <w:pPr>
         <w:pStyle w:val="Command-Line"/>
       </w:pPr>
+      <w:proofErr w:type="gramStart"/>
       <w:r>
         <w:t>new-alias</w:t>
       </w:r>
+      <w:proofErr w:type="gramEnd"/>
       <w:r>
         <w:t xml:space="preserve"> </w:t>
       </w:r>
       <w:r>
-        <w:t>Out-Clipboard $env:SystemRoot\system32\clip.exe</w:t>
+        <w:t>Out-Clipboard $</w:t>
+      </w:r>
+      <w:proofErr w:type="spellStart"/>
+      <w:r>
+        <w:t>env:SystemRoot</w:t>
+      </w:r>
+      <w:proofErr w:type="spellEnd"/>
+      <w:r>
+        <w:t>\system32\clip.exe</w:t>
       </w:r>
     </w:p>
     <w:p>
@@ -3459,8 +4246,21 @@
       <w:pPr>
         <w:pStyle w:val="Command-Line"/>
       </w:pPr>
-      <w:r>
-        <w:t>function Get-ClipboardText()</w:t>
+      <w:proofErr w:type="gramStart"/>
+      <w:r>
+        <w:t>function</w:t>
+      </w:r>
+      <w:proofErr w:type="gramEnd"/>
+      <w:r>
+        <w:t xml:space="preserve"> Get-</w:t>
+      </w:r>
+      <w:proofErr w:type="spellStart"/>
+      <w:r>
+        <w:t>ClipboardText</w:t>
+      </w:r>
+      <w:proofErr w:type="spellEnd"/>
+      <w:r>
+        <w:t>()</w:t>
       </w:r>
     </w:p>
     <w:p>
@@ -3477,8 +4277,21 @@
       </w:pPr>
       <w:r>
         <w:tab/>
-        <w:t>Add-Type -AssemblyName System.Windows.Forms</w:t>
-      </w:r>
+        <w:t>Add-Type -</w:t>
+      </w:r>
+      <w:proofErr w:type="spellStart"/>
+      <w:r>
+        <w:t>AssemblyName</w:t>
+      </w:r>
+      <w:proofErr w:type="spellEnd"/>
+      <w:r>
+        <w:t xml:space="preserve"> </w:t>
+      </w:r>
+      <w:proofErr w:type="spellStart"/>
+      <w:r>
+        <w:t>System.Windows.Forms</w:t>
+      </w:r>
+      <w:proofErr w:type="spellEnd"/>
     </w:p>
     <w:p>
       <w:pPr>
@@ -3486,8 +4299,21 @@
       </w:pPr>
       <w:r>
         <w:tab/>
-        <w:t>$tb = New-Object System.Windows.Forms.TextBox</w:t>
-      </w:r>
+        <w:t>$</w:t>
+      </w:r>
+      <w:proofErr w:type="spellStart"/>
+      <w:r>
+        <w:t>tb</w:t>
+      </w:r>
+      <w:proofErr w:type="spellEnd"/>
+      <w:r>
+        <w:t xml:space="preserve"> = New-Object </w:t>
+      </w:r>
+      <w:proofErr w:type="spellStart"/>
+      <w:r>
+        <w:t>System.Windows.Forms.TextBox</w:t>
+      </w:r>
+      <w:proofErr w:type="spellEnd"/>
     </w:p>
     <w:p>
       <w:pPr>
@@ -3495,7 +4321,15 @@
       </w:pPr>
       <w:r>
         <w:tab/>
-        <w:t>$tb.Multiline = $true</w:t>
+        <w:t>$</w:t>
+      </w:r>
+      <w:proofErr w:type="spellStart"/>
+      <w:r>
+        <w:t>tb.Multiline</w:t>
+      </w:r>
+      <w:proofErr w:type="spellEnd"/>
+      <w:r>
+        <w:t xml:space="preserve"> = $true</w:t>
       </w:r>
     </w:p>
     <w:p>
@@ -3504,8 +4338,18 @@
       </w:pPr>
       <w:r>
         <w:tab/>
-        <w:t>$tb.Paste()</w:t>
-      </w:r>
+        <w:t>$</w:t>
+      </w:r>
+      <w:proofErr w:type="spellStart"/>
+      <w:proofErr w:type="gramStart"/>
+      <w:r>
+        <w:t>tb.Paste</w:t>
+      </w:r>
+      <w:proofErr w:type="spellEnd"/>
+      <w:r>
+        <w:t>()</w:t>
+      </w:r>
+      <w:proofErr w:type="gramEnd"/>
     </w:p>
     <w:p>
       <w:pPr>
@@ -3513,8 +4357,13 @@
       </w:pPr>
       <w:r>
         <w:tab/>
-        <w:t>$tb.Text</w:t>
-      </w:r>
+        <w:t>$</w:t>
+      </w:r>
+      <w:proofErr w:type="spellStart"/>
+      <w:r>
+        <w:t>tb.Text</w:t>
+      </w:r>
+      <w:proofErr w:type="spellEnd"/>
     </w:p>
     <w:p>
       <w:pPr>
@@ -3563,6 +4412,7 @@
         <w:pStyle w:val="Screenshot"/>
       </w:pPr>
       <w:r>
+        <w:lastRenderedPageBreak/>
         <w:drawing>
           <wp:inline distT="0" distB="0" distL="0" distR="0">
             <wp:extent cx="9409524" cy="1780953"/>
@@ -3602,7 +4452,15 @@
     </w:p>
     <w:p>
       <w:r>
-        <w:t>And now you can take your new functions “Get-ClipboardText” and “Out-Clipboard” out for a spin:</w:t>
+        <w:t>And now you can take your new functions “Get-</w:t>
+      </w:r>
+      <w:proofErr w:type="spellStart"/>
+      <w:r>
+        <w:t>ClipboardText</w:t>
+      </w:r>
+      <w:proofErr w:type="spellEnd"/>
+      <w:r>
+        <w:t>” and “Out-Clipboard” out for a spin:</w:t>
       </w:r>
     </w:p>
     <w:p>
@@ -3626,8 +4484,13 @@
       <w:r>
         <w:t xml:space="preserve">&gt; </w:t>
       </w:r>
-      <w:r>
-        <w:t>dir | Out-Clipboard</w:t>
+      <w:proofErr w:type="gramStart"/>
+      <w:r>
+        <w:t>dir</w:t>
+      </w:r>
+      <w:proofErr w:type="gramEnd"/>
+      <w:r>
+        <w:t xml:space="preserve"> | Out-Clipboard</w:t>
       </w:r>
     </w:p>
     <w:p>
@@ -3713,7 +4576,15 @@
         </w:numPr>
       </w:pPr>
       <w:r>
-        <w:t xml:space="preserve">Using the New-Alias Cmdlet </w:t>
+        <w:t xml:space="preserve">Using the New-Alias </w:t>
+      </w:r>
+      <w:proofErr w:type="spellStart"/>
+      <w:r>
+        <w:t>Cmdlet</w:t>
+      </w:r>
+      <w:proofErr w:type="spellEnd"/>
+      <w:r>
+        <w:t xml:space="preserve"> </w:t>
       </w:r>
       <w:r>
         <w:sym w:font="Symbol" w:char="F02D"/>
@@ -3739,7 +4610,15 @@
         </w:numPr>
       </w:pPr>
       <w:r>
-        <w:t xml:space="preserve">Using the Add-Type Cmdlet </w:t>
+        <w:t xml:space="preserve">Using the Add-Type </w:t>
+      </w:r>
+      <w:proofErr w:type="spellStart"/>
+      <w:r>
+        <w:t>Cmdlet</w:t>
+      </w:r>
+      <w:proofErr w:type="spellEnd"/>
+      <w:r>
+        <w:t xml:space="preserve"> </w:t>
       </w:r>
       <w:r>
         <w:sym w:font="Symbol" w:char="F02D"/>
@@ -3765,7 +4644,15 @@
         </w:numPr>
       </w:pPr>
       <w:r>
-        <w:t xml:space="preserve">Using the New-Object Cmdled </w:t>
+        <w:t xml:space="preserve">Using the New-Object </w:t>
+      </w:r>
+      <w:proofErr w:type="spellStart"/>
+      <w:r>
+        <w:t>Cmdled</w:t>
+      </w:r>
+      <w:proofErr w:type="spellEnd"/>
+      <w:r>
+        <w:t xml:space="preserve"> </w:t>
       </w:r>
       <w:r>
         <w:sym w:font="Symbol" w:char="F02D"/>
@@ -3791,8 +4678,15 @@
         </w:numPr>
       </w:pPr>
       <w:r>
-        <w:lastRenderedPageBreak/>
-        <w:t xml:space="preserve">The .NET TextBox Class </w:t>
+        <w:t xml:space="preserve">The .NET </w:t>
+      </w:r>
+      <w:proofErr w:type="spellStart"/>
+      <w:r>
+        <w:t>TextBox</w:t>
+      </w:r>
+      <w:proofErr w:type="spellEnd"/>
+      <w:r>
+        <w:t xml:space="preserve"> Class </w:t>
       </w:r>
       <w:r>
         <w:sym w:font="Symbol" w:char="F02D"/>
@@ -4274,6 +5168,119 @@
     </w:lvl>
   </w:abstractNum>
   <w:abstractNum w:abstractNumId="4">
+    <w:nsid w:val="2EA34E1B"/>
+    <w:multiLevelType w:val="hybridMultilevel"/>
+    <w:tmpl w:val="327E6274"/>
+    <w:lvl w:ilvl="0" w:tplc="04070001">
+      <w:start w:val="1"/>
+      <w:numFmt w:val="bullet"/>
+      <w:lvlText w:val=""/>
+      <w:lvlJc w:val="left"/>
+      <w:pPr>
+        <w:ind w:left="720" w:hanging="360"/>
+      </w:pPr>
+      <w:rPr>
+        <w:rFonts w:ascii="Symbol" w:hAnsi="Symbol" w:hint="default"/>
+      </w:rPr>
+    </w:lvl>
+    <w:lvl w:ilvl="1" w:tplc="04070003" w:tentative="1">
+      <w:start w:val="1"/>
+      <w:numFmt w:val="bullet"/>
+      <w:lvlText w:val="o"/>
+      <w:lvlJc w:val="left"/>
+      <w:pPr>
+        <w:ind w:left="1440" w:hanging="360"/>
+      </w:pPr>
+      <w:rPr>
+        <w:rFonts w:ascii="Courier New" w:hAnsi="Courier New" w:cs="Courier New" w:hint="default"/>
+      </w:rPr>
+    </w:lvl>
+    <w:lvl w:ilvl="2" w:tplc="04070005" w:tentative="1">
+      <w:start w:val="1"/>
+      <w:numFmt w:val="bullet"/>
+      <w:lvlText w:val=""/>
+      <w:lvlJc w:val="left"/>
+      <w:pPr>
+        <w:ind w:left="2160" w:hanging="360"/>
+      </w:pPr>
+      <w:rPr>
+        <w:rFonts w:ascii="Wingdings" w:hAnsi="Wingdings" w:hint="default"/>
+      </w:rPr>
+    </w:lvl>
+    <w:lvl w:ilvl="3" w:tplc="04070001" w:tentative="1">
+      <w:start w:val="1"/>
+      <w:numFmt w:val="bullet"/>
+      <w:lvlText w:val=""/>
+      <w:lvlJc w:val="left"/>
+      <w:pPr>
+        <w:ind w:left="2880" w:hanging="360"/>
+      </w:pPr>
+      <w:rPr>
+        <w:rFonts w:ascii="Symbol" w:hAnsi="Symbol" w:hint="default"/>
+      </w:rPr>
+    </w:lvl>
+    <w:lvl w:ilvl="4" w:tplc="04070003" w:tentative="1">
+      <w:start w:val="1"/>
+      <w:numFmt w:val="bullet"/>
+      <w:lvlText w:val="o"/>
+      <w:lvlJc w:val="left"/>
+      <w:pPr>
+        <w:ind w:left="3600" w:hanging="360"/>
+      </w:pPr>
+      <w:rPr>
+        <w:rFonts w:ascii="Courier New" w:hAnsi="Courier New" w:cs="Courier New" w:hint="default"/>
+      </w:rPr>
+    </w:lvl>
+    <w:lvl w:ilvl="5" w:tplc="04070005" w:tentative="1">
+      <w:start w:val="1"/>
+      <w:numFmt w:val="bullet"/>
+      <w:lvlText w:val=""/>
+      <w:lvlJc w:val="left"/>
+      <w:pPr>
+        <w:ind w:left="4320" w:hanging="360"/>
+      </w:pPr>
+      <w:rPr>
+        <w:rFonts w:ascii="Wingdings" w:hAnsi="Wingdings" w:hint="default"/>
+      </w:rPr>
+    </w:lvl>
+    <w:lvl w:ilvl="6" w:tplc="04070001" w:tentative="1">
+      <w:start w:val="1"/>
+      <w:numFmt w:val="bullet"/>
+      <w:lvlText w:val=""/>
+      <w:lvlJc w:val="left"/>
+      <w:pPr>
+        <w:ind w:left="5040" w:hanging="360"/>
+      </w:pPr>
+      <w:rPr>
+        <w:rFonts w:ascii="Symbol" w:hAnsi="Symbol" w:hint="default"/>
+      </w:rPr>
+    </w:lvl>
+    <w:lvl w:ilvl="7" w:tplc="04070003" w:tentative="1">
+      <w:start w:val="1"/>
+      <w:numFmt w:val="bullet"/>
+      <w:lvlText w:val="o"/>
+      <w:lvlJc w:val="left"/>
+      <w:pPr>
+        <w:ind w:left="5760" w:hanging="360"/>
+      </w:pPr>
+      <w:rPr>
+        <w:rFonts w:ascii="Courier New" w:hAnsi="Courier New" w:cs="Courier New" w:hint="default"/>
+      </w:rPr>
+    </w:lvl>
+    <w:lvl w:ilvl="8" w:tplc="04070005" w:tentative="1">
+      <w:start w:val="1"/>
+      <w:numFmt w:val="bullet"/>
+      <w:lvlText w:val=""/>
+      <w:lvlJc w:val="left"/>
+      <w:pPr>
+        <w:ind w:left="6480" w:hanging="360"/>
+      </w:pPr>
+      <w:rPr>
+        <w:rFonts w:ascii="Wingdings" w:hAnsi="Wingdings" w:hint="default"/>
+      </w:rPr>
+    </w:lvl>
+  </w:abstractNum>
+  <w:abstractNum w:abstractNumId="5">
     <w:nsid w:val="30EB54D3"/>
     <w:multiLevelType w:val="hybridMultilevel"/>
     <w:tmpl w:val="7C6EEB3E"/>
@@ -4385,7 +5392,7 @@
       </w:rPr>
     </w:lvl>
   </w:abstractNum>
-  <w:abstractNum w:abstractNumId="5">
+  <w:abstractNum w:abstractNumId="6">
     <w:nsid w:val="329F4A95"/>
     <w:multiLevelType w:val="hybridMultilevel"/>
     <w:tmpl w:val="14E62B92"/>
@@ -4498,7 +5505,7 @@
       </w:rPr>
     </w:lvl>
   </w:abstractNum>
-  <w:abstractNum w:abstractNumId="6">
+  <w:abstractNum w:abstractNumId="7">
     <w:nsid w:val="33422025"/>
     <w:multiLevelType w:val="hybridMultilevel"/>
     <w:tmpl w:val="AC0CF42A"/>
@@ -4611,7 +5618,7 @@
       </w:rPr>
     </w:lvl>
   </w:abstractNum>
-  <w:abstractNum w:abstractNumId="7">
+  <w:abstractNum w:abstractNumId="8">
     <w:nsid w:val="3DA53088"/>
     <w:multiLevelType w:val="hybridMultilevel"/>
     <w:tmpl w:val="C58AB0CC"/>
@@ -4724,7 +5731,7 @@
       </w:rPr>
     </w:lvl>
   </w:abstractNum>
-  <w:abstractNum w:abstractNumId="8">
+  <w:abstractNum w:abstractNumId="9">
     <w:nsid w:val="4B582C82"/>
     <w:multiLevelType w:val="hybridMultilevel"/>
     <w:tmpl w:val="822690BC"/>
@@ -4837,7 +5844,7 @@
       </w:rPr>
     </w:lvl>
   </w:abstractNum>
-  <w:abstractNum w:abstractNumId="9">
+  <w:abstractNum w:abstractNumId="10">
     <w:nsid w:val="526B1079"/>
     <w:multiLevelType w:val="hybridMultilevel"/>
     <w:tmpl w:val="447EE702"/>
@@ -4950,10 +5957,10 @@
       </w:rPr>
     </w:lvl>
   </w:abstractNum>
-  <w:abstractNum w:abstractNumId="10">
+  <w:abstractNum w:abstractNumId="11">
     <w:nsid w:val="5450462C"/>
     <w:multiLevelType w:val="hybridMultilevel"/>
-    <w:tmpl w:val="9AAEAF8A"/>
+    <w:tmpl w:val="1E0AD244"/>
     <w:lvl w:ilvl="0" w:tplc="04070001">
       <w:start w:val="1"/>
       <w:numFmt w:val="bullet"/>
@@ -5063,7 +6070,120 @@
       </w:rPr>
     </w:lvl>
   </w:abstractNum>
-  <w:abstractNum w:abstractNumId="11">
+  <w:abstractNum w:abstractNumId="12">
+    <w:nsid w:val="580A3CC9"/>
+    <w:multiLevelType w:val="hybridMultilevel"/>
+    <w:tmpl w:val="6CE282C2"/>
+    <w:lvl w:ilvl="0" w:tplc="04070001">
+      <w:start w:val="1"/>
+      <w:numFmt w:val="bullet"/>
+      <w:lvlText w:val=""/>
+      <w:lvlJc w:val="left"/>
+      <w:pPr>
+        <w:ind w:left="720" w:hanging="360"/>
+      </w:pPr>
+      <w:rPr>
+        <w:rFonts w:ascii="Symbol" w:hAnsi="Symbol" w:hint="default"/>
+      </w:rPr>
+    </w:lvl>
+    <w:lvl w:ilvl="1" w:tplc="04070003" w:tentative="1">
+      <w:start w:val="1"/>
+      <w:numFmt w:val="bullet"/>
+      <w:lvlText w:val="o"/>
+      <w:lvlJc w:val="left"/>
+      <w:pPr>
+        <w:ind w:left="1440" w:hanging="360"/>
+      </w:pPr>
+      <w:rPr>
+        <w:rFonts w:ascii="Courier New" w:hAnsi="Courier New" w:cs="Courier New" w:hint="default"/>
+      </w:rPr>
+    </w:lvl>
+    <w:lvl w:ilvl="2" w:tplc="04070005" w:tentative="1">
+      <w:start w:val="1"/>
+      <w:numFmt w:val="bullet"/>
+      <w:lvlText w:val=""/>
+      <w:lvlJc w:val="left"/>
+      <w:pPr>
+        <w:ind w:left="2160" w:hanging="360"/>
+      </w:pPr>
+      <w:rPr>
+        <w:rFonts w:ascii="Wingdings" w:hAnsi="Wingdings" w:hint="default"/>
+      </w:rPr>
+    </w:lvl>
+    <w:lvl w:ilvl="3" w:tplc="04070001" w:tentative="1">
+      <w:start w:val="1"/>
+      <w:numFmt w:val="bullet"/>
+      <w:lvlText w:val=""/>
+      <w:lvlJc w:val="left"/>
+      <w:pPr>
+        <w:ind w:left="2880" w:hanging="360"/>
+      </w:pPr>
+      <w:rPr>
+        <w:rFonts w:ascii="Symbol" w:hAnsi="Symbol" w:hint="default"/>
+      </w:rPr>
+    </w:lvl>
+    <w:lvl w:ilvl="4" w:tplc="04070003" w:tentative="1">
+      <w:start w:val="1"/>
+      <w:numFmt w:val="bullet"/>
+      <w:lvlText w:val="o"/>
+      <w:lvlJc w:val="left"/>
+      <w:pPr>
+        <w:ind w:left="3600" w:hanging="360"/>
+      </w:pPr>
+      <w:rPr>
+        <w:rFonts w:ascii="Courier New" w:hAnsi="Courier New" w:cs="Courier New" w:hint="default"/>
+      </w:rPr>
+    </w:lvl>
+    <w:lvl w:ilvl="5" w:tplc="04070005" w:tentative="1">
+      <w:start w:val="1"/>
+      <w:numFmt w:val="bullet"/>
+      <w:lvlText w:val=""/>
+      <w:lvlJc w:val="left"/>
+      <w:pPr>
+        <w:ind w:left="4320" w:hanging="360"/>
+      </w:pPr>
+      <w:rPr>
+        <w:rFonts w:ascii="Wingdings" w:hAnsi="Wingdings" w:hint="default"/>
+      </w:rPr>
+    </w:lvl>
+    <w:lvl w:ilvl="6" w:tplc="04070001" w:tentative="1">
+      <w:start w:val="1"/>
+      <w:numFmt w:val="bullet"/>
+      <w:lvlText w:val=""/>
+      <w:lvlJc w:val="left"/>
+      <w:pPr>
+        <w:ind w:left="5040" w:hanging="360"/>
+      </w:pPr>
+      <w:rPr>
+        <w:rFonts w:ascii="Symbol" w:hAnsi="Symbol" w:hint="default"/>
+      </w:rPr>
+    </w:lvl>
+    <w:lvl w:ilvl="7" w:tplc="04070003" w:tentative="1">
+      <w:start w:val="1"/>
+      <w:numFmt w:val="bullet"/>
+      <w:lvlText w:val="o"/>
+      <w:lvlJc w:val="left"/>
+      <w:pPr>
+        <w:ind w:left="5760" w:hanging="360"/>
+      </w:pPr>
+      <w:rPr>
+        <w:rFonts w:ascii="Courier New" w:hAnsi="Courier New" w:cs="Courier New" w:hint="default"/>
+      </w:rPr>
+    </w:lvl>
+    <w:lvl w:ilvl="8" w:tplc="04070005" w:tentative="1">
+      <w:start w:val="1"/>
+      <w:numFmt w:val="bullet"/>
+      <w:lvlText w:val=""/>
+      <w:lvlJc w:val="left"/>
+      <w:pPr>
+        <w:ind w:left="6480" w:hanging="360"/>
+      </w:pPr>
+      <w:rPr>
+        <w:rFonts w:ascii="Wingdings" w:hAnsi="Wingdings" w:hint="default"/>
+      </w:rPr>
+    </w:lvl>
+  </w:abstractNum>
+  <w:abstractNum w:abstractNumId="13">
     <w:nsid w:val="59FF4C6B"/>
     <w:multiLevelType w:val="hybridMultilevel"/>
     <w:tmpl w:val="F9909A7E"/>
@@ -5149,7 +6269,7 @@
       </w:pPr>
     </w:lvl>
   </w:abstractNum>
-  <w:abstractNum w:abstractNumId="12">
+  <w:abstractNum w:abstractNumId="14">
     <w:nsid w:val="61512B43"/>
     <w:multiLevelType w:val="hybridMultilevel"/>
     <w:tmpl w:val="D940F4F6"/>
@@ -5262,7 +6382,7 @@
       </w:rPr>
     </w:lvl>
   </w:abstractNum>
-  <w:abstractNum w:abstractNumId="13">
+  <w:abstractNum w:abstractNumId="15">
     <w:nsid w:val="6499092F"/>
     <w:multiLevelType w:val="hybridMultilevel"/>
     <w:tmpl w:val="E6782AD2"/>
@@ -5375,7 +6495,7 @@
       </w:rPr>
     </w:lvl>
   </w:abstractNum>
-  <w:abstractNum w:abstractNumId="14">
+  <w:abstractNum w:abstractNumId="16">
     <w:nsid w:val="64D32E5F"/>
     <w:multiLevelType w:val="hybridMultilevel"/>
     <w:tmpl w:val="5F1E7804"/>
@@ -5488,7 +6608,7 @@
       </w:rPr>
     </w:lvl>
   </w:abstractNum>
-  <w:abstractNum w:abstractNumId="15">
+  <w:abstractNum w:abstractNumId="17">
     <w:nsid w:val="73C05C3D"/>
     <w:multiLevelType w:val="hybridMultilevel"/>
     <w:tmpl w:val="A8428C62"/>
@@ -5574,7 +6694,7 @@
       </w:pPr>
     </w:lvl>
   </w:abstractNum>
-  <w:abstractNum w:abstractNumId="16">
+  <w:abstractNum w:abstractNumId="18">
     <w:nsid w:val="7D60179B"/>
     <w:multiLevelType w:val="hybridMultilevel"/>
     <w:tmpl w:val="D98C8CD6"/>
@@ -5688,34 +6808,34 @@
     </w:lvl>
   </w:abstractNum>
   <w:num w:numId="1">
-    <w:abstractNumId w:val="14"/>
+    <w:abstractNumId w:val="16"/>
   </w:num>
   <w:num w:numId="2">
-    <w:abstractNumId w:val="8"/>
+    <w:abstractNumId w:val="9"/>
   </w:num>
   <w:num w:numId="3">
-    <w:abstractNumId w:val="4"/>
+    <w:abstractNumId w:val="5"/>
   </w:num>
   <w:num w:numId="4">
-    <w:abstractNumId w:val="13"/>
+    <w:abstractNumId w:val="15"/>
   </w:num>
   <w:num w:numId="5">
-    <w:abstractNumId w:val="5"/>
+    <w:abstractNumId w:val="6"/>
   </w:num>
   <w:num w:numId="6">
-    <w:abstractNumId w:val="6"/>
+    <w:abstractNumId w:val="7"/>
   </w:num>
   <w:num w:numId="7">
     <w:abstractNumId w:val="2"/>
   </w:num>
   <w:num w:numId="8">
-    <w:abstractNumId w:val="7"/>
+    <w:abstractNumId w:val="8"/>
   </w:num>
   <w:num w:numId="9">
-    <w:abstractNumId w:val="16"/>
+    <w:abstractNumId w:val="18"/>
   </w:num>
   <w:num w:numId="10">
-    <w:abstractNumId w:val="9"/>
+    <w:abstractNumId w:val="10"/>
   </w:num>
   <w:num w:numId="11">
     <w:abstractNumId w:val="3"/>
@@ -5724,19 +6844,25 @@
     <w:abstractNumId w:val="1"/>
   </w:num>
   <w:num w:numId="13">
-    <w:abstractNumId w:val="10"/>
+    <w:abstractNumId w:val="11"/>
   </w:num>
   <w:num w:numId="14">
-    <w:abstractNumId w:val="12"/>
+    <w:abstractNumId w:val="14"/>
   </w:num>
   <w:num w:numId="15">
     <w:abstractNumId w:val="0"/>
   </w:num>
   <w:num w:numId="16">
-    <w:abstractNumId w:val="15"/>
+    <w:abstractNumId w:val="17"/>
   </w:num>
   <w:num w:numId="17">
-    <w:abstractNumId w:val="11"/>
+    <w:abstractNumId w:val="13"/>
+  </w:num>
+  <w:num w:numId="18">
+    <w:abstractNumId w:val="4"/>
+  </w:num>
+  <w:num w:numId="19">
+    <w:abstractNumId w:val="12"/>
   </w:num>
 </w:numbering>
 </file>
@@ -7042,7 +8168,7 @@
 </file>
 
 <file path=customXml/itemProps1.xml><?xml version="1.0" encoding="utf-8"?>
-<ds:datastoreItem xmlns:ds="http://schemas.openxmlformats.org/officeDocument/2006/customXml" ds:itemID="{5660075C-AE22-493E-9BEE-62748F3620BC}">
+<ds:datastoreItem xmlns:ds="http://schemas.openxmlformats.org/officeDocument/2006/customXml" ds:itemID="{32065245-8D48-4CB5-B43A-A89D9EC3BCE1}">
   <ds:schemaRefs>
     <ds:schemaRef ds:uri="http://schemas.openxmlformats.org/officeDocument/2006/bibliography"/>
   </ds:schemaRefs>

</xml_diff>

<commit_message>
Added content about escape characters in PowerShell
</commit_message>
<xml_diff>
--- a/Introduction to Windows PowerShell.docx
+++ b/Introduction to Windows PowerShell.docx
@@ -179,7 +179,15 @@
         <w:sym w:font="Symbol" w:char="F02D"/>
       </w:r>
       <w:r>
-        <w:t xml:space="preserve">  Bruce Pyette: PowerShell in Action</w:t>
+        <w:t xml:space="preserve">  Bruce </w:t>
+      </w:r>
+      <w:proofErr w:type="spellStart"/>
+      <w:r>
+        <w:t>Pyette</w:t>
+      </w:r>
+      <w:proofErr w:type="spellEnd"/>
+      <w:r>
+        <w:t>: PowerShell in Action</w:t>
       </w:r>
     </w:p>
     <w:p>
@@ -287,8 +295,21 @@
           <w:numId w:val="6"/>
         </w:numPr>
       </w:pPr>
-      <w:r>
-        <w:t>Korn Shell (ksh)</w:t>
+      <w:proofErr w:type="spellStart"/>
+      <w:r>
+        <w:t>Korn</w:t>
+      </w:r>
+      <w:proofErr w:type="spellEnd"/>
+      <w:r>
+        <w:t xml:space="preserve"> Shell (</w:t>
+      </w:r>
+      <w:proofErr w:type="spellStart"/>
+      <w:r>
+        <w:t>ksh</w:t>
+      </w:r>
+      <w:proofErr w:type="spellEnd"/>
+      <w:r>
+        <w:t>)</w:t>
       </w:r>
     </w:p>
     <w:p>
@@ -385,9 +406,11 @@
           <w:numId w:val="7"/>
         </w:numPr>
       </w:pPr>
+      <w:proofErr w:type="spellStart"/>
       <w:r>
         <w:t>Cygwin</w:t>
       </w:r>
+      <w:proofErr w:type="spellEnd"/>
     </w:p>
     <w:p>
       <w:pPr>
@@ -829,7 +852,15 @@
         <w:t>he number of built-in PowerShell commands</w:t>
       </w:r>
       <w:r>
-        <w:t xml:space="preserve"> (cmdlets)</w:t>
+        <w:t xml:space="preserve"> (</w:t>
+      </w:r>
+      <w:proofErr w:type="spellStart"/>
+      <w:r>
+        <w:t>cmdlets</w:t>
+      </w:r>
+      <w:proofErr w:type="spellEnd"/>
+      <w:r>
+        <w:t>)</w:t>
       </w:r>
       <w:r>
         <w:t xml:space="preserve"> will be increased from 200 to 2300</w:t>
@@ -1064,7 +1095,15 @@
         </w:numPr>
       </w:pPr>
       <w:r>
-        <w:t xml:space="preserve">A list of PowerShell Cmdlets </w:t>
+        <w:t xml:space="preserve">A list of PowerShell </w:t>
+      </w:r>
+      <w:proofErr w:type="spellStart"/>
+      <w:r>
+        <w:t>Cmdlets</w:t>
+      </w:r>
+      <w:proofErr w:type="spellEnd"/>
+      <w:r>
+        <w:t xml:space="preserve"> </w:t>
       </w:r>
       <w:r>
         <w:sym w:font="Symbol" w:char="F02D"/>
@@ -1090,7 +1129,15 @@
         </w:numPr>
       </w:pPr>
       <w:r>
-        <w:t xml:space="preserve">Scott Hanselman’s PowerShell Posts </w:t>
+        <w:t xml:space="preserve">Scott </w:t>
+      </w:r>
+      <w:proofErr w:type="spellStart"/>
+      <w:r>
+        <w:t>Hanselman’s</w:t>
+      </w:r>
+      <w:proofErr w:type="spellEnd"/>
+      <w:r>
+        <w:t xml:space="preserve"> PowerShell Posts </w:t>
       </w:r>
       <w:r>
         <w:sym w:font="Symbol" w:char="F02D"/>
@@ -1115,8 +1162,13 @@
           <w:numId w:val="10"/>
         </w:numPr>
       </w:pPr>
-      <w:r>
-        <w:t xml:space="preserve">PowerGUI: An alternative to the PowerShell ISE </w:t>
+      <w:proofErr w:type="spellStart"/>
+      <w:r>
+        <w:t>PowerGUI</w:t>
+      </w:r>
+      <w:proofErr w:type="spellEnd"/>
+      <w:r>
+        <w:t xml:space="preserve">: An alternative to the PowerShell ISE </w:t>
       </w:r>
       <w:r>
         <w:sym w:font="Symbol" w:char="F02D"/>
@@ -1142,7 +1194,15 @@
         </w:numPr>
       </w:pPr>
       <w:r>
-        <w:t xml:space="preserve">Web Administration Cmdlets for Windows PowerShell </w:t>
+        <w:t xml:space="preserve">Web Administration </w:t>
+      </w:r>
+      <w:proofErr w:type="spellStart"/>
+      <w:r>
+        <w:t>Cmdlets</w:t>
+      </w:r>
+      <w:proofErr w:type="spellEnd"/>
+      <w:r>
+        <w:t xml:space="preserve"> for Windows PowerShell </w:t>
       </w:r>
       <w:r>
         <w:sym w:font="Symbol" w:char="F02D"/>
@@ -1168,7 +1228,15 @@
         </w:numPr>
       </w:pPr>
       <w:r>
-        <w:t xml:space="preserve">Microsoft Technet Script Resources </w:t>
+        <w:t xml:space="preserve">Microsoft </w:t>
+      </w:r>
+      <w:proofErr w:type="spellStart"/>
+      <w:r>
+        <w:t>Technet</w:t>
+      </w:r>
+      <w:proofErr w:type="spellEnd"/>
+      <w:r>
+        <w:t xml:space="preserve"> Script Resources </w:t>
       </w:r>
       <w:r>
         <w:sym w:font="Symbol" w:char="F02D"/>
@@ -1467,7 +1535,23 @@
         <w:pStyle w:val="Command-Line"/>
       </w:pPr>
       <w:r>
-        <w:t>%windir%\System32\WindowsPowerShell\v1.0</w:t>
+        <w:t>%</w:t>
+      </w:r>
+      <w:proofErr w:type="spellStart"/>
+      <w:r>
+        <w:t>windir</w:t>
+      </w:r>
+      <w:proofErr w:type="spellEnd"/>
+      <w:r>
+        <w:t>%\System32\</w:t>
+      </w:r>
+      <w:proofErr w:type="spellStart"/>
+      <w:r>
+        <w:t>WindowsPowerShell</w:t>
+      </w:r>
+      <w:proofErr w:type="spellEnd"/>
+      <w:r>
+        <w:t>\v1.0</w:t>
       </w:r>
     </w:p>
     <w:p>
@@ -1537,7 +1621,15 @@
         <w:pStyle w:val="Command-LineHeadline"/>
       </w:pPr>
       <w:r>
-        <w:t>By default, PowerShell does not allow the execution of unsigned/untrusted scripts</w:t>
+        <w:t>By default, PowerShell does not allow the execution of unsigned/</w:t>
+      </w:r>
+      <w:proofErr w:type="spellStart"/>
+      <w:r>
+        <w:t>untrusted</w:t>
+      </w:r>
+      <w:proofErr w:type="spellEnd"/>
+      <w:r>
+        <w:t xml:space="preserve"> scripts</w:t>
       </w:r>
       <w:r>
         <w:t>, including your own PowerShell Profile:</w:t>
@@ -1548,8 +1640,13 @@
         <w:pStyle w:val="Command-Line"/>
       </w:pPr>
       <w:r>
-        <w:t>&gt; Get-ExecutionPolicy</w:t>
-      </w:r>
+        <w:t>&gt; Get-</w:t>
+      </w:r>
+      <w:proofErr w:type="spellStart"/>
+      <w:r>
+        <w:t>ExecutionPolicy</w:t>
+      </w:r>
+      <w:proofErr w:type="spellEnd"/>
     </w:p>
     <w:p>
       <w:pPr>
@@ -1603,7 +1700,23 @@
     </w:p>
     <w:p>
       <w:r>
-        <w:t xml:space="preserve">In order to be able to run (unsigned) PowerShell scripts and configuration files you need to set the ExecutionPolicy to “RemoteSigned”: </w:t>
+        <w:t xml:space="preserve">In order to be able to run (unsigned) PowerShell scripts and configuration files you need to set the </w:t>
+      </w:r>
+      <w:proofErr w:type="spellStart"/>
+      <w:r>
+        <w:t>ExecutionPolicy</w:t>
+      </w:r>
+      <w:proofErr w:type="spellEnd"/>
+      <w:r>
+        <w:t xml:space="preserve"> to “</w:t>
+      </w:r>
+      <w:proofErr w:type="spellStart"/>
+      <w:r>
+        <w:t>RemoteSigned</w:t>
+      </w:r>
+      <w:proofErr w:type="spellEnd"/>
+      <w:r>
+        <w:t xml:space="preserve">”: </w:t>
       </w:r>
     </w:p>
     <w:p>
@@ -1614,8 +1727,21 @@
         <w:t xml:space="preserve">&gt; </w:t>
       </w:r>
       <w:r>
-        <w:t>Set-ExecutionPolicy RemoteSigned</w:t>
-      </w:r>
+        <w:t>Set-</w:t>
+      </w:r>
+      <w:proofErr w:type="spellStart"/>
+      <w:r>
+        <w:t>ExecutionPolicy</w:t>
+      </w:r>
+      <w:proofErr w:type="spellEnd"/>
+      <w:r>
+        <w:t xml:space="preserve"> </w:t>
+      </w:r>
+      <w:proofErr w:type="spellStart"/>
+      <w:r>
+        <w:t>RemoteSigned</w:t>
+      </w:r>
+      <w:proofErr w:type="spellEnd"/>
     </w:p>
     <w:p>
       <w:pPr>
@@ -1676,8 +1802,13 @@
         </w:numPr>
       </w:pPr>
       <w:r>
-        <w:t>Set-ExecutionPolicy</w:t>
-      </w:r>
+        <w:t>Set-</w:t>
+      </w:r>
+      <w:proofErr w:type="spellStart"/>
+      <w:r>
+        <w:t>ExecutionPolicy</w:t>
+      </w:r>
+      <w:proofErr w:type="spellEnd"/>
       <w:r>
         <w:t xml:space="preserve"> </w:t>
       </w:r>
@@ -1718,7 +1849,15 @@
         <w:pStyle w:val="Command-Line"/>
       </w:pPr>
       <w:r>
-        <w:t>&gt; notepad $Home\Mercurial.ini</w:t>
+        <w:t xml:space="preserve">&gt; </w:t>
+      </w:r>
+      <w:proofErr w:type="gramStart"/>
+      <w:r>
+        <w:t>notepad</w:t>
+      </w:r>
+      <w:proofErr w:type="gramEnd"/>
+      <w:r>
+        <w:t xml:space="preserve"> $Home\Mercurial.ini</w:t>
       </w:r>
     </w:p>
     <w:p>
@@ -1740,7 +1879,17 @@
         <w:pStyle w:val="Command-Line"/>
       </w:pPr>
       <w:r>
-        <w:t>[ui]</w:t>
+        <w:t>[</w:t>
+      </w:r>
+      <w:proofErr w:type="spellStart"/>
+      <w:proofErr w:type="gramStart"/>
+      <w:r>
+        <w:t>ui</w:t>
+      </w:r>
+      <w:proofErr w:type="spellEnd"/>
+      <w:proofErr w:type="gramEnd"/>
+      <w:r>
+        <w:t>]</w:t>
       </w:r>
       <w:r>
         <w:br/>
@@ -1768,8 +1917,13 @@
       <w:pPr>
         <w:pStyle w:val="Command-Line"/>
       </w:pPr>
-      <w:r>
-        <w:t>purge =</w:t>
+      <w:proofErr w:type="gramStart"/>
+      <w:r>
+        <w:t>purge</w:t>
+      </w:r>
+      <w:proofErr w:type="gramEnd"/>
+      <w:r>
+        <w:t xml:space="preserve"> =</w:t>
       </w:r>
     </w:p>
     <w:p>
@@ -1860,8 +2014,15 @@
       <w:r>
         <w:t xml:space="preserve">&gt; </w:t>
       </w:r>
-      <w:r>
-        <w:t>mkdir $Home\</w:t>
+      <w:proofErr w:type="spellStart"/>
+      <w:proofErr w:type="gramStart"/>
+      <w:r>
+        <w:t>mkdir</w:t>
+      </w:r>
+      <w:proofErr w:type="spellEnd"/>
+      <w:proofErr w:type="gramEnd"/>
+      <w:r>
+        <w:t xml:space="preserve"> $Home\</w:t>
       </w:r>
       <w:r>
         <w:t>Desktop\</w:t>
@@ -1902,7 +2063,15 @@
       </w:r>
       <w:r>
         <w:br/>
-        <w:t>&gt; hg branch “YourName”</w:t>
+        <w:t>&gt; hg branch “</w:t>
+      </w:r>
+      <w:proofErr w:type="spellStart"/>
+      <w:r>
+        <w:t>YourName</w:t>
+      </w:r>
+      <w:proofErr w:type="spellEnd"/>
+      <w:r>
+        <w:t>”</w:t>
       </w:r>
       <w:r>
         <w:br/>
@@ -1917,7 +2086,14 @@
         <w:t>Core Elements of PowerShell</w:t>
       </w:r>
     </w:p>
-    <w:p/>
+    <w:p>
+      <w:pPr>
+        <w:pStyle w:val="berschrift3"/>
+      </w:pPr>
+      <w:r>
+        <w:t>Temporary Outline</w:t>
+      </w:r>
+    </w:p>
     <w:p>
       <w:pPr>
         <w:pStyle w:val="Listenabsatz"/>
@@ -2094,9 +2270,11 @@
           <w:numId w:val="13"/>
         </w:numPr>
       </w:pPr>
+      <w:proofErr w:type="spellStart"/>
       <w:r>
         <w:t>Cmdlets</w:t>
       </w:r>
+      <w:proofErr w:type="spellEnd"/>
     </w:p>
     <w:p>
       <w:pPr>
@@ -2239,8 +2417,13 @@
         </w:numPr>
       </w:pPr>
       <w:r>
-        <w:t>Get-ChildItem</w:t>
-      </w:r>
+        <w:t>Get-</w:t>
+      </w:r>
+      <w:proofErr w:type="spellStart"/>
+      <w:r>
+        <w:t>ChildItem</w:t>
+      </w:r>
+      <w:proofErr w:type="spellEnd"/>
     </w:p>
     <w:p>
       <w:pPr>
@@ -2358,8 +2541,13 @@
           <w:numId w:val="13"/>
         </w:numPr>
       </w:pPr>
-      <w:r>
-        <w:t>ForEach-Object</w:t>
+      <w:proofErr w:type="spellStart"/>
+      <w:r>
+        <w:t>ForEach</w:t>
+      </w:r>
+      <w:proofErr w:type="spellEnd"/>
+      <w:r>
+        <w:t>-Object</w:t>
       </w:r>
     </w:p>
     <w:p>
@@ -2382,9 +2570,11 @@
           <w:numId w:val="13"/>
         </w:numPr>
       </w:pPr>
+      <w:proofErr w:type="spellStart"/>
       <w:r>
         <w:t>Regex</w:t>
       </w:r>
+      <w:proofErr w:type="spellEnd"/>
     </w:p>
     <w:p>
       <w:pPr>
@@ -2530,9 +2720,11 @@
           <w:numId w:val="13"/>
         </w:numPr>
       </w:pPr>
+      <w:proofErr w:type="spellStart"/>
       <w:r>
         <w:t>Cmdlets</w:t>
       </w:r>
+      <w:proofErr w:type="spellEnd"/>
     </w:p>
     <w:p>
       <w:pPr>
@@ -2554,8 +2746,13 @@
           <w:numId w:val="13"/>
         </w:numPr>
       </w:pPr>
-      <w:r>
-        <w:t>Usefull  (environment) variables</w:t>
+      <w:proofErr w:type="spellStart"/>
+      <w:r>
+        <w:t>Usefull</w:t>
+      </w:r>
+      <w:proofErr w:type="spellEnd"/>
+      <w:r>
+        <w:t xml:space="preserve">  (environment) variables</w:t>
       </w:r>
     </w:p>
     <w:p>
@@ -2591,13 +2788,13 @@
         </w:numPr>
       </w:pPr>
       <w:r>
-        <w:t>$env:windir</w:t>
-      </w:r>
-    </w:p>
-    <w:p>
-      <w:pPr>
-        <w:pStyle w:val="berschrift2"/>
-      </w:pPr>
+        <w:t>$</w:t>
+      </w:r>
+      <w:proofErr w:type="spellStart"/>
+      <w:r>
+        <w:t>env:windir</w:t>
+      </w:r>
+      <w:proofErr w:type="spellEnd"/>
     </w:p>
     <w:p>
       <w:pPr>
@@ -2799,7 +2996,15 @@
         </w:numPr>
       </w:pPr>
       <w:r>
-        <w:t xml:space="preserve">PowerShell Providers (Filesystem, IIS, Certificates, </w:t>
+        <w:t>PowerShell Providers (</w:t>
+      </w:r>
+      <w:proofErr w:type="spellStart"/>
+      <w:r>
+        <w:t>Filesystem</w:t>
+      </w:r>
+      <w:proofErr w:type="spellEnd"/>
+      <w:r>
+        <w:t xml:space="preserve">, IIS, Certificates, </w:t>
       </w:r>
       <w:r>
         <w:t>Registry, …</w:t>
@@ -2958,7 +3163,7 @@
         <w:pStyle w:val="berschrift3"/>
       </w:pPr>
       <w:r>
-        <w:t>Syntax</w:t>
+        <w:t>PowerShell Syntax</w:t>
       </w:r>
     </w:p>
     <w:p>
@@ -2971,7 +3176,15 @@
     </w:p>
     <w:p>
       <w:r>
-        <w:t>PowerShell commands, called cmdlets [speak: command-lets], use verb</w:t>
+        <w:t xml:space="preserve">PowerShell commands, called </w:t>
+      </w:r>
+      <w:proofErr w:type="spellStart"/>
+      <w:r>
+        <w:t>cmdlets</w:t>
+      </w:r>
+      <w:proofErr w:type="spellEnd"/>
+      <w:r>
+        <w:t xml:space="preserve"> [speak: command-lets], use verb</w:t>
       </w:r>
       <w:r>
         <w:t>*</w:t>
@@ -2985,7 +3198,15 @@
         <w:t xml:space="preserve">* </w:t>
       </w:r>
       <w:r>
-        <w:t>Windows PowerShell uses the term verb to describe a word that implies an action even if that word is not a standard verb in the English language. For example, the term New is a valid Windows PowerShell verb name because it implies an action even though it is not a verb in the English language.</w:t>
+        <w:t xml:space="preserve">Windows PowerShell uses the term verb to describe a word that implies an action even if that word is not a standard verb in the English language. For example, the term </w:t>
+      </w:r>
+      <w:proofErr w:type="gramStart"/>
+      <w:r>
+        <w:t>New</w:t>
+      </w:r>
+      <w:proofErr w:type="gramEnd"/>
+      <w:r>
+        <w:t xml:space="preserve"> is a valid Windows PowerShell verb name because it implies an action even though it is not a verb in the English language.</w:t>
       </w:r>
     </w:p>
     <w:p>
@@ -3005,7 +3226,6 @@
         </w:numPr>
       </w:pPr>
       <w:r>
-        <w:lastRenderedPageBreak/>
         <w:t xml:space="preserve">Verb Naming Rules </w:t>
       </w:r>
       <w:r>
@@ -3025,7 +3245,7 @@
     </w:p>
     <w:p>
       <w:pPr>
-        <w:pStyle w:val="berschrift5"/>
+        <w:pStyle w:val="berschrift4"/>
       </w:pPr>
       <w:r>
         <w:t>PowerShell Command Structure</w:t>
@@ -3033,6 +3253,7 @@
     </w:p>
     <w:p>
       <w:r>
+        <w:lastRenderedPageBreak/>
         <w:t>A PowerShell command consists of</w:t>
       </w:r>
     </w:p>
@@ -3129,7 +3350,7 @@
     </w:p>
     <w:p>
       <w:pPr>
-        <w:pStyle w:val="berschrift5"/>
+        <w:pStyle w:val="berschrift4"/>
       </w:pPr>
       <w:r>
         <w:t xml:space="preserve">Common </w:t>
@@ -3488,6 +3709,7 @@
                 <w:lang w:val="de-DE" w:eastAsia="de-DE" w:bidi="ar-SA"/>
               </w:rPr>
             </w:pPr>
+            <w:proofErr w:type="spellStart"/>
             <w:r>
               <w:rPr>
                 <w:rFonts w:ascii="Calibri" w:eastAsia="Times New Roman" w:hAnsi="Calibri" w:cs="Calibri"/>
@@ -3496,6 +3718,7 @@
               </w:rPr>
               <w:t>Copy</w:t>
             </w:r>
+            <w:proofErr w:type="spellEnd"/>
           </w:p>
         </w:tc>
         <w:tc>
@@ -3852,6 +4075,7 @@
                 <w:lang w:val="de-DE" w:eastAsia="de-DE" w:bidi="ar-SA"/>
               </w:rPr>
             </w:pPr>
+            <w:proofErr w:type="spellStart"/>
             <w:r>
               <w:rPr>
                 <w:rFonts w:ascii="Calibri" w:eastAsia="Times New Roman" w:hAnsi="Calibri" w:cs="Calibri"/>
@@ -3860,6 +4084,7 @@
               </w:rPr>
               <w:t>Get</w:t>
             </w:r>
+            <w:proofErr w:type="spellEnd"/>
           </w:p>
         </w:tc>
         <w:tc>
@@ -3929,6 +4154,7 @@
                 <w:lang w:val="de-DE" w:eastAsia="de-DE" w:bidi="ar-SA"/>
               </w:rPr>
             </w:pPr>
+            <w:proofErr w:type="spellStart"/>
             <w:r>
               <w:rPr>
                 <w:rFonts w:ascii="Calibri" w:eastAsia="Times New Roman" w:hAnsi="Calibri" w:cs="Calibri"/>
@@ -3937,6 +4163,7 @@
               </w:rPr>
               <w:t>Hide</w:t>
             </w:r>
+            <w:proofErr w:type="spellEnd"/>
           </w:p>
         </w:tc>
         <w:tc>
@@ -3953,13 +4180,59 @@
                 <w:lang w:val="de-DE" w:eastAsia="de-DE" w:bidi="ar-SA"/>
               </w:rPr>
             </w:pPr>
+            <w:proofErr w:type="spellStart"/>
             <w:r>
               <w:rPr>
                 <w:rFonts w:ascii="Calibri" w:eastAsia="Times New Roman" w:hAnsi="Calibri" w:cs="Calibri"/>
                 <w:color w:val="000000"/>
                 <w:lang w:val="de-DE" w:eastAsia="de-DE" w:bidi="ar-SA"/>
               </w:rPr>
-              <w:t>Makes a resource undetectable.</w:t>
+              <w:t>Makes</w:t>
+            </w:r>
+            <w:proofErr w:type="spellEnd"/>
+            <w:r>
+              <w:rPr>
+                <w:rFonts w:ascii="Calibri" w:eastAsia="Times New Roman" w:hAnsi="Calibri" w:cs="Calibri"/>
+                <w:color w:val="000000"/>
+                <w:lang w:val="de-DE" w:eastAsia="de-DE" w:bidi="ar-SA"/>
+              </w:rPr>
+              <w:t xml:space="preserve"> a </w:t>
+            </w:r>
+            <w:proofErr w:type="spellStart"/>
+            <w:r>
+              <w:rPr>
+                <w:rFonts w:ascii="Calibri" w:eastAsia="Times New Roman" w:hAnsi="Calibri" w:cs="Calibri"/>
+                <w:color w:val="000000"/>
+                <w:lang w:val="de-DE" w:eastAsia="de-DE" w:bidi="ar-SA"/>
+              </w:rPr>
+              <w:t>resource</w:t>
+            </w:r>
+            <w:proofErr w:type="spellEnd"/>
+            <w:r>
+              <w:rPr>
+                <w:rFonts w:ascii="Calibri" w:eastAsia="Times New Roman" w:hAnsi="Calibri" w:cs="Calibri"/>
+                <w:color w:val="000000"/>
+                <w:lang w:val="de-DE" w:eastAsia="de-DE" w:bidi="ar-SA"/>
+              </w:rPr>
+              <w:t xml:space="preserve"> </w:t>
+            </w:r>
+            <w:proofErr w:type="spellStart"/>
+            <w:r>
+              <w:rPr>
+                <w:rFonts w:ascii="Calibri" w:eastAsia="Times New Roman" w:hAnsi="Calibri" w:cs="Calibri"/>
+                <w:color w:val="000000"/>
+                <w:lang w:val="de-DE" w:eastAsia="de-DE" w:bidi="ar-SA"/>
+              </w:rPr>
+              <w:t>undetectable</w:t>
+            </w:r>
+            <w:proofErr w:type="spellEnd"/>
+            <w:r>
+              <w:rPr>
+                <w:rFonts w:ascii="Calibri" w:eastAsia="Times New Roman" w:hAnsi="Calibri" w:cs="Calibri"/>
+                <w:color w:val="000000"/>
+                <w:lang w:val="de-DE" w:eastAsia="de-DE" w:bidi="ar-SA"/>
+              </w:rPr>
+              <w:t>.</w:t>
             </w:r>
           </w:p>
         </w:tc>
@@ -4007,6 +4280,7 @@
                 <w:lang w:val="de-DE" w:eastAsia="de-DE" w:bidi="ar-SA"/>
               </w:rPr>
             </w:pPr>
+            <w:proofErr w:type="spellStart"/>
             <w:r>
               <w:rPr>
                 <w:rFonts w:ascii="Calibri" w:eastAsia="Times New Roman" w:hAnsi="Calibri" w:cs="Calibri"/>
@@ -4015,6 +4289,7 @@
               </w:rPr>
               <w:t>Join</w:t>
             </w:r>
+            <w:proofErr w:type="spellEnd"/>
           </w:p>
         </w:tc>
         <w:tc>
@@ -4108,13 +4383,41 @@
                 <w:lang w:val="de-DE" w:eastAsia="de-DE" w:bidi="ar-SA"/>
               </w:rPr>
             </w:pPr>
+            <w:proofErr w:type="spellStart"/>
             <w:r>
               <w:rPr>
                 <w:rFonts w:ascii="Calibri" w:eastAsia="Times New Roman" w:hAnsi="Calibri" w:cs="Calibri"/>
                 <w:color w:val="000000"/>
                 <w:lang w:val="de-DE" w:eastAsia="de-DE" w:bidi="ar-SA"/>
               </w:rPr>
-              <w:t>Secures a resources.</w:t>
+              <w:t>Secures</w:t>
+            </w:r>
+            <w:proofErr w:type="spellEnd"/>
+            <w:r>
+              <w:rPr>
+                <w:rFonts w:ascii="Calibri" w:eastAsia="Times New Roman" w:hAnsi="Calibri" w:cs="Calibri"/>
+                <w:color w:val="000000"/>
+                <w:lang w:val="de-DE" w:eastAsia="de-DE" w:bidi="ar-SA"/>
+              </w:rPr>
+              <w:t xml:space="preserve"> a </w:t>
+            </w:r>
+            <w:proofErr w:type="spellStart"/>
+            <w:r>
+              <w:rPr>
+                <w:rFonts w:ascii="Calibri" w:eastAsia="Times New Roman" w:hAnsi="Calibri" w:cs="Calibri"/>
+                <w:color w:val="000000"/>
+                <w:lang w:val="de-DE" w:eastAsia="de-DE" w:bidi="ar-SA"/>
+              </w:rPr>
+              <w:t>resources</w:t>
+            </w:r>
+            <w:proofErr w:type="spellEnd"/>
+            <w:r>
+              <w:rPr>
+                <w:rFonts w:ascii="Calibri" w:eastAsia="Times New Roman" w:hAnsi="Calibri" w:cs="Calibri"/>
+                <w:color w:val="000000"/>
+                <w:lang w:val="de-DE" w:eastAsia="de-DE" w:bidi="ar-SA"/>
+              </w:rPr>
+              <w:t>.</w:t>
             </w:r>
           </w:p>
         </w:tc>
@@ -4132,6 +4435,7 @@
                 <w:lang w:val="de-DE" w:eastAsia="de-DE" w:bidi="ar-SA"/>
               </w:rPr>
             </w:pPr>
+            <w:proofErr w:type="spellStart"/>
             <w:r>
               <w:rPr>
                 <w:rFonts w:ascii="Calibri" w:eastAsia="Times New Roman" w:hAnsi="Calibri" w:cs="Calibri"/>
@@ -4140,6 +4444,7 @@
               </w:rPr>
               <w:t>Unlock</w:t>
             </w:r>
+            <w:proofErr w:type="spellEnd"/>
           </w:p>
         </w:tc>
       </w:tr>
@@ -4186,13 +4491,41 @@
                 <w:lang w:val="de-DE" w:eastAsia="de-DE" w:bidi="ar-SA"/>
               </w:rPr>
             </w:pPr>
+            <w:proofErr w:type="spellStart"/>
             <w:r>
               <w:rPr>
                 <w:rFonts w:ascii="Calibri" w:eastAsia="Times New Roman" w:hAnsi="Calibri" w:cs="Calibri"/>
                 <w:color w:val="000000"/>
                 <w:lang w:val="de-DE" w:eastAsia="de-DE" w:bidi="ar-SA"/>
               </w:rPr>
-              <w:t>Creates a resource.</w:t>
+              <w:t>Creates</w:t>
+            </w:r>
+            <w:proofErr w:type="spellEnd"/>
+            <w:r>
+              <w:rPr>
+                <w:rFonts w:ascii="Calibri" w:eastAsia="Times New Roman" w:hAnsi="Calibri" w:cs="Calibri"/>
+                <w:color w:val="000000"/>
+                <w:lang w:val="de-DE" w:eastAsia="de-DE" w:bidi="ar-SA"/>
+              </w:rPr>
+              <w:t xml:space="preserve"> a </w:t>
+            </w:r>
+            <w:proofErr w:type="spellStart"/>
+            <w:r>
+              <w:rPr>
+                <w:rFonts w:ascii="Calibri" w:eastAsia="Times New Roman" w:hAnsi="Calibri" w:cs="Calibri"/>
+                <w:color w:val="000000"/>
+                <w:lang w:val="de-DE" w:eastAsia="de-DE" w:bidi="ar-SA"/>
+              </w:rPr>
+              <w:t>resource</w:t>
+            </w:r>
+            <w:proofErr w:type="spellEnd"/>
+            <w:r>
+              <w:rPr>
+                <w:rFonts w:ascii="Calibri" w:eastAsia="Times New Roman" w:hAnsi="Calibri" w:cs="Calibri"/>
+                <w:color w:val="000000"/>
+                <w:lang w:val="de-DE" w:eastAsia="de-DE" w:bidi="ar-SA"/>
+              </w:rPr>
+              <w:t>.</w:t>
             </w:r>
           </w:p>
         </w:tc>
@@ -4464,6 +4797,7 @@
                 <w:lang w:val="de-DE" w:eastAsia="de-DE" w:bidi="ar-SA"/>
               </w:rPr>
             </w:pPr>
+            <w:proofErr w:type="spellStart"/>
             <w:r>
               <w:rPr>
                 <w:rFonts w:ascii="Calibri" w:eastAsia="Times New Roman" w:hAnsi="Calibri" w:cs="Calibri"/>
@@ -4472,6 +4806,7 @@
               </w:rPr>
               <w:t>Redo</w:t>
             </w:r>
+            <w:proofErr w:type="spellEnd"/>
           </w:p>
         </w:tc>
         <w:tc>
@@ -4611,6 +4946,7 @@
                 <w:lang w:val="de-DE" w:eastAsia="de-DE" w:bidi="ar-SA"/>
               </w:rPr>
             </w:pPr>
+            <w:proofErr w:type="spellStart"/>
             <w:r>
               <w:rPr>
                 <w:rFonts w:ascii="Calibri" w:eastAsia="Times New Roman" w:hAnsi="Calibri" w:cs="Calibri"/>
@@ -4619,6 +4955,7 @@
               </w:rPr>
               <w:t>Rename</w:t>
             </w:r>
+            <w:proofErr w:type="spellEnd"/>
           </w:p>
         </w:tc>
         <w:tc>
@@ -4680,6 +5017,7 @@
                 <w:lang w:val="de-DE" w:eastAsia="de-DE" w:bidi="ar-SA"/>
               </w:rPr>
             </w:pPr>
+            <w:proofErr w:type="spellStart"/>
             <w:r>
               <w:rPr>
                 <w:rFonts w:ascii="Calibri" w:eastAsia="Times New Roman" w:hAnsi="Calibri" w:cs="Calibri"/>
@@ -4688,6 +5026,7 @@
               </w:rPr>
               <w:t>Reset</w:t>
             </w:r>
+            <w:proofErr w:type="spellEnd"/>
           </w:p>
         </w:tc>
         <w:tc>
@@ -4750,6 +5089,7 @@
                 <w:lang w:val="de-DE" w:eastAsia="de-DE" w:bidi="ar-SA"/>
               </w:rPr>
             </w:pPr>
+            <w:proofErr w:type="spellStart"/>
             <w:r>
               <w:rPr>
                 <w:rFonts w:ascii="Calibri" w:eastAsia="Times New Roman" w:hAnsi="Calibri" w:cs="Calibri"/>
@@ -4758,6 +5098,7 @@
               </w:rPr>
               <w:t>Search</w:t>
             </w:r>
+            <w:proofErr w:type="spellEnd"/>
           </w:p>
         </w:tc>
         <w:tc>
@@ -4849,7 +5190,25 @@
                 <w:color w:val="000000"/>
                 <w:lang w:eastAsia="de-DE" w:bidi="ar-SA"/>
               </w:rPr>
-              <w:t>Locates a resouces in a container.</w:t>
+              <w:t xml:space="preserve">Locates a </w:t>
+            </w:r>
+            <w:proofErr w:type="spellStart"/>
+            <w:r>
+              <w:rPr>
+                <w:rFonts w:ascii="Calibri" w:eastAsia="Times New Roman" w:hAnsi="Calibri" w:cs="Calibri"/>
+                <w:color w:val="000000"/>
+                <w:lang w:eastAsia="de-DE" w:bidi="ar-SA"/>
+              </w:rPr>
+              <w:t>resouces</w:t>
+            </w:r>
+            <w:proofErr w:type="spellEnd"/>
+            <w:r>
+              <w:rPr>
+                <w:rFonts w:ascii="Calibri" w:eastAsia="Times New Roman" w:hAnsi="Calibri" w:cs="Calibri"/>
+                <w:color w:val="000000"/>
+                <w:lang w:eastAsia="de-DE" w:bidi="ar-SA"/>
+              </w:rPr>
+              <w:t xml:space="preserve"> in a container.</w:t>
             </w:r>
           </w:p>
         </w:tc>
@@ -4919,7 +5278,25 @@
                 <w:color w:val="000000"/>
                 <w:lang w:eastAsia="de-DE" w:bidi="ar-SA"/>
               </w:rPr>
-              <w:t>Replaces data on an existing resource or creates a resources that contains some data.</w:t>
+              <w:t xml:space="preserve">Replaces data on an existing resource or creates </w:t>
+            </w:r>
+            <w:proofErr w:type="gramStart"/>
+            <w:r>
+              <w:rPr>
+                <w:rFonts w:ascii="Calibri" w:eastAsia="Times New Roman" w:hAnsi="Calibri" w:cs="Calibri"/>
+                <w:color w:val="000000"/>
+                <w:lang w:eastAsia="de-DE" w:bidi="ar-SA"/>
+              </w:rPr>
+              <w:t>a resources</w:t>
+            </w:r>
+            <w:proofErr w:type="gramEnd"/>
+            <w:r>
+              <w:rPr>
+                <w:rFonts w:ascii="Calibri" w:eastAsia="Times New Roman" w:hAnsi="Calibri" w:cs="Calibri"/>
+                <w:color w:val="000000"/>
+                <w:lang w:eastAsia="de-DE" w:bidi="ar-SA"/>
+              </w:rPr>
+              <w:t xml:space="preserve"> that contains some data.</w:t>
             </w:r>
           </w:p>
         </w:tc>
@@ -4937,6 +5314,7 @@
                 <w:lang w:val="de-DE" w:eastAsia="de-DE" w:bidi="ar-SA"/>
               </w:rPr>
             </w:pPr>
+            <w:proofErr w:type="spellStart"/>
             <w:r>
               <w:rPr>
                 <w:rFonts w:ascii="Calibri" w:eastAsia="Times New Roman" w:hAnsi="Calibri" w:cs="Calibri"/>
@@ -4945,6 +5323,7 @@
               </w:rPr>
               <w:t>Get</w:t>
             </w:r>
+            <w:proofErr w:type="spellEnd"/>
           </w:p>
         </w:tc>
       </w:tr>
@@ -5014,6 +5393,7 @@
                 <w:lang w:val="de-DE" w:eastAsia="de-DE" w:bidi="ar-SA"/>
               </w:rPr>
             </w:pPr>
+            <w:proofErr w:type="spellStart"/>
             <w:r>
               <w:rPr>
                 <w:rFonts w:ascii="Calibri" w:eastAsia="Times New Roman" w:hAnsi="Calibri" w:cs="Calibri"/>
@@ -5022,6 +5402,7 @@
               </w:rPr>
               <w:t>Hide</w:t>
             </w:r>
+            <w:proofErr w:type="spellEnd"/>
           </w:p>
         </w:tc>
       </w:tr>
@@ -5137,13 +5518,23 @@
                 <w:lang w:eastAsia="de-DE" w:bidi="ar-SA"/>
               </w:rPr>
             </w:pPr>
+            <w:proofErr w:type="spellStart"/>
             <w:r>
               <w:rPr>
                 <w:rFonts w:ascii="Calibri" w:eastAsia="Times New Roman" w:hAnsi="Calibri" w:cs="Calibri"/>
                 <w:color w:val="000000"/>
                 <w:lang w:eastAsia="de-DE" w:bidi="ar-SA"/>
               </w:rPr>
-              <w:t>Seperates parts of a resource.</w:t>
+              <w:t>Seperates</w:t>
+            </w:r>
+            <w:proofErr w:type="spellEnd"/>
+            <w:r>
+              <w:rPr>
+                <w:rFonts w:ascii="Calibri" w:eastAsia="Times New Roman" w:hAnsi="Calibri" w:cs="Calibri"/>
+                <w:color w:val="000000"/>
+                <w:lang w:eastAsia="de-DE" w:bidi="ar-SA"/>
+              </w:rPr>
+              <w:t xml:space="preserve"> parts of a resource.</w:t>
             </w:r>
           </w:p>
         </w:tc>
@@ -5161,6 +5552,7 @@
                 <w:lang w:val="de-DE" w:eastAsia="de-DE" w:bidi="ar-SA"/>
               </w:rPr>
             </w:pPr>
+            <w:proofErr w:type="spellStart"/>
             <w:r>
               <w:rPr>
                 <w:rFonts w:ascii="Calibri" w:eastAsia="Times New Roman" w:hAnsi="Calibri" w:cs="Calibri"/>
@@ -5169,6 +5561,7 @@
               </w:rPr>
               <w:t>Join</w:t>
             </w:r>
+            <w:proofErr w:type="spellEnd"/>
           </w:p>
         </w:tc>
       </w:tr>
@@ -5191,6 +5584,7 @@
                 <w:lang w:val="de-DE" w:eastAsia="de-DE" w:bidi="ar-SA"/>
               </w:rPr>
             </w:pPr>
+            <w:proofErr w:type="spellStart"/>
             <w:r>
               <w:rPr>
                 <w:rFonts w:ascii="Calibri" w:eastAsia="Times New Roman" w:hAnsi="Calibri" w:cs="Calibri"/>
@@ -5199,6 +5593,7 @@
               </w:rPr>
               <w:t>Step</w:t>
             </w:r>
+            <w:proofErr w:type="spellEnd"/>
           </w:p>
         </w:tc>
         <w:tc>
@@ -5330,6 +5725,7 @@
                 <w:lang w:val="de-DE" w:eastAsia="de-DE" w:bidi="ar-SA"/>
               </w:rPr>
             </w:pPr>
+            <w:proofErr w:type="spellStart"/>
             <w:r>
               <w:rPr>
                 <w:rFonts w:ascii="Calibri" w:eastAsia="Times New Roman" w:hAnsi="Calibri" w:cs="Calibri"/>
@@ -5338,6 +5734,7 @@
               </w:rPr>
               <w:t>Undo</w:t>
             </w:r>
+            <w:proofErr w:type="spellEnd"/>
           </w:p>
         </w:tc>
         <w:tc>
@@ -5399,6 +5796,7 @@
                 <w:lang w:val="de-DE" w:eastAsia="de-DE" w:bidi="ar-SA"/>
               </w:rPr>
             </w:pPr>
+            <w:proofErr w:type="spellStart"/>
             <w:r>
               <w:rPr>
                 <w:rFonts w:ascii="Calibri" w:eastAsia="Times New Roman" w:hAnsi="Calibri" w:cs="Calibri"/>
@@ -5407,6 +5805,7 @@
               </w:rPr>
               <w:t>Unlock</w:t>
             </w:r>
+            <w:proofErr w:type="spellEnd"/>
           </w:p>
         </w:tc>
         <w:tc>
@@ -5549,7 +5948,7 @@
     </w:p>
     <w:p>
       <w:pPr>
-        <w:pStyle w:val="berschrift5"/>
+        <w:pStyle w:val="berschrift4"/>
       </w:pPr>
       <w:r>
         <w:t>Examples for PowerShell Commands</w:t>
@@ -5665,24 +6064,44 @@
     </w:p>
     <w:p>
       <w:pPr>
-        <w:pStyle w:val="berschrift5"/>
+        <w:pStyle w:val="berschrift4"/>
       </w:pPr>
       <w:r>
         <w:t>Variables</w:t>
       </w:r>
     </w:p>
-    <w:p/>
-    <w:p>
-      <w:pPr>
-        <w:pStyle w:val="berschrift5"/>
-      </w:pPr>
+    <w:p>
+      <w:r>
+        <w:t>Variables defined by a leading dollar sign ($).</w:t>
+      </w:r>
+    </w:p>
+    <w:p>
+      <w:pPr>
+        <w:pStyle w:val="Code-Block"/>
+      </w:pPr>
+      <w:r>
+        <w:t>&gt; $</w:t>
+      </w:r>
+      <w:proofErr w:type="spellStart"/>
+      <w:r>
+        <w:t>someVariable</w:t>
+      </w:r>
+      <w:proofErr w:type="spellEnd"/>
+      <w:r>
+        <w:t xml:space="preserve"> = “Some Content”</w:t>
+      </w:r>
+    </w:p>
+    <w:p>
+      <w:pPr>
+        <w:pStyle w:val="berschrift4"/>
+      </w:pPr>
+      <w:r>
+        <w:t>Quoting</w:t>
+      </w:r>
+    </w:p>
+    <w:p>
       <w:r>
         <w:lastRenderedPageBreak/>
-        <w:t>Quoting</w:t>
-      </w:r>
-    </w:p>
-    <w:p>
-      <w:r>
         <w:t xml:space="preserve">Text in PowerShell is marked by </w:t>
       </w:r>
       <w:r>
@@ -5877,7 +6296,865 @@
     </w:p>
     <w:p>
       <w:pPr>
-        <w:pStyle w:val="berschrift5"/>
+        <w:pStyle w:val="berschrift4"/>
+      </w:pPr>
+      <w:r>
+        <w:t>Escape Character</w:t>
+      </w:r>
+    </w:p>
+    <w:p>
+      <w:r>
+        <w:t xml:space="preserve">Since PowerShell is a Shell that needs to support Windows-style file systems, it cannot use the usual backslash (\) for escaping characters with a special meaning, but uses the </w:t>
+      </w:r>
+      <w:proofErr w:type="spellStart"/>
+      <w:r>
+        <w:t>back</w:t>
+      </w:r>
+      <w:r>
+        <w:t>tick</w:t>
+      </w:r>
+      <w:proofErr w:type="spellEnd"/>
+      <w:r>
+        <w:t xml:space="preserve"> character instead (`):</w:t>
+      </w:r>
+    </w:p>
+    <w:tbl>
+      <w:tblPr>
+        <w:tblStyle w:val="FarbigeListe-Akzent2"/>
+        <w:tblW w:w="5260" w:type="dxa"/>
+        <w:tblLook w:val="04A0"/>
+      </w:tblPr>
+      <w:tblGrid>
+        <w:gridCol w:w="1920"/>
+        <w:gridCol w:w="3340"/>
+      </w:tblGrid>
+      <w:tr>
+        <w:trPr>
+          <w:cnfStyle w:val="100000000000"/>
+          <w:trHeight w:val="300"/>
+        </w:trPr>
+        <w:tc>
+          <w:tcPr>
+            <w:cnfStyle w:val="001000000000"/>
+            <w:tcW w:w="1920" w:type="dxa"/>
+            <w:noWrap/>
+            <w:hideMark/>
+          </w:tcPr>
+          <w:p>
+            <w:pPr>
+              <w:rPr>
+                <w:rFonts w:ascii="Calibri" w:eastAsia="Times New Roman" w:hAnsi="Calibri" w:cs="Calibri"/>
+                <w:color w:val="FFFFFF"/>
+                <w:lang w:val="de-DE" w:eastAsia="de-DE" w:bidi="ar-SA"/>
+              </w:rPr>
+            </w:pPr>
+            <w:proofErr w:type="spellStart"/>
+            <w:r>
+              <w:rPr>
+                <w:rFonts w:ascii="Calibri" w:eastAsia="Times New Roman" w:hAnsi="Calibri" w:cs="Calibri"/>
+                <w:color w:val="FFFFFF"/>
+                <w:lang w:val="de-DE" w:eastAsia="de-DE" w:bidi="ar-SA"/>
+              </w:rPr>
+              <w:t>Escape</w:t>
+            </w:r>
+            <w:proofErr w:type="spellEnd"/>
+            <w:r>
+              <w:rPr>
+                <w:rFonts w:ascii="Calibri" w:eastAsia="Times New Roman" w:hAnsi="Calibri" w:cs="Calibri"/>
+                <w:color w:val="FFFFFF"/>
+                <w:lang w:val="de-DE" w:eastAsia="de-DE" w:bidi="ar-SA"/>
+              </w:rPr>
+              <w:t xml:space="preserve"> </w:t>
+            </w:r>
+            <w:proofErr w:type="spellStart"/>
+            <w:r>
+              <w:rPr>
+                <w:rFonts w:ascii="Calibri" w:eastAsia="Times New Roman" w:hAnsi="Calibri" w:cs="Calibri"/>
+                <w:color w:val="FFFFFF"/>
+                <w:lang w:val="de-DE" w:eastAsia="de-DE" w:bidi="ar-SA"/>
+              </w:rPr>
+              <w:t>Sequence</w:t>
+            </w:r>
+            <w:proofErr w:type="spellEnd"/>
+          </w:p>
+        </w:tc>
+        <w:tc>
+          <w:tcPr>
+            <w:tcW w:w="3340" w:type="dxa"/>
+            <w:noWrap/>
+            <w:hideMark/>
+          </w:tcPr>
+          <w:p>
+            <w:pPr>
+              <w:cnfStyle w:val="100000000000"/>
+              <w:rPr>
+                <w:rFonts w:ascii="Calibri" w:eastAsia="Times New Roman" w:hAnsi="Calibri" w:cs="Calibri"/>
+                <w:color w:val="FFFFFF"/>
+                <w:lang w:val="de-DE" w:eastAsia="de-DE" w:bidi="ar-SA"/>
+              </w:rPr>
+            </w:pPr>
+            <w:proofErr w:type="spellStart"/>
+            <w:r>
+              <w:rPr>
+                <w:rFonts w:ascii="Calibri" w:eastAsia="Times New Roman" w:hAnsi="Calibri" w:cs="Calibri"/>
+                <w:color w:val="FFFFFF"/>
+                <w:lang w:val="de-DE" w:eastAsia="de-DE" w:bidi="ar-SA"/>
+              </w:rPr>
+              <w:t>Corresponding</w:t>
+            </w:r>
+            <w:proofErr w:type="spellEnd"/>
+            <w:r>
+              <w:rPr>
+                <w:rFonts w:ascii="Calibri" w:eastAsia="Times New Roman" w:hAnsi="Calibri" w:cs="Calibri"/>
+                <w:color w:val="FFFFFF"/>
+                <w:lang w:val="de-DE" w:eastAsia="de-DE" w:bidi="ar-SA"/>
+              </w:rPr>
+              <w:t xml:space="preserve"> Special </w:t>
+            </w:r>
+            <w:proofErr w:type="spellStart"/>
+            <w:r>
+              <w:rPr>
+                <w:rFonts w:ascii="Calibri" w:eastAsia="Times New Roman" w:hAnsi="Calibri" w:cs="Calibri"/>
+                <w:color w:val="FFFFFF"/>
+                <w:lang w:val="de-DE" w:eastAsia="de-DE" w:bidi="ar-SA"/>
+              </w:rPr>
+              <w:t>Character</w:t>
+            </w:r>
+            <w:proofErr w:type="spellEnd"/>
+          </w:p>
+        </w:tc>
+      </w:tr>
+      <w:tr>
+        <w:trPr>
+          <w:cnfStyle w:val="000000100000"/>
+          <w:trHeight w:val="300"/>
+        </w:trPr>
+        <w:tc>
+          <w:tcPr>
+            <w:cnfStyle w:val="001000000000"/>
+            <w:tcW w:w="1920" w:type="dxa"/>
+            <w:noWrap/>
+            <w:hideMark/>
+          </w:tcPr>
+          <w:p>
+            <w:pPr>
+              <w:rPr>
+                <w:rFonts w:ascii="Calibri" w:eastAsia="Times New Roman" w:hAnsi="Calibri" w:cs="Calibri"/>
+                <w:color w:val="000000"/>
+                <w:lang w:val="de-DE" w:eastAsia="de-DE" w:bidi="ar-SA"/>
+              </w:rPr>
+            </w:pPr>
+            <w:r>
+              <w:rPr>
+                <w:rFonts w:ascii="Calibri" w:eastAsia="Times New Roman" w:hAnsi="Calibri" w:cs="Calibri"/>
+                <w:color w:val="000000"/>
+                <w:lang w:val="de-DE" w:eastAsia="de-DE" w:bidi="ar-SA"/>
+              </w:rPr>
+              <w:t>`n</w:t>
+            </w:r>
+          </w:p>
+        </w:tc>
+        <w:tc>
+          <w:tcPr>
+            <w:tcW w:w="3340" w:type="dxa"/>
+            <w:noWrap/>
+            <w:hideMark/>
+          </w:tcPr>
+          <w:p>
+            <w:pPr>
+              <w:cnfStyle w:val="000000100000"/>
+              <w:rPr>
+                <w:rFonts w:ascii="Calibri" w:eastAsia="Times New Roman" w:hAnsi="Calibri" w:cs="Calibri"/>
+                <w:color w:val="000000"/>
+                <w:lang w:val="de-DE" w:eastAsia="de-DE" w:bidi="ar-SA"/>
+              </w:rPr>
+            </w:pPr>
+            <w:proofErr w:type="spellStart"/>
+            <w:r>
+              <w:rPr>
+                <w:rFonts w:ascii="Calibri" w:eastAsia="Times New Roman" w:hAnsi="Calibri" w:cs="Calibri"/>
+                <w:color w:val="000000"/>
+                <w:lang w:val="de-DE" w:eastAsia="de-DE" w:bidi="ar-SA"/>
+              </w:rPr>
+              <w:t>Newline</w:t>
+            </w:r>
+            <w:proofErr w:type="spellEnd"/>
+          </w:p>
+        </w:tc>
+      </w:tr>
+      <w:tr>
+        <w:trPr>
+          <w:trHeight w:val="300"/>
+        </w:trPr>
+        <w:tc>
+          <w:tcPr>
+            <w:cnfStyle w:val="001000000000"/>
+            <w:tcW w:w="1920" w:type="dxa"/>
+            <w:noWrap/>
+            <w:hideMark/>
+          </w:tcPr>
+          <w:p>
+            <w:pPr>
+              <w:rPr>
+                <w:rFonts w:ascii="Calibri" w:eastAsia="Times New Roman" w:hAnsi="Calibri" w:cs="Calibri"/>
+                <w:color w:val="000000"/>
+                <w:lang w:val="de-DE" w:eastAsia="de-DE" w:bidi="ar-SA"/>
+              </w:rPr>
+            </w:pPr>
+            <w:r>
+              <w:rPr>
+                <w:rFonts w:ascii="Calibri" w:eastAsia="Times New Roman" w:hAnsi="Calibri" w:cs="Calibri"/>
+                <w:color w:val="000000"/>
+                <w:lang w:val="de-DE" w:eastAsia="de-DE" w:bidi="ar-SA"/>
+              </w:rPr>
+              <w:t>`r</w:t>
+            </w:r>
+          </w:p>
+        </w:tc>
+        <w:tc>
+          <w:tcPr>
+            <w:tcW w:w="3340" w:type="dxa"/>
+            <w:noWrap/>
+            <w:hideMark/>
+          </w:tcPr>
+          <w:p>
+            <w:pPr>
+              <w:cnfStyle w:val="000000000000"/>
+              <w:rPr>
+                <w:rFonts w:ascii="Calibri" w:eastAsia="Times New Roman" w:hAnsi="Calibri" w:cs="Calibri"/>
+                <w:color w:val="000000"/>
+                <w:lang w:val="de-DE" w:eastAsia="de-DE" w:bidi="ar-SA"/>
+              </w:rPr>
+            </w:pPr>
+            <w:r>
+              <w:rPr>
+                <w:rFonts w:ascii="Calibri" w:eastAsia="Times New Roman" w:hAnsi="Calibri" w:cs="Calibri"/>
+                <w:color w:val="000000"/>
+                <w:lang w:val="de-DE" w:eastAsia="de-DE" w:bidi="ar-SA"/>
+              </w:rPr>
+              <w:t>Return</w:t>
+            </w:r>
+          </w:p>
+        </w:tc>
+      </w:tr>
+      <w:tr>
+        <w:trPr>
+          <w:cnfStyle w:val="000000100000"/>
+          <w:trHeight w:val="300"/>
+        </w:trPr>
+        <w:tc>
+          <w:tcPr>
+            <w:cnfStyle w:val="001000000000"/>
+            <w:tcW w:w="1920" w:type="dxa"/>
+            <w:noWrap/>
+            <w:hideMark/>
+          </w:tcPr>
+          <w:p>
+            <w:pPr>
+              <w:rPr>
+                <w:rFonts w:ascii="Calibri" w:eastAsia="Times New Roman" w:hAnsi="Calibri" w:cs="Calibri"/>
+                <w:color w:val="000000"/>
+                <w:lang w:val="de-DE" w:eastAsia="de-DE" w:bidi="ar-SA"/>
+              </w:rPr>
+            </w:pPr>
+            <w:r>
+              <w:rPr>
+                <w:rFonts w:ascii="Calibri" w:eastAsia="Times New Roman" w:hAnsi="Calibri" w:cs="Calibri"/>
+                <w:color w:val="000000"/>
+                <w:lang w:val="de-DE" w:eastAsia="de-DE" w:bidi="ar-SA"/>
+              </w:rPr>
+              <w:t>`t</w:t>
+            </w:r>
+          </w:p>
+        </w:tc>
+        <w:tc>
+          <w:tcPr>
+            <w:tcW w:w="3340" w:type="dxa"/>
+            <w:noWrap/>
+            <w:hideMark/>
+          </w:tcPr>
+          <w:p>
+            <w:pPr>
+              <w:cnfStyle w:val="000000100000"/>
+              <w:rPr>
+                <w:rFonts w:ascii="Calibri" w:eastAsia="Times New Roman" w:hAnsi="Calibri" w:cs="Calibri"/>
+                <w:color w:val="000000"/>
+                <w:lang w:val="de-DE" w:eastAsia="de-DE" w:bidi="ar-SA"/>
+              </w:rPr>
+            </w:pPr>
+            <w:r>
+              <w:rPr>
+                <w:rFonts w:ascii="Calibri" w:eastAsia="Times New Roman" w:hAnsi="Calibri" w:cs="Calibri"/>
+                <w:color w:val="000000"/>
+                <w:lang w:val="de-DE" w:eastAsia="de-DE" w:bidi="ar-SA"/>
+              </w:rPr>
+              <w:t>Tab</w:t>
+            </w:r>
+          </w:p>
+        </w:tc>
+      </w:tr>
+      <w:tr>
+        <w:trPr>
+          <w:trHeight w:val="300"/>
+        </w:trPr>
+        <w:tc>
+          <w:tcPr>
+            <w:cnfStyle w:val="001000000000"/>
+            <w:tcW w:w="1920" w:type="dxa"/>
+            <w:noWrap/>
+            <w:hideMark/>
+          </w:tcPr>
+          <w:p>
+            <w:pPr>
+              <w:rPr>
+                <w:rFonts w:ascii="Calibri" w:eastAsia="Times New Roman" w:hAnsi="Calibri" w:cs="Calibri"/>
+                <w:color w:val="000000"/>
+                <w:lang w:val="de-DE" w:eastAsia="de-DE" w:bidi="ar-SA"/>
+              </w:rPr>
+            </w:pPr>
+            <w:r>
+              <w:rPr>
+                <w:rFonts w:ascii="Calibri" w:eastAsia="Times New Roman" w:hAnsi="Calibri" w:cs="Calibri"/>
+                <w:color w:val="000000"/>
+                <w:lang w:val="de-DE" w:eastAsia="de-DE" w:bidi="ar-SA"/>
+              </w:rPr>
+              <w:t>`a</w:t>
+            </w:r>
+          </w:p>
+        </w:tc>
+        <w:tc>
+          <w:tcPr>
+            <w:tcW w:w="3340" w:type="dxa"/>
+            <w:noWrap/>
+            <w:hideMark/>
+          </w:tcPr>
+          <w:p>
+            <w:pPr>
+              <w:cnfStyle w:val="000000000000"/>
+              <w:rPr>
+                <w:rFonts w:ascii="Calibri" w:eastAsia="Times New Roman" w:hAnsi="Calibri" w:cs="Calibri"/>
+                <w:color w:val="000000"/>
+                <w:lang w:val="de-DE" w:eastAsia="de-DE" w:bidi="ar-SA"/>
+              </w:rPr>
+            </w:pPr>
+            <w:r>
+              <w:rPr>
+                <w:rFonts w:ascii="Calibri" w:eastAsia="Times New Roman" w:hAnsi="Calibri" w:cs="Calibri"/>
+                <w:color w:val="000000"/>
+                <w:lang w:val="de-DE" w:eastAsia="de-DE" w:bidi="ar-SA"/>
+              </w:rPr>
+              <w:t>Alert</w:t>
+            </w:r>
+          </w:p>
+        </w:tc>
+      </w:tr>
+      <w:tr>
+        <w:trPr>
+          <w:cnfStyle w:val="000000100000"/>
+          <w:trHeight w:val="300"/>
+        </w:trPr>
+        <w:tc>
+          <w:tcPr>
+            <w:cnfStyle w:val="001000000000"/>
+            <w:tcW w:w="1920" w:type="dxa"/>
+            <w:noWrap/>
+            <w:hideMark/>
+          </w:tcPr>
+          <w:p>
+            <w:pPr>
+              <w:rPr>
+                <w:rFonts w:ascii="Calibri" w:eastAsia="Times New Roman" w:hAnsi="Calibri" w:cs="Calibri"/>
+                <w:color w:val="000000"/>
+                <w:lang w:val="de-DE" w:eastAsia="de-DE" w:bidi="ar-SA"/>
+              </w:rPr>
+            </w:pPr>
+            <w:r>
+              <w:rPr>
+                <w:rFonts w:ascii="Calibri" w:eastAsia="Times New Roman" w:hAnsi="Calibri" w:cs="Calibri"/>
+                <w:color w:val="000000"/>
+                <w:lang w:val="de-DE" w:eastAsia="de-DE" w:bidi="ar-SA"/>
+              </w:rPr>
+              <w:t>`b</w:t>
+            </w:r>
+          </w:p>
+        </w:tc>
+        <w:tc>
+          <w:tcPr>
+            <w:tcW w:w="3340" w:type="dxa"/>
+            <w:noWrap/>
+            <w:hideMark/>
+          </w:tcPr>
+          <w:p>
+            <w:pPr>
+              <w:cnfStyle w:val="000000100000"/>
+              <w:rPr>
+                <w:rFonts w:ascii="Calibri" w:eastAsia="Times New Roman" w:hAnsi="Calibri" w:cs="Calibri"/>
+                <w:color w:val="000000"/>
+                <w:lang w:val="de-DE" w:eastAsia="de-DE" w:bidi="ar-SA"/>
+              </w:rPr>
+            </w:pPr>
+            <w:r>
+              <w:rPr>
+                <w:rFonts w:ascii="Calibri" w:eastAsia="Times New Roman" w:hAnsi="Calibri" w:cs="Calibri"/>
+                <w:color w:val="000000"/>
+                <w:lang w:val="de-DE" w:eastAsia="de-DE" w:bidi="ar-SA"/>
+              </w:rPr>
+              <w:t>&lt;</w:t>
+            </w:r>
+            <w:proofErr w:type="spellStart"/>
+            <w:r>
+              <w:rPr>
+                <w:rFonts w:ascii="Calibri" w:eastAsia="Times New Roman" w:hAnsi="Calibri" w:cs="Calibri"/>
+                <w:color w:val="000000"/>
+                <w:lang w:val="de-DE" w:eastAsia="de-DE" w:bidi="ar-SA"/>
+              </w:rPr>
+              <w:t>Backspace</w:t>
+            </w:r>
+            <w:proofErr w:type="spellEnd"/>
+            <w:r>
+              <w:rPr>
+                <w:rFonts w:ascii="Calibri" w:eastAsia="Times New Roman" w:hAnsi="Calibri" w:cs="Calibri"/>
+                <w:color w:val="000000"/>
+                <w:lang w:val="de-DE" w:eastAsia="de-DE" w:bidi="ar-SA"/>
+              </w:rPr>
+              <w:t>&gt;</w:t>
+            </w:r>
+          </w:p>
+        </w:tc>
+      </w:tr>
+      <w:tr>
+        <w:trPr>
+          <w:trHeight w:val="300"/>
+        </w:trPr>
+        <w:tc>
+          <w:tcPr>
+            <w:cnfStyle w:val="001000000000"/>
+            <w:tcW w:w="1920" w:type="dxa"/>
+            <w:noWrap/>
+            <w:hideMark/>
+          </w:tcPr>
+          <w:p>
+            <w:pPr>
+              <w:rPr>
+                <w:rFonts w:ascii="Calibri" w:eastAsia="Times New Roman" w:hAnsi="Calibri" w:cs="Calibri"/>
+                <w:color w:val="000000"/>
+                <w:lang w:val="de-DE" w:eastAsia="de-DE" w:bidi="ar-SA"/>
+              </w:rPr>
+            </w:pPr>
+            <w:r>
+              <w:rPr>
+                <w:rFonts w:ascii="Calibri" w:eastAsia="Times New Roman" w:hAnsi="Calibri" w:cs="Calibri"/>
+                <w:color w:val="000000"/>
+                <w:lang w:val="de-DE" w:eastAsia="de-DE" w:bidi="ar-SA"/>
+              </w:rPr>
+              <w:t>`'</w:t>
+            </w:r>
+          </w:p>
+        </w:tc>
+        <w:tc>
+          <w:tcPr>
+            <w:tcW w:w="3340" w:type="dxa"/>
+            <w:noWrap/>
+            <w:hideMark/>
+          </w:tcPr>
+          <w:p>
+            <w:pPr>
+              <w:cnfStyle w:val="000000000000"/>
+              <w:rPr>
+                <w:rFonts w:ascii="Calibri" w:eastAsia="Times New Roman" w:hAnsi="Calibri" w:cs="Calibri"/>
+                <w:color w:val="000000"/>
+                <w:lang w:val="de-DE" w:eastAsia="de-DE" w:bidi="ar-SA"/>
+              </w:rPr>
+            </w:pPr>
+            <w:r>
+              <w:rPr>
+                <w:rFonts w:ascii="Calibri" w:eastAsia="Times New Roman" w:hAnsi="Calibri" w:cs="Calibri"/>
+                <w:color w:val="000000"/>
+                <w:lang w:val="de-DE" w:eastAsia="de-DE" w:bidi="ar-SA"/>
+              </w:rPr>
+              <w:t>Single Quote (')</w:t>
+            </w:r>
+          </w:p>
+        </w:tc>
+      </w:tr>
+      <w:tr>
+        <w:trPr>
+          <w:cnfStyle w:val="000000100000"/>
+          <w:trHeight w:val="300"/>
+        </w:trPr>
+        <w:tc>
+          <w:tcPr>
+            <w:cnfStyle w:val="001000000000"/>
+            <w:tcW w:w="1920" w:type="dxa"/>
+            <w:noWrap/>
+            <w:hideMark/>
+          </w:tcPr>
+          <w:p>
+            <w:pPr>
+              <w:rPr>
+                <w:rFonts w:ascii="Calibri" w:eastAsia="Times New Roman" w:hAnsi="Calibri" w:cs="Calibri"/>
+                <w:color w:val="000000"/>
+                <w:lang w:val="de-DE" w:eastAsia="de-DE" w:bidi="ar-SA"/>
+              </w:rPr>
+            </w:pPr>
+            <w:r>
+              <w:rPr>
+                <w:rFonts w:ascii="Calibri" w:eastAsia="Times New Roman" w:hAnsi="Calibri" w:cs="Calibri"/>
+                <w:color w:val="000000"/>
+                <w:lang w:val="de-DE" w:eastAsia="de-DE" w:bidi="ar-SA"/>
+              </w:rPr>
+              <w:t>`"</w:t>
+            </w:r>
+          </w:p>
+        </w:tc>
+        <w:tc>
+          <w:tcPr>
+            <w:tcW w:w="3340" w:type="dxa"/>
+            <w:noWrap/>
+            <w:hideMark/>
+          </w:tcPr>
+          <w:p>
+            <w:pPr>
+              <w:cnfStyle w:val="000000100000"/>
+              <w:rPr>
+                <w:rFonts w:ascii="Calibri" w:eastAsia="Times New Roman" w:hAnsi="Calibri" w:cs="Calibri"/>
+                <w:color w:val="000000"/>
+                <w:lang w:val="de-DE" w:eastAsia="de-DE" w:bidi="ar-SA"/>
+              </w:rPr>
+            </w:pPr>
+            <w:r>
+              <w:rPr>
+                <w:rFonts w:ascii="Calibri" w:eastAsia="Times New Roman" w:hAnsi="Calibri" w:cs="Calibri"/>
+                <w:color w:val="000000"/>
+                <w:lang w:val="de-DE" w:eastAsia="de-DE" w:bidi="ar-SA"/>
+              </w:rPr>
+              <w:t>Double Quote (")</w:t>
+            </w:r>
+          </w:p>
+        </w:tc>
+      </w:tr>
+      <w:tr>
+        <w:trPr>
+          <w:trHeight w:val="300"/>
+        </w:trPr>
+        <w:tc>
+          <w:tcPr>
+            <w:cnfStyle w:val="001000000000"/>
+            <w:tcW w:w="1920" w:type="dxa"/>
+            <w:noWrap/>
+            <w:hideMark/>
+          </w:tcPr>
+          <w:p>
+            <w:pPr>
+              <w:rPr>
+                <w:rFonts w:ascii="Calibri" w:eastAsia="Times New Roman" w:hAnsi="Calibri" w:cs="Calibri"/>
+                <w:color w:val="000000"/>
+                <w:lang w:val="de-DE" w:eastAsia="de-DE" w:bidi="ar-SA"/>
+              </w:rPr>
+            </w:pPr>
+            <w:r>
+              <w:rPr>
+                <w:rFonts w:ascii="Calibri" w:eastAsia="Times New Roman" w:hAnsi="Calibri" w:cs="Calibri"/>
+                <w:color w:val="000000"/>
+                <w:lang w:val="de-DE" w:eastAsia="de-DE" w:bidi="ar-SA"/>
+              </w:rPr>
+              <w:t>`0</w:t>
+            </w:r>
+          </w:p>
+        </w:tc>
+        <w:tc>
+          <w:tcPr>
+            <w:tcW w:w="3340" w:type="dxa"/>
+            <w:noWrap/>
+            <w:hideMark/>
+          </w:tcPr>
+          <w:p>
+            <w:pPr>
+              <w:cnfStyle w:val="000000000000"/>
+              <w:rPr>
+                <w:rFonts w:ascii="Calibri" w:eastAsia="Times New Roman" w:hAnsi="Calibri" w:cs="Calibri"/>
+                <w:color w:val="000000"/>
+                <w:lang w:val="de-DE" w:eastAsia="de-DE" w:bidi="ar-SA"/>
+              </w:rPr>
+            </w:pPr>
+            <w:r>
+              <w:rPr>
+                <w:rFonts w:ascii="Calibri" w:eastAsia="Times New Roman" w:hAnsi="Calibri" w:cs="Calibri"/>
+                <w:color w:val="000000"/>
+                <w:lang w:val="de-DE" w:eastAsia="de-DE" w:bidi="ar-SA"/>
+              </w:rPr>
+              <w:t>Null</w:t>
+            </w:r>
+          </w:p>
+        </w:tc>
+      </w:tr>
+      <w:tr>
+        <w:trPr>
+          <w:cnfStyle w:val="000000100000"/>
+          <w:trHeight w:val="300"/>
+        </w:trPr>
+        <w:tc>
+          <w:tcPr>
+            <w:cnfStyle w:val="001000000000"/>
+            <w:tcW w:w="1920" w:type="dxa"/>
+            <w:noWrap/>
+            <w:hideMark/>
+          </w:tcPr>
+          <w:p>
+            <w:pPr>
+              <w:rPr>
+                <w:rFonts w:ascii="Calibri" w:eastAsia="Times New Roman" w:hAnsi="Calibri" w:cs="Calibri"/>
+                <w:color w:val="000000"/>
+                <w:lang w:val="de-DE" w:eastAsia="de-DE" w:bidi="ar-SA"/>
+              </w:rPr>
+            </w:pPr>
+            <w:r>
+              <w:rPr>
+                <w:rFonts w:ascii="Calibri" w:eastAsia="Times New Roman" w:hAnsi="Calibri" w:cs="Calibri"/>
+                <w:color w:val="000000"/>
+                <w:lang w:val="de-DE" w:eastAsia="de-DE" w:bidi="ar-SA"/>
+              </w:rPr>
+              <w:t>``</w:t>
+            </w:r>
+          </w:p>
+        </w:tc>
+        <w:tc>
+          <w:tcPr>
+            <w:tcW w:w="3340" w:type="dxa"/>
+            <w:noWrap/>
+            <w:hideMark/>
+          </w:tcPr>
+          <w:p>
+            <w:pPr>
+              <w:cnfStyle w:val="000000100000"/>
+              <w:rPr>
+                <w:rFonts w:ascii="Calibri" w:eastAsia="Times New Roman" w:hAnsi="Calibri" w:cs="Calibri"/>
+                <w:color w:val="000000"/>
+                <w:lang w:val="de-DE" w:eastAsia="de-DE" w:bidi="ar-SA"/>
+              </w:rPr>
+            </w:pPr>
+            <w:r>
+              <w:rPr>
+                <w:rFonts w:ascii="Calibri" w:eastAsia="Times New Roman" w:hAnsi="Calibri" w:cs="Calibri"/>
+                <w:color w:val="000000"/>
+                <w:lang w:val="de-DE" w:eastAsia="de-DE" w:bidi="ar-SA"/>
+              </w:rPr>
+              <w:t xml:space="preserve">A </w:t>
+            </w:r>
+            <w:proofErr w:type="spellStart"/>
+            <w:r>
+              <w:rPr>
+                <w:rFonts w:ascii="Calibri" w:eastAsia="Times New Roman" w:hAnsi="Calibri" w:cs="Calibri"/>
+                <w:color w:val="000000"/>
+                <w:lang w:val="de-DE" w:eastAsia="de-DE" w:bidi="ar-SA"/>
+              </w:rPr>
+              <w:t>single</w:t>
+            </w:r>
+            <w:proofErr w:type="spellEnd"/>
+            <w:r>
+              <w:rPr>
+                <w:rFonts w:ascii="Calibri" w:eastAsia="Times New Roman" w:hAnsi="Calibri" w:cs="Calibri"/>
+                <w:color w:val="000000"/>
+                <w:lang w:val="de-DE" w:eastAsia="de-DE" w:bidi="ar-SA"/>
+              </w:rPr>
+              <w:t xml:space="preserve"> backtick (`)</w:t>
+            </w:r>
+          </w:p>
+        </w:tc>
+      </w:tr>
+    </w:tbl>
+    <w:p/>
+    <w:p>
+      <w:pPr>
+        <w:pStyle w:val="Code-Block"/>
+      </w:pPr>
+      <w:r>
+        <w:t>&gt; Write-Host "Line1`nLine2"</w:t>
+      </w:r>
+    </w:p>
+    <w:p>
+      <w:pPr>
+        <w:pStyle w:val="Screenshot"/>
+      </w:pPr>
+      <w:r>
+        <w:drawing>
+          <wp:inline distT="0" distB="0" distL="0" distR="0">
+            <wp:extent cx="9409524" cy="980952"/>
+            <wp:effectExtent l="19050" t="0" r="1176" b="0"/>
+            <wp:docPr id="21" name="Grafik 20" descr="Screenshot-27-Escape-Characters.png"/>
+            <wp:cNvGraphicFramePr>
+              <a:graphicFrameLocks xmlns:a="http://schemas.openxmlformats.org/drawingml/2006/main" noChangeAspect="1"/>
+            </wp:cNvGraphicFramePr>
+            <a:graphic xmlns:a="http://schemas.openxmlformats.org/drawingml/2006/main">
+              <a:graphicData uri="http://schemas.openxmlformats.org/drawingml/2006/picture">
+                <pic:pic xmlns:pic="http://schemas.openxmlformats.org/drawingml/2006/picture">
+                  <pic:nvPicPr>
+                    <pic:cNvPr id="0" name="Screenshot-27-Escape-Characters.png"/>
+                    <pic:cNvPicPr/>
+                  </pic:nvPicPr>
+                  <pic:blipFill>
+                    <a:blip r:embed="rId40" cstate="print"/>
+                    <a:stretch>
+                      <a:fillRect/>
+                    </a:stretch>
+                  </pic:blipFill>
+                  <pic:spPr>
+                    <a:xfrm>
+                      <a:off x="0" y="0"/>
+                      <a:ext cx="9409524" cy="980952"/>
+                    </a:xfrm>
+                    <a:prstGeom prst="rect">
+                      <a:avLst/>
+                    </a:prstGeom>
+                  </pic:spPr>
+                </pic:pic>
+              </a:graphicData>
+            </a:graphic>
+          </wp:inline>
+        </w:drawing>
+      </w:r>
+    </w:p>
+    <w:p>
+      <w:pPr>
+        <w:pStyle w:val="Code-Block"/>
+      </w:pPr>
+      <w:r>
+        <w:t>&gt; Write-Host "</w:t>
+      </w:r>
+      <w:proofErr w:type="spellStart"/>
+      <w:r>
+        <w:t>Key</w:t>
+      </w:r>
+      <w:proofErr w:type="gramStart"/>
+      <w:r>
+        <w:t>:`</w:t>
+      </w:r>
+      <w:proofErr w:type="gramEnd"/>
+      <w:r>
+        <w:t>tvalue</w:t>
+      </w:r>
+      <w:proofErr w:type="spellEnd"/>
+      <w:r>
+        <w:t>"</w:t>
+      </w:r>
+    </w:p>
+    <w:p>
+      <w:pPr>
+        <w:pStyle w:val="Screenshot"/>
+      </w:pPr>
+      <w:r>
+        <w:drawing>
+          <wp:inline distT="0" distB="0" distL="0" distR="0">
+            <wp:extent cx="9409524" cy="980952"/>
+            <wp:effectExtent l="19050" t="0" r="1176" b="0"/>
+            <wp:docPr id="22" name="Grafik 21" descr="Screenshot-28-Escape-Characters.png"/>
+            <wp:cNvGraphicFramePr>
+              <a:graphicFrameLocks xmlns:a="http://schemas.openxmlformats.org/drawingml/2006/main" noChangeAspect="1"/>
+            </wp:cNvGraphicFramePr>
+            <a:graphic xmlns:a="http://schemas.openxmlformats.org/drawingml/2006/main">
+              <a:graphicData uri="http://schemas.openxmlformats.org/drawingml/2006/picture">
+                <pic:pic xmlns:pic="http://schemas.openxmlformats.org/drawingml/2006/picture">
+                  <pic:nvPicPr>
+                    <pic:cNvPr id="0" name="Screenshot-28-Escape-Characters.png"/>
+                    <pic:cNvPicPr/>
+                  </pic:nvPicPr>
+                  <pic:blipFill>
+                    <a:blip r:embed="rId41" cstate="print"/>
+                    <a:stretch>
+                      <a:fillRect/>
+                    </a:stretch>
+                  </pic:blipFill>
+                  <pic:spPr>
+                    <a:xfrm>
+                      <a:off x="0" y="0"/>
+                      <a:ext cx="9409524" cy="980952"/>
+                    </a:xfrm>
+                    <a:prstGeom prst="rect">
+                      <a:avLst/>
+                    </a:prstGeom>
+                  </pic:spPr>
+                </pic:pic>
+              </a:graphicData>
+            </a:graphic>
+          </wp:inline>
+        </w:drawing>
+      </w:r>
+    </w:p>
+    <w:p>
+      <w:pPr>
+        <w:pStyle w:val="Code-Block"/>
+      </w:pPr>
+      <w:r>
+        <w:t>&gt; $value = "Lorem Ipsum"</w:t>
+      </w:r>
+    </w:p>
+    <w:p>
+      <w:pPr>
+        <w:pStyle w:val="Code-Block"/>
+      </w:pPr>
+      <w:r>
+        <w:t>&gt; Write-Host "Key</w:t>
+      </w:r>
+      <w:proofErr w:type="gramStart"/>
+      <w:r>
+        <w:t>:</w:t>
+      </w:r>
+      <w:r>
+        <w:t>`</w:t>
+      </w:r>
+      <w:proofErr w:type="gramEnd"/>
+      <w:r>
+        <w:t>"$value`""</w:t>
+      </w:r>
+    </w:p>
+    <w:p>
+      <w:pPr>
+        <w:pStyle w:val="Screenshot"/>
+        <w:rPr>
+          <w:lang w:val="en-US"/>
+        </w:rPr>
+      </w:pPr>
+      <w:r>
+        <w:drawing>
+          <wp:inline distT="0" distB="0" distL="0" distR="0">
+            <wp:extent cx="9409524" cy="1095238"/>
+            <wp:effectExtent l="19050" t="0" r="1176" b="0"/>
+            <wp:docPr id="33" name="Grafik 32" descr="Screenshot-29-Escape-Characters.png"/>
+            <wp:cNvGraphicFramePr>
+              <a:graphicFrameLocks xmlns:a="http://schemas.openxmlformats.org/drawingml/2006/main" noChangeAspect="1"/>
+            </wp:cNvGraphicFramePr>
+            <a:graphic xmlns:a="http://schemas.openxmlformats.org/drawingml/2006/main">
+              <a:graphicData uri="http://schemas.openxmlformats.org/drawingml/2006/picture">
+                <pic:pic xmlns:pic="http://schemas.openxmlformats.org/drawingml/2006/picture">
+                  <pic:nvPicPr>
+                    <pic:cNvPr id="0" name="Screenshot-29-Escape-Characters.png"/>
+                    <pic:cNvPicPr/>
+                  </pic:nvPicPr>
+                  <pic:blipFill>
+                    <a:blip r:embed="rId42" cstate="print"/>
+                    <a:stretch>
+                      <a:fillRect/>
+                    </a:stretch>
+                  </pic:blipFill>
+                  <pic:spPr>
+                    <a:xfrm>
+                      <a:off x="0" y="0"/>
+                      <a:ext cx="9409524" cy="1095238"/>
+                    </a:xfrm>
+                    <a:prstGeom prst="rect">
+                      <a:avLst/>
+                    </a:prstGeom>
+                  </pic:spPr>
+                </pic:pic>
+              </a:graphicData>
+            </a:graphic>
+          </wp:inline>
+        </w:drawing>
+      </w:r>
+    </w:p>
+    <w:p>
+      <w:pPr>
+        <w:pStyle w:val="berschrift4"/>
       </w:pPr>
       <w:r>
         <w:t>Statement Termination</w:t>
@@ -5896,7 +7173,23 @@
         <w:pStyle w:val="Code-Block"/>
       </w:pPr>
       <w:r>
-        <w:t>&gt; $someArrayContainingNumbers = @(1,2,</w:t>
+        <w:t>&gt; $</w:t>
+      </w:r>
+      <w:proofErr w:type="spellStart"/>
+      <w:r>
+        <w:t>someArrayContainingNumbers</w:t>
+      </w:r>
+      <w:proofErr w:type="spellEnd"/>
+      <w:r>
+        <w:t xml:space="preserve"> = </w:t>
+      </w:r>
+      <w:proofErr w:type="gramStart"/>
+      <w:r>
+        <w:t>@(</w:t>
+      </w:r>
+      <w:proofErr w:type="gramEnd"/>
+      <w:r>
+        <w:t>1,2,</w:t>
       </w:r>
     </w:p>
     <w:p>
@@ -5920,23 +7213,35 @@
         <w:pStyle w:val="Code-Block"/>
       </w:pPr>
       <w:r>
-        <w:t>&gt; 5,6</w:t>
-      </w:r>
+        <w:t>&gt; 5</w:t>
+      </w:r>
+      <w:proofErr w:type="gramStart"/>
+      <w:r>
+        <w:t>,6</w:t>
+      </w:r>
+      <w:proofErr w:type="gramEnd"/>
     </w:p>
     <w:p>
       <w:pPr>
         <w:pStyle w:val="Code-Block"/>
       </w:pPr>
+      <w:proofErr w:type="gramStart"/>
       <w:r>
         <w:t>&gt; ,7</w:t>
       </w:r>
+      <w:proofErr w:type="gramEnd"/>
     </w:p>
     <w:p>
       <w:pPr>
         <w:pStyle w:val="Code-Block"/>
       </w:pPr>
-      <w:r>
-        <w:t>&gt; ,8,</w:t>
+      <w:proofErr w:type="gramStart"/>
+      <w:r>
+        <w:t>&gt; ,8</w:t>
+      </w:r>
+      <w:proofErr w:type="gramEnd"/>
+      <w:r>
+        <w:t>,</w:t>
       </w:r>
     </w:p>
     <w:p>
@@ -5944,7 +7249,15 @@
         <w:pStyle w:val="Code-Block"/>
       </w:pPr>
       <w:r>
-        <w:t>&gt; 9,0)</w:t>
+        <w:t>&gt; 9</w:t>
+      </w:r>
+      <w:proofErr w:type="gramStart"/>
+      <w:r>
+        <w:t>,0</w:t>
+      </w:r>
+      <w:proofErr w:type="gramEnd"/>
+      <w:r>
+        <w:t>)</w:t>
       </w:r>
     </w:p>
     <w:p>
@@ -5960,6 +7273,7 @@
         <w:pStyle w:val="Screenshot"/>
       </w:pPr>
       <w:r>
+        <w:lastRenderedPageBreak/>
         <w:drawing>
           <wp:inline distT="0" distB="0" distL="0" distR="0">
             <wp:extent cx="9409524" cy="2809524"/>
@@ -5976,7 +7290,7 @@
                     <pic:cNvPicPr/>
                   </pic:nvPicPr>
                   <pic:blipFill>
-                    <a:blip r:embed="rId40" cstate="print"/>
+                    <a:blip r:embed="rId43" cstate="print"/>
                     <a:stretch>
                       <a:fillRect/>
                     </a:stretch>
@@ -6004,8 +7318,23 @@
       <w:r>
         <w:t xml:space="preserve">&gt; </w:t>
       </w:r>
-      <w:r>
-        <w:t>foreach ($number in $someArrayContainingNumbers) {</w:t>
+      <w:proofErr w:type="spellStart"/>
+      <w:proofErr w:type="gramStart"/>
+      <w:r>
+        <w:t>foreach</w:t>
+      </w:r>
+      <w:proofErr w:type="spellEnd"/>
+      <w:proofErr w:type="gramEnd"/>
+      <w:r>
+        <w:t xml:space="preserve"> ($number in $</w:t>
+      </w:r>
+      <w:proofErr w:type="spellStart"/>
+      <w:r>
+        <w:t>someArrayContainingNumbers</w:t>
+      </w:r>
+      <w:proofErr w:type="spellEnd"/>
+      <w:r>
+        <w:t>) {</w:t>
       </w:r>
     </w:p>
     <w:p>
@@ -6065,7 +7394,7 @@
                     <pic:cNvPicPr/>
                   </pic:nvPicPr>
                   <pic:blipFill>
-                    <a:blip r:embed="rId41" cstate="print"/>
+                    <a:blip r:embed="rId44" cstate="print"/>
                     <a:stretch>
                       <a:fillRect/>
                     </a:stretch>
@@ -6139,7 +7468,6 @@
         <w:pStyle w:val="Screenshot"/>
       </w:pPr>
       <w:r>
-        <w:lastRenderedPageBreak/>
         <w:drawing>
           <wp:inline distT="0" distB="0" distL="0" distR="0">
             <wp:extent cx="9409524" cy="1323810"/>
@@ -6156,7 +7484,7 @@
                     <pic:cNvPicPr/>
                   </pic:nvPicPr>
                   <pic:blipFill>
-                    <a:blip r:embed="rId42" cstate="print"/>
+                    <a:blip r:embed="rId45" cstate="print"/>
                     <a:stretch>
                       <a:fillRect/>
                     </a:stretch>
@@ -6246,7 +7574,7 @@
                     <pic:cNvPicPr/>
                   </pic:nvPicPr>
                   <pic:blipFill>
-                    <a:blip r:embed="rId43" cstate="print"/>
+                    <a:blip r:embed="rId46" cstate="print"/>
                     <a:stretch>
                       <a:fillRect/>
                     </a:stretch>
@@ -6274,12 +7602,14 @@
       <w:r>
         <w:t xml:space="preserve">Using the </w:t>
       </w:r>
+      <w:proofErr w:type="spellStart"/>
       <w:r>
         <w:t>b</w:t>
       </w:r>
       <w:r>
         <w:t>acktick</w:t>
       </w:r>
+      <w:proofErr w:type="spellEnd"/>
       <w:r>
         <w:t xml:space="preserve"> </w:t>
       </w:r>
@@ -6304,7 +7634,15 @@
         <w:pStyle w:val="Code-Block"/>
       </w:pPr>
       <w:r>
-        <w:t>&gt; Get-ChildItem `</w:t>
+        <w:t>&gt; Get-</w:t>
+      </w:r>
+      <w:proofErr w:type="spellStart"/>
+      <w:r>
+        <w:t>ChildItem</w:t>
+      </w:r>
+      <w:proofErr w:type="spellEnd"/>
+      <w:r>
+        <w:t xml:space="preserve"> `</w:t>
       </w:r>
     </w:p>
     <w:p>
@@ -6352,7 +7690,7 @@
                     <pic:cNvPicPr/>
                   </pic:nvPicPr>
                   <pic:blipFill>
-                    <a:blip r:embed="rId44" cstate="print"/>
+                    <a:blip r:embed="rId47" cstate="print"/>
                     <a:stretch>
                       <a:fillRect/>
                     </a:stretch>
@@ -6375,6 +7713,204 @@
     </w:p>
     <w:p>
       <w:pPr>
+        <w:pStyle w:val="berschrift3"/>
+      </w:pPr>
+      <w:r>
+        <w:lastRenderedPageBreak/>
+        <w:t>Using the get-help cmdlet to learn about PowerShell</w:t>
+      </w:r>
+    </w:p>
+    <w:p>
+      <w:proofErr w:type="spellStart"/>
+      <w:r>
+        <w:t>Lorem</w:t>
+      </w:r>
+      <w:proofErr w:type="spellEnd"/>
+      <w:r>
+        <w:t xml:space="preserve"> </w:t>
+      </w:r>
+      <w:proofErr w:type="spellStart"/>
+      <w:r>
+        <w:t>Ipsum</w:t>
+      </w:r>
+      <w:proofErr w:type="spellEnd"/>
+    </w:p>
+    <w:p>
+      <w:pPr>
+        <w:pStyle w:val="berschrift3"/>
+      </w:pPr>
+      <w:r>
+        <w:t>Commands</w:t>
+      </w:r>
+    </w:p>
+    <w:p>
+      <w:pPr>
+        <w:pStyle w:val="berschrift4"/>
+      </w:pPr>
+      <w:r>
+        <w:t>Command Types</w:t>
+      </w:r>
+    </w:p>
+    <w:p>
+      <w:pPr>
+        <w:pStyle w:val="berschrift4"/>
+      </w:pPr>
+      <w:r>
+        <w:t xml:space="preserve">Command </w:t>
+      </w:r>
+      <w:r>
+        <w:t>Aliases</w:t>
+      </w:r>
+    </w:p>
+    <w:p>
+      <w:pPr>
+        <w:pStyle w:val="berschrift3"/>
+      </w:pPr>
+      <w:r>
+        <w:t>PS Drives</w:t>
+      </w:r>
+    </w:p>
+    <w:p>
+      <w:pPr>
+        <w:pStyle w:val="berschrift3"/>
+      </w:pPr>
+      <w:r>
+        <w:t>Pipelining</w:t>
+      </w:r>
+    </w:p>
+    <w:p>
+      <w:pPr>
+        <w:pStyle w:val="berschrift3"/>
+      </w:pPr>
+      <w:r>
+        <w:t>Output Redirection</w:t>
+      </w:r>
+    </w:p>
+    <w:p>
+      <w:r>
+        <w:t>&gt;&gt;</w:t>
+      </w:r>
+    </w:p>
+    <w:p/>
+    <w:p>
+      <w:pPr>
+        <w:pStyle w:val="berschrift3"/>
+      </w:pPr>
+      <w:r>
+        <w:t>Variables</w:t>
+      </w:r>
+    </w:p>
+    <w:p>
+      <w:pPr>
+        <w:pStyle w:val="berschrift4"/>
+      </w:pPr>
+      <w:r>
+        <w:t>Namespaces</w:t>
+      </w:r>
+    </w:p>
+    <w:p>
+      <w:pPr>
+        <w:pStyle w:val="berschrift4"/>
+      </w:pPr>
+      <w:r>
+        <w:t>Useful environment variables</w:t>
+      </w:r>
+    </w:p>
+    <w:p>
+      <w:pPr>
+        <w:pStyle w:val="berschrift3"/>
+      </w:pPr>
+      <w:r>
+        <w:t>Strings, Wildcards and Regular Expressions</w:t>
+      </w:r>
+    </w:p>
+    <w:p>
+      <w:pPr>
+        <w:pStyle w:val="berschrift4"/>
+      </w:pPr>
+      <w:r>
+        <w:t xml:space="preserve">String </w:t>
+      </w:r>
+      <w:proofErr w:type="spellStart"/>
+      <w:r>
+        <w:t>Formating</w:t>
+      </w:r>
+      <w:proofErr w:type="spellEnd"/>
+    </w:p>
+    <w:p>
+      <w:pPr>
+        <w:pStyle w:val="berschrift3"/>
+      </w:pPr>
+      <w:r>
+        <w:t>Flow Control</w:t>
+      </w:r>
+    </w:p>
+    <w:p>
+      <w:pPr>
+        <w:pStyle w:val="berschrift4"/>
+      </w:pPr>
+      <w:r>
+        <w:t>If/Else</w:t>
+      </w:r>
+    </w:p>
+    <w:p>
+      <w:pPr>
+        <w:pStyle w:val="berschrift4"/>
+      </w:pPr>
+      <w:r>
+        <w:t>Switch</w:t>
+      </w:r>
+    </w:p>
+    <w:p>
+      <w:pPr>
+        <w:pStyle w:val="berschrift4"/>
+      </w:pPr>
+      <w:r>
+        <w:t>Loops</w:t>
+      </w:r>
+    </w:p>
+    <w:p>
+      <w:pPr>
+        <w:pStyle w:val="berschrift3"/>
+      </w:pPr>
+      <w:r>
+        <w:t>Functions</w:t>
+      </w:r>
+    </w:p>
+    <w:p>
+      <w:pPr>
+        <w:pStyle w:val="berschrift3"/>
+      </w:pPr>
+      <w:r>
+        <w:t>Types</w:t>
+      </w:r>
+    </w:p>
+    <w:p>
+      <w:pPr>
+        <w:pStyle w:val="berschrift3"/>
+      </w:pPr>
+      <w:r>
+        <w:t>Scripts</w:t>
+      </w:r>
+    </w:p>
+    <w:p>
+      <w:pPr>
+        <w:pStyle w:val="berschrift3"/>
+      </w:pPr>
+      <w:r>
+        <w:t>Streaming</w:t>
+      </w:r>
+    </w:p>
+    <w:p>
+      <w:pPr>
+        <w:pStyle w:val="berschrift3"/>
+      </w:pPr>
+      <w:r>
+        <w:t>Errors and Exceptions</w:t>
+      </w:r>
+    </w:p>
+    <w:p>
+      <w:pPr>
         <w:pStyle w:val="berschrift2"/>
       </w:pPr>
       <w:r>
@@ -6486,8 +8022,13 @@
           <w:numId w:val="18"/>
         </w:numPr>
       </w:pPr>
-      <w:r>
-        <w:t>CacheWarmup Tool</w:t>
+      <w:proofErr w:type="spellStart"/>
+      <w:r>
+        <w:t>CacheWarmup</w:t>
+      </w:r>
+      <w:proofErr w:type="spellEnd"/>
+      <w:r>
+        <w:t xml:space="preserve"> Tool</w:t>
       </w:r>
     </w:p>
     <w:p>
@@ -6521,7 +8062,15 @@
         <w:t>are</w:t>
       </w:r>
       <w:r>
-        <w:t xml:space="preserve"> a PowerShell module that adds a lot of useful cmdlets to </w:t>
+        <w:t xml:space="preserve"> a PowerShell module that adds a lot of useful </w:t>
+      </w:r>
+      <w:proofErr w:type="spellStart"/>
+      <w:r>
+        <w:t>cmdlets</w:t>
+      </w:r>
+      <w:proofErr w:type="spellEnd"/>
+      <w:r>
+        <w:t xml:space="preserve"> to </w:t>
       </w:r>
       <w:r>
         <w:t>PowerShell:</w:t>
@@ -6593,8 +8142,16 @@
         <w:rPr>
           <w:b/>
         </w:rPr>
-        <w:t>Enable-OpenPowerShellHere</w:t>
-      </w:r>
+        <w:t>Enable-</w:t>
+      </w:r>
+      <w:proofErr w:type="spellStart"/>
+      <w:r>
+        <w:rPr>
+          <w:b/>
+        </w:rPr>
+        <w:t>OpenPowerShellHere</w:t>
+      </w:r>
+      <w:proofErr w:type="spellEnd"/>
       <w:r>
         <w:t>: Creates the registry entries required to create Windows Explorer context menu "Open PowerShell Here" for both Directories and Drives</w:t>
       </w:r>
@@ -6734,8 +8291,21 @@
       <w:pPr>
         <w:pStyle w:val="Code-Block"/>
       </w:pPr>
-      <w:r>
-        <w:t>if ((Test-Path $Profile) -eq $false)</w:t>
+      <w:proofErr w:type="gramStart"/>
+      <w:r>
+        <w:t>if</w:t>
+      </w:r>
+      <w:proofErr w:type="gramEnd"/>
+      <w:r>
+        <w:t xml:space="preserve"> ((Test-Path $Profile) -</w:t>
+      </w:r>
+      <w:proofErr w:type="spellStart"/>
+      <w:r>
+        <w:t>eq</w:t>
+      </w:r>
+      <w:proofErr w:type="spellEnd"/>
+      <w:r>
+        <w:t xml:space="preserve"> $false)</w:t>
       </w:r>
     </w:p>
     <w:p>
@@ -6771,9 +8341,13 @@
       <w:pPr>
         <w:pStyle w:val="Code-Block"/>
       </w:pPr>
-      <w:r>
-        <w:lastRenderedPageBreak/>
-        <w:t>explorer (Split-Path $profile -parent)</w:t>
+      <w:proofErr w:type="gramStart"/>
+      <w:r>
+        <w:t>explorer</w:t>
+      </w:r>
+      <w:proofErr w:type="gramEnd"/>
+      <w:r>
+        <w:t xml:space="preserve"> (Split-Path $profile -parent)</w:t>
       </w:r>
     </w:p>
     <w:p>
@@ -6838,13 +8412,37 @@
         <w:pStyle w:val="Code-Block"/>
       </w:pPr>
       <w:r>
-        <w:t xml:space="preserve">Import-Module Pscx -arg "$(Split-Path </w:t>
+        <w:t xml:space="preserve">Import-Module </w:t>
+      </w:r>
+      <w:proofErr w:type="spellStart"/>
+      <w:r>
+        <w:t>Pscx</w:t>
+      </w:r>
+      <w:proofErr w:type="spellEnd"/>
+      <w:r>
+        <w:t xml:space="preserve"> -</w:t>
+      </w:r>
+      <w:proofErr w:type="spellStart"/>
+      <w:r>
+        <w:t>arg</w:t>
+      </w:r>
+      <w:proofErr w:type="spellEnd"/>
+      <w:r>
+        <w:t xml:space="preserve"> "$(Split-Path </w:t>
       </w:r>
       <w:r>
         <w:t>$profile</w:t>
       </w:r>
       <w:r>
-        <w:t xml:space="preserve"> -parent)\Modules\Pscx\Pscx.UserPreferences.ps1"</w:t>
+        <w:t xml:space="preserve"> -parent)\Modules\</w:t>
+      </w:r>
+      <w:proofErr w:type="spellStart"/>
+      <w:r>
+        <w:t>Pscx</w:t>
+      </w:r>
+      <w:proofErr w:type="spellEnd"/>
+      <w:r>
+        <w:t>\Pscx.UserPreferences.ps1"</w:t>
       </w:r>
     </w:p>
     <w:p>
@@ -6889,7 +8487,7 @@
       <w:r>
         <w:t xml:space="preserve"> </w:t>
       </w:r>
-      <w:hyperlink r:id="rId45" w:history="1">
+      <w:hyperlink r:id="rId48" w:history="1">
         <w:r>
           <w:rPr>
             <w:rStyle w:val="Hyperlink"/>
@@ -6982,15 +8580,38 @@
         <w:pStyle w:val="Code-Block"/>
       </w:pPr>
       <w:r>
-        <w:t>[xml] $xml = Get-Content sample.xml</w:t>
+        <w:t>[</w:t>
+      </w:r>
+      <w:proofErr w:type="gramStart"/>
+      <w:r>
+        <w:t>xml</w:t>
+      </w:r>
+      <w:proofErr w:type="gramEnd"/>
+      <w:r>
+        <w:t>] $xml = Get-Content sample.xml</w:t>
       </w:r>
     </w:p>
     <w:p>
       <w:pPr>
         <w:pStyle w:val="Code-Block"/>
       </w:pPr>
-      <w:r>
-        <w:t>foreach ($setting in $xml.Settings.Entry)</w:t>
+      <w:proofErr w:type="spellStart"/>
+      <w:proofErr w:type="gramStart"/>
+      <w:r>
+        <w:t>foreach</w:t>
+      </w:r>
+      <w:proofErr w:type="spellEnd"/>
+      <w:proofErr w:type="gramEnd"/>
+      <w:r>
+        <w:t xml:space="preserve"> ($setting in $</w:t>
+      </w:r>
+      <w:proofErr w:type="spellStart"/>
+      <w:r>
+        <w:t>xml.Settings.Entry</w:t>
+      </w:r>
+      <w:proofErr w:type="spellEnd"/>
+      <w:r>
+        <w:t>)</w:t>
       </w:r>
     </w:p>
     <w:p>
@@ -7007,7 +8628,23 @@
       </w:pPr>
       <w:r>
         <w:tab/>
-        <w:t>Write-Host "$($setting.psbase.InnerText) (Id: $($setting.Id))"</w:t>
+        <w:t>Write-Host "$($</w:t>
+      </w:r>
+      <w:proofErr w:type="spellStart"/>
+      <w:r>
+        <w:t>setting.psbase.InnerText</w:t>
+      </w:r>
+      <w:proofErr w:type="spellEnd"/>
+      <w:r>
+        <w:t>) (Id: $($</w:t>
+      </w:r>
+      <w:proofErr w:type="spellStart"/>
+      <w:r>
+        <w:t>setting.Id</w:t>
+      </w:r>
+      <w:proofErr w:type="spellEnd"/>
+      <w:r>
+        <w:t>))"</w:t>
       </w:r>
     </w:p>
     <w:p>
@@ -7039,7 +8676,7 @@
                     <pic:cNvPicPr/>
                   </pic:nvPicPr>
                   <pic:blipFill>
-                    <a:blip r:embed="rId46" cstate="print"/>
+                    <a:blip r:embed="rId49" cstate="print"/>
                     <a:stretch>
                       <a:fillRect/>
                     </a:stretch>
@@ -7081,7 +8718,15 @@
         <w:pStyle w:val="Code-Block"/>
       </w:pPr>
       <w:r>
-        <w:t>[xml] $xml = Get-Content sample.xml</w:t>
+        <w:t>[</w:t>
+      </w:r>
+      <w:proofErr w:type="gramStart"/>
+      <w:r>
+        <w:t>xml</w:t>
+      </w:r>
+      <w:proofErr w:type="gramEnd"/>
+      <w:r>
+        <w:t>] $xml = Get-Content sample.xml</w:t>
       </w:r>
     </w:p>
     <w:p>
@@ -7097,7 +8742,28 @@
         <w:pStyle w:val="Code-Block"/>
       </w:pPr>
       <w:r>
-        <w:t>$newEntry = $xml.CreateElement("Entry")</w:t>
+        <w:t>$</w:t>
+      </w:r>
+      <w:proofErr w:type="spellStart"/>
+      <w:r>
+        <w:t>newEntry</w:t>
+      </w:r>
+      <w:proofErr w:type="spellEnd"/>
+      <w:r>
+        <w:t xml:space="preserve"> = $</w:t>
+      </w:r>
+      <w:proofErr w:type="spellStart"/>
+      <w:proofErr w:type="gramStart"/>
+      <w:r>
+        <w:t>xml.CreateElement</w:t>
+      </w:r>
+      <w:proofErr w:type="spellEnd"/>
+      <w:r>
+        <w:t>(</w:t>
+      </w:r>
+      <w:proofErr w:type="gramEnd"/>
+      <w:r>
+        <w:t>"Entry")</w:t>
       </w:r>
     </w:p>
     <w:p>
@@ -7105,7 +8771,15 @@
         <w:pStyle w:val="Code-Block"/>
       </w:pPr>
       <w:r>
-        <w:t>$newEntry.psbase.InnerText = "Value 4"</w:t>
+        <w:t>$</w:t>
+      </w:r>
+      <w:proofErr w:type="spellStart"/>
+      <w:r>
+        <w:t>newEntry.psbase.InnerText</w:t>
+      </w:r>
+      <w:proofErr w:type="spellEnd"/>
+      <w:r>
+        <w:t xml:space="preserve"> = "Value 4"</w:t>
       </w:r>
     </w:p>
     <w:p>
@@ -7121,7 +8795,28 @@
         <w:pStyle w:val="Code-Block"/>
       </w:pPr>
       <w:r>
-        <w:t>$idAttribute = $xml.CreateAttribute("id")</w:t>
+        <w:t>$</w:t>
+      </w:r>
+      <w:proofErr w:type="spellStart"/>
+      <w:r>
+        <w:t>idAttribute</w:t>
+      </w:r>
+      <w:proofErr w:type="spellEnd"/>
+      <w:r>
+        <w:t xml:space="preserve"> = $</w:t>
+      </w:r>
+      <w:proofErr w:type="spellStart"/>
+      <w:proofErr w:type="gramStart"/>
+      <w:r>
+        <w:t>xml.CreateAttribute</w:t>
+      </w:r>
+      <w:proofErr w:type="spellEnd"/>
+      <w:r>
+        <w:t>(</w:t>
+      </w:r>
+      <w:proofErr w:type="gramEnd"/>
+      <w:r>
+        <w:t>"id")</w:t>
       </w:r>
     </w:p>
     <w:p>
@@ -7129,7 +8824,15 @@
         <w:pStyle w:val="Code-Block"/>
       </w:pPr>
       <w:r>
-        <w:t>$idAttribute.psbase.Value = "4"</w:t>
+        <w:t>$</w:t>
+      </w:r>
+      <w:proofErr w:type="spellStart"/>
+      <w:r>
+        <w:t>idAttribute.psbase.Value</w:t>
+      </w:r>
+      <w:proofErr w:type="spellEnd"/>
+      <w:r>
+        <w:t xml:space="preserve"> = "4"</w:t>
       </w:r>
     </w:p>
     <w:p>
@@ -7145,10 +8848,31 @@
         <w:pStyle w:val="Code-Block"/>
       </w:pPr>
       <w:r>
-        <w:t>$newEntry.</w:t>
-      </w:r>
-      <w:r>
-        <w:t>SetAttributeNode($idAttribute)</w:t>
+        <w:t>$</w:t>
+      </w:r>
+      <w:proofErr w:type="spellStart"/>
+      <w:proofErr w:type="gramStart"/>
+      <w:r>
+        <w:t>newEntry.</w:t>
+      </w:r>
+      <w:r>
+        <w:t>SetAttributeNode</w:t>
+      </w:r>
+      <w:proofErr w:type="spellEnd"/>
+      <w:r>
+        <w:t>(</w:t>
+      </w:r>
+      <w:proofErr w:type="gramEnd"/>
+      <w:r>
+        <w:t>$</w:t>
+      </w:r>
+      <w:proofErr w:type="spellStart"/>
+      <w:r>
+        <w:t>idAttribute</w:t>
+      </w:r>
+      <w:proofErr w:type="spellEnd"/>
+      <w:r>
+        <w:t>)</w:t>
       </w:r>
     </w:p>
     <w:p>
@@ -7164,10 +8888,31 @@
         <w:pStyle w:val="Code-Block"/>
       </w:pPr>
       <w:r>
-        <w:t>$xml.Settings.A</w:t>
-      </w:r>
-      <w:r>
-        <w:t>ppendChild($newEntry)</w:t>
+        <w:t>$</w:t>
+      </w:r>
+      <w:proofErr w:type="spellStart"/>
+      <w:proofErr w:type="gramStart"/>
+      <w:r>
+        <w:t>xml.Settings.A</w:t>
+      </w:r>
+      <w:r>
+        <w:t>ppendChild</w:t>
+      </w:r>
+      <w:proofErr w:type="spellEnd"/>
+      <w:r>
+        <w:t>(</w:t>
+      </w:r>
+      <w:proofErr w:type="gramEnd"/>
+      <w:r>
+        <w:t>$</w:t>
+      </w:r>
+      <w:proofErr w:type="spellStart"/>
+      <w:r>
+        <w:t>newEntry</w:t>
+      </w:r>
+      <w:proofErr w:type="spellEnd"/>
+      <w:r>
+        <w:t>)</w:t>
       </w:r>
     </w:p>
     <w:p>
@@ -7184,7 +8929,20 @@
         <w:t>Use absolute paths for</w:t>
       </w:r>
       <w:r>
-        <w:t xml:space="preserve"> XML.Save())</w:t>
+        <w:t xml:space="preserve"> </w:t>
+      </w:r>
+      <w:proofErr w:type="spellStart"/>
+      <w:proofErr w:type="gramStart"/>
+      <w:r>
+        <w:t>XML.Save</w:t>
+      </w:r>
+      <w:proofErr w:type="spellEnd"/>
+      <w:r>
+        <w:t>(</w:t>
+      </w:r>
+      <w:proofErr w:type="gramEnd"/>
+      <w:r>
+        <w:t>))</w:t>
       </w:r>
     </w:p>
     <w:p>
@@ -7192,7 +8950,15 @@
         <w:pStyle w:val="Code-Block"/>
       </w:pPr>
       <w:r>
-        <w:t>$targetFile = Join-Path "$(Get-Location)" "sample-extended.xml"</w:t>
+        <w:t>$</w:t>
+      </w:r>
+      <w:proofErr w:type="spellStart"/>
+      <w:r>
+        <w:t>targetFile</w:t>
+      </w:r>
+      <w:proofErr w:type="spellEnd"/>
+      <w:r>
+        <w:t xml:space="preserve"> = Join-Path "$(Get-Location)" "sample-extended.xml"</w:t>
       </w:r>
     </w:p>
     <w:p>
@@ -7200,7 +8966,28 @@
         <w:pStyle w:val="Code-Block"/>
       </w:pPr>
       <w:r>
-        <w:t>$xml.save($targetFile)</w:t>
+        <w:t>$</w:t>
+      </w:r>
+      <w:proofErr w:type="spellStart"/>
+      <w:proofErr w:type="gramStart"/>
+      <w:r>
+        <w:t>xml.save</w:t>
+      </w:r>
+      <w:proofErr w:type="spellEnd"/>
+      <w:r>
+        <w:t>(</w:t>
+      </w:r>
+      <w:proofErr w:type="gramEnd"/>
+      <w:r>
+        <w:t>$</w:t>
+      </w:r>
+      <w:proofErr w:type="spellStart"/>
+      <w:r>
+        <w:t>targetFile</w:t>
+      </w:r>
+      <w:proofErr w:type="spellEnd"/>
+      <w:r>
+        <w:t>)</w:t>
       </w:r>
     </w:p>
     <w:p>
@@ -7224,7 +9011,7 @@
                     <pic:cNvPicPr/>
                   </pic:nvPicPr>
                   <pic:blipFill>
-                    <a:blip r:embed="rId47" cstate="print"/>
+                    <a:blip r:embed="rId50" cstate="print"/>
                     <a:stretch>
                       <a:fillRect/>
                     </a:stretch>
@@ -7261,8 +9048,13 @@
         <w:t>Automati</w:t>
       </w:r>
       <w:r>
-        <w:t>ng Visual Studio with PowerConsole</w:t>
-      </w:r>
+        <w:t xml:space="preserve">ng Visual Studio with </w:t>
+      </w:r>
+      <w:proofErr w:type="spellStart"/>
+      <w:r>
+        <w:t>PowerConsole</w:t>
+      </w:r>
+      <w:proofErr w:type="spellEnd"/>
     </w:p>
     <w:p>
       <w:pPr>
@@ -7285,24 +9077,24 @@
     </w:p>
     <w:p>
       <w:r>
+        <w:t xml:space="preserve">The Windows PowerShell profile is simply a script file that runs </w:t>
+      </w:r>
+      <w:r>
+        <w:t>when you start</w:t>
+      </w:r>
+      <w:r>
+        <w:t xml:space="preserve"> Windows PowerShell.</w:t>
+      </w:r>
+      <w:r>
+        <w:t xml:space="preserve"> All functions defined in this script will be automatically available in your new PowerShell session.</w:t>
+      </w:r>
+    </w:p>
+    <w:p>
+      <w:pPr>
+        <w:pStyle w:val="Command-LineHeadline"/>
+      </w:pPr>
+      <w:r>
         <w:lastRenderedPageBreak/>
-        <w:t xml:space="preserve">The Windows PowerShell profile is simply a script file that runs </w:t>
-      </w:r>
-      <w:r>
-        <w:t>when you start</w:t>
-      </w:r>
-      <w:r>
-        <w:t xml:space="preserve"> Windows PowerShell.</w:t>
-      </w:r>
-      <w:r>
-        <w:t xml:space="preserve"> All functions defined in this script will be automatically available in your new PowerShell session.</w:t>
-      </w:r>
-    </w:p>
-    <w:p>
-      <w:pPr>
-        <w:pStyle w:val="Command-LineHeadline"/>
-      </w:pPr>
-      <w:r>
         <w:t>The location of your PowerShell profile is stored in the $PROFILE variable:</w:t>
       </w:r>
     </w:p>
@@ -7346,7 +9138,7 @@
                     <pic:cNvPicPr/>
                   </pic:nvPicPr>
                   <pic:blipFill>
-                    <a:blip r:embed="rId48" cstate="print"/>
+                    <a:blip r:embed="rId51" cstate="print"/>
                     <a:stretch>
                       <a:fillRect/>
                     </a:stretch>
@@ -7386,7 +9178,15 @@
         <w:pStyle w:val="Command-Line"/>
       </w:pPr>
       <w:r>
-        <w:t>&gt; notepad $profile</w:t>
+        <w:t xml:space="preserve">&gt; </w:t>
+      </w:r>
+      <w:proofErr w:type="gramStart"/>
+      <w:r>
+        <w:t>notepad</w:t>
+      </w:r>
+      <w:proofErr w:type="gramEnd"/>
+      <w:r>
+        <w:t xml:space="preserve"> $profile</w:t>
       </w:r>
     </w:p>
     <w:p>
@@ -7418,7 +9218,7 @@
                     <pic:cNvPicPr/>
                   </pic:nvPicPr>
                   <pic:blipFill>
-                    <a:blip r:embed="rId49" cstate="print"/>
+                    <a:blip r:embed="rId52" cstate="print"/>
                     <a:stretch>
                       <a:fillRect/>
                     </a:stretch>
@@ -7444,7 +9244,15 @@
         <w:pStyle w:val="Command-LineHeadline"/>
       </w:pPr>
       <w:r>
-        <w:t>In order to create the profile script and open it with notepad type this command:</w:t>
+        <w:t xml:space="preserve">In order to create the profile script and open it with notepad </w:t>
+      </w:r>
+      <w:proofErr w:type="gramStart"/>
+      <w:r>
+        <w:t>type</w:t>
+      </w:r>
+      <w:proofErr w:type="gramEnd"/>
+      <w:r>
+        <w:t xml:space="preserve"> this command:</w:t>
       </w:r>
     </w:p>
     <w:p>
@@ -7454,8 +9262,13 @@
       <w:r>
         <w:t xml:space="preserve">&gt; </w:t>
       </w:r>
-      <w:r>
-        <w:t>notepad (New-Item $PROFILE -Type file -force)</w:t>
+      <w:proofErr w:type="gramStart"/>
+      <w:r>
+        <w:t>notepad</w:t>
+      </w:r>
+      <w:proofErr w:type="gramEnd"/>
+      <w:r>
+        <w:t xml:space="preserve"> (New-Item $PROFILE -Type file -force)</w:t>
       </w:r>
     </w:p>
     <w:p>
@@ -7479,7 +9292,7 @@
                     <pic:cNvPicPr/>
                   </pic:nvPicPr>
                   <pic:blipFill>
-                    <a:blip r:embed="rId50" cstate="print"/>
+                    <a:blip r:embed="rId53" cstate="print"/>
                     <a:stretch>
                       <a:fillRect/>
                     </a:stretch>
@@ -7520,8 +9333,13 @@
       <w:r>
         <w:t xml:space="preserve">&gt; </w:t>
       </w:r>
-      <w:r>
-        <w:t>explorer (Get-Item $PROFILE).Directory</w:t>
+      <w:proofErr w:type="gramStart"/>
+      <w:r>
+        <w:t>explorer</w:t>
+      </w:r>
+      <w:proofErr w:type="gramEnd"/>
+      <w:r>
+        <w:t xml:space="preserve"> (Get-Item $PROFILE).Directory</w:t>
       </w:r>
     </w:p>
     <w:p>
@@ -7546,7 +9364,7 @@
                     <pic:cNvPicPr/>
                   </pic:nvPicPr>
                   <pic:blipFill>
-                    <a:blip r:embed="rId51" cstate="print"/>
+                    <a:blip r:embed="rId54" cstate="print"/>
                     <a:stretch>
                       <a:fillRect/>
                     </a:stretch>
@@ -7576,14 +9394,24 @@
       <w:pPr>
         <w:pStyle w:val="Command-Line"/>
       </w:pPr>
+      <w:proofErr w:type="gramStart"/>
       <w:r>
         <w:t>new-alias</w:t>
       </w:r>
+      <w:proofErr w:type="gramEnd"/>
       <w:r>
         <w:t xml:space="preserve"> </w:t>
       </w:r>
       <w:r>
-        <w:t>Out-Clipboard $env:SystemRoot\system32\clip.exe</w:t>
+        <w:t>Out-Clipboard $</w:t>
+      </w:r>
+      <w:proofErr w:type="spellStart"/>
+      <w:r>
+        <w:t>env:SystemRoot</w:t>
+      </w:r>
+      <w:proofErr w:type="spellEnd"/>
+      <w:r>
+        <w:t>\system32\clip.exe</w:t>
       </w:r>
     </w:p>
     <w:p>
@@ -7595,8 +9423,21 @@
       <w:pPr>
         <w:pStyle w:val="Command-Line"/>
       </w:pPr>
-      <w:r>
-        <w:t>function Get-ClipboardText()</w:t>
+      <w:proofErr w:type="gramStart"/>
+      <w:r>
+        <w:t>function</w:t>
+      </w:r>
+      <w:proofErr w:type="gramEnd"/>
+      <w:r>
+        <w:t xml:space="preserve"> Get-</w:t>
+      </w:r>
+      <w:proofErr w:type="spellStart"/>
+      <w:r>
+        <w:t>ClipboardText</w:t>
+      </w:r>
+      <w:proofErr w:type="spellEnd"/>
+      <w:r>
+        <w:t>()</w:t>
       </w:r>
     </w:p>
     <w:p>
@@ -7613,8 +9454,21 @@
       </w:pPr>
       <w:r>
         <w:tab/>
-        <w:t>Add-Type -AssemblyName System.Windows.Forms</w:t>
-      </w:r>
+        <w:t>Add-Type -</w:t>
+      </w:r>
+      <w:proofErr w:type="spellStart"/>
+      <w:r>
+        <w:t>AssemblyName</w:t>
+      </w:r>
+      <w:proofErr w:type="spellEnd"/>
+      <w:r>
+        <w:t xml:space="preserve"> </w:t>
+      </w:r>
+      <w:proofErr w:type="spellStart"/>
+      <w:r>
+        <w:t>System.Windows.Forms</w:t>
+      </w:r>
+      <w:proofErr w:type="spellEnd"/>
     </w:p>
     <w:p>
       <w:pPr>
@@ -7622,8 +9476,21 @@
       </w:pPr>
       <w:r>
         <w:tab/>
-        <w:t>$tb = New-Object System.Windows.Forms.TextBox</w:t>
-      </w:r>
+        <w:t>$</w:t>
+      </w:r>
+      <w:proofErr w:type="spellStart"/>
+      <w:r>
+        <w:t>tb</w:t>
+      </w:r>
+      <w:proofErr w:type="spellEnd"/>
+      <w:r>
+        <w:t xml:space="preserve"> = New-Object </w:t>
+      </w:r>
+      <w:proofErr w:type="spellStart"/>
+      <w:r>
+        <w:t>System.Windows.Forms.TextBox</w:t>
+      </w:r>
+      <w:proofErr w:type="spellEnd"/>
     </w:p>
     <w:p>
       <w:pPr>
@@ -7631,7 +9498,15 @@
       </w:pPr>
       <w:r>
         <w:tab/>
-        <w:t>$tb.Multiline = $true</w:t>
+        <w:t>$</w:t>
+      </w:r>
+      <w:proofErr w:type="spellStart"/>
+      <w:r>
+        <w:t>tb.Multiline</w:t>
+      </w:r>
+      <w:proofErr w:type="spellEnd"/>
+      <w:r>
+        <w:t xml:space="preserve"> = $true</w:t>
       </w:r>
     </w:p>
     <w:p>
@@ -7640,8 +9515,18 @@
       </w:pPr>
       <w:r>
         <w:tab/>
-        <w:t>$tb.Paste()</w:t>
-      </w:r>
+        <w:t>$</w:t>
+      </w:r>
+      <w:proofErr w:type="spellStart"/>
+      <w:proofErr w:type="gramStart"/>
+      <w:r>
+        <w:t>tb.Paste</w:t>
+      </w:r>
+      <w:proofErr w:type="spellEnd"/>
+      <w:r>
+        <w:t>()</w:t>
+      </w:r>
+      <w:proofErr w:type="gramEnd"/>
     </w:p>
     <w:p>
       <w:pPr>
@@ -7649,8 +9534,13 @@
       </w:pPr>
       <w:r>
         <w:tab/>
-        <w:t>$tb.Text</w:t>
-      </w:r>
+        <w:t>$</w:t>
+      </w:r>
+      <w:proofErr w:type="spellStart"/>
+      <w:r>
+        <w:t>tb.Text</w:t>
+      </w:r>
+      <w:proofErr w:type="spellEnd"/>
     </w:p>
     <w:p>
       <w:pPr>
@@ -7715,7 +9605,7 @@
                     <pic:cNvPicPr/>
                   </pic:nvPicPr>
                   <pic:blipFill>
-                    <a:blip r:embed="rId52" cstate="print"/>
+                    <a:blip r:embed="rId55" cstate="print"/>
                     <a:stretch>
                       <a:fillRect/>
                     </a:stretch>
@@ -7738,7 +9628,15 @@
     </w:p>
     <w:p>
       <w:r>
-        <w:t>And now you can take your new functions “Get-ClipboardText” and “Out-Clipboard” out for a spin:</w:t>
+        <w:t>And now you can take your new functions “Get-</w:t>
+      </w:r>
+      <w:proofErr w:type="spellStart"/>
+      <w:r>
+        <w:t>ClipboardText</w:t>
+      </w:r>
+      <w:proofErr w:type="spellEnd"/>
+      <w:r>
+        <w:t>” and “Out-Clipboard” out for a spin:</w:t>
       </w:r>
     </w:p>
     <w:p>
@@ -7762,8 +9660,13 @@
       <w:r>
         <w:t xml:space="preserve">&gt; </w:t>
       </w:r>
-      <w:r>
-        <w:t>dir | Out-Clipboard</w:t>
+      <w:proofErr w:type="gramStart"/>
+      <w:r>
+        <w:t>dir</w:t>
+      </w:r>
+      <w:proofErr w:type="gramEnd"/>
+      <w:r>
+        <w:t xml:space="preserve"> | Out-Clipboard</w:t>
       </w:r>
     </w:p>
     <w:p>
@@ -7802,7 +9705,7 @@
       <w:r>
         <w:t xml:space="preserve"> </w:t>
       </w:r>
-      <w:hyperlink r:id="rId53" w:history="1">
+      <w:hyperlink r:id="rId56" w:history="1">
         <w:r>
           <w:rPr>
             <w:rStyle w:val="Hyperlink"/>
@@ -7831,7 +9734,7 @@
       <w:r>
         <w:t xml:space="preserve"> </w:t>
       </w:r>
-      <w:hyperlink r:id="rId54" w:history="1">
+      <w:hyperlink r:id="rId57" w:history="1">
         <w:r>
           <w:rPr>
             <w:rStyle w:val="Hyperlink"/>
@@ -7857,7 +9760,7 @@
       <w:r>
         <w:t xml:space="preserve"> </w:t>
       </w:r>
-      <w:hyperlink r:id="rId55" w:history="1">
+      <w:hyperlink r:id="rId58" w:history="1">
         <w:r>
           <w:rPr>
             <w:rStyle w:val="Hyperlink"/>
@@ -7883,7 +9786,7 @@
       <w:r>
         <w:t xml:space="preserve"> </w:t>
       </w:r>
-      <w:hyperlink r:id="rId56" w:history="1">
+      <w:hyperlink r:id="rId59" w:history="1">
         <w:r>
           <w:rPr>
             <w:rStyle w:val="Hyperlink"/>
@@ -7901,7 +9804,15 @@
         </w:numPr>
       </w:pPr>
       <w:r>
-        <w:t xml:space="preserve">Using the New-Object Cmdled </w:t>
+        <w:t xml:space="preserve">Using the New-Object </w:t>
+      </w:r>
+      <w:proofErr w:type="spellStart"/>
+      <w:r>
+        <w:t>Cmdled</w:t>
+      </w:r>
+      <w:proofErr w:type="spellEnd"/>
+      <w:r>
+        <w:t xml:space="preserve"> </w:t>
       </w:r>
       <w:r>
         <w:sym w:font="Symbol" w:char="F02D"/>
@@ -7909,7 +9820,7 @@
       <w:r>
         <w:t xml:space="preserve"> </w:t>
       </w:r>
-      <w:hyperlink r:id="rId57" w:history="1">
+      <w:hyperlink r:id="rId60" w:history="1">
         <w:r>
           <w:rPr>
             <w:rStyle w:val="Hyperlink"/>
@@ -7927,7 +9838,15 @@
         </w:numPr>
       </w:pPr>
       <w:r>
-        <w:t xml:space="preserve">The .NET TextBox Class </w:t>
+        <w:t xml:space="preserve">The .NET </w:t>
+      </w:r>
+      <w:proofErr w:type="spellStart"/>
+      <w:r>
+        <w:t>TextBox</w:t>
+      </w:r>
+      <w:proofErr w:type="spellEnd"/>
+      <w:r>
+        <w:t xml:space="preserve"> Class </w:t>
       </w:r>
       <w:r>
         <w:sym w:font="Symbol" w:char="F02D"/>
@@ -7935,7 +9854,7 @@
       <w:r>
         <w:t xml:space="preserve"> </w:t>
       </w:r>
-      <w:hyperlink r:id="rId58" w:history="1">
+      <w:hyperlink r:id="rId61" w:history="1">
         <w:r>
           <w:rPr>
             <w:rStyle w:val="Hyperlink"/>
@@ -12002,7 +13921,7 @@
 </file>
 
 <file path=customXml/itemProps1.xml><?xml version="1.0" encoding="utf-8"?>
-<ds:datastoreItem xmlns:ds="http://schemas.openxmlformats.org/officeDocument/2006/customXml" ds:itemID="{3F3C5CE2-E470-406C-884D-96CEF40C22BC}">
+<ds:datastoreItem xmlns:ds="http://schemas.openxmlformats.org/officeDocument/2006/customXml" ds:itemID="{7D59AEED-EE53-41E1-98DC-478D53E6609D}">
   <ds:schemaRefs>
     <ds:schemaRef ds:uri="http://schemas.openxmlformats.org/officeDocument/2006/bibliography"/>
   </ds:schemaRefs>

</xml_diff>

<commit_message>
Fininshed the section about the get-help cmdlet
</commit_message>
<xml_diff>
--- a/Introduction to Windows PowerShell.docx
+++ b/Introduction to Windows PowerShell.docx
@@ -6306,14 +6306,12 @@
       <w:r>
         <w:t xml:space="preserve">Since PowerShell is a Shell that needs to support Windows-style file systems, it cannot use the usual backslash (\) for escaping characters with a special meaning, but uses the </w:t>
       </w:r>
-      <w:proofErr w:type="spellStart"/>
       <w:r>
         <w:t>back</w:t>
       </w:r>
       <w:r>
         <w:t>tick</w:t>
       </w:r>
-      <w:proofErr w:type="spellEnd"/>
       <w:r>
         <w:t xml:space="preserve"> character instead (`):</w:t>
       </w:r>
@@ -7602,14 +7600,12 @@
       <w:r>
         <w:t xml:space="preserve">Using the </w:t>
       </w:r>
-      <w:proofErr w:type="spellStart"/>
       <w:r>
         <w:t>b</w:t>
       </w:r>
       <w:r>
         <w:t>acktick</w:t>
       </w:r>
-      <w:proofErr w:type="spellEnd"/>
       <w:r>
         <w:t xml:space="preserve"> </w:t>
       </w:r>
@@ -7721,168 +7717,1192 @@
       </w:r>
     </w:p>
     <w:p>
+      <w:r>
+        <w:t>PowerShell has a built-in help command that can provide a lot of information and about the different PowerShell commands and the scripting language itself</w:t>
+      </w:r>
+      <w:r>
+        <w:t xml:space="preserve"> </w:t>
+      </w:r>
+      <w:r>
+        <w:sym w:font="Symbol" w:char="F02D"/>
+      </w:r>
+      <w:r>
+        <w:t xml:space="preserve"> just like the Linux man pages.</w:t>
+      </w:r>
+    </w:p>
+    <w:tbl>
+      <w:tblPr>
+        <w:tblStyle w:val="FarbigeListe-Akzent2"/>
+        <w:tblW w:w="11060" w:type="dxa"/>
+        <w:tblLook w:val="04A0"/>
+      </w:tblPr>
+      <w:tblGrid>
+        <w:gridCol w:w="3120"/>
+        <w:gridCol w:w="7940"/>
+      </w:tblGrid>
+      <w:tr>
+        <w:trPr>
+          <w:cnfStyle w:val="100000000000"/>
+          <w:trHeight w:val="300"/>
+        </w:trPr>
+        <w:tc>
+          <w:tcPr>
+            <w:cnfStyle w:val="001000000000"/>
+            <w:tcW w:w="3120" w:type="dxa"/>
+            <w:noWrap/>
+            <w:hideMark/>
+          </w:tcPr>
+          <w:p>
+            <w:pPr>
+              <w:rPr>
+                <w:rFonts w:ascii="Calibri" w:eastAsia="Times New Roman" w:hAnsi="Calibri" w:cs="Calibri"/>
+                <w:color w:val="FFFFFF"/>
+                <w:lang w:val="de-DE" w:eastAsia="de-DE" w:bidi="ar-SA"/>
+              </w:rPr>
+            </w:pPr>
+            <w:r>
+              <w:rPr>
+                <w:rFonts w:ascii="Calibri" w:eastAsia="Times New Roman" w:hAnsi="Calibri" w:cs="Calibri"/>
+                <w:color w:val="FFFFFF"/>
+                <w:lang w:val="de-DE" w:eastAsia="de-DE" w:bidi="ar-SA"/>
+              </w:rPr>
+              <w:t>Command</w:t>
+            </w:r>
+          </w:p>
+        </w:tc>
+        <w:tc>
+          <w:tcPr>
+            <w:tcW w:w="7940" w:type="dxa"/>
+            <w:noWrap/>
+            <w:hideMark/>
+          </w:tcPr>
+          <w:p>
+            <w:pPr>
+              <w:cnfStyle w:val="100000000000"/>
+              <w:rPr>
+                <w:rFonts w:ascii="Calibri" w:eastAsia="Times New Roman" w:hAnsi="Calibri" w:cs="Calibri"/>
+                <w:color w:val="FFFFFF"/>
+                <w:lang w:val="de-DE" w:eastAsia="de-DE" w:bidi="ar-SA"/>
+              </w:rPr>
+            </w:pPr>
+            <w:r>
+              <w:rPr>
+                <w:rFonts w:ascii="Calibri" w:eastAsia="Times New Roman" w:hAnsi="Calibri" w:cs="Calibri"/>
+                <w:color w:val="FFFFFF"/>
+                <w:lang w:val="de-DE" w:eastAsia="de-DE" w:bidi="ar-SA"/>
+              </w:rPr>
+              <w:t>Description</w:t>
+            </w:r>
+          </w:p>
+        </w:tc>
+      </w:tr>
+      <w:tr>
+        <w:trPr>
+          <w:cnfStyle w:val="000000100000"/>
+          <w:trHeight w:val="300"/>
+        </w:trPr>
+        <w:tc>
+          <w:tcPr>
+            <w:cnfStyle w:val="001000000000"/>
+            <w:tcW w:w="3120" w:type="dxa"/>
+            <w:hideMark/>
+          </w:tcPr>
+          <w:p>
+            <w:pPr>
+              <w:rPr>
+                <w:rFonts w:ascii="Calibri" w:eastAsia="Times New Roman" w:hAnsi="Calibri" w:cs="Calibri"/>
+                <w:color w:val="000000"/>
+                <w:lang w:val="de-DE" w:eastAsia="de-DE" w:bidi="ar-SA"/>
+              </w:rPr>
+            </w:pPr>
+            <w:proofErr w:type="spellStart"/>
+            <w:r>
+              <w:rPr>
+                <w:rFonts w:ascii="Calibri" w:eastAsia="Times New Roman" w:hAnsi="Calibri" w:cs="Calibri"/>
+                <w:color w:val="000000"/>
+                <w:lang w:val="de-DE" w:eastAsia="de-DE" w:bidi="ar-SA"/>
+              </w:rPr>
+              <w:t>get-help</w:t>
+            </w:r>
+            <w:proofErr w:type="spellEnd"/>
+            <w:r>
+              <w:rPr>
+                <w:rFonts w:ascii="Calibri" w:eastAsia="Times New Roman" w:hAnsi="Calibri" w:cs="Calibri"/>
+                <w:color w:val="000000"/>
+                <w:lang w:val="de-DE" w:eastAsia="de-DE" w:bidi="ar-SA"/>
+              </w:rPr>
+              <w:t xml:space="preserve"> *</w:t>
+            </w:r>
+          </w:p>
+        </w:tc>
+        <w:tc>
+          <w:tcPr>
+            <w:tcW w:w="7940" w:type="dxa"/>
+            <w:hideMark/>
+          </w:tcPr>
+          <w:p>
+            <w:pPr>
+              <w:cnfStyle w:val="000000100000"/>
+              <w:rPr>
+                <w:rFonts w:ascii="Calibri" w:eastAsia="Times New Roman" w:hAnsi="Calibri" w:cs="Calibri"/>
+                <w:color w:val="000000"/>
+                <w:lang w:eastAsia="de-DE" w:bidi="ar-SA"/>
+              </w:rPr>
+            </w:pPr>
+            <w:r>
+              <w:rPr>
+                <w:rFonts w:ascii="Calibri" w:eastAsia="Times New Roman" w:hAnsi="Calibri" w:cs="Calibri"/>
+                <w:color w:val="000000"/>
+                <w:lang w:eastAsia="de-DE" w:bidi="ar-SA"/>
+              </w:rPr>
+              <w:t>Display all available help topics</w:t>
+            </w:r>
+          </w:p>
+        </w:tc>
+      </w:tr>
+      <w:tr>
+        <w:trPr>
+          <w:trHeight w:val="300"/>
+        </w:trPr>
+        <w:tc>
+          <w:tcPr>
+            <w:cnfStyle w:val="001000000000"/>
+            <w:tcW w:w="3120" w:type="dxa"/>
+            <w:hideMark/>
+          </w:tcPr>
+          <w:p>
+            <w:pPr>
+              <w:rPr>
+                <w:rFonts w:ascii="Calibri" w:eastAsia="Times New Roman" w:hAnsi="Calibri" w:cs="Calibri"/>
+                <w:color w:val="000000"/>
+                <w:lang w:val="de-DE" w:eastAsia="de-DE" w:bidi="ar-SA"/>
+              </w:rPr>
+            </w:pPr>
+            <w:proofErr w:type="spellStart"/>
+            <w:r>
+              <w:rPr>
+                <w:rFonts w:ascii="Calibri" w:eastAsia="Times New Roman" w:hAnsi="Calibri" w:cs="Calibri"/>
+                <w:color w:val="000000"/>
+                <w:lang w:val="de-DE" w:eastAsia="de-DE" w:bidi="ar-SA"/>
+              </w:rPr>
+              <w:t>get-help</w:t>
+            </w:r>
+            <w:proofErr w:type="spellEnd"/>
+            <w:r>
+              <w:rPr>
+                <w:rFonts w:ascii="Calibri" w:eastAsia="Times New Roman" w:hAnsi="Calibri" w:cs="Calibri"/>
+                <w:color w:val="000000"/>
+                <w:lang w:val="de-DE" w:eastAsia="de-DE" w:bidi="ar-SA"/>
+              </w:rPr>
+              <w:t xml:space="preserve"> </w:t>
+            </w:r>
+            <w:proofErr w:type="spellStart"/>
+            <w:r>
+              <w:rPr>
+                <w:rFonts w:ascii="Calibri" w:eastAsia="Times New Roman" w:hAnsi="Calibri" w:cs="Calibri"/>
+                <w:color w:val="000000"/>
+                <w:lang w:val="de-DE" w:eastAsia="de-DE" w:bidi="ar-SA"/>
+              </w:rPr>
+              <w:t>get</w:t>
+            </w:r>
+            <w:proofErr w:type="spellEnd"/>
+            <w:r>
+              <w:rPr>
+                <w:rFonts w:ascii="Calibri" w:eastAsia="Times New Roman" w:hAnsi="Calibri" w:cs="Calibri"/>
+                <w:color w:val="000000"/>
+                <w:lang w:val="de-DE" w:eastAsia="de-DE" w:bidi="ar-SA"/>
+              </w:rPr>
+              <w:t>-*</w:t>
+            </w:r>
+          </w:p>
+        </w:tc>
+        <w:tc>
+          <w:tcPr>
+            <w:tcW w:w="7940" w:type="dxa"/>
+            <w:hideMark/>
+          </w:tcPr>
+          <w:p>
+            <w:pPr>
+              <w:cnfStyle w:val="000000000000"/>
+              <w:rPr>
+                <w:rFonts w:ascii="Calibri" w:eastAsia="Times New Roman" w:hAnsi="Calibri" w:cs="Calibri"/>
+                <w:color w:val="000000"/>
+                <w:lang w:eastAsia="de-DE" w:bidi="ar-SA"/>
+              </w:rPr>
+            </w:pPr>
+            <w:r>
+              <w:rPr>
+                <w:rFonts w:ascii="Calibri" w:eastAsia="Times New Roman" w:hAnsi="Calibri" w:cs="Calibri"/>
+                <w:color w:val="000000"/>
+                <w:lang w:eastAsia="de-DE" w:bidi="ar-SA"/>
+              </w:rPr>
+              <w:t>Display all help topics that begin with "get-"</w:t>
+            </w:r>
+          </w:p>
+        </w:tc>
+      </w:tr>
+      <w:tr>
+        <w:trPr>
+          <w:cnfStyle w:val="000000100000"/>
+          <w:trHeight w:val="300"/>
+        </w:trPr>
+        <w:tc>
+          <w:tcPr>
+            <w:cnfStyle w:val="001000000000"/>
+            <w:tcW w:w="3120" w:type="dxa"/>
+            <w:hideMark/>
+          </w:tcPr>
+          <w:p>
+            <w:pPr>
+              <w:rPr>
+                <w:rFonts w:ascii="Calibri" w:eastAsia="Times New Roman" w:hAnsi="Calibri" w:cs="Calibri"/>
+                <w:color w:val="000000"/>
+                <w:lang w:val="de-DE" w:eastAsia="de-DE" w:bidi="ar-SA"/>
+              </w:rPr>
+            </w:pPr>
+            <w:proofErr w:type="spellStart"/>
+            <w:r>
+              <w:rPr>
+                <w:rFonts w:ascii="Calibri" w:eastAsia="Times New Roman" w:hAnsi="Calibri" w:cs="Calibri"/>
+                <w:color w:val="000000"/>
+                <w:lang w:val="de-DE" w:eastAsia="de-DE" w:bidi="ar-SA"/>
+              </w:rPr>
+              <w:t>get-help</w:t>
+            </w:r>
+            <w:proofErr w:type="spellEnd"/>
+            <w:r>
+              <w:rPr>
+                <w:rFonts w:ascii="Calibri" w:eastAsia="Times New Roman" w:hAnsi="Calibri" w:cs="Calibri"/>
+                <w:color w:val="000000"/>
+                <w:lang w:val="de-DE" w:eastAsia="de-DE" w:bidi="ar-SA"/>
+              </w:rPr>
+              <w:t xml:space="preserve"> *</w:t>
+            </w:r>
+            <w:proofErr w:type="spellStart"/>
+            <w:r>
+              <w:rPr>
+                <w:rFonts w:ascii="Calibri" w:eastAsia="Times New Roman" w:hAnsi="Calibri" w:cs="Calibri"/>
+                <w:color w:val="000000"/>
+                <w:lang w:val="de-DE" w:eastAsia="de-DE" w:bidi="ar-SA"/>
+              </w:rPr>
+              <w:t>SomeString</w:t>
+            </w:r>
+            <w:proofErr w:type="spellEnd"/>
+            <w:r>
+              <w:rPr>
+                <w:rFonts w:ascii="Calibri" w:eastAsia="Times New Roman" w:hAnsi="Calibri" w:cs="Calibri"/>
+                <w:color w:val="000000"/>
+                <w:lang w:val="de-DE" w:eastAsia="de-DE" w:bidi="ar-SA"/>
+              </w:rPr>
+              <w:t>*</w:t>
+            </w:r>
+          </w:p>
+        </w:tc>
+        <w:tc>
+          <w:tcPr>
+            <w:tcW w:w="7940" w:type="dxa"/>
+            <w:hideMark/>
+          </w:tcPr>
+          <w:p>
+            <w:pPr>
+              <w:cnfStyle w:val="000000100000"/>
+              <w:rPr>
+                <w:rFonts w:ascii="Calibri" w:eastAsia="Times New Roman" w:hAnsi="Calibri" w:cs="Calibri"/>
+                <w:color w:val="000000"/>
+                <w:lang w:eastAsia="de-DE" w:bidi="ar-SA"/>
+              </w:rPr>
+            </w:pPr>
+            <w:r>
+              <w:rPr>
+                <w:rFonts w:ascii="Calibri" w:eastAsia="Times New Roman" w:hAnsi="Calibri" w:cs="Calibri"/>
+                <w:color w:val="000000"/>
+                <w:lang w:eastAsia="de-DE" w:bidi="ar-SA"/>
+              </w:rPr>
+              <w:t>Display topics with "</w:t>
+            </w:r>
+            <w:proofErr w:type="spellStart"/>
+            <w:r>
+              <w:rPr>
+                <w:rFonts w:ascii="Calibri" w:eastAsia="Times New Roman" w:hAnsi="Calibri" w:cs="Calibri"/>
+                <w:color w:val="000000"/>
+                <w:lang w:eastAsia="de-DE" w:bidi="ar-SA"/>
+              </w:rPr>
+              <w:t>SomeString</w:t>
+            </w:r>
+            <w:proofErr w:type="spellEnd"/>
+            <w:r>
+              <w:rPr>
+                <w:rFonts w:ascii="Calibri" w:eastAsia="Times New Roman" w:hAnsi="Calibri" w:cs="Calibri"/>
+                <w:color w:val="000000"/>
+                <w:lang w:eastAsia="de-DE" w:bidi="ar-SA"/>
+              </w:rPr>
+              <w:t>" in the name</w:t>
+            </w:r>
+          </w:p>
+        </w:tc>
+      </w:tr>
+      <w:tr>
+        <w:trPr>
+          <w:trHeight w:val="300"/>
+        </w:trPr>
+        <w:tc>
+          <w:tcPr>
+            <w:cnfStyle w:val="001000000000"/>
+            <w:tcW w:w="3120" w:type="dxa"/>
+            <w:hideMark/>
+          </w:tcPr>
+          <w:p>
+            <w:pPr>
+              <w:rPr>
+                <w:rFonts w:ascii="Calibri" w:eastAsia="Times New Roman" w:hAnsi="Calibri" w:cs="Calibri"/>
+                <w:color w:val="000000"/>
+                <w:lang w:val="de-DE" w:eastAsia="de-DE" w:bidi="ar-SA"/>
+              </w:rPr>
+            </w:pPr>
+            <w:proofErr w:type="spellStart"/>
+            <w:r>
+              <w:rPr>
+                <w:rFonts w:ascii="Calibri" w:eastAsia="Times New Roman" w:hAnsi="Calibri" w:cs="Calibri"/>
+                <w:color w:val="000000"/>
+                <w:lang w:val="de-DE" w:eastAsia="de-DE" w:bidi="ar-SA"/>
+              </w:rPr>
+              <w:t>get-help</w:t>
+            </w:r>
+            <w:proofErr w:type="spellEnd"/>
+            <w:r>
+              <w:rPr>
+                <w:rFonts w:ascii="Calibri" w:eastAsia="Times New Roman" w:hAnsi="Calibri" w:cs="Calibri"/>
+                <w:color w:val="000000"/>
+                <w:lang w:val="de-DE" w:eastAsia="de-DE" w:bidi="ar-SA"/>
+              </w:rPr>
+              <w:t xml:space="preserve"> </w:t>
+            </w:r>
+            <w:proofErr w:type="spellStart"/>
+            <w:r>
+              <w:rPr>
+                <w:rFonts w:ascii="Calibri" w:eastAsia="Times New Roman" w:hAnsi="Calibri" w:cs="Calibri"/>
+                <w:color w:val="000000"/>
+                <w:lang w:val="de-DE" w:eastAsia="de-DE" w:bidi="ar-SA"/>
+              </w:rPr>
+              <w:t>set-location</w:t>
+            </w:r>
+            <w:proofErr w:type="spellEnd"/>
+          </w:p>
+        </w:tc>
+        <w:tc>
+          <w:tcPr>
+            <w:tcW w:w="7940" w:type="dxa"/>
+            <w:hideMark/>
+          </w:tcPr>
+          <w:p>
+            <w:pPr>
+              <w:cnfStyle w:val="000000000000"/>
+              <w:rPr>
+                <w:rFonts w:ascii="Calibri" w:eastAsia="Times New Roman" w:hAnsi="Calibri" w:cs="Calibri"/>
+                <w:color w:val="000000"/>
+                <w:lang w:eastAsia="de-DE" w:bidi="ar-SA"/>
+              </w:rPr>
+            </w:pPr>
+            <w:r>
+              <w:rPr>
+                <w:rFonts w:ascii="Calibri" w:eastAsia="Times New Roman" w:hAnsi="Calibri" w:cs="Calibri"/>
+                <w:color w:val="000000"/>
+                <w:lang w:eastAsia="de-DE" w:bidi="ar-SA"/>
+              </w:rPr>
+              <w:t>Displays help about the "set-location" cmdlet</w:t>
+            </w:r>
+          </w:p>
+        </w:tc>
+      </w:tr>
+      <w:tr>
+        <w:trPr>
+          <w:cnfStyle w:val="000000100000"/>
+          <w:trHeight w:val="300"/>
+        </w:trPr>
+        <w:tc>
+          <w:tcPr>
+            <w:cnfStyle w:val="001000000000"/>
+            <w:tcW w:w="3120" w:type="dxa"/>
+            <w:hideMark/>
+          </w:tcPr>
+          <w:p>
+            <w:pPr>
+              <w:rPr>
+                <w:rFonts w:ascii="Calibri" w:eastAsia="Times New Roman" w:hAnsi="Calibri" w:cs="Calibri"/>
+                <w:color w:val="000000"/>
+                <w:lang w:eastAsia="de-DE" w:bidi="ar-SA"/>
+              </w:rPr>
+            </w:pPr>
+            <w:r>
+              <w:rPr>
+                <w:rFonts w:ascii="Calibri" w:eastAsia="Times New Roman" w:hAnsi="Calibri" w:cs="Calibri"/>
+                <w:color w:val="000000"/>
+                <w:lang w:eastAsia="de-DE" w:bidi="ar-SA"/>
+              </w:rPr>
+              <w:t>get-help set-location -examples</w:t>
+            </w:r>
+          </w:p>
+        </w:tc>
+        <w:tc>
+          <w:tcPr>
+            <w:tcW w:w="7940" w:type="dxa"/>
+            <w:hideMark/>
+          </w:tcPr>
+          <w:p>
+            <w:pPr>
+              <w:cnfStyle w:val="000000100000"/>
+              <w:rPr>
+                <w:rFonts w:ascii="Calibri" w:eastAsia="Times New Roman" w:hAnsi="Calibri" w:cs="Calibri"/>
+                <w:color w:val="000000"/>
+                <w:lang w:eastAsia="de-DE" w:bidi="ar-SA"/>
+              </w:rPr>
+            </w:pPr>
+            <w:r>
+              <w:rPr>
+                <w:rFonts w:ascii="Calibri" w:eastAsia="Times New Roman" w:hAnsi="Calibri" w:cs="Calibri"/>
+                <w:color w:val="000000"/>
+                <w:lang w:eastAsia="de-DE" w:bidi="ar-SA"/>
+              </w:rPr>
+              <w:t>Displays examples on how to use the "set-location" cmdlet</w:t>
+            </w:r>
+          </w:p>
+        </w:tc>
+      </w:tr>
+      <w:tr>
+        <w:trPr>
+          <w:trHeight w:val="600"/>
+        </w:trPr>
+        <w:tc>
+          <w:tcPr>
+            <w:cnfStyle w:val="001000000000"/>
+            <w:tcW w:w="3120" w:type="dxa"/>
+            <w:hideMark/>
+          </w:tcPr>
+          <w:p>
+            <w:pPr>
+              <w:rPr>
+                <w:rFonts w:ascii="Calibri" w:eastAsia="Times New Roman" w:hAnsi="Calibri" w:cs="Calibri"/>
+                <w:color w:val="000000"/>
+                <w:lang w:eastAsia="de-DE" w:bidi="ar-SA"/>
+              </w:rPr>
+            </w:pPr>
+            <w:r>
+              <w:rPr>
+                <w:rFonts w:ascii="Calibri" w:eastAsia="Times New Roman" w:hAnsi="Calibri" w:cs="Calibri"/>
+                <w:color w:val="000000"/>
+                <w:lang w:eastAsia="de-DE" w:bidi="ar-SA"/>
+              </w:rPr>
+              <w:t>get-help set-location -detailed</w:t>
+            </w:r>
+          </w:p>
+        </w:tc>
+        <w:tc>
+          <w:tcPr>
+            <w:tcW w:w="7940" w:type="dxa"/>
+            <w:hideMark/>
+          </w:tcPr>
+          <w:p>
+            <w:pPr>
+              <w:cnfStyle w:val="000000000000"/>
+              <w:rPr>
+                <w:rFonts w:ascii="Calibri" w:eastAsia="Times New Roman" w:hAnsi="Calibri" w:cs="Calibri"/>
+                <w:color w:val="000000"/>
+                <w:lang w:eastAsia="de-DE" w:bidi="ar-SA"/>
+              </w:rPr>
+            </w:pPr>
+            <w:r>
+              <w:rPr>
+                <w:rFonts w:ascii="Calibri" w:eastAsia="Times New Roman" w:hAnsi="Calibri" w:cs="Calibri"/>
+                <w:color w:val="000000"/>
+                <w:lang w:eastAsia="de-DE" w:bidi="ar-SA"/>
+              </w:rPr>
+              <w:t>Display additional information about a cmdlet, including descriptions of the parameters and examples of using the cmdlet.</w:t>
+            </w:r>
+          </w:p>
+        </w:tc>
+      </w:tr>
+      <w:tr>
+        <w:trPr>
+          <w:cnfStyle w:val="000000100000"/>
+          <w:trHeight w:val="600"/>
+        </w:trPr>
+        <w:tc>
+          <w:tcPr>
+            <w:cnfStyle w:val="001000000000"/>
+            <w:tcW w:w="3120" w:type="dxa"/>
+            <w:hideMark/>
+          </w:tcPr>
+          <w:p>
+            <w:pPr>
+              <w:rPr>
+                <w:rFonts w:ascii="Calibri" w:eastAsia="Times New Roman" w:hAnsi="Calibri" w:cs="Calibri"/>
+                <w:color w:val="000000"/>
+                <w:lang w:eastAsia="de-DE" w:bidi="ar-SA"/>
+              </w:rPr>
+            </w:pPr>
+            <w:r>
+              <w:rPr>
+                <w:rFonts w:ascii="Calibri" w:eastAsia="Times New Roman" w:hAnsi="Calibri" w:cs="Calibri"/>
+                <w:color w:val="000000"/>
+                <w:lang w:eastAsia="de-DE" w:bidi="ar-SA"/>
+              </w:rPr>
+              <w:t>get-help set-location -full</w:t>
+            </w:r>
+          </w:p>
+        </w:tc>
+        <w:tc>
+          <w:tcPr>
+            <w:tcW w:w="7940" w:type="dxa"/>
+            <w:hideMark/>
+          </w:tcPr>
+          <w:p>
+            <w:pPr>
+              <w:cnfStyle w:val="000000100000"/>
+              <w:rPr>
+                <w:rFonts w:ascii="Calibri" w:eastAsia="Times New Roman" w:hAnsi="Calibri" w:cs="Calibri"/>
+                <w:color w:val="000000"/>
+                <w:lang w:eastAsia="de-DE" w:bidi="ar-SA"/>
+              </w:rPr>
+            </w:pPr>
+            <w:r>
+              <w:rPr>
+                <w:rFonts w:ascii="Calibri" w:eastAsia="Times New Roman" w:hAnsi="Calibri" w:cs="Calibri"/>
+                <w:color w:val="000000"/>
+                <w:lang w:eastAsia="de-DE" w:bidi="ar-SA"/>
+              </w:rPr>
+              <w:t>Display the entire help file for a cmdlet, including technical information about the parameters.</w:t>
+            </w:r>
+          </w:p>
+        </w:tc>
+      </w:tr>
+      <w:tr>
+        <w:trPr>
+          <w:trHeight w:val="300"/>
+        </w:trPr>
+        <w:tc>
+          <w:tcPr>
+            <w:cnfStyle w:val="001000000000"/>
+            <w:tcW w:w="3120" w:type="dxa"/>
+            <w:hideMark/>
+          </w:tcPr>
+          <w:p>
+            <w:pPr>
+              <w:rPr>
+                <w:rFonts w:ascii="Calibri" w:eastAsia="Times New Roman" w:hAnsi="Calibri" w:cs="Calibri"/>
+                <w:color w:val="000000"/>
+                <w:lang w:val="de-DE" w:eastAsia="de-DE" w:bidi="ar-SA"/>
+              </w:rPr>
+            </w:pPr>
+            <w:proofErr w:type="spellStart"/>
+            <w:r>
+              <w:rPr>
+                <w:rFonts w:ascii="Calibri" w:eastAsia="Times New Roman" w:hAnsi="Calibri" w:cs="Calibri"/>
+                <w:color w:val="000000"/>
+                <w:lang w:val="de-DE" w:eastAsia="de-DE" w:bidi="ar-SA"/>
+              </w:rPr>
+              <w:t>get-help</w:t>
+            </w:r>
+            <w:proofErr w:type="spellEnd"/>
+            <w:r>
+              <w:rPr>
+                <w:rFonts w:ascii="Calibri" w:eastAsia="Times New Roman" w:hAnsi="Calibri" w:cs="Calibri"/>
+                <w:color w:val="000000"/>
+                <w:lang w:val="de-DE" w:eastAsia="de-DE" w:bidi="ar-SA"/>
+              </w:rPr>
+              <w:t xml:space="preserve"> </w:t>
+            </w:r>
+            <w:proofErr w:type="spellStart"/>
+            <w:r>
+              <w:rPr>
+                <w:rFonts w:ascii="Calibri" w:eastAsia="Times New Roman" w:hAnsi="Calibri" w:cs="Calibri"/>
+                <w:color w:val="000000"/>
+                <w:lang w:val="de-DE" w:eastAsia="de-DE" w:bidi="ar-SA"/>
+              </w:rPr>
+              <w:t>about</w:t>
+            </w:r>
+            <w:proofErr w:type="spellEnd"/>
+            <w:r>
+              <w:rPr>
+                <w:rFonts w:ascii="Calibri" w:eastAsia="Times New Roman" w:hAnsi="Calibri" w:cs="Calibri"/>
+                <w:color w:val="000000"/>
+                <w:lang w:val="de-DE" w:eastAsia="de-DE" w:bidi="ar-SA"/>
+              </w:rPr>
+              <w:t>*</w:t>
+            </w:r>
+          </w:p>
+        </w:tc>
+        <w:tc>
+          <w:tcPr>
+            <w:tcW w:w="7940" w:type="dxa"/>
+            <w:hideMark/>
+          </w:tcPr>
+          <w:p>
+            <w:pPr>
+              <w:cnfStyle w:val="000000000000"/>
+              <w:rPr>
+                <w:rFonts w:ascii="Calibri" w:eastAsia="Times New Roman" w:hAnsi="Calibri" w:cs="Calibri"/>
+                <w:color w:val="000000"/>
+                <w:lang w:val="de-DE" w:eastAsia="de-DE" w:bidi="ar-SA"/>
+              </w:rPr>
+            </w:pPr>
+            <w:r>
+              <w:rPr>
+                <w:rFonts w:ascii="Calibri" w:eastAsia="Times New Roman" w:hAnsi="Calibri" w:cs="Calibri"/>
+                <w:color w:val="000000"/>
+                <w:lang w:val="de-DE" w:eastAsia="de-DE" w:bidi="ar-SA"/>
+              </w:rPr>
+              <w:t xml:space="preserve">Display </w:t>
+            </w:r>
+            <w:proofErr w:type="spellStart"/>
+            <w:r>
+              <w:rPr>
+                <w:rFonts w:ascii="Calibri" w:eastAsia="Times New Roman" w:hAnsi="Calibri" w:cs="Calibri"/>
+                <w:color w:val="000000"/>
+                <w:lang w:val="de-DE" w:eastAsia="de-DE" w:bidi="ar-SA"/>
+              </w:rPr>
+              <w:t>conceptual</w:t>
+            </w:r>
+            <w:proofErr w:type="spellEnd"/>
+            <w:r>
+              <w:rPr>
+                <w:rFonts w:ascii="Calibri" w:eastAsia="Times New Roman" w:hAnsi="Calibri" w:cs="Calibri"/>
+                <w:color w:val="000000"/>
+                <w:lang w:val="de-DE" w:eastAsia="de-DE" w:bidi="ar-SA"/>
+              </w:rPr>
+              <w:t xml:space="preserve"> </w:t>
+            </w:r>
+            <w:proofErr w:type="spellStart"/>
+            <w:r>
+              <w:rPr>
+                <w:rFonts w:ascii="Calibri" w:eastAsia="Times New Roman" w:hAnsi="Calibri" w:cs="Calibri"/>
+                <w:color w:val="000000"/>
+                <w:lang w:val="de-DE" w:eastAsia="de-DE" w:bidi="ar-SA"/>
+              </w:rPr>
+              <w:t>help</w:t>
+            </w:r>
+            <w:proofErr w:type="spellEnd"/>
+            <w:r>
+              <w:rPr>
+                <w:rFonts w:ascii="Calibri" w:eastAsia="Times New Roman" w:hAnsi="Calibri" w:cs="Calibri"/>
+                <w:color w:val="000000"/>
+                <w:lang w:val="de-DE" w:eastAsia="de-DE" w:bidi="ar-SA"/>
+              </w:rPr>
+              <w:t xml:space="preserve"> </w:t>
+            </w:r>
+            <w:proofErr w:type="spellStart"/>
+            <w:r>
+              <w:rPr>
+                <w:rFonts w:ascii="Calibri" w:eastAsia="Times New Roman" w:hAnsi="Calibri" w:cs="Calibri"/>
+                <w:color w:val="000000"/>
+                <w:lang w:val="de-DE" w:eastAsia="de-DE" w:bidi="ar-SA"/>
+              </w:rPr>
+              <w:t>topics</w:t>
+            </w:r>
+            <w:proofErr w:type="spellEnd"/>
+          </w:p>
+        </w:tc>
+      </w:tr>
+      <w:tr>
+        <w:trPr>
+          <w:cnfStyle w:val="000000100000"/>
+          <w:trHeight w:val="300"/>
+        </w:trPr>
+        <w:tc>
+          <w:tcPr>
+            <w:cnfStyle w:val="001000000000"/>
+            <w:tcW w:w="3120" w:type="dxa"/>
+            <w:hideMark/>
+          </w:tcPr>
+          <w:p>
+            <w:pPr>
+              <w:rPr>
+                <w:rFonts w:ascii="Calibri" w:eastAsia="Times New Roman" w:hAnsi="Calibri" w:cs="Calibri"/>
+                <w:color w:val="000000"/>
+                <w:lang w:val="de-DE" w:eastAsia="de-DE" w:bidi="ar-SA"/>
+              </w:rPr>
+            </w:pPr>
+            <w:proofErr w:type="spellStart"/>
+            <w:r>
+              <w:rPr>
+                <w:rFonts w:ascii="Calibri" w:eastAsia="Times New Roman" w:hAnsi="Calibri" w:cs="Calibri"/>
+                <w:color w:val="000000"/>
+                <w:lang w:val="de-DE" w:eastAsia="de-DE" w:bidi="ar-SA"/>
+              </w:rPr>
+              <w:t>get-help</w:t>
+            </w:r>
+            <w:proofErr w:type="spellEnd"/>
+            <w:r>
+              <w:rPr>
+                <w:rFonts w:ascii="Calibri" w:eastAsia="Times New Roman" w:hAnsi="Calibri" w:cs="Calibri"/>
+                <w:color w:val="000000"/>
+                <w:lang w:val="de-DE" w:eastAsia="de-DE" w:bidi="ar-SA"/>
+              </w:rPr>
+              <w:t xml:space="preserve"> </w:t>
+            </w:r>
+            <w:proofErr w:type="spellStart"/>
+            <w:r>
+              <w:rPr>
+                <w:rFonts w:ascii="Calibri" w:eastAsia="Times New Roman" w:hAnsi="Calibri" w:cs="Calibri"/>
+                <w:color w:val="000000"/>
+                <w:lang w:val="de-DE" w:eastAsia="de-DE" w:bidi="ar-SA"/>
+              </w:rPr>
+              <w:t>about_functions</w:t>
+            </w:r>
+            <w:proofErr w:type="spellEnd"/>
+          </w:p>
+        </w:tc>
+        <w:tc>
+          <w:tcPr>
+            <w:tcW w:w="7940" w:type="dxa"/>
+            <w:hideMark/>
+          </w:tcPr>
+          <w:p>
+            <w:pPr>
+              <w:cnfStyle w:val="000000100000"/>
+              <w:rPr>
+                <w:rFonts w:ascii="Calibri" w:eastAsia="Times New Roman" w:hAnsi="Calibri" w:cs="Calibri"/>
+                <w:color w:val="000000"/>
+                <w:lang w:eastAsia="de-DE" w:bidi="ar-SA"/>
+              </w:rPr>
+            </w:pPr>
+            <w:r>
+              <w:rPr>
+                <w:rFonts w:ascii="Calibri" w:eastAsia="Times New Roman" w:hAnsi="Calibri" w:cs="Calibri"/>
+                <w:color w:val="000000"/>
+                <w:lang w:eastAsia="de-DE" w:bidi="ar-SA"/>
+              </w:rPr>
+              <w:t>Displays conceptual help about "functions"</w:t>
+            </w:r>
+          </w:p>
+        </w:tc>
+      </w:tr>
+      <w:tr>
+        <w:trPr>
+          <w:trHeight w:val="300"/>
+        </w:trPr>
+        <w:tc>
+          <w:tcPr>
+            <w:cnfStyle w:val="001000000000"/>
+            <w:tcW w:w="3120" w:type="dxa"/>
+            <w:hideMark/>
+          </w:tcPr>
+          <w:p>
+            <w:pPr>
+              <w:rPr>
+                <w:rFonts w:ascii="Calibri" w:eastAsia="Times New Roman" w:hAnsi="Calibri" w:cs="Calibri"/>
+                <w:color w:val="000000"/>
+                <w:lang w:val="de-DE" w:eastAsia="de-DE" w:bidi="ar-SA"/>
+              </w:rPr>
+            </w:pPr>
+            <w:proofErr w:type="spellStart"/>
+            <w:r>
+              <w:rPr>
+                <w:rFonts w:ascii="Calibri" w:eastAsia="Times New Roman" w:hAnsi="Calibri" w:cs="Calibri"/>
+                <w:color w:val="000000"/>
+                <w:lang w:val="de-DE" w:eastAsia="de-DE" w:bidi="ar-SA"/>
+              </w:rPr>
+              <w:t>get-help</w:t>
+            </w:r>
+            <w:proofErr w:type="spellEnd"/>
+            <w:r>
+              <w:rPr>
+                <w:rFonts w:ascii="Calibri" w:eastAsia="Times New Roman" w:hAnsi="Calibri" w:cs="Calibri"/>
+                <w:color w:val="000000"/>
+                <w:lang w:val="de-DE" w:eastAsia="de-DE" w:bidi="ar-SA"/>
+              </w:rPr>
+              <w:t xml:space="preserve"> </w:t>
+            </w:r>
+            <w:proofErr w:type="spellStart"/>
+            <w:r>
+              <w:rPr>
+                <w:rFonts w:ascii="Calibri" w:eastAsia="Times New Roman" w:hAnsi="Calibri" w:cs="Calibri"/>
+                <w:color w:val="000000"/>
+                <w:lang w:val="de-DE" w:eastAsia="de-DE" w:bidi="ar-SA"/>
+              </w:rPr>
+              <w:t>about_switch</w:t>
+            </w:r>
+            <w:proofErr w:type="spellEnd"/>
+          </w:p>
+        </w:tc>
+        <w:tc>
+          <w:tcPr>
+            <w:tcW w:w="7940" w:type="dxa"/>
+            <w:hideMark/>
+          </w:tcPr>
+          <w:p>
+            <w:pPr>
+              <w:cnfStyle w:val="000000000000"/>
+              <w:rPr>
+                <w:rFonts w:ascii="Calibri" w:eastAsia="Times New Roman" w:hAnsi="Calibri" w:cs="Calibri"/>
+                <w:color w:val="000000"/>
+                <w:lang w:eastAsia="de-DE" w:bidi="ar-SA"/>
+              </w:rPr>
+            </w:pPr>
+            <w:r>
+              <w:rPr>
+                <w:rFonts w:ascii="Calibri" w:eastAsia="Times New Roman" w:hAnsi="Calibri" w:cs="Calibri"/>
+                <w:color w:val="000000"/>
+                <w:lang w:eastAsia="de-DE" w:bidi="ar-SA"/>
+              </w:rPr>
+              <w:t>Display conceptual help about "switch" statements</w:t>
+            </w:r>
+          </w:p>
+        </w:tc>
+      </w:tr>
+    </w:tbl>
+    <w:p/>
+    <w:p>
+      <w:pPr>
+        <w:pStyle w:val="Code-Block"/>
+      </w:pPr>
+      <w:r>
+        <w:t xml:space="preserve">&gt; </w:t>
+      </w:r>
+      <w:proofErr w:type="gramStart"/>
+      <w:r>
+        <w:t>g</w:t>
+      </w:r>
+      <w:r>
+        <w:t>et-</w:t>
+      </w:r>
+      <w:r>
+        <w:t>h</w:t>
+      </w:r>
+      <w:r>
+        <w:t>elp</w:t>
+      </w:r>
+      <w:proofErr w:type="gramEnd"/>
+    </w:p>
+    <w:p>
+      <w:pPr>
+        <w:pStyle w:val="Screenshot"/>
+      </w:pPr>
+      <w:r>
+        <w:drawing>
+          <wp:inline distT="0" distB="0" distL="0" distR="0">
+            <wp:extent cx="9409524" cy="3952381"/>
+            <wp:effectExtent l="19050" t="0" r="1176" b="0"/>
+            <wp:docPr id="34" name="Grafik 33" descr="Screenshot-30-Help.png"/>
+            <wp:cNvGraphicFramePr>
+              <a:graphicFrameLocks xmlns:a="http://schemas.openxmlformats.org/drawingml/2006/main" noChangeAspect="1"/>
+            </wp:cNvGraphicFramePr>
+            <a:graphic xmlns:a="http://schemas.openxmlformats.org/drawingml/2006/main">
+              <a:graphicData uri="http://schemas.openxmlformats.org/drawingml/2006/picture">
+                <pic:pic xmlns:pic="http://schemas.openxmlformats.org/drawingml/2006/picture">
+                  <pic:nvPicPr>
+                    <pic:cNvPr id="0" name="Screenshot-30-Help.png"/>
+                    <pic:cNvPicPr/>
+                  </pic:nvPicPr>
+                  <pic:blipFill>
+                    <a:blip r:embed="rId48" cstate="print"/>
+                    <a:stretch>
+                      <a:fillRect/>
+                    </a:stretch>
+                  </pic:blipFill>
+                  <pic:spPr>
+                    <a:xfrm>
+                      <a:off x="0" y="0"/>
+                      <a:ext cx="9409524" cy="3952381"/>
+                    </a:xfrm>
+                    <a:prstGeom prst="rect">
+                      <a:avLst/>
+                    </a:prstGeom>
+                  </pic:spPr>
+                </pic:pic>
+              </a:graphicData>
+            </a:graphic>
+          </wp:inline>
+        </w:drawing>
+      </w:r>
+    </w:p>
+    <w:p>
+      <w:pPr>
+        <w:pStyle w:val="Code-Block"/>
+      </w:pPr>
+      <w:r>
+        <w:t xml:space="preserve">&gt; </w:t>
+      </w:r>
+      <w:proofErr w:type="gramStart"/>
+      <w:r>
+        <w:t>get-help</w:t>
+      </w:r>
+      <w:proofErr w:type="gramEnd"/>
+      <w:r>
+        <w:t xml:space="preserve"> set-location –examples</w:t>
+      </w:r>
+    </w:p>
+    <w:p>
+      <w:pPr>
+        <w:pStyle w:val="Screenshot"/>
+      </w:pPr>
+      <w:r>
+        <w:drawing>
+          <wp:inline distT="0" distB="0" distL="0" distR="0">
+            <wp:extent cx="9409524" cy="3152381"/>
+            <wp:effectExtent l="19050" t="0" r="1176" b="0"/>
+            <wp:docPr id="35" name="Grafik 34" descr="Screenshot-32-Help.png"/>
+            <wp:cNvGraphicFramePr>
+              <a:graphicFrameLocks xmlns:a="http://schemas.openxmlformats.org/drawingml/2006/main" noChangeAspect="1"/>
+            </wp:cNvGraphicFramePr>
+            <a:graphic xmlns:a="http://schemas.openxmlformats.org/drawingml/2006/main">
+              <a:graphicData uri="http://schemas.openxmlformats.org/drawingml/2006/picture">
+                <pic:pic xmlns:pic="http://schemas.openxmlformats.org/drawingml/2006/picture">
+                  <pic:nvPicPr>
+                    <pic:cNvPr id="0" name="Screenshot-32-Help.png"/>
+                    <pic:cNvPicPr/>
+                  </pic:nvPicPr>
+                  <pic:blipFill>
+                    <a:blip r:embed="rId49" cstate="print"/>
+                    <a:stretch>
+                      <a:fillRect/>
+                    </a:stretch>
+                  </pic:blipFill>
+                  <pic:spPr>
+                    <a:xfrm>
+                      <a:off x="0" y="0"/>
+                      <a:ext cx="9409524" cy="3152381"/>
+                    </a:xfrm>
+                    <a:prstGeom prst="rect">
+                      <a:avLst/>
+                    </a:prstGeom>
+                  </pic:spPr>
+                </pic:pic>
+              </a:graphicData>
+            </a:graphic>
+          </wp:inline>
+        </w:drawing>
+      </w:r>
+    </w:p>
+    <w:p>
+      <w:pPr>
+        <w:pStyle w:val="berschrift3"/>
+      </w:pPr>
+      <w:r>
+        <w:t>Commands</w:t>
+      </w:r>
+    </w:p>
+    <w:p>
+      <w:pPr>
+        <w:pStyle w:val="berschrift4"/>
+      </w:pPr>
+      <w:r>
+        <w:t>Command Types</w:t>
+      </w:r>
+    </w:p>
+    <w:p>
+      <w:pPr>
+        <w:pStyle w:val="berschrift4"/>
+      </w:pPr>
+      <w:r>
+        <w:t xml:space="preserve">Command </w:t>
+      </w:r>
+      <w:r>
+        <w:t>Aliases</w:t>
+      </w:r>
+    </w:p>
+    <w:p>
+      <w:pPr>
+        <w:pStyle w:val="berschrift3"/>
+      </w:pPr>
+      <w:r>
+        <w:t>PS Drives</w:t>
+      </w:r>
+    </w:p>
+    <w:p>
+      <w:pPr>
+        <w:pStyle w:val="Listenabsatz"/>
+        <w:numPr>
+          <w:ilvl w:val="0"/>
+          <w:numId w:val="24"/>
+        </w:numPr>
+      </w:pPr>
+      <w:r>
+        <w:t>Variables</w:t>
+      </w:r>
+    </w:p>
+    <w:p>
+      <w:pPr>
+        <w:pStyle w:val="Listenabsatz"/>
+        <w:numPr>
+          <w:ilvl w:val="0"/>
+          <w:numId w:val="24"/>
+        </w:numPr>
+      </w:pPr>
+      <w:r>
+        <w:t>Functions</w:t>
+      </w:r>
+    </w:p>
+    <w:p>
+      <w:pPr>
+        <w:pStyle w:val="Listenabsatz"/>
+        <w:numPr>
+          <w:ilvl w:val="0"/>
+          <w:numId w:val="24"/>
+        </w:numPr>
+      </w:pPr>
+      <w:r>
+        <w:t>Environment Variables</w:t>
+      </w:r>
+    </w:p>
+    <w:p>
+      <w:pPr>
+        <w:pStyle w:val="Listenabsatz"/>
+        <w:numPr>
+          <w:ilvl w:val="0"/>
+          <w:numId w:val="24"/>
+        </w:numPr>
+      </w:pPr>
+      <w:r>
+        <w:t>…</w:t>
+      </w:r>
+    </w:p>
+    <w:p>
+      <w:pPr>
+        <w:pStyle w:val="berschrift3"/>
+      </w:pPr>
+      <w:r>
+        <w:t>Pipelining</w:t>
+      </w:r>
+    </w:p>
+    <w:p>
+      <w:pPr>
+        <w:pStyle w:val="berschrift3"/>
+      </w:pPr>
+      <w:r>
+        <w:t>Output Redirection</w:t>
+      </w:r>
+    </w:p>
+    <w:p>
+      <w:r>
+        <w:t>&gt;&gt;</w:t>
+      </w:r>
+    </w:p>
+    <w:p/>
+    <w:p>
+      <w:pPr>
+        <w:pStyle w:val="berschrift3"/>
+      </w:pPr>
+      <w:r>
+        <w:t>Variables</w:t>
+      </w:r>
+    </w:p>
+    <w:p>
+      <w:pPr>
+        <w:pStyle w:val="berschrift4"/>
+      </w:pPr>
+      <w:r>
+        <w:t>Namespaces</w:t>
+      </w:r>
+    </w:p>
+    <w:p>
+      <w:pPr>
+        <w:pStyle w:val="berschrift4"/>
+      </w:pPr>
+      <w:r>
+        <w:t>Useful environment variables</w:t>
+      </w:r>
+    </w:p>
+    <w:p>
+      <w:pPr>
+        <w:pStyle w:val="berschrift3"/>
+      </w:pPr>
+      <w:r>
+        <w:t>Strings, Wildcards and Regular Expressions</w:t>
+      </w:r>
+    </w:p>
+    <w:p>
+      <w:pPr>
+        <w:pStyle w:val="berschrift4"/>
+      </w:pPr>
+      <w:r>
+        <w:t xml:space="preserve">String </w:t>
+      </w:r>
       <w:proofErr w:type="spellStart"/>
       <w:r>
-        <w:t>Lorem</w:t>
+        <w:t>Formating</w:t>
       </w:r>
       <w:proofErr w:type="spellEnd"/>
-      <w:r>
-        <w:t xml:space="preserve"> </w:t>
+    </w:p>
+    <w:p>
+      <w:pPr>
+        <w:pStyle w:val="berschrift3"/>
+      </w:pPr>
+      <w:r>
+        <w:t>Flow Control</w:t>
+      </w:r>
+    </w:p>
+    <w:p>
+      <w:pPr>
+        <w:pStyle w:val="berschrift4"/>
+      </w:pPr>
+      <w:r>
+        <w:t>If/Else</w:t>
+      </w:r>
+    </w:p>
+    <w:p>
+      <w:pPr>
+        <w:pStyle w:val="berschrift4"/>
+      </w:pPr>
+      <w:r>
+        <w:t>Switch</w:t>
+      </w:r>
+    </w:p>
+    <w:p>
+      <w:pPr>
+        <w:pStyle w:val="berschrift4"/>
+      </w:pPr>
+      <w:r>
+        <w:t>Loops</w:t>
+      </w:r>
+    </w:p>
+    <w:p>
+      <w:pPr>
+        <w:pStyle w:val="berschrift3"/>
+      </w:pPr>
+      <w:r>
+        <w:t>Functions</w:t>
+      </w:r>
+    </w:p>
+    <w:p>
+      <w:pPr>
+        <w:pStyle w:val="berschrift3"/>
+      </w:pPr>
+      <w:r>
+        <w:t>Types</w:t>
+      </w:r>
+    </w:p>
+    <w:p>
+      <w:pPr>
+        <w:pStyle w:val="berschrift4"/>
+      </w:pPr>
+      <w:r>
+        <w:t>Using .NET Types</w:t>
+      </w:r>
+    </w:p>
+    <w:p>
+      <w:r>
+        <w:t xml:space="preserve">(new-object </w:t>
       </w:r>
       <w:proofErr w:type="spellStart"/>
       <w:r>
-        <w:t>Ipsum</w:t>
+        <w:t>System.Net.WebClient</w:t>
       </w:r>
       <w:proofErr w:type="spellEnd"/>
-    </w:p>
-    <w:p>
-      <w:pPr>
-        <w:pStyle w:val="berschrift3"/>
-      </w:pPr>
-      <w:r>
-        <w:t>Commands</w:t>
-      </w:r>
-    </w:p>
-    <w:p>
-      <w:pPr>
-        <w:pStyle w:val="berschrift4"/>
-      </w:pPr>
-      <w:r>
-        <w:t>Command Types</w:t>
-      </w:r>
-    </w:p>
-    <w:p>
-      <w:pPr>
-        <w:pStyle w:val="berschrift4"/>
-      </w:pPr>
-      <w:r>
-        <w:t xml:space="preserve">Command </w:t>
-      </w:r>
-      <w:r>
-        <w:t>Aliases</w:t>
-      </w:r>
-    </w:p>
-    <w:p>
-      <w:pPr>
-        <w:pStyle w:val="berschrift3"/>
-      </w:pPr>
-      <w:r>
-        <w:t>PS Drives</w:t>
-      </w:r>
-    </w:p>
-    <w:p>
-      <w:pPr>
-        <w:pStyle w:val="berschrift3"/>
-      </w:pPr>
-      <w:r>
-        <w:t>Pipelining</w:t>
-      </w:r>
-    </w:p>
-    <w:p>
-      <w:pPr>
-        <w:pStyle w:val="berschrift3"/>
-      </w:pPr>
-      <w:r>
-        <w:t>Output Redirection</w:t>
-      </w:r>
-    </w:p>
-    <w:p>
-      <w:r>
-        <w:t>&gt;&gt;</w:t>
-      </w:r>
-    </w:p>
-    <w:p/>
-    <w:p>
-      <w:pPr>
-        <w:pStyle w:val="berschrift3"/>
-      </w:pPr>
-      <w:r>
-        <w:t>Variables</w:t>
-      </w:r>
-    </w:p>
-    <w:p>
-      <w:pPr>
-        <w:pStyle w:val="berschrift4"/>
-      </w:pPr>
-      <w:r>
-        <w:t>Namespaces</w:t>
-      </w:r>
-    </w:p>
-    <w:p>
-      <w:pPr>
-        <w:pStyle w:val="berschrift4"/>
-      </w:pPr>
-      <w:r>
-        <w:t>Useful environment variables</w:t>
-      </w:r>
-    </w:p>
-    <w:p>
-      <w:pPr>
-        <w:pStyle w:val="berschrift3"/>
-      </w:pPr>
-      <w:r>
-        <w:t>Strings, Wildcards and Regular Expressions</w:t>
-      </w:r>
-    </w:p>
-    <w:p>
-      <w:pPr>
-        <w:pStyle w:val="berschrift4"/>
-      </w:pPr>
-      <w:r>
-        <w:t xml:space="preserve">String </w:t>
+      <w:r>
+        <w:t>).</w:t>
       </w:r>
       <w:proofErr w:type="spellStart"/>
-      <w:r>
-        <w:t>Formating</w:t>
+      <w:proofErr w:type="gramStart"/>
+      <w:r>
+        <w:t>DownloadString</w:t>
       </w:r>
       <w:proofErr w:type="spellEnd"/>
-    </w:p>
-    <w:p>
-      <w:pPr>
-        <w:pStyle w:val="berschrift3"/>
-      </w:pPr>
-      <w:r>
-        <w:t>Flow Control</w:t>
-      </w:r>
-    </w:p>
-    <w:p>
-      <w:pPr>
-        <w:pStyle w:val="berschrift4"/>
-      </w:pPr>
-      <w:r>
-        <w:t>If/Else</w:t>
-      </w:r>
-    </w:p>
-    <w:p>
-      <w:pPr>
-        <w:pStyle w:val="berschrift4"/>
-      </w:pPr>
-      <w:r>
-        <w:t>Switch</w:t>
-      </w:r>
-    </w:p>
-    <w:p>
-      <w:pPr>
-        <w:pStyle w:val="berschrift4"/>
-      </w:pPr>
-      <w:r>
-        <w:t>Loops</w:t>
-      </w:r>
-    </w:p>
-    <w:p>
-      <w:pPr>
-        <w:pStyle w:val="berschrift3"/>
-      </w:pPr>
-      <w:r>
-        <w:t>Functions</w:t>
-      </w:r>
-    </w:p>
-    <w:p>
-      <w:pPr>
-        <w:pStyle w:val="berschrift3"/>
-      </w:pPr>
-      <w:r>
-        <w:t>Types</w:t>
+      <w:r>
+        <w:t>(</w:t>
+      </w:r>
+      <w:proofErr w:type="gramEnd"/>
+      <w:r>
+        <w:t>"http://www.ix.de")</w:t>
       </w:r>
     </w:p>
     <w:p>
@@ -8487,7 +9507,7 @@
       <w:r>
         <w:t xml:space="preserve"> </w:t>
       </w:r>
-      <w:hyperlink r:id="rId48" w:history="1">
+      <w:hyperlink r:id="rId50" w:history="1">
         <w:r>
           <w:rPr>
             <w:rStyle w:val="Hyperlink"/>
@@ -8501,6 +9521,7 @@
         <w:pStyle w:val="berschrift3"/>
       </w:pPr>
       <w:r>
+        <w:lastRenderedPageBreak/>
         <w:t>Reading</w:t>
       </w:r>
       <w:r>
@@ -8676,7 +9697,7 @@
                     <pic:cNvPicPr/>
                   </pic:nvPicPr>
                   <pic:blipFill>
-                    <a:blip r:embed="rId49" cstate="print"/>
+                    <a:blip r:embed="rId51" cstate="print"/>
                     <a:stretch>
                       <a:fillRect/>
                     </a:stretch>
@@ -9011,7 +10032,7 @@
                     <pic:cNvPicPr/>
                   </pic:nvPicPr>
                   <pic:blipFill>
-                    <a:blip r:embed="rId50" cstate="print"/>
+                    <a:blip r:embed="rId52" cstate="print"/>
                     <a:stretch>
                       <a:fillRect/>
                     </a:stretch>
@@ -9094,34 +10115,34 @@
         <w:pStyle w:val="Command-LineHeadline"/>
       </w:pPr>
       <w:r>
+        <w:t>The location of your PowerShell profile is stored in the $PROFILE variable:</w:t>
+      </w:r>
+    </w:p>
+    <w:p>
+      <w:pPr>
+        <w:pStyle w:val="Command-Line"/>
+      </w:pPr>
+      <w:r>
+        <w:t xml:space="preserve">&gt; </w:t>
+      </w:r>
+      <w:r>
+        <w:t>$profile</w:t>
+      </w:r>
+    </w:p>
+    <w:p>
+      <w:pPr>
+        <w:pStyle w:val="Command-Line"/>
+      </w:pPr>
+      <w:r>
+        <w:t>C:\Users\Administrator\Documents\WindowsPowerShell\Microsoft.PowerShell_profile.ps1</w:t>
+      </w:r>
+    </w:p>
+    <w:p>
+      <w:pPr>
+        <w:pStyle w:val="Screenshot"/>
+      </w:pPr>
+      <w:r>
         <w:lastRenderedPageBreak/>
-        <w:t>The location of your PowerShell profile is stored in the $PROFILE variable:</w:t>
-      </w:r>
-    </w:p>
-    <w:p>
-      <w:pPr>
-        <w:pStyle w:val="Command-Line"/>
-      </w:pPr>
-      <w:r>
-        <w:t xml:space="preserve">&gt; </w:t>
-      </w:r>
-      <w:r>
-        <w:t>$profile</w:t>
-      </w:r>
-    </w:p>
-    <w:p>
-      <w:pPr>
-        <w:pStyle w:val="Command-Line"/>
-      </w:pPr>
-      <w:r>
-        <w:t>C:\Users\Administrator\Documents\WindowsPowerShell\Microsoft.PowerShell_profile.ps1</w:t>
-      </w:r>
-    </w:p>
-    <w:p>
-      <w:pPr>
-        <w:pStyle w:val="Screenshot"/>
-      </w:pPr>
-      <w:r>
         <w:drawing>
           <wp:inline distT="0" distB="0" distL="0" distR="0">
             <wp:extent cx="7047620" cy="2161905"/>
@@ -9138,7 +10159,7 @@
                     <pic:cNvPicPr/>
                   </pic:nvPicPr>
                   <pic:blipFill>
-                    <a:blip r:embed="rId51" cstate="print"/>
+                    <a:blip r:embed="rId53" cstate="print"/>
                     <a:stretch>
                       <a:fillRect/>
                     </a:stretch>
@@ -9218,7 +10239,7 @@
                     <pic:cNvPicPr/>
                   </pic:nvPicPr>
                   <pic:blipFill>
-                    <a:blip r:embed="rId52" cstate="print"/>
+                    <a:blip r:embed="rId54" cstate="print"/>
                     <a:stretch>
                       <a:fillRect/>
                     </a:stretch>
@@ -9292,7 +10313,7 @@
                     <pic:cNvPicPr/>
                   </pic:nvPicPr>
                   <pic:blipFill>
-                    <a:blip r:embed="rId53" cstate="print"/>
+                    <a:blip r:embed="rId55" cstate="print"/>
                     <a:stretch>
                       <a:fillRect/>
                     </a:stretch>
@@ -9347,7 +10368,6 @@
         <w:pStyle w:val="Screenshot"/>
       </w:pPr>
       <w:r>
-        <w:lastRenderedPageBreak/>
         <w:drawing>
           <wp:inline distT="0" distB="0" distL="0" distR="0">
             <wp:extent cx="9752382" cy="4352381"/>
@@ -9364,7 +10384,7 @@
                     <pic:cNvPicPr/>
                   </pic:nvPicPr>
                   <pic:blipFill>
-                    <a:blip r:embed="rId54" cstate="print"/>
+                    <a:blip r:embed="rId56" cstate="print"/>
                     <a:stretch>
                       <a:fillRect/>
                     </a:stretch>
@@ -9396,6 +10416,7 @@
       </w:pPr>
       <w:proofErr w:type="gramStart"/>
       <w:r>
+        <w:lastRenderedPageBreak/>
         <w:t>new-alias</w:t>
       </w:r>
       <w:proofErr w:type="gramEnd"/>
@@ -9605,7 +10626,7 @@
                     <pic:cNvPicPr/>
                   </pic:nvPicPr>
                   <pic:blipFill>
-                    <a:blip r:embed="rId55" cstate="print"/>
+                    <a:blip r:embed="rId57" cstate="print"/>
                     <a:stretch>
                       <a:fillRect/>
                     </a:stretch>
@@ -9705,7 +10726,7 @@
       <w:r>
         <w:t xml:space="preserve"> </w:t>
       </w:r>
-      <w:hyperlink r:id="rId56" w:history="1">
+      <w:hyperlink r:id="rId58" w:history="1">
         <w:r>
           <w:rPr>
             <w:rStyle w:val="Hyperlink"/>
@@ -9734,7 +10755,7 @@
       <w:r>
         <w:t xml:space="preserve"> </w:t>
       </w:r>
-      <w:hyperlink r:id="rId57" w:history="1">
+      <w:hyperlink r:id="rId59" w:history="1">
         <w:r>
           <w:rPr>
             <w:rStyle w:val="Hyperlink"/>
@@ -9760,7 +10781,7 @@
       <w:r>
         <w:t xml:space="preserve"> </w:t>
       </w:r>
-      <w:hyperlink r:id="rId58" w:history="1">
+      <w:hyperlink r:id="rId60" w:history="1">
         <w:r>
           <w:rPr>
             <w:rStyle w:val="Hyperlink"/>
@@ -9786,7 +10807,7 @@
       <w:r>
         <w:t xml:space="preserve"> </w:t>
       </w:r>
-      <w:hyperlink r:id="rId59" w:history="1">
+      <w:hyperlink r:id="rId61" w:history="1">
         <w:r>
           <w:rPr>
             <w:rStyle w:val="Hyperlink"/>
@@ -9820,7 +10841,7 @@
       <w:r>
         <w:t xml:space="preserve"> </w:t>
       </w:r>
-      <w:hyperlink r:id="rId60" w:history="1">
+      <w:hyperlink r:id="rId62" w:history="1">
         <w:r>
           <w:rPr>
             <w:rStyle w:val="Hyperlink"/>
@@ -9854,7 +10875,7 @@
       <w:r>
         <w:t xml:space="preserve"> </w:t>
       </w:r>
-      <w:hyperlink r:id="rId61" w:history="1">
+      <w:hyperlink r:id="rId63" w:history="1">
         <w:r>
           <w:rPr>
             <w:rStyle w:val="Hyperlink"/>
@@ -11231,6 +12252,119 @@
     </w:lvl>
   </w:abstractNum>
   <w:abstractNum w:abstractNumId="12">
+    <w:nsid w:val="45D54E51"/>
+    <w:multiLevelType w:val="hybridMultilevel"/>
+    <w:tmpl w:val="75DE2F56"/>
+    <w:lvl w:ilvl="0" w:tplc="04070001">
+      <w:start w:val="1"/>
+      <w:numFmt w:val="bullet"/>
+      <w:lvlText w:val=""/>
+      <w:lvlJc w:val="left"/>
+      <w:pPr>
+        <w:ind w:left="720" w:hanging="360"/>
+      </w:pPr>
+      <w:rPr>
+        <w:rFonts w:ascii="Symbol" w:hAnsi="Symbol" w:hint="default"/>
+      </w:rPr>
+    </w:lvl>
+    <w:lvl w:ilvl="1" w:tplc="04070003" w:tentative="1">
+      <w:start w:val="1"/>
+      <w:numFmt w:val="bullet"/>
+      <w:lvlText w:val="o"/>
+      <w:lvlJc w:val="left"/>
+      <w:pPr>
+        <w:ind w:left="1440" w:hanging="360"/>
+      </w:pPr>
+      <w:rPr>
+        <w:rFonts w:ascii="Courier New" w:hAnsi="Courier New" w:cs="Courier New" w:hint="default"/>
+      </w:rPr>
+    </w:lvl>
+    <w:lvl w:ilvl="2" w:tplc="04070005" w:tentative="1">
+      <w:start w:val="1"/>
+      <w:numFmt w:val="bullet"/>
+      <w:lvlText w:val=""/>
+      <w:lvlJc w:val="left"/>
+      <w:pPr>
+        <w:ind w:left="2160" w:hanging="360"/>
+      </w:pPr>
+      <w:rPr>
+        <w:rFonts w:ascii="Wingdings" w:hAnsi="Wingdings" w:hint="default"/>
+      </w:rPr>
+    </w:lvl>
+    <w:lvl w:ilvl="3" w:tplc="04070001" w:tentative="1">
+      <w:start w:val="1"/>
+      <w:numFmt w:val="bullet"/>
+      <w:lvlText w:val=""/>
+      <w:lvlJc w:val="left"/>
+      <w:pPr>
+        <w:ind w:left="2880" w:hanging="360"/>
+      </w:pPr>
+      <w:rPr>
+        <w:rFonts w:ascii="Symbol" w:hAnsi="Symbol" w:hint="default"/>
+      </w:rPr>
+    </w:lvl>
+    <w:lvl w:ilvl="4" w:tplc="04070003" w:tentative="1">
+      <w:start w:val="1"/>
+      <w:numFmt w:val="bullet"/>
+      <w:lvlText w:val="o"/>
+      <w:lvlJc w:val="left"/>
+      <w:pPr>
+        <w:ind w:left="3600" w:hanging="360"/>
+      </w:pPr>
+      <w:rPr>
+        <w:rFonts w:ascii="Courier New" w:hAnsi="Courier New" w:cs="Courier New" w:hint="default"/>
+      </w:rPr>
+    </w:lvl>
+    <w:lvl w:ilvl="5" w:tplc="04070005" w:tentative="1">
+      <w:start w:val="1"/>
+      <w:numFmt w:val="bullet"/>
+      <w:lvlText w:val=""/>
+      <w:lvlJc w:val="left"/>
+      <w:pPr>
+        <w:ind w:left="4320" w:hanging="360"/>
+      </w:pPr>
+      <w:rPr>
+        <w:rFonts w:ascii="Wingdings" w:hAnsi="Wingdings" w:hint="default"/>
+      </w:rPr>
+    </w:lvl>
+    <w:lvl w:ilvl="6" w:tplc="04070001" w:tentative="1">
+      <w:start w:val="1"/>
+      <w:numFmt w:val="bullet"/>
+      <w:lvlText w:val=""/>
+      <w:lvlJc w:val="left"/>
+      <w:pPr>
+        <w:ind w:left="5040" w:hanging="360"/>
+      </w:pPr>
+      <w:rPr>
+        <w:rFonts w:ascii="Symbol" w:hAnsi="Symbol" w:hint="default"/>
+      </w:rPr>
+    </w:lvl>
+    <w:lvl w:ilvl="7" w:tplc="04070003" w:tentative="1">
+      <w:start w:val="1"/>
+      <w:numFmt w:val="bullet"/>
+      <w:lvlText w:val="o"/>
+      <w:lvlJc w:val="left"/>
+      <w:pPr>
+        <w:ind w:left="5760" w:hanging="360"/>
+      </w:pPr>
+      <w:rPr>
+        <w:rFonts w:ascii="Courier New" w:hAnsi="Courier New" w:cs="Courier New" w:hint="default"/>
+      </w:rPr>
+    </w:lvl>
+    <w:lvl w:ilvl="8" w:tplc="04070005" w:tentative="1">
+      <w:start w:val="1"/>
+      <w:numFmt w:val="bullet"/>
+      <w:lvlText w:val=""/>
+      <w:lvlJc w:val="left"/>
+      <w:pPr>
+        <w:ind w:left="6480" w:hanging="360"/>
+      </w:pPr>
+      <w:rPr>
+        <w:rFonts w:ascii="Wingdings" w:hAnsi="Wingdings" w:hint="default"/>
+      </w:rPr>
+    </w:lvl>
+  </w:abstractNum>
+  <w:abstractNum w:abstractNumId="13">
     <w:nsid w:val="4B582C82"/>
     <w:multiLevelType w:val="hybridMultilevel"/>
     <w:tmpl w:val="822690BC"/>
@@ -11343,7 +12477,7 @@
       </w:rPr>
     </w:lvl>
   </w:abstractNum>
-  <w:abstractNum w:abstractNumId="13">
+  <w:abstractNum w:abstractNumId="14">
     <w:nsid w:val="52280F16"/>
     <w:multiLevelType w:val="hybridMultilevel"/>
     <w:tmpl w:val="00729718"/>
@@ -11456,7 +12590,7 @@
       </w:rPr>
     </w:lvl>
   </w:abstractNum>
-  <w:abstractNum w:abstractNumId="14">
+  <w:abstractNum w:abstractNumId="15">
     <w:nsid w:val="526B1079"/>
     <w:multiLevelType w:val="hybridMultilevel"/>
     <w:tmpl w:val="447EE702"/>
@@ -11569,7 +12703,7 @@
       </w:rPr>
     </w:lvl>
   </w:abstractNum>
-  <w:abstractNum w:abstractNumId="15">
+  <w:abstractNum w:abstractNumId="16">
     <w:nsid w:val="5450462C"/>
     <w:multiLevelType w:val="hybridMultilevel"/>
     <w:tmpl w:val="1E0AD244"/>
@@ -11682,7 +12816,7 @@
       </w:rPr>
     </w:lvl>
   </w:abstractNum>
-  <w:abstractNum w:abstractNumId="16">
+  <w:abstractNum w:abstractNumId="17">
     <w:nsid w:val="580A3CC9"/>
     <w:multiLevelType w:val="hybridMultilevel"/>
     <w:tmpl w:val="6CE282C2"/>
@@ -11795,7 +12929,7 @@
       </w:rPr>
     </w:lvl>
   </w:abstractNum>
-  <w:abstractNum w:abstractNumId="17">
+  <w:abstractNum w:abstractNumId="18">
     <w:nsid w:val="59FF4C6B"/>
     <w:multiLevelType w:val="hybridMultilevel"/>
     <w:tmpl w:val="F9909A7E"/>
@@ -11881,7 +13015,7 @@
       </w:pPr>
     </w:lvl>
   </w:abstractNum>
-  <w:abstractNum w:abstractNumId="18">
+  <w:abstractNum w:abstractNumId="19">
     <w:nsid w:val="61512B43"/>
     <w:multiLevelType w:val="hybridMultilevel"/>
     <w:tmpl w:val="D940F4F6"/>
@@ -11994,7 +13128,7 @@
       </w:rPr>
     </w:lvl>
   </w:abstractNum>
-  <w:abstractNum w:abstractNumId="19">
+  <w:abstractNum w:abstractNumId="20">
     <w:nsid w:val="6499092F"/>
     <w:multiLevelType w:val="hybridMultilevel"/>
     <w:tmpl w:val="E6782AD2"/>
@@ -12107,7 +13241,7 @@
       </w:rPr>
     </w:lvl>
   </w:abstractNum>
-  <w:abstractNum w:abstractNumId="20">
+  <w:abstractNum w:abstractNumId="21">
     <w:nsid w:val="64D32E5F"/>
     <w:multiLevelType w:val="hybridMultilevel"/>
     <w:tmpl w:val="5F1E7804"/>
@@ -12220,7 +13354,7 @@
       </w:rPr>
     </w:lvl>
   </w:abstractNum>
-  <w:abstractNum w:abstractNumId="21">
+  <w:abstractNum w:abstractNumId="22">
     <w:nsid w:val="73C05C3D"/>
     <w:multiLevelType w:val="hybridMultilevel"/>
     <w:tmpl w:val="A8428C62"/>
@@ -12306,7 +13440,7 @@
       </w:pPr>
     </w:lvl>
   </w:abstractNum>
-  <w:abstractNum w:abstractNumId="22">
+  <w:abstractNum w:abstractNumId="23">
     <w:nsid w:val="7D60179B"/>
     <w:multiLevelType w:val="hybridMultilevel"/>
     <w:tmpl w:val="D98C8CD6"/>
@@ -12420,16 +13554,16 @@
     </w:lvl>
   </w:abstractNum>
   <w:num w:numId="1">
-    <w:abstractNumId w:val="20"/>
+    <w:abstractNumId w:val="21"/>
   </w:num>
   <w:num w:numId="2">
-    <w:abstractNumId w:val="12"/>
+    <w:abstractNumId w:val="13"/>
   </w:num>
   <w:num w:numId="3">
     <w:abstractNumId w:val="8"/>
   </w:num>
   <w:num w:numId="4">
-    <w:abstractNumId w:val="19"/>
+    <w:abstractNumId w:val="20"/>
   </w:num>
   <w:num w:numId="5">
     <w:abstractNumId w:val="9"/>
@@ -12444,10 +13578,10 @@
     <w:abstractNumId w:val="11"/>
   </w:num>
   <w:num w:numId="9">
-    <w:abstractNumId w:val="22"/>
+    <w:abstractNumId w:val="23"/>
   </w:num>
   <w:num w:numId="10">
-    <w:abstractNumId w:val="14"/>
+    <w:abstractNumId w:val="15"/>
   </w:num>
   <w:num w:numId="11">
     <w:abstractNumId w:val="5"/>
@@ -12456,37 +13590,40 @@
     <w:abstractNumId w:val="3"/>
   </w:num>
   <w:num w:numId="13">
-    <w:abstractNumId w:val="15"/>
+    <w:abstractNumId w:val="16"/>
   </w:num>
   <w:num w:numId="14">
-    <w:abstractNumId w:val="18"/>
+    <w:abstractNumId w:val="19"/>
   </w:num>
   <w:num w:numId="15">
     <w:abstractNumId w:val="1"/>
   </w:num>
   <w:num w:numId="16">
-    <w:abstractNumId w:val="21"/>
+    <w:abstractNumId w:val="22"/>
   </w:num>
   <w:num w:numId="17">
-    <w:abstractNumId w:val="17"/>
+    <w:abstractNumId w:val="18"/>
   </w:num>
   <w:num w:numId="18">
     <w:abstractNumId w:val="6"/>
   </w:num>
   <w:num w:numId="19">
-    <w:abstractNumId w:val="16"/>
+    <w:abstractNumId w:val="17"/>
   </w:num>
   <w:num w:numId="20">
     <w:abstractNumId w:val="2"/>
   </w:num>
   <w:num w:numId="21">
-    <w:abstractNumId w:val="13"/>
+    <w:abstractNumId w:val="14"/>
   </w:num>
   <w:num w:numId="22">
     <w:abstractNumId w:val="7"/>
   </w:num>
   <w:num w:numId="23">
     <w:abstractNumId w:val="0"/>
+  </w:num>
+  <w:num w:numId="24">
+    <w:abstractNumId w:val="12"/>
   </w:num>
 </w:numbering>
 </file>
@@ -13921,7 +15058,7 @@
 </file>
 
 <file path=customXml/itemProps1.xml><?xml version="1.0" encoding="utf-8"?>
-<ds:datastoreItem xmlns:ds="http://schemas.openxmlformats.org/officeDocument/2006/customXml" ds:itemID="{7D59AEED-EE53-41E1-98DC-478D53E6609D}">
+<ds:datastoreItem xmlns:ds="http://schemas.openxmlformats.org/officeDocument/2006/customXml" ds:itemID="{7A9413FE-3C5A-4B1C-9BF9-E43772DB3E72}">
   <ds:schemaRefs>
     <ds:schemaRef ds:uri="http://schemas.openxmlformats.org/officeDocument/2006/bibliography"/>
   </ds:schemaRefs>

</xml_diff>

<commit_message>
Added another sample to the get-help section
</commit_message>
<xml_diff>
--- a/Introduction to Windows PowerShell.docx
+++ b/Introduction to Windows PowerShell.docx
@@ -179,15 +179,7 @@
         <w:sym w:font="Symbol" w:char="F02D"/>
       </w:r>
       <w:r>
-        <w:t xml:space="preserve">  Bruce </w:t>
-      </w:r>
-      <w:proofErr w:type="spellStart"/>
-      <w:r>
-        <w:t>Pyette</w:t>
-      </w:r>
-      <w:proofErr w:type="spellEnd"/>
-      <w:r>
-        <w:t>: PowerShell in Action</w:t>
+        <w:t xml:space="preserve">  Bruce Pyette: PowerShell in Action</w:t>
       </w:r>
     </w:p>
     <w:p>
@@ -295,21 +287,8 @@
           <w:numId w:val="6"/>
         </w:numPr>
       </w:pPr>
-      <w:proofErr w:type="spellStart"/>
-      <w:r>
-        <w:t>Korn</w:t>
-      </w:r>
-      <w:proofErr w:type="spellEnd"/>
-      <w:r>
-        <w:t xml:space="preserve"> Shell (</w:t>
-      </w:r>
-      <w:proofErr w:type="spellStart"/>
-      <w:r>
-        <w:t>ksh</w:t>
-      </w:r>
-      <w:proofErr w:type="spellEnd"/>
-      <w:r>
-        <w:t>)</w:t>
+      <w:r>
+        <w:t>Korn Shell (ksh)</w:t>
       </w:r>
     </w:p>
     <w:p>
@@ -406,11 +385,9 @@
           <w:numId w:val="7"/>
         </w:numPr>
       </w:pPr>
-      <w:proofErr w:type="spellStart"/>
       <w:r>
         <w:t>Cygwin</w:t>
       </w:r>
-      <w:proofErr w:type="spellEnd"/>
     </w:p>
     <w:p>
       <w:pPr>
@@ -852,15 +829,7 @@
         <w:t>he number of built-in PowerShell commands</w:t>
       </w:r>
       <w:r>
-        <w:t xml:space="preserve"> (</w:t>
-      </w:r>
-      <w:proofErr w:type="spellStart"/>
-      <w:r>
-        <w:t>cmdlets</w:t>
-      </w:r>
-      <w:proofErr w:type="spellEnd"/>
-      <w:r>
-        <w:t>)</w:t>
+        <w:t xml:space="preserve"> (cmdlets)</w:t>
       </w:r>
       <w:r>
         <w:t xml:space="preserve"> will be increased from 200 to 2300</w:t>
@@ -1095,15 +1064,7 @@
         </w:numPr>
       </w:pPr>
       <w:r>
-        <w:t xml:space="preserve">A list of PowerShell </w:t>
-      </w:r>
-      <w:proofErr w:type="spellStart"/>
-      <w:r>
-        <w:t>Cmdlets</w:t>
-      </w:r>
-      <w:proofErr w:type="spellEnd"/>
-      <w:r>
-        <w:t xml:space="preserve"> </w:t>
+        <w:t xml:space="preserve">A list of PowerShell Cmdlets </w:t>
       </w:r>
       <w:r>
         <w:sym w:font="Symbol" w:char="F02D"/>
@@ -1129,15 +1090,7 @@
         </w:numPr>
       </w:pPr>
       <w:r>
-        <w:t xml:space="preserve">Scott </w:t>
-      </w:r>
-      <w:proofErr w:type="spellStart"/>
-      <w:r>
-        <w:t>Hanselman’s</w:t>
-      </w:r>
-      <w:proofErr w:type="spellEnd"/>
-      <w:r>
-        <w:t xml:space="preserve"> PowerShell Posts </w:t>
+        <w:t xml:space="preserve">Scott Hanselman’s PowerShell Posts </w:t>
       </w:r>
       <w:r>
         <w:sym w:font="Symbol" w:char="F02D"/>
@@ -1162,13 +1115,8 @@
           <w:numId w:val="10"/>
         </w:numPr>
       </w:pPr>
-      <w:proofErr w:type="spellStart"/>
-      <w:r>
-        <w:t>PowerGUI</w:t>
-      </w:r>
-      <w:proofErr w:type="spellEnd"/>
-      <w:r>
-        <w:t xml:space="preserve">: An alternative to the PowerShell ISE </w:t>
+      <w:r>
+        <w:t xml:space="preserve">PowerGUI: An alternative to the PowerShell ISE </w:t>
       </w:r>
       <w:r>
         <w:sym w:font="Symbol" w:char="F02D"/>
@@ -1194,15 +1142,7 @@
         </w:numPr>
       </w:pPr>
       <w:r>
-        <w:t xml:space="preserve">Web Administration </w:t>
-      </w:r>
-      <w:proofErr w:type="spellStart"/>
-      <w:r>
-        <w:t>Cmdlets</w:t>
-      </w:r>
-      <w:proofErr w:type="spellEnd"/>
-      <w:r>
-        <w:t xml:space="preserve"> for Windows PowerShell </w:t>
+        <w:t xml:space="preserve">Web Administration Cmdlets for Windows PowerShell </w:t>
       </w:r>
       <w:r>
         <w:sym w:font="Symbol" w:char="F02D"/>
@@ -1228,15 +1168,7 @@
         </w:numPr>
       </w:pPr>
       <w:r>
-        <w:t xml:space="preserve">Microsoft </w:t>
-      </w:r>
-      <w:proofErr w:type="spellStart"/>
-      <w:r>
-        <w:t>Technet</w:t>
-      </w:r>
-      <w:proofErr w:type="spellEnd"/>
-      <w:r>
-        <w:t xml:space="preserve"> Script Resources </w:t>
+        <w:t xml:space="preserve">Microsoft Technet Script Resources </w:t>
       </w:r>
       <w:r>
         <w:sym w:font="Symbol" w:char="F02D"/>
@@ -1535,23 +1467,7 @@
         <w:pStyle w:val="Command-Line"/>
       </w:pPr>
       <w:r>
-        <w:t>%</w:t>
-      </w:r>
-      <w:proofErr w:type="spellStart"/>
-      <w:r>
-        <w:t>windir</w:t>
-      </w:r>
-      <w:proofErr w:type="spellEnd"/>
-      <w:r>
-        <w:t>%\System32\</w:t>
-      </w:r>
-      <w:proofErr w:type="spellStart"/>
-      <w:r>
-        <w:t>WindowsPowerShell</w:t>
-      </w:r>
-      <w:proofErr w:type="spellEnd"/>
-      <w:r>
-        <w:t>\v1.0</w:t>
+        <w:t>%windir%\System32\WindowsPowerShell\v1.0</w:t>
       </w:r>
     </w:p>
     <w:p>
@@ -1621,15 +1537,7 @@
         <w:pStyle w:val="Command-LineHeadline"/>
       </w:pPr>
       <w:r>
-        <w:t>By default, PowerShell does not allow the execution of unsigned/</w:t>
-      </w:r>
-      <w:proofErr w:type="spellStart"/>
-      <w:r>
-        <w:t>untrusted</w:t>
-      </w:r>
-      <w:proofErr w:type="spellEnd"/>
-      <w:r>
-        <w:t xml:space="preserve"> scripts</w:t>
+        <w:t>By default, PowerShell does not allow the execution of unsigned/untrusted scripts</w:t>
       </w:r>
       <w:r>
         <w:t>, including your own PowerShell Profile:</w:t>
@@ -1640,13 +1548,8 @@
         <w:pStyle w:val="Command-Line"/>
       </w:pPr>
       <w:r>
-        <w:t>&gt; Get-</w:t>
-      </w:r>
-      <w:proofErr w:type="spellStart"/>
-      <w:r>
-        <w:t>ExecutionPolicy</w:t>
-      </w:r>
-      <w:proofErr w:type="spellEnd"/>
+        <w:t>&gt; Get-ExecutionPolicy</w:t>
+      </w:r>
     </w:p>
     <w:p>
       <w:pPr>
@@ -1700,23 +1603,7 @@
     </w:p>
     <w:p>
       <w:r>
-        <w:t xml:space="preserve">In order to be able to run (unsigned) PowerShell scripts and configuration files you need to set the </w:t>
-      </w:r>
-      <w:proofErr w:type="spellStart"/>
-      <w:r>
-        <w:t>ExecutionPolicy</w:t>
-      </w:r>
-      <w:proofErr w:type="spellEnd"/>
-      <w:r>
-        <w:t xml:space="preserve"> to “</w:t>
-      </w:r>
-      <w:proofErr w:type="spellStart"/>
-      <w:r>
-        <w:t>RemoteSigned</w:t>
-      </w:r>
-      <w:proofErr w:type="spellEnd"/>
-      <w:r>
-        <w:t xml:space="preserve">”: </w:t>
+        <w:t xml:space="preserve">In order to be able to run (unsigned) PowerShell scripts and configuration files you need to set the ExecutionPolicy to “RemoteSigned”: </w:t>
       </w:r>
     </w:p>
     <w:p>
@@ -1727,21 +1614,8 @@
         <w:t xml:space="preserve">&gt; </w:t>
       </w:r>
       <w:r>
-        <w:t>Set-</w:t>
-      </w:r>
-      <w:proofErr w:type="spellStart"/>
-      <w:r>
-        <w:t>ExecutionPolicy</w:t>
-      </w:r>
-      <w:proofErr w:type="spellEnd"/>
-      <w:r>
-        <w:t xml:space="preserve"> </w:t>
-      </w:r>
-      <w:proofErr w:type="spellStart"/>
-      <w:r>
-        <w:t>RemoteSigned</w:t>
-      </w:r>
-      <w:proofErr w:type="spellEnd"/>
+        <w:t>Set-ExecutionPolicy RemoteSigned</w:t>
+      </w:r>
     </w:p>
     <w:p>
       <w:pPr>
@@ -1802,13 +1676,8 @@
         </w:numPr>
       </w:pPr>
       <w:r>
-        <w:t>Set-</w:t>
-      </w:r>
-      <w:proofErr w:type="spellStart"/>
-      <w:r>
-        <w:t>ExecutionPolicy</w:t>
-      </w:r>
-      <w:proofErr w:type="spellEnd"/>
+        <w:t>Set-ExecutionPolicy</w:t>
+      </w:r>
       <w:r>
         <w:t xml:space="preserve"> </w:t>
       </w:r>
@@ -1849,15 +1718,7 @@
         <w:pStyle w:val="Command-Line"/>
       </w:pPr>
       <w:r>
-        <w:t xml:space="preserve">&gt; </w:t>
-      </w:r>
-      <w:proofErr w:type="gramStart"/>
-      <w:r>
-        <w:t>notepad</w:t>
-      </w:r>
-      <w:proofErr w:type="gramEnd"/>
-      <w:r>
-        <w:t xml:space="preserve"> $Home\Mercurial.ini</w:t>
+        <w:t>&gt; notepad $Home\Mercurial.ini</w:t>
       </w:r>
     </w:p>
     <w:p>
@@ -1879,17 +1740,7 @@
         <w:pStyle w:val="Command-Line"/>
       </w:pPr>
       <w:r>
-        <w:t>[</w:t>
-      </w:r>
-      <w:proofErr w:type="spellStart"/>
-      <w:proofErr w:type="gramStart"/>
-      <w:r>
-        <w:t>ui</w:t>
-      </w:r>
-      <w:proofErr w:type="spellEnd"/>
-      <w:proofErr w:type="gramEnd"/>
-      <w:r>
-        <w:t>]</w:t>
+        <w:t>[ui]</w:t>
       </w:r>
       <w:r>
         <w:br/>
@@ -1917,13 +1768,8 @@
       <w:pPr>
         <w:pStyle w:val="Command-Line"/>
       </w:pPr>
-      <w:proofErr w:type="gramStart"/>
-      <w:r>
-        <w:t>purge</w:t>
-      </w:r>
-      <w:proofErr w:type="gramEnd"/>
-      <w:r>
-        <w:t xml:space="preserve"> =</w:t>
+      <w:r>
+        <w:t>purge =</w:t>
       </w:r>
     </w:p>
     <w:p>
@@ -2014,15 +1860,8 @@
       <w:r>
         <w:t xml:space="preserve">&gt; </w:t>
       </w:r>
-      <w:proofErr w:type="spellStart"/>
-      <w:proofErr w:type="gramStart"/>
-      <w:r>
-        <w:t>mkdir</w:t>
-      </w:r>
-      <w:proofErr w:type="spellEnd"/>
-      <w:proofErr w:type="gramEnd"/>
-      <w:r>
-        <w:t xml:space="preserve"> $Home\</w:t>
+      <w:r>
+        <w:t>mkdir $Home\</w:t>
       </w:r>
       <w:r>
         <w:t>Desktop\</w:t>
@@ -2063,15 +1902,7 @@
       </w:r>
       <w:r>
         <w:br/>
-        <w:t>&gt; hg branch “</w:t>
-      </w:r>
-      <w:proofErr w:type="spellStart"/>
-      <w:r>
-        <w:t>YourName</w:t>
-      </w:r>
-      <w:proofErr w:type="spellEnd"/>
-      <w:r>
-        <w:t>”</w:t>
+        <w:t>&gt; hg branch “YourName”</w:t>
       </w:r>
       <w:r>
         <w:br/>
@@ -2270,11 +2101,9 @@
           <w:numId w:val="13"/>
         </w:numPr>
       </w:pPr>
-      <w:proofErr w:type="spellStart"/>
       <w:r>
         <w:t>Cmdlets</w:t>
       </w:r>
-      <w:proofErr w:type="spellEnd"/>
     </w:p>
     <w:p>
       <w:pPr>
@@ -2417,13 +2246,8 @@
         </w:numPr>
       </w:pPr>
       <w:r>
-        <w:t>Get-</w:t>
-      </w:r>
-      <w:proofErr w:type="spellStart"/>
-      <w:r>
-        <w:t>ChildItem</w:t>
-      </w:r>
-      <w:proofErr w:type="spellEnd"/>
+        <w:t>Get-ChildItem</w:t>
+      </w:r>
     </w:p>
     <w:p>
       <w:pPr>
@@ -2541,13 +2365,8 @@
           <w:numId w:val="13"/>
         </w:numPr>
       </w:pPr>
-      <w:proofErr w:type="spellStart"/>
-      <w:r>
-        <w:t>ForEach</w:t>
-      </w:r>
-      <w:proofErr w:type="spellEnd"/>
-      <w:r>
-        <w:t>-Object</w:t>
+      <w:r>
+        <w:t>ForEach-Object</w:t>
       </w:r>
     </w:p>
     <w:p>
@@ -2570,11 +2389,9 @@
           <w:numId w:val="13"/>
         </w:numPr>
       </w:pPr>
-      <w:proofErr w:type="spellStart"/>
       <w:r>
         <w:t>Regex</w:t>
       </w:r>
-      <w:proofErr w:type="spellEnd"/>
     </w:p>
     <w:p>
       <w:pPr>
@@ -2720,11 +2537,9 @@
           <w:numId w:val="13"/>
         </w:numPr>
       </w:pPr>
-      <w:proofErr w:type="spellStart"/>
       <w:r>
         <w:t>Cmdlets</w:t>
       </w:r>
-      <w:proofErr w:type="spellEnd"/>
     </w:p>
     <w:p>
       <w:pPr>
@@ -2746,13 +2561,8 @@
           <w:numId w:val="13"/>
         </w:numPr>
       </w:pPr>
-      <w:proofErr w:type="spellStart"/>
-      <w:r>
-        <w:t>Usefull</w:t>
-      </w:r>
-      <w:proofErr w:type="spellEnd"/>
-      <w:r>
-        <w:t xml:space="preserve">  (environment) variables</w:t>
+      <w:r>
+        <w:t>Usefull  (environment) variables</w:t>
       </w:r>
     </w:p>
     <w:p>
@@ -2788,13 +2598,8 @@
         </w:numPr>
       </w:pPr>
       <w:r>
-        <w:t>$</w:t>
-      </w:r>
-      <w:proofErr w:type="spellStart"/>
-      <w:r>
-        <w:t>env:windir</w:t>
-      </w:r>
-      <w:proofErr w:type="spellEnd"/>
+        <w:t>$env:windir</w:t>
+      </w:r>
     </w:p>
     <w:p>
       <w:pPr>
@@ -2996,15 +2801,7 @@
         </w:numPr>
       </w:pPr>
       <w:r>
-        <w:t>PowerShell Providers (</w:t>
-      </w:r>
-      <w:proofErr w:type="spellStart"/>
-      <w:r>
-        <w:t>Filesystem</w:t>
-      </w:r>
-      <w:proofErr w:type="spellEnd"/>
-      <w:r>
-        <w:t xml:space="preserve">, IIS, Certificates, </w:t>
+        <w:t xml:space="preserve">PowerShell Providers (Filesystem, IIS, Certificates, </w:t>
       </w:r>
       <w:r>
         <w:t>Registry, …</w:t>
@@ -3176,15 +2973,7 @@
     </w:p>
     <w:p>
       <w:r>
-        <w:t xml:space="preserve">PowerShell commands, called </w:t>
-      </w:r>
-      <w:proofErr w:type="spellStart"/>
-      <w:r>
-        <w:t>cmdlets</w:t>
-      </w:r>
-      <w:proofErr w:type="spellEnd"/>
-      <w:r>
-        <w:t xml:space="preserve"> [speak: command-lets], use verb</w:t>
+        <w:t>PowerShell commands, called cmdlets [speak: command-lets], use verb</w:t>
       </w:r>
       <w:r>
         <w:t>*</w:t>
@@ -3198,15 +2987,7 @@
         <w:t xml:space="preserve">* </w:t>
       </w:r>
       <w:r>
-        <w:t xml:space="preserve">Windows PowerShell uses the term verb to describe a word that implies an action even if that word is not a standard verb in the English language. For example, the term </w:t>
-      </w:r>
-      <w:proofErr w:type="gramStart"/>
-      <w:r>
-        <w:t>New</w:t>
-      </w:r>
-      <w:proofErr w:type="gramEnd"/>
-      <w:r>
-        <w:t xml:space="preserve"> is a valid Windows PowerShell verb name because it implies an action even though it is not a verb in the English language.</w:t>
+        <w:t>Windows PowerShell uses the term verb to describe a word that implies an action even if that word is not a standard verb in the English language. For example, the term New is a valid Windows PowerShell verb name because it implies an action even though it is not a verb in the English language.</w:t>
       </w:r>
     </w:p>
     <w:p>
@@ -3709,7 +3490,6 @@
                 <w:lang w:val="de-DE" w:eastAsia="de-DE" w:bidi="ar-SA"/>
               </w:rPr>
             </w:pPr>
-            <w:proofErr w:type="spellStart"/>
             <w:r>
               <w:rPr>
                 <w:rFonts w:ascii="Calibri" w:eastAsia="Times New Roman" w:hAnsi="Calibri" w:cs="Calibri"/>
@@ -3718,7 +3498,6 @@
               </w:rPr>
               <w:t>Copy</w:t>
             </w:r>
-            <w:proofErr w:type="spellEnd"/>
           </w:p>
         </w:tc>
         <w:tc>
@@ -4075,7 +3854,6 @@
                 <w:lang w:val="de-DE" w:eastAsia="de-DE" w:bidi="ar-SA"/>
               </w:rPr>
             </w:pPr>
-            <w:proofErr w:type="spellStart"/>
             <w:r>
               <w:rPr>
                 <w:rFonts w:ascii="Calibri" w:eastAsia="Times New Roman" w:hAnsi="Calibri" w:cs="Calibri"/>
@@ -4084,7 +3862,6 @@
               </w:rPr>
               <w:t>Get</w:t>
             </w:r>
-            <w:proofErr w:type="spellEnd"/>
           </w:p>
         </w:tc>
         <w:tc>
@@ -4154,7 +3931,6 @@
                 <w:lang w:val="de-DE" w:eastAsia="de-DE" w:bidi="ar-SA"/>
               </w:rPr>
             </w:pPr>
-            <w:proofErr w:type="spellStart"/>
             <w:r>
               <w:rPr>
                 <w:rFonts w:ascii="Calibri" w:eastAsia="Times New Roman" w:hAnsi="Calibri" w:cs="Calibri"/>
@@ -4163,7 +3939,6 @@
               </w:rPr>
               <w:t>Hide</w:t>
             </w:r>
-            <w:proofErr w:type="spellEnd"/>
           </w:p>
         </w:tc>
         <w:tc>
@@ -4180,59 +3955,13 @@
                 <w:lang w:val="de-DE" w:eastAsia="de-DE" w:bidi="ar-SA"/>
               </w:rPr>
             </w:pPr>
-            <w:proofErr w:type="spellStart"/>
             <w:r>
               <w:rPr>
                 <w:rFonts w:ascii="Calibri" w:eastAsia="Times New Roman" w:hAnsi="Calibri" w:cs="Calibri"/>
                 <w:color w:val="000000"/>
                 <w:lang w:val="de-DE" w:eastAsia="de-DE" w:bidi="ar-SA"/>
               </w:rPr>
-              <w:t>Makes</w:t>
-            </w:r>
-            <w:proofErr w:type="spellEnd"/>
-            <w:r>
-              <w:rPr>
-                <w:rFonts w:ascii="Calibri" w:eastAsia="Times New Roman" w:hAnsi="Calibri" w:cs="Calibri"/>
-                <w:color w:val="000000"/>
-                <w:lang w:val="de-DE" w:eastAsia="de-DE" w:bidi="ar-SA"/>
-              </w:rPr>
-              <w:t xml:space="preserve"> a </w:t>
-            </w:r>
-            <w:proofErr w:type="spellStart"/>
-            <w:r>
-              <w:rPr>
-                <w:rFonts w:ascii="Calibri" w:eastAsia="Times New Roman" w:hAnsi="Calibri" w:cs="Calibri"/>
-                <w:color w:val="000000"/>
-                <w:lang w:val="de-DE" w:eastAsia="de-DE" w:bidi="ar-SA"/>
-              </w:rPr>
-              <w:t>resource</w:t>
-            </w:r>
-            <w:proofErr w:type="spellEnd"/>
-            <w:r>
-              <w:rPr>
-                <w:rFonts w:ascii="Calibri" w:eastAsia="Times New Roman" w:hAnsi="Calibri" w:cs="Calibri"/>
-                <w:color w:val="000000"/>
-                <w:lang w:val="de-DE" w:eastAsia="de-DE" w:bidi="ar-SA"/>
-              </w:rPr>
-              <w:t xml:space="preserve"> </w:t>
-            </w:r>
-            <w:proofErr w:type="spellStart"/>
-            <w:r>
-              <w:rPr>
-                <w:rFonts w:ascii="Calibri" w:eastAsia="Times New Roman" w:hAnsi="Calibri" w:cs="Calibri"/>
-                <w:color w:val="000000"/>
-                <w:lang w:val="de-DE" w:eastAsia="de-DE" w:bidi="ar-SA"/>
-              </w:rPr>
-              <w:t>undetectable</w:t>
-            </w:r>
-            <w:proofErr w:type="spellEnd"/>
-            <w:r>
-              <w:rPr>
-                <w:rFonts w:ascii="Calibri" w:eastAsia="Times New Roman" w:hAnsi="Calibri" w:cs="Calibri"/>
-                <w:color w:val="000000"/>
-                <w:lang w:val="de-DE" w:eastAsia="de-DE" w:bidi="ar-SA"/>
-              </w:rPr>
-              <w:t>.</w:t>
+              <w:t>Makes a resource undetectable.</w:t>
             </w:r>
           </w:p>
         </w:tc>
@@ -4280,7 +4009,6 @@
                 <w:lang w:val="de-DE" w:eastAsia="de-DE" w:bidi="ar-SA"/>
               </w:rPr>
             </w:pPr>
-            <w:proofErr w:type="spellStart"/>
             <w:r>
               <w:rPr>
                 <w:rFonts w:ascii="Calibri" w:eastAsia="Times New Roman" w:hAnsi="Calibri" w:cs="Calibri"/>
@@ -4289,7 +4017,6 @@
               </w:rPr>
               <w:t>Join</w:t>
             </w:r>
-            <w:proofErr w:type="spellEnd"/>
           </w:p>
         </w:tc>
         <w:tc>
@@ -4383,41 +4110,13 @@
                 <w:lang w:val="de-DE" w:eastAsia="de-DE" w:bidi="ar-SA"/>
               </w:rPr>
             </w:pPr>
-            <w:proofErr w:type="spellStart"/>
             <w:r>
               <w:rPr>
                 <w:rFonts w:ascii="Calibri" w:eastAsia="Times New Roman" w:hAnsi="Calibri" w:cs="Calibri"/>
                 <w:color w:val="000000"/>
                 <w:lang w:val="de-DE" w:eastAsia="de-DE" w:bidi="ar-SA"/>
               </w:rPr>
-              <w:t>Secures</w:t>
-            </w:r>
-            <w:proofErr w:type="spellEnd"/>
-            <w:r>
-              <w:rPr>
-                <w:rFonts w:ascii="Calibri" w:eastAsia="Times New Roman" w:hAnsi="Calibri" w:cs="Calibri"/>
-                <w:color w:val="000000"/>
-                <w:lang w:val="de-DE" w:eastAsia="de-DE" w:bidi="ar-SA"/>
-              </w:rPr>
-              <w:t xml:space="preserve"> a </w:t>
-            </w:r>
-            <w:proofErr w:type="spellStart"/>
-            <w:r>
-              <w:rPr>
-                <w:rFonts w:ascii="Calibri" w:eastAsia="Times New Roman" w:hAnsi="Calibri" w:cs="Calibri"/>
-                <w:color w:val="000000"/>
-                <w:lang w:val="de-DE" w:eastAsia="de-DE" w:bidi="ar-SA"/>
-              </w:rPr>
-              <w:t>resources</w:t>
-            </w:r>
-            <w:proofErr w:type="spellEnd"/>
-            <w:r>
-              <w:rPr>
-                <w:rFonts w:ascii="Calibri" w:eastAsia="Times New Roman" w:hAnsi="Calibri" w:cs="Calibri"/>
-                <w:color w:val="000000"/>
-                <w:lang w:val="de-DE" w:eastAsia="de-DE" w:bidi="ar-SA"/>
-              </w:rPr>
-              <w:t>.</w:t>
+              <w:t>Secures a resources.</w:t>
             </w:r>
           </w:p>
         </w:tc>
@@ -4435,7 +4134,6 @@
                 <w:lang w:val="de-DE" w:eastAsia="de-DE" w:bidi="ar-SA"/>
               </w:rPr>
             </w:pPr>
-            <w:proofErr w:type="spellStart"/>
             <w:r>
               <w:rPr>
                 <w:rFonts w:ascii="Calibri" w:eastAsia="Times New Roman" w:hAnsi="Calibri" w:cs="Calibri"/>
@@ -4444,7 +4142,6 @@
               </w:rPr>
               <w:t>Unlock</w:t>
             </w:r>
-            <w:proofErr w:type="spellEnd"/>
           </w:p>
         </w:tc>
       </w:tr>
@@ -4491,41 +4188,13 @@
                 <w:lang w:val="de-DE" w:eastAsia="de-DE" w:bidi="ar-SA"/>
               </w:rPr>
             </w:pPr>
-            <w:proofErr w:type="spellStart"/>
             <w:r>
               <w:rPr>
                 <w:rFonts w:ascii="Calibri" w:eastAsia="Times New Roman" w:hAnsi="Calibri" w:cs="Calibri"/>
                 <w:color w:val="000000"/>
                 <w:lang w:val="de-DE" w:eastAsia="de-DE" w:bidi="ar-SA"/>
               </w:rPr>
-              <w:t>Creates</w:t>
-            </w:r>
-            <w:proofErr w:type="spellEnd"/>
-            <w:r>
-              <w:rPr>
-                <w:rFonts w:ascii="Calibri" w:eastAsia="Times New Roman" w:hAnsi="Calibri" w:cs="Calibri"/>
-                <w:color w:val="000000"/>
-                <w:lang w:val="de-DE" w:eastAsia="de-DE" w:bidi="ar-SA"/>
-              </w:rPr>
-              <w:t xml:space="preserve"> a </w:t>
-            </w:r>
-            <w:proofErr w:type="spellStart"/>
-            <w:r>
-              <w:rPr>
-                <w:rFonts w:ascii="Calibri" w:eastAsia="Times New Roman" w:hAnsi="Calibri" w:cs="Calibri"/>
-                <w:color w:val="000000"/>
-                <w:lang w:val="de-DE" w:eastAsia="de-DE" w:bidi="ar-SA"/>
-              </w:rPr>
-              <w:t>resource</w:t>
-            </w:r>
-            <w:proofErr w:type="spellEnd"/>
-            <w:r>
-              <w:rPr>
-                <w:rFonts w:ascii="Calibri" w:eastAsia="Times New Roman" w:hAnsi="Calibri" w:cs="Calibri"/>
-                <w:color w:val="000000"/>
-                <w:lang w:val="de-DE" w:eastAsia="de-DE" w:bidi="ar-SA"/>
-              </w:rPr>
-              <w:t>.</w:t>
+              <w:t>Creates a resource.</w:t>
             </w:r>
           </w:p>
         </w:tc>
@@ -4797,7 +4466,6 @@
                 <w:lang w:val="de-DE" w:eastAsia="de-DE" w:bidi="ar-SA"/>
               </w:rPr>
             </w:pPr>
-            <w:proofErr w:type="spellStart"/>
             <w:r>
               <w:rPr>
                 <w:rFonts w:ascii="Calibri" w:eastAsia="Times New Roman" w:hAnsi="Calibri" w:cs="Calibri"/>
@@ -4806,7 +4474,6 @@
               </w:rPr>
               <w:t>Redo</w:t>
             </w:r>
-            <w:proofErr w:type="spellEnd"/>
           </w:p>
         </w:tc>
         <w:tc>
@@ -4946,7 +4613,6 @@
                 <w:lang w:val="de-DE" w:eastAsia="de-DE" w:bidi="ar-SA"/>
               </w:rPr>
             </w:pPr>
-            <w:proofErr w:type="spellStart"/>
             <w:r>
               <w:rPr>
                 <w:rFonts w:ascii="Calibri" w:eastAsia="Times New Roman" w:hAnsi="Calibri" w:cs="Calibri"/>
@@ -4955,7 +4621,6 @@
               </w:rPr>
               <w:t>Rename</w:t>
             </w:r>
-            <w:proofErr w:type="spellEnd"/>
           </w:p>
         </w:tc>
         <w:tc>
@@ -5017,7 +4682,6 @@
                 <w:lang w:val="de-DE" w:eastAsia="de-DE" w:bidi="ar-SA"/>
               </w:rPr>
             </w:pPr>
-            <w:proofErr w:type="spellStart"/>
             <w:r>
               <w:rPr>
                 <w:rFonts w:ascii="Calibri" w:eastAsia="Times New Roman" w:hAnsi="Calibri" w:cs="Calibri"/>
@@ -5026,7 +4690,6 @@
               </w:rPr>
               <w:t>Reset</w:t>
             </w:r>
-            <w:proofErr w:type="spellEnd"/>
           </w:p>
         </w:tc>
         <w:tc>
@@ -5089,7 +4752,6 @@
                 <w:lang w:val="de-DE" w:eastAsia="de-DE" w:bidi="ar-SA"/>
               </w:rPr>
             </w:pPr>
-            <w:proofErr w:type="spellStart"/>
             <w:r>
               <w:rPr>
                 <w:rFonts w:ascii="Calibri" w:eastAsia="Times New Roman" w:hAnsi="Calibri" w:cs="Calibri"/>
@@ -5098,7 +4760,6 @@
               </w:rPr>
               <w:t>Search</w:t>
             </w:r>
-            <w:proofErr w:type="spellEnd"/>
           </w:p>
         </w:tc>
         <w:tc>
@@ -5190,25 +4851,7 @@
                 <w:color w:val="000000"/>
                 <w:lang w:eastAsia="de-DE" w:bidi="ar-SA"/>
               </w:rPr>
-              <w:t xml:space="preserve">Locates a </w:t>
-            </w:r>
-            <w:proofErr w:type="spellStart"/>
-            <w:r>
-              <w:rPr>
-                <w:rFonts w:ascii="Calibri" w:eastAsia="Times New Roman" w:hAnsi="Calibri" w:cs="Calibri"/>
-                <w:color w:val="000000"/>
-                <w:lang w:eastAsia="de-DE" w:bidi="ar-SA"/>
-              </w:rPr>
-              <w:t>resouces</w:t>
-            </w:r>
-            <w:proofErr w:type="spellEnd"/>
-            <w:r>
-              <w:rPr>
-                <w:rFonts w:ascii="Calibri" w:eastAsia="Times New Roman" w:hAnsi="Calibri" w:cs="Calibri"/>
-                <w:color w:val="000000"/>
-                <w:lang w:eastAsia="de-DE" w:bidi="ar-SA"/>
-              </w:rPr>
-              <w:t xml:space="preserve"> in a container.</w:t>
+              <w:t>Locates a resouces in a container.</w:t>
             </w:r>
           </w:p>
         </w:tc>
@@ -5278,25 +4921,7 @@
                 <w:color w:val="000000"/>
                 <w:lang w:eastAsia="de-DE" w:bidi="ar-SA"/>
               </w:rPr>
-              <w:t xml:space="preserve">Replaces data on an existing resource or creates </w:t>
-            </w:r>
-            <w:proofErr w:type="gramStart"/>
-            <w:r>
-              <w:rPr>
-                <w:rFonts w:ascii="Calibri" w:eastAsia="Times New Roman" w:hAnsi="Calibri" w:cs="Calibri"/>
-                <w:color w:val="000000"/>
-                <w:lang w:eastAsia="de-DE" w:bidi="ar-SA"/>
-              </w:rPr>
-              <w:t>a resources</w:t>
-            </w:r>
-            <w:proofErr w:type="gramEnd"/>
-            <w:r>
-              <w:rPr>
-                <w:rFonts w:ascii="Calibri" w:eastAsia="Times New Roman" w:hAnsi="Calibri" w:cs="Calibri"/>
-                <w:color w:val="000000"/>
-                <w:lang w:eastAsia="de-DE" w:bidi="ar-SA"/>
-              </w:rPr>
-              <w:t xml:space="preserve"> that contains some data.</w:t>
+              <w:t>Replaces data on an existing resource or creates a resources that contains some data.</w:t>
             </w:r>
           </w:p>
         </w:tc>
@@ -5314,7 +4939,6 @@
                 <w:lang w:val="de-DE" w:eastAsia="de-DE" w:bidi="ar-SA"/>
               </w:rPr>
             </w:pPr>
-            <w:proofErr w:type="spellStart"/>
             <w:r>
               <w:rPr>
                 <w:rFonts w:ascii="Calibri" w:eastAsia="Times New Roman" w:hAnsi="Calibri" w:cs="Calibri"/>
@@ -5323,7 +4947,6 @@
               </w:rPr>
               <w:t>Get</w:t>
             </w:r>
-            <w:proofErr w:type="spellEnd"/>
           </w:p>
         </w:tc>
       </w:tr>
@@ -5393,7 +5016,6 @@
                 <w:lang w:val="de-DE" w:eastAsia="de-DE" w:bidi="ar-SA"/>
               </w:rPr>
             </w:pPr>
-            <w:proofErr w:type="spellStart"/>
             <w:r>
               <w:rPr>
                 <w:rFonts w:ascii="Calibri" w:eastAsia="Times New Roman" w:hAnsi="Calibri" w:cs="Calibri"/>
@@ -5402,7 +5024,6 @@
               </w:rPr>
               <w:t>Hide</w:t>
             </w:r>
-            <w:proofErr w:type="spellEnd"/>
           </w:p>
         </w:tc>
       </w:tr>
@@ -5518,23 +5139,13 @@
                 <w:lang w:eastAsia="de-DE" w:bidi="ar-SA"/>
               </w:rPr>
             </w:pPr>
-            <w:proofErr w:type="spellStart"/>
             <w:r>
               <w:rPr>
                 <w:rFonts w:ascii="Calibri" w:eastAsia="Times New Roman" w:hAnsi="Calibri" w:cs="Calibri"/>
                 <w:color w:val="000000"/>
                 <w:lang w:eastAsia="de-DE" w:bidi="ar-SA"/>
               </w:rPr>
-              <w:t>Seperates</w:t>
-            </w:r>
-            <w:proofErr w:type="spellEnd"/>
-            <w:r>
-              <w:rPr>
-                <w:rFonts w:ascii="Calibri" w:eastAsia="Times New Roman" w:hAnsi="Calibri" w:cs="Calibri"/>
-                <w:color w:val="000000"/>
-                <w:lang w:eastAsia="de-DE" w:bidi="ar-SA"/>
-              </w:rPr>
-              <w:t xml:space="preserve"> parts of a resource.</w:t>
+              <w:t>Seperates parts of a resource.</w:t>
             </w:r>
           </w:p>
         </w:tc>
@@ -5552,7 +5163,6 @@
                 <w:lang w:val="de-DE" w:eastAsia="de-DE" w:bidi="ar-SA"/>
               </w:rPr>
             </w:pPr>
-            <w:proofErr w:type="spellStart"/>
             <w:r>
               <w:rPr>
                 <w:rFonts w:ascii="Calibri" w:eastAsia="Times New Roman" w:hAnsi="Calibri" w:cs="Calibri"/>
@@ -5561,7 +5171,6 @@
               </w:rPr>
               <w:t>Join</w:t>
             </w:r>
-            <w:proofErr w:type="spellEnd"/>
           </w:p>
         </w:tc>
       </w:tr>
@@ -5584,7 +5193,6 @@
                 <w:lang w:val="de-DE" w:eastAsia="de-DE" w:bidi="ar-SA"/>
               </w:rPr>
             </w:pPr>
-            <w:proofErr w:type="spellStart"/>
             <w:r>
               <w:rPr>
                 <w:rFonts w:ascii="Calibri" w:eastAsia="Times New Roman" w:hAnsi="Calibri" w:cs="Calibri"/>
@@ -5593,7 +5201,6 @@
               </w:rPr>
               <w:t>Step</w:t>
             </w:r>
-            <w:proofErr w:type="spellEnd"/>
           </w:p>
         </w:tc>
         <w:tc>
@@ -5725,7 +5332,6 @@
                 <w:lang w:val="de-DE" w:eastAsia="de-DE" w:bidi="ar-SA"/>
               </w:rPr>
             </w:pPr>
-            <w:proofErr w:type="spellStart"/>
             <w:r>
               <w:rPr>
                 <w:rFonts w:ascii="Calibri" w:eastAsia="Times New Roman" w:hAnsi="Calibri" w:cs="Calibri"/>
@@ -5734,7 +5340,6 @@
               </w:rPr>
               <w:t>Undo</w:t>
             </w:r>
-            <w:proofErr w:type="spellEnd"/>
           </w:p>
         </w:tc>
         <w:tc>
@@ -5796,7 +5401,6 @@
                 <w:lang w:val="de-DE" w:eastAsia="de-DE" w:bidi="ar-SA"/>
               </w:rPr>
             </w:pPr>
-            <w:proofErr w:type="spellStart"/>
             <w:r>
               <w:rPr>
                 <w:rFonts w:ascii="Calibri" w:eastAsia="Times New Roman" w:hAnsi="Calibri" w:cs="Calibri"/>
@@ -5805,7 +5409,6 @@
               </w:rPr>
               <w:t>Unlock</w:t>
             </w:r>
-            <w:proofErr w:type="spellEnd"/>
           </w:p>
         </w:tc>
         <w:tc>
@@ -6080,15 +5683,7 @@
         <w:pStyle w:val="Code-Block"/>
       </w:pPr>
       <w:r>
-        <w:t>&gt; $</w:t>
-      </w:r>
-      <w:proofErr w:type="spellStart"/>
-      <w:r>
-        <w:t>someVariable</w:t>
-      </w:r>
-      <w:proofErr w:type="spellEnd"/>
-      <w:r>
-        <w:t xml:space="preserve"> = “Some Content”</w:t>
+        <w:t>&gt; $someVariable = “Some Content”</w:t>
       </w:r>
     </w:p>
     <w:p>
@@ -6346,34 +5941,14 @@
                 <w:lang w:val="de-DE" w:eastAsia="de-DE" w:bidi="ar-SA"/>
               </w:rPr>
             </w:pPr>
-            <w:proofErr w:type="spellStart"/>
             <w:r>
               <w:rPr>
                 <w:rFonts w:ascii="Calibri" w:eastAsia="Times New Roman" w:hAnsi="Calibri" w:cs="Calibri"/>
                 <w:color w:val="FFFFFF"/>
                 <w:lang w:val="de-DE" w:eastAsia="de-DE" w:bidi="ar-SA"/>
               </w:rPr>
-              <w:t>Escape</w:t>
+              <w:t>Escape Sequence</w:t>
             </w:r>
-            <w:proofErr w:type="spellEnd"/>
-            <w:r>
-              <w:rPr>
-                <w:rFonts w:ascii="Calibri" w:eastAsia="Times New Roman" w:hAnsi="Calibri" w:cs="Calibri"/>
-                <w:color w:val="FFFFFF"/>
-                <w:lang w:val="de-DE" w:eastAsia="de-DE" w:bidi="ar-SA"/>
-              </w:rPr>
-              <w:t xml:space="preserve"> </w:t>
-            </w:r>
-            <w:proofErr w:type="spellStart"/>
-            <w:r>
-              <w:rPr>
-                <w:rFonts w:ascii="Calibri" w:eastAsia="Times New Roman" w:hAnsi="Calibri" w:cs="Calibri"/>
-                <w:color w:val="FFFFFF"/>
-                <w:lang w:val="de-DE" w:eastAsia="de-DE" w:bidi="ar-SA"/>
-              </w:rPr>
-              <w:t>Sequence</w:t>
-            </w:r>
-            <w:proofErr w:type="spellEnd"/>
           </w:p>
         </w:tc>
         <w:tc>
@@ -6391,34 +5966,14 @@
                 <w:lang w:val="de-DE" w:eastAsia="de-DE" w:bidi="ar-SA"/>
               </w:rPr>
             </w:pPr>
-            <w:proofErr w:type="spellStart"/>
             <w:r>
               <w:rPr>
                 <w:rFonts w:ascii="Calibri" w:eastAsia="Times New Roman" w:hAnsi="Calibri" w:cs="Calibri"/>
                 <w:color w:val="FFFFFF"/>
                 <w:lang w:val="de-DE" w:eastAsia="de-DE" w:bidi="ar-SA"/>
               </w:rPr>
-              <w:t>Corresponding</w:t>
+              <w:t>Corresponding Special Character</w:t>
             </w:r>
-            <w:proofErr w:type="spellEnd"/>
-            <w:r>
-              <w:rPr>
-                <w:rFonts w:ascii="Calibri" w:eastAsia="Times New Roman" w:hAnsi="Calibri" w:cs="Calibri"/>
-                <w:color w:val="FFFFFF"/>
-                <w:lang w:val="de-DE" w:eastAsia="de-DE" w:bidi="ar-SA"/>
-              </w:rPr>
-              <w:t xml:space="preserve"> Special </w:t>
-            </w:r>
-            <w:proofErr w:type="spellStart"/>
-            <w:r>
-              <w:rPr>
-                <w:rFonts w:ascii="Calibri" w:eastAsia="Times New Roman" w:hAnsi="Calibri" w:cs="Calibri"/>
-                <w:color w:val="FFFFFF"/>
-                <w:lang w:val="de-DE" w:eastAsia="de-DE" w:bidi="ar-SA"/>
-              </w:rPr>
-              <w:t>Character</w:t>
-            </w:r>
-            <w:proofErr w:type="spellEnd"/>
           </w:p>
         </w:tc>
       </w:tr>
@@ -6467,7 +6022,6 @@
                 <w:lang w:val="de-DE" w:eastAsia="de-DE" w:bidi="ar-SA"/>
               </w:rPr>
             </w:pPr>
-            <w:proofErr w:type="spellStart"/>
             <w:r>
               <w:rPr>
                 <w:rFonts w:ascii="Calibri" w:eastAsia="Times New Roman" w:hAnsi="Calibri" w:cs="Calibri"/>
@@ -6476,7 +6030,6 @@
               </w:rPr>
               <w:t>Newline</w:t>
             </w:r>
-            <w:proofErr w:type="spellEnd"/>
           </w:p>
         </w:tc>
       </w:tr>
@@ -6697,25 +6250,7 @@
                 <w:color w:val="000000"/>
                 <w:lang w:val="de-DE" w:eastAsia="de-DE" w:bidi="ar-SA"/>
               </w:rPr>
-              <w:t>&lt;</w:t>
-            </w:r>
-            <w:proofErr w:type="spellStart"/>
-            <w:r>
-              <w:rPr>
-                <w:rFonts w:ascii="Calibri" w:eastAsia="Times New Roman" w:hAnsi="Calibri" w:cs="Calibri"/>
-                <w:color w:val="000000"/>
-                <w:lang w:val="de-DE" w:eastAsia="de-DE" w:bidi="ar-SA"/>
-              </w:rPr>
-              <w:t>Backspace</w:t>
-            </w:r>
-            <w:proofErr w:type="spellEnd"/>
-            <w:r>
-              <w:rPr>
-                <w:rFonts w:ascii="Calibri" w:eastAsia="Times New Roman" w:hAnsi="Calibri" w:cs="Calibri"/>
-                <w:color w:val="000000"/>
-                <w:lang w:val="de-DE" w:eastAsia="de-DE" w:bidi="ar-SA"/>
-              </w:rPr>
-              <w:t>&gt;</w:t>
+              <w:t>&lt;Backspace&gt;</w:t>
             </w:r>
           </w:p>
         </w:tc>
@@ -6937,25 +6472,7 @@
                 <w:color w:val="000000"/>
                 <w:lang w:val="de-DE" w:eastAsia="de-DE" w:bidi="ar-SA"/>
               </w:rPr>
-              <w:t xml:space="preserve">A </w:t>
-            </w:r>
-            <w:proofErr w:type="spellStart"/>
-            <w:r>
-              <w:rPr>
-                <w:rFonts w:ascii="Calibri" w:eastAsia="Times New Roman" w:hAnsi="Calibri" w:cs="Calibri"/>
-                <w:color w:val="000000"/>
-                <w:lang w:val="de-DE" w:eastAsia="de-DE" w:bidi="ar-SA"/>
-              </w:rPr>
-              <w:t>single</w:t>
-            </w:r>
-            <w:proofErr w:type="spellEnd"/>
-            <w:r>
-              <w:rPr>
-                <w:rFonts w:ascii="Calibri" w:eastAsia="Times New Roman" w:hAnsi="Calibri" w:cs="Calibri"/>
-                <w:color w:val="000000"/>
-                <w:lang w:val="de-DE" w:eastAsia="de-DE" w:bidi="ar-SA"/>
-              </w:rPr>
-              <w:t xml:space="preserve"> backtick (`)</w:t>
+              <w:t>A single backtick (`)</w:t>
             </w:r>
           </w:p>
         </w:tc>
@@ -7017,23 +6534,7 @@
         <w:pStyle w:val="Code-Block"/>
       </w:pPr>
       <w:r>
-        <w:t>&gt; Write-Host "</w:t>
-      </w:r>
-      <w:proofErr w:type="spellStart"/>
-      <w:r>
-        <w:t>Key</w:t>
-      </w:r>
-      <w:proofErr w:type="gramStart"/>
-      <w:r>
-        <w:t>:`</w:t>
-      </w:r>
-      <w:proofErr w:type="gramEnd"/>
-      <w:r>
-        <w:t>tvalue</w:t>
-      </w:r>
-      <w:proofErr w:type="spellEnd"/>
-      <w:r>
-        <w:t>"</w:t>
+        <w:t>&gt; Write-Host "Key:`tvalue"</w:t>
       </w:r>
     </w:p>
     <w:p>
@@ -7091,18 +6592,10 @@
         <w:pStyle w:val="Code-Block"/>
       </w:pPr>
       <w:r>
-        <w:t>&gt; Write-Host "Key</w:t>
-      </w:r>
-      <w:proofErr w:type="gramStart"/>
-      <w:r>
-        <w:t>:</w:t>
-      </w:r>
-      <w:r>
-        <w:t>`</w:t>
-      </w:r>
-      <w:proofErr w:type="gramEnd"/>
-      <w:r>
-        <w:t>"$value`""</w:t>
+        <w:t>&gt; Write-Host "Key:</w:t>
+      </w:r>
+      <w:r>
+        <w:t>`"$value`""</w:t>
       </w:r>
     </w:p>
     <w:p>
@@ -7171,23 +6664,7 @@
         <w:pStyle w:val="Code-Block"/>
       </w:pPr>
       <w:r>
-        <w:t>&gt; $</w:t>
-      </w:r>
-      <w:proofErr w:type="spellStart"/>
-      <w:r>
-        <w:t>someArrayContainingNumbers</w:t>
-      </w:r>
-      <w:proofErr w:type="spellEnd"/>
-      <w:r>
-        <w:t xml:space="preserve"> = </w:t>
-      </w:r>
-      <w:proofErr w:type="gramStart"/>
-      <w:r>
-        <w:t>@(</w:t>
-      </w:r>
-      <w:proofErr w:type="gramEnd"/>
-      <w:r>
-        <w:t>1,2,</w:t>
+        <w:t>&gt; $someArrayContainingNumbers = @(1,2,</w:t>
       </w:r>
     </w:p>
     <w:p>
@@ -7211,35 +6688,23 @@
         <w:pStyle w:val="Code-Block"/>
       </w:pPr>
       <w:r>
-        <w:t>&gt; 5</w:t>
-      </w:r>
-      <w:proofErr w:type="gramStart"/>
-      <w:r>
-        <w:t>,6</w:t>
-      </w:r>
-      <w:proofErr w:type="gramEnd"/>
+        <w:t>&gt; 5,6</w:t>
+      </w:r>
     </w:p>
     <w:p>
       <w:pPr>
         <w:pStyle w:val="Code-Block"/>
       </w:pPr>
-      <w:proofErr w:type="gramStart"/>
       <w:r>
         <w:t>&gt; ,7</w:t>
       </w:r>
-      <w:proofErr w:type="gramEnd"/>
     </w:p>
     <w:p>
       <w:pPr>
         <w:pStyle w:val="Code-Block"/>
       </w:pPr>
-      <w:proofErr w:type="gramStart"/>
-      <w:r>
-        <w:t>&gt; ,8</w:t>
-      </w:r>
-      <w:proofErr w:type="gramEnd"/>
-      <w:r>
-        <w:t>,</w:t>
+      <w:r>
+        <w:t>&gt; ,8,</w:t>
       </w:r>
     </w:p>
     <w:p>
@@ -7247,15 +6712,7 @@
         <w:pStyle w:val="Code-Block"/>
       </w:pPr>
       <w:r>
-        <w:t>&gt; 9</w:t>
-      </w:r>
-      <w:proofErr w:type="gramStart"/>
-      <w:r>
-        <w:t>,0</w:t>
-      </w:r>
-      <w:proofErr w:type="gramEnd"/>
-      <w:r>
-        <w:t>)</w:t>
+        <w:t>&gt; 9,0)</w:t>
       </w:r>
     </w:p>
     <w:p>
@@ -7316,23 +6773,8 @@
       <w:r>
         <w:t xml:space="preserve">&gt; </w:t>
       </w:r>
-      <w:proofErr w:type="spellStart"/>
-      <w:proofErr w:type="gramStart"/>
-      <w:r>
-        <w:t>foreach</w:t>
-      </w:r>
-      <w:proofErr w:type="spellEnd"/>
-      <w:proofErr w:type="gramEnd"/>
-      <w:r>
-        <w:t xml:space="preserve"> ($number in $</w:t>
-      </w:r>
-      <w:proofErr w:type="spellStart"/>
-      <w:r>
-        <w:t>someArrayContainingNumbers</w:t>
-      </w:r>
-      <w:proofErr w:type="spellEnd"/>
-      <w:r>
-        <w:t>) {</w:t>
+      <w:r>
+        <w:t>foreach ($number in $someArrayContainingNumbers) {</w:t>
       </w:r>
     </w:p>
     <w:p>
@@ -7630,15 +7072,7 @@
         <w:pStyle w:val="Code-Block"/>
       </w:pPr>
       <w:r>
-        <w:t>&gt; Get-</w:t>
-      </w:r>
-      <w:proofErr w:type="spellStart"/>
-      <w:r>
-        <w:t>ChildItem</w:t>
-      </w:r>
-      <w:proofErr w:type="spellEnd"/>
-      <w:r>
-        <w:t xml:space="preserve"> `</w:t>
+        <w:t>&gt; Get-ChildItem `</w:t>
       </w:r>
     </w:p>
     <w:p>
@@ -7815,23 +7249,13 @@
                 <w:lang w:val="de-DE" w:eastAsia="de-DE" w:bidi="ar-SA"/>
               </w:rPr>
             </w:pPr>
-            <w:proofErr w:type="spellStart"/>
             <w:r>
               <w:rPr>
                 <w:rFonts w:ascii="Calibri" w:eastAsia="Times New Roman" w:hAnsi="Calibri" w:cs="Calibri"/>
                 <w:color w:val="000000"/>
                 <w:lang w:val="de-DE" w:eastAsia="de-DE" w:bidi="ar-SA"/>
               </w:rPr>
-              <w:t>get-help</w:t>
-            </w:r>
-            <w:proofErr w:type="spellEnd"/>
-            <w:r>
-              <w:rPr>
-                <w:rFonts w:ascii="Calibri" w:eastAsia="Times New Roman" w:hAnsi="Calibri" w:cs="Calibri"/>
-                <w:color w:val="000000"/>
-                <w:lang w:val="de-DE" w:eastAsia="de-DE" w:bidi="ar-SA"/>
-              </w:rPr>
-              <w:t xml:space="preserve"> *</w:t>
+              <w:t>get-help *</w:t>
             </w:r>
           </w:p>
         </w:tc>
@@ -7878,41 +7302,13 @@
                 <w:lang w:val="de-DE" w:eastAsia="de-DE" w:bidi="ar-SA"/>
               </w:rPr>
             </w:pPr>
-            <w:proofErr w:type="spellStart"/>
             <w:r>
               <w:rPr>
                 <w:rFonts w:ascii="Calibri" w:eastAsia="Times New Roman" w:hAnsi="Calibri" w:cs="Calibri"/>
                 <w:color w:val="000000"/>
                 <w:lang w:val="de-DE" w:eastAsia="de-DE" w:bidi="ar-SA"/>
               </w:rPr>
-              <w:t>get-help</w:t>
-            </w:r>
-            <w:proofErr w:type="spellEnd"/>
-            <w:r>
-              <w:rPr>
-                <w:rFonts w:ascii="Calibri" w:eastAsia="Times New Roman" w:hAnsi="Calibri" w:cs="Calibri"/>
-                <w:color w:val="000000"/>
-                <w:lang w:val="de-DE" w:eastAsia="de-DE" w:bidi="ar-SA"/>
-              </w:rPr>
-              <w:t xml:space="preserve"> </w:t>
-            </w:r>
-            <w:proofErr w:type="spellStart"/>
-            <w:r>
-              <w:rPr>
-                <w:rFonts w:ascii="Calibri" w:eastAsia="Times New Roman" w:hAnsi="Calibri" w:cs="Calibri"/>
-                <w:color w:val="000000"/>
-                <w:lang w:val="de-DE" w:eastAsia="de-DE" w:bidi="ar-SA"/>
-              </w:rPr>
-              <w:t>get</w:t>
-            </w:r>
-            <w:proofErr w:type="spellEnd"/>
-            <w:r>
-              <w:rPr>
-                <w:rFonts w:ascii="Calibri" w:eastAsia="Times New Roman" w:hAnsi="Calibri" w:cs="Calibri"/>
-                <w:color w:val="000000"/>
-                <w:lang w:val="de-DE" w:eastAsia="de-DE" w:bidi="ar-SA"/>
-              </w:rPr>
-              <w:t>-*</w:t>
+              <w:t>get-help get-*</w:t>
             </w:r>
           </w:p>
         </w:tc>
@@ -7960,41 +7356,13 @@
                 <w:lang w:val="de-DE" w:eastAsia="de-DE" w:bidi="ar-SA"/>
               </w:rPr>
             </w:pPr>
-            <w:proofErr w:type="spellStart"/>
             <w:r>
               <w:rPr>
                 <w:rFonts w:ascii="Calibri" w:eastAsia="Times New Roman" w:hAnsi="Calibri" w:cs="Calibri"/>
                 <w:color w:val="000000"/>
                 <w:lang w:val="de-DE" w:eastAsia="de-DE" w:bidi="ar-SA"/>
               </w:rPr>
-              <w:t>get-help</w:t>
-            </w:r>
-            <w:proofErr w:type="spellEnd"/>
-            <w:r>
-              <w:rPr>
-                <w:rFonts w:ascii="Calibri" w:eastAsia="Times New Roman" w:hAnsi="Calibri" w:cs="Calibri"/>
-                <w:color w:val="000000"/>
-                <w:lang w:val="de-DE" w:eastAsia="de-DE" w:bidi="ar-SA"/>
-              </w:rPr>
-              <w:t xml:space="preserve"> *</w:t>
-            </w:r>
-            <w:proofErr w:type="spellStart"/>
-            <w:r>
-              <w:rPr>
-                <w:rFonts w:ascii="Calibri" w:eastAsia="Times New Roman" w:hAnsi="Calibri" w:cs="Calibri"/>
-                <w:color w:val="000000"/>
-                <w:lang w:val="de-DE" w:eastAsia="de-DE" w:bidi="ar-SA"/>
-              </w:rPr>
-              <w:t>SomeString</w:t>
-            </w:r>
-            <w:proofErr w:type="spellEnd"/>
-            <w:r>
-              <w:rPr>
-                <w:rFonts w:ascii="Calibri" w:eastAsia="Times New Roman" w:hAnsi="Calibri" w:cs="Calibri"/>
-                <w:color w:val="000000"/>
-                <w:lang w:val="de-DE" w:eastAsia="de-DE" w:bidi="ar-SA"/>
-              </w:rPr>
-              <w:t>*</w:t>
+              <w:t>get-help *SomeString*</w:t>
             </w:r>
           </w:p>
         </w:tc>
@@ -8018,25 +7386,7 @@
                 <w:color w:val="000000"/>
                 <w:lang w:eastAsia="de-DE" w:bidi="ar-SA"/>
               </w:rPr>
-              <w:t>Display topics with "</w:t>
-            </w:r>
-            <w:proofErr w:type="spellStart"/>
-            <w:r>
-              <w:rPr>
-                <w:rFonts w:ascii="Calibri" w:eastAsia="Times New Roman" w:hAnsi="Calibri" w:cs="Calibri"/>
-                <w:color w:val="000000"/>
-                <w:lang w:eastAsia="de-DE" w:bidi="ar-SA"/>
-              </w:rPr>
-              <w:t>SomeString</w:t>
-            </w:r>
-            <w:proofErr w:type="spellEnd"/>
-            <w:r>
-              <w:rPr>
-                <w:rFonts w:ascii="Calibri" w:eastAsia="Times New Roman" w:hAnsi="Calibri" w:cs="Calibri"/>
-                <w:color w:val="000000"/>
-                <w:lang w:eastAsia="de-DE" w:bidi="ar-SA"/>
-              </w:rPr>
-              <w:t>" in the name</w:t>
+              <w:t>Display topics with "SomeString" in the name</w:t>
             </w:r>
           </w:p>
         </w:tc>
@@ -8059,34 +7409,14 @@
                 <w:lang w:val="de-DE" w:eastAsia="de-DE" w:bidi="ar-SA"/>
               </w:rPr>
             </w:pPr>
-            <w:proofErr w:type="spellStart"/>
             <w:r>
               <w:rPr>
                 <w:rFonts w:ascii="Calibri" w:eastAsia="Times New Roman" w:hAnsi="Calibri" w:cs="Calibri"/>
                 <w:color w:val="000000"/>
                 <w:lang w:val="de-DE" w:eastAsia="de-DE" w:bidi="ar-SA"/>
               </w:rPr>
-              <w:t>get-help</w:t>
+              <w:t>get-help set-location</w:t>
             </w:r>
-            <w:proofErr w:type="spellEnd"/>
-            <w:r>
-              <w:rPr>
-                <w:rFonts w:ascii="Calibri" w:eastAsia="Times New Roman" w:hAnsi="Calibri" w:cs="Calibri"/>
-                <w:color w:val="000000"/>
-                <w:lang w:val="de-DE" w:eastAsia="de-DE" w:bidi="ar-SA"/>
-              </w:rPr>
-              <w:t xml:space="preserve"> </w:t>
-            </w:r>
-            <w:proofErr w:type="spellStart"/>
-            <w:r>
-              <w:rPr>
-                <w:rFonts w:ascii="Calibri" w:eastAsia="Times New Roman" w:hAnsi="Calibri" w:cs="Calibri"/>
-                <w:color w:val="000000"/>
-                <w:lang w:val="de-DE" w:eastAsia="de-DE" w:bidi="ar-SA"/>
-              </w:rPr>
-              <w:t>set-location</w:t>
-            </w:r>
-            <w:proofErr w:type="spellEnd"/>
           </w:p>
         </w:tc>
         <w:tc>
@@ -8293,41 +7623,13 @@
                 <w:lang w:val="de-DE" w:eastAsia="de-DE" w:bidi="ar-SA"/>
               </w:rPr>
             </w:pPr>
-            <w:proofErr w:type="spellStart"/>
             <w:r>
               <w:rPr>
                 <w:rFonts w:ascii="Calibri" w:eastAsia="Times New Roman" w:hAnsi="Calibri" w:cs="Calibri"/>
                 <w:color w:val="000000"/>
                 <w:lang w:val="de-DE" w:eastAsia="de-DE" w:bidi="ar-SA"/>
               </w:rPr>
-              <w:t>get-help</w:t>
-            </w:r>
-            <w:proofErr w:type="spellEnd"/>
-            <w:r>
-              <w:rPr>
-                <w:rFonts w:ascii="Calibri" w:eastAsia="Times New Roman" w:hAnsi="Calibri" w:cs="Calibri"/>
-                <w:color w:val="000000"/>
-                <w:lang w:val="de-DE" w:eastAsia="de-DE" w:bidi="ar-SA"/>
-              </w:rPr>
-              <w:t xml:space="preserve"> </w:t>
-            </w:r>
-            <w:proofErr w:type="spellStart"/>
-            <w:r>
-              <w:rPr>
-                <w:rFonts w:ascii="Calibri" w:eastAsia="Times New Roman" w:hAnsi="Calibri" w:cs="Calibri"/>
-                <w:color w:val="000000"/>
-                <w:lang w:val="de-DE" w:eastAsia="de-DE" w:bidi="ar-SA"/>
-              </w:rPr>
-              <w:t>about</w:t>
-            </w:r>
-            <w:proofErr w:type="spellEnd"/>
-            <w:r>
-              <w:rPr>
-                <w:rFonts w:ascii="Calibri" w:eastAsia="Times New Roman" w:hAnsi="Calibri" w:cs="Calibri"/>
-                <w:color w:val="000000"/>
-                <w:lang w:val="de-DE" w:eastAsia="de-DE" w:bidi="ar-SA"/>
-              </w:rPr>
-              <w:t>*</w:t>
+              <w:t>get-help about*</w:t>
             </w:r>
           </w:p>
         </w:tc>
@@ -8351,54 +7653,8 @@
                 <w:color w:val="000000"/>
                 <w:lang w:val="de-DE" w:eastAsia="de-DE" w:bidi="ar-SA"/>
               </w:rPr>
-              <w:t xml:space="preserve">Display </w:t>
+              <w:t>Display conceptual help topics</w:t>
             </w:r>
-            <w:proofErr w:type="spellStart"/>
-            <w:r>
-              <w:rPr>
-                <w:rFonts w:ascii="Calibri" w:eastAsia="Times New Roman" w:hAnsi="Calibri" w:cs="Calibri"/>
-                <w:color w:val="000000"/>
-                <w:lang w:val="de-DE" w:eastAsia="de-DE" w:bidi="ar-SA"/>
-              </w:rPr>
-              <w:t>conceptual</w:t>
-            </w:r>
-            <w:proofErr w:type="spellEnd"/>
-            <w:r>
-              <w:rPr>
-                <w:rFonts w:ascii="Calibri" w:eastAsia="Times New Roman" w:hAnsi="Calibri" w:cs="Calibri"/>
-                <w:color w:val="000000"/>
-                <w:lang w:val="de-DE" w:eastAsia="de-DE" w:bidi="ar-SA"/>
-              </w:rPr>
-              <w:t xml:space="preserve"> </w:t>
-            </w:r>
-            <w:proofErr w:type="spellStart"/>
-            <w:r>
-              <w:rPr>
-                <w:rFonts w:ascii="Calibri" w:eastAsia="Times New Roman" w:hAnsi="Calibri" w:cs="Calibri"/>
-                <w:color w:val="000000"/>
-                <w:lang w:val="de-DE" w:eastAsia="de-DE" w:bidi="ar-SA"/>
-              </w:rPr>
-              <w:t>help</w:t>
-            </w:r>
-            <w:proofErr w:type="spellEnd"/>
-            <w:r>
-              <w:rPr>
-                <w:rFonts w:ascii="Calibri" w:eastAsia="Times New Roman" w:hAnsi="Calibri" w:cs="Calibri"/>
-                <w:color w:val="000000"/>
-                <w:lang w:val="de-DE" w:eastAsia="de-DE" w:bidi="ar-SA"/>
-              </w:rPr>
-              <w:t xml:space="preserve"> </w:t>
-            </w:r>
-            <w:proofErr w:type="spellStart"/>
-            <w:r>
-              <w:rPr>
-                <w:rFonts w:ascii="Calibri" w:eastAsia="Times New Roman" w:hAnsi="Calibri" w:cs="Calibri"/>
-                <w:color w:val="000000"/>
-                <w:lang w:val="de-DE" w:eastAsia="de-DE" w:bidi="ar-SA"/>
-              </w:rPr>
-              <w:t>topics</w:t>
-            </w:r>
-            <w:proofErr w:type="spellEnd"/>
           </w:p>
         </w:tc>
       </w:tr>
@@ -8421,34 +7677,14 @@
                 <w:lang w:val="de-DE" w:eastAsia="de-DE" w:bidi="ar-SA"/>
               </w:rPr>
             </w:pPr>
-            <w:proofErr w:type="spellStart"/>
             <w:r>
               <w:rPr>
                 <w:rFonts w:ascii="Calibri" w:eastAsia="Times New Roman" w:hAnsi="Calibri" w:cs="Calibri"/>
                 <w:color w:val="000000"/>
                 <w:lang w:val="de-DE" w:eastAsia="de-DE" w:bidi="ar-SA"/>
               </w:rPr>
-              <w:t>get-help</w:t>
+              <w:t>get-help about_functions</w:t>
             </w:r>
-            <w:proofErr w:type="spellEnd"/>
-            <w:r>
-              <w:rPr>
-                <w:rFonts w:ascii="Calibri" w:eastAsia="Times New Roman" w:hAnsi="Calibri" w:cs="Calibri"/>
-                <w:color w:val="000000"/>
-                <w:lang w:val="de-DE" w:eastAsia="de-DE" w:bidi="ar-SA"/>
-              </w:rPr>
-              <w:t xml:space="preserve"> </w:t>
-            </w:r>
-            <w:proofErr w:type="spellStart"/>
-            <w:r>
-              <w:rPr>
-                <w:rFonts w:ascii="Calibri" w:eastAsia="Times New Roman" w:hAnsi="Calibri" w:cs="Calibri"/>
-                <w:color w:val="000000"/>
-                <w:lang w:val="de-DE" w:eastAsia="de-DE" w:bidi="ar-SA"/>
-              </w:rPr>
-              <w:t>about_functions</w:t>
-            </w:r>
-            <w:proofErr w:type="spellEnd"/>
           </w:p>
         </w:tc>
         <w:tc>
@@ -8494,34 +7730,14 @@
                 <w:lang w:val="de-DE" w:eastAsia="de-DE" w:bidi="ar-SA"/>
               </w:rPr>
             </w:pPr>
-            <w:proofErr w:type="spellStart"/>
             <w:r>
               <w:rPr>
                 <w:rFonts w:ascii="Calibri" w:eastAsia="Times New Roman" w:hAnsi="Calibri" w:cs="Calibri"/>
                 <w:color w:val="000000"/>
                 <w:lang w:val="de-DE" w:eastAsia="de-DE" w:bidi="ar-SA"/>
               </w:rPr>
-              <w:t>get-help</w:t>
+              <w:t>get-help about_switch</w:t>
             </w:r>
-            <w:proofErr w:type="spellEnd"/>
-            <w:r>
-              <w:rPr>
-                <w:rFonts w:ascii="Calibri" w:eastAsia="Times New Roman" w:hAnsi="Calibri" w:cs="Calibri"/>
-                <w:color w:val="000000"/>
-                <w:lang w:val="de-DE" w:eastAsia="de-DE" w:bidi="ar-SA"/>
-              </w:rPr>
-              <w:t xml:space="preserve"> </w:t>
-            </w:r>
-            <w:proofErr w:type="spellStart"/>
-            <w:r>
-              <w:rPr>
-                <w:rFonts w:ascii="Calibri" w:eastAsia="Times New Roman" w:hAnsi="Calibri" w:cs="Calibri"/>
-                <w:color w:val="000000"/>
-                <w:lang w:val="de-DE" w:eastAsia="de-DE" w:bidi="ar-SA"/>
-              </w:rPr>
-              <w:t>about_switch</w:t>
-            </w:r>
-            <w:proofErr w:type="spellEnd"/>
           </w:p>
         </w:tc>
         <w:tc>
@@ -8558,7 +7774,6 @@
       <w:r>
         <w:t xml:space="preserve">&gt; </w:t>
       </w:r>
-      <w:proofErr w:type="gramStart"/>
       <w:r>
         <w:t>g</w:t>
       </w:r>
@@ -8571,7 +7786,6 @@
       <w:r>
         <w:t>elp</w:t>
       </w:r>
-      <w:proofErr w:type="gramEnd"/>
     </w:p>
     <w:p>
       <w:pPr>
@@ -8620,15 +7834,7 @@
         <w:pStyle w:val="Code-Block"/>
       </w:pPr>
       <w:r>
-        <w:t xml:space="preserve">&gt; </w:t>
-      </w:r>
-      <w:proofErr w:type="gramStart"/>
-      <w:r>
-        <w:t>get-help</w:t>
-      </w:r>
-      <w:proofErr w:type="gramEnd"/>
-      <w:r>
-        <w:t xml:space="preserve"> set-location –examples</w:t>
+        <w:t>&gt; get-help set-location –examples</w:t>
       </w:r>
     </w:p>
     <w:p>
@@ -8675,6 +7881,119 @@
     </w:p>
     <w:p>
       <w:pPr>
+        <w:pStyle w:val="Code-BlockHeadline"/>
+      </w:pPr>
+      <w:r>
+        <w:t>Note: The PowerShell Get-Help cmdlets returns objects not just</w:t>
+      </w:r>
+      <w:r>
+        <w:t xml:space="preserve"> plain</w:t>
+      </w:r>
+      <w:r>
+        <w:t xml:space="preserve"> text:</w:t>
+      </w:r>
+    </w:p>
+    <w:p>
+      <w:pPr>
+        <w:pStyle w:val="Code-Block"/>
+      </w:pPr>
+      <w:r>
+        <w:t>&gt; (get-help set-location).</w:t>
+      </w:r>
+      <w:r>
+        <w:t>S</w:t>
+      </w:r>
+      <w:r>
+        <w:t>yntax</w:t>
+      </w:r>
+    </w:p>
+    <w:p>
+      <w:pPr>
+        <w:pStyle w:val="Screenshot"/>
+      </w:pPr>
+      <w:r>
+        <w:drawing>
+          <wp:inline distT="0" distB="0" distL="0" distR="0">
+            <wp:extent cx="9409524" cy="1552381"/>
+            <wp:effectExtent l="19050" t="0" r="1176" b="0"/>
+            <wp:docPr id="36" name="Grafik 35" descr="Screenshot-33-Help.png"/>
+            <wp:cNvGraphicFramePr>
+              <a:graphicFrameLocks xmlns:a="http://schemas.openxmlformats.org/drawingml/2006/main" noChangeAspect="1"/>
+            </wp:cNvGraphicFramePr>
+            <a:graphic xmlns:a="http://schemas.openxmlformats.org/drawingml/2006/main">
+              <a:graphicData uri="http://schemas.openxmlformats.org/drawingml/2006/picture">
+                <pic:pic xmlns:pic="http://schemas.openxmlformats.org/drawingml/2006/picture">
+                  <pic:nvPicPr>
+                    <pic:cNvPr id="0" name="Screenshot-33-Help.png"/>
+                    <pic:cNvPicPr/>
+                  </pic:nvPicPr>
+                  <pic:blipFill>
+                    <a:blip r:embed="rId50" cstate="print"/>
+                    <a:stretch>
+                      <a:fillRect/>
+                    </a:stretch>
+                  </pic:blipFill>
+                  <pic:spPr>
+                    <a:xfrm>
+                      <a:off x="0" y="0"/>
+                      <a:ext cx="9409524" cy="1552381"/>
+                    </a:xfrm>
+                    <a:prstGeom prst="rect">
+                      <a:avLst/>
+                    </a:prstGeom>
+                  </pic:spPr>
+                </pic:pic>
+              </a:graphicData>
+            </a:graphic>
+          </wp:inline>
+        </w:drawing>
+      </w:r>
+    </w:p>
+    <w:p>
+      <w:pPr>
+        <w:pStyle w:val="Screenshot"/>
+      </w:pPr>
+      <w:r>
+        <w:lastRenderedPageBreak/>
+        <w:drawing>
+          <wp:inline distT="0" distB="0" distL="0" distR="0">
+            <wp:extent cx="9409524" cy="4295238"/>
+            <wp:effectExtent l="19050" t="0" r="1176" b="0"/>
+            <wp:docPr id="37" name="Grafik 36" descr="Screenshot-34-Help.png"/>
+            <wp:cNvGraphicFramePr>
+              <a:graphicFrameLocks xmlns:a="http://schemas.openxmlformats.org/drawingml/2006/main" noChangeAspect="1"/>
+            </wp:cNvGraphicFramePr>
+            <a:graphic xmlns:a="http://schemas.openxmlformats.org/drawingml/2006/main">
+              <a:graphicData uri="http://schemas.openxmlformats.org/drawingml/2006/picture">
+                <pic:pic xmlns:pic="http://schemas.openxmlformats.org/drawingml/2006/picture">
+                  <pic:nvPicPr>
+                    <pic:cNvPr id="0" name="Screenshot-34-Help.png"/>
+                    <pic:cNvPicPr/>
+                  </pic:nvPicPr>
+                  <pic:blipFill>
+                    <a:blip r:embed="rId51" cstate="print"/>
+                    <a:stretch>
+                      <a:fillRect/>
+                    </a:stretch>
+                  </pic:blipFill>
+                  <pic:spPr>
+                    <a:xfrm>
+                      <a:off x="0" y="0"/>
+                      <a:ext cx="9409524" cy="4295238"/>
+                    </a:xfrm>
+                    <a:prstGeom prst="rect">
+                      <a:avLst/>
+                    </a:prstGeom>
+                  </pic:spPr>
+                </pic:pic>
+              </a:graphicData>
+            </a:graphic>
+          </wp:inline>
+        </w:drawing>
+      </w:r>
+    </w:p>
+    <w:p>
+      <w:pPr>
         <w:pStyle w:val="berschrift3"/>
       </w:pPr>
       <w:r>
@@ -8815,13 +8134,8 @@
         <w:pStyle w:val="berschrift4"/>
       </w:pPr>
       <w:r>
-        <w:t xml:space="preserve">String </w:t>
-      </w:r>
-      <w:proofErr w:type="spellStart"/>
-      <w:r>
-        <w:t>Formating</w:t>
-      </w:r>
-      <w:proofErr w:type="spellEnd"/>
+        <w:t>String Formating</w:t>
+      </w:r>
     </w:p>
     <w:p>
       <w:pPr>
@@ -8881,28 +8195,7 @@
     </w:p>
     <w:p>
       <w:r>
-        <w:t xml:space="preserve">(new-object </w:t>
-      </w:r>
-      <w:proofErr w:type="spellStart"/>
-      <w:r>
-        <w:t>System.Net.WebClient</w:t>
-      </w:r>
-      <w:proofErr w:type="spellEnd"/>
-      <w:r>
-        <w:t>).</w:t>
-      </w:r>
-      <w:proofErr w:type="spellStart"/>
-      <w:proofErr w:type="gramStart"/>
-      <w:r>
-        <w:t>DownloadString</w:t>
-      </w:r>
-      <w:proofErr w:type="spellEnd"/>
-      <w:r>
-        <w:t>(</w:t>
-      </w:r>
-      <w:proofErr w:type="gramEnd"/>
-      <w:r>
-        <w:t>"http://www.ix.de")</w:t>
+        <w:t>(new-object System.Net.WebClient).DownloadString("http://www.ix.de")</w:t>
       </w:r>
     </w:p>
     <w:p>
@@ -9012,6 +8305,7 @@
         <w:pStyle w:val="berschrift3"/>
       </w:pPr>
       <w:r>
+        <w:lastRenderedPageBreak/>
         <w:t>Writing a custom Cmdlet</w:t>
       </w:r>
     </w:p>
@@ -9042,13 +8336,8 @@
           <w:numId w:val="18"/>
         </w:numPr>
       </w:pPr>
-      <w:proofErr w:type="spellStart"/>
-      <w:r>
-        <w:t>CacheWarmup</w:t>
-      </w:r>
-      <w:proofErr w:type="spellEnd"/>
-      <w:r>
-        <w:t xml:space="preserve"> Tool</w:t>
+      <w:r>
+        <w:t>CacheWarmup Tool</w:t>
       </w:r>
     </w:p>
     <w:p>
@@ -9082,15 +8371,7 @@
         <w:t>are</w:t>
       </w:r>
       <w:r>
-        <w:t xml:space="preserve"> a PowerShell module that adds a lot of useful </w:t>
-      </w:r>
-      <w:proofErr w:type="spellStart"/>
-      <w:r>
-        <w:t>cmdlets</w:t>
-      </w:r>
-      <w:proofErr w:type="spellEnd"/>
-      <w:r>
-        <w:t xml:space="preserve"> to </w:t>
+        <w:t xml:space="preserve"> a PowerShell module that adds a lot of useful cmdlets to </w:t>
       </w:r>
       <w:r>
         <w:t>PowerShell:</w:t>
@@ -9162,16 +8443,8 @@
         <w:rPr>
           <w:b/>
         </w:rPr>
-        <w:t>Enable-</w:t>
-      </w:r>
-      <w:proofErr w:type="spellStart"/>
-      <w:r>
-        <w:rPr>
-          <w:b/>
-        </w:rPr>
-        <w:t>OpenPowerShellHere</w:t>
-      </w:r>
-      <w:proofErr w:type="spellEnd"/>
+        <w:t>Enable-OpenPowerShellHere</w:t>
+      </w:r>
       <w:r>
         <w:t>: Creates the registry entries required to create Windows Explorer context menu "Open PowerShell Here" for both Directories and Drives</w:t>
       </w:r>
@@ -9311,21 +8584,8 @@
       <w:pPr>
         <w:pStyle w:val="Code-Block"/>
       </w:pPr>
-      <w:proofErr w:type="gramStart"/>
-      <w:r>
-        <w:t>if</w:t>
-      </w:r>
-      <w:proofErr w:type="gramEnd"/>
-      <w:r>
-        <w:t xml:space="preserve"> ((Test-Path $Profile) -</w:t>
-      </w:r>
-      <w:proofErr w:type="spellStart"/>
-      <w:r>
-        <w:t>eq</w:t>
-      </w:r>
-      <w:proofErr w:type="spellEnd"/>
-      <w:r>
-        <w:t xml:space="preserve"> $false)</w:t>
+      <w:r>
+        <w:t>if ((Test-Path $Profile) -eq $false)</w:t>
       </w:r>
     </w:p>
     <w:p>
@@ -9361,13 +8621,8 @@
       <w:pPr>
         <w:pStyle w:val="Code-Block"/>
       </w:pPr>
-      <w:proofErr w:type="gramStart"/>
-      <w:r>
-        <w:t>explorer</w:t>
-      </w:r>
-      <w:proofErr w:type="gramEnd"/>
-      <w:r>
-        <w:t xml:space="preserve"> (Split-Path $profile -parent)</w:t>
+      <w:r>
+        <w:t>explorer (Split-Path $profile -parent)</w:t>
       </w:r>
     </w:p>
     <w:p>
@@ -9432,37 +8687,13 @@
         <w:pStyle w:val="Code-Block"/>
       </w:pPr>
       <w:r>
-        <w:t xml:space="preserve">Import-Module </w:t>
-      </w:r>
-      <w:proofErr w:type="spellStart"/>
-      <w:r>
-        <w:t>Pscx</w:t>
-      </w:r>
-      <w:proofErr w:type="spellEnd"/>
-      <w:r>
-        <w:t xml:space="preserve"> -</w:t>
-      </w:r>
-      <w:proofErr w:type="spellStart"/>
-      <w:r>
-        <w:t>arg</w:t>
-      </w:r>
-      <w:proofErr w:type="spellEnd"/>
-      <w:r>
-        <w:t xml:space="preserve"> "$(Split-Path </w:t>
+        <w:t xml:space="preserve">Import-Module Pscx -arg "$(Split-Path </w:t>
       </w:r>
       <w:r>
         <w:t>$profile</w:t>
       </w:r>
       <w:r>
-        <w:t xml:space="preserve"> -parent)\Modules\</w:t>
-      </w:r>
-      <w:proofErr w:type="spellStart"/>
-      <w:r>
-        <w:t>Pscx</w:t>
-      </w:r>
-      <w:proofErr w:type="spellEnd"/>
-      <w:r>
-        <w:t>\Pscx.UserPreferences.ps1"</w:t>
+        <w:t xml:space="preserve"> -parent)\Modules\Pscx\Pscx.UserPreferences.ps1"</w:t>
       </w:r>
     </w:p>
     <w:p>
@@ -9507,7 +8738,7 @@
       <w:r>
         <w:t xml:space="preserve"> </w:t>
       </w:r>
-      <w:hyperlink r:id="rId50" w:history="1">
+      <w:hyperlink r:id="rId52" w:history="1">
         <w:r>
           <w:rPr>
             <w:rStyle w:val="Hyperlink"/>
@@ -9521,7 +8752,6 @@
         <w:pStyle w:val="berschrift3"/>
       </w:pPr>
       <w:r>
-        <w:lastRenderedPageBreak/>
         <w:t>Reading</w:t>
       </w:r>
       <w:r>
@@ -9601,38 +8831,15 @@
         <w:pStyle w:val="Code-Block"/>
       </w:pPr>
       <w:r>
-        <w:t>[</w:t>
-      </w:r>
-      <w:proofErr w:type="gramStart"/>
-      <w:r>
-        <w:t>xml</w:t>
-      </w:r>
-      <w:proofErr w:type="gramEnd"/>
-      <w:r>
-        <w:t>] $xml = Get-Content sample.xml</w:t>
+        <w:t>[xml] $xml = Get-Content sample.xml</w:t>
       </w:r>
     </w:p>
     <w:p>
       <w:pPr>
         <w:pStyle w:val="Code-Block"/>
       </w:pPr>
-      <w:proofErr w:type="spellStart"/>
-      <w:proofErr w:type="gramStart"/>
-      <w:r>
-        <w:t>foreach</w:t>
-      </w:r>
-      <w:proofErr w:type="spellEnd"/>
-      <w:proofErr w:type="gramEnd"/>
-      <w:r>
-        <w:t xml:space="preserve"> ($setting in $</w:t>
-      </w:r>
-      <w:proofErr w:type="spellStart"/>
-      <w:r>
-        <w:t>xml.Settings.Entry</w:t>
-      </w:r>
-      <w:proofErr w:type="spellEnd"/>
-      <w:r>
-        <w:t>)</w:t>
+      <w:r>
+        <w:t>foreach ($setting in $xml.Settings.Entry)</w:t>
       </w:r>
     </w:p>
     <w:p>
@@ -9649,23 +8856,7 @@
       </w:pPr>
       <w:r>
         <w:tab/>
-        <w:t>Write-Host "$($</w:t>
-      </w:r>
-      <w:proofErr w:type="spellStart"/>
-      <w:r>
-        <w:t>setting.psbase.InnerText</w:t>
-      </w:r>
-      <w:proofErr w:type="spellEnd"/>
-      <w:r>
-        <w:t>) (Id: $($</w:t>
-      </w:r>
-      <w:proofErr w:type="spellStart"/>
-      <w:r>
-        <w:t>setting.Id</w:t>
-      </w:r>
-      <w:proofErr w:type="spellEnd"/>
-      <w:r>
-        <w:t>))"</w:t>
+        <w:t>Write-Host "$($setting.psbase.InnerText) (Id: $($setting.Id))"</w:t>
       </w:r>
     </w:p>
     <w:p>
@@ -9697,7 +8888,7 @@
                     <pic:cNvPicPr/>
                   </pic:nvPicPr>
                   <pic:blipFill>
-                    <a:blip r:embed="rId51" cstate="print"/>
+                    <a:blip r:embed="rId53" cstate="print"/>
                     <a:stretch>
                       <a:fillRect/>
                     </a:stretch>
@@ -9739,15 +8930,7 @@
         <w:pStyle w:val="Code-Block"/>
       </w:pPr>
       <w:r>
-        <w:t>[</w:t>
-      </w:r>
-      <w:proofErr w:type="gramStart"/>
-      <w:r>
-        <w:t>xml</w:t>
-      </w:r>
-      <w:proofErr w:type="gramEnd"/>
-      <w:r>
-        <w:t>] $xml = Get-Content sample.xml</w:t>
+        <w:t>[xml] $xml = Get-Content sample.xml</w:t>
       </w:r>
     </w:p>
     <w:p>
@@ -9763,28 +8946,7 @@
         <w:pStyle w:val="Code-Block"/>
       </w:pPr>
       <w:r>
-        <w:t>$</w:t>
-      </w:r>
-      <w:proofErr w:type="spellStart"/>
-      <w:r>
-        <w:t>newEntry</w:t>
-      </w:r>
-      <w:proofErr w:type="spellEnd"/>
-      <w:r>
-        <w:t xml:space="preserve"> = $</w:t>
-      </w:r>
-      <w:proofErr w:type="spellStart"/>
-      <w:proofErr w:type="gramStart"/>
-      <w:r>
-        <w:t>xml.CreateElement</w:t>
-      </w:r>
-      <w:proofErr w:type="spellEnd"/>
-      <w:r>
-        <w:t>(</w:t>
-      </w:r>
-      <w:proofErr w:type="gramEnd"/>
-      <w:r>
-        <w:t>"Entry")</w:t>
+        <w:t>$newEntry = $xml.CreateElement("Entry")</w:t>
       </w:r>
     </w:p>
     <w:p>
@@ -9792,15 +8954,7 @@
         <w:pStyle w:val="Code-Block"/>
       </w:pPr>
       <w:r>
-        <w:t>$</w:t>
-      </w:r>
-      <w:proofErr w:type="spellStart"/>
-      <w:r>
-        <w:t>newEntry.psbase.InnerText</w:t>
-      </w:r>
-      <w:proofErr w:type="spellEnd"/>
-      <w:r>
-        <w:t xml:space="preserve"> = "Value 4"</w:t>
+        <w:t>$newEntry.psbase.InnerText = "Value 4"</w:t>
       </w:r>
     </w:p>
     <w:p>
@@ -9816,28 +8970,7 @@
         <w:pStyle w:val="Code-Block"/>
       </w:pPr>
       <w:r>
-        <w:t>$</w:t>
-      </w:r>
-      <w:proofErr w:type="spellStart"/>
-      <w:r>
-        <w:t>idAttribute</w:t>
-      </w:r>
-      <w:proofErr w:type="spellEnd"/>
-      <w:r>
-        <w:t xml:space="preserve"> = $</w:t>
-      </w:r>
-      <w:proofErr w:type="spellStart"/>
-      <w:proofErr w:type="gramStart"/>
-      <w:r>
-        <w:t>xml.CreateAttribute</w:t>
-      </w:r>
-      <w:proofErr w:type="spellEnd"/>
-      <w:r>
-        <w:t>(</w:t>
-      </w:r>
-      <w:proofErr w:type="gramEnd"/>
-      <w:r>
-        <w:t>"id")</w:t>
+        <w:t>$idAttribute = $xml.CreateAttribute("id")</w:t>
       </w:r>
     </w:p>
     <w:p>
@@ -9845,15 +8978,7 @@
         <w:pStyle w:val="Code-Block"/>
       </w:pPr>
       <w:r>
-        <w:t>$</w:t>
-      </w:r>
-      <w:proofErr w:type="spellStart"/>
-      <w:r>
-        <w:t>idAttribute.psbase.Value</w:t>
-      </w:r>
-      <w:proofErr w:type="spellEnd"/>
-      <w:r>
-        <w:t xml:space="preserve"> = "4"</w:t>
+        <w:t>$idAttribute.psbase.Value = "4"</w:t>
       </w:r>
     </w:p>
     <w:p>
@@ -9869,31 +8994,10 @@
         <w:pStyle w:val="Code-Block"/>
       </w:pPr>
       <w:r>
-        <w:t>$</w:t>
-      </w:r>
-      <w:proofErr w:type="spellStart"/>
-      <w:proofErr w:type="gramStart"/>
-      <w:r>
-        <w:t>newEntry.</w:t>
-      </w:r>
-      <w:r>
-        <w:t>SetAttributeNode</w:t>
-      </w:r>
-      <w:proofErr w:type="spellEnd"/>
-      <w:r>
-        <w:t>(</w:t>
-      </w:r>
-      <w:proofErr w:type="gramEnd"/>
-      <w:r>
-        <w:t>$</w:t>
-      </w:r>
-      <w:proofErr w:type="spellStart"/>
-      <w:r>
-        <w:t>idAttribute</w:t>
-      </w:r>
-      <w:proofErr w:type="spellEnd"/>
-      <w:r>
-        <w:t>)</w:t>
+        <w:t>$newEntry.</w:t>
+      </w:r>
+      <w:r>
+        <w:t>SetAttributeNode($idAttribute)</w:t>
       </w:r>
     </w:p>
     <w:p>
@@ -9901,6 +9005,7 @@
         <w:pStyle w:val="Code-BlockComment"/>
       </w:pPr>
       <w:r>
+        <w:lastRenderedPageBreak/>
         <w:t># Append new node</w:t>
       </w:r>
     </w:p>
@@ -9909,31 +9014,10 @@
         <w:pStyle w:val="Code-Block"/>
       </w:pPr>
       <w:r>
-        <w:t>$</w:t>
-      </w:r>
-      <w:proofErr w:type="spellStart"/>
-      <w:proofErr w:type="gramStart"/>
-      <w:r>
-        <w:t>xml.Settings.A</w:t>
-      </w:r>
-      <w:r>
-        <w:t>ppendChild</w:t>
-      </w:r>
-      <w:proofErr w:type="spellEnd"/>
-      <w:r>
-        <w:t>(</w:t>
-      </w:r>
-      <w:proofErr w:type="gramEnd"/>
-      <w:r>
-        <w:t>$</w:t>
-      </w:r>
-      <w:proofErr w:type="spellStart"/>
-      <w:r>
-        <w:t>newEntry</w:t>
-      </w:r>
-      <w:proofErr w:type="spellEnd"/>
-      <w:r>
-        <w:t>)</w:t>
+        <w:t>$xml.Settings.A</w:t>
+      </w:r>
+      <w:r>
+        <w:t>ppendChild($newEntry)</w:t>
       </w:r>
     </w:p>
     <w:p>
@@ -9950,20 +9034,7 @@
         <w:t>Use absolute paths for</w:t>
       </w:r>
       <w:r>
-        <w:t xml:space="preserve"> </w:t>
-      </w:r>
-      <w:proofErr w:type="spellStart"/>
-      <w:proofErr w:type="gramStart"/>
-      <w:r>
-        <w:t>XML.Save</w:t>
-      </w:r>
-      <w:proofErr w:type="spellEnd"/>
-      <w:r>
-        <w:t>(</w:t>
-      </w:r>
-      <w:proofErr w:type="gramEnd"/>
-      <w:r>
-        <w:t>))</w:t>
+        <w:t xml:space="preserve"> XML.Save())</w:t>
       </w:r>
     </w:p>
     <w:p>
@@ -9971,15 +9042,7 @@
         <w:pStyle w:val="Code-Block"/>
       </w:pPr>
       <w:r>
-        <w:t>$</w:t>
-      </w:r>
-      <w:proofErr w:type="spellStart"/>
-      <w:r>
-        <w:t>targetFile</w:t>
-      </w:r>
-      <w:proofErr w:type="spellEnd"/>
-      <w:r>
-        <w:t xml:space="preserve"> = Join-Path "$(Get-Location)" "sample-extended.xml"</w:t>
+        <w:t>$targetFile = Join-Path "$(Get-Location)" "sample-extended.xml"</w:t>
       </w:r>
     </w:p>
     <w:p>
@@ -9987,28 +9050,7 @@
         <w:pStyle w:val="Code-Block"/>
       </w:pPr>
       <w:r>
-        <w:t>$</w:t>
-      </w:r>
-      <w:proofErr w:type="spellStart"/>
-      <w:proofErr w:type="gramStart"/>
-      <w:r>
-        <w:t>xml.save</w:t>
-      </w:r>
-      <w:proofErr w:type="spellEnd"/>
-      <w:r>
-        <w:t>(</w:t>
-      </w:r>
-      <w:proofErr w:type="gramEnd"/>
-      <w:r>
-        <w:t>$</w:t>
-      </w:r>
-      <w:proofErr w:type="spellStart"/>
-      <w:r>
-        <w:t>targetFile</w:t>
-      </w:r>
-      <w:proofErr w:type="spellEnd"/>
-      <w:r>
-        <w:t>)</w:t>
+        <w:t>$xml.save($targetFile)</w:t>
       </w:r>
     </w:p>
     <w:p>
@@ -10032,7 +9074,7 @@
                     <pic:cNvPicPr/>
                   </pic:nvPicPr>
                   <pic:blipFill>
-                    <a:blip r:embed="rId52" cstate="print"/>
+                    <a:blip r:embed="rId54" cstate="print"/>
                     <a:stretch>
                       <a:fillRect/>
                     </a:stretch>
@@ -10069,13 +9111,8 @@
         <w:t>Automati</w:t>
       </w:r>
       <w:r>
-        <w:t xml:space="preserve">ng Visual Studio with </w:t>
-      </w:r>
-      <w:proofErr w:type="spellStart"/>
-      <w:r>
-        <w:t>PowerConsole</w:t>
-      </w:r>
-      <w:proofErr w:type="spellEnd"/>
+        <w:t>ng Visual Studio with PowerConsole</w:t>
+      </w:r>
     </w:p>
     <w:p>
       <w:pPr>
@@ -10142,7 +9179,6 @@
         <w:pStyle w:val="Screenshot"/>
       </w:pPr>
       <w:r>
-        <w:lastRenderedPageBreak/>
         <w:drawing>
           <wp:inline distT="0" distB="0" distL="0" distR="0">
             <wp:extent cx="7047620" cy="2161905"/>
@@ -10159,7 +9195,7 @@
                     <pic:cNvPicPr/>
                   </pic:nvPicPr>
                   <pic:blipFill>
-                    <a:blip r:embed="rId53" cstate="print"/>
+                    <a:blip r:embed="rId55" cstate="print"/>
                     <a:stretch>
                       <a:fillRect/>
                     </a:stretch>
@@ -10199,15 +9235,7 @@
         <w:pStyle w:val="Command-Line"/>
       </w:pPr>
       <w:r>
-        <w:t xml:space="preserve">&gt; </w:t>
-      </w:r>
-      <w:proofErr w:type="gramStart"/>
-      <w:r>
-        <w:t>notepad</w:t>
-      </w:r>
-      <w:proofErr w:type="gramEnd"/>
-      <w:r>
-        <w:t xml:space="preserve"> $profile</w:t>
+        <w:t>&gt; notepad $profile</w:t>
       </w:r>
     </w:p>
     <w:p>
@@ -10239,7 +9267,7 @@
                     <pic:cNvPicPr/>
                   </pic:nvPicPr>
                   <pic:blipFill>
-                    <a:blip r:embed="rId54" cstate="print"/>
+                    <a:blip r:embed="rId56" cstate="print"/>
                     <a:stretch>
                       <a:fillRect/>
                     </a:stretch>
@@ -10265,15 +9293,7 @@
         <w:pStyle w:val="Command-LineHeadline"/>
       </w:pPr>
       <w:r>
-        <w:t xml:space="preserve">In order to create the profile script and open it with notepad </w:t>
-      </w:r>
-      <w:proofErr w:type="gramStart"/>
-      <w:r>
-        <w:t>type</w:t>
-      </w:r>
-      <w:proofErr w:type="gramEnd"/>
-      <w:r>
-        <w:t xml:space="preserve"> this command:</w:t>
+        <w:t>In order to create the profile script and open it with notepad type this command:</w:t>
       </w:r>
     </w:p>
     <w:p>
@@ -10283,13 +9303,8 @@
       <w:r>
         <w:t xml:space="preserve">&gt; </w:t>
       </w:r>
-      <w:proofErr w:type="gramStart"/>
-      <w:r>
-        <w:t>notepad</w:t>
-      </w:r>
-      <w:proofErr w:type="gramEnd"/>
-      <w:r>
-        <w:t xml:space="preserve"> (New-Item $PROFILE -Type file -force)</w:t>
+      <w:r>
+        <w:t>notepad (New-Item $PROFILE -Type file -force)</w:t>
       </w:r>
     </w:p>
     <w:p>
@@ -10297,6 +9312,7 @@
         <w:pStyle w:val="Screenshot"/>
       </w:pPr>
       <w:r>
+        <w:lastRenderedPageBreak/>
         <w:drawing>
           <wp:inline distT="0" distB="0" distL="0" distR="0">
             <wp:extent cx="8200001" cy="2428572"/>
@@ -10313,7 +9329,7 @@
                     <pic:cNvPicPr/>
                   </pic:nvPicPr>
                   <pic:blipFill>
-                    <a:blip r:embed="rId55" cstate="print"/>
+                    <a:blip r:embed="rId57" cstate="print"/>
                     <a:stretch>
                       <a:fillRect/>
                     </a:stretch>
@@ -10354,13 +9370,8 @@
       <w:r>
         <w:t xml:space="preserve">&gt; </w:t>
       </w:r>
-      <w:proofErr w:type="gramStart"/>
-      <w:r>
-        <w:t>explorer</w:t>
-      </w:r>
-      <w:proofErr w:type="gramEnd"/>
-      <w:r>
-        <w:t xml:space="preserve"> (Get-Item $PROFILE).Directory</w:t>
+      <w:r>
+        <w:t>explorer (Get-Item $PROFILE).Directory</w:t>
       </w:r>
     </w:p>
     <w:p>
@@ -10384,7 +9395,7 @@
                     <pic:cNvPicPr/>
                   </pic:nvPicPr>
                   <pic:blipFill>
-                    <a:blip r:embed="rId56" cstate="print"/>
+                    <a:blip r:embed="rId58" cstate="print"/>
                     <a:stretch>
                       <a:fillRect/>
                     </a:stretch>
@@ -10414,25 +9425,14 @@
       <w:pPr>
         <w:pStyle w:val="Command-Line"/>
       </w:pPr>
-      <w:proofErr w:type="gramStart"/>
-      <w:r>
-        <w:lastRenderedPageBreak/>
+      <w:r>
         <w:t>new-alias</w:t>
       </w:r>
-      <w:proofErr w:type="gramEnd"/>
       <w:r>
         <w:t xml:space="preserve"> </w:t>
       </w:r>
       <w:r>
-        <w:t>Out-Clipboard $</w:t>
-      </w:r>
-      <w:proofErr w:type="spellStart"/>
-      <w:r>
-        <w:t>env:SystemRoot</w:t>
-      </w:r>
-      <w:proofErr w:type="spellEnd"/>
-      <w:r>
-        <w:t>\system32\clip.exe</w:t>
+        <w:t>Out-Clipboard $env:SystemRoot\system32\clip.exe</w:t>
       </w:r>
     </w:p>
     <w:p>
@@ -10444,21 +9444,8 @@
       <w:pPr>
         <w:pStyle w:val="Command-Line"/>
       </w:pPr>
-      <w:proofErr w:type="gramStart"/>
-      <w:r>
-        <w:t>function</w:t>
-      </w:r>
-      <w:proofErr w:type="gramEnd"/>
-      <w:r>
-        <w:t xml:space="preserve"> Get-</w:t>
-      </w:r>
-      <w:proofErr w:type="spellStart"/>
-      <w:r>
-        <w:t>ClipboardText</w:t>
-      </w:r>
-      <w:proofErr w:type="spellEnd"/>
-      <w:r>
-        <w:t>()</w:t>
+      <w:r>
+        <w:t>function Get-ClipboardText()</w:t>
       </w:r>
     </w:p>
     <w:p>
@@ -10475,21 +9462,8 @@
       </w:pPr>
       <w:r>
         <w:tab/>
-        <w:t>Add-Type -</w:t>
-      </w:r>
-      <w:proofErr w:type="spellStart"/>
-      <w:r>
-        <w:t>AssemblyName</w:t>
-      </w:r>
-      <w:proofErr w:type="spellEnd"/>
-      <w:r>
-        <w:t xml:space="preserve"> </w:t>
-      </w:r>
-      <w:proofErr w:type="spellStart"/>
-      <w:r>
-        <w:t>System.Windows.Forms</w:t>
-      </w:r>
-      <w:proofErr w:type="spellEnd"/>
+        <w:t>Add-Type -AssemblyName System.Windows.Forms</w:t>
+      </w:r>
     </w:p>
     <w:p>
       <w:pPr>
@@ -10497,21 +9471,8 @@
       </w:pPr>
       <w:r>
         <w:tab/>
-        <w:t>$</w:t>
-      </w:r>
-      <w:proofErr w:type="spellStart"/>
-      <w:r>
-        <w:t>tb</w:t>
-      </w:r>
-      <w:proofErr w:type="spellEnd"/>
-      <w:r>
-        <w:t xml:space="preserve"> = New-Object </w:t>
-      </w:r>
-      <w:proofErr w:type="spellStart"/>
-      <w:r>
-        <w:t>System.Windows.Forms.TextBox</w:t>
-      </w:r>
-      <w:proofErr w:type="spellEnd"/>
+        <w:t>$tb = New-Object System.Windows.Forms.TextBox</w:t>
+      </w:r>
     </w:p>
     <w:p>
       <w:pPr>
@@ -10519,15 +9480,7 @@
       </w:pPr>
       <w:r>
         <w:tab/>
-        <w:t>$</w:t>
-      </w:r>
-      <w:proofErr w:type="spellStart"/>
-      <w:r>
-        <w:t>tb.Multiline</w:t>
-      </w:r>
-      <w:proofErr w:type="spellEnd"/>
-      <w:r>
-        <w:t xml:space="preserve"> = $true</w:t>
+        <w:t>$tb.Multiline = $true</w:t>
       </w:r>
     </w:p>
     <w:p>
@@ -10536,18 +9489,8 @@
       </w:pPr>
       <w:r>
         <w:tab/>
-        <w:t>$</w:t>
-      </w:r>
-      <w:proofErr w:type="spellStart"/>
-      <w:proofErr w:type="gramStart"/>
-      <w:r>
-        <w:t>tb.Paste</w:t>
-      </w:r>
-      <w:proofErr w:type="spellEnd"/>
-      <w:r>
-        <w:t>()</w:t>
-      </w:r>
-      <w:proofErr w:type="gramEnd"/>
+        <w:t>$tb.Paste()</w:t>
+      </w:r>
     </w:p>
     <w:p>
       <w:pPr>
@@ -10555,13 +9498,8 @@
       </w:pPr>
       <w:r>
         <w:tab/>
-        <w:t>$</w:t>
-      </w:r>
-      <w:proofErr w:type="spellStart"/>
-      <w:r>
-        <w:t>tb.Text</w:t>
-      </w:r>
-      <w:proofErr w:type="spellEnd"/>
+        <w:t>$tb.Text</w:t>
+      </w:r>
     </w:p>
     <w:p>
       <w:pPr>
@@ -10626,7 +9564,7 @@
                     <pic:cNvPicPr/>
                   </pic:nvPicPr>
                   <pic:blipFill>
-                    <a:blip r:embed="rId57" cstate="print"/>
+                    <a:blip r:embed="rId59" cstate="print"/>
                     <a:stretch>
                       <a:fillRect/>
                     </a:stretch>
@@ -10649,15 +9587,7 @@
     </w:p>
     <w:p>
       <w:r>
-        <w:t>And now you can take your new functions “Get-</w:t>
-      </w:r>
-      <w:proofErr w:type="spellStart"/>
-      <w:r>
-        <w:t>ClipboardText</w:t>
-      </w:r>
-      <w:proofErr w:type="spellEnd"/>
-      <w:r>
-        <w:t>” and “Out-Clipboard” out for a spin:</w:t>
+        <w:t>And now you can take your new functions “Get-ClipboardText” and “Out-Clipboard” out for a spin:</w:t>
       </w:r>
     </w:p>
     <w:p>
@@ -10681,13 +9611,8 @@
       <w:r>
         <w:t xml:space="preserve">&gt; </w:t>
       </w:r>
-      <w:proofErr w:type="gramStart"/>
-      <w:r>
-        <w:t>dir</w:t>
-      </w:r>
-      <w:proofErr w:type="gramEnd"/>
-      <w:r>
-        <w:t xml:space="preserve"> | Out-Clipboard</w:t>
+      <w:r>
+        <w:t>dir | Out-Clipboard</w:t>
       </w:r>
     </w:p>
     <w:p>
@@ -10726,7 +9651,7 @@
       <w:r>
         <w:t xml:space="preserve"> </w:t>
       </w:r>
-      <w:hyperlink r:id="rId58" w:history="1">
+      <w:hyperlink r:id="rId60" w:history="1">
         <w:r>
           <w:rPr>
             <w:rStyle w:val="Hyperlink"/>
@@ -10755,7 +9680,7 @@
       <w:r>
         <w:t xml:space="preserve"> </w:t>
       </w:r>
-      <w:hyperlink r:id="rId59" w:history="1">
+      <w:hyperlink r:id="rId61" w:history="1">
         <w:r>
           <w:rPr>
             <w:rStyle w:val="Hyperlink"/>
@@ -10781,7 +9706,7 @@
       <w:r>
         <w:t xml:space="preserve"> </w:t>
       </w:r>
-      <w:hyperlink r:id="rId60" w:history="1">
+      <w:hyperlink r:id="rId62" w:history="1">
         <w:r>
           <w:rPr>
             <w:rStyle w:val="Hyperlink"/>
@@ -10807,7 +9732,7 @@
       <w:r>
         <w:t xml:space="preserve"> </w:t>
       </w:r>
-      <w:hyperlink r:id="rId61" w:history="1">
+      <w:hyperlink r:id="rId63" w:history="1">
         <w:r>
           <w:rPr>
             <w:rStyle w:val="Hyperlink"/>
@@ -10825,23 +9750,15 @@
         </w:numPr>
       </w:pPr>
       <w:r>
-        <w:t xml:space="preserve">Using the New-Object </w:t>
-      </w:r>
-      <w:proofErr w:type="spellStart"/>
-      <w:r>
-        <w:t>Cmdled</w:t>
-      </w:r>
-      <w:proofErr w:type="spellEnd"/>
+        <w:t xml:space="preserve">Using the New-Object Cmdled </w:t>
+      </w:r>
+      <w:r>
+        <w:sym w:font="Symbol" w:char="F02D"/>
+      </w:r>
       <w:r>
         <w:t xml:space="preserve"> </w:t>
       </w:r>
-      <w:r>
-        <w:sym w:font="Symbol" w:char="F02D"/>
-      </w:r>
-      <w:r>
-        <w:t xml:space="preserve"> </w:t>
-      </w:r>
-      <w:hyperlink r:id="rId62" w:history="1">
+      <w:hyperlink r:id="rId64" w:history="1">
         <w:r>
           <w:rPr>
             <w:rStyle w:val="Hyperlink"/>
@@ -10859,15 +9776,8 @@
         </w:numPr>
       </w:pPr>
       <w:r>
-        <w:t xml:space="preserve">The .NET </w:t>
-      </w:r>
-      <w:proofErr w:type="spellStart"/>
-      <w:r>
-        <w:t>TextBox</w:t>
-      </w:r>
-      <w:proofErr w:type="spellEnd"/>
-      <w:r>
-        <w:t xml:space="preserve"> Class </w:t>
+        <w:lastRenderedPageBreak/>
+        <w:t xml:space="preserve">The .NET TextBox Class </w:t>
       </w:r>
       <w:r>
         <w:sym w:font="Symbol" w:char="F02D"/>
@@ -10875,7 +9785,7 @@
       <w:r>
         <w:t xml:space="preserve"> </w:t>
       </w:r>
-      <w:hyperlink r:id="rId63" w:history="1">
+      <w:hyperlink r:id="rId65" w:history="1">
         <w:r>
           <w:rPr>
             <w:rStyle w:val="Hyperlink"/>
@@ -15058,7 +13968,7 @@
 </file>
 
 <file path=customXml/itemProps1.xml><?xml version="1.0" encoding="utf-8"?>
-<ds:datastoreItem xmlns:ds="http://schemas.openxmlformats.org/officeDocument/2006/customXml" ds:itemID="{7A9413FE-3C5A-4B1C-9BF9-E43772DB3E72}">
+<ds:datastoreItem xmlns:ds="http://schemas.openxmlformats.org/officeDocument/2006/customXml" ds:itemID="{F6B4E639-009D-4103-820D-C36F2FC16D5C}">
   <ds:schemaRefs>
     <ds:schemaRef ds:uri="http://schemas.openxmlformats.org/officeDocument/2006/bibliography"/>
   </ds:schemaRefs>

</xml_diff>

<commit_message>
Added some more content about PowerShell Commands
</commit_message>
<xml_diff>
--- a/Introduction to Windows PowerShell.docx
+++ b/Introduction to Windows PowerShell.docx
@@ -179,7 +179,15 @@
         <w:sym w:font="Symbol" w:char="F02D"/>
       </w:r>
       <w:r>
-        <w:t xml:space="preserve">  Bruce Pyette: PowerShell in Action</w:t>
+        <w:t xml:space="preserve">  Bruce </w:t>
+      </w:r>
+      <w:proofErr w:type="spellStart"/>
+      <w:r>
+        <w:t>Pyette</w:t>
+      </w:r>
+      <w:proofErr w:type="spellEnd"/>
+      <w:r>
+        <w:t>: PowerShell in Action</w:t>
       </w:r>
     </w:p>
     <w:p>
@@ -287,8 +295,21 @@
           <w:numId w:val="6"/>
         </w:numPr>
       </w:pPr>
-      <w:r>
-        <w:t>Korn Shell (ksh)</w:t>
+      <w:proofErr w:type="spellStart"/>
+      <w:r>
+        <w:t>Korn</w:t>
+      </w:r>
+      <w:proofErr w:type="spellEnd"/>
+      <w:r>
+        <w:t xml:space="preserve"> Shell (</w:t>
+      </w:r>
+      <w:proofErr w:type="spellStart"/>
+      <w:r>
+        <w:t>ksh</w:t>
+      </w:r>
+      <w:proofErr w:type="spellEnd"/>
+      <w:r>
+        <w:t>)</w:t>
       </w:r>
     </w:p>
     <w:p>
@@ -385,9 +406,11 @@
           <w:numId w:val="7"/>
         </w:numPr>
       </w:pPr>
+      <w:proofErr w:type="spellStart"/>
       <w:r>
         <w:t>Cygwin</w:t>
       </w:r>
+      <w:proofErr w:type="spellEnd"/>
     </w:p>
     <w:p>
       <w:pPr>
@@ -829,7 +852,15 @@
         <w:t>he number of built-in PowerShell commands</w:t>
       </w:r>
       <w:r>
-        <w:t xml:space="preserve"> (cmdlets)</w:t>
+        <w:t xml:space="preserve"> (</w:t>
+      </w:r>
+      <w:proofErr w:type="spellStart"/>
+      <w:r>
+        <w:t>cmdlets</w:t>
+      </w:r>
+      <w:proofErr w:type="spellEnd"/>
+      <w:r>
+        <w:t>)</w:t>
       </w:r>
       <w:r>
         <w:t xml:space="preserve"> will be increased from 200 to 2300</w:t>
@@ -1064,7 +1095,15 @@
         </w:numPr>
       </w:pPr>
       <w:r>
-        <w:t xml:space="preserve">A list of PowerShell Cmdlets </w:t>
+        <w:t xml:space="preserve">A list of PowerShell </w:t>
+      </w:r>
+      <w:proofErr w:type="spellStart"/>
+      <w:r>
+        <w:t>Cmdlets</w:t>
+      </w:r>
+      <w:proofErr w:type="spellEnd"/>
+      <w:r>
+        <w:t xml:space="preserve"> </w:t>
       </w:r>
       <w:r>
         <w:sym w:font="Symbol" w:char="F02D"/>
@@ -1090,7 +1129,15 @@
         </w:numPr>
       </w:pPr>
       <w:r>
-        <w:t xml:space="preserve">Scott Hanselman’s PowerShell Posts </w:t>
+        <w:t xml:space="preserve">Scott </w:t>
+      </w:r>
+      <w:proofErr w:type="spellStart"/>
+      <w:r>
+        <w:t>Hanselman’s</w:t>
+      </w:r>
+      <w:proofErr w:type="spellEnd"/>
+      <w:r>
+        <w:t xml:space="preserve"> PowerShell Posts </w:t>
       </w:r>
       <w:r>
         <w:sym w:font="Symbol" w:char="F02D"/>
@@ -1115,8 +1162,13 @@
           <w:numId w:val="10"/>
         </w:numPr>
       </w:pPr>
-      <w:r>
-        <w:t xml:space="preserve">PowerGUI: An alternative to the PowerShell ISE </w:t>
+      <w:proofErr w:type="spellStart"/>
+      <w:r>
+        <w:t>PowerGUI</w:t>
+      </w:r>
+      <w:proofErr w:type="spellEnd"/>
+      <w:r>
+        <w:t xml:space="preserve">: An alternative to the PowerShell ISE </w:t>
       </w:r>
       <w:r>
         <w:sym w:font="Symbol" w:char="F02D"/>
@@ -1142,7 +1194,15 @@
         </w:numPr>
       </w:pPr>
       <w:r>
-        <w:t xml:space="preserve">Web Administration Cmdlets for Windows PowerShell </w:t>
+        <w:t xml:space="preserve">Web Administration </w:t>
+      </w:r>
+      <w:proofErr w:type="spellStart"/>
+      <w:r>
+        <w:t>Cmdlets</w:t>
+      </w:r>
+      <w:proofErr w:type="spellEnd"/>
+      <w:r>
+        <w:t xml:space="preserve"> for Windows PowerShell </w:t>
       </w:r>
       <w:r>
         <w:sym w:font="Symbol" w:char="F02D"/>
@@ -1168,7 +1228,15 @@
         </w:numPr>
       </w:pPr>
       <w:r>
-        <w:t xml:space="preserve">Microsoft Technet Script Resources </w:t>
+        <w:t xml:space="preserve">Microsoft </w:t>
+      </w:r>
+      <w:proofErr w:type="spellStart"/>
+      <w:r>
+        <w:t>Technet</w:t>
+      </w:r>
+      <w:proofErr w:type="spellEnd"/>
+      <w:r>
+        <w:t xml:space="preserve"> Script Resources </w:t>
       </w:r>
       <w:r>
         <w:sym w:font="Symbol" w:char="F02D"/>
@@ -1467,7 +1535,23 @@
         <w:pStyle w:val="Command-Line"/>
       </w:pPr>
       <w:r>
-        <w:t>%windir%\System32\WindowsPowerShell\v1.0</w:t>
+        <w:t>%</w:t>
+      </w:r>
+      <w:proofErr w:type="spellStart"/>
+      <w:r>
+        <w:t>windir</w:t>
+      </w:r>
+      <w:proofErr w:type="spellEnd"/>
+      <w:r>
+        <w:t>%\System32\</w:t>
+      </w:r>
+      <w:proofErr w:type="spellStart"/>
+      <w:r>
+        <w:t>WindowsPowerShell</w:t>
+      </w:r>
+      <w:proofErr w:type="spellEnd"/>
+      <w:r>
+        <w:t>\v1.0</w:t>
       </w:r>
     </w:p>
     <w:p>
@@ -1537,7 +1621,15 @@
         <w:pStyle w:val="Command-LineHeadline"/>
       </w:pPr>
       <w:r>
-        <w:t>By default, PowerShell does not allow the execution of unsigned/untrusted scripts</w:t>
+        <w:t>By default, PowerShell does not allow the execution of unsigned/</w:t>
+      </w:r>
+      <w:proofErr w:type="spellStart"/>
+      <w:r>
+        <w:t>untrusted</w:t>
+      </w:r>
+      <w:proofErr w:type="spellEnd"/>
+      <w:r>
+        <w:t xml:space="preserve"> scripts</w:t>
       </w:r>
       <w:r>
         <w:t>, including your own PowerShell Profile:</w:t>
@@ -1548,8 +1640,13 @@
         <w:pStyle w:val="Command-Line"/>
       </w:pPr>
       <w:r>
-        <w:t>&gt; Get-ExecutionPolicy</w:t>
-      </w:r>
+        <w:t>&gt; Get-</w:t>
+      </w:r>
+      <w:proofErr w:type="spellStart"/>
+      <w:r>
+        <w:t>ExecutionPolicy</w:t>
+      </w:r>
+      <w:proofErr w:type="spellEnd"/>
     </w:p>
     <w:p>
       <w:pPr>
@@ -1603,7 +1700,23 @@
     </w:p>
     <w:p>
       <w:r>
-        <w:t xml:space="preserve">In order to be able to run (unsigned) PowerShell scripts and configuration files you need to set the ExecutionPolicy to “RemoteSigned”: </w:t>
+        <w:t xml:space="preserve">In order to be able to run (unsigned) PowerShell scripts and configuration files you need to set the </w:t>
+      </w:r>
+      <w:proofErr w:type="spellStart"/>
+      <w:r>
+        <w:t>ExecutionPolicy</w:t>
+      </w:r>
+      <w:proofErr w:type="spellEnd"/>
+      <w:r>
+        <w:t xml:space="preserve"> to “</w:t>
+      </w:r>
+      <w:proofErr w:type="spellStart"/>
+      <w:r>
+        <w:t>RemoteSigned</w:t>
+      </w:r>
+      <w:proofErr w:type="spellEnd"/>
+      <w:r>
+        <w:t xml:space="preserve">”: </w:t>
       </w:r>
     </w:p>
     <w:p>
@@ -1614,8 +1727,21 @@
         <w:t xml:space="preserve">&gt; </w:t>
       </w:r>
       <w:r>
-        <w:t>Set-ExecutionPolicy RemoteSigned</w:t>
-      </w:r>
+        <w:t>Set-</w:t>
+      </w:r>
+      <w:proofErr w:type="spellStart"/>
+      <w:r>
+        <w:t>ExecutionPolicy</w:t>
+      </w:r>
+      <w:proofErr w:type="spellEnd"/>
+      <w:r>
+        <w:t xml:space="preserve"> </w:t>
+      </w:r>
+      <w:proofErr w:type="spellStart"/>
+      <w:r>
+        <w:t>RemoteSigned</w:t>
+      </w:r>
+      <w:proofErr w:type="spellEnd"/>
     </w:p>
     <w:p>
       <w:pPr>
@@ -1676,8 +1802,13 @@
         </w:numPr>
       </w:pPr>
       <w:r>
-        <w:t>Set-ExecutionPolicy</w:t>
-      </w:r>
+        <w:t>Set-</w:t>
+      </w:r>
+      <w:proofErr w:type="spellStart"/>
+      <w:r>
+        <w:t>ExecutionPolicy</w:t>
+      </w:r>
+      <w:proofErr w:type="spellEnd"/>
       <w:r>
         <w:t xml:space="preserve"> </w:t>
       </w:r>
@@ -1718,7 +1849,15 @@
         <w:pStyle w:val="Command-Line"/>
       </w:pPr>
       <w:r>
-        <w:t>&gt; notepad $Home\Mercurial.ini</w:t>
+        <w:t xml:space="preserve">&gt; </w:t>
+      </w:r>
+      <w:proofErr w:type="gramStart"/>
+      <w:r>
+        <w:t>notepad</w:t>
+      </w:r>
+      <w:proofErr w:type="gramEnd"/>
+      <w:r>
+        <w:t xml:space="preserve"> $Home\Mercurial.ini</w:t>
       </w:r>
     </w:p>
     <w:p>
@@ -1740,7 +1879,17 @@
         <w:pStyle w:val="Command-Line"/>
       </w:pPr>
       <w:r>
-        <w:t>[ui]</w:t>
+        <w:t>[</w:t>
+      </w:r>
+      <w:proofErr w:type="spellStart"/>
+      <w:proofErr w:type="gramStart"/>
+      <w:r>
+        <w:t>ui</w:t>
+      </w:r>
+      <w:proofErr w:type="spellEnd"/>
+      <w:proofErr w:type="gramEnd"/>
+      <w:r>
+        <w:t>]</w:t>
       </w:r>
       <w:r>
         <w:br/>
@@ -1768,8 +1917,13 @@
       <w:pPr>
         <w:pStyle w:val="Command-Line"/>
       </w:pPr>
-      <w:r>
-        <w:t>purge =</w:t>
+      <w:proofErr w:type="gramStart"/>
+      <w:r>
+        <w:t>purge</w:t>
+      </w:r>
+      <w:proofErr w:type="gramEnd"/>
+      <w:r>
+        <w:t xml:space="preserve"> =</w:t>
       </w:r>
     </w:p>
     <w:p>
@@ -1860,8 +2014,15 @@
       <w:r>
         <w:t xml:space="preserve">&gt; </w:t>
       </w:r>
-      <w:r>
-        <w:t>mkdir $Home\</w:t>
+      <w:proofErr w:type="spellStart"/>
+      <w:proofErr w:type="gramStart"/>
+      <w:r>
+        <w:t>mkdir</w:t>
+      </w:r>
+      <w:proofErr w:type="spellEnd"/>
+      <w:proofErr w:type="gramEnd"/>
+      <w:r>
+        <w:t xml:space="preserve"> $Home\</w:t>
       </w:r>
       <w:r>
         <w:t>Desktop\</w:t>
@@ -1902,7 +2063,15 @@
       </w:r>
       <w:r>
         <w:br/>
-        <w:t>&gt; hg branch “YourName”</w:t>
+        <w:t>&gt; hg branch “</w:t>
+      </w:r>
+      <w:proofErr w:type="spellStart"/>
+      <w:r>
+        <w:t>YourName</w:t>
+      </w:r>
+      <w:proofErr w:type="spellEnd"/>
+      <w:r>
+        <w:t>”</w:t>
       </w:r>
       <w:r>
         <w:br/>
@@ -2101,9 +2270,11 @@
           <w:numId w:val="13"/>
         </w:numPr>
       </w:pPr>
+      <w:proofErr w:type="spellStart"/>
       <w:r>
         <w:t>Cmdlets</w:t>
       </w:r>
+      <w:proofErr w:type="spellEnd"/>
     </w:p>
     <w:p>
       <w:pPr>
@@ -2246,8 +2417,13 @@
         </w:numPr>
       </w:pPr>
       <w:r>
-        <w:t>Get-ChildItem</w:t>
-      </w:r>
+        <w:t>Get-</w:t>
+      </w:r>
+      <w:proofErr w:type="spellStart"/>
+      <w:r>
+        <w:t>ChildItem</w:t>
+      </w:r>
+      <w:proofErr w:type="spellEnd"/>
     </w:p>
     <w:p>
       <w:pPr>
@@ -2365,8 +2541,13 @@
           <w:numId w:val="13"/>
         </w:numPr>
       </w:pPr>
-      <w:r>
-        <w:t>ForEach-Object</w:t>
+      <w:proofErr w:type="spellStart"/>
+      <w:r>
+        <w:t>ForEach</w:t>
+      </w:r>
+      <w:proofErr w:type="spellEnd"/>
+      <w:r>
+        <w:t>-Object</w:t>
       </w:r>
     </w:p>
     <w:p>
@@ -2389,9 +2570,11 @@
           <w:numId w:val="13"/>
         </w:numPr>
       </w:pPr>
+      <w:proofErr w:type="spellStart"/>
       <w:r>
         <w:t>Regex</w:t>
       </w:r>
+      <w:proofErr w:type="spellEnd"/>
     </w:p>
     <w:p>
       <w:pPr>
@@ -2537,9 +2720,11 @@
           <w:numId w:val="13"/>
         </w:numPr>
       </w:pPr>
+      <w:proofErr w:type="spellStart"/>
       <w:r>
         <w:t>Cmdlets</w:t>
       </w:r>
+      <w:proofErr w:type="spellEnd"/>
     </w:p>
     <w:p>
       <w:pPr>
@@ -2561,8 +2746,13 @@
           <w:numId w:val="13"/>
         </w:numPr>
       </w:pPr>
-      <w:r>
-        <w:t>Usefull  (environment) variables</w:t>
+      <w:proofErr w:type="spellStart"/>
+      <w:r>
+        <w:t>Usefull</w:t>
+      </w:r>
+      <w:proofErr w:type="spellEnd"/>
+      <w:r>
+        <w:t xml:space="preserve">  (environment) variables</w:t>
       </w:r>
     </w:p>
     <w:p>
@@ -2598,8 +2788,13 @@
         </w:numPr>
       </w:pPr>
       <w:r>
-        <w:t>$env:windir</w:t>
-      </w:r>
+        <w:t>$</w:t>
+      </w:r>
+      <w:proofErr w:type="spellStart"/>
+      <w:r>
+        <w:t>env:windir</w:t>
+      </w:r>
+      <w:proofErr w:type="spellEnd"/>
     </w:p>
     <w:p>
       <w:pPr>
@@ -2801,7 +2996,15 @@
         </w:numPr>
       </w:pPr>
       <w:r>
-        <w:t xml:space="preserve">PowerShell Providers (Filesystem, IIS, Certificates, </w:t>
+        <w:t>PowerShell Providers (</w:t>
+      </w:r>
+      <w:proofErr w:type="spellStart"/>
+      <w:r>
+        <w:t>Filesystem</w:t>
+      </w:r>
+      <w:proofErr w:type="spellEnd"/>
+      <w:r>
+        <w:t xml:space="preserve">, IIS, Certificates, </w:t>
       </w:r>
       <w:r>
         <w:t>Registry, …</w:t>
@@ -2973,13 +3176,21 @@
     </w:p>
     <w:p>
       <w:r>
-        <w:t>PowerShell commands, called cmdlets [speak: command-lets], use verb</w:t>
+        <w:t xml:space="preserve">PowerShell commands, called </w:t>
+      </w:r>
+      <w:proofErr w:type="spellStart"/>
+      <w:r>
+        <w:t>cmdlets</w:t>
+      </w:r>
+      <w:proofErr w:type="spellEnd"/>
+      <w:r>
+        <w:t xml:space="preserve"> [speak: command-lets], use verb</w:t>
       </w:r>
       <w:r>
         <w:t>*</w:t>
       </w:r>
       <w:r>
-        <w:t>-noun pairs.</w:t>
+        <w:t>-noun pairs in order to be self-descriptive.</w:t>
       </w:r>
     </w:p>
     <w:p>
@@ -2987,7 +3198,15 @@
         <w:t xml:space="preserve">* </w:t>
       </w:r>
       <w:r>
-        <w:t>Windows PowerShell uses the term verb to describe a word that implies an action even if that word is not a standard verb in the English language. For example, the term New is a valid Windows PowerShell verb name because it implies an action even though it is not a verb in the English language.</w:t>
+        <w:t xml:space="preserve">Windows PowerShell uses the term verb to describe a word that implies an action even if that word is not a standard verb in the English language. For example, the term </w:t>
+      </w:r>
+      <w:proofErr w:type="gramStart"/>
+      <w:r>
+        <w:t>New</w:t>
+      </w:r>
+      <w:proofErr w:type="gramEnd"/>
+      <w:r>
+        <w:t xml:space="preserve"> is a valid Windows PowerShell verb name because it implies an action even though it is not a verb in the English language.</w:t>
       </w:r>
     </w:p>
     <w:p>
@@ -3490,6 +3709,7 @@
                 <w:lang w:val="de-DE" w:eastAsia="de-DE" w:bidi="ar-SA"/>
               </w:rPr>
             </w:pPr>
+            <w:proofErr w:type="spellStart"/>
             <w:r>
               <w:rPr>
                 <w:rFonts w:ascii="Calibri" w:eastAsia="Times New Roman" w:hAnsi="Calibri" w:cs="Calibri"/>
@@ -3498,6 +3718,7 @@
               </w:rPr>
               <w:t>Copy</w:t>
             </w:r>
+            <w:proofErr w:type="spellEnd"/>
           </w:p>
         </w:tc>
         <w:tc>
@@ -3854,6 +4075,7 @@
                 <w:lang w:val="de-DE" w:eastAsia="de-DE" w:bidi="ar-SA"/>
               </w:rPr>
             </w:pPr>
+            <w:proofErr w:type="spellStart"/>
             <w:r>
               <w:rPr>
                 <w:rFonts w:ascii="Calibri" w:eastAsia="Times New Roman" w:hAnsi="Calibri" w:cs="Calibri"/>
@@ -3862,6 +4084,7 @@
               </w:rPr>
               <w:t>Get</w:t>
             </w:r>
+            <w:proofErr w:type="spellEnd"/>
           </w:p>
         </w:tc>
         <w:tc>
@@ -3931,6 +4154,7 @@
                 <w:lang w:val="de-DE" w:eastAsia="de-DE" w:bidi="ar-SA"/>
               </w:rPr>
             </w:pPr>
+            <w:proofErr w:type="spellStart"/>
             <w:r>
               <w:rPr>
                 <w:rFonts w:ascii="Calibri" w:eastAsia="Times New Roman" w:hAnsi="Calibri" w:cs="Calibri"/>
@@ -3939,6 +4163,7 @@
               </w:rPr>
               <w:t>Hide</w:t>
             </w:r>
+            <w:proofErr w:type="spellEnd"/>
           </w:p>
         </w:tc>
         <w:tc>
@@ -3955,13 +4180,59 @@
                 <w:lang w:val="de-DE" w:eastAsia="de-DE" w:bidi="ar-SA"/>
               </w:rPr>
             </w:pPr>
-            <w:r>
-              <w:rPr>
-                <w:rFonts w:ascii="Calibri" w:eastAsia="Times New Roman" w:hAnsi="Calibri" w:cs="Calibri"/>
-                <w:color w:val="000000"/>
-                <w:lang w:val="de-DE" w:eastAsia="de-DE" w:bidi="ar-SA"/>
-              </w:rPr>
-              <w:t>Makes a resource undetectable.</w:t>
+            <w:proofErr w:type="spellStart"/>
+            <w:r>
+              <w:rPr>
+                <w:rFonts w:ascii="Calibri" w:eastAsia="Times New Roman" w:hAnsi="Calibri" w:cs="Calibri"/>
+                <w:color w:val="000000"/>
+                <w:lang w:val="de-DE" w:eastAsia="de-DE" w:bidi="ar-SA"/>
+              </w:rPr>
+              <w:t>Makes</w:t>
+            </w:r>
+            <w:proofErr w:type="spellEnd"/>
+            <w:r>
+              <w:rPr>
+                <w:rFonts w:ascii="Calibri" w:eastAsia="Times New Roman" w:hAnsi="Calibri" w:cs="Calibri"/>
+                <w:color w:val="000000"/>
+                <w:lang w:val="de-DE" w:eastAsia="de-DE" w:bidi="ar-SA"/>
+              </w:rPr>
+              <w:t xml:space="preserve"> a </w:t>
+            </w:r>
+            <w:proofErr w:type="spellStart"/>
+            <w:r>
+              <w:rPr>
+                <w:rFonts w:ascii="Calibri" w:eastAsia="Times New Roman" w:hAnsi="Calibri" w:cs="Calibri"/>
+                <w:color w:val="000000"/>
+                <w:lang w:val="de-DE" w:eastAsia="de-DE" w:bidi="ar-SA"/>
+              </w:rPr>
+              <w:t>resource</w:t>
+            </w:r>
+            <w:proofErr w:type="spellEnd"/>
+            <w:r>
+              <w:rPr>
+                <w:rFonts w:ascii="Calibri" w:eastAsia="Times New Roman" w:hAnsi="Calibri" w:cs="Calibri"/>
+                <w:color w:val="000000"/>
+                <w:lang w:val="de-DE" w:eastAsia="de-DE" w:bidi="ar-SA"/>
+              </w:rPr>
+              <w:t xml:space="preserve"> </w:t>
+            </w:r>
+            <w:proofErr w:type="spellStart"/>
+            <w:r>
+              <w:rPr>
+                <w:rFonts w:ascii="Calibri" w:eastAsia="Times New Roman" w:hAnsi="Calibri" w:cs="Calibri"/>
+                <w:color w:val="000000"/>
+                <w:lang w:val="de-DE" w:eastAsia="de-DE" w:bidi="ar-SA"/>
+              </w:rPr>
+              <w:t>undetectable</w:t>
+            </w:r>
+            <w:proofErr w:type="spellEnd"/>
+            <w:r>
+              <w:rPr>
+                <w:rFonts w:ascii="Calibri" w:eastAsia="Times New Roman" w:hAnsi="Calibri" w:cs="Calibri"/>
+                <w:color w:val="000000"/>
+                <w:lang w:val="de-DE" w:eastAsia="de-DE" w:bidi="ar-SA"/>
+              </w:rPr>
+              <w:t>.</w:t>
             </w:r>
           </w:p>
         </w:tc>
@@ -4009,6 +4280,7 @@
                 <w:lang w:val="de-DE" w:eastAsia="de-DE" w:bidi="ar-SA"/>
               </w:rPr>
             </w:pPr>
+            <w:proofErr w:type="spellStart"/>
             <w:r>
               <w:rPr>
                 <w:rFonts w:ascii="Calibri" w:eastAsia="Times New Roman" w:hAnsi="Calibri" w:cs="Calibri"/>
@@ -4017,6 +4289,7 @@
               </w:rPr>
               <w:t>Join</w:t>
             </w:r>
+            <w:proofErr w:type="spellEnd"/>
           </w:p>
         </w:tc>
         <w:tc>
@@ -4110,13 +4383,41 @@
                 <w:lang w:val="de-DE" w:eastAsia="de-DE" w:bidi="ar-SA"/>
               </w:rPr>
             </w:pPr>
-            <w:r>
-              <w:rPr>
-                <w:rFonts w:ascii="Calibri" w:eastAsia="Times New Roman" w:hAnsi="Calibri" w:cs="Calibri"/>
-                <w:color w:val="000000"/>
-                <w:lang w:val="de-DE" w:eastAsia="de-DE" w:bidi="ar-SA"/>
-              </w:rPr>
-              <w:t>Secures a resources.</w:t>
+            <w:proofErr w:type="spellStart"/>
+            <w:r>
+              <w:rPr>
+                <w:rFonts w:ascii="Calibri" w:eastAsia="Times New Roman" w:hAnsi="Calibri" w:cs="Calibri"/>
+                <w:color w:val="000000"/>
+                <w:lang w:val="de-DE" w:eastAsia="de-DE" w:bidi="ar-SA"/>
+              </w:rPr>
+              <w:t>Secures</w:t>
+            </w:r>
+            <w:proofErr w:type="spellEnd"/>
+            <w:r>
+              <w:rPr>
+                <w:rFonts w:ascii="Calibri" w:eastAsia="Times New Roman" w:hAnsi="Calibri" w:cs="Calibri"/>
+                <w:color w:val="000000"/>
+                <w:lang w:val="de-DE" w:eastAsia="de-DE" w:bidi="ar-SA"/>
+              </w:rPr>
+              <w:t xml:space="preserve"> a </w:t>
+            </w:r>
+            <w:proofErr w:type="spellStart"/>
+            <w:r>
+              <w:rPr>
+                <w:rFonts w:ascii="Calibri" w:eastAsia="Times New Roman" w:hAnsi="Calibri" w:cs="Calibri"/>
+                <w:color w:val="000000"/>
+                <w:lang w:val="de-DE" w:eastAsia="de-DE" w:bidi="ar-SA"/>
+              </w:rPr>
+              <w:t>resources</w:t>
+            </w:r>
+            <w:proofErr w:type="spellEnd"/>
+            <w:r>
+              <w:rPr>
+                <w:rFonts w:ascii="Calibri" w:eastAsia="Times New Roman" w:hAnsi="Calibri" w:cs="Calibri"/>
+                <w:color w:val="000000"/>
+                <w:lang w:val="de-DE" w:eastAsia="de-DE" w:bidi="ar-SA"/>
+              </w:rPr>
+              <w:t>.</w:t>
             </w:r>
           </w:p>
         </w:tc>
@@ -4134,6 +4435,7 @@
                 <w:lang w:val="de-DE" w:eastAsia="de-DE" w:bidi="ar-SA"/>
               </w:rPr>
             </w:pPr>
+            <w:proofErr w:type="spellStart"/>
             <w:r>
               <w:rPr>
                 <w:rFonts w:ascii="Calibri" w:eastAsia="Times New Roman" w:hAnsi="Calibri" w:cs="Calibri"/>
@@ -4142,6 +4444,7 @@
               </w:rPr>
               <w:t>Unlock</w:t>
             </w:r>
+            <w:proofErr w:type="spellEnd"/>
           </w:p>
         </w:tc>
       </w:tr>
@@ -4188,13 +4491,41 @@
                 <w:lang w:val="de-DE" w:eastAsia="de-DE" w:bidi="ar-SA"/>
               </w:rPr>
             </w:pPr>
-            <w:r>
-              <w:rPr>
-                <w:rFonts w:ascii="Calibri" w:eastAsia="Times New Roman" w:hAnsi="Calibri" w:cs="Calibri"/>
-                <w:color w:val="000000"/>
-                <w:lang w:val="de-DE" w:eastAsia="de-DE" w:bidi="ar-SA"/>
-              </w:rPr>
-              <w:t>Creates a resource.</w:t>
+            <w:proofErr w:type="spellStart"/>
+            <w:r>
+              <w:rPr>
+                <w:rFonts w:ascii="Calibri" w:eastAsia="Times New Roman" w:hAnsi="Calibri" w:cs="Calibri"/>
+                <w:color w:val="000000"/>
+                <w:lang w:val="de-DE" w:eastAsia="de-DE" w:bidi="ar-SA"/>
+              </w:rPr>
+              <w:t>Creates</w:t>
+            </w:r>
+            <w:proofErr w:type="spellEnd"/>
+            <w:r>
+              <w:rPr>
+                <w:rFonts w:ascii="Calibri" w:eastAsia="Times New Roman" w:hAnsi="Calibri" w:cs="Calibri"/>
+                <w:color w:val="000000"/>
+                <w:lang w:val="de-DE" w:eastAsia="de-DE" w:bidi="ar-SA"/>
+              </w:rPr>
+              <w:t xml:space="preserve"> a </w:t>
+            </w:r>
+            <w:proofErr w:type="spellStart"/>
+            <w:r>
+              <w:rPr>
+                <w:rFonts w:ascii="Calibri" w:eastAsia="Times New Roman" w:hAnsi="Calibri" w:cs="Calibri"/>
+                <w:color w:val="000000"/>
+                <w:lang w:val="de-DE" w:eastAsia="de-DE" w:bidi="ar-SA"/>
+              </w:rPr>
+              <w:t>resource</w:t>
+            </w:r>
+            <w:proofErr w:type="spellEnd"/>
+            <w:r>
+              <w:rPr>
+                <w:rFonts w:ascii="Calibri" w:eastAsia="Times New Roman" w:hAnsi="Calibri" w:cs="Calibri"/>
+                <w:color w:val="000000"/>
+                <w:lang w:val="de-DE" w:eastAsia="de-DE" w:bidi="ar-SA"/>
+              </w:rPr>
+              <w:t>.</w:t>
             </w:r>
           </w:p>
         </w:tc>
@@ -4466,6 +4797,7 @@
                 <w:lang w:val="de-DE" w:eastAsia="de-DE" w:bidi="ar-SA"/>
               </w:rPr>
             </w:pPr>
+            <w:proofErr w:type="spellStart"/>
             <w:r>
               <w:rPr>
                 <w:rFonts w:ascii="Calibri" w:eastAsia="Times New Roman" w:hAnsi="Calibri" w:cs="Calibri"/>
@@ -4474,6 +4806,7 @@
               </w:rPr>
               <w:t>Redo</w:t>
             </w:r>
+            <w:proofErr w:type="spellEnd"/>
           </w:p>
         </w:tc>
         <w:tc>
@@ -4613,6 +4946,7 @@
                 <w:lang w:val="de-DE" w:eastAsia="de-DE" w:bidi="ar-SA"/>
               </w:rPr>
             </w:pPr>
+            <w:proofErr w:type="spellStart"/>
             <w:r>
               <w:rPr>
                 <w:rFonts w:ascii="Calibri" w:eastAsia="Times New Roman" w:hAnsi="Calibri" w:cs="Calibri"/>
@@ -4621,6 +4955,7 @@
               </w:rPr>
               <w:t>Rename</w:t>
             </w:r>
+            <w:proofErr w:type="spellEnd"/>
           </w:p>
         </w:tc>
         <w:tc>
@@ -4682,6 +5017,7 @@
                 <w:lang w:val="de-DE" w:eastAsia="de-DE" w:bidi="ar-SA"/>
               </w:rPr>
             </w:pPr>
+            <w:proofErr w:type="spellStart"/>
             <w:r>
               <w:rPr>
                 <w:rFonts w:ascii="Calibri" w:eastAsia="Times New Roman" w:hAnsi="Calibri" w:cs="Calibri"/>
@@ -4690,6 +5026,7 @@
               </w:rPr>
               <w:t>Reset</w:t>
             </w:r>
+            <w:proofErr w:type="spellEnd"/>
           </w:p>
         </w:tc>
         <w:tc>
@@ -4752,6 +5089,7 @@
                 <w:lang w:val="de-DE" w:eastAsia="de-DE" w:bidi="ar-SA"/>
               </w:rPr>
             </w:pPr>
+            <w:proofErr w:type="spellStart"/>
             <w:r>
               <w:rPr>
                 <w:rFonts w:ascii="Calibri" w:eastAsia="Times New Roman" w:hAnsi="Calibri" w:cs="Calibri"/>
@@ -4760,6 +5098,7 @@
               </w:rPr>
               <w:t>Search</w:t>
             </w:r>
+            <w:proofErr w:type="spellEnd"/>
           </w:p>
         </w:tc>
         <w:tc>
@@ -4851,7 +5190,25 @@
                 <w:color w:val="000000"/>
                 <w:lang w:eastAsia="de-DE" w:bidi="ar-SA"/>
               </w:rPr>
-              <w:t>Locates a resouces in a container.</w:t>
+              <w:t xml:space="preserve">Locates a </w:t>
+            </w:r>
+            <w:proofErr w:type="spellStart"/>
+            <w:r>
+              <w:rPr>
+                <w:rFonts w:ascii="Calibri" w:eastAsia="Times New Roman" w:hAnsi="Calibri" w:cs="Calibri"/>
+                <w:color w:val="000000"/>
+                <w:lang w:eastAsia="de-DE" w:bidi="ar-SA"/>
+              </w:rPr>
+              <w:t>resouces</w:t>
+            </w:r>
+            <w:proofErr w:type="spellEnd"/>
+            <w:r>
+              <w:rPr>
+                <w:rFonts w:ascii="Calibri" w:eastAsia="Times New Roman" w:hAnsi="Calibri" w:cs="Calibri"/>
+                <w:color w:val="000000"/>
+                <w:lang w:eastAsia="de-DE" w:bidi="ar-SA"/>
+              </w:rPr>
+              <w:t xml:space="preserve"> in a container.</w:t>
             </w:r>
           </w:p>
         </w:tc>
@@ -4921,7 +5278,25 @@
                 <w:color w:val="000000"/>
                 <w:lang w:eastAsia="de-DE" w:bidi="ar-SA"/>
               </w:rPr>
-              <w:t>Replaces data on an existing resource or creates a resources that contains some data.</w:t>
+              <w:t xml:space="preserve">Replaces data on an existing resource or creates </w:t>
+            </w:r>
+            <w:proofErr w:type="gramStart"/>
+            <w:r>
+              <w:rPr>
+                <w:rFonts w:ascii="Calibri" w:eastAsia="Times New Roman" w:hAnsi="Calibri" w:cs="Calibri"/>
+                <w:color w:val="000000"/>
+                <w:lang w:eastAsia="de-DE" w:bidi="ar-SA"/>
+              </w:rPr>
+              <w:t>a resources</w:t>
+            </w:r>
+            <w:proofErr w:type="gramEnd"/>
+            <w:r>
+              <w:rPr>
+                <w:rFonts w:ascii="Calibri" w:eastAsia="Times New Roman" w:hAnsi="Calibri" w:cs="Calibri"/>
+                <w:color w:val="000000"/>
+                <w:lang w:eastAsia="de-DE" w:bidi="ar-SA"/>
+              </w:rPr>
+              <w:t xml:space="preserve"> that contains some data.</w:t>
             </w:r>
           </w:p>
         </w:tc>
@@ -4939,6 +5314,7 @@
                 <w:lang w:val="de-DE" w:eastAsia="de-DE" w:bidi="ar-SA"/>
               </w:rPr>
             </w:pPr>
+            <w:proofErr w:type="spellStart"/>
             <w:r>
               <w:rPr>
                 <w:rFonts w:ascii="Calibri" w:eastAsia="Times New Roman" w:hAnsi="Calibri" w:cs="Calibri"/>
@@ -4947,6 +5323,7 @@
               </w:rPr>
               <w:t>Get</w:t>
             </w:r>
+            <w:proofErr w:type="spellEnd"/>
           </w:p>
         </w:tc>
       </w:tr>
@@ -5016,6 +5393,7 @@
                 <w:lang w:val="de-DE" w:eastAsia="de-DE" w:bidi="ar-SA"/>
               </w:rPr>
             </w:pPr>
+            <w:proofErr w:type="spellStart"/>
             <w:r>
               <w:rPr>
                 <w:rFonts w:ascii="Calibri" w:eastAsia="Times New Roman" w:hAnsi="Calibri" w:cs="Calibri"/>
@@ -5024,6 +5402,7 @@
               </w:rPr>
               <w:t>Hide</w:t>
             </w:r>
+            <w:proofErr w:type="spellEnd"/>
           </w:p>
         </w:tc>
       </w:tr>
@@ -5139,13 +5518,23 @@
                 <w:lang w:eastAsia="de-DE" w:bidi="ar-SA"/>
               </w:rPr>
             </w:pPr>
+            <w:proofErr w:type="spellStart"/>
             <w:r>
               <w:rPr>
                 <w:rFonts w:ascii="Calibri" w:eastAsia="Times New Roman" w:hAnsi="Calibri" w:cs="Calibri"/>
                 <w:color w:val="000000"/>
                 <w:lang w:eastAsia="de-DE" w:bidi="ar-SA"/>
               </w:rPr>
-              <w:t>Seperates parts of a resource.</w:t>
+              <w:t>Seperates</w:t>
+            </w:r>
+            <w:proofErr w:type="spellEnd"/>
+            <w:r>
+              <w:rPr>
+                <w:rFonts w:ascii="Calibri" w:eastAsia="Times New Roman" w:hAnsi="Calibri" w:cs="Calibri"/>
+                <w:color w:val="000000"/>
+                <w:lang w:eastAsia="de-DE" w:bidi="ar-SA"/>
+              </w:rPr>
+              <w:t xml:space="preserve"> parts of a resource.</w:t>
             </w:r>
           </w:p>
         </w:tc>
@@ -5163,6 +5552,7 @@
                 <w:lang w:val="de-DE" w:eastAsia="de-DE" w:bidi="ar-SA"/>
               </w:rPr>
             </w:pPr>
+            <w:proofErr w:type="spellStart"/>
             <w:r>
               <w:rPr>
                 <w:rFonts w:ascii="Calibri" w:eastAsia="Times New Roman" w:hAnsi="Calibri" w:cs="Calibri"/>
@@ -5171,6 +5561,7 @@
               </w:rPr>
               <w:t>Join</w:t>
             </w:r>
+            <w:proofErr w:type="spellEnd"/>
           </w:p>
         </w:tc>
       </w:tr>
@@ -5193,6 +5584,7 @@
                 <w:lang w:val="de-DE" w:eastAsia="de-DE" w:bidi="ar-SA"/>
               </w:rPr>
             </w:pPr>
+            <w:proofErr w:type="spellStart"/>
             <w:r>
               <w:rPr>
                 <w:rFonts w:ascii="Calibri" w:eastAsia="Times New Roman" w:hAnsi="Calibri" w:cs="Calibri"/>
@@ -5201,6 +5593,7 @@
               </w:rPr>
               <w:t>Step</w:t>
             </w:r>
+            <w:proofErr w:type="spellEnd"/>
           </w:p>
         </w:tc>
         <w:tc>
@@ -5332,6 +5725,7 @@
                 <w:lang w:val="de-DE" w:eastAsia="de-DE" w:bidi="ar-SA"/>
               </w:rPr>
             </w:pPr>
+            <w:proofErr w:type="spellStart"/>
             <w:r>
               <w:rPr>
                 <w:rFonts w:ascii="Calibri" w:eastAsia="Times New Roman" w:hAnsi="Calibri" w:cs="Calibri"/>
@@ -5340,6 +5734,7 @@
               </w:rPr>
               <w:t>Undo</w:t>
             </w:r>
+            <w:proofErr w:type="spellEnd"/>
           </w:p>
         </w:tc>
         <w:tc>
@@ -5401,6 +5796,7 @@
                 <w:lang w:val="de-DE" w:eastAsia="de-DE" w:bidi="ar-SA"/>
               </w:rPr>
             </w:pPr>
+            <w:proofErr w:type="spellStart"/>
             <w:r>
               <w:rPr>
                 <w:rFonts w:ascii="Calibri" w:eastAsia="Times New Roman" w:hAnsi="Calibri" w:cs="Calibri"/>
@@ -5409,6 +5805,7 @@
               </w:rPr>
               <w:t>Unlock</w:t>
             </w:r>
+            <w:proofErr w:type="spellEnd"/>
           </w:p>
         </w:tc>
         <w:tc>
@@ -5683,7 +6080,15 @@
         <w:pStyle w:val="Code-Block"/>
       </w:pPr>
       <w:r>
-        <w:t>&gt; $someVariable = “Some Content”</w:t>
+        <w:t>&gt; $</w:t>
+      </w:r>
+      <w:proofErr w:type="spellStart"/>
+      <w:r>
+        <w:t>someVariable</w:t>
+      </w:r>
+      <w:proofErr w:type="spellEnd"/>
+      <w:r>
+        <w:t xml:space="preserve"> = “Some Content”</w:t>
       </w:r>
     </w:p>
     <w:p>
@@ -5941,14 +6346,34 @@
                 <w:lang w:val="de-DE" w:eastAsia="de-DE" w:bidi="ar-SA"/>
               </w:rPr>
             </w:pPr>
+            <w:proofErr w:type="spellStart"/>
             <w:r>
               <w:rPr>
                 <w:rFonts w:ascii="Calibri" w:eastAsia="Times New Roman" w:hAnsi="Calibri" w:cs="Calibri"/>
                 <w:color w:val="FFFFFF"/>
                 <w:lang w:val="de-DE" w:eastAsia="de-DE" w:bidi="ar-SA"/>
               </w:rPr>
-              <w:t>Escape Sequence</w:t>
-            </w:r>
+              <w:t>Escape</w:t>
+            </w:r>
+            <w:proofErr w:type="spellEnd"/>
+            <w:r>
+              <w:rPr>
+                <w:rFonts w:ascii="Calibri" w:eastAsia="Times New Roman" w:hAnsi="Calibri" w:cs="Calibri"/>
+                <w:color w:val="FFFFFF"/>
+                <w:lang w:val="de-DE" w:eastAsia="de-DE" w:bidi="ar-SA"/>
+              </w:rPr>
+              <w:t xml:space="preserve"> </w:t>
+            </w:r>
+            <w:proofErr w:type="spellStart"/>
+            <w:r>
+              <w:rPr>
+                <w:rFonts w:ascii="Calibri" w:eastAsia="Times New Roman" w:hAnsi="Calibri" w:cs="Calibri"/>
+                <w:color w:val="FFFFFF"/>
+                <w:lang w:val="de-DE" w:eastAsia="de-DE" w:bidi="ar-SA"/>
+              </w:rPr>
+              <w:t>Sequence</w:t>
+            </w:r>
+            <w:proofErr w:type="spellEnd"/>
           </w:p>
         </w:tc>
         <w:tc>
@@ -5966,14 +6391,34 @@
                 <w:lang w:val="de-DE" w:eastAsia="de-DE" w:bidi="ar-SA"/>
               </w:rPr>
             </w:pPr>
+            <w:proofErr w:type="spellStart"/>
             <w:r>
               <w:rPr>
                 <w:rFonts w:ascii="Calibri" w:eastAsia="Times New Roman" w:hAnsi="Calibri" w:cs="Calibri"/>
                 <w:color w:val="FFFFFF"/>
                 <w:lang w:val="de-DE" w:eastAsia="de-DE" w:bidi="ar-SA"/>
               </w:rPr>
-              <w:t>Corresponding Special Character</w:t>
-            </w:r>
+              <w:t>Corresponding</w:t>
+            </w:r>
+            <w:proofErr w:type="spellEnd"/>
+            <w:r>
+              <w:rPr>
+                <w:rFonts w:ascii="Calibri" w:eastAsia="Times New Roman" w:hAnsi="Calibri" w:cs="Calibri"/>
+                <w:color w:val="FFFFFF"/>
+                <w:lang w:val="de-DE" w:eastAsia="de-DE" w:bidi="ar-SA"/>
+              </w:rPr>
+              <w:t xml:space="preserve"> Special </w:t>
+            </w:r>
+            <w:proofErr w:type="spellStart"/>
+            <w:r>
+              <w:rPr>
+                <w:rFonts w:ascii="Calibri" w:eastAsia="Times New Roman" w:hAnsi="Calibri" w:cs="Calibri"/>
+                <w:color w:val="FFFFFF"/>
+                <w:lang w:val="de-DE" w:eastAsia="de-DE" w:bidi="ar-SA"/>
+              </w:rPr>
+              <w:t>Character</w:t>
+            </w:r>
+            <w:proofErr w:type="spellEnd"/>
           </w:p>
         </w:tc>
       </w:tr>
@@ -6022,6 +6467,7 @@
                 <w:lang w:val="de-DE" w:eastAsia="de-DE" w:bidi="ar-SA"/>
               </w:rPr>
             </w:pPr>
+            <w:proofErr w:type="spellStart"/>
             <w:r>
               <w:rPr>
                 <w:rFonts w:ascii="Calibri" w:eastAsia="Times New Roman" w:hAnsi="Calibri" w:cs="Calibri"/>
@@ -6030,6 +6476,7 @@
               </w:rPr>
               <w:t>Newline</w:t>
             </w:r>
+            <w:proofErr w:type="spellEnd"/>
           </w:p>
         </w:tc>
       </w:tr>
@@ -6250,7 +6697,25 @@
                 <w:color w:val="000000"/>
                 <w:lang w:val="de-DE" w:eastAsia="de-DE" w:bidi="ar-SA"/>
               </w:rPr>
-              <w:t>&lt;Backspace&gt;</w:t>
+              <w:t>&lt;</w:t>
+            </w:r>
+            <w:proofErr w:type="spellStart"/>
+            <w:r>
+              <w:rPr>
+                <w:rFonts w:ascii="Calibri" w:eastAsia="Times New Roman" w:hAnsi="Calibri" w:cs="Calibri"/>
+                <w:color w:val="000000"/>
+                <w:lang w:val="de-DE" w:eastAsia="de-DE" w:bidi="ar-SA"/>
+              </w:rPr>
+              <w:t>Backspace</w:t>
+            </w:r>
+            <w:proofErr w:type="spellEnd"/>
+            <w:r>
+              <w:rPr>
+                <w:rFonts w:ascii="Calibri" w:eastAsia="Times New Roman" w:hAnsi="Calibri" w:cs="Calibri"/>
+                <w:color w:val="000000"/>
+                <w:lang w:val="de-DE" w:eastAsia="de-DE" w:bidi="ar-SA"/>
+              </w:rPr>
+              <w:t>&gt;</w:t>
             </w:r>
           </w:p>
         </w:tc>
@@ -6472,7 +6937,25 @@
                 <w:color w:val="000000"/>
                 <w:lang w:val="de-DE" w:eastAsia="de-DE" w:bidi="ar-SA"/>
               </w:rPr>
-              <w:t>A single backtick (`)</w:t>
+              <w:t xml:space="preserve">A </w:t>
+            </w:r>
+            <w:proofErr w:type="spellStart"/>
+            <w:r>
+              <w:rPr>
+                <w:rFonts w:ascii="Calibri" w:eastAsia="Times New Roman" w:hAnsi="Calibri" w:cs="Calibri"/>
+                <w:color w:val="000000"/>
+                <w:lang w:val="de-DE" w:eastAsia="de-DE" w:bidi="ar-SA"/>
+              </w:rPr>
+              <w:t>single</w:t>
+            </w:r>
+            <w:proofErr w:type="spellEnd"/>
+            <w:r>
+              <w:rPr>
+                <w:rFonts w:ascii="Calibri" w:eastAsia="Times New Roman" w:hAnsi="Calibri" w:cs="Calibri"/>
+                <w:color w:val="000000"/>
+                <w:lang w:val="de-DE" w:eastAsia="de-DE" w:bidi="ar-SA"/>
+              </w:rPr>
+              <w:t xml:space="preserve"> backtick (`)</w:t>
             </w:r>
           </w:p>
         </w:tc>
@@ -6534,7 +7017,23 @@
         <w:pStyle w:val="Code-Block"/>
       </w:pPr>
       <w:r>
-        <w:t>&gt; Write-Host "Key:`tvalue"</w:t>
+        <w:t>&gt; Write-Host "</w:t>
+      </w:r>
+      <w:proofErr w:type="spellStart"/>
+      <w:r>
+        <w:t>Key</w:t>
+      </w:r>
+      <w:proofErr w:type="gramStart"/>
+      <w:r>
+        <w:t>:`</w:t>
+      </w:r>
+      <w:proofErr w:type="gramEnd"/>
+      <w:r>
+        <w:t>tvalue</w:t>
+      </w:r>
+      <w:proofErr w:type="spellEnd"/>
+      <w:r>
+        <w:t>"</w:t>
       </w:r>
     </w:p>
     <w:p>
@@ -6584,7 +7083,23 @@
         <w:pStyle w:val="Code-Block"/>
       </w:pPr>
       <w:r>
-        <w:t>&gt; $value = "Lorem Ipsum"</w:t>
+        <w:t>&gt; $value = "</w:t>
+      </w:r>
+      <w:proofErr w:type="spellStart"/>
+      <w:r>
+        <w:t>Lorem</w:t>
+      </w:r>
+      <w:proofErr w:type="spellEnd"/>
+      <w:r>
+        <w:t xml:space="preserve"> </w:t>
+      </w:r>
+      <w:proofErr w:type="spellStart"/>
+      <w:r>
+        <w:t>Ipsum</w:t>
+      </w:r>
+      <w:proofErr w:type="spellEnd"/>
+      <w:r>
+        <w:t>"</w:t>
       </w:r>
     </w:p>
     <w:p>
@@ -6592,10 +7107,18 @@
         <w:pStyle w:val="Code-Block"/>
       </w:pPr>
       <w:r>
-        <w:t>&gt; Write-Host "Key:</w:t>
-      </w:r>
-      <w:r>
-        <w:t>`"$value`""</w:t>
+        <w:t>&gt; Write-Host "Key</w:t>
+      </w:r>
+      <w:proofErr w:type="gramStart"/>
+      <w:r>
+        <w:t>:</w:t>
+      </w:r>
+      <w:r>
+        <w:t>`</w:t>
+      </w:r>
+      <w:proofErr w:type="gramEnd"/>
+      <w:r>
+        <w:t>"$value`""</w:t>
       </w:r>
     </w:p>
     <w:p>
@@ -6664,7 +7187,23 @@
         <w:pStyle w:val="Code-Block"/>
       </w:pPr>
       <w:r>
-        <w:t>&gt; $someArrayContainingNumbers = @(1,2,</w:t>
+        <w:t>&gt; $</w:t>
+      </w:r>
+      <w:proofErr w:type="spellStart"/>
+      <w:r>
+        <w:t>someArrayContainingNumbers</w:t>
+      </w:r>
+      <w:proofErr w:type="spellEnd"/>
+      <w:r>
+        <w:t xml:space="preserve"> = </w:t>
+      </w:r>
+      <w:proofErr w:type="gramStart"/>
+      <w:r>
+        <w:t>@(</w:t>
+      </w:r>
+      <w:proofErr w:type="gramEnd"/>
+      <w:r>
+        <w:t>1,2,</w:t>
       </w:r>
     </w:p>
     <w:p>
@@ -6688,23 +7227,35 @@
         <w:pStyle w:val="Code-Block"/>
       </w:pPr>
       <w:r>
-        <w:t>&gt; 5,6</w:t>
-      </w:r>
+        <w:t>&gt; 5</w:t>
+      </w:r>
+      <w:proofErr w:type="gramStart"/>
+      <w:r>
+        <w:t>,6</w:t>
+      </w:r>
+      <w:proofErr w:type="gramEnd"/>
     </w:p>
     <w:p>
       <w:pPr>
         <w:pStyle w:val="Code-Block"/>
       </w:pPr>
+      <w:proofErr w:type="gramStart"/>
       <w:r>
         <w:t>&gt; ,7</w:t>
       </w:r>
+      <w:proofErr w:type="gramEnd"/>
     </w:p>
     <w:p>
       <w:pPr>
         <w:pStyle w:val="Code-Block"/>
       </w:pPr>
-      <w:r>
-        <w:t>&gt; ,8,</w:t>
+      <w:proofErr w:type="gramStart"/>
+      <w:r>
+        <w:t>&gt; ,8</w:t>
+      </w:r>
+      <w:proofErr w:type="gramEnd"/>
+      <w:r>
+        <w:t>,</w:t>
       </w:r>
     </w:p>
     <w:p>
@@ -6712,7 +7263,15 @@
         <w:pStyle w:val="Code-Block"/>
       </w:pPr>
       <w:r>
-        <w:t>&gt; 9,0)</w:t>
+        <w:t>&gt; 9</w:t>
+      </w:r>
+      <w:proofErr w:type="gramStart"/>
+      <w:r>
+        <w:t>,0</w:t>
+      </w:r>
+      <w:proofErr w:type="gramEnd"/>
+      <w:r>
+        <w:t>)</w:t>
       </w:r>
     </w:p>
     <w:p>
@@ -6773,8 +7332,23 @@
       <w:r>
         <w:t xml:space="preserve">&gt; </w:t>
       </w:r>
-      <w:r>
-        <w:t>foreach ($number in $someArrayContainingNumbers) {</w:t>
+      <w:proofErr w:type="spellStart"/>
+      <w:proofErr w:type="gramStart"/>
+      <w:r>
+        <w:t>foreach</w:t>
+      </w:r>
+      <w:proofErr w:type="spellEnd"/>
+      <w:proofErr w:type="gramEnd"/>
+      <w:r>
+        <w:t xml:space="preserve"> ($number in $</w:t>
+      </w:r>
+      <w:proofErr w:type="spellStart"/>
+      <w:r>
+        <w:t>someArrayContainingNumbers</w:t>
+      </w:r>
+      <w:proofErr w:type="spellEnd"/>
+      <w:r>
+        <w:t>) {</w:t>
       </w:r>
     </w:p>
     <w:p>
@@ -7072,7 +7646,15 @@
         <w:pStyle w:val="Code-Block"/>
       </w:pPr>
       <w:r>
-        <w:t>&gt; Get-ChildItem `</w:t>
+        <w:t>&gt; Get-</w:t>
+      </w:r>
+      <w:proofErr w:type="spellStart"/>
+      <w:r>
+        <w:t>ChildItem</w:t>
+      </w:r>
+      <w:proofErr w:type="spellEnd"/>
+      <w:r>
+        <w:t xml:space="preserve"> `</w:t>
       </w:r>
     </w:p>
     <w:p>
@@ -7249,13 +7831,23 @@
                 <w:lang w:val="de-DE" w:eastAsia="de-DE" w:bidi="ar-SA"/>
               </w:rPr>
             </w:pPr>
-            <w:r>
-              <w:rPr>
-                <w:rFonts w:ascii="Calibri" w:eastAsia="Times New Roman" w:hAnsi="Calibri" w:cs="Calibri"/>
-                <w:color w:val="000000"/>
-                <w:lang w:val="de-DE" w:eastAsia="de-DE" w:bidi="ar-SA"/>
-              </w:rPr>
-              <w:t>get-help *</w:t>
+            <w:proofErr w:type="spellStart"/>
+            <w:r>
+              <w:rPr>
+                <w:rFonts w:ascii="Calibri" w:eastAsia="Times New Roman" w:hAnsi="Calibri" w:cs="Calibri"/>
+                <w:color w:val="000000"/>
+                <w:lang w:val="de-DE" w:eastAsia="de-DE" w:bidi="ar-SA"/>
+              </w:rPr>
+              <w:t>get-help</w:t>
+            </w:r>
+            <w:proofErr w:type="spellEnd"/>
+            <w:r>
+              <w:rPr>
+                <w:rFonts w:ascii="Calibri" w:eastAsia="Times New Roman" w:hAnsi="Calibri" w:cs="Calibri"/>
+                <w:color w:val="000000"/>
+                <w:lang w:val="de-DE" w:eastAsia="de-DE" w:bidi="ar-SA"/>
+              </w:rPr>
+              <w:t xml:space="preserve"> *</w:t>
             </w:r>
           </w:p>
         </w:tc>
@@ -7302,13 +7894,41 @@
                 <w:lang w:val="de-DE" w:eastAsia="de-DE" w:bidi="ar-SA"/>
               </w:rPr>
             </w:pPr>
-            <w:r>
-              <w:rPr>
-                <w:rFonts w:ascii="Calibri" w:eastAsia="Times New Roman" w:hAnsi="Calibri" w:cs="Calibri"/>
-                <w:color w:val="000000"/>
-                <w:lang w:val="de-DE" w:eastAsia="de-DE" w:bidi="ar-SA"/>
-              </w:rPr>
-              <w:t>get-help get-*</w:t>
+            <w:proofErr w:type="spellStart"/>
+            <w:r>
+              <w:rPr>
+                <w:rFonts w:ascii="Calibri" w:eastAsia="Times New Roman" w:hAnsi="Calibri" w:cs="Calibri"/>
+                <w:color w:val="000000"/>
+                <w:lang w:val="de-DE" w:eastAsia="de-DE" w:bidi="ar-SA"/>
+              </w:rPr>
+              <w:t>get-help</w:t>
+            </w:r>
+            <w:proofErr w:type="spellEnd"/>
+            <w:r>
+              <w:rPr>
+                <w:rFonts w:ascii="Calibri" w:eastAsia="Times New Roman" w:hAnsi="Calibri" w:cs="Calibri"/>
+                <w:color w:val="000000"/>
+                <w:lang w:val="de-DE" w:eastAsia="de-DE" w:bidi="ar-SA"/>
+              </w:rPr>
+              <w:t xml:space="preserve"> </w:t>
+            </w:r>
+            <w:proofErr w:type="spellStart"/>
+            <w:r>
+              <w:rPr>
+                <w:rFonts w:ascii="Calibri" w:eastAsia="Times New Roman" w:hAnsi="Calibri" w:cs="Calibri"/>
+                <w:color w:val="000000"/>
+                <w:lang w:val="de-DE" w:eastAsia="de-DE" w:bidi="ar-SA"/>
+              </w:rPr>
+              <w:t>get</w:t>
+            </w:r>
+            <w:proofErr w:type="spellEnd"/>
+            <w:r>
+              <w:rPr>
+                <w:rFonts w:ascii="Calibri" w:eastAsia="Times New Roman" w:hAnsi="Calibri" w:cs="Calibri"/>
+                <w:color w:val="000000"/>
+                <w:lang w:val="de-DE" w:eastAsia="de-DE" w:bidi="ar-SA"/>
+              </w:rPr>
+              <w:t>-*</w:t>
             </w:r>
           </w:p>
         </w:tc>
@@ -7356,13 +7976,41 @@
                 <w:lang w:val="de-DE" w:eastAsia="de-DE" w:bidi="ar-SA"/>
               </w:rPr>
             </w:pPr>
-            <w:r>
-              <w:rPr>
-                <w:rFonts w:ascii="Calibri" w:eastAsia="Times New Roman" w:hAnsi="Calibri" w:cs="Calibri"/>
-                <w:color w:val="000000"/>
-                <w:lang w:val="de-DE" w:eastAsia="de-DE" w:bidi="ar-SA"/>
-              </w:rPr>
-              <w:t>get-help *SomeString*</w:t>
+            <w:proofErr w:type="spellStart"/>
+            <w:r>
+              <w:rPr>
+                <w:rFonts w:ascii="Calibri" w:eastAsia="Times New Roman" w:hAnsi="Calibri" w:cs="Calibri"/>
+                <w:color w:val="000000"/>
+                <w:lang w:val="de-DE" w:eastAsia="de-DE" w:bidi="ar-SA"/>
+              </w:rPr>
+              <w:t>get-help</w:t>
+            </w:r>
+            <w:proofErr w:type="spellEnd"/>
+            <w:r>
+              <w:rPr>
+                <w:rFonts w:ascii="Calibri" w:eastAsia="Times New Roman" w:hAnsi="Calibri" w:cs="Calibri"/>
+                <w:color w:val="000000"/>
+                <w:lang w:val="de-DE" w:eastAsia="de-DE" w:bidi="ar-SA"/>
+              </w:rPr>
+              <w:t xml:space="preserve"> *</w:t>
+            </w:r>
+            <w:proofErr w:type="spellStart"/>
+            <w:r>
+              <w:rPr>
+                <w:rFonts w:ascii="Calibri" w:eastAsia="Times New Roman" w:hAnsi="Calibri" w:cs="Calibri"/>
+                <w:color w:val="000000"/>
+                <w:lang w:val="de-DE" w:eastAsia="de-DE" w:bidi="ar-SA"/>
+              </w:rPr>
+              <w:t>SomeString</w:t>
+            </w:r>
+            <w:proofErr w:type="spellEnd"/>
+            <w:r>
+              <w:rPr>
+                <w:rFonts w:ascii="Calibri" w:eastAsia="Times New Roman" w:hAnsi="Calibri" w:cs="Calibri"/>
+                <w:color w:val="000000"/>
+                <w:lang w:val="de-DE" w:eastAsia="de-DE" w:bidi="ar-SA"/>
+              </w:rPr>
+              <w:t>*</w:t>
             </w:r>
           </w:p>
         </w:tc>
@@ -7386,7 +8034,25 @@
                 <w:color w:val="000000"/>
                 <w:lang w:eastAsia="de-DE" w:bidi="ar-SA"/>
               </w:rPr>
-              <w:t>Display topics with "SomeString" in the name</w:t>
+              <w:t>Display topics with "</w:t>
+            </w:r>
+            <w:proofErr w:type="spellStart"/>
+            <w:r>
+              <w:rPr>
+                <w:rFonts w:ascii="Calibri" w:eastAsia="Times New Roman" w:hAnsi="Calibri" w:cs="Calibri"/>
+                <w:color w:val="000000"/>
+                <w:lang w:eastAsia="de-DE" w:bidi="ar-SA"/>
+              </w:rPr>
+              <w:t>SomeString</w:t>
+            </w:r>
+            <w:proofErr w:type="spellEnd"/>
+            <w:r>
+              <w:rPr>
+                <w:rFonts w:ascii="Calibri" w:eastAsia="Times New Roman" w:hAnsi="Calibri" w:cs="Calibri"/>
+                <w:color w:val="000000"/>
+                <w:lang w:eastAsia="de-DE" w:bidi="ar-SA"/>
+              </w:rPr>
+              <w:t>" in the name</w:t>
             </w:r>
           </w:p>
         </w:tc>
@@ -7409,14 +8075,34 @@
                 <w:lang w:val="de-DE" w:eastAsia="de-DE" w:bidi="ar-SA"/>
               </w:rPr>
             </w:pPr>
-            <w:r>
-              <w:rPr>
-                <w:rFonts w:ascii="Calibri" w:eastAsia="Times New Roman" w:hAnsi="Calibri" w:cs="Calibri"/>
-                <w:color w:val="000000"/>
-                <w:lang w:val="de-DE" w:eastAsia="de-DE" w:bidi="ar-SA"/>
-              </w:rPr>
-              <w:t>get-help set-location</w:t>
-            </w:r>
+            <w:proofErr w:type="spellStart"/>
+            <w:r>
+              <w:rPr>
+                <w:rFonts w:ascii="Calibri" w:eastAsia="Times New Roman" w:hAnsi="Calibri" w:cs="Calibri"/>
+                <w:color w:val="000000"/>
+                <w:lang w:val="de-DE" w:eastAsia="de-DE" w:bidi="ar-SA"/>
+              </w:rPr>
+              <w:t>get-help</w:t>
+            </w:r>
+            <w:proofErr w:type="spellEnd"/>
+            <w:r>
+              <w:rPr>
+                <w:rFonts w:ascii="Calibri" w:eastAsia="Times New Roman" w:hAnsi="Calibri" w:cs="Calibri"/>
+                <w:color w:val="000000"/>
+                <w:lang w:val="de-DE" w:eastAsia="de-DE" w:bidi="ar-SA"/>
+              </w:rPr>
+              <w:t xml:space="preserve"> </w:t>
+            </w:r>
+            <w:proofErr w:type="spellStart"/>
+            <w:r>
+              <w:rPr>
+                <w:rFonts w:ascii="Calibri" w:eastAsia="Times New Roman" w:hAnsi="Calibri" w:cs="Calibri"/>
+                <w:color w:val="000000"/>
+                <w:lang w:val="de-DE" w:eastAsia="de-DE" w:bidi="ar-SA"/>
+              </w:rPr>
+              <w:t>set-location</w:t>
+            </w:r>
+            <w:proofErr w:type="spellEnd"/>
           </w:p>
         </w:tc>
         <w:tc>
@@ -7623,13 +8309,41 @@
                 <w:lang w:val="de-DE" w:eastAsia="de-DE" w:bidi="ar-SA"/>
               </w:rPr>
             </w:pPr>
-            <w:r>
-              <w:rPr>
-                <w:rFonts w:ascii="Calibri" w:eastAsia="Times New Roman" w:hAnsi="Calibri" w:cs="Calibri"/>
-                <w:color w:val="000000"/>
-                <w:lang w:val="de-DE" w:eastAsia="de-DE" w:bidi="ar-SA"/>
-              </w:rPr>
-              <w:t>get-help about*</w:t>
+            <w:proofErr w:type="spellStart"/>
+            <w:r>
+              <w:rPr>
+                <w:rFonts w:ascii="Calibri" w:eastAsia="Times New Roman" w:hAnsi="Calibri" w:cs="Calibri"/>
+                <w:color w:val="000000"/>
+                <w:lang w:val="de-DE" w:eastAsia="de-DE" w:bidi="ar-SA"/>
+              </w:rPr>
+              <w:t>get-help</w:t>
+            </w:r>
+            <w:proofErr w:type="spellEnd"/>
+            <w:r>
+              <w:rPr>
+                <w:rFonts w:ascii="Calibri" w:eastAsia="Times New Roman" w:hAnsi="Calibri" w:cs="Calibri"/>
+                <w:color w:val="000000"/>
+                <w:lang w:val="de-DE" w:eastAsia="de-DE" w:bidi="ar-SA"/>
+              </w:rPr>
+              <w:t xml:space="preserve"> </w:t>
+            </w:r>
+            <w:proofErr w:type="spellStart"/>
+            <w:r>
+              <w:rPr>
+                <w:rFonts w:ascii="Calibri" w:eastAsia="Times New Roman" w:hAnsi="Calibri" w:cs="Calibri"/>
+                <w:color w:val="000000"/>
+                <w:lang w:val="de-DE" w:eastAsia="de-DE" w:bidi="ar-SA"/>
+              </w:rPr>
+              <w:t>about</w:t>
+            </w:r>
+            <w:proofErr w:type="spellEnd"/>
+            <w:r>
+              <w:rPr>
+                <w:rFonts w:ascii="Calibri" w:eastAsia="Times New Roman" w:hAnsi="Calibri" w:cs="Calibri"/>
+                <w:color w:val="000000"/>
+                <w:lang w:val="de-DE" w:eastAsia="de-DE" w:bidi="ar-SA"/>
+              </w:rPr>
+              <w:t>*</w:t>
             </w:r>
           </w:p>
         </w:tc>
@@ -7653,8 +8367,54 @@
                 <w:color w:val="000000"/>
                 <w:lang w:val="de-DE" w:eastAsia="de-DE" w:bidi="ar-SA"/>
               </w:rPr>
-              <w:t>Display conceptual help topics</w:t>
-            </w:r>
+              <w:t xml:space="preserve">Display </w:t>
+            </w:r>
+            <w:proofErr w:type="spellStart"/>
+            <w:r>
+              <w:rPr>
+                <w:rFonts w:ascii="Calibri" w:eastAsia="Times New Roman" w:hAnsi="Calibri" w:cs="Calibri"/>
+                <w:color w:val="000000"/>
+                <w:lang w:val="de-DE" w:eastAsia="de-DE" w:bidi="ar-SA"/>
+              </w:rPr>
+              <w:t>conceptual</w:t>
+            </w:r>
+            <w:proofErr w:type="spellEnd"/>
+            <w:r>
+              <w:rPr>
+                <w:rFonts w:ascii="Calibri" w:eastAsia="Times New Roman" w:hAnsi="Calibri" w:cs="Calibri"/>
+                <w:color w:val="000000"/>
+                <w:lang w:val="de-DE" w:eastAsia="de-DE" w:bidi="ar-SA"/>
+              </w:rPr>
+              <w:t xml:space="preserve"> </w:t>
+            </w:r>
+            <w:proofErr w:type="spellStart"/>
+            <w:r>
+              <w:rPr>
+                <w:rFonts w:ascii="Calibri" w:eastAsia="Times New Roman" w:hAnsi="Calibri" w:cs="Calibri"/>
+                <w:color w:val="000000"/>
+                <w:lang w:val="de-DE" w:eastAsia="de-DE" w:bidi="ar-SA"/>
+              </w:rPr>
+              <w:t>help</w:t>
+            </w:r>
+            <w:proofErr w:type="spellEnd"/>
+            <w:r>
+              <w:rPr>
+                <w:rFonts w:ascii="Calibri" w:eastAsia="Times New Roman" w:hAnsi="Calibri" w:cs="Calibri"/>
+                <w:color w:val="000000"/>
+                <w:lang w:val="de-DE" w:eastAsia="de-DE" w:bidi="ar-SA"/>
+              </w:rPr>
+              <w:t xml:space="preserve"> </w:t>
+            </w:r>
+            <w:proofErr w:type="spellStart"/>
+            <w:r>
+              <w:rPr>
+                <w:rFonts w:ascii="Calibri" w:eastAsia="Times New Roman" w:hAnsi="Calibri" w:cs="Calibri"/>
+                <w:color w:val="000000"/>
+                <w:lang w:val="de-DE" w:eastAsia="de-DE" w:bidi="ar-SA"/>
+              </w:rPr>
+              <w:t>topics</w:t>
+            </w:r>
+            <w:proofErr w:type="spellEnd"/>
           </w:p>
         </w:tc>
       </w:tr>
@@ -7677,14 +8437,34 @@
                 <w:lang w:val="de-DE" w:eastAsia="de-DE" w:bidi="ar-SA"/>
               </w:rPr>
             </w:pPr>
-            <w:r>
-              <w:rPr>
-                <w:rFonts w:ascii="Calibri" w:eastAsia="Times New Roman" w:hAnsi="Calibri" w:cs="Calibri"/>
-                <w:color w:val="000000"/>
-                <w:lang w:val="de-DE" w:eastAsia="de-DE" w:bidi="ar-SA"/>
-              </w:rPr>
-              <w:t>get-help about_functions</w:t>
-            </w:r>
+            <w:proofErr w:type="spellStart"/>
+            <w:r>
+              <w:rPr>
+                <w:rFonts w:ascii="Calibri" w:eastAsia="Times New Roman" w:hAnsi="Calibri" w:cs="Calibri"/>
+                <w:color w:val="000000"/>
+                <w:lang w:val="de-DE" w:eastAsia="de-DE" w:bidi="ar-SA"/>
+              </w:rPr>
+              <w:t>get-help</w:t>
+            </w:r>
+            <w:proofErr w:type="spellEnd"/>
+            <w:r>
+              <w:rPr>
+                <w:rFonts w:ascii="Calibri" w:eastAsia="Times New Roman" w:hAnsi="Calibri" w:cs="Calibri"/>
+                <w:color w:val="000000"/>
+                <w:lang w:val="de-DE" w:eastAsia="de-DE" w:bidi="ar-SA"/>
+              </w:rPr>
+              <w:t xml:space="preserve"> </w:t>
+            </w:r>
+            <w:proofErr w:type="spellStart"/>
+            <w:r>
+              <w:rPr>
+                <w:rFonts w:ascii="Calibri" w:eastAsia="Times New Roman" w:hAnsi="Calibri" w:cs="Calibri"/>
+                <w:color w:val="000000"/>
+                <w:lang w:val="de-DE" w:eastAsia="de-DE" w:bidi="ar-SA"/>
+              </w:rPr>
+              <w:t>about_functions</w:t>
+            </w:r>
+            <w:proofErr w:type="spellEnd"/>
           </w:p>
         </w:tc>
         <w:tc>
@@ -7730,14 +8510,34 @@
                 <w:lang w:val="de-DE" w:eastAsia="de-DE" w:bidi="ar-SA"/>
               </w:rPr>
             </w:pPr>
-            <w:r>
-              <w:rPr>
-                <w:rFonts w:ascii="Calibri" w:eastAsia="Times New Roman" w:hAnsi="Calibri" w:cs="Calibri"/>
-                <w:color w:val="000000"/>
-                <w:lang w:val="de-DE" w:eastAsia="de-DE" w:bidi="ar-SA"/>
-              </w:rPr>
-              <w:t>get-help about_switch</w:t>
-            </w:r>
+            <w:proofErr w:type="spellStart"/>
+            <w:r>
+              <w:rPr>
+                <w:rFonts w:ascii="Calibri" w:eastAsia="Times New Roman" w:hAnsi="Calibri" w:cs="Calibri"/>
+                <w:color w:val="000000"/>
+                <w:lang w:val="de-DE" w:eastAsia="de-DE" w:bidi="ar-SA"/>
+              </w:rPr>
+              <w:t>get-help</w:t>
+            </w:r>
+            <w:proofErr w:type="spellEnd"/>
+            <w:r>
+              <w:rPr>
+                <w:rFonts w:ascii="Calibri" w:eastAsia="Times New Roman" w:hAnsi="Calibri" w:cs="Calibri"/>
+                <w:color w:val="000000"/>
+                <w:lang w:val="de-DE" w:eastAsia="de-DE" w:bidi="ar-SA"/>
+              </w:rPr>
+              <w:t xml:space="preserve"> </w:t>
+            </w:r>
+            <w:proofErr w:type="spellStart"/>
+            <w:r>
+              <w:rPr>
+                <w:rFonts w:ascii="Calibri" w:eastAsia="Times New Roman" w:hAnsi="Calibri" w:cs="Calibri"/>
+                <w:color w:val="000000"/>
+                <w:lang w:val="de-DE" w:eastAsia="de-DE" w:bidi="ar-SA"/>
+              </w:rPr>
+              <w:t>about_switch</w:t>
+            </w:r>
+            <w:proofErr w:type="spellEnd"/>
           </w:p>
         </w:tc>
         <w:tc>
@@ -7774,6 +8574,7 @@
       <w:r>
         <w:t xml:space="preserve">&gt; </w:t>
       </w:r>
+      <w:proofErr w:type="gramStart"/>
       <w:r>
         <w:t>g</w:t>
       </w:r>
@@ -7786,6 +8587,7 @@
       <w:r>
         <w:t>elp</w:t>
       </w:r>
+      <w:proofErr w:type="gramEnd"/>
     </w:p>
     <w:p>
       <w:pPr>
@@ -7834,7 +8636,15 @@
         <w:pStyle w:val="Code-Block"/>
       </w:pPr>
       <w:r>
-        <w:t>&gt; get-help set-location –examples</w:t>
+        <w:t xml:space="preserve">&gt; </w:t>
+      </w:r>
+      <w:proofErr w:type="gramStart"/>
+      <w:r>
+        <w:t>get-help</w:t>
+      </w:r>
+      <w:proofErr w:type="gramEnd"/>
+      <w:r>
+        <w:t xml:space="preserve"> set-location –examples</w:t>
       </w:r>
     </w:p>
     <w:p>
@@ -7884,7 +8694,15 @@
         <w:pStyle w:val="Code-BlockHeadline"/>
       </w:pPr>
       <w:r>
-        <w:t>Note: The PowerShell Get-Help cmdlets returns objects not just</w:t>
+        <w:t xml:space="preserve">Note: The PowerShell Get-Help </w:t>
+      </w:r>
+      <w:proofErr w:type="spellStart"/>
+      <w:r>
+        <w:t>cmdlets</w:t>
+      </w:r>
+      <w:proofErr w:type="spellEnd"/>
+      <w:r>
+        <w:t xml:space="preserve"> returns objects not just</w:t>
       </w:r>
       <w:r>
         <w:t xml:space="preserve"> plain</w:t>
@@ -8009,6 +8827,108 @@
       </w:r>
     </w:p>
     <w:p>
+      <w:r>
+        <w:t>There are four kinds of command Windows PowerShell can execute:</w:t>
+      </w:r>
+    </w:p>
+    <w:p>
+      <w:pPr>
+        <w:pStyle w:val="Listenabsatz"/>
+        <w:numPr>
+          <w:ilvl w:val="0"/>
+          <w:numId w:val="25"/>
+        </w:numPr>
+      </w:pPr>
+      <w:proofErr w:type="spellStart"/>
+      <w:r>
+        <w:t>Cmdlets</w:t>
+      </w:r>
+      <w:proofErr w:type="spellEnd"/>
+      <w:r>
+        <w:t xml:space="preserve"> [command-lets]</w:t>
+      </w:r>
+    </w:p>
+    <w:p>
+      <w:pPr>
+        <w:pStyle w:val="Listenabsatz"/>
+      </w:pPr>
+      <w:r>
+        <w:t>.NET programs that are designed for PowerShell</w:t>
+      </w:r>
+    </w:p>
+    <w:p>
+      <w:pPr>
+        <w:pStyle w:val="Listenabsatz"/>
+        <w:numPr>
+          <w:ilvl w:val="0"/>
+          <w:numId w:val="25"/>
+        </w:numPr>
+      </w:pPr>
+      <w:r>
+        <w:t>PowerShell Scripts (*.ps1)</w:t>
+      </w:r>
+      <w:r>
+        <w:br/>
+        <w:t>Scripts/Functions that live on the disk</w:t>
+      </w:r>
+    </w:p>
+    <w:p>
+      <w:pPr>
+        <w:pStyle w:val="Listenabsatz"/>
+        <w:numPr>
+          <w:ilvl w:val="0"/>
+          <w:numId w:val="25"/>
+        </w:numPr>
+      </w:pPr>
+      <w:r>
+        <w:t>PowerShell functions</w:t>
+      </w:r>
+    </w:p>
+    <w:p>
+      <w:pPr>
+        <w:pStyle w:val="Listenabsatz"/>
+      </w:pPr>
+      <w:r>
+        <w:t>Scripts/Function that live only in memory</w:t>
+      </w:r>
+    </w:p>
+    <w:p>
+      <w:pPr>
+        <w:pStyle w:val="Listenabsatz"/>
+        <w:numPr>
+          <w:ilvl w:val="0"/>
+          <w:numId w:val="25"/>
+        </w:numPr>
+      </w:pPr>
+      <w:r>
+        <w:t>Standalone executable programs</w:t>
+      </w:r>
+    </w:p>
+    <w:p>
+      <w:pPr>
+        <w:pStyle w:val="Listenabsatz"/>
+      </w:pPr>
+      <w:r>
+        <w:t xml:space="preserve">All the programs </w:t>
+      </w:r>
+      <w:proofErr w:type="gramStart"/>
+      <w:r>
+        <w:t>that are</w:t>
+      </w:r>
+      <w:proofErr w:type="gramEnd"/>
+      <w:r>
+        <w:t xml:space="preserve"> available through the classic cmd.exe (e.g. notepad.exe)</w:t>
+      </w:r>
+    </w:p>
+    <w:p>
+      <w:pPr>
+        <w:pStyle w:val="berschrift4"/>
+      </w:pPr>
+      <w:r>
+        <w:t>Common Commands</w:t>
+      </w:r>
+    </w:p>
+    <w:p>
       <w:pPr>
         <w:pStyle w:val="berschrift4"/>
       </w:pPr>
@@ -8134,8 +9054,13 @@
         <w:pStyle w:val="berschrift4"/>
       </w:pPr>
       <w:r>
-        <w:t>String Formating</w:t>
-      </w:r>
+        <w:t xml:space="preserve">String </w:t>
+      </w:r>
+      <w:proofErr w:type="spellStart"/>
+      <w:r>
+        <w:t>Formating</w:t>
+      </w:r>
+      <w:proofErr w:type="spellEnd"/>
     </w:p>
     <w:p>
       <w:pPr>
@@ -8195,7 +9120,28 @@
     </w:p>
     <w:p>
       <w:r>
-        <w:t>(new-object System.Net.WebClient).DownloadString("http://www.ix.de")</w:t>
+        <w:t xml:space="preserve">(new-object </w:t>
+      </w:r>
+      <w:proofErr w:type="spellStart"/>
+      <w:r>
+        <w:t>System.Net.WebClient</w:t>
+      </w:r>
+      <w:proofErr w:type="spellEnd"/>
+      <w:r>
+        <w:t>).</w:t>
+      </w:r>
+      <w:proofErr w:type="spellStart"/>
+      <w:proofErr w:type="gramStart"/>
+      <w:r>
+        <w:t>DownloadString</w:t>
+      </w:r>
+      <w:proofErr w:type="spellEnd"/>
+      <w:r>
+        <w:t>(</w:t>
+      </w:r>
+      <w:proofErr w:type="gramEnd"/>
+      <w:r>
+        <w:t>"http://www.ix.de")</w:t>
       </w:r>
     </w:p>
     <w:p>
@@ -8211,6 +9157,7 @@
         <w:pStyle w:val="berschrift3"/>
       </w:pPr>
       <w:r>
+        <w:lastRenderedPageBreak/>
         <w:t>Streaming</w:t>
       </w:r>
     </w:p>
@@ -8305,7 +9252,6 @@
         <w:pStyle w:val="berschrift3"/>
       </w:pPr>
       <w:r>
-        <w:lastRenderedPageBreak/>
         <w:t>Writing a custom Cmdlet</w:t>
       </w:r>
     </w:p>
@@ -8336,8 +9282,13 @@
           <w:numId w:val="18"/>
         </w:numPr>
       </w:pPr>
-      <w:r>
-        <w:t>CacheWarmup Tool</w:t>
+      <w:proofErr w:type="spellStart"/>
+      <w:r>
+        <w:t>CacheWarmup</w:t>
+      </w:r>
+      <w:proofErr w:type="spellEnd"/>
+      <w:r>
+        <w:t xml:space="preserve"> Tool</w:t>
       </w:r>
     </w:p>
     <w:p>
@@ -8371,7 +9322,15 @@
         <w:t>are</w:t>
       </w:r>
       <w:r>
-        <w:t xml:space="preserve"> a PowerShell module that adds a lot of useful cmdlets to </w:t>
+        <w:t xml:space="preserve"> a PowerShell module that adds a lot of useful </w:t>
+      </w:r>
+      <w:proofErr w:type="spellStart"/>
+      <w:r>
+        <w:t>cmdlets</w:t>
+      </w:r>
+      <w:proofErr w:type="spellEnd"/>
+      <w:r>
+        <w:t xml:space="preserve"> to </w:t>
       </w:r>
       <w:r>
         <w:t>PowerShell:</w:t>
@@ -8443,8 +9402,16 @@
         <w:rPr>
           <w:b/>
         </w:rPr>
-        <w:t>Enable-OpenPowerShellHere</w:t>
-      </w:r>
+        <w:t>Enable-</w:t>
+      </w:r>
+      <w:proofErr w:type="spellStart"/>
+      <w:r>
+        <w:rPr>
+          <w:b/>
+        </w:rPr>
+        <w:t>OpenPowerShellHere</w:t>
+      </w:r>
+      <w:proofErr w:type="spellEnd"/>
       <w:r>
         <w:t>: Creates the registry entries required to create Windows Explorer context menu "Open PowerShell Here" for both Directories and Drives</w:t>
       </w:r>
@@ -8584,8 +9551,21 @@
       <w:pPr>
         <w:pStyle w:val="Code-Block"/>
       </w:pPr>
-      <w:r>
-        <w:t>if ((Test-Path $Profile) -eq $false)</w:t>
+      <w:proofErr w:type="gramStart"/>
+      <w:r>
+        <w:t>if</w:t>
+      </w:r>
+      <w:proofErr w:type="gramEnd"/>
+      <w:r>
+        <w:t xml:space="preserve"> ((Test-Path $Profile) -</w:t>
+      </w:r>
+      <w:proofErr w:type="spellStart"/>
+      <w:r>
+        <w:t>eq</w:t>
+      </w:r>
+      <w:proofErr w:type="spellEnd"/>
+      <w:r>
+        <w:t xml:space="preserve"> $false)</w:t>
       </w:r>
     </w:p>
     <w:p>
@@ -8621,8 +9601,13 @@
       <w:pPr>
         <w:pStyle w:val="Code-Block"/>
       </w:pPr>
-      <w:r>
-        <w:t>explorer (Split-Path $profile -parent)</w:t>
+      <w:proofErr w:type="gramStart"/>
+      <w:r>
+        <w:t>explorer</w:t>
+      </w:r>
+      <w:proofErr w:type="gramEnd"/>
+      <w:r>
+        <w:t xml:space="preserve"> (Split-Path $profile -parent)</w:t>
       </w:r>
     </w:p>
     <w:p>
@@ -8687,13 +9672,37 @@
         <w:pStyle w:val="Code-Block"/>
       </w:pPr>
       <w:r>
-        <w:t xml:space="preserve">Import-Module Pscx -arg "$(Split-Path </w:t>
+        <w:t xml:space="preserve">Import-Module </w:t>
+      </w:r>
+      <w:proofErr w:type="spellStart"/>
+      <w:r>
+        <w:t>Pscx</w:t>
+      </w:r>
+      <w:proofErr w:type="spellEnd"/>
+      <w:r>
+        <w:t xml:space="preserve"> -</w:t>
+      </w:r>
+      <w:proofErr w:type="spellStart"/>
+      <w:r>
+        <w:t>arg</w:t>
+      </w:r>
+      <w:proofErr w:type="spellEnd"/>
+      <w:r>
+        <w:t xml:space="preserve"> "$(Split-Path </w:t>
       </w:r>
       <w:r>
         <w:t>$profile</w:t>
       </w:r>
       <w:r>
-        <w:t xml:space="preserve"> -parent)\Modules\Pscx\Pscx.UserPreferences.ps1"</w:t>
+        <w:t xml:space="preserve"> -parent)\Modules\</w:t>
+      </w:r>
+      <w:proofErr w:type="spellStart"/>
+      <w:r>
+        <w:t>Pscx</w:t>
+      </w:r>
+      <w:proofErr w:type="spellEnd"/>
+      <w:r>
+        <w:t>\Pscx.UserPreferences.ps1"</w:t>
       </w:r>
     </w:p>
     <w:p>
@@ -8831,15 +9840,38 @@
         <w:pStyle w:val="Code-Block"/>
       </w:pPr>
       <w:r>
-        <w:t>[xml] $xml = Get-Content sample.xml</w:t>
+        <w:t>[</w:t>
+      </w:r>
+      <w:proofErr w:type="gramStart"/>
+      <w:r>
+        <w:t>xml</w:t>
+      </w:r>
+      <w:proofErr w:type="gramEnd"/>
+      <w:r>
+        <w:t>] $xml = Get-Content sample.xml</w:t>
       </w:r>
     </w:p>
     <w:p>
       <w:pPr>
         <w:pStyle w:val="Code-Block"/>
       </w:pPr>
-      <w:r>
-        <w:t>foreach ($setting in $xml.Settings.Entry)</w:t>
+      <w:proofErr w:type="spellStart"/>
+      <w:proofErr w:type="gramStart"/>
+      <w:r>
+        <w:t>foreach</w:t>
+      </w:r>
+      <w:proofErr w:type="spellEnd"/>
+      <w:proofErr w:type="gramEnd"/>
+      <w:r>
+        <w:t xml:space="preserve"> ($setting in $</w:t>
+      </w:r>
+      <w:proofErr w:type="spellStart"/>
+      <w:r>
+        <w:t>xml.Settings.Entry</w:t>
+      </w:r>
+      <w:proofErr w:type="spellEnd"/>
+      <w:r>
+        <w:t>)</w:t>
       </w:r>
     </w:p>
     <w:p>
@@ -8856,7 +9888,23 @@
       </w:pPr>
       <w:r>
         <w:tab/>
-        <w:t>Write-Host "$($setting.psbase.InnerText) (Id: $($setting.Id))"</w:t>
+        <w:t>Write-Host "$($</w:t>
+      </w:r>
+      <w:proofErr w:type="spellStart"/>
+      <w:r>
+        <w:t>setting.psbase.InnerText</w:t>
+      </w:r>
+      <w:proofErr w:type="spellEnd"/>
+      <w:r>
+        <w:t>) (Id: $($</w:t>
+      </w:r>
+      <w:proofErr w:type="spellStart"/>
+      <w:r>
+        <w:t>setting.Id</w:t>
+      </w:r>
+      <w:proofErr w:type="spellEnd"/>
+      <w:r>
+        <w:t>))"</w:t>
       </w:r>
     </w:p>
     <w:p>
@@ -8872,6 +9920,7 @@
         <w:pStyle w:val="Screenshot"/>
       </w:pPr>
       <w:r>
+        <w:lastRenderedPageBreak/>
         <w:drawing>
           <wp:inline distT="0" distB="0" distL="0" distR="0">
             <wp:extent cx="9495239" cy="2000000"/>
@@ -8930,7 +9979,15 @@
         <w:pStyle w:val="Code-Block"/>
       </w:pPr>
       <w:r>
-        <w:t>[xml] $xml = Get-Content sample.xml</w:t>
+        <w:t>[</w:t>
+      </w:r>
+      <w:proofErr w:type="gramStart"/>
+      <w:r>
+        <w:t>xml</w:t>
+      </w:r>
+      <w:proofErr w:type="gramEnd"/>
+      <w:r>
+        <w:t>] $xml = Get-Content sample.xml</w:t>
       </w:r>
     </w:p>
     <w:p>
@@ -8946,7 +10003,28 @@
         <w:pStyle w:val="Code-Block"/>
       </w:pPr>
       <w:r>
-        <w:t>$newEntry = $xml.CreateElement("Entry")</w:t>
+        <w:t>$</w:t>
+      </w:r>
+      <w:proofErr w:type="spellStart"/>
+      <w:r>
+        <w:t>newEntry</w:t>
+      </w:r>
+      <w:proofErr w:type="spellEnd"/>
+      <w:r>
+        <w:t xml:space="preserve"> = $</w:t>
+      </w:r>
+      <w:proofErr w:type="spellStart"/>
+      <w:proofErr w:type="gramStart"/>
+      <w:r>
+        <w:t>xml.CreateElement</w:t>
+      </w:r>
+      <w:proofErr w:type="spellEnd"/>
+      <w:r>
+        <w:t>(</w:t>
+      </w:r>
+      <w:proofErr w:type="gramEnd"/>
+      <w:r>
+        <w:t>"Entry")</w:t>
       </w:r>
     </w:p>
     <w:p>
@@ -8954,7 +10032,15 @@
         <w:pStyle w:val="Code-Block"/>
       </w:pPr>
       <w:r>
-        <w:t>$newEntry.psbase.InnerText = "Value 4"</w:t>
+        <w:t>$</w:t>
+      </w:r>
+      <w:proofErr w:type="spellStart"/>
+      <w:r>
+        <w:t>newEntry.psbase.InnerText</w:t>
+      </w:r>
+      <w:proofErr w:type="spellEnd"/>
+      <w:r>
+        <w:t xml:space="preserve"> = "Value 4"</w:t>
       </w:r>
     </w:p>
     <w:p>
@@ -8970,7 +10056,28 @@
         <w:pStyle w:val="Code-Block"/>
       </w:pPr>
       <w:r>
-        <w:t>$idAttribute = $xml.CreateAttribute("id")</w:t>
+        <w:t>$</w:t>
+      </w:r>
+      <w:proofErr w:type="spellStart"/>
+      <w:r>
+        <w:t>idAttribute</w:t>
+      </w:r>
+      <w:proofErr w:type="spellEnd"/>
+      <w:r>
+        <w:t xml:space="preserve"> = $</w:t>
+      </w:r>
+      <w:proofErr w:type="spellStart"/>
+      <w:proofErr w:type="gramStart"/>
+      <w:r>
+        <w:t>xml.CreateAttribute</w:t>
+      </w:r>
+      <w:proofErr w:type="spellEnd"/>
+      <w:r>
+        <w:t>(</w:t>
+      </w:r>
+      <w:proofErr w:type="gramEnd"/>
+      <w:r>
+        <w:t>"id")</w:t>
       </w:r>
     </w:p>
     <w:p>
@@ -8978,7 +10085,15 @@
         <w:pStyle w:val="Code-Block"/>
       </w:pPr>
       <w:r>
-        <w:t>$idAttribute.psbase.Value = "4"</w:t>
+        <w:t>$</w:t>
+      </w:r>
+      <w:proofErr w:type="spellStart"/>
+      <w:r>
+        <w:t>idAttribute.psbase.Value</w:t>
+      </w:r>
+      <w:proofErr w:type="spellEnd"/>
+      <w:r>
+        <w:t xml:space="preserve"> = "4"</w:t>
       </w:r>
     </w:p>
     <w:p>
@@ -8994,10 +10109,31 @@
         <w:pStyle w:val="Code-Block"/>
       </w:pPr>
       <w:r>
-        <w:t>$newEntry.</w:t>
-      </w:r>
-      <w:r>
-        <w:t>SetAttributeNode($idAttribute)</w:t>
+        <w:t>$</w:t>
+      </w:r>
+      <w:proofErr w:type="spellStart"/>
+      <w:proofErr w:type="gramStart"/>
+      <w:r>
+        <w:t>newEntry.</w:t>
+      </w:r>
+      <w:r>
+        <w:t>SetAttributeNode</w:t>
+      </w:r>
+      <w:proofErr w:type="spellEnd"/>
+      <w:r>
+        <w:t>(</w:t>
+      </w:r>
+      <w:proofErr w:type="gramEnd"/>
+      <w:r>
+        <w:t>$</w:t>
+      </w:r>
+      <w:proofErr w:type="spellStart"/>
+      <w:r>
+        <w:t>idAttribute</w:t>
+      </w:r>
+      <w:proofErr w:type="spellEnd"/>
+      <w:r>
+        <w:t>)</w:t>
       </w:r>
     </w:p>
     <w:p>
@@ -9005,7 +10141,6 @@
         <w:pStyle w:val="Code-BlockComment"/>
       </w:pPr>
       <w:r>
-        <w:lastRenderedPageBreak/>
         <w:t># Append new node</w:t>
       </w:r>
     </w:p>
@@ -9014,10 +10149,31 @@
         <w:pStyle w:val="Code-Block"/>
       </w:pPr>
       <w:r>
-        <w:t>$xml.Settings.A</w:t>
-      </w:r>
-      <w:r>
-        <w:t>ppendChild($newEntry)</w:t>
+        <w:t>$</w:t>
+      </w:r>
+      <w:proofErr w:type="spellStart"/>
+      <w:proofErr w:type="gramStart"/>
+      <w:r>
+        <w:t>xml.Settings.A</w:t>
+      </w:r>
+      <w:r>
+        <w:t>ppendChild</w:t>
+      </w:r>
+      <w:proofErr w:type="spellEnd"/>
+      <w:r>
+        <w:t>(</w:t>
+      </w:r>
+      <w:proofErr w:type="gramEnd"/>
+      <w:r>
+        <w:t>$</w:t>
+      </w:r>
+      <w:proofErr w:type="spellStart"/>
+      <w:r>
+        <w:t>newEntry</w:t>
+      </w:r>
+      <w:proofErr w:type="spellEnd"/>
+      <w:r>
+        <w:t>)</w:t>
       </w:r>
     </w:p>
     <w:p>
@@ -9034,7 +10190,20 @@
         <w:t>Use absolute paths for</w:t>
       </w:r>
       <w:r>
-        <w:t xml:space="preserve"> XML.Save())</w:t>
+        <w:t xml:space="preserve"> </w:t>
+      </w:r>
+      <w:proofErr w:type="spellStart"/>
+      <w:proofErr w:type="gramStart"/>
+      <w:r>
+        <w:t>XML.Save</w:t>
+      </w:r>
+      <w:proofErr w:type="spellEnd"/>
+      <w:r>
+        <w:t>(</w:t>
+      </w:r>
+      <w:proofErr w:type="gramEnd"/>
+      <w:r>
+        <w:t>))</w:t>
       </w:r>
     </w:p>
     <w:p>
@@ -9042,7 +10211,15 @@
         <w:pStyle w:val="Code-Block"/>
       </w:pPr>
       <w:r>
-        <w:t>$targetFile = Join-Path "$(Get-Location)" "sample-extended.xml"</w:t>
+        <w:t>$</w:t>
+      </w:r>
+      <w:proofErr w:type="spellStart"/>
+      <w:r>
+        <w:t>targetFile</w:t>
+      </w:r>
+      <w:proofErr w:type="spellEnd"/>
+      <w:r>
+        <w:t xml:space="preserve"> = Join-Path "$(Get-Location)" "sample-extended.xml"</w:t>
       </w:r>
     </w:p>
     <w:p>
@@ -9050,7 +10227,28 @@
         <w:pStyle w:val="Code-Block"/>
       </w:pPr>
       <w:r>
-        <w:t>$xml.save($targetFile)</w:t>
+        <w:t>$</w:t>
+      </w:r>
+      <w:proofErr w:type="spellStart"/>
+      <w:proofErr w:type="gramStart"/>
+      <w:r>
+        <w:t>xml.save</w:t>
+      </w:r>
+      <w:proofErr w:type="spellEnd"/>
+      <w:r>
+        <w:t>(</w:t>
+      </w:r>
+      <w:proofErr w:type="gramEnd"/>
+      <w:r>
+        <w:t>$</w:t>
+      </w:r>
+      <w:proofErr w:type="spellStart"/>
+      <w:r>
+        <w:t>targetFile</w:t>
+      </w:r>
+      <w:proofErr w:type="spellEnd"/>
+      <w:r>
+        <w:t>)</w:t>
       </w:r>
     </w:p>
     <w:p>
@@ -9111,8 +10309,13 @@
         <w:t>Automati</w:t>
       </w:r>
       <w:r>
-        <w:t>ng Visual Studio with PowerConsole</w:t>
-      </w:r>
+        <w:t xml:space="preserve">ng Visual Studio with </w:t>
+      </w:r>
+      <w:proofErr w:type="spellStart"/>
+      <w:r>
+        <w:t>PowerConsole</w:t>
+      </w:r>
+      <w:proofErr w:type="spellEnd"/>
     </w:p>
     <w:p>
       <w:pPr>
@@ -9235,7 +10438,15 @@
         <w:pStyle w:val="Command-Line"/>
       </w:pPr>
       <w:r>
-        <w:t>&gt; notepad $profile</w:t>
+        <w:t xml:space="preserve">&gt; </w:t>
+      </w:r>
+      <w:proofErr w:type="gramStart"/>
+      <w:r>
+        <w:t>notepad</w:t>
+      </w:r>
+      <w:proofErr w:type="gramEnd"/>
+      <w:r>
+        <w:t xml:space="preserve"> $profile</w:t>
       </w:r>
     </w:p>
     <w:p>
@@ -9251,6 +10462,7 @@
         <w:pStyle w:val="Screenshot"/>
       </w:pPr>
       <w:r>
+        <w:lastRenderedPageBreak/>
         <w:drawing>
           <wp:inline distT="0" distB="0" distL="0" distR="0">
             <wp:extent cx="8857143" cy="2780953"/>
@@ -9293,7 +10505,15 @@
         <w:pStyle w:val="Command-LineHeadline"/>
       </w:pPr>
       <w:r>
-        <w:t>In order to create the profile script and open it with notepad type this command:</w:t>
+        <w:t xml:space="preserve">In order to create the profile script and open it with notepad </w:t>
+      </w:r>
+      <w:proofErr w:type="gramStart"/>
+      <w:r>
+        <w:t>type</w:t>
+      </w:r>
+      <w:proofErr w:type="gramEnd"/>
+      <w:r>
+        <w:t xml:space="preserve"> this command:</w:t>
       </w:r>
     </w:p>
     <w:p>
@@ -9303,8 +10523,13 @@
       <w:r>
         <w:t xml:space="preserve">&gt; </w:t>
       </w:r>
-      <w:r>
-        <w:t>notepad (New-Item $PROFILE -Type file -force)</w:t>
+      <w:proofErr w:type="gramStart"/>
+      <w:r>
+        <w:t>notepad</w:t>
+      </w:r>
+      <w:proofErr w:type="gramEnd"/>
+      <w:r>
+        <w:t xml:space="preserve"> (New-Item $PROFILE -Type file -force)</w:t>
       </w:r>
     </w:p>
     <w:p>
@@ -9312,7 +10537,6 @@
         <w:pStyle w:val="Screenshot"/>
       </w:pPr>
       <w:r>
-        <w:lastRenderedPageBreak/>
         <w:drawing>
           <wp:inline distT="0" distB="0" distL="0" distR="0">
             <wp:extent cx="8200001" cy="2428572"/>
@@ -9370,8 +10594,13 @@
       <w:r>
         <w:t xml:space="preserve">&gt; </w:t>
       </w:r>
-      <w:r>
-        <w:t>explorer (Get-Item $PROFILE).Directory</w:t>
+      <w:proofErr w:type="gramStart"/>
+      <w:r>
+        <w:t>explorer</w:t>
+      </w:r>
+      <w:proofErr w:type="gramEnd"/>
+      <w:r>
+        <w:t xml:space="preserve"> (Get-Item $PROFILE).Directory</w:t>
       </w:r>
     </w:p>
     <w:p>
@@ -9425,14 +10654,24 @@
       <w:pPr>
         <w:pStyle w:val="Command-Line"/>
       </w:pPr>
+      <w:proofErr w:type="gramStart"/>
       <w:r>
         <w:t>new-alias</w:t>
       </w:r>
+      <w:proofErr w:type="gramEnd"/>
       <w:r>
         <w:t xml:space="preserve"> </w:t>
       </w:r>
       <w:r>
-        <w:t>Out-Clipboard $env:SystemRoot\system32\clip.exe</w:t>
+        <w:t>Out-Clipboard $</w:t>
+      </w:r>
+      <w:proofErr w:type="spellStart"/>
+      <w:r>
+        <w:t>env:SystemRoot</w:t>
+      </w:r>
+      <w:proofErr w:type="spellEnd"/>
+      <w:r>
+        <w:t>\system32\clip.exe</w:t>
       </w:r>
     </w:p>
     <w:p>
@@ -9444,8 +10683,21 @@
       <w:pPr>
         <w:pStyle w:val="Command-Line"/>
       </w:pPr>
-      <w:r>
-        <w:t>function Get-ClipboardText()</w:t>
+      <w:proofErr w:type="gramStart"/>
+      <w:r>
+        <w:t>function</w:t>
+      </w:r>
+      <w:proofErr w:type="gramEnd"/>
+      <w:r>
+        <w:t xml:space="preserve"> Get-</w:t>
+      </w:r>
+      <w:proofErr w:type="spellStart"/>
+      <w:r>
+        <w:t>ClipboardText</w:t>
+      </w:r>
+      <w:proofErr w:type="spellEnd"/>
+      <w:r>
+        <w:t>()</w:t>
       </w:r>
     </w:p>
     <w:p>
@@ -9462,8 +10714,21 @@
       </w:pPr>
       <w:r>
         <w:tab/>
-        <w:t>Add-Type -AssemblyName System.Windows.Forms</w:t>
-      </w:r>
+        <w:t>Add-Type -</w:t>
+      </w:r>
+      <w:proofErr w:type="spellStart"/>
+      <w:r>
+        <w:t>AssemblyName</w:t>
+      </w:r>
+      <w:proofErr w:type="spellEnd"/>
+      <w:r>
+        <w:t xml:space="preserve"> </w:t>
+      </w:r>
+      <w:proofErr w:type="spellStart"/>
+      <w:r>
+        <w:t>System.Windows.Forms</w:t>
+      </w:r>
+      <w:proofErr w:type="spellEnd"/>
     </w:p>
     <w:p>
       <w:pPr>
@@ -9471,8 +10736,21 @@
       </w:pPr>
       <w:r>
         <w:tab/>
-        <w:t>$tb = New-Object System.Windows.Forms.TextBox</w:t>
-      </w:r>
+        <w:t>$</w:t>
+      </w:r>
+      <w:proofErr w:type="spellStart"/>
+      <w:r>
+        <w:t>tb</w:t>
+      </w:r>
+      <w:proofErr w:type="spellEnd"/>
+      <w:r>
+        <w:t xml:space="preserve"> = New-Object </w:t>
+      </w:r>
+      <w:proofErr w:type="spellStart"/>
+      <w:r>
+        <w:t>System.Windows.Forms.TextBox</w:t>
+      </w:r>
+      <w:proofErr w:type="spellEnd"/>
     </w:p>
     <w:p>
       <w:pPr>
@@ -9480,7 +10758,15 @@
       </w:pPr>
       <w:r>
         <w:tab/>
-        <w:t>$tb.Multiline = $true</w:t>
+        <w:t>$</w:t>
+      </w:r>
+      <w:proofErr w:type="spellStart"/>
+      <w:r>
+        <w:t>tb.Multiline</w:t>
+      </w:r>
+      <w:proofErr w:type="spellEnd"/>
+      <w:r>
+        <w:t xml:space="preserve"> = $true</w:t>
       </w:r>
     </w:p>
     <w:p>
@@ -9489,8 +10775,18 @@
       </w:pPr>
       <w:r>
         <w:tab/>
-        <w:t>$tb.Paste()</w:t>
-      </w:r>
+        <w:t>$</w:t>
+      </w:r>
+      <w:proofErr w:type="spellStart"/>
+      <w:proofErr w:type="gramStart"/>
+      <w:r>
+        <w:t>tb.Paste</w:t>
+      </w:r>
+      <w:proofErr w:type="spellEnd"/>
+      <w:r>
+        <w:t>()</w:t>
+      </w:r>
+      <w:proofErr w:type="gramEnd"/>
     </w:p>
     <w:p>
       <w:pPr>
@@ -9498,8 +10794,13 @@
       </w:pPr>
       <w:r>
         <w:tab/>
-        <w:t>$tb.Text</w:t>
-      </w:r>
+        <w:t>$</w:t>
+      </w:r>
+      <w:proofErr w:type="spellStart"/>
+      <w:r>
+        <w:t>tb.Text</w:t>
+      </w:r>
+      <w:proofErr w:type="spellEnd"/>
     </w:p>
     <w:p>
       <w:pPr>
@@ -9548,6 +10849,7 @@
         <w:pStyle w:val="Screenshot"/>
       </w:pPr>
       <w:r>
+        <w:lastRenderedPageBreak/>
         <w:drawing>
           <wp:inline distT="0" distB="0" distL="0" distR="0">
             <wp:extent cx="9409524" cy="1780953"/>
@@ -9587,7 +10889,15 @@
     </w:p>
     <w:p>
       <w:r>
-        <w:t>And now you can take your new functions “Get-ClipboardText” and “Out-Clipboard” out for a spin:</w:t>
+        <w:t>And now you can take your new functions “Get-</w:t>
+      </w:r>
+      <w:proofErr w:type="spellStart"/>
+      <w:r>
+        <w:t>ClipboardText</w:t>
+      </w:r>
+      <w:proofErr w:type="spellEnd"/>
+      <w:r>
+        <w:t>” and “Out-Clipboard” out for a spin:</w:t>
       </w:r>
     </w:p>
     <w:p>
@@ -9611,8 +10921,13 @@
       <w:r>
         <w:t xml:space="preserve">&gt; </w:t>
       </w:r>
-      <w:r>
-        <w:t>dir | Out-Clipboard</w:t>
+      <w:proofErr w:type="gramStart"/>
+      <w:r>
+        <w:t>dir</w:t>
+      </w:r>
+      <w:proofErr w:type="gramEnd"/>
+      <w:r>
+        <w:t xml:space="preserve"> | Out-Clipboard</w:t>
       </w:r>
     </w:p>
     <w:p>
@@ -9750,7 +11065,15 @@
         </w:numPr>
       </w:pPr>
       <w:r>
-        <w:t xml:space="preserve">Using the New-Object Cmdled </w:t>
+        <w:t xml:space="preserve">Using the New-Object </w:t>
+      </w:r>
+      <w:proofErr w:type="spellStart"/>
+      <w:r>
+        <w:t>Cmdled</w:t>
+      </w:r>
+      <w:proofErr w:type="spellEnd"/>
+      <w:r>
+        <w:t xml:space="preserve"> </w:t>
       </w:r>
       <w:r>
         <w:sym w:font="Symbol" w:char="F02D"/>
@@ -9776,8 +11099,15 @@
         </w:numPr>
       </w:pPr>
       <w:r>
-        <w:lastRenderedPageBreak/>
-        <w:t xml:space="preserve">The .NET TextBox Class </w:t>
+        <w:t xml:space="preserve">The .NET </w:t>
+      </w:r>
+      <w:proofErr w:type="spellStart"/>
+      <w:r>
+        <w:t>TextBox</w:t>
+      </w:r>
+      <w:proofErr w:type="spellEnd"/>
+      <w:r>
+        <w:t xml:space="preserve"> Class </w:t>
       </w:r>
       <w:r>
         <w:sym w:font="Symbol" w:char="F02D"/>
@@ -12265,6 +13595,92 @@
     </w:lvl>
   </w:abstractNum>
   <w:abstractNum w:abstractNumId="22">
+    <w:nsid w:val="6E575F06"/>
+    <w:multiLevelType w:val="hybridMultilevel"/>
+    <w:tmpl w:val="76D0A9FC"/>
+    <w:lvl w:ilvl="0" w:tplc="0407000F">
+      <w:start w:val="1"/>
+      <w:numFmt w:val="decimal"/>
+      <w:lvlText w:val="%1."/>
+      <w:lvlJc w:val="left"/>
+      <w:pPr>
+        <w:ind w:left="720" w:hanging="360"/>
+      </w:pPr>
+    </w:lvl>
+    <w:lvl w:ilvl="1" w:tplc="04070019" w:tentative="1">
+      <w:start w:val="1"/>
+      <w:numFmt w:val="lowerLetter"/>
+      <w:lvlText w:val="%2."/>
+      <w:lvlJc w:val="left"/>
+      <w:pPr>
+        <w:ind w:left="1440" w:hanging="360"/>
+      </w:pPr>
+    </w:lvl>
+    <w:lvl w:ilvl="2" w:tplc="0407001B" w:tentative="1">
+      <w:start w:val="1"/>
+      <w:numFmt w:val="lowerRoman"/>
+      <w:lvlText w:val="%3."/>
+      <w:lvlJc w:val="right"/>
+      <w:pPr>
+        <w:ind w:left="2160" w:hanging="180"/>
+      </w:pPr>
+    </w:lvl>
+    <w:lvl w:ilvl="3" w:tplc="0407000F" w:tentative="1">
+      <w:start w:val="1"/>
+      <w:numFmt w:val="decimal"/>
+      <w:lvlText w:val="%4."/>
+      <w:lvlJc w:val="left"/>
+      <w:pPr>
+        <w:ind w:left="2880" w:hanging="360"/>
+      </w:pPr>
+    </w:lvl>
+    <w:lvl w:ilvl="4" w:tplc="04070019" w:tentative="1">
+      <w:start w:val="1"/>
+      <w:numFmt w:val="lowerLetter"/>
+      <w:lvlText w:val="%5."/>
+      <w:lvlJc w:val="left"/>
+      <w:pPr>
+        <w:ind w:left="3600" w:hanging="360"/>
+      </w:pPr>
+    </w:lvl>
+    <w:lvl w:ilvl="5" w:tplc="0407001B" w:tentative="1">
+      <w:start w:val="1"/>
+      <w:numFmt w:val="lowerRoman"/>
+      <w:lvlText w:val="%6."/>
+      <w:lvlJc w:val="right"/>
+      <w:pPr>
+        <w:ind w:left="4320" w:hanging="180"/>
+      </w:pPr>
+    </w:lvl>
+    <w:lvl w:ilvl="6" w:tplc="0407000F" w:tentative="1">
+      <w:start w:val="1"/>
+      <w:numFmt w:val="decimal"/>
+      <w:lvlText w:val="%7."/>
+      <w:lvlJc w:val="left"/>
+      <w:pPr>
+        <w:ind w:left="5040" w:hanging="360"/>
+      </w:pPr>
+    </w:lvl>
+    <w:lvl w:ilvl="7" w:tplc="04070019" w:tentative="1">
+      <w:start w:val="1"/>
+      <w:numFmt w:val="lowerLetter"/>
+      <w:lvlText w:val="%8."/>
+      <w:lvlJc w:val="left"/>
+      <w:pPr>
+        <w:ind w:left="5760" w:hanging="360"/>
+      </w:pPr>
+    </w:lvl>
+    <w:lvl w:ilvl="8" w:tplc="0407001B" w:tentative="1">
+      <w:start w:val="1"/>
+      <w:numFmt w:val="lowerRoman"/>
+      <w:lvlText w:val="%9."/>
+      <w:lvlJc w:val="right"/>
+      <w:pPr>
+        <w:ind w:left="6480" w:hanging="180"/>
+      </w:pPr>
+    </w:lvl>
+  </w:abstractNum>
+  <w:abstractNum w:abstractNumId="23">
     <w:nsid w:val="73C05C3D"/>
     <w:multiLevelType w:val="hybridMultilevel"/>
     <w:tmpl w:val="A8428C62"/>
@@ -12350,7 +13766,7 @@
       </w:pPr>
     </w:lvl>
   </w:abstractNum>
-  <w:abstractNum w:abstractNumId="23">
+  <w:abstractNum w:abstractNumId="24">
     <w:nsid w:val="7D60179B"/>
     <w:multiLevelType w:val="hybridMultilevel"/>
     <w:tmpl w:val="D98C8CD6"/>
@@ -12488,7 +13904,7 @@
     <w:abstractNumId w:val="11"/>
   </w:num>
   <w:num w:numId="9">
-    <w:abstractNumId w:val="23"/>
+    <w:abstractNumId w:val="24"/>
   </w:num>
   <w:num w:numId="10">
     <w:abstractNumId w:val="15"/>
@@ -12509,7 +13925,7 @@
     <w:abstractNumId w:val="1"/>
   </w:num>
   <w:num w:numId="16">
-    <w:abstractNumId w:val="22"/>
+    <w:abstractNumId w:val="23"/>
   </w:num>
   <w:num w:numId="17">
     <w:abstractNumId w:val="18"/>
@@ -12534,6 +13950,9 @@
   </w:num>
   <w:num w:numId="24">
     <w:abstractNumId w:val="12"/>
+  </w:num>
+  <w:num w:numId="25">
+    <w:abstractNumId w:val="22"/>
   </w:num>
 </w:numbering>
 </file>
@@ -13968,7 +15387,7 @@
 </file>
 
 <file path=customXml/itemProps1.xml><?xml version="1.0" encoding="utf-8"?>
-<ds:datastoreItem xmlns:ds="http://schemas.openxmlformats.org/officeDocument/2006/customXml" ds:itemID="{F6B4E639-009D-4103-820D-C36F2FC16D5C}">
+<ds:datastoreItem xmlns:ds="http://schemas.openxmlformats.org/officeDocument/2006/customXml" ds:itemID="{77105049-7C41-4639-A813-6C1CC17C6250}">
   <ds:schemaRefs>
     <ds:schemaRef ds:uri="http://schemas.openxmlformats.org/officeDocument/2006/bibliography"/>
   </ds:schemaRefs>

</xml_diff>

<commit_message>
Added some more content to the section about PowerShell commands
</commit_message>
<xml_diff>
--- a/Introduction to Windows PowerShell.docx
+++ b/Introduction to Windows PowerShell.docx
@@ -179,15 +179,7 @@
         <w:sym w:font="Symbol" w:char="F02D"/>
       </w:r>
       <w:r>
-        <w:t xml:space="preserve">  Bruce </w:t>
-      </w:r>
-      <w:proofErr w:type="spellStart"/>
-      <w:r>
-        <w:t>Pyette</w:t>
-      </w:r>
-      <w:proofErr w:type="spellEnd"/>
-      <w:r>
-        <w:t>: PowerShell in Action</w:t>
+        <w:t xml:space="preserve">  Bruce Pyette: PowerShell in Action</w:t>
       </w:r>
     </w:p>
     <w:p>
@@ -295,21 +287,8 @@
           <w:numId w:val="6"/>
         </w:numPr>
       </w:pPr>
-      <w:proofErr w:type="spellStart"/>
-      <w:r>
-        <w:t>Korn</w:t>
-      </w:r>
-      <w:proofErr w:type="spellEnd"/>
-      <w:r>
-        <w:t xml:space="preserve"> Shell (</w:t>
-      </w:r>
-      <w:proofErr w:type="spellStart"/>
-      <w:r>
-        <w:t>ksh</w:t>
-      </w:r>
-      <w:proofErr w:type="spellEnd"/>
-      <w:r>
-        <w:t>)</w:t>
+      <w:r>
+        <w:t>Korn Shell (ksh)</w:t>
       </w:r>
     </w:p>
     <w:p>
@@ -406,11 +385,9 @@
           <w:numId w:val="7"/>
         </w:numPr>
       </w:pPr>
-      <w:proofErr w:type="spellStart"/>
       <w:r>
         <w:t>Cygwin</w:t>
       </w:r>
-      <w:proofErr w:type="spellEnd"/>
     </w:p>
     <w:p>
       <w:pPr>
@@ -852,15 +829,7 @@
         <w:t>he number of built-in PowerShell commands</w:t>
       </w:r>
       <w:r>
-        <w:t xml:space="preserve"> (</w:t>
-      </w:r>
-      <w:proofErr w:type="spellStart"/>
-      <w:r>
-        <w:t>cmdlets</w:t>
-      </w:r>
-      <w:proofErr w:type="spellEnd"/>
-      <w:r>
-        <w:t>)</w:t>
+        <w:t xml:space="preserve"> (cmdlets)</w:t>
       </w:r>
       <w:r>
         <w:t xml:space="preserve"> will be increased from 200 to 2300</w:t>
@@ -1095,15 +1064,7 @@
         </w:numPr>
       </w:pPr>
       <w:r>
-        <w:t xml:space="preserve">A list of PowerShell </w:t>
-      </w:r>
-      <w:proofErr w:type="spellStart"/>
-      <w:r>
-        <w:t>Cmdlets</w:t>
-      </w:r>
-      <w:proofErr w:type="spellEnd"/>
-      <w:r>
-        <w:t xml:space="preserve"> </w:t>
+        <w:t xml:space="preserve">A list of PowerShell Cmdlets </w:t>
       </w:r>
       <w:r>
         <w:sym w:font="Symbol" w:char="F02D"/>
@@ -1129,15 +1090,7 @@
         </w:numPr>
       </w:pPr>
       <w:r>
-        <w:t xml:space="preserve">Scott </w:t>
-      </w:r>
-      <w:proofErr w:type="spellStart"/>
-      <w:r>
-        <w:t>Hanselman’s</w:t>
-      </w:r>
-      <w:proofErr w:type="spellEnd"/>
-      <w:r>
-        <w:t xml:space="preserve"> PowerShell Posts </w:t>
+        <w:t xml:space="preserve">Scott Hanselman’s PowerShell Posts </w:t>
       </w:r>
       <w:r>
         <w:sym w:font="Symbol" w:char="F02D"/>
@@ -1162,13 +1115,8 @@
           <w:numId w:val="10"/>
         </w:numPr>
       </w:pPr>
-      <w:proofErr w:type="spellStart"/>
-      <w:r>
-        <w:t>PowerGUI</w:t>
-      </w:r>
-      <w:proofErr w:type="spellEnd"/>
-      <w:r>
-        <w:t xml:space="preserve">: An alternative to the PowerShell ISE </w:t>
+      <w:r>
+        <w:t xml:space="preserve">PowerGUI: An alternative to the PowerShell ISE </w:t>
       </w:r>
       <w:r>
         <w:sym w:font="Symbol" w:char="F02D"/>
@@ -1194,15 +1142,7 @@
         </w:numPr>
       </w:pPr>
       <w:r>
-        <w:t xml:space="preserve">Web Administration </w:t>
-      </w:r>
-      <w:proofErr w:type="spellStart"/>
-      <w:r>
-        <w:t>Cmdlets</w:t>
-      </w:r>
-      <w:proofErr w:type="spellEnd"/>
-      <w:r>
-        <w:t xml:space="preserve"> for Windows PowerShell </w:t>
+        <w:t xml:space="preserve">Web Administration Cmdlets for Windows PowerShell </w:t>
       </w:r>
       <w:r>
         <w:sym w:font="Symbol" w:char="F02D"/>
@@ -1228,15 +1168,7 @@
         </w:numPr>
       </w:pPr>
       <w:r>
-        <w:t xml:space="preserve">Microsoft </w:t>
-      </w:r>
-      <w:proofErr w:type="spellStart"/>
-      <w:r>
-        <w:t>Technet</w:t>
-      </w:r>
-      <w:proofErr w:type="spellEnd"/>
-      <w:r>
-        <w:t xml:space="preserve"> Script Resources </w:t>
+        <w:t xml:space="preserve">Microsoft Technet Script Resources </w:t>
       </w:r>
       <w:r>
         <w:sym w:font="Symbol" w:char="F02D"/>
@@ -1535,23 +1467,7 @@
         <w:pStyle w:val="Command-Line"/>
       </w:pPr>
       <w:r>
-        <w:t>%</w:t>
-      </w:r>
-      <w:proofErr w:type="spellStart"/>
-      <w:r>
-        <w:t>windir</w:t>
-      </w:r>
-      <w:proofErr w:type="spellEnd"/>
-      <w:r>
-        <w:t>%\System32\</w:t>
-      </w:r>
-      <w:proofErr w:type="spellStart"/>
-      <w:r>
-        <w:t>WindowsPowerShell</w:t>
-      </w:r>
-      <w:proofErr w:type="spellEnd"/>
-      <w:r>
-        <w:t>\v1.0</w:t>
+        <w:t>%windir%\System32\WindowsPowerShell\v1.0</w:t>
       </w:r>
     </w:p>
     <w:p>
@@ -1621,15 +1537,7 @@
         <w:pStyle w:val="Command-LineHeadline"/>
       </w:pPr>
       <w:r>
-        <w:t>By default, PowerShell does not allow the execution of unsigned/</w:t>
-      </w:r>
-      <w:proofErr w:type="spellStart"/>
-      <w:r>
-        <w:t>untrusted</w:t>
-      </w:r>
-      <w:proofErr w:type="spellEnd"/>
-      <w:r>
-        <w:t xml:space="preserve"> scripts</w:t>
+        <w:t>By default, PowerShell does not allow the execution of unsigned/untrusted scripts</w:t>
       </w:r>
       <w:r>
         <w:t>, including your own PowerShell Profile:</w:t>
@@ -1640,13 +1548,8 @@
         <w:pStyle w:val="Command-Line"/>
       </w:pPr>
       <w:r>
-        <w:t>&gt; Get-</w:t>
-      </w:r>
-      <w:proofErr w:type="spellStart"/>
-      <w:r>
-        <w:t>ExecutionPolicy</w:t>
-      </w:r>
-      <w:proofErr w:type="spellEnd"/>
+        <w:t>&gt; Get-ExecutionPolicy</w:t>
+      </w:r>
     </w:p>
     <w:p>
       <w:pPr>
@@ -1700,23 +1603,7 @@
     </w:p>
     <w:p>
       <w:r>
-        <w:t xml:space="preserve">In order to be able to run (unsigned) PowerShell scripts and configuration files you need to set the </w:t>
-      </w:r>
-      <w:proofErr w:type="spellStart"/>
-      <w:r>
-        <w:t>ExecutionPolicy</w:t>
-      </w:r>
-      <w:proofErr w:type="spellEnd"/>
-      <w:r>
-        <w:t xml:space="preserve"> to “</w:t>
-      </w:r>
-      <w:proofErr w:type="spellStart"/>
-      <w:r>
-        <w:t>RemoteSigned</w:t>
-      </w:r>
-      <w:proofErr w:type="spellEnd"/>
-      <w:r>
-        <w:t xml:space="preserve">”: </w:t>
+        <w:t xml:space="preserve">In order to be able to run (unsigned) PowerShell scripts and configuration files you need to set the ExecutionPolicy to “RemoteSigned”: </w:t>
       </w:r>
     </w:p>
     <w:p>
@@ -1727,21 +1614,8 @@
         <w:t xml:space="preserve">&gt; </w:t>
       </w:r>
       <w:r>
-        <w:t>Set-</w:t>
-      </w:r>
-      <w:proofErr w:type="spellStart"/>
-      <w:r>
-        <w:t>ExecutionPolicy</w:t>
-      </w:r>
-      <w:proofErr w:type="spellEnd"/>
-      <w:r>
-        <w:t xml:space="preserve"> </w:t>
-      </w:r>
-      <w:proofErr w:type="spellStart"/>
-      <w:r>
-        <w:t>RemoteSigned</w:t>
-      </w:r>
-      <w:proofErr w:type="spellEnd"/>
+        <w:t>Set-ExecutionPolicy RemoteSigned</w:t>
+      </w:r>
     </w:p>
     <w:p>
       <w:pPr>
@@ -1802,13 +1676,8 @@
         </w:numPr>
       </w:pPr>
       <w:r>
-        <w:t>Set-</w:t>
-      </w:r>
-      <w:proofErr w:type="spellStart"/>
-      <w:r>
-        <w:t>ExecutionPolicy</w:t>
-      </w:r>
-      <w:proofErr w:type="spellEnd"/>
+        <w:t>Set-ExecutionPolicy</w:t>
+      </w:r>
       <w:r>
         <w:t xml:space="preserve"> </w:t>
       </w:r>
@@ -1849,15 +1718,7 @@
         <w:pStyle w:val="Command-Line"/>
       </w:pPr>
       <w:r>
-        <w:t xml:space="preserve">&gt; </w:t>
-      </w:r>
-      <w:proofErr w:type="gramStart"/>
-      <w:r>
-        <w:t>notepad</w:t>
-      </w:r>
-      <w:proofErr w:type="gramEnd"/>
-      <w:r>
-        <w:t xml:space="preserve"> $Home\Mercurial.ini</w:t>
+        <w:t>&gt; notepad $Home\Mercurial.ini</w:t>
       </w:r>
     </w:p>
     <w:p>
@@ -1879,17 +1740,7 @@
         <w:pStyle w:val="Command-Line"/>
       </w:pPr>
       <w:r>
-        <w:t>[</w:t>
-      </w:r>
-      <w:proofErr w:type="spellStart"/>
-      <w:proofErr w:type="gramStart"/>
-      <w:r>
-        <w:t>ui</w:t>
-      </w:r>
-      <w:proofErr w:type="spellEnd"/>
-      <w:proofErr w:type="gramEnd"/>
-      <w:r>
-        <w:t>]</w:t>
+        <w:t>[ui]</w:t>
       </w:r>
       <w:r>
         <w:br/>
@@ -1917,13 +1768,8 @@
       <w:pPr>
         <w:pStyle w:val="Command-Line"/>
       </w:pPr>
-      <w:proofErr w:type="gramStart"/>
-      <w:r>
-        <w:t>purge</w:t>
-      </w:r>
-      <w:proofErr w:type="gramEnd"/>
-      <w:r>
-        <w:t xml:space="preserve"> =</w:t>
+      <w:r>
+        <w:t>purge =</w:t>
       </w:r>
     </w:p>
     <w:p>
@@ -2014,15 +1860,8 @@
       <w:r>
         <w:t xml:space="preserve">&gt; </w:t>
       </w:r>
-      <w:proofErr w:type="spellStart"/>
-      <w:proofErr w:type="gramStart"/>
-      <w:r>
-        <w:t>mkdir</w:t>
-      </w:r>
-      <w:proofErr w:type="spellEnd"/>
-      <w:proofErr w:type="gramEnd"/>
-      <w:r>
-        <w:t xml:space="preserve"> $Home\</w:t>
+      <w:r>
+        <w:t>mkdir $Home\</w:t>
       </w:r>
       <w:r>
         <w:t>Desktop\</w:t>
@@ -2063,15 +1902,7 @@
       </w:r>
       <w:r>
         <w:br/>
-        <w:t>&gt; hg branch “</w:t>
-      </w:r>
-      <w:proofErr w:type="spellStart"/>
-      <w:r>
-        <w:t>YourName</w:t>
-      </w:r>
-      <w:proofErr w:type="spellEnd"/>
-      <w:r>
-        <w:t>”</w:t>
+        <w:t>&gt; hg branch “YourName”</w:t>
       </w:r>
       <w:r>
         <w:br/>
@@ -2270,11 +2101,9 @@
           <w:numId w:val="13"/>
         </w:numPr>
       </w:pPr>
-      <w:proofErr w:type="spellStart"/>
       <w:r>
         <w:t>Cmdlets</w:t>
       </w:r>
-      <w:proofErr w:type="spellEnd"/>
     </w:p>
     <w:p>
       <w:pPr>
@@ -2417,13 +2246,8 @@
         </w:numPr>
       </w:pPr>
       <w:r>
-        <w:t>Get-</w:t>
-      </w:r>
-      <w:proofErr w:type="spellStart"/>
-      <w:r>
-        <w:t>ChildItem</w:t>
-      </w:r>
-      <w:proofErr w:type="spellEnd"/>
+        <w:t>Get-ChildItem</w:t>
+      </w:r>
     </w:p>
     <w:p>
       <w:pPr>
@@ -2541,13 +2365,8 @@
           <w:numId w:val="13"/>
         </w:numPr>
       </w:pPr>
-      <w:proofErr w:type="spellStart"/>
-      <w:r>
-        <w:t>ForEach</w:t>
-      </w:r>
-      <w:proofErr w:type="spellEnd"/>
-      <w:r>
-        <w:t>-Object</w:t>
+      <w:r>
+        <w:t>ForEach-Object</w:t>
       </w:r>
     </w:p>
     <w:p>
@@ -2570,11 +2389,9 @@
           <w:numId w:val="13"/>
         </w:numPr>
       </w:pPr>
-      <w:proofErr w:type="spellStart"/>
       <w:r>
         <w:t>Regex</w:t>
       </w:r>
-      <w:proofErr w:type="spellEnd"/>
     </w:p>
     <w:p>
       <w:pPr>
@@ -2720,11 +2537,9 @@
           <w:numId w:val="13"/>
         </w:numPr>
       </w:pPr>
-      <w:proofErr w:type="spellStart"/>
       <w:r>
         <w:t>Cmdlets</w:t>
       </w:r>
-      <w:proofErr w:type="spellEnd"/>
     </w:p>
     <w:p>
       <w:pPr>
@@ -2746,13 +2561,8 @@
           <w:numId w:val="13"/>
         </w:numPr>
       </w:pPr>
-      <w:proofErr w:type="spellStart"/>
-      <w:r>
-        <w:t>Usefull</w:t>
-      </w:r>
-      <w:proofErr w:type="spellEnd"/>
-      <w:r>
-        <w:t xml:space="preserve">  (environment) variables</w:t>
+      <w:r>
+        <w:t>Usefull  (environment) variables</w:t>
       </w:r>
     </w:p>
     <w:p>
@@ -2788,13 +2598,8 @@
         </w:numPr>
       </w:pPr>
       <w:r>
-        <w:t>$</w:t>
-      </w:r>
-      <w:proofErr w:type="spellStart"/>
-      <w:r>
-        <w:t>env:windir</w:t>
-      </w:r>
-      <w:proofErr w:type="spellEnd"/>
+        <w:t>$env:windir</w:t>
+      </w:r>
     </w:p>
     <w:p>
       <w:pPr>
@@ -2996,15 +2801,7 @@
         </w:numPr>
       </w:pPr>
       <w:r>
-        <w:t>PowerShell Providers (</w:t>
-      </w:r>
-      <w:proofErr w:type="spellStart"/>
-      <w:r>
-        <w:t>Filesystem</w:t>
-      </w:r>
-      <w:proofErr w:type="spellEnd"/>
-      <w:r>
-        <w:t xml:space="preserve">, IIS, Certificates, </w:t>
+        <w:t xml:space="preserve">PowerShell Providers (Filesystem, IIS, Certificates, </w:t>
       </w:r>
       <w:r>
         <w:t>Registry, …</w:t>
@@ -3176,15 +2973,7 @@
     </w:p>
     <w:p>
       <w:r>
-        <w:t xml:space="preserve">PowerShell commands, called </w:t>
-      </w:r>
-      <w:proofErr w:type="spellStart"/>
-      <w:r>
-        <w:t>cmdlets</w:t>
-      </w:r>
-      <w:proofErr w:type="spellEnd"/>
-      <w:r>
-        <w:t xml:space="preserve"> [speak: command-lets], use verb</w:t>
+        <w:t>PowerShell commands, called cmdlets [speak: command-lets], use verb</w:t>
       </w:r>
       <w:r>
         <w:t>*</w:t>
@@ -3198,15 +2987,7 @@
         <w:t xml:space="preserve">* </w:t>
       </w:r>
       <w:r>
-        <w:t xml:space="preserve">Windows PowerShell uses the term verb to describe a word that implies an action even if that word is not a standard verb in the English language. For example, the term </w:t>
-      </w:r>
-      <w:proofErr w:type="gramStart"/>
-      <w:r>
-        <w:t>New</w:t>
-      </w:r>
-      <w:proofErr w:type="gramEnd"/>
-      <w:r>
-        <w:t xml:space="preserve"> is a valid Windows PowerShell verb name because it implies an action even though it is not a verb in the English language.</w:t>
+        <w:t>Windows PowerShell uses the term verb to describe a word that implies an action even if that word is not a standard verb in the English language. For example, the term New is a valid Windows PowerShell verb name because it implies an action even though it is not a verb in the English language.</w:t>
       </w:r>
     </w:p>
     <w:p>
@@ -3709,7 +3490,6 @@
                 <w:lang w:val="de-DE" w:eastAsia="de-DE" w:bidi="ar-SA"/>
               </w:rPr>
             </w:pPr>
-            <w:proofErr w:type="spellStart"/>
             <w:r>
               <w:rPr>
                 <w:rFonts w:ascii="Calibri" w:eastAsia="Times New Roman" w:hAnsi="Calibri" w:cs="Calibri"/>
@@ -3718,7 +3498,6 @@
               </w:rPr>
               <w:t>Copy</w:t>
             </w:r>
-            <w:proofErr w:type="spellEnd"/>
           </w:p>
         </w:tc>
         <w:tc>
@@ -4075,7 +3854,6 @@
                 <w:lang w:val="de-DE" w:eastAsia="de-DE" w:bidi="ar-SA"/>
               </w:rPr>
             </w:pPr>
-            <w:proofErr w:type="spellStart"/>
             <w:r>
               <w:rPr>
                 <w:rFonts w:ascii="Calibri" w:eastAsia="Times New Roman" w:hAnsi="Calibri" w:cs="Calibri"/>
@@ -4084,7 +3862,6 @@
               </w:rPr>
               <w:t>Get</w:t>
             </w:r>
-            <w:proofErr w:type="spellEnd"/>
           </w:p>
         </w:tc>
         <w:tc>
@@ -4154,7 +3931,6 @@
                 <w:lang w:val="de-DE" w:eastAsia="de-DE" w:bidi="ar-SA"/>
               </w:rPr>
             </w:pPr>
-            <w:proofErr w:type="spellStart"/>
             <w:r>
               <w:rPr>
                 <w:rFonts w:ascii="Calibri" w:eastAsia="Times New Roman" w:hAnsi="Calibri" w:cs="Calibri"/>
@@ -4163,7 +3939,6 @@
               </w:rPr>
               <w:t>Hide</w:t>
             </w:r>
-            <w:proofErr w:type="spellEnd"/>
           </w:p>
         </w:tc>
         <w:tc>
@@ -4180,59 +3955,13 @@
                 <w:lang w:val="de-DE" w:eastAsia="de-DE" w:bidi="ar-SA"/>
               </w:rPr>
             </w:pPr>
-            <w:proofErr w:type="spellStart"/>
             <w:r>
               <w:rPr>
                 <w:rFonts w:ascii="Calibri" w:eastAsia="Times New Roman" w:hAnsi="Calibri" w:cs="Calibri"/>
                 <w:color w:val="000000"/>
                 <w:lang w:val="de-DE" w:eastAsia="de-DE" w:bidi="ar-SA"/>
               </w:rPr>
-              <w:t>Makes</w:t>
-            </w:r>
-            <w:proofErr w:type="spellEnd"/>
-            <w:r>
-              <w:rPr>
-                <w:rFonts w:ascii="Calibri" w:eastAsia="Times New Roman" w:hAnsi="Calibri" w:cs="Calibri"/>
-                <w:color w:val="000000"/>
-                <w:lang w:val="de-DE" w:eastAsia="de-DE" w:bidi="ar-SA"/>
-              </w:rPr>
-              <w:t xml:space="preserve"> a </w:t>
-            </w:r>
-            <w:proofErr w:type="spellStart"/>
-            <w:r>
-              <w:rPr>
-                <w:rFonts w:ascii="Calibri" w:eastAsia="Times New Roman" w:hAnsi="Calibri" w:cs="Calibri"/>
-                <w:color w:val="000000"/>
-                <w:lang w:val="de-DE" w:eastAsia="de-DE" w:bidi="ar-SA"/>
-              </w:rPr>
-              <w:t>resource</w:t>
-            </w:r>
-            <w:proofErr w:type="spellEnd"/>
-            <w:r>
-              <w:rPr>
-                <w:rFonts w:ascii="Calibri" w:eastAsia="Times New Roman" w:hAnsi="Calibri" w:cs="Calibri"/>
-                <w:color w:val="000000"/>
-                <w:lang w:val="de-DE" w:eastAsia="de-DE" w:bidi="ar-SA"/>
-              </w:rPr>
-              <w:t xml:space="preserve"> </w:t>
-            </w:r>
-            <w:proofErr w:type="spellStart"/>
-            <w:r>
-              <w:rPr>
-                <w:rFonts w:ascii="Calibri" w:eastAsia="Times New Roman" w:hAnsi="Calibri" w:cs="Calibri"/>
-                <w:color w:val="000000"/>
-                <w:lang w:val="de-DE" w:eastAsia="de-DE" w:bidi="ar-SA"/>
-              </w:rPr>
-              <w:t>undetectable</w:t>
-            </w:r>
-            <w:proofErr w:type="spellEnd"/>
-            <w:r>
-              <w:rPr>
-                <w:rFonts w:ascii="Calibri" w:eastAsia="Times New Roman" w:hAnsi="Calibri" w:cs="Calibri"/>
-                <w:color w:val="000000"/>
-                <w:lang w:val="de-DE" w:eastAsia="de-DE" w:bidi="ar-SA"/>
-              </w:rPr>
-              <w:t>.</w:t>
+              <w:t>Makes a resource undetectable.</w:t>
             </w:r>
           </w:p>
         </w:tc>
@@ -4280,7 +4009,6 @@
                 <w:lang w:val="de-DE" w:eastAsia="de-DE" w:bidi="ar-SA"/>
               </w:rPr>
             </w:pPr>
-            <w:proofErr w:type="spellStart"/>
             <w:r>
               <w:rPr>
                 <w:rFonts w:ascii="Calibri" w:eastAsia="Times New Roman" w:hAnsi="Calibri" w:cs="Calibri"/>
@@ -4289,7 +4017,6 @@
               </w:rPr>
               <w:t>Join</w:t>
             </w:r>
-            <w:proofErr w:type="spellEnd"/>
           </w:p>
         </w:tc>
         <w:tc>
@@ -4383,41 +4110,13 @@
                 <w:lang w:val="de-DE" w:eastAsia="de-DE" w:bidi="ar-SA"/>
               </w:rPr>
             </w:pPr>
-            <w:proofErr w:type="spellStart"/>
             <w:r>
               <w:rPr>
                 <w:rFonts w:ascii="Calibri" w:eastAsia="Times New Roman" w:hAnsi="Calibri" w:cs="Calibri"/>
                 <w:color w:val="000000"/>
                 <w:lang w:val="de-DE" w:eastAsia="de-DE" w:bidi="ar-SA"/>
               </w:rPr>
-              <w:t>Secures</w:t>
-            </w:r>
-            <w:proofErr w:type="spellEnd"/>
-            <w:r>
-              <w:rPr>
-                <w:rFonts w:ascii="Calibri" w:eastAsia="Times New Roman" w:hAnsi="Calibri" w:cs="Calibri"/>
-                <w:color w:val="000000"/>
-                <w:lang w:val="de-DE" w:eastAsia="de-DE" w:bidi="ar-SA"/>
-              </w:rPr>
-              <w:t xml:space="preserve"> a </w:t>
-            </w:r>
-            <w:proofErr w:type="spellStart"/>
-            <w:r>
-              <w:rPr>
-                <w:rFonts w:ascii="Calibri" w:eastAsia="Times New Roman" w:hAnsi="Calibri" w:cs="Calibri"/>
-                <w:color w:val="000000"/>
-                <w:lang w:val="de-DE" w:eastAsia="de-DE" w:bidi="ar-SA"/>
-              </w:rPr>
-              <w:t>resources</w:t>
-            </w:r>
-            <w:proofErr w:type="spellEnd"/>
-            <w:r>
-              <w:rPr>
-                <w:rFonts w:ascii="Calibri" w:eastAsia="Times New Roman" w:hAnsi="Calibri" w:cs="Calibri"/>
-                <w:color w:val="000000"/>
-                <w:lang w:val="de-DE" w:eastAsia="de-DE" w:bidi="ar-SA"/>
-              </w:rPr>
-              <w:t>.</w:t>
+              <w:t>Secures a resources.</w:t>
             </w:r>
           </w:p>
         </w:tc>
@@ -4435,7 +4134,6 @@
                 <w:lang w:val="de-DE" w:eastAsia="de-DE" w:bidi="ar-SA"/>
               </w:rPr>
             </w:pPr>
-            <w:proofErr w:type="spellStart"/>
             <w:r>
               <w:rPr>
                 <w:rFonts w:ascii="Calibri" w:eastAsia="Times New Roman" w:hAnsi="Calibri" w:cs="Calibri"/>
@@ -4444,7 +4142,6 @@
               </w:rPr>
               <w:t>Unlock</w:t>
             </w:r>
-            <w:proofErr w:type="spellEnd"/>
           </w:p>
         </w:tc>
       </w:tr>
@@ -4491,41 +4188,13 @@
                 <w:lang w:val="de-DE" w:eastAsia="de-DE" w:bidi="ar-SA"/>
               </w:rPr>
             </w:pPr>
-            <w:proofErr w:type="spellStart"/>
             <w:r>
               <w:rPr>
                 <w:rFonts w:ascii="Calibri" w:eastAsia="Times New Roman" w:hAnsi="Calibri" w:cs="Calibri"/>
                 <w:color w:val="000000"/>
                 <w:lang w:val="de-DE" w:eastAsia="de-DE" w:bidi="ar-SA"/>
               </w:rPr>
-              <w:t>Creates</w:t>
-            </w:r>
-            <w:proofErr w:type="spellEnd"/>
-            <w:r>
-              <w:rPr>
-                <w:rFonts w:ascii="Calibri" w:eastAsia="Times New Roman" w:hAnsi="Calibri" w:cs="Calibri"/>
-                <w:color w:val="000000"/>
-                <w:lang w:val="de-DE" w:eastAsia="de-DE" w:bidi="ar-SA"/>
-              </w:rPr>
-              <w:t xml:space="preserve"> a </w:t>
-            </w:r>
-            <w:proofErr w:type="spellStart"/>
-            <w:r>
-              <w:rPr>
-                <w:rFonts w:ascii="Calibri" w:eastAsia="Times New Roman" w:hAnsi="Calibri" w:cs="Calibri"/>
-                <w:color w:val="000000"/>
-                <w:lang w:val="de-DE" w:eastAsia="de-DE" w:bidi="ar-SA"/>
-              </w:rPr>
-              <w:t>resource</w:t>
-            </w:r>
-            <w:proofErr w:type="spellEnd"/>
-            <w:r>
-              <w:rPr>
-                <w:rFonts w:ascii="Calibri" w:eastAsia="Times New Roman" w:hAnsi="Calibri" w:cs="Calibri"/>
-                <w:color w:val="000000"/>
-                <w:lang w:val="de-DE" w:eastAsia="de-DE" w:bidi="ar-SA"/>
-              </w:rPr>
-              <w:t>.</w:t>
+              <w:t>Creates a resource.</w:t>
             </w:r>
           </w:p>
         </w:tc>
@@ -4797,7 +4466,6 @@
                 <w:lang w:val="de-DE" w:eastAsia="de-DE" w:bidi="ar-SA"/>
               </w:rPr>
             </w:pPr>
-            <w:proofErr w:type="spellStart"/>
             <w:r>
               <w:rPr>
                 <w:rFonts w:ascii="Calibri" w:eastAsia="Times New Roman" w:hAnsi="Calibri" w:cs="Calibri"/>
@@ -4806,7 +4474,6 @@
               </w:rPr>
               <w:t>Redo</w:t>
             </w:r>
-            <w:proofErr w:type="spellEnd"/>
           </w:p>
         </w:tc>
         <w:tc>
@@ -4946,7 +4613,6 @@
                 <w:lang w:val="de-DE" w:eastAsia="de-DE" w:bidi="ar-SA"/>
               </w:rPr>
             </w:pPr>
-            <w:proofErr w:type="spellStart"/>
             <w:r>
               <w:rPr>
                 <w:rFonts w:ascii="Calibri" w:eastAsia="Times New Roman" w:hAnsi="Calibri" w:cs="Calibri"/>
@@ -4955,7 +4621,6 @@
               </w:rPr>
               <w:t>Rename</w:t>
             </w:r>
-            <w:proofErr w:type="spellEnd"/>
           </w:p>
         </w:tc>
         <w:tc>
@@ -5017,7 +4682,6 @@
                 <w:lang w:val="de-DE" w:eastAsia="de-DE" w:bidi="ar-SA"/>
               </w:rPr>
             </w:pPr>
-            <w:proofErr w:type="spellStart"/>
             <w:r>
               <w:rPr>
                 <w:rFonts w:ascii="Calibri" w:eastAsia="Times New Roman" w:hAnsi="Calibri" w:cs="Calibri"/>
@@ -5026,7 +4690,6 @@
               </w:rPr>
               <w:t>Reset</w:t>
             </w:r>
-            <w:proofErr w:type="spellEnd"/>
           </w:p>
         </w:tc>
         <w:tc>
@@ -5089,7 +4752,6 @@
                 <w:lang w:val="de-DE" w:eastAsia="de-DE" w:bidi="ar-SA"/>
               </w:rPr>
             </w:pPr>
-            <w:proofErr w:type="spellStart"/>
             <w:r>
               <w:rPr>
                 <w:rFonts w:ascii="Calibri" w:eastAsia="Times New Roman" w:hAnsi="Calibri" w:cs="Calibri"/>
@@ -5098,7 +4760,6 @@
               </w:rPr>
               <w:t>Search</w:t>
             </w:r>
-            <w:proofErr w:type="spellEnd"/>
           </w:p>
         </w:tc>
         <w:tc>
@@ -5190,25 +4851,7 @@
                 <w:color w:val="000000"/>
                 <w:lang w:eastAsia="de-DE" w:bidi="ar-SA"/>
               </w:rPr>
-              <w:t xml:space="preserve">Locates a </w:t>
-            </w:r>
-            <w:proofErr w:type="spellStart"/>
-            <w:r>
-              <w:rPr>
-                <w:rFonts w:ascii="Calibri" w:eastAsia="Times New Roman" w:hAnsi="Calibri" w:cs="Calibri"/>
-                <w:color w:val="000000"/>
-                <w:lang w:eastAsia="de-DE" w:bidi="ar-SA"/>
-              </w:rPr>
-              <w:t>resouces</w:t>
-            </w:r>
-            <w:proofErr w:type="spellEnd"/>
-            <w:r>
-              <w:rPr>
-                <w:rFonts w:ascii="Calibri" w:eastAsia="Times New Roman" w:hAnsi="Calibri" w:cs="Calibri"/>
-                <w:color w:val="000000"/>
-                <w:lang w:eastAsia="de-DE" w:bidi="ar-SA"/>
-              </w:rPr>
-              <w:t xml:space="preserve"> in a container.</w:t>
+              <w:t>Locates a resouces in a container.</w:t>
             </w:r>
           </w:p>
         </w:tc>
@@ -5278,25 +4921,7 @@
                 <w:color w:val="000000"/>
                 <w:lang w:eastAsia="de-DE" w:bidi="ar-SA"/>
               </w:rPr>
-              <w:t xml:space="preserve">Replaces data on an existing resource or creates </w:t>
-            </w:r>
-            <w:proofErr w:type="gramStart"/>
-            <w:r>
-              <w:rPr>
-                <w:rFonts w:ascii="Calibri" w:eastAsia="Times New Roman" w:hAnsi="Calibri" w:cs="Calibri"/>
-                <w:color w:val="000000"/>
-                <w:lang w:eastAsia="de-DE" w:bidi="ar-SA"/>
-              </w:rPr>
-              <w:t>a resources</w:t>
-            </w:r>
-            <w:proofErr w:type="gramEnd"/>
-            <w:r>
-              <w:rPr>
-                <w:rFonts w:ascii="Calibri" w:eastAsia="Times New Roman" w:hAnsi="Calibri" w:cs="Calibri"/>
-                <w:color w:val="000000"/>
-                <w:lang w:eastAsia="de-DE" w:bidi="ar-SA"/>
-              </w:rPr>
-              <w:t xml:space="preserve"> that contains some data.</w:t>
+              <w:t>Replaces data on an existing resource or creates a resources that contains some data.</w:t>
             </w:r>
           </w:p>
         </w:tc>
@@ -5314,7 +4939,6 @@
                 <w:lang w:val="de-DE" w:eastAsia="de-DE" w:bidi="ar-SA"/>
               </w:rPr>
             </w:pPr>
-            <w:proofErr w:type="spellStart"/>
             <w:r>
               <w:rPr>
                 <w:rFonts w:ascii="Calibri" w:eastAsia="Times New Roman" w:hAnsi="Calibri" w:cs="Calibri"/>
@@ -5323,7 +4947,6 @@
               </w:rPr>
               <w:t>Get</w:t>
             </w:r>
-            <w:proofErr w:type="spellEnd"/>
           </w:p>
         </w:tc>
       </w:tr>
@@ -5393,7 +5016,6 @@
                 <w:lang w:val="de-DE" w:eastAsia="de-DE" w:bidi="ar-SA"/>
               </w:rPr>
             </w:pPr>
-            <w:proofErr w:type="spellStart"/>
             <w:r>
               <w:rPr>
                 <w:rFonts w:ascii="Calibri" w:eastAsia="Times New Roman" w:hAnsi="Calibri" w:cs="Calibri"/>
@@ -5402,7 +5024,6 @@
               </w:rPr>
               <w:t>Hide</w:t>
             </w:r>
-            <w:proofErr w:type="spellEnd"/>
           </w:p>
         </w:tc>
       </w:tr>
@@ -5518,23 +5139,13 @@
                 <w:lang w:eastAsia="de-DE" w:bidi="ar-SA"/>
               </w:rPr>
             </w:pPr>
-            <w:proofErr w:type="spellStart"/>
             <w:r>
               <w:rPr>
                 <w:rFonts w:ascii="Calibri" w:eastAsia="Times New Roman" w:hAnsi="Calibri" w:cs="Calibri"/>
                 <w:color w:val="000000"/>
                 <w:lang w:eastAsia="de-DE" w:bidi="ar-SA"/>
               </w:rPr>
-              <w:t>Seperates</w:t>
-            </w:r>
-            <w:proofErr w:type="spellEnd"/>
-            <w:r>
-              <w:rPr>
-                <w:rFonts w:ascii="Calibri" w:eastAsia="Times New Roman" w:hAnsi="Calibri" w:cs="Calibri"/>
-                <w:color w:val="000000"/>
-                <w:lang w:eastAsia="de-DE" w:bidi="ar-SA"/>
-              </w:rPr>
-              <w:t xml:space="preserve"> parts of a resource.</w:t>
+              <w:t>Seperates parts of a resource.</w:t>
             </w:r>
           </w:p>
         </w:tc>
@@ -5552,7 +5163,6 @@
                 <w:lang w:val="de-DE" w:eastAsia="de-DE" w:bidi="ar-SA"/>
               </w:rPr>
             </w:pPr>
-            <w:proofErr w:type="spellStart"/>
             <w:r>
               <w:rPr>
                 <w:rFonts w:ascii="Calibri" w:eastAsia="Times New Roman" w:hAnsi="Calibri" w:cs="Calibri"/>
@@ -5561,7 +5171,6 @@
               </w:rPr>
               <w:t>Join</w:t>
             </w:r>
-            <w:proofErr w:type="spellEnd"/>
           </w:p>
         </w:tc>
       </w:tr>
@@ -5584,7 +5193,6 @@
                 <w:lang w:val="de-DE" w:eastAsia="de-DE" w:bidi="ar-SA"/>
               </w:rPr>
             </w:pPr>
-            <w:proofErr w:type="spellStart"/>
             <w:r>
               <w:rPr>
                 <w:rFonts w:ascii="Calibri" w:eastAsia="Times New Roman" w:hAnsi="Calibri" w:cs="Calibri"/>
@@ -5593,7 +5201,6 @@
               </w:rPr>
               <w:t>Step</w:t>
             </w:r>
-            <w:proofErr w:type="spellEnd"/>
           </w:p>
         </w:tc>
         <w:tc>
@@ -5725,7 +5332,6 @@
                 <w:lang w:val="de-DE" w:eastAsia="de-DE" w:bidi="ar-SA"/>
               </w:rPr>
             </w:pPr>
-            <w:proofErr w:type="spellStart"/>
             <w:r>
               <w:rPr>
                 <w:rFonts w:ascii="Calibri" w:eastAsia="Times New Roman" w:hAnsi="Calibri" w:cs="Calibri"/>
@@ -5734,7 +5340,6 @@
               </w:rPr>
               <w:t>Undo</w:t>
             </w:r>
-            <w:proofErr w:type="spellEnd"/>
           </w:p>
         </w:tc>
         <w:tc>
@@ -5796,7 +5401,6 @@
                 <w:lang w:val="de-DE" w:eastAsia="de-DE" w:bidi="ar-SA"/>
               </w:rPr>
             </w:pPr>
-            <w:proofErr w:type="spellStart"/>
             <w:r>
               <w:rPr>
                 <w:rFonts w:ascii="Calibri" w:eastAsia="Times New Roman" w:hAnsi="Calibri" w:cs="Calibri"/>
@@ -5805,7 +5409,6 @@
               </w:rPr>
               <w:t>Unlock</w:t>
             </w:r>
-            <w:proofErr w:type="spellEnd"/>
           </w:p>
         </w:tc>
         <w:tc>
@@ -6080,15 +5683,7 @@
         <w:pStyle w:val="Code-Block"/>
       </w:pPr>
       <w:r>
-        <w:t>&gt; $</w:t>
-      </w:r>
-      <w:proofErr w:type="spellStart"/>
-      <w:r>
-        <w:t>someVariable</w:t>
-      </w:r>
-      <w:proofErr w:type="spellEnd"/>
-      <w:r>
-        <w:t xml:space="preserve"> = “Some Content”</w:t>
+        <w:t>&gt; $someVariable = “Some Content”</w:t>
       </w:r>
     </w:p>
     <w:p>
@@ -6346,34 +5941,14 @@
                 <w:lang w:val="de-DE" w:eastAsia="de-DE" w:bidi="ar-SA"/>
               </w:rPr>
             </w:pPr>
-            <w:proofErr w:type="spellStart"/>
             <w:r>
               <w:rPr>
                 <w:rFonts w:ascii="Calibri" w:eastAsia="Times New Roman" w:hAnsi="Calibri" w:cs="Calibri"/>
                 <w:color w:val="FFFFFF"/>
                 <w:lang w:val="de-DE" w:eastAsia="de-DE" w:bidi="ar-SA"/>
               </w:rPr>
-              <w:t>Escape</w:t>
+              <w:t>Escape Sequence</w:t>
             </w:r>
-            <w:proofErr w:type="spellEnd"/>
-            <w:r>
-              <w:rPr>
-                <w:rFonts w:ascii="Calibri" w:eastAsia="Times New Roman" w:hAnsi="Calibri" w:cs="Calibri"/>
-                <w:color w:val="FFFFFF"/>
-                <w:lang w:val="de-DE" w:eastAsia="de-DE" w:bidi="ar-SA"/>
-              </w:rPr>
-              <w:t xml:space="preserve"> </w:t>
-            </w:r>
-            <w:proofErr w:type="spellStart"/>
-            <w:r>
-              <w:rPr>
-                <w:rFonts w:ascii="Calibri" w:eastAsia="Times New Roman" w:hAnsi="Calibri" w:cs="Calibri"/>
-                <w:color w:val="FFFFFF"/>
-                <w:lang w:val="de-DE" w:eastAsia="de-DE" w:bidi="ar-SA"/>
-              </w:rPr>
-              <w:t>Sequence</w:t>
-            </w:r>
-            <w:proofErr w:type="spellEnd"/>
           </w:p>
         </w:tc>
         <w:tc>
@@ -6391,34 +5966,14 @@
                 <w:lang w:val="de-DE" w:eastAsia="de-DE" w:bidi="ar-SA"/>
               </w:rPr>
             </w:pPr>
-            <w:proofErr w:type="spellStart"/>
             <w:r>
               <w:rPr>
                 <w:rFonts w:ascii="Calibri" w:eastAsia="Times New Roman" w:hAnsi="Calibri" w:cs="Calibri"/>
                 <w:color w:val="FFFFFF"/>
                 <w:lang w:val="de-DE" w:eastAsia="de-DE" w:bidi="ar-SA"/>
               </w:rPr>
-              <w:t>Corresponding</w:t>
+              <w:t>Corresponding Special Character</w:t>
             </w:r>
-            <w:proofErr w:type="spellEnd"/>
-            <w:r>
-              <w:rPr>
-                <w:rFonts w:ascii="Calibri" w:eastAsia="Times New Roman" w:hAnsi="Calibri" w:cs="Calibri"/>
-                <w:color w:val="FFFFFF"/>
-                <w:lang w:val="de-DE" w:eastAsia="de-DE" w:bidi="ar-SA"/>
-              </w:rPr>
-              <w:t xml:space="preserve"> Special </w:t>
-            </w:r>
-            <w:proofErr w:type="spellStart"/>
-            <w:r>
-              <w:rPr>
-                <w:rFonts w:ascii="Calibri" w:eastAsia="Times New Roman" w:hAnsi="Calibri" w:cs="Calibri"/>
-                <w:color w:val="FFFFFF"/>
-                <w:lang w:val="de-DE" w:eastAsia="de-DE" w:bidi="ar-SA"/>
-              </w:rPr>
-              <w:t>Character</w:t>
-            </w:r>
-            <w:proofErr w:type="spellEnd"/>
           </w:p>
         </w:tc>
       </w:tr>
@@ -6467,7 +6022,6 @@
                 <w:lang w:val="de-DE" w:eastAsia="de-DE" w:bidi="ar-SA"/>
               </w:rPr>
             </w:pPr>
-            <w:proofErr w:type="spellStart"/>
             <w:r>
               <w:rPr>
                 <w:rFonts w:ascii="Calibri" w:eastAsia="Times New Roman" w:hAnsi="Calibri" w:cs="Calibri"/>
@@ -6476,7 +6030,6 @@
               </w:rPr>
               <w:t>Newline</w:t>
             </w:r>
-            <w:proofErr w:type="spellEnd"/>
           </w:p>
         </w:tc>
       </w:tr>
@@ -6697,25 +6250,7 @@
                 <w:color w:val="000000"/>
                 <w:lang w:val="de-DE" w:eastAsia="de-DE" w:bidi="ar-SA"/>
               </w:rPr>
-              <w:t>&lt;</w:t>
-            </w:r>
-            <w:proofErr w:type="spellStart"/>
-            <w:r>
-              <w:rPr>
-                <w:rFonts w:ascii="Calibri" w:eastAsia="Times New Roman" w:hAnsi="Calibri" w:cs="Calibri"/>
-                <w:color w:val="000000"/>
-                <w:lang w:val="de-DE" w:eastAsia="de-DE" w:bidi="ar-SA"/>
-              </w:rPr>
-              <w:t>Backspace</w:t>
-            </w:r>
-            <w:proofErr w:type="spellEnd"/>
-            <w:r>
-              <w:rPr>
-                <w:rFonts w:ascii="Calibri" w:eastAsia="Times New Roman" w:hAnsi="Calibri" w:cs="Calibri"/>
-                <w:color w:val="000000"/>
-                <w:lang w:val="de-DE" w:eastAsia="de-DE" w:bidi="ar-SA"/>
-              </w:rPr>
-              <w:t>&gt;</w:t>
+              <w:t>&lt;Backspace&gt;</w:t>
             </w:r>
           </w:p>
         </w:tc>
@@ -6937,25 +6472,7 @@
                 <w:color w:val="000000"/>
                 <w:lang w:val="de-DE" w:eastAsia="de-DE" w:bidi="ar-SA"/>
               </w:rPr>
-              <w:t xml:space="preserve">A </w:t>
-            </w:r>
-            <w:proofErr w:type="spellStart"/>
-            <w:r>
-              <w:rPr>
-                <w:rFonts w:ascii="Calibri" w:eastAsia="Times New Roman" w:hAnsi="Calibri" w:cs="Calibri"/>
-                <w:color w:val="000000"/>
-                <w:lang w:val="de-DE" w:eastAsia="de-DE" w:bidi="ar-SA"/>
-              </w:rPr>
-              <w:t>single</w:t>
-            </w:r>
-            <w:proofErr w:type="spellEnd"/>
-            <w:r>
-              <w:rPr>
-                <w:rFonts w:ascii="Calibri" w:eastAsia="Times New Roman" w:hAnsi="Calibri" w:cs="Calibri"/>
-                <w:color w:val="000000"/>
-                <w:lang w:val="de-DE" w:eastAsia="de-DE" w:bidi="ar-SA"/>
-              </w:rPr>
-              <w:t xml:space="preserve"> backtick (`)</w:t>
+              <w:t>A single backtick (`)</w:t>
             </w:r>
           </w:p>
         </w:tc>
@@ -7017,23 +6534,7 @@
         <w:pStyle w:val="Code-Block"/>
       </w:pPr>
       <w:r>
-        <w:t>&gt; Write-Host "</w:t>
-      </w:r>
-      <w:proofErr w:type="spellStart"/>
-      <w:r>
-        <w:t>Key</w:t>
-      </w:r>
-      <w:proofErr w:type="gramStart"/>
-      <w:r>
-        <w:t>:`</w:t>
-      </w:r>
-      <w:proofErr w:type="gramEnd"/>
-      <w:r>
-        <w:t>tvalue</w:t>
-      </w:r>
-      <w:proofErr w:type="spellEnd"/>
-      <w:r>
-        <w:t>"</w:t>
+        <w:t>&gt; Write-Host "Key:`tvalue"</w:t>
       </w:r>
     </w:p>
     <w:p>
@@ -7083,23 +6584,7 @@
         <w:pStyle w:val="Code-Block"/>
       </w:pPr>
       <w:r>
-        <w:t>&gt; $value = "</w:t>
-      </w:r>
-      <w:proofErr w:type="spellStart"/>
-      <w:r>
-        <w:t>Lorem</w:t>
-      </w:r>
-      <w:proofErr w:type="spellEnd"/>
-      <w:r>
-        <w:t xml:space="preserve"> </w:t>
-      </w:r>
-      <w:proofErr w:type="spellStart"/>
-      <w:r>
-        <w:t>Ipsum</w:t>
-      </w:r>
-      <w:proofErr w:type="spellEnd"/>
-      <w:r>
-        <w:t>"</w:t>
+        <w:t>&gt; $value = "Lorem Ipsum"</w:t>
       </w:r>
     </w:p>
     <w:p>
@@ -7107,18 +6592,10 @@
         <w:pStyle w:val="Code-Block"/>
       </w:pPr>
       <w:r>
-        <w:t>&gt; Write-Host "Key</w:t>
-      </w:r>
-      <w:proofErr w:type="gramStart"/>
-      <w:r>
-        <w:t>:</w:t>
-      </w:r>
-      <w:r>
-        <w:t>`</w:t>
-      </w:r>
-      <w:proofErr w:type="gramEnd"/>
-      <w:r>
-        <w:t>"$value`""</w:t>
+        <w:t>&gt; Write-Host "Key:</w:t>
+      </w:r>
+      <w:r>
+        <w:t>`"$value`""</w:t>
       </w:r>
     </w:p>
     <w:p>
@@ -7187,23 +6664,7 @@
         <w:pStyle w:val="Code-Block"/>
       </w:pPr>
       <w:r>
-        <w:t>&gt; $</w:t>
-      </w:r>
-      <w:proofErr w:type="spellStart"/>
-      <w:r>
-        <w:t>someArrayContainingNumbers</w:t>
-      </w:r>
-      <w:proofErr w:type="spellEnd"/>
-      <w:r>
-        <w:t xml:space="preserve"> = </w:t>
-      </w:r>
-      <w:proofErr w:type="gramStart"/>
-      <w:r>
-        <w:t>@(</w:t>
-      </w:r>
-      <w:proofErr w:type="gramEnd"/>
-      <w:r>
-        <w:t>1,2,</w:t>
+        <w:t>&gt; $someArrayContainingNumbers = @(1,2,</w:t>
       </w:r>
     </w:p>
     <w:p>
@@ -7227,35 +6688,23 @@
         <w:pStyle w:val="Code-Block"/>
       </w:pPr>
       <w:r>
-        <w:t>&gt; 5</w:t>
-      </w:r>
-      <w:proofErr w:type="gramStart"/>
-      <w:r>
-        <w:t>,6</w:t>
-      </w:r>
-      <w:proofErr w:type="gramEnd"/>
+        <w:t>&gt; 5,6</w:t>
+      </w:r>
     </w:p>
     <w:p>
       <w:pPr>
         <w:pStyle w:val="Code-Block"/>
       </w:pPr>
-      <w:proofErr w:type="gramStart"/>
       <w:r>
         <w:t>&gt; ,7</w:t>
       </w:r>
-      <w:proofErr w:type="gramEnd"/>
     </w:p>
     <w:p>
       <w:pPr>
         <w:pStyle w:val="Code-Block"/>
       </w:pPr>
-      <w:proofErr w:type="gramStart"/>
-      <w:r>
-        <w:t>&gt; ,8</w:t>
-      </w:r>
-      <w:proofErr w:type="gramEnd"/>
-      <w:r>
-        <w:t>,</w:t>
+      <w:r>
+        <w:t>&gt; ,8,</w:t>
       </w:r>
     </w:p>
     <w:p>
@@ -7263,15 +6712,7 @@
         <w:pStyle w:val="Code-Block"/>
       </w:pPr>
       <w:r>
-        <w:t>&gt; 9</w:t>
-      </w:r>
-      <w:proofErr w:type="gramStart"/>
-      <w:r>
-        <w:t>,0</w:t>
-      </w:r>
-      <w:proofErr w:type="gramEnd"/>
-      <w:r>
-        <w:t>)</w:t>
+        <w:t>&gt; 9,0)</w:t>
       </w:r>
     </w:p>
     <w:p>
@@ -7332,23 +6773,8 @@
       <w:r>
         <w:t xml:space="preserve">&gt; </w:t>
       </w:r>
-      <w:proofErr w:type="spellStart"/>
-      <w:proofErr w:type="gramStart"/>
-      <w:r>
-        <w:t>foreach</w:t>
-      </w:r>
-      <w:proofErr w:type="spellEnd"/>
-      <w:proofErr w:type="gramEnd"/>
-      <w:r>
-        <w:t xml:space="preserve"> ($number in $</w:t>
-      </w:r>
-      <w:proofErr w:type="spellStart"/>
-      <w:r>
-        <w:t>someArrayContainingNumbers</w:t>
-      </w:r>
-      <w:proofErr w:type="spellEnd"/>
-      <w:r>
-        <w:t>) {</w:t>
+      <w:r>
+        <w:t>foreach ($number in $someArrayContainingNumbers) {</w:t>
       </w:r>
     </w:p>
     <w:p>
@@ -7646,15 +7072,7 @@
         <w:pStyle w:val="Code-Block"/>
       </w:pPr>
       <w:r>
-        <w:t>&gt; Get-</w:t>
-      </w:r>
-      <w:proofErr w:type="spellStart"/>
-      <w:r>
-        <w:t>ChildItem</w:t>
-      </w:r>
-      <w:proofErr w:type="spellEnd"/>
-      <w:r>
-        <w:t xml:space="preserve"> `</w:t>
+        <w:t>&gt; Get-ChildItem `</w:t>
       </w:r>
     </w:p>
     <w:p>
@@ -7831,23 +7249,13 @@
                 <w:lang w:val="de-DE" w:eastAsia="de-DE" w:bidi="ar-SA"/>
               </w:rPr>
             </w:pPr>
-            <w:proofErr w:type="spellStart"/>
             <w:r>
               <w:rPr>
                 <w:rFonts w:ascii="Calibri" w:eastAsia="Times New Roman" w:hAnsi="Calibri" w:cs="Calibri"/>
                 <w:color w:val="000000"/>
                 <w:lang w:val="de-DE" w:eastAsia="de-DE" w:bidi="ar-SA"/>
               </w:rPr>
-              <w:t>get-help</w:t>
-            </w:r>
-            <w:proofErr w:type="spellEnd"/>
-            <w:r>
-              <w:rPr>
-                <w:rFonts w:ascii="Calibri" w:eastAsia="Times New Roman" w:hAnsi="Calibri" w:cs="Calibri"/>
-                <w:color w:val="000000"/>
-                <w:lang w:val="de-DE" w:eastAsia="de-DE" w:bidi="ar-SA"/>
-              </w:rPr>
-              <w:t xml:space="preserve"> *</w:t>
+              <w:t>get-help *</w:t>
             </w:r>
           </w:p>
         </w:tc>
@@ -7894,41 +7302,13 @@
                 <w:lang w:val="de-DE" w:eastAsia="de-DE" w:bidi="ar-SA"/>
               </w:rPr>
             </w:pPr>
-            <w:proofErr w:type="spellStart"/>
             <w:r>
               <w:rPr>
                 <w:rFonts w:ascii="Calibri" w:eastAsia="Times New Roman" w:hAnsi="Calibri" w:cs="Calibri"/>
                 <w:color w:val="000000"/>
                 <w:lang w:val="de-DE" w:eastAsia="de-DE" w:bidi="ar-SA"/>
               </w:rPr>
-              <w:t>get-help</w:t>
-            </w:r>
-            <w:proofErr w:type="spellEnd"/>
-            <w:r>
-              <w:rPr>
-                <w:rFonts w:ascii="Calibri" w:eastAsia="Times New Roman" w:hAnsi="Calibri" w:cs="Calibri"/>
-                <w:color w:val="000000"/>
-                <w:lang w:val="de-DE" w:eastAsia="de-DE" w:bidi="ar-SA"/>
-              </w:rPr>
-              <w:t xml:space="preserve"> </w:t>
-            </w:r>
-            <w:proofErr w:type="spellStart"/>
-            <w:r>
-              <w:rPr>
-                <w:rFonts w:ascii="Calibri" w:eastAsia="Times New Roman" w:hAnsi="Calibri" w:cs="Calibri"/>
-                <w:color w:val="000000"/>
-                <w:lang w:val="de-DE" w:eastAsia="de-DE" w:bidi="ar-SA"/>
-              </w:rPr>
-              <w:t>get</w:t>
-            </w:r>
-            <w:proofErr w:type="spellEnd"/>
-            <w:r>
-              <w:rPr>
-                <w:rFonts w:ascii="Calibri" w:eastAsia="Times New Roman" w:hAnsi="Calibri" w:cs="Calibri"/>
-                <w:color w:val="000000"/>
-                <w:lang w:val="de-DE" w:eastAsia="de-DE" w:bidi="ar-SA"/>
-              </w:rPr>
-              <w:t>-*</w:t>
+              <w:t>get-help get-*</w:t>
             </w:r>
           </w:p>
         </w:tc>
@@ -7976,41 +7356,13 @@
                 <w:lang w:val="de-DE" w:eastAsia="de-DE" w:bidi="ar-SA"/>
               </w:rPr>
             </w:pPr>
-            <w:proofErr w:type="spellStart"/>
             <w:r>
               <w:rPr>
                 <w:rFonts w:ascii="Calibri" w:eastAsia="Times New Roman" w:hAnsi="Calibri" w:cs="Calibri"/>
                 <w:color w:val="000000"/>
                 <w:lang w:val="de-DE" w:eastAsia="de-DE" w:bidi="ar-SA"/>
               </w:rPr>
-              <w:t>get-help</w:t>
-            </w:r>
-            <w:proofErr w:type="spellEnd"/>
-            <w:r>
-              <w:rPr>
-                <w:rFonts w:ascii="Calibri" w:eastAsia="Times New Roman" w:hAnsi="Calibri" w:cs="Calibri"/>
-                <w:color w:val="000000"/>
-                <w:lang w:val="de-DE" w:eastAsia="de-DE" w:bidi="ar-SA"/>
-              </w:rPr>
-              <w:t xml:space="preserve"> *</w:t>
-            </w:r>
-            <w:proofErr w:type="spellStart"/>
-            <w:r>
-              <w:rPr>
-                <w:rFonts w:ascii="Calibri" w:eastAsia="Times New Roman" w:hAnsi="Calibri" w:cs="Calibri"/>
-                <w:color w:val="000000"/>
-                <w:lang w:val="de-DE" w:eastAsia="de-DE" w:bidi="ar-SA"/>
-              </w:rPr>
-              <w:t>SomeString</w:t>
-            </w:r>
-            <w:proofErr w:type="spellEnd"/>
-            <w:r>
-              <w:rPr>
-                <w:rFonts w:ascii="Calibri" w:eastAsia="Times New Roman" w:hAnsi="Calibri" w:cs="Calibri"/>
-                <w:color w:val="000000"/>
-                <w:lang w:val="de-DE" w:eastAsia="de-DE" w:bidi="ar-SA"/>
-              </w:rPr>
-              <w:t>*</w:t>
+              <w:t>get-help *SomeString*</w:t>
             </w:r>
           </w:p>
         </w:tc>
@@ -8034,25 +7386,7 @@
                 <w:color w:val="000000"/>
                 <w:lang w:eastAsia="de-DE" w:bidi="ar-SA"/>
               </w:rPr>
-              <w:t>Display topics with "</w:t>
-            </w:r>
-            <w:proofErr w:type="spellStart"/>
-            <w:r>
-              <w:rPr>
-                <w:rFonts w:ascii="Calibri" w:eastAsia="Times New Roman" w:hAnsi="Calibri" w:cs="Calibri"/>
-                <w:color w:val="000000"/>
-                <w:lang w:eastAsia="de-DE" w:bidi="ar-SA"/>
-              </w:rPr>
-              <w:t>SomeString</w:t>
-            </w:r>
-            <w:proofErr w:type="spellEnd"/>
-            <w:r>
-              <w:rPr>
-                <w:rFonts w:ascii="Calibri" w:eastAsia="Times New Roman" w:hAnsi="Calibri" w:cs="Calibri"/>
-                <w:color w:val="000000"/>
-                <w:lang w:eastAsia="de-DE" w:bidi="ar-SA"/>
-              </w:rPr>
-              <w:t>" in the name</w:t>
+              <w:t>Display topics with "SomeString" in the name</w:t>
             </w:r>
           </w:p>
         </w:tc>
@@ -8075,34 +7409,14 @@
                 <w:lang w:val="de-DE" w:eastAsia="de-DE" w:bidi="ar-SA"/>
               </w:rPr>
             </w:pPr>
-            <w:proofErr w:type="spellStart"/>
             <w:r>
               <w:rPr>
                 <w:rFonts w:ascii="Calibri" w:eastAsia="Times New Roman" w:hAnsi="Calibri" w:cs="Calibri"/>
                 <w:color w:val="000000"/>
                 <w:lang w:val="de-DE" w:eastAsia="de-DE" w:bidi="ar-SA"/>
               </w:rPr>
-              <w:t>get-help</w:t>
+              <w:t>get-help set-location</w:t>
             </w:r>
-            <w:proofErr w:type="spellEnd"/>
-            <w:r>
-              <w:rPr>
-                <w:rFonts w:ascii="Calibri" w:eastAsia="Times New Roman" w:hAnsi="Calibri" w:cs="Calibri"/>
-                <w:color w:val="000000"/>
-                <w:lang w:val="de-DE" w:eastAsia="de-DE" w:bidi="ar-SA"/>
-              </w:rPr>
-              <w:t xml:space="preserve"> </w:t>
-            </w:r>
-            <w:proofErr w:type="spellStart"/>
-            <w:r>
-              <w:rPr>
-                <w:rFonts w:ascii="Calibri" w:eastAsia="Times New Roman" w:hAnsi="Calibri" w:cs="Calibri"/>
-                <w:color w:val="000000"/>
-                <w:lang w:val="de-DE" w:eastAsia="de-DE" w:bidi="ar-SA"/>
-              </w:rPr>
-              <w:t>set-location</w:t>
-            </w:r>
-            <w:proofErr w:type="spellEnd"/>
           </w:p>
         </w:tc>
         <w:tc>
@@ -8309,41 +7623,13 @@
                 <w:lang w:val="de-DE" w:eastAsia="de-DE" w:bidi="ar-SA"/>
               </w:rPr>
             </w:pPr>
-            <w:proofErr w:type="spellStart"/>
             <w:r>
               <w:rPr>
                 <w:rFonts w:ascii="Calibri" w:eastAsia="Times New Roman" w:hAnsi="Calibri" w:cs="Calibri"/>
                 <w:color w:val="000000"/>
                 <w:lang w:val="de-DE" w:eastAsia="de-DE" w:bidi="ar-SA"/>
               </w:rPr>
-              <w:t>get-help</w:t>
-            </w:r>
-            <w:proofErr w:type="spellEnd"/>
-            <w:r>
-              <w:rPr>
-                <w:rFonts w:ascii="Calibri" w:eastAsia="Times New Roman" w:hAnsi="Calibri" w:cs="Calibri"/>
-                <w:color w:val="000000"/>
-                <w:lang w:val="de-DE" w:eastAsia="de-DE" w:bidi="ar-SA"/>
-              </w:rPr>
-              <w:t xml:space="preserve"> </w:t>
-            </w:r>
-            <w:proofErr w:type="spellStart"/>
-            <w:r>
-              <w:rPr>
-                <w:rFonts w:ascii="Calibri" w:eastAsia="Times New Roman" w:hAnsi="Calibri" w:cs="Calibri"/>
-                <w:color w:val="000000"/>
-                <w:lang w:val="de-DE" w:eastAsia="de-DE" w:bidi="ar-SA"/>
-              </w:rPr>
-              <w:t>about</w:t>
-            </w:r>
-            <w:proofErr w:type="spellEnd"/>
-            <w:r>
-              <w:rPr>
-                <w:rFonts w:ascii="Calibri" w:eastAsia="Times New Roman" w:hAnsi="Calibri" w:cs="Calibri"/>
-                <w:color w:val="000000"/>
-                <w:lang w:val="de-DE" w:eastAsia="de-DE" w:bidi="ar-SA"/>
-              </w:rPr>
-              <w:t>*</w:t>
+              <w:t>get-help about*</w:t>
             </w:r>
           </w:p>
         </w:tc>
@@ -8367,54 +7653,8 @@
                 <w:color w:val="000000"/>
                 <w:lang w:val="de-DE" w:eastAsia="de-DE" w:bidi="ar-SA"/>
               </w:rPr>
-              <w:t xml:space="preserve">Display </w:t>
+              <w:t>Display conceptual help topics</w:t>
             </w:r>
-            <w:proofErr w:type="spellStart"/>
-            <w:r>
-              <w:rPr>
-                <w:rFonts w:ascii="Calibri" w:eastAsia="Times New Roman" w:hAnsi="Calibri" w:cs="Calibri"/>
-                <w:color w:val="000000"/>
-                <w:lang w:val="de-DE" w:eastAsia="de-DE" w:bidi="ar-SA"/>
-              </w:rPr>
-              <w:t>conceptual</w:t>
-            </w:r>
-            <w:proofErr w:type="spellEnd"/>
-            <w:r>
-              <w:rPr>
-                <w:rFonts w:ascii="Calibri" w:eastAsia="Times New Roman" w:hAnsi="Calibri" w:cs="Calibri"/>
-                <w:color w:val="000000"/>
-                <w:lang w:val="de-DE" w:eastAsia="de-DE" w:bidi="ar-SA"/>
-              </w:rPr>
-              <w:t xml:space="preserve"> </w:t>
-            </w:r>
-            <w:proofErr w:type="spellStart"/>
-            <w:r>
-              <w:rPr>
-                <w:rFonts w:ascii="Calibri" w:eastAsia="Times New Roman" w:hAnsi="Calibri" w:cs="Calibri"/>
-                <w:color w:val="000000"/>
-                <w:lang w:val="de-DE" w:eastAsia="de-DE" w:bidi="ar-SA"/>
-              </w:rPr>
-              <w:t>help</w:t>
-            </w:r>
-            <w:proofErr w:type="spellEnd"/>
-            <w:r>
-              <w:rPr>
-                <w:rFonts w:ascii="Calibri" w:eastAsia="Times New Roman" w:hAnsi="Calibri" w:cs="Calibri"/>
-                <w:color w:val="000000"/>
-                <w:lang w:val="de-DE" w:eastAsia="de-DE" w:bidi="ar-SA"/>
-              </w:rPr>
-              <w:t xml:space="preserve"> </w:t>
-            </w:r>
-            <w:proofErr w:type="spellStart"/>
-            <w:r>
-              <w:rPr>
-                <w:rFonts w:ascii="Calibri" w:eastAsia="Times New Roman" w:hAnsi="Calibri" w:cs="Calibri"/>
-                <w:color w:val="000000"/>
-                <w:lang w:val="de-DE" w:eastAsia="de-DE" w:bidi="ar-SA"/>
-              </w:rPr>
-              <w:t>topics</w:t>
-            </w:r>
-            <w:proofErr w:type="spellEnd"/>
           </w:p>
         </w:tc>
       </w:tr>
@@ -8437,34 +7677,14 @@
                 <w:lang w:val="de-DE" w:eastAsia="de-DE" w:bidi="ar-SA"/>
               </w:rPr>
             </w:pPr>
-            <w:proofErr w:type="spellStart"/>
             <w:r>
               <w:rPr>
                 <w:rFonts w:ascii="Calibri" w:eastAsia="Times New Roman" w:hAnsi="Calibri" w:cs="Calibri"/>
                 <w:color w:val="000000"/>
                 <w:lang w:val="de-DE" w:eastAsia="de-DE" w:bidi="ar-SA"/>
               </w:rPr>
-              <w:t>get-help</w:t>
+              <w:t>get-help about_functions</w:t>
             </w:r>
-            <w:proofErr w:type="spellEnd"/>
-            <w:r>
-              <w:rPr>
-                <w:rFonts w:ascii="Calibri" w:eastAsia="Times New Roman" w:hAnsi="Calibri" w:cs="Calibri"/>
-                <w:color w:val="000000"/>
-                <w:lang w:val="de-DE" w:eastAsia="de-DE" w:bidi="ar-SA"/>
-              </w:rPr>
-              <w:t xml:space="preserve"> </w:t>
-            </w:r>
-            <w:proofErr w:type="spellStart"/>
-            <w:r>
-              <w:rPr>
-                <w:rFonts w:ascii="Calibri" w:eastAsia="Times New Roman" w:hAnsi="Calibri" w:cs="Calibri"/>
-                <w:color w:val="000000"/>
-                <w:lang w:val="de-DE" w:eastAsia="de-DE" w:bidi="ar-SA"/>
-              </w:rPr>
-              <w:t>about_functions</w:t>
-            </w:r>
-            <w:proofErr w:type="spellEnd"/>
           </w:p>
         </w:tc>
         <w:tc>
@@ -8510,34 +7730,14 @@
                 <w:lang w:val="de-DE" w:eastAsia="de-DE" w:bidi="ar-SA"/>
               </w:rPr>
             </w:pPr>
-            <w:proofErr w:type="spellStart"/>
             <w:r>
               <w:rPr>
                 <w:rFonts w:ascii="Calibri" w:eastAsia="Times New Roman" w:hAnsi="Calibri" w:cs="Calibri"/>
                 <w:color w:val="000000"/>
                 <w:lang w:val="de-DE" w:eastAsia="de-DE" w:bidi="ar-SA"/>
               </w:rPr>
-              <w:t>get-help</w:t>
+              <w:t>get-help about_switch</w:t>
             </w:r>
-            <w:proofErr w:type="spellEnd"/>
-            <w:r>
-              <w:rPr>
-                <w:rFonts w:ascii="Calibri" w:eastAsia="Times New Roman" w:hAnsi="Calibri" w:cs="Calibri"/>
-                <w:color w:val="000000"/>
-                <w:lang w:val="de-DE" w:eastAsia="de-DE" w:bidi="ar-SA"/>
-              </w:rPr>
-              <w:t xml:space="preserve"> </w:t>
-            </w:r>
-            <w:proofErr w:type="spellStart"/>
-            <w:r>
-              <w:rPr>
-                <w:rFonts w:ascii="Calibri" w:eastAsia="Times New Roman" w:hAnsi="Calibri" w:cs="Calibri"/>
-                <w:color w:val="000000"/>
-                <w:lang w:val="de-DE" w:eastAsia="de-DE" w:bidi="ar-SA"/>
-              </w:rPr>
-              <w:t>about_switch</w:t>
-            </w:r>
-            <w:proofErr w:type="spellEnd"/>
           </w:p>
         </w:tc>
         <w:tc>
@@ -8574,7 +7774,6 @@
       <w:r>
         <w:t xml:space="preserve">&gt; </w:t>
       </w:r>
-      <w:proofErr w:type="gramStart"/>
       <w:r>
         <w:t>g</w:t>
       </w:r>
@@ -8587,7 +7786,6 @@
       <w:r>
         <w:t>elp</w:t>
       </w:r>
-      <w:proofErr w:type="gramEnd"/>
     </w:p>
     <w:p>
       <w:pPr>
@@ -8636,15 +7834,7 @@
         <w:pStyle w:val="Code-Block"/>
       </w:pPr>
       <w:r>
-        <w:t xml:space="preserve">&gt; </w:t>
-      </w:r>
-      <w:proofErr w:type="gramStart"/>
-      <w:r>
-        <w:t>get-help</w:t>
-      </w:r>
-      <w:proofErr w:type="gramEnd"/>
-      <w:r>
-        <w:t xml:space="preserve"> set-location –examples</w:t>
+        <w:t>&gt; get-help set-location –examples</w:t>
       </w:r>
     </w:p>
     <w:p>
@@ -8694,15 +7884,7 @@
         <w:pStyle w:val="Code-BlockHeadline"/>
       </w:pPr>
       <w:r>
-        <w:t xml:space="preserve">Note: The PowerShell Get-Help </w:t>
-      </w:r>
-      <w:proofErr w:type="spellStart"/>
-      <w:r>
-        <w:t>cmdlets</w:t>
-      </w:r>
-      <w:proofErr w:type="spellEnd"/>
-      <w:r>
-        <w:t xml:space="preserve"> returns objects not just</w:t>
+        <w:t>Note: The PowerShell Get-Help cmdlets returns objects not just</w:t>
       </w:r>
       <w:r>
         <w:t xml:space="preserve"> plain</w:t>
@@ -8839,11 +8021,12 @@
           <w:numId w:val="25"/>
         </w:numPr>
       </w:pPr>
-      <w:proofErr w:type="spellStart"/>
-      <w:r>
+      <w:r>
+        <w:rPr>
+          <w:b/>
+        </w:rPr>
         <w:t>Cmdlets</w:t>
       </w:r>
-      <w:proofErr w:type="spellEnd"/>
       <w:r>
         <w:t xml:space="preserve"> [command-lets]</w:t>
       </w:r>
@@ -8865,7 +8048,13 @@
         </w:numPr>
       </w:pPr>
       <w:r>
-        <w:t>PowerShell Scripts (*.ps1)</w:t>
+        <w:rPr>
+          <w:b/>
+        </w:rPr>
+        <w:t>Scripts</w:t>
+      </w:r>
+      <w:r>
+        <w:t xml:space="preserve"> (*.ps1)</w:t>
       </w:r>
       <w:r>
         <w:br/>
@@ -8879,9 +8068,21 @@
           <w:ilvl w:val="0"/>
           <w:numId w:val="25"/>
         </w:numPr>
-      </w:pPr>
-      <w:r>
-        <w:t>PowerShell functions</w:t>
+        <w:rPr>
+          <w:b/>
+        </w:rPr>
+      </w:pPr>
+      <w:r>
+        <w:rPr>
+          <w:b/>
+        </w:rPr>
+        <w:t>F</w:t>
+      </w:r>
+      <w:r>
+        <w:rPr>
+          <w:b/>
+        </w:rPr>
+        <w:t>unctions</w:t>
       </w:r>
     </w:p>
     <w:p>
@@ -8899,25 +8100,23 @@
           <w:ilvl w:val="0"/>
           <w:numId w:val="25"/>
         </w:numPr>
-      </w:pPr>
-      <w:r>
-        <w:t>Standalone executable programs</w:t>
-      </w:r>
-    </w:p>
-    <w:p>
-      <w:pPr>
-        <w:pStyle w:val="Listenabsatz"/>
-      </w:pPr>
-      <w:r>
-        <w:t xml:space="preserve">All the programs </w:t>
-      </w:r>
-      <w:proofErr w:type="gramStart"/>
-      <w:r>
-        <w:t>that are</w:t>
-      </w:r>
-      <w:proofErr w:type="gramEnd"/>
-      <w:r>
-        <w:t xml:space="preserve"> available through the classic cmd.exe (e.g. notepad.exe)</w:t>
+        <w:rPr>
+          <w:b/>
+        </w:rPr>
+      </w:pPr>
+      <w:r>
+        <w:rPr>
+          <w:b/>
+        </w:rPr>
+        <w:t>Executables</w:t>
+      </w:r>
+    </w:p>
+    <w:p>
+      <w:pPr>
+        <w:pStyle w:val="Listenabsatz"/>
+      </w:pPr>
+      <w:r>
+        <w:t>All the programs that are available through the classic cmd.exe (e.g. notepad.exe)</w:t>
       </w:r>
     </w:p>
     <w:p>
@@ -8926,6 +8125,71 @@
       </w:pPr>
       <w:r>
         <w:t>Common Commands</w:t>
+      </w:r>
+    </w:p>
+    <w:p>
+      <w:r>
+        <w:t>The most common commands are the ones you would also use in your classical Windows cmd.exe command line:</w:t>
+      </w:r>
+    </w:p>
+    <w:p>
+      <w:pPr>
+        <w:pStyle w:val="Listenabsatz"/>
+        <w:numPr>
+          <w:ilvl w:val="0"/>
+          <w:numId w:val="26"/>
+        </w:numPr>
+      </w:pPr>
+      <w:r>
+        <w:t>dir</w:t>
+      </w:r>
+    </w:p>
+    <w:p>
+      <w:pPr>
+        <w:pStyle w:val="Listenabsatz"/>
+        <w:numPr>
+          <w:ilvl w:val="0"/>
+          <w:numId w:val="26"/>
+        </w:numPr>
+      </w:pPr>
+      <w:r>
+        <w:t>cd</w:t>
+      </w:r>
+    </w:p>
+    <w:p>
+      <w:pPr>
+        <w:pStyle w:val="Listenabsatz"/>
+        <w:numPr>
+          <w:ilvl w:val="0"/>
+          <w:numId w:val="26"/>
+        </w:numPr>
+      </w:pPr>
+      <w:r>
+        <w:t>copy</w:t>
+      </w:r>
+    </w:p>
+    <w:p>
+      <w:pPr>
+        <w:pStyle w:val="Listenabsatz"/>
+        <w:numPr>
+          <w:ilvl w:val="0"/>
+          <w:numId w:val="26"/>
+        </w:numPr>
+      </w:pPr>
+      <w:r>
+        <w:t>move</w:t>
+      </w:r>
+    </w:p>
+    <w:p>
+      <w:pPr>
+        <w:pStyle w:val="Listenabsatz"/>
+        <w:numPr>
+          <w:ilvl w:val="0"/>
+          <w:numId w:val="26"/>
+        </w:numPr>
+      </w:pPr>
+      <w:r>
+        <w:t>del</w:t>
       </w:r>
     </w:p>
     <w:p>
@@ -9054,13 +8318,8 @@
         <w:pStyle w:val="berschrift4"/>
       </w:pPr>
       <w:r>
-        <w:t xml:space="preserve">String </w:t>
-      </w:r>
-      <w:proofErr w:type="spellStart"/>
-      <w:r>
-        <w:t>Formating</w:t>
-      </w:r>
-      <w:proofErr w:type="spellEnd"/>
+        <w:t>String Formating</w:t>
+      </w:r>
     </w:p>
     <w:p>
       <w:pPr>
@@ -9107,6 +8366,7 @@
         <w:pStyle w:val="berschrift3"/>
       </w:pPr>
       <w:r>
+        <w:lastRenderedPageBreak/>
         <w:t>Types</w:t>
       </w:r>
     </w:p>
@@ -9120,28 +8380,7 @@
     </w:p>
     <w:p>
       <w:r>
-        <w:t xml:space="preserve">(new-object </w:t>
-      </w:r>
-      <w:proofErr w:type="spellStart"/>
-      <w:r>
-        <w:t>System.Net.WebClient</w:t>
-      </w:r>
-      <w:proofErr w:type="spellEnd"/>
-      <w:r>
-        <w:t>).</w:t>
-      </w:r>
-      <w:proofErr w:type="spellStart"/>
-      <w:proofErr w:type="gramStart"/>
-      <w:r>
-        <w:t>DownloadString</w:t>
-      </w:r>
-      <w:proofErr w:type="spellEnd"/>
-      <w:r>
-        <w:t>(</w:t>
-      </w:r>
-      <w:proofErr w:type="gramEnd"/>
-      <w:r>
-        <w:t>"http://www.ix.de")</w:t>
+        <w:t>(new-object System.Net.WebClient).DownloadString("http://www.ix.de")</w:t>
       </w:r>
     </w:p>
     <w:p>
@@ -9157,7 +8396,6 @@
         <w:pStyle w:val="berschrift3"/>
       </w:pPr>
       <w:r>
-        <w:lastRenderedPageBreak/>
         <w:t>Streaming</w:t>
       </w:r>
     </w:p>
@@ -9282,13 +8520,8 @@
           <w:numId w:val="18"/>
         </w:numPr>
       </w:pPr>
-      <w:proofErr w:type="spellStart"/>
-      <w:r>
-        <w:t>CacheWarmup</w:t>
-      </w:r>
-      <w:proofErr w:type="spellEnd"/>
-      <w:r>
-        <w:t xml:space="preserve"> Tool</w:t>
+      <w:r>
+        <w:t>CacheWarmup Tool</w:t>
       </w:r>
     </w:p>
     <w:p>
@@ -9322,15 +8555,7 @@
         <w:t>are</w:t>
       </w:r>
       <w:r>
-        <w:t xml:space="preserve"> a PowerShell module that adds a lot of useful </w:t>
-      </w:r>
-      <w:proofErr w:type="spellStart"/>
-      <w:r>
-        <w:t>cmdlets</w:t>
-      </w:r>
-      <w:proofErr w:type="spellEnd"/>
-      <w:r>
-        <w:t xml:space="preserve"> to </w:t>
+        <w:t xml:space="preserve"> a PowerShell module that adds a lot of useful cmdlets to </w:t>
       </w:r>
       <w:r>
         <w:t>PowerShell:</w:t>
@@ -9402,16 +8627,8 @@
         <w:rPr>
           <w:b/>
         </w:rPr>
-        <w:t>Enable-</w:t>
-      </w:r>
-      <w:proofErr w:type="spellStart"/>
-      <w:r>
-        <w:rPr>
-          <w:b/>
-        </w:rPr>
-        <w:t>OpenPowerShellHere</w:t>
-      </w:r>
-      <w:proofErr w:type="spellEnd"/>
+        <w:t>Enable-OpenPowerShellHere</w:t>
+      </w:r>
       <w:r>
         <w:t>: Creates the registry entries required to create Windows Explorer context menu "Open PowerShell Here" for both Directories and Drives</w:t>
       </w:r>
@@ -9551,21 +8768,8 @@
       <w:pPr>
         <w:pStyle w:val="Code-Block"/>
       </w:pPr>
-      <w:proofErr w:type="gramStart"/>
-      <w:r>
-        <w:t>if</w:t>
-      </w:r>
-      <w:proofErr w:type="gramEnd"/>
-      <w:r>
-        <w:t xml:space="preserve"> ((Test-Path $Profile) -</w:t>
-      </w:r>
-      <w:proofErr w:type="spellStart"/>
-      <w:r>
-        <w:t>eq</w:t>
-      </w:r>
-      <w:proofErr w:type="spellEnd"/>
-      <w:r>
-        <w:t xml:space="preserve"> $false)</w:t>
+      <w:r>
+        <w:t>if ((Test-Path $Profile) -eq $false)</w:t>
       </w:r>
     </w:p>
     <w:p>
@@ -9601,13 +8805,8 @@
       <w:pPr>
         <w:pStyle w:val="Code-Block"/>
       </w:pPr>
-      <w:proofErr w:type="gramStart"/>
-      <w:r>
-        <w:t>explorer</w:t>
-      </w:r>
-      <w:proofErr w:type="gramEnd"/>
-      <w:r>
-        <w:t xml:space="preserve"> (Split-Path $profile -parent)</w:t>
+      <w:r>
+        <w:t>explorer (Split-Path $profile -parent)</w:t>
       </w:r>
     </w:p>
     <w:p>
@@ -9672,37 +8871,13 @@
         <w:pStyle w:val="Code-Block"/>
       </w:pPr>
       <w:r>
-        <w:t xml:space="preserve">Import-Module </w:t>
-      </w:r>
-      <w:proofErr w:type="spellStart"/>
-      <w:r>
-        <w:t>Pscx</w:t>
-      </w:r>
-      <w:proofErr w:type="spellEnd"/>
-      <w:r>
-        <w:t xml:space="preserve"> -</w:t>
-      </w:r>
-      <w:proofErr w:type="spellStart"/>
-      <w:r>
-        <w:t>arg</w:t>
-      </w:r>
-      <w:proofErr w:type="spellEnd"/>
-      <w:r>
-        <w:t xml:space="preserve"> "$(Split-Path </w:t>
+        <w:t xml:space="preserve">Import-Module Pscx -arg "$(Split-Path </w:t>
       </w:r>
       <w:r>
         <w:t>$profile</w:t>
       </w:r>
       <w:r>
-        <w:t xml:space="preserve"> -parent)\Modules\</w:t>
-      </w:r>
-      <w:proofErr w:type="spellStart"/>
-      <w:r>
-        <w:t>Pscx</w:t>
-      </w:r>
-      <w:proofErr w:type="spellEnd"/>
-      <w:r>
-        <w:t>\Pscx.UserPreferences.ps1"</w:t>
+        <w:t xml:space="preserve"> -parent)\Modules\Pscx\Pscx.UserPreferences.ps1"</w:t>
       </w:r>
     </w:p>
     <w:p>
@@ -9840,38 +9015,15 @@
         <w:pStyle w:val="Code-Block"/>
       </w:pPr>
       <w:r>
-        <w:t>[</w:t>
-      </w:r>
-      <w:proofErr w:type="gramStart"/>
-      <w:r>
-        <w:t>xml</w:t>
-      </w:r>
-      <w:proofErr w:type="gramEnd"/>
-      <w:r>
-        <w:t>] $xml = Get-Content sample.xml</w:t>
+        <w:t>[xml] $xml = Get-Content sample.xml</w:t>
       </w:r>
     </w:p>
     <w:p>
       <w:pPr>
         <w:pStyle w:val="Code-Block"/>
       </w:pPr>
-      <w:proofErr w:type="spellStart"/>
-      <w:proofErr w:type="gramStart"/>
-      <w:r>
-        <w:t>foreach</w:t>
-      </w:r>
-      <w:proofErr w:type="spellEnd"/>
-      <w:proofErr w:type="gramEnd"/>
-      <w:r>
-        <w:t xml:space="preserve"> ($setting in $</w:t>
-      </w:r>
-      <w:proofErr w:type="spellStart"/>
-      <w:r>
-        <w:t>xml.Settings.Entry</w:t>
-      </w:r>
-      <w:proofErr w:type="spellEnd"/>
-      <w:r>
-        <w:t>)</w:t>
+      <w:r>
+        <w:t>foreach ($setting in $xml.Settings.Entry)</w:t>
       </w:r>
     </w:p>
     <w:p>
@@ -9888,23 +9040,7 @@
       </w:pPr>
       <w:r>
         <w:tab/>
-        <w:t>Write-Host "$($</w:t>
-      </w:r>
-      <w:proofErr w:type="spellStart"/>
-      <w:r>
-        <w:t>setting.psbase.InnerText</w:t>
-      </w:r>
-      <w:proofErr w:type="spellEnd"/>
-      <w:r>
-        <w:t>) (Id: $($</w:t>
-      </w:r>
-      <w:proofErr w:type="spellStart"/>
-      <w:r>
-        <w:t>setting.Id</w:t>
-      </w:r>
-      <w:proofErr w:type="spellEnd"/>
-      <w:r>
-        <w:t>))"</w:t>
+        <w:t>Write-Host "$($setting.psbase.InnerText) (Id: $($setting.Id))"</w:t>
       </w:r>
     </w:p>
     <w:p>
@@ -9979,15 +9115,7 @@
         <w:pStyle w:val="Code-Block"/>
       </w:pPr>
       <w:r>
-        <w:t>[</w:t>
-      </w:r>
-      <w:proofErr w:type="gramStart"/>
-      <w:r>
-        <w:t>xml</w:t>
-      </w:r>
-      <w:proofErr w:type="gramEnd"/>
-      <w:r>
-        <w:t>] $xml = Get-Content sample.xml</w:t>
+        <w:t>[xml] $xml = Get-Content sample.xml</w:t>
       </w:r>
     </w:p>
     <w:p>
@@ -10003,28 +9131,7 @@
         <w:pStyle w:val="Code-Block"/>
       </w:pPr>
       <w:r>
-        <w:t>$</w:t>
-      </w:r>
-      <w:proofErr w:type="spellStart"/>
-      <w:r>
-        <w:t>newEntry</w:t>
-      </w:r>
-      <w:proofErr w:type="spellEnd"/>
-      <w:r>
-        <w:t xml:space="preserve"> = $</w:t>
-      </w:r>
-      <w:proofErr w:type="spellStart"/>
-      <w:proofErr w:type="gramStart"/>
-      <w:r>
-        <w:t>xml.CreateElement</w:t>
-      </w:r>
-      <w:proofErr w:type="spellEnd"/>
-      <w:r>
-        <w:t>(</w:t>
-      </w:r>
-      <w:proofErr w:type="gramEnd"/>
-      <w:r>
-        <w:t>"Entry")</w:t>
+        <w:t>$newEntry = $xml.CreateElement("Entry")</w:t>
       </w:r>
     </w:p>
     <w:p>
@@ -10032,15 +9139,7 @@
         <w:pStyle w:val="Code-Block"/>
       </w:pPr>
       <w:r>
-        <w:t>$</w:t>
-      </w:r>
-      <w:proofErr w:type="spellStart"/>
-      <w:r>
-        <w:t>newEntry.psbase.InnerText</w:t>
-      </w:r>
-      <w:proofErr w:type="spellEnd"/>
-      <w:r>
-        <w:t xml:space="preserve"> = "Value 4"</w:t>
+        <w:t>$newEntry.psbase.InnerText = "Value 4"</w:t>
       </w:r>
     </w:p>
     <w:p>
@@ -10056,28 +9155,7 @@
         <w:pStyle w:val="Code-Block"/>
       </w:pPr>
       <w:r>
-        <w:t>$</w:t>
-      </w:r>
-      <w:proofErr w:type="spellStart"/>
-      <w:r>
-        <w:t>idAttribute</w:t>
-      </w:r>
-      <w:proofErr w:type="spellEnd"/>
-      <w:r>
-        <w:t xml:space="preserve"> = $</w:t>
-      </w:r>
-      <w:proofErr w:type="spellStart"/>
-      <w:proofErr w:type="gramStart"/>
-      <w:r>
-        <w:t>xml.CreateAttribute</w:t>
-      </w:r>
-      <w:proofErr w:type="spellEnd"/>
-      <w:r>
-        <w:t>(</w:t>
-      </w:r>
-      <w:proofErr w:type="gramEnd"/>
-      <w:r>
-        <w:t>"id")</w:t>
+        <w:t>$idAttribute = $xml.CreateAttribute("id")</w:t>
       </w:r>
     </w:p>
     <w:p>
@@ -10085,15 +9163,7 @@
         <w:pStyle w:val="Code-Block"/>
       </w:pPr>
       <w:r>
-        <w:t>$</w:t>
-      </w:r>
-      <w:proofErr w:type="spellStart"/>
-      <w:r>
-        <w:t>idAttribute.psbase.Value</w:t>
-      </w:r>
-      <w:proofErr w:type="spellEnd"/>
-      <w:r>
-        <w:t xml:space="preserve"> = "4"</w:t>
+        <w:t>$idAttribute.psbase.Value = "4"</w:t>
       </w:r>
     </w:p>
     <w:p>
@@ -10109,31 +9179,10 @@
         <w:pStyle w:val="Code-Block"/>
       </w:pPr>
       <w:r>
-        <w:t>$</w:t>
-      </w:r>
-      <w:proofErr w:type="spellStart"/>
-      <w:proofErr w:type="gramStart"/>
-      <w:r>
-        <w:t>newEntry.</w:t>
-      </w:r>
-      <w:r>
-        <w:t>SetAttributeNode</w:t>
-      </w:r>
-      <w:proofErr w:type="spellEnd"/>
-      <w:r>
-        <w:t>(</w:t>
-      </w:r>
-      <w:proofErr w:type="gramEnd"/>
-      <w:r>
-        <w:t>$</w:t>
-      </w:r>
-      <w:proofErr w:type="spellStart"/>
-      <w:r>
-        <w:t>idAttribute</w:t>
-      </w:r>
-      <w:proofErr w:type="spellEnd"/>
-      <w:r>
-        <w:t>)</w:t>
+        <w:t>$newEntry.</w:t>
+      </w:r>
+      <w:r>
+        <w:t>SetAttributeNode($idAttribute)</w:t>
       </w:r>
     </w:p>
     <w:p>
@@ -10149,31 +9198,10 @@
         <w:pStyle w:val="Code-Block"/>
       </w:pPr>
       <w:r>
-        <w:t>$</w:t>
-      </w:r>
-      <w:proofErr w:type="spellStart"/>
-      <w:proofErr w:type="gramStart"/>
-      <w:r>
-        <w:t>xml.Settings.A</w:t>
-      </w:r>
-      <w:r>
-        <w:t>ppendChild</w:t>
-      </w:r>
-      <w:proofErr w:type="spellEnd"/>
-      <w:r>
-        <w:t>(</w:t>
-      </w:r>
-      <w:proofErr w:type="gramEnd"/>
-      <w:r>
-        <w:t>$</w:t>
-      </w:r>
-      <w:proofErr w:type="spellStart"/>
-      <w:r>
-        <w:t>newEntry</w:t>
-      </w:r>
-      <w:proofErr w:type="spellEnd"/>
-      <w:r>
-        <w:t>)</w:t>
+        <w:t>$xml.Settings.A</w:t>
+      </w:r>
+      <w:r>
+        <w:t>ppendChild($newEntry)</w:t>
       </w:r>
     </w:p>
     <w:p>
@@ -10190,20 +9218,7 @@
         <w:t>Use absolute paths for</w:t>
       </w:r>
       <w:r>
-        <w:t xml:space="preserve"> </w:t>
-      </w:r>
-      <w:proofErr w:type="spellStart"/>
-      <w:proofErr w:type="gramStart"/>
-      <w:r>
-        <w:t>XML.Save</w:t>
-      </w:r>
-      <w:proofErr w:type="spellEnd"/>
-      <w:r>
-        <w:t>(</w:t>
-      </w:r>
-      <w:proofErr w:type="gramEnd"/>
-      <w:r>
-        <w:t>))</w:t>
+        <w:t xml:space="preserve"> XML.Save())</w:t>
       </w:r>
     </w:p>
     <w:p>
@@ -10211,15 +9226,7 @@
         <w:pStyle w:val="Code-Block"/>
       </w:pPr>
       <w:r>
-        <w:t>$</w:t>
-      </w:r>
-      <w:proofErr w:type="spellStart"/>
-      <w:r>
-        <w:t>targetFile</w:t>
-      </w:r>
-      <w:proofErr w:type="spellEnd"/>
-      <w:r>
-        <w:t xml:space="preserve"> = Join-Path "$(Get-Location)" "sample-extended.xml"</w:t>
+        <w:t>$targetFile = Join-Path "$(Get-Location)" "sample-extended.xml"</w:t>
       </w:r>
     </w:p>
     <w:p>
@@ -10227,28 +9234,7 @@
         <w:pStyle w:val="Code-Block"/>
       </w:pPr>
       <w:r>
-        <w:t>$</w:t>
-      </w:r>
-      <w:proofErr w:type="spellStart"/>
-      <w:proofErr w:type="gramStart"/>
-      <w:r>
-        <w:t>xml.save</w:t>
-      </w:r>
-      <w:proofErr w:type="spellEnd"/>
-      <w:r>
-        <w:t>(</w:t>
-      </w:r>
-      <w:proofErr w:type="gramEnd"/>
-      <w:r>
-        <w:t>$</w:t>
-      </w:r>
-      <w:proofErr w:type="spellStart"/>
-      <w:r>
-        <w:t>targetFile</w:t>
-      </w:r>
-      <w:proofErr w:type="spellEnd"/>
-      <w:r>
-        <w:t>)</w:t>
+        <w:t>$xml.save($targetFile)</w:t>
       </w:r>
     </w:p>
     <w:p>
@@ -10309,13 +9295,8 @@
         <w:t>Automati</w:t>
       </w:r>
       <w:r>
-        <w:t xml:space="preserve">ng Visual Studio with </w:t>
-      </w:r>
-      <w:proofErr w:type="spellStart"/>
-      <w:r>
-        <w:t>PowerConsole</w:t>
-      </w:r>
-      <w:proofErr w:type="spellEnd"/>
+        <w:t>ng Visual Studio with PowerConsole</w:t>
+      </w:r>
     </w:p>
     <w:p>
       <w:pPr>
@@ -10438,15 +9419,7 @@
         <w:pStyle w:val="Command-Line"/>
       </w:pPr>
       <w:r>
-        <w:t xml:space="preserve">&gt; </w:t>
-      </w:r>
-      <w:proofErr w:type="gramStart"/>
-      <w:r>
-        <w:t>notepad</w:t>
-      </w:r>
-      <w:proofErr w:type="gramEnd"/>
-      <w:r>
-        <w:t xml:space="preserve"> $profile</w:t>
+        <w:t>&gt; notepad $profile</w:t>
       </w:r>
     </w:p>
     <w:p>
@@ -10505,15 +9478,7 @@
         <w:pStyle w:val="Command-LineHeadline"/>
       </w:pPr>
       <w:r>
-        <w:t xml:space="preserve">In order to create the profile script and open it with notepad </w:t>
-      </w:r>
-      <w:proofErr w:type="gramStart"/>
-      <w:r>
-        <w:t>type</w:t>
-      </w:r>
-      <w:proofErr w:type="gramEnd"/>
-      <w:r>
-        <w:t xml:space="preserve"> this command:</w:t>
+        <w:t>In order to create the profile script and open it with notepad type this command:</w:t>
       </w:r>
     </w:p>
     <w:p>
@@ -10523,13 +9488,8 @@
       <w:r>
         <w:t xml:space="preserve">&gt; </w:t>
       </w:r>
-      <w:proofErr w:type="gramStart"/>
-      <w:r>
-        <w:t>notepad</w:t>
-      </w:r>
-      <w:proofErr w:type="gramEnd"/>
-      <w:r>
-        <w:t xml:space="preserve"> (New-Item $PROFILE -Type file -force)</w:t>
+      <w:r>
+        <w:t>notepad (New-Item $PROFILE -Type file -force)</w:t>
       </w:r>
     </w:p>
     <w:p>
@@ -10594,13 +9554,8 @@
       <w:r>
         <w:t xml:space="preserve">&gt; </w:t>
       </w:r>
-      <w:proofErr w:type="gramStart"/>
-      <w:r>
-        <w:t>explorer</w:t>
-      </w:r>
-      <w:proofErr w:type="gramEnd"/>
-      <w:r>
-        <w:t xml:space="preserve"> (Get-Item $PROFILE).Directory</w:t>
+      <w:r>
+        <w:t>explorer (Get-Item $PROFILE).Directory</w:t>
       </w:r>
     </w:p>
     <w:p>
@@ -10654,24 +9609,14 @@
       <w:pPr>
         <w:pStyle w:val="Command-Line"/>
       </w:pPr>
-      <w:proofErr w:type="gramStart"/>
       <w:r>
         <w:t>new-alias</w:t>
       </w:r>
-      <w:proofErr w:type="gramEnd"/>
       <w:r>
         <w:t xml:space="preserve"> </w:t>
       </w:r>
       <w:r>
-        <w:t>Out-Clipboard $</w:t>
-      </w:r>
-      <w:proofErr w:type="spellStart"/>
-      <w:r>
-        <w:t>env:SystemRoot</w:t>
-      </w:r>
-      <w:proofErr w:type="spellEnd"/>
-      <w:r>
-        <w:t>\system32\clip.exe</w:t>
+        <w:t>Out-Clipboard $env:SystemRoot\system32\clip.exe</w:t>
       </w:r>
     </w:p>
     <w:p>
@@ -10683,21 +9628,8 @@
       <w:pPr>
         <w:pStyle w:val="Command-Line"/>
       </w:pPr>
-      <w:proofErr w:type="gramStart"/>
-      <w:r>
-        <w:t>function</w:t>
-      </w:r>
-      <w:proofErr w:type="gramEnd"/>
-      <w:r>
-        <w:t xml:space="preserve"> Get-</w:t>
-      </w:r>
-      <w:proofErr w:type="spellStart"/>
-      <w:r>
-        <w:t>ClipboardText</w:t>
-      </w:r>
-      <w:proofErr w:type="spellEnd"/>
-      <w:r>
-        <w:t>()</w:t>
+      <w:r>
+        <w:t>function Get-ClipboardText()</w:t>
       </w:r>
     </w:p>
     <w:p>
@@ -10714,21 +9646,8 @@
       </w:pPr>
       <w:r>
         <w:tab/>
-        <w:t>Add-Type -</w:t>
-      </w:r>
-      <w:proofErr w:type="spellStart"/>
-      <w:r>
-        <w:t>AssemblyName</w:t>
-      </w:r>
-      <w:proofErr w:type="spellEnd"/>
-      <w:r>
-        <w:t xml:space="preserve"> </w:t>
-      </w:r>
-      <w:proofErr w:type="spellStart"/>
-      <w:r>
-        <w:t>System.Windows.Forms</w:t>
-      </w:r>
-      <w:proofErr w:type="spellEnd"/>
+        <w:t>Add-Type -AssemblyName System.Windows.Forms</w:t>
+      </w:r>
     </w:p>
     <w:p>
       <w:pPr>
@@ -10736,21 +9655,8 @@
       </w:pPr>
       <w:r>
         <w:tab/>
-        <w:t>$</w:t>
-      </w:r>
-      <w:proofErr w:type="spellStart"/>
-      <w:r>
-        <w:t>tb</w:t>
-      </w:r>
-      <w:proofErr w:type="spellEnd"/>
-      <w:r>
-        <w:t xml:space="preserve"> = New-Object </w:t>
-      </w:r>
-      <w:proofErr w:type="spellStart"/>
-      <w:r>
-        <w:t>System.Windows.Forms.TextBox</w:t>
-      </w:r>
-      <w:proofErr w:type="spellEnd"/>
+        <w:t>$tb = New-Object System.Windows.Forms.TextBox</w:t>
+      </w:r>
     </w:p>
     <w:p>
       <w:pPr>
@@ -10758,15 +9664,7 @@
       </w:pPr>
       <w:r>
         <w:tab/>
-        <w:t>$</w:t>
-      </w:r>
-      <w:proofErr w:type="spellStart"/>
-      <w:r>
-        <w:t>tb.Multiline</w:t>
-      </w:r>
-      <w:proofErr w:type="spellEnd"/>
-      <w:r>
-        <w:t xml:space="preserve"> = $true</w:t>
+        <w:t>$tb.Multiline = $true</w:t>
       </w:r>
     </w:p>
     <w:p>
@@ -10775,18 +9673,8 @@
       </w:pPr>
       <w:r>
         <w:tab/>
-        <w:t>$</w:t>
-      </w:r>
-      <w:proofErr w:type="spellStart"/>
-      <w:proofErr w:type="gramStart"/>
-      <w:r>
-        <w:t>tb.Paste</w:t>
-      </w:r>
-      <w:proofErr w:type="spellEnd"/>
-      <w:r>
-        <w:t>()</w:t>
-      </w:r>
-      <w:proofErr w:type="gramEnd"/>
+        <w:t>$tb.Paste()</w:t>
+      </w:r>
     </w:p>
     <w:p>
       <w:pPr>
@@ -10794,13 +9682,8 @@
       </w:pPr>
       <w:r>
         <w:tab/>
-        <w:t>$</w:t>
-      </w:r>
-      <w:proofErr w:type="spellStart"/>
-      <w:r>
-        <w:t>tb.Text</w:t>
-      </w:r>
-      <w:proofErr w:type="spellEnd"/>
+        <w:t>$tb.Text</w:t>
+      </w:r>
     </w:p>
     <w:p>
       <w:pPr>
@@ -10889,15 +9772,7 @@
     </w:p>
     <w:p>
       <w:r>
-        <w:t>And now you can take your new functions “Get-</w:t>
-      </w:r>
-      <w:proofErr w:type="spellStart"/>
-      <w:r>
-        <w:t>ClipboardText</w:t>
-      </w:r>
-      <w:proofErr w:type="spellEnd"/>
-      <w:r>
-        <w:t>” and “Out-Clipboard” out for a spin:</w:t>
+        <w:t>And now you can take your new functions “Get-ClipboardText” and “Out-Clipboard” out for a spin:</w:t>
       </w:r>
     </w:p>
     <w:p>
@@ -10921,13 +9796,8 @@
       <w:r>
         <w:t xml:space="preserve">&gt; </w:t>
       </w:r>
-      <w:proofErr w:type="gramStart"/>
-      <w:r>
-        <w:t>dir</w:t>
-      </w:r>
-      <w:proofErr w:type="gramEnd"/>
-      <w:r>
-        <w:t xml:space="preserve"> | Out-Clipboard</w:t>
+      <w:r>
+        <w:t>dir | Out-Clipboard</w:t>
       </w:r>
     </w:p>
     <w:p>
@@ -11065,15 +9935,7 @@
         </w:numPr>
       </w:pPr>
       <w:r>
-        <w:t xml:space="preserve">Using the New-Object </w:t>
-      </w:r>
-      <w:proofErr w:type="spellStart"/>
-      <w:r>
-        <w:t>Cmdled</w:t>
-      </w:r>
-      <w:proofErr w:type="spellEnd"/>
-      <w:r>
-        <w:t xml:space="preserve"> </w:t>
+        <w:t xml:space="preserve">Using the New-Object Cmdled </w:t>
       </w:r>
       <w:r>
         <w:sym w:font="Symbol" w:char="F02D"/>
@@ -11099,15 +9961,7 @@
         </w:numPr>
       </w:pPr>
       <w:r>
-        <w:t xml:space="preserve">The .NET </w:t>
-      </w:r>
-      <w:proofErr w:type="spellStart"/>
-      <w:r>
-        <w:t>TextBox</w:t>
-      </w:r>
-      <w:proofErr w:type="spellEnd"/>
-      <w:r>
-        <w:t xml:space="preserve"> Class </w:t>
+        <w:t xml:space="preserve">The .NET TextBox Class </w:t>
       </w:r>
       <w:r>
         <w:sym w:font="Symbol" w:char="F02D"/>
@@ -12605,6 +11459,119 @@
     </w:lvl>
   </w:abstractNum>
   <w:abstractNum w:abstractNumId="13">
+    <w:nsid w:val="462C374D"/>
+    <w:multiLevelType w:val="hybridMultilevel"/>
+    <w:tmpl w:val="6CFEC002"/>
+    <w:lvl w:ilvl="0" w:tplc="04070001">
+      <w:start w:val="1"/>
+      <w:numFmt w:val="bullet"/>
+      <w:lvlText w:val=""/>
+      <w:lvlJc w:val="left"/>
+      <w:pPr>
+        <w:ind w:left="720" w:hanging="360"/>
+      </w:pPr>
+      <w:rPr>
+        <w:rFonts w:ascii="Symbol" w:hAnsi="Symbol" w:hint="default"/>
+      </w:rPr>
+    </w:lvl>
+    <w:lvl w:ilvl="1" w:tplc="04070003" w:tentative="1">
+      <w:start w:val="1"/>
+      <w:numFmt w:val="bullet"/>
+      <w:lvlText w:val="o"/>
+      <w:lvlJc w:val="left"/>
+      <w:pPr>
+        <w:ind w:left="1440" w:hanging="360"/>
+      </w:pPr>
+      <w:rPr>
+        <w:rFonts w:ascii="Courier New" w:hAnsi="Courier New" w:cs="Courier New" w:hint="default"/>
+      </w:rPr>
+    </w:lvl>
+    <w:lvl w:ilvl="2" w:tplc="04070005" w:tentative="1">
+      <w:start w:val="1"/>
+      <w:numFmt w:val="bullet"/>
+      <w:lvlText w:val=""/>
+      <w:lvlJc w:val="left"/>
+      <w:pPr>
+        <w:ind w:left="2160" w:hanging="360"/>
+      </w:pPr>
+      <w:rPr>
+        <w:rFonts w:ascii="Wingdings" w:hAnsi="Wingdings" w:hint="default"/>
+      </w:rPr>
+    </w:lvl>
+    <w:lvl w:ilvl="3" w:tplc="04070001" w:tentative="1">
+      <w:start w:val="1"/>
+      <w:numFmt w:val="bullet"/>
+      <w:lvlText w:val=""/>
+      <w:lvlJc w:val="left"/>
+      <w:pPr>
+        <w:ind w:left="2880" w:hanging="360"/>
+      </w:pPr>
+      <w:rPr>
+        <w:rFonts w:ascii="Symbol" w:hAnsi="Symbol" w:hint="default"/>
+      </w:rPr>
+    </w:lvl>
+    <w:lvl w:ilvl="4" w:tplc="04070003" w:tentative="1">
+      <w:start w:val="1"/>
+      <w:numFmt w:val="bullet"/>
+      <w:lvlText w:val="o"/>
+      <w:lvlJc w:val="left"/>
+      <w:pPr>
+        <w:ind w:left="3600" w:hanging="360"/>
+      </w:pPr>
+      <w:rPr>
+        <w:rFonts w:ascii="Courier New" w:hAnsi="Courier New" w:cs="Courier New" w:hint="default"/>
+      </w:rPr>
+    </w:lvl>
+    <w:lvl w:ilvl="5" w:tplc="04070005" w:tentative="1">
+      <w:start w:val="1"/>
+      <w:numFmt w:val="bullet"/>
+      <w:lvlText w:val=""/>
+      <w:lvlJc w:val="left"/>
+      <w:pPr>
+        <w:ind w:left="4320" w:hanging="360"/>
+      </w:pPr>
+      <w:rPr>
+        <w:rFonts w:ascii="Wingdings" w:hAnsi="Wingdings" w:hint="default"/>
+      </w:rPr>
+    </w:lvl>
+    <w:lvl w:ilvl="6" w:tplc="04070001" w:tentative="1">
+      <w:start w:val="1"/>
+      <w:numFmt w:val="bullet"/>
+      <w:lvlText w:val=""/>
+      <w:lvlJc w:val="left"/>
+      <w:pPr>
+        <w:ind w:left="5040" w:hanging="360"/>
+      </w:pPr>
+      <w:rPr>
+        <w:rFonts w:ascii="Symbol" w:hAnsi="Symbol" w:hint="default"/>
+      </w:rPr>
+    </w:lvl>
+    <w:lvl w:ilvl="7" w:tplc="04070003" w:tentative="1">
+      <w:start w:val="1"/>
+      <w:numFmt w:val="bullet"/>
+      <w:lvlText w:val="o"/>
+      <w:lvlJc w:val="left"/>
+      <w:pPr>
+        <w:ind w:left="5760" w:hanging="360"/>
+      </w:pPr>
+      <w:rPr>
+        <w:rFonts w:ascii="Courier New" w:hAnsi="Courier New" w:cs="Courier New" w:hint="default"/>
+      </w:rPr>
+    </w:lvl>
+    <w:lvl w:ilvl="8" w:tplc="04070005" w:tentative="1">
+      <w:start w:val="1"/>
+      <w:numFmt w:val="bullet"/>
+      <w:lvlText w:val=""/>
+      <w:lvlJc w:val="left"/>
+      <w:pPr>
+        <w:ind w:left="6480" w:hanging="360"/>
+      </w:pPr>
+      <w:rPr>
+        <w:rFonts w:ascii="Wingdings" w:hAnsi="Wingdings" w:hint="default"/>
+      </w:rPr>
+    </w:lvl>
+  </w:abstractNum>
+  <w:abstractNum w:abstractNumId="14">
     <w:nsid w:val="4B582C82"/>
     <w:multiLevelType w:val="hybridMultilevel"/>
     <w:tmpl w:val="822690BC"/>
@@ -12717,7 +11684,7 @@
       </w:rPr>
     </w:lvl>
   </w:abstractNum>
-  <w:abstractNum w:abstractNumId="14">
+  <w:abstractNum w:abstractNumId="15">
     <w:nsid w:val="52280F16"/>
     <w:multiLevelType w:val="hybridMultilevel"/>
     <w:tmpl w:val="00729718"/>
@@ -12830,7 +11797,7 @@
       </w:rPr>
     </w:lvl>
   </w:abstractNum>
-  <w:abstractNum w:abstractNumId="15">
+  <w:abstractNum w:abstractNumId="16">
     <w:nsid w:val="526B1079"/>
     <w:multiLevelType w:val="hybridMultilevel"/>
     <w:tmpl w:val="447EE702"/>
@@ -12943,7 +11910,7 @@
       </w:rPr>
     </w:lvl>
   </w:abstractNum>
-  <w:abstractNum w:abstractNumId="16">
+  <w:abstractNum w:abstractNumId="17">
     <w:nsid w:val="5450462C"/>
     <w:multiLevelType w:val="hybridMultilevel"/>
     <w:tmpl w:val="1E0AD244"/>
@@ -13056,7 +12023,7 @@
       </w:rPr>
     </w:lvl>
   </w:abstractNum>
-  <w:abstractNum w:abstractNumId="17">
+  <w:abstractNum w:abstractNumId="18">
     <w:nsid w:val="580A3CC9"/>
     <w:multiLevelType w:val="hybridMultilevel"/>
     <w:tmpl w:val="6CE282C2"/>
@@ -13169,7 +12136,7 @@
       </w:rPr>
     </w:lvl>
   </w:abstractNum>
-  <w:abstractNum w:abstractNumId="18">
+  <w:abstractNum w:abstractNumId="19">
     <w:nsid w:val="59FF4C6B"/>
     <w:multiLevelType w:val="hybridMultilevel"/>
     <w:tmpl w:val="F9909A7E"/>
@@ -13255,7 +12222,7 @@
       </w:pPr>
     </w:lvl>
   </w:abstractNum>
-  <w:abstractNum w:abstractNumId="19">
+  <w:abstractNum w:abstractNumId="20">
     <w:nsid w:val="61512B43"/>
     <w:multiLevelType w:val="hybridMultilevel"/>
     <w:tmpl w:val="D940F4F6"/>
@@ -13368,7 +12335,7 @@
       </w:rPr>
     </w:lvl>
   </w:abstractNum>
-  <w:abstractNum w:abstractNumId="20">
+  <w:abstractNum w:abstractNumId="21">
     <w:nsid w:val="6499092F"/>
     <w:multiLevelType w:val="hybridMultilevel"/>
     <w:tmpl w:val="E6782AD2"/>
@@ -13481,7 +12448,7 @@
       </w:rPr>
     </w:lvl>
   </w:abstractNum>
-  <w:abstractNum w:abstractNumId="21">
+  <w:abstractNum w:abstractNumId="22">
     <w:nsid w:val="64D32E5F"/>
     <w:multiLevelType w:val="hybridMultilevel"/>
     <w:tmpl w:val="5F1E7804"/>
@@ -13594,7 +12561,7 @@
       </w:rPr>
     </w:lvl>
   </w:abstractNum>
-  <w:abstractNum w:abstractNumId="22">
+  <w:abstractNum w:abstractNumId="23">
     <w:nsid w:val="6E575F06"/>
     <w:multiLevelType w:val="hybridMultilevel"/>
     <w:tmpl w:val="76D0A9FC"/>
@@ -13680,7 +12647,7 @@
       </w:pPr>
     </w:lvl>
   </w:abstractNum>
-  <w:abstractNum w:abstractNumId="23">
+  <w:abstractNum w:abstractNumId="24">
     <w:nsid w:val="73C05C3D"/>
     <w:multiLevelType w:val="hybridMultilevel"/>
     <w:tmpl w:val="A8428C62"/>
@@ -13766,7 +12733,7 @@
       </w:pPr>
     </w:lvl>
   </w:abstractNum>
-  <w:abstractNum w:abstractNumId="24">
+  <w:abstractNum w:abstractNumId="25">
     <w:nsid w:val="7D60179B"/>
     <w:multiLevelType w:val="hybridMultilevel"/>
     <w:tmpl w:val="D98C8CD6"/>
@@ -13880,16 +12847,16 @@
     </w:lvl>
   </w:abstractNum>
   <w:num w:numId="1">
-    <w:abstractNumId w:val="21"/>
+    <w:abstractNumId w:val="22"/>
   </w:num>
   <w:num w:numId="2">
-    <w:abstractNumId w:val="13"/>
+    <w:abstractNumId w:val="14"/>
   </w:num>
   <w:num w:numId="3">
     <w:abstractNumId w:val="8"/>
   </w:num>
   <w:num w:numId="4">
-    <w:abstractNumId w:val="20"/>
+    <w:abstractNumId w:val="21"/>
   </w:num>
   <w:num w:numId="5">
     <w:abstractNumId w:val="9"/>
@@ -13904,10 +12871,10 @@
     <w:abstractNumId w:val="11"/>
   </w:num>
   <w:num w:numId="9">
-    <w:abstractNumId w:val="24"/>
+    <w:abstractNumId w:val="25"/>
   </w:num>
   <w:num w:numId="10">
-    <w:abstractNumId w:val="15"/>
+    <w:abstractNumId w:val="16"/>
   </w:num>
   <w:num w:numId="11">
     <w:abstractNumId w:val="5"/>
@@ -13916,31 +12883,31 @@
     <w:abstractNumId w:val="3"/>
   </w:num>
   <w:num w:numId="13">
-    <w:abstractNumId w:val="16"/>
+    <w:abstractNumId w:val="17"/>
   </w:num>
   <w:num w:numId="14">
-    <w:abstractNumId w:val="19"/>
+    <w:abstractNumId w:val="20"/>
   </w:num>
   <w:num w:numId="15">
     <w:abstractNumId w:val="1"/>
   </w:num>
   <w:num w:numId="16">
-    <w:abstractNumId w:val="23"/>
+    <w:abstractNumId w:val="24"/>
   </w:num>
   <w:num w:numId="17">
-    <w:abstractNumId w:val="18"/>
+    <w:abstractNumId w:val="19"/>
   </w:num>
   <w:num w:numId="18">
     <w:abstractNumId w:val="6"/>
   </w:num>
   <w:num w:numId="19">
-    <w:abstractNumId w:val="17"/>
+    <w:abstractNumId w:val="18"/>
   </w:num>
   <w:num w:numId="20">
     <w:abstractNumId w:val="2"/>
   </w:num>
   <w:num w:numId="21">
-    <w:abstractNumId w:val="14"/>
+    <w:abstractNumId w:val="15"/>
   </w:num>
   <w:num w:numId="22">
     <w:abstractNumId w:val="7"/>
@@ -13952,7 +12919,10 @@
     <w:abstractNumId w:val="12"/>
   </w:num>
   <w:num w:numId="25">
-    <w:abstractNumId w:val="22"/>
+    <w:abstractNumId w:val="23"/>
+  </w:num>
+  <w:num w:numId="26">
+    <w:abstractNumId w:val="13"/>
   </w:num>
 </w:numbering>
 </file>
@@ -15387,7 +14357,7 @@
 </file>
 
 <file path=customXml/itemProps1.xml><?xml version="1.0" encoding="utf-8"?>
-<ds:datastoreItem xmlns:ds="http://schemas.openxmlformats.org/officeDocument/2006/customXml" ds:itemID="{77105049-7C41-4639-A813-6C1CC17C6250}">
+<ds:datastoreItem xmlns:ds="http://schemas.openxmlformats.org/officeDocument/2006/customXml" ds:itemID="{DDF23F68-EC67-4586-8620-BCDB920C3A7E}">
   <ds:schemaRefs>
     <ds:schemaRef ds:uri="http://schemas.openxmlformats.org/officeDocument/2006/bibliography"/>
   </ds:schemaRefs>

</xml_diff>

<commit_message>
Added some more ideas and topics to the workshop document
</commit_message>
<xml_diff>
--- a/Introduction to Windows PowerShell.docx
+++ b/Introduction to Windows PowerShell.docx
@@ -8902,6 +8902,26 @@
         <w:pStyle w:val="Bullet-ListHeadline"/>
       </w:pPr>
       <w:r>
+        <w:t>Taking the Community Extension for a spin:</w:t>
+      </w:r>
+    </w:p>
+    <w:p>
+      <w:pPr>
+        <w:pStyle w:val="Listenabsatz"/>
+        <w:numPr>
+          <w:ilvl w:val="0"/>
+          <w:numId w:val="27"/>
+        </w:numPr>
+      </w:pPr>
+      <w:r>
+        <w:t>Using the clipboard commands and format-xml for formatting XML in memory</w:t>
+      </w:r>
+    </w:p>
+    <w:p>
+      <w:pPr>
+        <w:pStyle w:val="Bullet-ListHeadline"/>
+      </w:pPr>
+      <w:r>
         <w:t>Links</w:t>
       </w:r>
     </w:p>
@@ -9303,6 +9323,25 @@
         <w:pStyle w:val="berschrift3"/>
       </w:pPr>
       <w:r>
+        <w:t>Creating a</w:t>
+      </w:r>
+      <w:r>
+        <w:t xml:space="preserve"> custom</w:t>
+      </w:r>
+      <w:r>
+        <w:t xml:space="preserve"> open-folder command</w:t>
+      </w:r>
+    </w:p>
+    <w:p>
+      <w:r>
+        <w:t>Opening the current folder in the explorer</w:t>
+      </w:r>
+    </w:p>
+    <w:p>
+      <w:pPr>
+        <w:pStyle w:val="berschrift3"/>
+      </w:pPr>
+      <w:r>
         <w:t>Extending PowerShell with Clipboard Access</w:t>
       </w:r>
       <w:r>
@@ -10104,6 +10143,119 @@
     </w:lvl>
   </w:abstractNum>
   <w:abstractNum w:abstractNumId="1">
+    <w:nsid w:val="0A907532"/>
+    <w:multiLevelType w:val="hybridMultilevel"/>
+    <w:tmpl w:val="81B0CEB2"/>
+    <w:lvl w:ilvl="0" w:tplc="04070001">
+      <w:start w:val="1"/>
+      <w:numFmt w:val="bullet"/>
+      <w:lvlText w:val=""/>
+      <w:lvlJc w:val="left"/>
+      <w:pPr>
+        <w:ind w:left="720" w:hanging="360"/>
+      </w:pPr>
+      <w:rPr>
+        <w:rFonts w:ascii="Symbol" w:hAnsi="Symbol" w:hint="default"/>
+      </w:rPr>
+    </w:lvl>
+    <w:lvl w:ilvl="1" w:tplc="04070003" w:tentative="1">
+      <w:start w:val="1"/>
+      <w:numFmt w:val="bullet"/>
+      <w:lvlText w:val="o"/>
+      <w:lvlJc w:val="left"/>
+      <w:pPr>
+        <w:ind w:left="1440" w:hanging="360"/>
+      </w:pPr>
+      <w:rPr>
+        <w:rFonts w:ascii="Courier New" w:hAnsi="Courier New" w:cs="Courier New" w:hint="default"/>
+      </w:rPr>
+    </w:lvl>
+    <w:lvl w:ilvl="2" w:tplc="04070005" w:tentative="1">
+      <w:start w:val="1"/>
+      <w:numFmt w:val="bullet"/>
+      <w:lvlText w:val=""/>
+      <w:lvlJc w:val="left"/>
+      <w:pPr>
+        <w:ind w:left="2160" w:hanging="360"/>
+      </w:pPr>
+      <w:rPr>
+        <w:rFonts w:ascii="Wingdings" w:hAnsi="Wingdings" w:hint="default"/>
+      </w:rPr>
+    </w:lvl>
+    <w:lvl w:ilvl="3" w:tplc="04070001" w:tentative="1">
+      <w:start w:val="1"/>
+      <w:numFmt w:val="bullet"/>
+      <w:lvlText w:val=""/>
+      <w:lvlJc w:val="left"/>
+      <w:pPr>
+        <w:ind w:left="2880" w:hanging="360"/>
+      </w:pPr>
+      <w:rPr>
+        <w:rFonts w:ascii="Symbol" w:hAnsi="Symbol" w:hint="default"/>
+      </w:rPr>
+    </w:lvl>
+    <w:lvl w:ilvl="4" w:tplc="04070003" w:tentative="1">
+      <w:start w:val="1"/>
+      <w:numFmt w:val="bullet"/>
+      <w:lvlText w:val="o"/>
+      <w:lvlJc w:val="left"/>
+      <w:pPr>
+        <w:ind w:left="3600" w:hanging="360"/>
+      </w:pPr>
+      <w:rPr>
+        <w:rFonts w:ascii="Courier New" w:hAnsi="Courier New" w:cs="Courier New" w:hint="default"/>
+      </w:rPr>
+    </w:lvl>
+    <w:lvl w:ilvl="5" w:tplc="04070005" w:tentative="1">
+      <w:start w:val="1"/>
+      <w:numFmt w:val="bullet"/>
+      <w:lvlText w:val=""/>
+      <w:lvlJc w:val="left"/>
+      <w:pPr>
+        <w:ind w:left="4320" w:hanging="360"/>
+      </w:pPr>
+      <w:rPr>
+        <w:rFonts w:ascii="Wingdings" w:hAnsi="Wingdings" w:hint="default"/>
+      </w:rPr>
+    </w:lvl>
+    <w:lvl w:ilvl="6" w:tplc="04070001" w:tentative="1">
+      <w:start w:val="1"/>
+      <w:numFmt w:val="bullet"/>
+      <w:lvlText w:val=""/>
+      <w:lvlJc w:val="left"/>
+      <w:pPr>
+        <w:ind w:left="5040" w:hanging="360"/>
+      </w:pPr>
+      <w:rPr>
+        <w:rFonts w:ascii="Symbol" w:hAnsi="Symbol" w:hint="default"/>
+      </w:rPr>
+    </w:lvl>
+    <w:lvl w:ilvl="7" w:tplc="04070003" w:tentative="1">
+      <w:start w:val="1"/>
+      <w:numFmt w:val="bullet"/>
+      <w:lvlText w:val="o"/>
+      <w:lvlJc w:val="left"/>
+      <w:pPr>
+        <w:ind w:left="5760" w:hanging="360"/>
+      </w:pPr>
+      <w:rPr>
+        <w:rFonts w:ascii="Courier New" w:hAnsi="Courier New" w:cs="Courier New" w:hint="default"/>
+      </w:rPr>
+    </w:lvl>
+    <w:lvl w:ilvl="8" w:tplc="04070005" w:tentative="1">
+      <w:start w:val="1"/>
+      <w:numFmt w:val="bullet"/>
+      <w:lvlText w:val=""/>
+      <w:lvlJc w:val="left"/>
+      <w:pPr>
+        <w:ind w:left="6480" w:hanging="360"/>
+      </w:pPr>
+      <w:rPr>
+        <w:rFonts w:ascii="Wingdings" w:hAnsi="Wingdings" w:hint="default"/>
+      </w:rPr>
+    </w:lvl>
+  </w:abstractNum>
+  <w:abstractNum w:abstractNumId="2">
     <w:nsid w:val="0D4C60A5"/>
     <w:multiLevelType w:val="hybridMultilevel"/>
     <w:tmpl w:val="DC5E903A"/>
@@ -10216,7 +10368,7 @@
       </w:rPr>
     </w:lvl>
   </w:abstractNum>
-  <w:abstractNum w:abstractNumId="2">
+  <w:abstractNum w:abstractNumId="3">
     <w:nsid w:val="0D825E30"/>
     <w:multiLevelType w:val="hybridMultilevel"/>
     <w:tmpl w:val="332C704A"/>
@@ -10329,7 +10481,7 @@
       </w:rPr>
     </w:lvl>
   </w:abstractNum>
-  <w:abstractNum w:abstractNumId="3">
+  <w:abstractNum w:abstractNumId="4">
     <w:nsid w:val="0E7E19C2"/>
     <w:multiLevelType w:val="hybridMultilevel"/>
     <w:tmpl w:val="C5B8D7DE"/>
@@ -10442,7 +10594,7 @@
       </w:rPr>
     </w:lvl>
   </w:abstractNum>
-  <w:abstractNum w:abstractNumId="4">
+  <w:abstractNum w:abstractNumId="5">
     <w:nsid w:val="0EBE4A74"/>
     <w:multiLevelType w:val="hybridMultilevel"/>
     <w:tmpl w:val="08C49D16"/>
@@ -10555,7 +10707,7 @@
       </w:rPr>
     </w:lvl>
   </w:abstractNum>
-  <w:abstractNum w:abstractNumId="5">
+  <w:abstractNum w:abstractNumId="6">
     <w:nsid w:val="103B6945"/>
     <w:multiLevelType w:val="hybridMultilevel"/>
     <w:tmpl w:val="7EE45818"/>
@@ -10668,7 +10820,7 @@
       </w:rPr>
     </w:lvl>
   </w:abstractNum>
-  <w:abstractNum w:abstractNumId="6">
+  <w:abstractNum w:abstractNumId="7">
     <w:nsid w:val="2EA34E1B"/>
     <w:multiLevelType w:val="hybridMultilevel"/>
     <w:tmpl w:val="327E6274"/>
@@ -10781,7 +10933,7 @@
       </w:rPr>
     </w:lvl>
   </w:abstractNum>
-  <w:abstractNum w:abstractNumId="7">
+  <w:abstractNum w:abstractNumId="8">
     <w:nsid w:val="2EA40278"/>
     <w:multiLevelType w:val="hybridMultilevel"/>
     <w:tmpl w:val="C54806AC"/>
@@ -10894,7 +11046,7 @@
       </w:rPr>
     </w:lvl>
   </w:abstractNum>
-  <w:abstractNum w:abstractNumId="8">
+  <w:abstractNum w:abstractNumId="9">
     <w:nsid w:val="30EB54D3"/>
     <w:multiLevelType w:val="hybridMultilevel"/>
     <w:tmpl w:val="7C6EEB3E"/>
@@ -11006,7 +11158,7 @@
       </w:rPr>
     </w:lvl>
   </w:abstractNum>
-  <w:abstractNum w:abstractNumId="9">
+  <w:abstractNum w:abstractNumId="10">
     <w:nsid w:val="329F4A95"/>
     <w:multiLevelType w:val="hybridMultilevel"/>
     <w:tmpl w:val="14E62B92"/>
@@ -11119,7 +11271,7 @@
       </w:rPr>
     </w:lvl>
   </w:abstractNum>
-  <w:abstractNum w:abstractNumId="10">
+  <w:abstractNum w:abstractNumId="11">
     <w:nsid w:val="33422025"/>
     <w:multiLevelType w:val="hybridMultilevel"/>
     <w:tmpl w:val="AC0CF42A"/>
@@ -11232,7 +11384,7 @@
       </w:rPr>
     </w:lvl>
   </w:abstractNum>
-  <w:abstractNum w:abstractNumId="11">
+  <w:abstractNum w:abstractNumId="12">
     <w:nsid w:val="3DA53088"/>
     <w:multiLevelType w:val="hybridMultilevel"/>
     <w:tmpl w:val="C58AB0CC"/>
@@ -11345,7 +11497,7 @@
       </w:rPr>
     </w:lvl>
   </w:abstractNum>
-  <w:abstractNum w:abstractNumId="12">
+  <w:abstractNum w:abstractNumId="13">
     <w:nsid w:val="45D54E51"/>
     <w:multiLevelType w:val="hybridMultilevel"/>
     <w:tmpl w:val="75DE2F56"/>
@@ -11458,7 +11610,7 @@
       </w:rPr>
     </w:lvl>
   </w:abstractNum>
-  <w:abstractNum w:abstractNumId="13">
+  <w:abstractNum w:abstractNumId="14">
     <w:nsid w:val="462C374D"/>
     <w:multiLevelType w:val="hybridMultilevel"/>
     <w:tmpl w:val="6CFEC002"/>
@@ -11571,7 +11723,7 @@
       </w:rPr>
     </w:lvl>
   </w:abstractNum>
-  <w:abstractNum w:abstractNumId="14">
+  <w:abstractNum w:abstractNumId="15">
     <w:nsid w:val="4B582C82"/>
     <w:multiLevelType w:val="hybridMultilevel"/>
     <w:tmpl w:val="822690BC"/>
@@ -11684,7 +11836,7 @@
       </w:rPr>
     </w:lvl>
   </w:abstractNum>
-  <w:abstractNum w:abstractNumId="15">
+  <w:abstractNum w:abstractNumId="16">
     <w:nsid w:val="52280F16"/>
     <w:multiLevelType w:val="hybridMultilevel"/>
     <w:tmpl w:val="00729718"/>
@@ -11797,7 +11949,7 @@
       </w:rPr>
     </w:lvl>
   </w:abstractNum>
-  <w:abstractNum w:abstractNumId="16">
+  <w:abstractNum w:abstractNumId="17">
     <w:nsid w:val="526B1079"/>
     <w:multiLevelType w:val="hybridMultilevel"/>
     <w:tmpl w:val="447EE702"/>
@@ -11910,7 +12062,7 @@
       </w:rPr>
     </w:lvl>
   </w:abstractNum>
-  <w:abstractNum w:abstractNumId="17">
+  <w:abstractNum w:abstractNumId="18">
     <w:nsid w:val="5450462C"/>
     <w:multiLevelType w:val="hybridMultilevel"/>
     <w:tmpl w:val="1E0AD244"/>
@@ -12023,7 +12175,7 @@
       </w:rPr>
     </w:lvl>
   </w:abstractNum>
-  <w:abstractNum w:abstractNumId="18">
+  <w:abstractNum w:abstractNumId="19">
     <w:nsid w:val="580A3CC9"/>
     <w:multiLevelType w:val="hybridMultilevel"/>
     <w:tmpl w:val="6CE282C2"/>
@@ -12136,7 +12288,7 @@
       </w:rPr>
     </w:lvl>
   </w:abstractNum>
-  <w:abstractNum w:abstractNumId="19">
+  <w:abstractNum w:abstractNumId="20">
     <w:nsid w:val="59FF4C6B"/>
     <w:multiLevelType w:val="hybridMultilevel"/>
     <w:tmpl w:val="F9909A7E"/>
@@ -12222,7 +12374,7 @@
       </w:pPr>
     </w:lvl>
   </w:abstractNum>
-  <w:abstractNum w:abstractNumId="20">
+  <w:abstractNum w:abstractNumId="21">
     <w:nsid w:val="61512B43"/>
     <w:multiLevelType w:val="hybridMultilevel"/>
     <w:tmpl w:val="D940F4F6"/>
@@ -12335,7 +12487,7 @@
       </w:rPr>
     </w:lvl>
   </w:abstractNum>
-  <w:abstractNum w:abstractNumId="21">
+  <w:abstractNum w:abstractNumId="22">
     <w:nsid w:val="6499092F"/>
     <w:multiLevelType w:val="hybridMultilevel"/>
     <w:tmpl w:val="E6782AD2"/>
@@ -12448,7 +12600,7 @@
       </w:rPr>
     </w:lvl>
   </w:abstractNum>
-  <w:abstractNum w:abstractNumId="22">
+  <w:abstractNum w:abstractNumId="23">
     <w:nsid w:val="64D32E5F"/>
     <w:multiLevelType w:val="hybridMultilevel"/>
     <w:tmpl w:val="5F1E7804"/>
@@ -12561,7 +12713,7 @@
       </w:rPr>
     </w:lvl>
   </w:abstractNum>
-  <w:abstractNum w:abstractNumId="23">
+  <w:abstractNum w:abstractNumId="24">
     <w:nsid w:val="6E575F06"/>
     <w:multiLevelType w:val="hybridMultilevel"/>
     <w:tmpl w:val="76D0A9FC"/>
@@ -12647,7 +12799,7 @@
       </w:pPr>
     </w:lvl>
   </w:abstractNum>
-  <w:abstractNum w:abstractNumId="24">
+  <w:abstractNum w:abstractNumId="25">
     <w:nsid w:val="73C05C3D"/>
     <w:multiLevelType w:val="hybridMultilevel"/>
     <w:tmpl w:val="A8428C62"/>
@@ -12733,7 +12885,7 @@
       </w:pPr>
     </w:lvl>
   </w:abstractNum>
-  <w:abstractNum w:abstractNumId="25">
+  <w:abstractNum w:abstractNumId="26">
     <w:nsid w:val="7D60179B"/>
     <w:multiLevelType w:val="hybridMultilevel"/>
     <w:tmpl w:val="D98C8CD6"/>
@@ -12847,82 +12999,85 @@
     </w:lvl>
   </w:abstractNum>
   <w:num w:numId="1">
+    <w:abstractNumId w:val="23"/>
+  </w:num>
+  <w:num w:numId="2">
+    <w:abstractNumId w:val="15"/>
+  </w:num>
+  <w:num w:numId="3">
+    <w:abstractNumId w:val="9"/>
+  </w:num>
+  <w:num w:numId="4">
     <w:abstractNumId w:val="22"/>
   </w:num>
-  <w:num w:numId="2">
-    <w:abstractNumId w:val="14"/>
+  <w:num w:numId="5">
+    <w:abstractNumId w:val="10"/>
   </w:num>
-  <w:num w:numId="3">
-    <w:abstractNumId w:val="8"/>
+  <w:num w:numId="6">
+    <w:abstractNumId w:val="11"/>
   </w:num>
-  <w:num w:numId="4">
+  <w:num w:numId="7">
+    <w:abstractNumId w:val="5"/>
+  </w:num>
+  <w:num w:numId="8">
+    <w:abstractNumId w:val="12"/>
+  </w:num>
+  <w:num w:numId="9">
+    <w:abstractNumId w:val="26"/>
+  </w:num>
+  <w:num w:numId="10">
+    <w:abstractNumId w:val="17"/>
+  </w:num>
+  <w:num w:numId="11">
+    <w:abstractNumId w:val="6"/>
+  </w:num>
+  <w:num w:numId="12">
+    <w:abstractNumId w:val="4"/>
+  </w:num>
+  <w:num w:numId="13">
+    <w:abstractNumId w:val="18"/>
+  </w:num>
+  <w:num w:numId="14">
     <w:abstractNumId w:val="21"/>
   </w:num>
-  <w:num w:numId="5">
-    <w:abstractNumId w:val="9"/>
+  <w:num w:numId="15">
+    <w:abstractNumId w:val="2"/>
   </w:num>
-  <w:num w:numId="6">
-    <w:abstractNumId w:val="10"/>
-  </w:num>
-  <w:num w:numId="7">
-    <w:abstractNumId w:val="4"/>
-  </w:num>
-  <w:num w:numId="8">
-    <w:abstractNumId w:val="11"/>
-  </w:num>
-  <w:num w:numId="9">
+  <w:num w:numId="16">
     <w:abstractNumId w:val="25"/>
   </w:num>
-  <w:num w:numId="10">
+  <w:num w:numId="17">
+    <w:abstractNumId w:val="20"/>
+  </w:num>
+  <w:num w:numId="18">
+    <w:abstractNumId w:val="7"/>
+  </w:num>
+  <w:num w:numId="19">
+    <w:abstractNumId w:val="19"/>
+  </w:num>
+  <w:num w:numId="20">
+    <w:abstractNumId w:val="3"/>
+  </w:num>
+  <w:num w:numId="21">
     <w:abstractNumId w:val="16"/>
   </w:num>
-  <w:num w:numId="11">
-    <w:abstractNumId w:val="5"/>
-  </w:num>
-  <w:num w:numId="12">
-    <w:abstractNumId w:val="3"/>
-  </w:num>
-  <w:num w:numId="13">
-    <w:abstractNumId w:val="17"/>
-  </w:num>
-  <w:num w:numId="14">
-    <w:abstractNumId w:val="20"/>
-  </w:num>
-  <w:num w:numId="15">
-    <w:abstractNumId w:val="1"/>
-  </w:num>
-  <w:num w:numId="16">
-    <w:abstractNumId w:val="24"/>
-  </w:num>
-  <w:num w:numId="17">
-    <w:abstractNumId w:val="19"/>
-  </w:num>
-  <w:num w:numId="18">
-    <w:abstractNumId w:val="6"/>
-  </w:num>
-  <w:num w:numId="19">
-    <w:abstractNumId w:val="18"/>
-  </w:num>
-  <w:num w:numId="20">
-    <w:abstractNumId w:val="2"/>
-  </w:num>
-  <w:num w:numId="21">
-    <w:abstractNumId w:val="15"/>
-  </w:num>
   <w:num w:numId="22">
-    <w:abstractNumId w:val="7"/>
+    <w:abstractNumId w:val="8"/>
   </w:num>
   <w:num w:numId="23">
     <w:abstractNumId w:val="0"/>
   </w:num>
   <w:num w:numId="24">
-    <w:abstractNumId w:val="12"/>
+    <w:abstractNumId w:val="13"/>
   </w:num>
   <w:num w:numId="25">
-    <w:abstractNumId w:val="23"/>
+    <w:abstractNumId w:val="24"/>
   </w:num>
   <w:num w:numId="26">
-    <w:abstractNumId w:val="13"/>
+    <w:abstractNumId w:val="14"/>
+  </w:num>
+  <w:num w:numId="27">
+    <w:abstractNumId w:val="1"/>
   </w:num>
 </w:numbering>
 </file>
@@ -14357,7 +14512,7 @@
 </file>
 
 <file path=customXml/itemProps1.xml><?xml version="1.0" encoding="utf-8"?>
-<ds:datastoreItem xmlns:ds="http://schemas.openxmlformats.org/officeDocument/2006/customXml" ds:itemID="{DDF23F68-EC67-4586-8620-BCDB920C3A7E}">
+<ds:datastoreItem xmlns:ds="http://schemas.openxmlformats.org/officeDocument/2006/customXml" ds:itemID="{B1D4AB1F-354F-44ED-8098-98EFC803CD89}">
   <ds:schemaRefs>
     <ds:schemaRef ds:uri="http://schemas.openxmlformats.org/officeDocument/2006/bibliography"/>
   </ds:schemaRefs>

</xml_diff>

<commit_message>
Added a new lesson idea for parsing text files
</commit_message>
<xml_diff>
--- a/Introduction to Windows PowerShell.docx
+++ b/Introduction to Windows PowerShell.docx
@@ -8434,6 +8434,19 @@
         <w:pStyle w:val="berschrift3"/>
       </w:pPr>
       <w:r>
+        <w:t>Parsing Text Files</w:t>
+      </w:r>
+    </w:p>
+    <w:p>
+      <w:r>
+        <w:t>e.g. parsing my time reporting file</w:t>
+      </w:r>
+    </w:p>
+    <w:p>
+      <w:pPr>
+        <w:pStyle w:val="berschrift3"/>
+      </w:pPr>
+      <w:r>
         <w:t>Using the Web</w:t>
       </w:r>
       <w:r>
@@ -9059,6 +9072,7 @@
         <w:pStyle w:val="Code-Block"/>
       </w:pPr>
       <w:r>
+        <w:lastRenderedPageBreak/>
         <w:tab/>
         <w:t>Write-Host "$($setting.psbase.InnerText) (Id: $($setting.Id))"</w:t>
       </w:r>
@@ -9076,7 +9090,6 @@
         <w:pStyle w:val="Screenshot"/>
       </w:pPr>
       <w:r>
-        <w:lastRenderedPageBreak/>
         <w:drawing>
           <wp:inline distT="0" distB="0" distL="0" distR="0">
             <wp:extent cx="9495239" cy="2000000"/>
@@ -14512,7 +14525,7 @@
 </file>
 
 <file path=customXml/itemProps1.xml><?xml version="1.0" encoding="utf-8"?>
-<ds:datastoreItem xmlns:ds="http://schemas.openxmlformats.org/officeDocument/2006/customXml" ds:itemID="{B1D4AB1F-354F-44ED-8098-98EFC803CD89}">
+<ds:datastoreItem xmlns:ds="http://schemas.openxmlformats.org/officeDocument/2006/customXml" ds:itemID="{6E385AF3-9E43-4258-A59C-77A40CB616F1}">
   <ds:schemaRefs>
     <ds:schemaRef ds:uri="http://schemas.openxmlformats.org/officeDocument/2006/bibliography"/>
   </ds:schemaRefs>

</xml_diff>